<commit_message>
Início do tópico de introdução
</commit_message>
<xml_diff>
--- a/Documentação.docx
+++ b/Documentação.docx
@@ -13,7 +13,7 @@
           <w:lang w:eastAsia="pt-BR"/>
         </w:rPr>
         <w:drawing>
-          <wp:anchor distT="0" distB="0" distL="114300" distR="114300" simplePos="0" relativeHeight="251657216" behindDoc="0" locked="0" layoutInCell="1" allowOverlap="1" wp14:anchorId="69CA47C5" wp14:editId="103044B5">
+          <wp:anchor distT="0" distB="0" distL="114300" distR="114300" simplePos="0" relativeHeight="251657216" behindDoc="0" locked="0" layoutInCell="1" allowOverlap="1" wp14:anchorId="69CA47C5" wp14:editId="256D4A3F">
             <wp:simplePos x="0" y="0"/>
             <wp:positionH relativeFrom="margin">
               <wp:posOffset>-360045</wp:posOffset>
@@ -143,6 +143,54 @@
         <w:jc w:val="center"/>
         <w:rPr>
           <w:rFonts w:ascii="Arial" w:hAnsi="Arial" w:cs="Arial"/>
+          <w:sz w:val="40"/>
+          <w:szCs w:val="40"/>
+        </w:rPr>
+      </w:pPr>
+      <w:r>
+        <w:rPr>
+          <w:rFonts w:ascii="Arial" w:hAnsi="Arial" w:cs="Arial"/>
+          <w:sz w:val="40"/>
+          <w:szCs w:val="40"/>
+        </w:rPr>
+        <w:t xml:space="preserve">Giovanni Garcia </w:t>
+      </w:r>
+      <w:proofErr w:type="spellStart"/>
+      <w:r>
+        <w:rPr>
+          <w:rFonts w:ascii="Arial" w:hAnsi="Arial" w:cs="Arial"/>
+          <w:sz w:val="40"/>
+          <w:szCs w:val="40"/>
+        </w:rPr>
+        <w:t>Hessel</w:t>
+      </w:r>
+      <w:proofErr w:type="spellEnd"/>
+    </w:p>
+    <w:p>
+      <w:pPr>
+        <w:jc w:val="center"/>
+        <w:rPr>
+          <w:rFonts w:ascii="Arial" w:hAnsi="Arial" w:cs="Arial"/>
+          <w:sz w:val="40"/>
+          <w:szCs w:val="40"/>
+          <w:shd w:val="clear" w:color="auto" w:fill="FFFFFF"/>
+        </w:rPr>
+      </w:pPr>
+      <w:r>
+        <w:rPr>
+          <w:rFonts w:ascii="Arial" w:hAnsi="Arial" w:cs="Arial"/>
+          <w:sz w:val="40"/>
+          <w:szCs w:val="40"/>
+          <w:shd w:val="clear" w:color="auto" w:fill="FFFFFF"/>
+        </w:rPr>
+        <w:t>Guilherme Alves Martins de Aguiar</w:t>
+      </w:r>
+    </w:p>
+    <w:p>
+      <w:pPr>
+        <w:jc w:val="center"/>
+        <w:rPr>
+          <w:rFonts w:ascii="Arial" w:hAnsi="Arial" w:cs="Arial"/>
           <w:b/>
           <w:sz w:val="40"/>
           <w:szCs w:val="40"/>
@@ -155,7 +203,7 @@
           <w:szCs w:val="40"/>
           <w:shd w:val="clear" w:color="auto" w:fill="FFFFFF"/>
         </w:rPr>
-        <w:t>Guilherme Alves Martins de Aguiar</w:t>
+        <w:t>Guilherme Igor Alves Sernajoto</w:t>
       </w:r>
     </w:p>
     <w:p>
@@ -181,14 +229,6 @@
     <w:p>
       <w:pPr>
         <w:pStyle w:val="Ttulo"/>
-        <w:rPr>
-          <w:sz w:val="44"/>
-        </w:rPr>
-      </w:pPr>
-    </w:p>
-    <w:p>
-      <w:pPr>
-        <w:pStyle w:val="Ttulo"/>
         <w:ind w:right="-518"/>
         <w:jc w:val="left"/>
         <w:rPr>
@@ -300,10 +340,10 @@
     <w:p>
       <w:pPr>
         <w:pStyle w:val="Ttulo"/>
-        <w:jc w:val="right"/>
+        <w:spacing w:line="240" w:lineRule="auto"/>
         <w:rPr>
           <w:b w:val="0"/>
-          <w:sz w:val="40"/>
+          <w:sz w:val="32"/>
         </w:rPr>
       </w:pPr>
     </w:p>
@@ -336,6 +376,13 @@
           <w:sz w:val="32"/>
         </w:rPr>
       </w:pPr>
+      <w:r>
+        <w:rPr>
+          <w:b w:val="0"/>
+          <w:sz w:val="32"/>
+        </w:rPr>
+        <w:t>Sorocaba</w:t>
+      </w:r>
     </w:p>
     <w:p>
       <w:pPr>
@@ -351,37 +398,20 @@
           <w:b w:val="0"/>
           <w:sz w:val="32"/>
         </w:rPr>
-        <w:t>Sorocaba</w:t>
-      </w:r>
-    </w:p>
-    <w:p>
-      <w:pPr>
-        <w:pStyle w:val="Ttulo"/>
-        <w:spacing w:line="240" w:lineRule="auto"/>
+        <w:t>Julho</w:t>
+      </w:r>
+      <w:r>
         <w:rPr>
           <w:b w:val="0"/>
           <w:sz w:val="32"/>
         </w:rPr>
-      </w:pPr>
+        <w:t xml:space="preserve"> - </w:t>
+      </w:r>
       <w:r>
         <w:rPr>
           <w:b w:val="0"/>
           <w:sz w:val="32"/>
         </w:rPr>
-        <w:t>Julho</w:t>
-      </w:r>
-      <w:r>
-        <w:rPr>
-          <w:b w:val="0"/>
-          <w:sz w:val="32"/>
-        </w:rPr>
-        <w:t xml:space="preserve"> - </w:t>
-      </w:r>
-      <w:r>
-        <w:rPr>
-          <w:b w:val="0"/>
-          <w:sz w:val="32"/>
-        </w:rPr>
         <w:t>2019</w:t>
       </w:r>
     </w:p>
@@ -395,9 +425,8 @@
         <w:jc w:val="center"/>
         <w:rPr>
           <w:rFonts w:ascii="Arial" w:hAnsi="Arial" w:cs="Arial"/>
-          <w:b/>
-          <w:sz w:val="36"/>
-          <w:szCs w:val="36"/>
+          <w:sz w:val="40"/>
+          <w:szCs w:val="40"/>
         </w:rPr>
       </w:pPr>
       <w:r>
@@ -407,6 +436,7 @@
           <w:szCs w:val="36"/>
           <w:lang w:eastAsia="pt-BR"/>
         </w:rPr>
+        <w:lastRenderedPageBreak/>
         <w:drawing>
           <wp:anchor distT="0" distB="0" distL="114300" distR="114300" simplePos="0" relativeHeight="251659264" behindDoc="0" locked="0" layoutInCell="1" allowOverlap="1" wp14:anchorId="177BAF33" wp14:editId="7EFCEF6C">
             <wp:simplePos x="0" y="0"/>
@@ -478,27 +508,61 @@
         </w:rPr>
         <w:t xml:space="preserve"> </w:t>
       </w:r>
-      <w:r>
+    </w:p>
+    <w:p>
+      <w:pPr>
+        <w:jc w:val="center"/>
         <w:rPr>
           <w:rFonts w:ascii="Arial" w:hAnsi="Arial" w:cs="Arial"/>
           <w:b/>
           <w:sz w:val="36"/>
           <w:szCs w:val="36"/>
         </w:rPr>
-        <w:t>Gabriel Giovani Felicidade</w:t>
-      </w:r>
-    </w:p>
-    <w:p>
-      <w:pPr>
-        <w:jc w:val="center"/>
+      </w:pPr>
+      <w:r>
         <w:rPr>
           <w:rFonts w:ascii="Arial" w:hAnsi="Arial" w:cs="Arial"/>
           <w:b/>
           <w:sz w:val="36"/>
           <w:szCs w:val="36"/>
         </w:rPr>
-      </w:pPr>
-      <w:r>
+        <w:t>Gabriel Giovani Felicidade</w:t>
+      </w:r>
+    </w:p>
+    <w:p>
+      <w:pPr>
+        <w:jc w:val="center"/>
+        <w:rPr>
+          <w:rFonts w:ascii="Arial" w:hAnsi="Arial" w:cs="Arial"/>
+          <w:b/>
+          <w:sz w:val="36"/>
+          <w:szCs w:val="36"/>
+        </w:rPr>
+      </w:pPr>
+      <w:r>
+        <w:rPr>
+          <w:rFonts w:ascii="Arial" w:hAnsi="Arial" w:cs="Arial"/>
+          <w:b/>
+          <w:sz w:val="36"/>
+          <w:szCs w:val="36"/>
+        </w:rPr>
+        <w:t xml:space="preserve">Giovanni Garcia </w:t>
+      </w:r>
+      <w:proofErr w:type="spellStart"/>
+      <w:r>
+        <w:rPr>
+          <w:rFonts w:ascii="Arial" w:hAnsi="Arial" w:cs="Arial"/>
+          <w:b/>
+          <w:sz w:val="36"/>
+          <w:szCs w:val="36"/>
+        </w:rPr>
+        <w:t>Hessel</w:t>
+      </w:r>
+      <w:proofErr w:type="spellEnd"/>
+    </w:p>
+    <w:p>
+      <w:pPr>
+        <w:jc w:val="center"/>
         <w:rPr>
           <w:rFonts w:ascii="Arial" w:hAnsi="Arial" w:cs="Arial"/>
           <w:b/>
@@ -506,7 +570,37 @@
           <w:szCs w:val="36"/>
           <w:shd w:val="clear" w:color="auto" w:fill="FFFFFF"/>
         </w:rPr>
+      </w:pPr>
+      <w:r>
+        <w:rPr>
+          <w:rFonts w:ascii="Arial" w:hAnsi="Arial" w:cs="Arial"/>
+          <w:b/>
+          <w:sz w:val="36"/>
+          <w:szCs w:val="36"/>
+          <w:shd w:val="clear" w:color="auto" w:fill="FFFFFF"/>
+        </w:rPr>
         <w:t>Guilherme Alves Martins de Aguiar</w:t>
+      </w:r>
+    </w:p>
+    <w:p>
+      <w:pPr>
+        <w:jc w:val="center"/>
+        <w:rPr>
+          <w:rFonts w:ascii="Arial" w:hAnsi="Arial" w:cs="Arial"/>
+          <w:b/>
+          <w:sz w:val="36"/>
+          <w:szCs w:val="36"/>
+        </w:rPr>
+      </w:pPr>
+      <w:r>
+        <w:rPr>
+          <w:rFonts w:ascii="Arial" w:hAnsi="Arial" w:cs="Arial"/>
+          <w:b/>
+          <w:sz w:val="36"/>
+          <w:szCs w:val="36"/>
+          <w:shd w:val="clear" w:color="auto" w:fill="FFFFFF"/>
+        </w:rPr>
+        <w:t>Guilherme Igor Alves Sernajoto</w:t>
       </w:r>
     </w:p>
     <w:p>
@@ -535,7 +629,6 @@
     <w:p>
       <w:pPr>
         <w:pStyle w:val="Ttulo"/>
-        <w:jc w:val="left"/>
         <w:rPr>
           <w:noProof/>
           <w:sz w:val="36"/>
@@ -554,17 +647,15 @@
           <w:lang w:eastAsia="pt-BR"/>
         </w:rPr>
       </w:pPr>
-    </w:p>
-    <w:p>
-      <w:pPr>
-        <w:pStyle w:val="Ttulo"/>
+      <w:r>
         <w:rPr>
           <w:noProof/>
           <w:sz w:val="36"/>
           <w:szCs w:val="36"/>
           <w:lang w:eastAsia="pt-BR"/>
         </w:rPr>
-      </w:pPr>
+        <w:t>Documentação</w:t>
+      </w:r>
       <w:r>
         <w:rPr>
           <w:noProof/>
@@ -572,15 +663,6 @@
           <w:szCs w:val="36"/>
           <w:lang w:eastAsia="pt-BR"/>
         </w:rPr>
-        <w:t>Documentação</w:t>
-      </w:r>
-      <w:r>
-        <w:rPr>
-          <w:noProof/>
-          <w:sz w:val="36"/>
-          <w:szCs w:val="36"/>
-          <w:lang w:eastAsia="pt-BR"/>
-        </w:rPr>
         <w:t xml:space="preserve"> de Desenvolvimento de Software</w:t>
       </w:r>
     </w:p>
@@ -688,11 +770,6 @@
     <w:p>
       <w:pPr>
         <w:pStyle w:val="Ttulo"/>
-      </w:pPr>
-    </w:p>
-    <w:p>
-      <w:pPr>
-        <w:pStyle w:val="Ttulo"/>
         <w:spacing w:line="240" w:lineRule="auto"/>
         <w:rPr>
           <w:b w:val="0"/>
@@ -1024,16 +1101,11 @@
         <w:t xml:space="preserve"> </w:t>
       </w:r>
       <w:r>
-        <w:t xml:space="preserve">Luke Skywalker e seu </w:t>
-      </w:r>
-      <w:proofErr w:type="gramStart"/>
-      <w:r>
-        <w:t xml:space="preserve">pai </w:t>
+        <w:t xml:space="preserve">Luke Skywalker e seu pai </w:t>
       </w:r>
       <w:r>
         <w:t xml:space="preserve"> Darth</w:t>
       </w:r>
-      <w:proofErr w:type="gramEnd"/>
       <w:r>
         <w:t xml:space="preserve"> Vader </w:t>
       </w:r>
@@ -1078,6 +1150,17 @@
           <w:szCs w:val="24"/>
         </w:rPr>
       </w:pPr>
+    </w:p>
+    <w:p>
+      <w:pPr>
+        <w:pStyle w:val="Corpodetexto2"/>
+        <w:rPr>
+          <w:rFonts w:ascii="Arial" w:hAnsi="Arial" w:cs="Arial"/>
+          <w:i w:val="0"/>
+          <w:sz w:val="24"/>
+          <w:szCs w:val="24"/>
+        </w:rPr>
+      </w:pPr>
       <w:r>
         <w:rPr>
           <w:rFonts w:ascii="Arial" w:hAnsi="Arial" w:cs="Arial"/>
@@ -1606,7 +1689,6 @@
       </w:pPr>
       <w:bookmarkStart w:id="1" w:name="_Toc536119719"/>
       <w:r>
-        <w:lastRenderedPageBreak/>
         <w:t>Lista de Figuras</w:t>
       </w:r>
       <w:bookmarkEnd w:id="1"/>
@@ -5320,12 +5402,10 @@
         </w:numPr>
       </w:pPr>
       <w:bookmarkStart w:id="3" w:name="_Toc536119721"/>
-      <w:proofErr w:type="gramStart"/>
       <w:r>
         <w:lastRenderedPageBreak/>
         <w:t>Introdução(</w:t>
       </w:r>
-      <w:proofErr w:type="gramEnd"/>
       <w:r>
         <w:t xml:space="preserve">nos títulos use letra </w:t>
       </w:r>
@@ -5353,7 +5433,7 @@
     <w:p>
       <w:pPr>
         <w:pStyle w:val="Recuodecorpodetexto"/>
-        <w:ind w:left="0" w:firstLine="352"/>
+        <w:ind w:left="0" w:firstLine="709"/>
         <w:rPr>
           <w:rFonts w:ascii="Arial" w:hAnsi="Arial"/>
           <w:color w:val="2F5496" w:themeColor="accent5" w:themeShade="BF"/>
@@ -5473,6 +5553,55 @@
     </w:p>
     <w:p>
       <w:pPr>
+        <w:spacing w:after="120" w:line="360" w:lineRule="auto"/>
+        <w:ind w:firstLine="709"/>
+        <w:jc w:val="both"/>
+        <w:rPr>
+          <w:rFonts w:ascii="Arial" w:hAnsi="Arial" w:cs="Arial"/>
+          <w:color w:val="000000" w:themeColor="text1"/>
+          <w:sz w:val="24"/>
+          <w:szCs w:val="24"/>
+        </w:rPr>
+      </w:pPr>
+      <w:r>
+        <w:rPr>
+          <w:rFonts w:ascii="Arial" w:hAnsi="Arial" w:cs="Arial"/>
+          <w:color w:val="000000" w:themeColor="text1"/>
+          <w:sz w:val="24"/>
+          <w:szCs w:val="24"/>
+        </w:rPr>
+        <w:t>O trabalho abordado será sobre o desenvolvimento de um software para controle de patrimônio, que será baseado no modelo hoje utilizado pelo setor de Patrimônio da Faculdade de Tecnologia de Sorocaba</w:t>
+      </w:r>
+      <w:r>
+        <w:rPr>
+          <w:rFonts w:ascii="Arial" w:hAnsi="Arial" w:cs="Arial"/>
+          <w:color w:val="000000" w:themeColor="text1"/>
+          <w:sz w:val="24"/>
+          <w:szCs w:val="24"/>
+        </w:rPr>
+        <w:t>.</w:t>
+      </w:r>
+      <w:r>
+        <w:rPr>
+          <w:rFonts w:ascii="Arial" w:hAnsi="Arial" w:cs="Arial"/>
+          <w:color w:val="000000" w:themeColor="text1"/>
+          <w:sz w:val="24"/>
+          <w:szCs w:val="24"/>
+        </w:rPr>
+        <w:t xml:space="preserve"> O tema foi escolhido graças à necessidade do setor de Patrimônio de haver um controle mais automatizado e dinâmico das informações que são mantidas pela instituição.</w:t>
+      </w:r>
+      <w:r>
+        <w:rPr>
+          <w:rFonts w:ascii="Arial" w:hAnsi="Arial" w:cs="Arial"/>
+          <w:color w:val="000000" w:themeColor="text1"/>
+          <w:sz w:val="24"/>
+          <w:szCs w:val="24"/>
+        </w:rPr>
+        <w:t xml:space="preserve"> O modelo atual consiste em armazenar as informações em uma planilha do Excel, o objetivo do sistema proposto é facilitar o controle e manuseio dessas informações.</w:t>
+      </w:r>
+    </w:p>
+    <w:p>
+      <w:pPr>
         <w:spacing w:line="360" w:lineRule="auto"/>
         <w:ind w:firstLine="709"/>
         <w:jc w:val="both"/>
@@ -5482,6 +5611,110 @@
           <w:szCs w:val="24"/>
         </w:rPr>
       </w:pPr>
+      <w:r>
+        <w:rPr>
+          <w:rFonts w:ascii="Arial" w:hAnsi="Arial" w:cs="Arial"/>
+          <w:sz w:val="24"/>
+          <w:szCs w:val="24"/>
+        </w:rPr>
+        <w:t>O sistema será desenvolvido com ferramentas e tecnologias modernas, sendo elas: o framework Spring da linguagem Java</w:t>
+      </w:r>
+      <w:r>
+        <w:rPr>
+          <w:rFonts w:ascii="Arial" w:hAnsi="Arial" w:cs="Arial"/>
+          <w:sz w:val="24"/>
+          <w:szCs w:val="24"/>
+        </w:rPr>
+        <w:t xml:space="preserve">, que </w:t>
+      </w:r>
+      <w:r>
+        <w:rPr>
+          <w:rFonts w:ascii="Arial" w:hAnsi="Arial" w:cs="Arial"/>
+          <w:sz w:val="24"/>
+          <w:szCs w:val="24"/>
+        </w:rPr>
+        <w:t xml:space="preserve">irá fornecer bibliotecas e funcionalidades </w:t>
+      </w:r>
+      <w:r>
+        <w:rPr>
+          <w:rFonts w:ascii="Arial" w:hAnsi="Arial" w:cs="Arial"/>
+          <w:sz w:val="24"/>
+          <w:szCs w:val="24"/>
+        </w:rPr>
+        <w:t>que irão agilizar o desenvolvimento da API</w:t>
+      </w:r>
+      <w:r>
+        <w:rPr>
+          <w:rFonts w:ascii="Arial" w:hAnsi="Arial" w:cs="Arial"/>
+          <w:sz w:val="24"/>
+          <w:szCs w:val="24"/>
+        </w:rPr>
+        <w:t>,</w:t>
+      </w:r>
+      <w:r>
+        <w:rPr>
+          <w:rFonts w:ascii="Arial" w:hAnsi="Arial" w:cs="Arial"/>
+          <w:sz w:val="24"/>
+          <w:szCs w:val="24"/>
+        </w:rPr>
+        <w:t xml:space="preserve"> o framework </w:t>
+      </w:r>
+      <w:proofErr w:type="spellStart"/>
+      <w:r>
+        <w:rPr>
+          <w:rFonts w:ascii="Arial" w:hAnsi="Arial" w:cs="Arial"/>
+          <w:sz w:val="24"/>
+          <w:szCs w:val="24"/>
+        </w:rPr>
+        <w:t>React</w:t>
+      </w:r>
+      <w:proofErr w:type="spellEnd"/>
+      <w:r>
+        <w:rPr>
+          <w:rFonts w:ascii="Arial" w:hAnsi="Arial" w:cs="Arial"/>
+          <w:sz w:val="24"/>
+          <w:szCs w:val="24"/>
+        </w:rPr>
+        <w:t xml:space="preserve"> da linguagem JavaScript, irá proporcionar um desenvolvimento orientado a componentes</w:t>
+      </w:r>
+      <w:r>
+        <w:rPr>
+          <w:rFonts w:ascii="Arial" w:hAnsi="Arial" w:cs="Arial"/>
+          <w:sz w:val="24"/>
+          <w:szCs w:val="24"/>
+        </w:rPr>
+        <w:t xml:space="preserve"> para a parte visual do sistema e o armazenamento das informações será realizada no banco de dados SQL Server.</w:t>
+      </w:r>
+    </w:p>
+    <w:p>
+      <w:pPr>
+        <w:spacing w:line="360" w:lineRule="auto"/>
+        <w:ind w:firstLine="709"/>
+        <w:jc w:val="both"/>
+        <w:rPr>
+          <w:rFonts w:ascii="Arial" w:hAnsi="Arial" w:cs="Arial"/>
+          <w:sz w:val="24"/>
+          <w:szCs w:val="24"/>
+        </w:rPr>
+      </w:pPr>
+      <w:r>
+        <w:rPr>
+          <w:rFonts w:ascii="Arial" w:hAnsi="Arial" w:cs="Arial"/>
+          <w:sz w:val="24"/>
+          <w:szCs w:val="24"/>
+        </w:rPr>
+        <w:t>A arquitetura de software que será adotad</w:t>
+      </w:r>
+      <w:bookmarkStart w:id="4" w:name="_GoBack"/>
+      <w:bookmarkEnd w:id="4"/>
+      <w:r>
+        <w:rPr>
+          <w:rFonts w:ascii="Arial" w:hAnsi="Arial" w:cs="Arial"/>
+          <w:sz w:val="24"/>
+          <w:szCs w:val="24"/>
+        </w:rPr>
+        <w:t>a para o desenvolvimento do sistema será</w:t>
+      </w:r>
     </w:p>
     <w:p>
       <w:pPr>
@@ -5520,6 +5753,7 @@
           <w:sz w:val="24"/>
           <w:szCs w:val="24"/>
         </w:rPr>
+        <w:lastRenderedPageBreak/>
         <w:br w:type="page"/>
       </w:r>
     </w:p>
@@ -5531,7 +5765,7 @@
           <w:numId w:val="24"/>
         </w:numPr>
       </w:pPr>
-      <w:bookmarkStart w:id="4" w:name="_Toc536119722"/>
+      <w:bookmarkStart w:id="5" w:name="_Toc536119722"/>
       <w:r>
         <w:lastRenderedPageBreak/>
         <w:t>Embasamento teórico</w:t>
@@ -5539,7 +5773,7 @@
       <w:r>
         <w:t>.</w:t>
       </w:r>
-      <w:bookmarkEnd w:id="4"/>
+      <w:bookmarkEnd w:id="5"/>
     </w:p>
     <w:p>
       <w:pPr>
@@ -5619,7 +5853,7 @@
           <w:sz w:val="24"/>
           <w:szCs w:val="24"/>
         </w:rPr>
-        <w:t xml:space="preserve">Por exemplo, no caso do software desenvolvido </w:t>
+        <w:t xml:space="preserve">Por exemplo, no caso </w:t>
       </w:r>
       <w:proofErr w:type="gramStart"/>
       <w:r>
@@ -5630,9 +5864,9 @@
           <w:sz w:val="24"/>
           <w:szCs w:val="24"/>
         </w:rPr>
-        <w:t xml:space="preserve">utilizar  </w:t>
-      </w:r>
-      <w:proofErr w:type="spellStart"/>
+        <w:t>do</w:t>
+      </w:r>
+      <w:proofErr w:type="gramEnd"/>
       <w:r>
         <w:rPr>
           <w:rFonts w:cs="Arial"/>
@@ -5641,10 +5875,20 @@
           <w:sz w:val="24"/>
           <w:szCs w:val="24"/>
         </w:rPr>
+        <w:t xml:space="preserve"> software desenvolvido utilizar  </w:t>
+      </w:r>
+      <w:proofErr w:type="spellStart"/>
+      <w:r>
+        <w:rPr>
+          <w:rFonts w:cs="Arial"/>
+          <w:b w:val="0"/>
+          <w:color w:val="2F5496" w:themeColor="accent5" w:themeShade="BF"/>
+          <w:sz w:val="24"/>
+          <w:szCs w:val="24"/>
+        </w:rPr>
         <w:t>IoT</w:t>
       </w:r>
       <w:proofErr w:type="spellEnd"/>
-      <w:proofErr w:type="gramEnd"/>
       <w:r>
         <w:rPr>
           <w:rFonts w:cs="Arial"/>
@@ -5835,7 +6079,7 @@
         </w:rPr>
         <w:t xml:space="preserve"> para os Projetos Integrados de </w:t>
       </w:r>
-      <w:commentRangeStart w:id="5"/>
+      <w:commentRangeStart w:id="6"/>
       <w:r>
         <w:rPr>
           <w:rFonts w:cs="Arial"/>
@@ -5845,13 +6089,13 @@
         </w:rPr>
         <w:t>Engenharia</w:t>
       </w:r>
-      <w:commentRangeEnd w:id="5"/>
+      <w:commentRangeEnd w:id="6"/>
       <w:r>
         <w:rPr>
           <w:rStyle w:val="Refdecomentrio"/>
           <w:b w:val="0"/>
         </w:rPr>
-        <w:commentReference w:id="5"/>
+        <w:commentReference w:id="6"/>
       </w:r>
       <w:r>
         <w:rPr>
@@ -6024,33 +6268,29 @@
         </w:numPr>
         <w:ind w:left="0" w:firstLine="0"/>
       </w:pPr>
-      <w:bookmarkStart w:id="6" w:name="_Toc536119723"/>
-      <w:proofErr w:type="gramStart"/>
+      <w:bookmarkStart w:id="7" w:name="_Toc536119723"/>
       <w:r>
         <w:lastRenderedPageBreak/>
         <w:t xml:space="preserve">Planejamento  </w:t>
       </w:r>
       <w:r>
-        <w:t>Inicial</w:t>
-      </w:r>
-      <w:proofErr w:type="gramEnd"/>
+        <w:t xml:space="preserve">Inicial </w:t>
+      </w:r>
+      <w:r>
+        <w:t xml:space="preserve">do </w:t>
+      </w:r>
       <w:r>
         <w:t xml:space="preserve"> </w:t>
       </w:r>
       <w:r>
-        <w:t xml:space="preserve">do </w:t>
-      </w:r>
+        <w:t>Software</w:t>
+      </w:r>
+      <w:bookmarkEnd w:id="7"/>
       <w:r>
         <w:t xml:space="preserve"> </w:t>
       </w:r>
-      <w:r>
-        <w:t>Software</w:t>
-      </w:r>
-      <w:bookmarkEnd w:id="6"/>
-      <w:r>
-        <w:t xml:space="preserve"> </w:t>
-      </w:r>
-    </w:p>
+    </w:p>
+    <w:p/>
     <w:p>
       <w:pPr>
         <w:pStyle w:val="Ttulo2"/>
@@ -6062,11 +6302,11 @@
           <w:szCs w:val="28"/>
         </w:rPr>
       </w:pPr>
-      <w:bookmarkStart w:id="7" w:name="_Toc536119724"/>
+      <w:bookmarkStart w:id="8" w:name="_Toc536119724"/>
       <w:r>
         <w:t>Situação Atual</w:t>
       </w:r>
-      <w:bookmarkEnd w:id="7"/>
+      <w:bookmarkEnd w:id="8"/>
       <w:r>
         <w:rPr>
           <w:szCs w:val="28"/>
@@ -6090,91 +6330,143 @@
     </w:p>
     <w:p>
       <w:pPr>
-        <w:rPr>
-          <w:color w:val="FF0000"/>
-        </w:rPr>
-      </w:pPr>
-      <w:r>
-        <w:rPr>
-          <w:color w:val="FF0000"/>
-          <w:szCs w:val="28"/>
-        </w:rPr>
-        <w:t xml:space="preserve">        </w:t>
-      </w:r>
-      <w:r>
-        <w:rPr>
-          <w:color w:val="FF0000"/>
-        </w:rPr>
-        <w:t>(</w:t>
-      </w:r>
-      <w:r>
-        <w:rPr>
-          <w:color w:val="FF0000"/>
-        </w:rPr>
-        <w:t>Para os Projetos Integrados</w:t>
-      </w:r>
-      <w:r>
-        <w:rPr>
-          <w:color w:val="FF0000"/>
-        </w:rPr>
-        <w:t xml:space="preserve"> u</w:t>
-      </w:r>
-      <w:r>
-        <w:rPr>
-          <w:color w:val="FF0000"/>
-        </w:rPr>
-        <w:t xml:space="preserve">sar </w:t>
-      </w:r>
-      <w:r>
-        <w:rPr>
-          <w:color w:val="FF0000"/>
-        </w:rPr>
-        <w:t>D</w:t>
-      </w:r>
-      <w:r>
-        <w:rPr>
-          <w:color w:val="FF0000"/>
-        </w:rPr>
-        <w:t>ocumento</w:t>
-      </w:r>
-      <w:r>
-        <w:rPr>
-          <w:color w:val="FF0000"/>
-        </w:rPr>
-        <w:t>1-</w:t>
-      </w:r>
-      <w:r>
-        <w:rPr>
-          <w:color w:val="FF0000"/>
-        </w:rPr>
-        <w:t xml:space="preserve"> Concepç</w:t>
-      </w:r>
-      <w:r>
-        <w:rPr>
-          <w:color w:val="FF0000"/>
-        </w:rPr>
-        <w:t xml:space="preserve">ão Inicial </w:t>
-      </w:r>
-      <w:commentRangeStart w:id="8"/>
-      <w:r>
-        <w:rPr>
-          <w:color w:val="FF0000"/>
-        </w:rPr>
-        <w:t>ES2</w:t>
-      </w:r>
-      <w:commentRangeEnd w:id="8"/>
-      <w:r>
-        <w:rPr>
-          <w:rStyle w:val="Refdecomentrio"/>
-          <w:color w:val="FF0000"/>
-        </w:rPr>
-        <w:commentReference w:id="8"/>
-      </w:r>
-      <w:r>
-        <w:rPr>
-          <w:color w:val="FF0000"/>
-        </w:rPr>
-        <w:t>)</w:t>
+        <w:spacing w:after="120" w:line="280" w:lineRule="exact"/>
+        <w:jc w:val="both"/>
+        <w:rPr>
+          <w:rFonts w:ascii="Arial" w:hAnsi="Arial" w:cs="Arial"/>
+          <w:color w:val="000000" w:themeColor="text1"/>
+          <w:sz w:val="24"/>
+          <w:szCs w:val="24"/>
+        </w:rPr>
+      </w:pPr>
+      <w:r>
+        <w:rPr>
+          <w:rFonts w:ascii="Arial" w:hAnsi="Arial" w:cs="Arial"/>
+          <w:color w:val="000000" w:themeColor="text1"/>
+          <w:sz w:val="24"/>
+          <w:szCs w:val="24"/>
+        </w:rPr>
+        <w:t xml:space="preserve">Atualmente temos uma planilha em </w:t>
+      </w:r>
+      <w:r>
+        <w:rPr>
+          <w:rFonts w:ascii="Arial" w:hAnsi="Arial" w:cs="Arial"/>
+          <w:color w:val="000000" w:themeColor="text1"/>
+          <w:sz w:val="24"/>
+          <w:szCs w:val="24"/>
+        </w:rPr>
+        <w:t>E</w:t>
+      </w:r>
+      <w:r>
+        <w:rPr>
+          <w:rFonts w:ascii="Arial" w:hAnsi="Arial" w:cs="Arial"/>
+          <w:color w:val="000000" w:themeColor="text1"/>
+          <w:sz w:val="24"/>
+          <w:szCs w:val="24"/>
+        </w:rPr>
+        <w:t>xcel com os dados dos bens permanentes e principalmente a localização de cada um na unidade.</w:t>
+      </w:r>
+    </w:p>
+    <w:p>
+      <w:pPr>
+        <w:spacing w:after="120" w:line="280" w:lineRule="exact"/>
+        <w:jc w:val="both"/>
+        <w:rPr>
+          <w:rFonts w:ascii="Arial" w:hAnsi="Arial" w:cs="Arial"/>
+          <w:color w:val="000000" w:themeColor="text1"/>
+          <w:sz w:val="24"/>
+          <w:szCs w:val="24"/>
+        </w:rPr>
+      </w:pPr>
+      <w:r>
+        <w:rPr>
+          <w:rFonts w:ascii="Arial" w:hAnsi="Arial" w:cs="Arial"/>
+          <w:color w:val="000000" w:themeColor="text1"/>
+          <w:sz w:val="24"/>
+          <w:szCs w:val="24"/>
+        </w:rPr>
+        <w:t xml:space="preserve">Realizamos um inventário com alunos voluntários de logística, atualizamos a planilha, porém ao colocarmos a foto do bem no arquivo em </w:t>
+      </w:r>
+      <w:r>
+        <w:rPr>
+          <w:rFonts w:ascii="Arial" w:hAnsi="Arial" w:cs="Arial"/>
+          <w:color w:val="000000" w:themeColor="text1"/>
+          <w:sz w:val="24"/>
+          <w:szCs w:val="24"/>
+        </w:rPr>
+        <w:t>E</w:t>
+      </w:r>
+      <w:r>
+        <w:rPr>
+          <w:rFonts w:ascii="Arial" w:hAnsi="Arial" w:cs="Arial"/>
+          <w:color w:val="000000" w:themeColor="text1"/>
+          <w:sz w:val="24"/>
+          <w:szCs w:val="24"/>
+        </w:rPr>
+        <w:t>xcel ele começa a travar devido ao tamanho.</w:t>
+      </w:r>
+    </w:p>
+    <w:p>
+      <w:pPr>
+        <w:spacing w:after="120" w:line="280" w:lineRule="exact"/>
+        <w:jc w:val="both"/>
+        <w:rPr>
+          <w:rFonts w:ascii="Arial" w:hAnsi="Arial" w:cs="Arial"/>
+          <w:color w:val="000000" w:themeColor="text1"/>
+          <w:sz w:val="24"/>
+          <w:szCs w:val="24"/>
+        </w:rPr>
+      </w:pPr>
+      <w:r>
+        <w:rPr>
+          <w:rFonts w:ascii="Arial" w:hAnsi="Arial" w:cs="Arial"/>
+          <w:color w:val="000000" w:themeColor="text1"/>
+          <w:sz w:val="24"/>
+          <w:szCs w:val="24"/>
+        </w:rPr>
+        <w:t>A proposta é que seja realizado um programa que importe a planilha e coloque a foto de cada item.</w:t>
+      </w:r>
+    </w:p>
+    <w:p>
+      <w:pPr>
+        <w:spacing w:after="120" w:line="280" w:lineRule="exact"/>
+        <w:jc w:val="both"/>
+        <w:rPr>
+          <w:rFonts w:ascii="Arial" w:hAnsi="Arial" w:cs="Arial"/>
+          <w:color w:val="000000" w:themeColor="text1"/>
+          <w:sz w:val="24"/>
+          <w:szCs w:val="24"/>
+        </w:rPr>
+      </w:pPr>
+      <w:r>
+        <w:rPr>
+          <w:rFonts w:ascii="Arial" w:hAnsi="Arial" w:cs="Arial"/>
+          <w:color w:val="000000" w:themeColor="text1"/>
+          <w:sz w:val="24"/>
+          <w:szCs w:val="24"/>
+        </w:rPr>
+        <w:t>O objetivo é termos uma visão de todos os bens que temos sob nossa responsabilidade, um melhor controle, pois a faculdade tem 15 Prédios dispersos, mais de 3000 alunos, 300 funcionários, lembrando que os bens alocados aqui pertencem ao CPS – Governo de São Paulo.</w:t>
+      </w:r>
+    </w:p>
+    <w:p>
+      <w:pPr>
+        <w:spacing w:after="120" w:line="280" w:lineRule="exact"/>
+        <w:jc w:val="both"/>
+        <w:rPr>
+          <w:rFonts w:ascii="Arial" w:hAnsi="Arial" w:cs="Arial"/>
+          <w:color w:val="000000" w:themeColor="text1"/>
+          <w:sz w:val="24"/>
+          <w:szCs w:val="24"/>
+        </w:rPr>
+      </w:pPr>
+      <w:r>
+        <w:rPr>
+          <w:rFonts w:ascii="Arial" w:hAnsi="Arial" w:cs="Arial"/>
+          <w:color w:val="000000" w:themeColor="text1"/>
+          <w:sz w:val="24"/>
+          <w:szCs w:val="24"/>
+        </w:rPr>
+        <w:t>Atualmente na planilha, inserimos patrimônios, removemos patrimônio quando há baixa patrimonial e mudamos o campo “localização” quando há mudança de local do bem.</w:t>
       </w:r>
     </w:p>
     <w:p>
@@ -6268,6 +6560,18 @@
     </w:p>
     <w:p>
       <w:pPr>
+        <w:ind w:left="709" w:firstLine="11"/>
+        <w:jc w:val="both"/>
+        <w:rPr>
+          <w:rFonts w:ascii="Arial" w:hAnsi="Arial" w:cs="Arial"/>
+          <w:color w:val="2F5496" w:themeColor="accent5" w:themeShade="BF"/>
+          <w:sz w:val="24"/>
+          <w:szCs w:val="24"/>
+        </w:rPr>
+      </w:pPr>
+    </w:p>
+    <w:p>
+      <w:pPr>
         <w:pStyle w:val="Ttulo3"/>
       </w:pPr>
       <w:bookmarkStart w:id="10" w:name="_Toc536119726"/>
@@ -6304,78 +6608,6 @@
         </w:rPr>
         <w:t xml:space="preserve">    </w:t>
       </w:r>
-      <w:r>
-        <w:rPr>
-          <w:rFonts w:ascii="Arial" w:hAnsi="Arial" w:cs="Arial"/>
-          <w:color w:val="2F5496" w:themeColor="accent5" w:themeShade="BF"/>
-          <w:sz w:val="24"/>
-          <w:szCs w:val="24"/>
-        </w:rPr>
-        <w:t xml:space="preserve">Descrever os problemas que a situação atual apresenta e que devem ser </w:t>
-      </w:r>
-      <w:r>
-        <w:rPr>
-          <w:rFonts w:ascii="Arial" w:hAnsi="Arial" w:cs="Arial"/>
-          <w:color w:val="2F5496" w:themeColor="accent5" w:themeShade="BF"/>
-          <w:sz w:val="24"/>
-          <w:szCs w:val="24"/>
-        </w:rPr>
-        <w:t xml:space="preserve">    </w:t>
-      </w:r>
-      <w:r>
-        <w:rPr>
-          <w:rFonts w:ascii="Arial" w:hAnsi="Arial" w:cs="Arial"/>
-          <w:color w:val="2F5496" w:themeColor="accent5" w:themeShade="BF"/>
-          <w:sz w:val="24"/>
-          <w:szCs w:val="24"/>
-        </w:rPr>
-        <w:t>solucionados.</w:t>
-      </w:r>
-      <w:r>
-        <w:rPr>
-          <w:rFonts w:ascii="Arial" w:hAnsi="Arial" w:cs="Arial"/>
-          <w:color w:val="2F5496" w:themeColor="accent5" w:themeShade="BF"/>
-          <w:sz w:val="24"/>
-          <w:szCs w:val="24"/>
-        </w:rPr>
-        <w:t xml:space="preserve"> </w:t>
-      </w:r>
-      <w:r>
-        <w:rPr>
-          <w:rFonts w:ascii="Arial" w:hAnsi="Arial" w:cs="Arial"/>
-          <w:color w:val="2F5496" w:themeColor="accent5" w:themeShade="BF"/>
-          <w:sz w:val="24"/>
-          <w:szCs w:val="24"/>
-        </w:rPr>
-        <w:t>Se o trabalho envolver uma empresa real, anexar uma declaração da</w:t>
-      </w:r>
-      <w:r>
-        <w:rPr>
-          <w:rFonts w:ascii="Arial" w:hAnsi="Arial" w:cs="Arial"/>
-          <w:color w:val="2F5496" w:themeColor="accent5" w:themeShade="BF"/>
-          <w:sz w:val="24"/>
-          <w:szCs w:val="24"/>
-        </w:rPr>
-        <w:t xml:space="preserve">         emp</w:t>
-      </w:r>
-      <w:r>
-        <w:rPr>
-          <w:rFonts w:ascii="Arial" w:hAnsi="Arial" w:cs="Arial"/>
-          <w:color w:val="2F5496" w:themeColor="accent5" w:themeShade="BF"/>
-          <w:sz w:val="24"/>
-          <w:szCs w:val="24"/>
-        </w:rPr>
-        <w:t>resa permitindo a divulgação das informações</w:t>
-      </w:r>
-      <w:r>
-        <w:rPr>
-          <w:rFonts w:ascii="Arial" w:hAnsi="Arial" w:cs="Arial"/>
-          <w:color w:val="2F5496" w:themeColor="accent5" w:themeShade="BF"/>
-          <w:sz w:val="24"/>
-          <w:szCs w:val="24"/>
-        </w:rPr>
-        <w:t>.</w:t>
-      </w:r>
     </w:p>
     <w:p>
       <w:pPr>
@@ -6692,6 +6924,7 @@
           <w:sz w:val="24"/>
           <w:szCs w:val="24"/>
         </w:rPr>
+        <w:lastRenderedPageBreak/>
         <w:t xml:space="preserve">  </w:t>
       </w:r>
       <w:r>
@@ -6961,7 +7194,6 @@
         </w:rPr>
         <w:t>ocumento</w:t>
       </w:r>
-      <w:proofErr w:type="gramStart"/>
       <w:r>
         <w:rPr>
           <w:rFonts w:cs="Arial"/>
@@ -6969,17 +7201,7 @@
           <w:sz w:val="24"/>
           <w:szCs w:val="24"/>
         </w:rPr>
-        <w:t>2  de</w:t>
-      </w:r>
-      <w:proofErr w:type="gramEnd"/>
-      <w:r>
-        <w:rPr>
-          <w:rFonts w:cs="Arial"/>
-          <w:color w:val="C00000"/>
-          <w:sz w:val="24"/>
-          <w:szCs w:val="24"/>
-        </w:rPr>
-        <w:t xml:space="preserve"> ES2</w:t>
+        <w:t>2  de ES2</w:t>
       </w:r>
       <w:r>
         <w:rPr>
@@ -7619,7 +7841,6 @@
       <w:bookmarkStart w:id="17" w:name="_Toc333506966"/>
       <w:bookmarkStart w:id="18" w:name="_Toc334112701"/>
       <w:bookmarkStart w:id="19" w:name="_Toc536119730"/>
-      <w:proofErr w:type="gramStart"/>
       <w:r>
         <w:t>3</w:t>
       </w:r>
@@ -7627,11 +7848,7 @@
         <w:t xml:space="preserve">.3.2  </w:t>
       </w:r>
       <w:r>
-        <w:t>Considerações</w:t>
-      </w:r>
-      <w:proofErr w:type="gramEnd"/>
-      <w:r>
-        <w:t xml:space="preserve"> Legais</w:t>
+        <w:t>Considerações Legais</w:t>
       </w:r>
       <w:bookmarkEnd w:id="17"/>
       <w:bookmarkEnd w:id="18"/>
@@ -7676,7 +7893,17 @@
           <w:sz w:val="24"/>
           <w:szCs w:val="24"/>
         </w:rPr>
-        <w:t>O sistema é um software com todos os direitos reservados. Assim sendo, é proibida a cópia e/ou reprodução deste sem a prévia autorização de seus desenvolvedores, por quaisquer meios ou processos existentes. A violação dos direitos é punível como crime, com pena de prisão e multa.</w:t>
+        <w:t xml:space="preserve">O sistema é um software com todos os direitos reservados. Assim sendo, é proibida a cópia e/ou reprodução deste sem a prévia autorização de seus </w:t>
+      </w:r>
+      <w:r>
+        <w:rPr>
+          <w:rFonts w:ascii="Arial" w:hAnsi="Arial" w:cs="Arial"/>
+          <w:color w:val="2F5496" w:themeColor="accent5" w:themeShade="BF"/>
+          <w:sz w:val="24"/>
+          <w:szCs w:val="24"/>
+        </w:rPr>
+        <w:lastRenderedPageBreak/>
+        <w:t>desenvolvedores, por quaisquer meios ou processos existentes. A violação dos direitos é punível como crime, com pena de prisão e multa.</w:t>
       </w:r>
       <w:r>
         <w:rPr>
@@ -7940,27 +8167,7 @@
           <w:sz w:val="24"/>
           <w:szCs w:val="24"/>
         </w:rPr>
-        <w:t xml:space="preserve">as de segurança, devem ser tomadas, como a utilização de computadores com antivírus e firewall sempre atualizados, a realização de </w:t>
-      </w:r>
-      <w:proofErr w:type="gramStart"/>
-      <w:r>
-        <w:rPr>
-          <w:rFonts w:ascii="Arial" w:hAnsi="Arial" w:cs="Arial"/>
-          <w:color w:val="2F5496" w:themeColor="accent5" w:themeShade="BF"/>
-          <w:sz w:val="24"/>
-          <w:szCs w:val="24"/>
-        </w:rPr>
-        <w:t>backups  semanalmente</w:t>
-      </w:r>
-      <w:proofErr w:type="gramEnd"/>
-      <w:r>
-        <w:rPr>
-          <w:rFonts w:ascii="Arial" w:hAnsi="Arial" w:cs="Arial"/>
-          <w:color w:val="2F5496" w:themeColor="accent5" w:themeShade="BF"/>
-          <w:sz w:val="24"/>
-          <w:szCs w:val="24"/>
-        </w:rPr>
-        <w:t>.</w:t>
+        <w:t>as de segurança, devem ser tomadas, como a utilização de computadores com antivírus e firewall sempre atualizados, a realização de backups  semanalmente.</w:t>
       </w:r>
       <w:r>
         <w:rPr>
@@ -9509,6 +9716,7 @@
                 <w:color w:val="000000"/>
                 <w:lang w:eastAsia="pt-BR"/>
               </w:rPr>
+              <w:lastRenderedPageBreak/>
               <w:t>Tecnologia utilizada</w:t>
             </w:r>
           </w:p>
@@ -11565,8 +11773,6 @@
           <w:szCs w:val="24"/>
         </w:rPr>
       </w:pPr>
-      <w:bookmarkStart w:id="34" w:name="_GoBack"/>
-      <w:bookmarkEnd w:id="34"/>
     </w:p>
     <w:p>
       <w:pPr>
@@ -12331,7 +12537,7 @@
       <w:pPr>
         <w:pStyle w:val="Ttulo3"/>
       </w:pPr>
-      <w:bookmarkStart w:id="35" w:name="_Toc536119738"/>
+      <w:bookmarkStart w:id="34" w:name="_Toc536119738"/>
       <w:r>
         <w:t>4.</w:t>
       </w:r>
@@ -12353,7 +12559,7 @@
       <w:r>
         <w:t>Descrição dos Casos de Uso</w:t>
       </w:r>
-      <w:bookmarkEnd w:id="35"/>
+      <w:bookmarkEnd w:id="34"/>
     </w:p>
     <w:p>
       <w:pPr>
@@ -13227,7 +13433,7 @@
       <w:pPr>
         <w:pStyle w:val="Ttulo2"/>
       </w:pPr>
-      <w:bookmarkStart w:id="36" w:name="_Toc536119739"/>
+      <w:bookmarkStart w:id="35" w:name="_Toc536119739"/>
       <w:r>
         <w:lastRenderedPageBreak/>
         <w:t>4.4</w:t>
@@ -13244,7 +13450,7 @@
       <w:r>
         <w:t>uncionais</w:t>
       </w:r>
-      <w:bookmarkEnd w:id="36"/>
+      <w:bookmarkEnd w:id="35"/>
     </w:p>
     <w:p>
       <w:pPr>
@@ -13665,7 +13871,7 @@
       <w:pPr>
         <w:pStyle w:val="Ttulo1"/>
       </w:pPr>
-      <w:bookmarkStart w:id="37" w:name="_Toc536119740"/>
+      <w:bookmarkStart w:id="36" w:name="_Toc536119740"/>
       <w:r>
         <w:lastRenderedPageBreak/>
         <w:t xml:space="preserve">5.  </w:t>
@@ -13688,7 +13894,7 @@
       <w:r>
         <w:t>ware</w:t>
       </w:r>
-      <w:bookmarkEnd w:id="37"/>
+      <w:bookmarkEnd w:id="36"/>
     </w:p>
     <w:p/>
     <w:p>
@@ -13766,27 +13972,7 @@
           <w:sz w:val="24"/>
           <w:szCs w:val="24"/>
         </w:rPr>
-        <w:t xml:space="preserve"> se o desenvolvimento for na área </w:t>
-      </w:r>
-      <w:proofErr w:type="gramStart"/>
-      <w:r>
-        <w:rPr>
-          <w:rFonts w:ascii="Arial" w:hAnsi="Arial" w:cs="Arial"/>
-          <w:color w:val="4F81BD"/>
-          <w:sz w:val="24"/>
-          <w:szCs w:val="24"/>
-        </w:rPr>
-        <w:t>de  jogos</w:t>
-      </w:r>
-      <w:proofErr w:type="gramEnd"/>
-      <w:r>
-        <w:rPr>
-          <w:rFonts w:ascii="Arial" w:hAnsi="Arial" w:cs="Arial"/>
-          <w:color w:val="4F81BD"/>
-          <w:sz w:val="24"/>
-          <w:szCs w:val="24"/>
-        </w:rPr>
-        <w:t xml:space="preserve">/jogos educativos  o aluno poderá seguir  outras metodologias por ex. Extreme Game </w:t>
+        <w:t xml:space="preserve"> se o desenvolvimento for na área de  jogos/jogos educativos  o aluno poderá seguir  outras metodologias por ex. Extreme Game </w:t>
       </w:r>
       <w:proofErr w:type="spellStart"/>
       <w:r>
@@ -13855,7 +14041,7 @@
       <w:pPr>
         <w:pStyle w:val="Ttulo2"/>
       </w:pPr>
-      <w:bookmarkStart w:id="38" w:name="_Toc536119741"/>
+      <w:bookmarkStart w:id="37" w:name="_Toc536119741"/>
       <w:r>
         <w:t>5</w:t>
       </w:r>
@@ -13866,13 +14052,8 @@
         <w:t>Arquitetura da aplicação</w:t>
       </w:r>
       <w:r>
-        <w:t xml:space="preserve"> </w:t>
-      </w:r>
-      <w:proofErr w:type="gramStart"/>
-      <w:r>
-        <w:t>Atual  (</w:t>
-      </w:r>
-      <w:proofErr w:type="gramEnd"/>
+        <w:t xml:space="preserve"> Atual  (</w:t>
+      </w:r>
       <w:r>
         <w:t xml:space="preserve">Utilizar </w:t>
       </w:r>
@@ -13885,7 +14066,7 @@
       <w:r>
         <w:t xml:space="preserve"> ES3)</w:t>
       </w:r>
-      <w:bookmarkEnd w:id="38"/>
+      <w:bookmarkEnd w:id="37"/>
     </w:p>
     <w:p>
       <w:pPr>
@@ -14102,25 +14283,23 @@
       <w:pPr>
         <w:pStyle w:val="Ttulo2"/>
       </w:pPr>
-      <w:bookmarkStart w:id="39" w:name="_Toc536119742"/>
+      <w:bookmarkStart w:id="38" w:name="_Toc536119742"/>
       <w:r>
         <w:t>5</w:t>
       </w:r>
       <w:r>
         <w:t xml:space="preserve">.2 </w:t>
       </w:r>
-      <w:proofErr w:type="gramStart"/>
       <w:r>
         <w:t xml:space="preserve">Tecnologias </w:t>
       </w:r>
       <w:r>
         <w:t xml:space="preserve"> utilizadas</w:t>
       </w:r>
-      <w:proofErr w:type="gramEnd"/>
       <w:r>
         <w:t xml:space="preserve"> e  APIs</w:t>
       </w:r>
-      <w:bookmarkEnd w:id="39"/>
+      <w:bookmarkEnd w:id="38"/>
       <w:r>
         <w:t xml:space="preserve"> </w:t>
       </w:r>
@@ -14145,11 +14324,11 @@
       <w:r>
         <w:tab/>
       </w:r>
-      <w:bookmarkStart w:id="40" w:name="_Toc536119743"/>
+      <w:bookmarkStart w:id="39" w:name="_Toc536119743"/>
       <w:r>
         <w:t>5.2.1 Tecnologias</w:t>
       </w:r>
-      <w:bookmarkEnd w:id="40"/>
+      <w:bookmarkEnd w:id="39"/>
     </w:p>
     <w:p>
       <w:pPr>
@@ -14218,7 +14397,7 @@
         </w:rPr>
         <w:t xml:space="preserve">o desenvolvimento do aplicativo serão relacionadas a seguir. </w:t>
       </w:r>
-      <w:bookmarkStart w:id="41" w:name="_Toc504810532"/>
+      <w:bookmarkStart w:id="40" w:name="_Toc504810532"/>
     </w:p>
     <w:p>
       <w:pPr>
@@ -14252,7 +14431,7 @@
       <w:r>
         <w:t>)</w:t>
       </w:r>
-      <w:bookmarkEnd w:id="41"/>
+      <w:bookmarkEnd w:id="40"/>
     </w:p>
     <w:p>
       <w:pPr>
@@ -14343,7 +14522,25 @@
           <w:sz w:val="24"/>
           <w:szCs w:val="24"/>
         </w:rPr>
-        <w:t xml:space="preserve"> para a construção de aplicações nativas para Android e iOS usando </w:t>
+        <w:t xml:space="preserve"> para a construção de aplicações nativas para Android e iOS usando JavaScript e CSS.</w:t>
+      </w:r>
+      <w:r>
+        <w:rPr>
+          <w:rFonts w:ascii="Arial" w:hAnsi="Arial" w:cs="Arial"/>
+          <w:color w:val="2F5496" w:themeColor="accent5" w:themeShade="BF"/>
+          <w:sz w:val="24"/>
+          <w:szCs w:val="24"/>
+        </w:rPr>
+        <w:t xml:space="preserve"> Segundo o fabricante, o</w:t>
+      </w:r>
+      <w:r>
+        <w:rPr>
+          <w:rFonts w:ascii="Arial" w:hAnsi="Arial" w:cs="Arial"/>
+          <w:color w:val="2F5496" w:themeColor="accent5" w:themeShade="BF"/>
+          <w:sz w:val="24"/>
+          <w:szCs w:val="24"/>
+        </w:rPr>
+        <w:t xml:space="preserve"> </w:t>
       </w:r>
       <w:proofErr w:type="spellStart"/>
       <w:r>
@@ -14353,36 +14550,27 @@
           <w:sz w:val="24"/>
           <w:szCs w:val="24"/>
         </w:rPr>
-        <w:t>JavaScript</w:t>
+        <w:t>NativeScript</w:t>
       </w:r>
       <w:proofErr w:type="spellEnd"/>
       <w:r>
         <w:rPr>
-          <w:rFonts w:ascii="Arial" w:hAnsi="Arial" w:cs="Arial"/>
-          <w:color w:val="2F5496" w:themeColor="accent5" w:themeShade="BF"/>
-          <w:sz w:val="24"/>
-          <w:szCs w:val="24"/>
-        </w:rPr>
-        <w:t xml:space="preserve"> e CSS.</w:t>
-      </w:r>
-      <w:r>
-        <w:rPr>
-          <w:rFonts w:ascii="Arial" w:hAnsi="Arial" w:cs="Arial"/>
-          <w:color w:val="2F5496" w:themeColor="accent5" w:themeShade="BF"/>
-          <w:sz w:val="24"/>
-          <w:szCs w:val="24"/>
-        </w:rPr>
-        <w:t xml:space="preserve"> Segundo o fabricante, o</w:t>
-      </w:r>
-      <w:r>
-        <w:rPr>
-          <w:rFonts w:ascii="Arial" w:hAnsi="Arial" w:cs="Arial"/>
+          <w:rFonts w:ascii="Arial" w:eastAsia="Arial" w:hAnsi="Arial" w:cs="Arial"/>
           <w:color w:val="2F5496" w:themeColor="accent5" w:themeShade="BF"/>
           <w:sz w:val="24"/>
           <w:szCs w:val="24"/>
         </w:rPr>
         <w:t xml:space="preserve"> </w:t>
       </w:r>
+      <w:r>
+        <w:rPr>
+          <w:rFonts w:ascii="Arial" w:hAnsi="Arial" w:cs="Arial"/>
+          <w:color w:val="2F5496" w:themeColor="accent5" w:themeShade="BF"/>
+          <w:sz w:val="24"/>
+          <w:szCs w:val="24"/>
+        </w:rPr>
+        <w:t xml:space="preserve">processa </w:t>
+      </w:r>
       <w:proofErr w:type="spellStart"/>
       <w:r>
         <w:rPr>
@@ -14391,26 +14579,17 @@
           <w:sz w:val="24"/>
           <w:szCs w:val="24"/>
         </w:rPr>
-        <w:t>NativeScript</w:t>
+        <w:t>UIs</w:t>
       </w:r>
       <w:proofErr w:type="spellEnd"/>
       <w:r>
         <w:rPr>
-          <w:rFonts w:ascii="Arial" w:eastAsia="Arial" w:hAnsi="Arial" w:cs="Arial"/>
-          <w:color w:val="2F5496" w:themeColor="accent5" w:themeShade="BF"/>
-          <w:sz w:val="24"/>
-          <w:szCs w:val="24"/>
-        </w:rPr>
-        <w:t xml:space="preserve"> </w:t>
-      </w:r>
-      <w:r>
-        <w:rPr>
-          <w:rFonts w:ascii="Arial" w:hAnsi="Arial" w:cs="Arial"/>
-          <w:color w:val="2F5496" w:themeColor="accent5" w:themeShade="BF"/>
-          <w:sz w:val="24"/>
-          <w:szCs w:val="24"/>
-        </w:rPr>
-        <w:t xml:space="preserve">processa </w:t>
+          <w:rFonts w:ascii="Arial" w:hAnsi="Arial" w:cs="Arial"/>
+          <w:color w:val="2F5496" w:themeColor="accent5" w:themeShade="BF"/>
+          <w:sz w:val="24"/>
+          <w:szCs w:val="24"/>
+        </w:rPr>
+        <w:t xml:space="preserve"> (interfaces do usuário) com o mecanismo de renderização da plataforma nativa em </w:t>
       </w:r>
       <w:proofErr w:type="spellStart"/>
       <w:r>
@@ -14420,7 +14599,7 @@
           <w:sz w:val="24"/>
           <w:szCs w:val="24"/>
         </w:rPr>
-        <w:t>UIs</w:t>
+        <w:t>WebViews</w:t>
       </w:r>
       <w:proofErr w:type="spellEnd"/>
       <w:r>
@@ -14430,7 +14609,16 @@
           <w:sz w:val="24"/>
           <w:szCs w:val="24"/>
         </w:rPr>
-        <w:t xml:space="preserve"> (interfaces do usuário) com o mecanismo de renderização da plataforma nativa em </w:t>
+        <w:t xml:space="preserve">, resultando em </w:t>
+      </w:r>
+      <w:r>
+        <w:rPr>
+          <w:rFonts w:ascii="Arial" w:hAnsi="Arial" w:cs="Arial"/>
+          <w:color w:val="2F5496" w:themeColor="accent5" w:themeShade="BF"/>
+          <w:sz w:val="24"/>
+          <w:szCs w:val="24"/>
+        </w:rPr>
+        <w:t>UI e desempenho nativos........</w:t>
       </w:r>
       <w:proofErr w:type="spellStart"/>
       <w:r>
@@ -14440,7 +14628,7 @@
           <w:sz w:val="24"/>
           <w:szCs w:val="24"/>
         </w:rPr>
-        <w:t>WebViews</w:t>
+        <w:t>etc</w:t>
       </w:r>
       <w:proofErr w:type="spellEnd"/>
       <w:r>
@@ -14450,252 +14638,163 @@
           <w:sz w:val="24"/>
           <w:szCs w:val="24"/>
         </w:rPr>
-        <w:t xml:space="preserve">, resultando em </w:t>
-      </w:r>
-      <w:r>
-        <w:rPr>
-          <w:rFonts w:ascii="Arial" w:hAnsi="Arial" w:cs="Arial"/>
-          <w:color w:val="2F5496" w:themeColor="accent5" w:themeShade="BF"/>
-          <w:sz w:val="24"/>
-          <w:szCs w:val="24"/>
-        </w:rPr>
-        <w:t>UI e desempenho nativos........</w:t>
+        <w:t>, etc.”</w:t>
+      </w:r>
+    </w:p>
+    <w:p>
+      <w:pPr>
+        <w:spacing w:line="360" w:lineRule="auto"/>
+        <w:rPr>
+          <w:rFonts w:ascii="Arial" w:hAnsi="Arial" w:cs="Arial"/>
+          <w:color w:val="2F5496" w:themeColor="accent5" w:themeShade="BF"/>
+        </w:rPr>
+      </w:pPr>
+    </w:p>
+    <w:p>
+      <w:pPr>
+        <w:pStyle w:val="Subttulo"/>
+      </w:pPr>
+      <w:bookmarkStart w:id="41" w:name="_Toc504810534"/>
+      <w:bookmarkStart w:id="42" w:name="_Toc504810533"/>
+      <w:r>
+        <w:t>Node.js (</w:t>
       </w:r>
       <w:proofErr w:type="spellStart"/>
       <w:r>
-        <w:rPr>
-          <w:rFonts w:ascii="Arial" w:hAnsi="Arial" w:cs="Arial"/>
-          <w:color w:val="2F5496" w:themeColor="accent5" w:themeShade="BF"/>
-          <w:sz w:val="24"/>
-          <w:szCs w:val="24"/>
-        </w:rPr>
-        <w:t>etc</w:t>
+        <w:t>back-end</w:t>
       </w:r>
       <w:proofErr w:type="spellEnd"/>
       <w:r>
-        <w:rPr>
-          <w:rFonts w:ascii="Arial" w:hAnsi="Arial" w:cs="Arial"/>
-          <w:color w:val="2F5496" w:themeColor="accent5" w:themeShade="BF"/>
-          <w:sz w:val="24"/>
-          <w:szCs w:val="24"/>
-        </w:rPr>
-        <w:t>, etc.”</w:t>
-      </w:r>
+        <w:t>)</w:t>
+      </w:r>
+      <w:bookmarkEnd w:id="41"/>
     </w:p>
     <w:p>
       <w:pPr>
         <w:spacing w:line="360" w:lineRule="auto"/>
         <w:rPr>
           <w:rFonts w:ascii="Arial" w:hAnsi="Arial" w:cs="Arial"/>
-          <w:color w:val="2F5496" w:themeColor="accent5" w:themeShade="BF"/>
-        </w:rPr>
-      </w:pPr>
-    </w:p>
-    <w:p>
-      <w:pPr>
-        <w:pStyle w:val="Subttulo"/>
-      </w:pPr>
-      <w:bookmarkStart w:id="42" w:name="_Toc504810534"/>
-      <w:bookmarkStart w:id="43" w:name="_Toc504810533"/>
-      <w:r>
-        <w:t>Node.js (</w:t>
+          <w:b/>
+          <w:color w:val="2F5496" w:themeColor="accent5" w:themeShade="BF"/>
+          <w:sz w:val="24"/>
+          <w:szCs w:val="24"/>
+        </w:rPr>
+      </w:pPr>
+      <w:r>
+        <w:rPr>
+          <w:rFonts w:ascii="Arial" w:hAnsi="Arial" w:cs="Arial"/>
+          <w:sz w:val="24"/>
+          <w:szCs w:val="24"/>
+        </w:rPr>
+        <w:tab/>
+      </w:r>
+      <w:r>
+        <w:rPr>
+          <w:rFonts w:ascii="Arial" w:hAnsi="Arial" w:cs="Arial"/>
+          <w:color w:val="2F5496" w:themeColor="accent5" w:themeShade="BF"/>
+          <w:sz w:val="24"/>
+          <w:szCs w:val="24"/>
+        </w:rPr>
+        <w:t xml:space="preserve">O </w:t>
+      </w:r>
+      <w:r>
+        <w:rPr>
+          <w:rFonts w:ascii="Arial" w:hAnsi="Arial" w:cs="Arial"/>
+          <w:bCs/>
+          <w:color w:val="2F5496" w:themeColor="accent5" w:themeShade="BF"/>
+          <w:sz w:val="24"/>
+          <w:szCs w:val="24"/>
+        </w:rPr>
+        <w:t>Node.js</w:t>
+      </w:r>
+      <w:r>
+        <w:rPr>
+          <w:rFonts w:ascii="Arial" w:hAnsi="Arial" w:cs="Arial"/>
+          <w:color w:val="2F5496" w:themeColor="accent5" w:themeShade="BF"/>
+          <w:sz w:val="24"/>
+          <w:szCs w:val="24"/>
+        </w:rPr>
+        <w:t xml:space="preserve"> (Node.js, 2017) é uma plataforma para desenvolvimento de aplicações server-</w:t>
       </w:r>
       <w:proofErr w:type="spellStart"/>
       <w:r>
-        <w:t>back-end</w:t>
+        <w:rPr>
+          <w:rFonts w:ascii="Arial" w:hAnsi="Arial" w:cs="Arial"/>
+          <w:color w:val="2F5496" w:themeColor="accent5" w:themeShade="BF"/>
+          <w:sz w:val="24"/>
+          <w:szCs w:val="24"/>
+        </w:rPr>
+        <w:t>side</w:t>
       </w:r>
       <w:proofErr w:type="spellEnd"/>
       <w:r>
-        <w:t>)</w:t>
+        <w:rPr>
+          <w:rFonts w:ascii="Arial" w:hAnsi="Arial" w:cs="Arial"/>
+          <w:color w:val="2F5496" w:themeColor="accent5" w:themeShade="BF"/>
+          <w:sz w:val="24"/>
+          <w:szCs w:val="24"/>
+        </w:rPr>
+        <w:t xml:space="preserve"> baseadas em rede utilizando JavaScript e o V8 JavaScript </w:t>
+      </w:r>
+      <w:proofErr w:type="spellStart"/>
+      <w:r>
+        <w:rPr>
+          <w:rFonts w:ascii="Arial" w:hAnsi="Arial" w:cs="Arial"/>
+          <w:color w:val="2F5496" w:themeColor="accent5" w:themeShade="BF"/>
+          <w:sz w:val="24"/>
+          <w:szCs w:val="24"/>
+        </w:rPr>
+        <w:t>Engine</w:t>
+      </w:r>
+      <w:proofErr w:type="spellEnd"/>
+      <w:r>
+        <w:rPr>
+          <w:rFonts w:ascii="Arial" w:hAnsi="Arial" w:cs="Arial"/>
+          <w:color w:val="2F5496" w:themeColor="accent5" w:themeShade="BF"/>
+          <w:sz w:val="24"/>
+          <w:szCs w:val="24"/>
+        </w:rPr>
+        <w:t>, ou seja, com Node.js podemos criar uma variedade de aplicações Web utilizando apenas código em JavaScript.</w:t>
       </w:r>
       <w:bookmarkEnd w:id="42"/>
-    </w:p>
-    <w:p>
-      <w:pPr>
-        <w:spacing w:line="360" w:lineRule="auto"/>
-        <w:rPr>
-          <w:rFonts w:ascii="Arial" w:hAnsi="Arial" w:cs="Arial"/>
-          <w:b/>
-          <w:color w:val="2F5496" w:themeColor="accent5" w:themeShade="BF"/>
-          <w:sz w:val="24"/>
-          <w:szCs w:val="24"/>
-        </w:rPr>
-      </w:pPr>
-      <w:r>
-        <w:rPr>
-          <w:rFonts w:ascii="Arial" w:hAnsi="Arial" w:cs="Arial"/>
+      <w:r>
+        <w:rPr>
+          <w:rFonts w:ascii="Arial" w:hAnsi="Arial" w:cs="Arial"/>
+          <w:color w:val="2F5496" w:themeColor="accent5" w:themeShade="BF"/>
+          <w:sz w:val="24"/>
+          <w:szCs w:val="24"/>
+        </w:rPr>
+        <w:t>......”</w:t>
+      </w:r>
+    </w:p>
+    <w:p>
+      <w:pPr>
+        <w:rPr>
+          <w:rFonts w:ascii="Arial" w:hAnsi="Arial" w:cs="Arial"/>
+          <w:color w:val="2F5496" w:themeColor="accent5" w:themeShade="BF"/>
+          <w:sz w:val="24"/>
+          <w:szCs w:val="24"/>
+        </w:rPr>
+      </w:pPr>
+      <w:r>
+        <w:rPr>
+          <w:rFonts w:ascii="Arial" w:hAnsi="Arial" w:cs="Arial"/>
+          <w:color w:val="2F5496" w:themeColor="accent5" w:themeShade="BF"/>
           <w:sz w:val="24"/>
           <w:szCs w:val="24"/>
         </w:rPr>
         <w:tab/>
       </w:r>
-      <w:r>
-        <w:rPr>
-          <w:rFonts w:ascii="Arial" w:hAnsi="Arial" w:cs="Arial"/>
-          <w:color w:val="2F5496" w:themeColor="accent5" w:themeShade="BF"/>
-          <w:sz w:val="24"/>
-          <w:szCs w:val="24"/>
-        </w:rPr>
-        <w:t xml:space="preserve">O </w:t>
-      </w:r>
-      <w:r>
-        <w:rPr>
-          <w:rFonts w:ascii="Arial" w:hAnsi="Arial" w:cs="Arial"/>
-          <w:bCs/>
-          <w:color w:val="2F5496" w:themeColor="accent5" w:themeShade="BF"/>
-          <w:sz w:val="24"/>
-          <w:szCs w:val="24"/>
-        </w:rPr>
-        <w:t>Node.js</w:t>
-      </w:r>
-      <w:r>
-        <w:rPr>
-          <w:rFonts w:ascii="Arial" w:hAnsi="Arial" w:cs="Arial"/>
-          <w:color w:val="2F5496" w:themeColor="accent5" w:themeShade="BF"/>
-          <w:sz w:val="24"/>
-          <w:szCs w:val="24"/>
-        </w:rPr>
-        <w:t xml:space="preserve"> (Node.js, 2017) é uma plataforma para desenvolvimento de aplicações server-</w:t>
-      </w:r>
-      <w:proofErr w:type="spellStart"/>
-      <w:r>
-        <w:rPr>
-          <w:rFonts w:ascii="Arial" w:hAnsi="Arial" w:cs="Arial"/>
-          <w:color w:val="2F5496" w:themeColor="accent5" w:themeShade="BF"/>
-          <w:sz w:val="24"/>
-          <w:szCs w:val="24"/>
-        </w:rPr>
-        <w:t>side</w:t>
-      </w:r>
-      <w:proofErr w:type="spellEnd"/>
-      <w:r>
-        <w:rPr>
-          <w:rFonts w:ascii="Arial" w:hAnsi="Arial" w:cs="Arial"/>
-          <w:color w:val="2F5496" w:themeColor="accent5" w:themeShade="BF"/>
-          <w:sz w:val="24"/>
-          <w:szCs w:val="24"/>
-        </w:rPr>
-        <w:t xml:space="preserve"> baseadas em rede utilizando </w:t>
-      </w:r>
-      <w:proofErr w:type="spellStart"/>
-      <w:r>
-        <w:rPr>
-          <w:rFonts w:ascii="Arial" w:hAnsi="Arial" w:cs="Arial"/>
-          <w:color w:val="2F5496" w:themeColor="accent5" w:themeShade="BF"/>
-          <w:sz w:val="24"/>
-          <w:szCs w:val="24"/>
-        </w:rPr>
-        <w:t>JavaScript</w:t>
-      </w:r>
-      <w:proofErr w:type="spellEnd"/>
-      <w:r>
-        <w:rPr>
-          <w:rFonts w:ascii="Arial" w:hAnsi="Arial" w:cs="Arial"/>
-          <w:color w:val="2F5496" w:themeColor="accent5" w:themeShade="BF"/>
-          <w:sz w:val="24"/>
-          <w:szCs w:val="24"/>
-        </w:rPr>
-        <w:t xml:space="preserve"> e o V8 </w:t>
-      </w:r>
-      <w:proofErr w:type="spellStart"/>
-      <w:r>
-        <w:rPr>
-          <w:rFonts w:ascii="Arial" w:hAnsi="Arial" w:cs="Arial"/>
-          <w:color w:val="2F5496" w:themeColor="accent5" w:themeShade="BF"/>
-          <w:sz w:val="24"/>
-          <w:szCs w:val="24"/>
-        </w:rPr>
-        <w:t>JavaScript</w:t>
-      </w:r>
-      <w:proofErr w:type="spellEnd"/>
-      <w:r>
-        <w:rPr>
-          <w:rFonts w:ascii="Arial" w:hAnsi="Arial" w:cs="Arial"/>
-          <w:color w:val="2F5496" w:themeColor="accent5" w:themeShade="BF"/>
-          <w:sz w:val="24"/>
-          <w:szCs w:val="24"/>
-        </w:rPr>
-        <w:t xml:space="preserve"> </w:t>
-      </w:r>
-      <w:proofErr w:type="spellStart"/>
-      <w:r>
-        <w:rPr>
-          <w:rFonts w:ascii="Arial" w:hAnsi="Arial" w:cs="Arial"/>
-          <w:color w:val="2F5496" w:themeColor="accent5" w:themeShade="BF"/>
-          <w:sz w:val="24"/>
-          <w:szCs w:val="24"/>
-        </w:rPr>
-        <w:t>Engine</w:t>
-      </w:r>
-      <w:proofErr w:type="spellEnd"/>
-      <w:r>
-        <w:rPr>
-          <w:rFonts w:ascii="Arial" w:hAnsi="Arial" w:cs="Arial"/>
-          <w:color w:val="2F5496" w:themeColor="accent5" w:themeShade="BF"/>
-          <w:sz w:val="24"/>
-          <w:szCs w:val="24"/>
-        </w:rPr>
-        <w:t xml:space="preserve">, ou seja, com Node.js podemos criar uma variedade de aplicações Web utilizando apenas código em </w:t>
-      </w:r>
-      <w:proofErr w:type="spellStart"/>
-      <w:r>
-        <w:rPr>
-          <w:rFonts w:ascii="Arial" w:hAnsi="Arial" w:cs="Arial"/>
-          <w:color w:val="2F5496" w:themeColor="accent5" w:themeShade="BF"/>
-          <w:sz w:val="24"/>
-          <w:szCs w:val="24"/>
-        </w:rPr>
-        <w:t>JavaScript</w:t>
-      </w:r>
-      <w:proofErr w:type="spellEnd"/>
-      <w:r>
-        <w:rPr>
-          <w:rFonts w:ascii="Arial" w:hAnsi="Arial" w:cs="Arial"/>
-          <w:color w:val="2F5496" w:themeColor="accent5" w:themeShade="BF"/>
-          <w:sz w:val="24"/>
-          <w:szCs w:val="24"/>
-        </w:rPr>
-        <w:t>.</w:t>
+    </w:p>
+    <w:p>
+      <w:pPr>
+        <w:pStyle w:val="Ttulo3"/>
+      </w:pPr>
+      <w:bookmarkStart w:id="43" w:name="_Toc536119744"/>
+      <w:r>
+        <w:t>5.2.2 APIs Utilizadas</w:t>
       </w:r>
       <w:bookmarkEnd w:id="43"/>
-      <w:r>
-        <w:rPr>
-          <w:rFonts w:ascii="Arial" w:hAnsi="Arial" w:cs="Arial"/>
-          <w:color w:val="2F5496" w:themeColor="accent5" w:themeShade="BF"/>
-          <w:sz w:val="24"/>
-          <w:szCs w:val="24"/>
-        </w:rPr>
-        <w:t>......”</w:t>
-      </w:r>
-    </w:p>
-    <w:p>
-      <w:pPr>
-        <w:rPr>
-          <w:rFonts w:ascii="Arial" w:hAnsi="Arial" w:cs="Arial"/>
-          <w:color w:val="2F5496" w:themeColor="accent5" w:themeShade="BF"/>
-          <w:sz w:val="24"/>
-          <w:szCs w:val="24"/>
-        </w:rPr>
-      </w:pPr>
-      <w:r>
-        <w:rPr>
-          <w:rFonts w:ascii="Arial" w:hAnsi="Arial" w:cs="Arial"/>
-          <w:color w:val="2F5496" w:themeColor="accent5" w:themeShade="BF"/>
-          <w:sz w:val="24"/>
-          <w:szCs w:val="24"/>
-        </w:rPr>
-        <w:tab/>
-      </w:r>
-    </w:p>
-    <w:p>
-      <w:pPr>
-        <w:pStyle w:val="Ttulo3"/>
-      </w:pPr>
-      <w:bookmarkStart w:id="44" w:name="_Toc536119744"/>
-      <w:r>
-        <w:t>5.2.2 APIs Utilizadas</w:t>
-      </w:r>
-      <w:bookmarkEnd w:id="44"/>
     </w:p>
     <w:p>
       <w:pPr>
@@ -14989,14 +15088,14 @@
       <w:pPr>
         <w:pStyle w:val="Ttulo2"/>
       </w:pPr>
-      <w:bookmarkStart w:id="45" w:name="_Toc536119745"/>
+      <w:bookmarkStart w:id="44" w:name="_Toc536119745"/>
       <w:r>
         <w:t xml:space="preserve">5.3 </w:t>
       </w:r>
       <w:r>
         <w:t>Componentes do SW</w:t>
       </w:r>
-      <w:bookmarkEnd w:id="45"/>
+      <w:bookmarkEnd w:id="44"/>
       <w:r>
         <w:t xml:space="preserve"> </w:t>
       </w:r>
@@ -15093,8 +15192,7 @@
       <w:pPr>
         <w:pStyle w:val="Ttulo2"/>
       </w:pPr>
-      <w:bookmarkStart w:id="46" w:name="_Toc536119746"/>
-      <w:proofErr w:type="gramStart"/>
+      <w:bookmarkStart w:id="45" w:name="_Toc536119746"/>
       <w:r>
         <w:t>5.4</w:t>
       </w:r>
@@ -15102,16 +15200,12 @@
         <w:t xml:space="preserve">  </w:t>
       </w:r>
       <w:r>
-        <w:t>Diagrama</w:t>
-      </w:r>
-      <w:proofErr w:type="gramEnd"/>
-      <w:r>
-        <w:t xml:space="preserve"> de Classe</w:t>
+        <w:t>Diagrama de Classe</w:t>
       </w:r>
       <w:r>
         <w:t>s</w:t>
       </w:r>
-      <w:bookmarkEnd w:id="46"/>
+      <w:bookmarkEnd w:id="45"/>
       <w:r>
         <w:t xml:space="preserve"> </w:t>
       </w:r>
@@ -15236,7 +15330,7 @@
       <w:pPr>
         <w:pStyle w:val="Ttulo2"/>
       </w:pPr>
-      <w:bookmarkStart w:id="47" w:name="_Toc536119747"/>
+      <w:bookmarkStart w:id="46" w:name="_Toc536119747"/>
       <w:r>
         <w:lastRenderedPageBreak/>
         <w:t>5.5</w:t>
@@ -15247,7 +15341,7 @@
       <w:r>
         <w:t>Dados</w:t>
       </w:r>
-      <w:bookmarkEnd w:id="47"/>
+      <w:bookmarkEnd w:id="46"/>
     </w:p>
     <w:p>
       <w:pPr>
@@ -15306,11 +15400,11 @@
       <w:pPr>
         <w:pStyle w:val="Ttulo3"/>
       </w:pPr>
-      <w:bookmarkStart w:id="48" w:name="_Toc536119748"/>
+      <w:bookmarkStart w:id="47" w:name="_Toc536119748"/>
       <w:r>
         <w:t>5.5.1 Modelo Conceitual</w:t>
       </w:r>
-      <w:bookmarkEnd w:id="48"/>
+      <w:bookmarkEnd w:id="47"/>
     </w:p>
     <w:p>
       <w:pPr>
@@ -15353,16 +15447,11 @@
       <w:pPr>
         <w:pStyle w:val="Ttulo3"/>
       </w:pPr>
-      <w:bookmarkStart w:id="49" w:name="_Toc536119749"/>
-      <w:proofErr w:type="gramStart"/>
-      <w:r>
-        <w:t>5.5.2  Modelo</w:t>
-      </w:r>
-      <w:proofErr w:type="gramEnd"/>
-      <w:r>
-        <w:t xml:space="preserve"> Lógico</w:t>
-      </w:r>
-      <w:bookmarkEnd w:id="49"/>
+      <w:bookmarkStart w:id="48" w:name="_Toc536119749"/>
+      <w:r>
+        <w:t>5.5.2  Modelo Lógico</w:t>
+      </w:r>
+      <w:bookmarkEnd w:id="48"/>
     </w:p>
     <w:p>
       <w:pPr>
@@ -15578,14 +15667,14 @@
       <w:pPr>
         <w:pStyle w:val="Ttulo2"/>
       </w:pPr>
-      <w:bookmarkStart w:id="50" w:name="_Toc536119750"/>
+      <w:bookmarkStart w:id="49" w:name="_Toc536119750"/>
       <w:r>
         <w:t xml:space="preserve">5.6 </w:t>
       </w:r>
       <w:r>
         <w:t>Diagrama de Sequência</w:t>
       </w:r>
-      <w:bookmarkEnd w:id="50"/>
+      <w:bookmarkEnd w:id="49"/>
     </w:p>
     <w:p>
       <w:pPr>
@@ -15645,17 +15734,12 @@
       <w:pPr>
         <w:pStyle w:val="Ttulo2"/>
       </w:pPr>
-      <w:bookmarkStart w:id="51" w:name="_Toc536119751"/>
-      <w:proofErr w:type="gramStart"/>
+      <w:bookmarkStart w:id="50" w:name="_Toc536119751"/>
       <w:r>
         <w:t xml:space="preserve">5.7  </w:t>
       </w:r>
       <w:r>
-        <w:t>Diagrama</w:t>
-      </w:r>
-      <w:proofErr w:type="gramEnd"/>
-      <w:r>
-        <w:t xml:space="preserve"> Pacotes</w:t>
+        <w:t>Diagrama Pacotes</w:t>
       </w:r>
       <w:r>
         <w:t xml:space="preserve">  (</w:t>
@@ -15669,7 +15753,7 @@
       <w:r>
         <w:t xml:space="preserve"> – ES3)</w:t>
       </w:r>
-      <w:bookmarkEnd w:id="51"/>
+      <w:bookmarkEnd w:id="50"/>
     </w:p>
     <w:p>
       <w:pPr>
@@ -15751,7 +15835,7 @@
       <w:pPr>
         <w:pStyle w:val="Ttulo2"/>
       </w:pPr>
-      <w:bookmarkStart w:id="52" w:name="_Toc536119752"/>
+      <w:bookmarkStart w:id="51" w:name="_Toc536119752"/>
       <w:r>
         <w:lastRenderedPageBreak/>
         <w:t xml:space="preserve">5.8 Diagrama Estado </w:t>
@@ -15768,7 +15852,7 @@
       <w:r>
         <w:t>)</w:t>
       </w:r>
-      <w:bookmarkEnd w:id="52"/>
+      <w:bookmarkEnd w:id="51"/>
     </w:p>
     <w:p>
       <w:pPr>
@@ -15914,6 +15998,42 @@
         </w:rPr>
         <w:t xml:space="preserve"> </w:t>
       </w:r>
+      <w:r>
+        <w:rPr>
+          <w:rFonts w:ascii="Arial" w:hAnsi="Arial" w:cs="Arial"/>
+          <w:color w:val="2F5496" w:themeColor="accent5" w:themeShade="BF"/>
+          <w:sz w:val="24"/>
+          <w:szCs w:val="24"/>
+        </w:rPr>
+        <w:t xml:space="preserve">apenas </w:t>
+      </w:r>
+      <w:r>
+        <w:rPr>
+          <w:rFonts w:ascii="Arial" w:hAnsi="Arial" w:cs="Arial"/>
+          <w:color w:val="2F5496" w:themeColor="accent5" w:themeShade="BF"/>
+          <w:sz w:val="24"/>
+          <w:szCs w:val="24"/>
+        </w:rPr>
+        <w:t xml:space="preserve"> do mó</w:t>
+      </w:r>
+      <w:r>
+        <w:rPr>
+          <w:rFonts w:ascii="Arial" w:hAnsi="Arial" w:cs="Arial"/>
+          <w:color w:val="2F5496" w:themeColor="accent5" w:themeShade="BF"/>
+          <w:sz w:val="24"/>
+          <w:szCs w:val="24"/>
+        </w:rPr>
+        <w:t>dulo principal</w:t>
+      </w:r>
+      <w:r>
+        <w:rPr>
+          <w:rFonts w:ascii="Arial" w:hAnsi="Arial" w:cs="Arial"/>
+          <w:color w:val="2F5496" w:themeColor="accent5" w:themeShade="BF"/>
+          <w:sz w:val="24"/>
+          <w:szCs w:val="24"/>
+        </w:rPr>
+        <w:t xml:space="preserve"> conforme definido </w:t>
+      </w:r>
       <w:proofErr w:type="gramStart"/>
       <w:r>
         <w:rPr>
@@ -15922,16 +16042,7 @@
           <w:sz w:val="24"/>
           <w:szCs w:val="24"/>
         </w:rPr>
-        <w:t xml:space="preserve">apenas </w:t>
-      </w:r>
-      <w:r>
-        <w:rPr>
-          <w:rFonts w:ascii="Arial" w:hAnsi="Arial" w:cs="Arial"/>
-          <w:color w:val="2F5496" w:themeColor="accent5" w:themeShade="BF"/>
-          <w:sz w:val="24"/>
-          <w:szCs w:val="24"/>
-        </w:rPr>
-        <w:t xml:space="preserve"> do</w:t>
+        <w:t>na disciplinas</w:t>
       </w:r>
       <w:proofErr w:type="gramEnd"/>
       <w:r>
@@ -15941,25 +16052,7 @@
           <w:sz w:val="24"/>
           <w:szCs w:val="24"/>
         </w:rPr>
-        <w:t xml:space="preserve"> mó</w:t>
-      </w:r>
-      <w:r>
-        <w:rPr>
-          <w:rFonts w:ascii="Arial" w:hAnsi="Arial" w:cs="Arial"/>
-          <w:color w:val="2F5496" w:themeColor="accent5" w:themeShade="BF"/>
-          <w:sz w:val="24"/>
-          <w:szCs w:val="24"/>
-        </w:rPr>
-        <w:t>dulo principal</w:t>
-      </w:r>
-      <w:r>
-        <w:rPr>
-          <w:rFonts w:ascii="Arial" w:hAnsi="Arial" w:cs="Arial"/>
-          <w:color w:val="2F5496" w:themeColor="accent5" w:themeShade="BF"/>
-          <w:sz w:val="24"/>
-          <w:szCs w:val="24"/>
-        </w:rPr>
-        <w:t xml:space="preserve"> conforme definido na disciplinas de Engenharia de SW 3</w:t>
+        <w:t xml:space="preserve"> de Engenharia de SW 3</w:t>
       </w:r>
       <w:r>
         <w:rPr>
@@ -16014,144 +16107,137 @@
       <w:pPr>
         <w:pStyle w:val="Ttulo2"/>
       </w:pPr>
-      <w:bookmarkStart w:id="53" w:name="_Toc536119753"/>
-      <w:proofErr w:type="gramStart"/>
+      <w:bookmarkStart w:id="52" w:name="_Toc536119753"/>
       <w:r>
         <w:t xml:space="preserve">5.7  </w:t>
       </w:r>
       <w:r>
-        <w:t>Interfaces</w:t>
-      </w:r>
-      <w:proofErr w:type="gramEnd"/>
-      <w:r>
-        <w:t xml:space="preserve"> com o </w:t>
+        <w:t xml:space="preserve">Interfaces com o </w:t>
       </w:r>
       <w:r>
         <w:t>usuário</w:t>
       </w:r>
+      <w:bookmarkEnd w:id="52"/>
+      <w:r>
+        <w:t xml:space="preserve"> </w:t>
+      </w:r>
+    </w:p>
+    <w:p>
+      <w:pPr>
+        <w:rPr>
+          <w:rFonts w:ascii="Arial" w:hAnsi="Arial" w:cs="Arial"/>
+          <w:b/>
+          <w:sz w:val="24"/>
+          <w:szCs w:val="28"/>
+        </w:rPr>
+      </w:pPr>
+    </w:p>
+    <w:p>
+      <w:pPr>
+        <w:rPr>
+          <w:rFonts w:ascii="Arial" w:hAnsi="Arial" w:cs="Arial"/>
+          <w:color w:val="2F5496" w:themeColor="accent5" w:themeShade="BF"/>
+          <w:sz w:val="24"/>
+          <w:szCs w:val="28"/>
+        </w:rPr>
+      </w:pPr>
+      <w:r>
+        <w:rPr>
+          <w:rFonts w:ascii="Arial" w:hAnsi="Arial" w:cs="Arial"/>
+          <w:b/>
+          <w:sz w:val="24"/>
+          <w:szCs w:val="28"/>
+        </w:rPr>
+        <w:tab/>
+      </w:r>
+      <w:r>
+        <w:rPr>
+          <w:rFonts w:ascii="Arial" w:hAnsi="Arial" w:cs="Arial"/>
+          <w:color w:val="2F5496" w:themeColor="accent5" w:themeShade="BF"/>
+          <w:sz w:val="24"/>
+          <w:szCs w:val="28"/>
+        </w:rPr>
+        <w:t xml:space="preserve">Apresentar </w:t>
+      </w:r>
+      <w:r>
+        <w:rPr>
+          <w:rFonts w:ascii="Arial" w:hAnsi="Arial" w:cs="Arial"/>
+          <w:color w:val="2F5496" w:themeColor="accent5" w:themeShade="BF"/>
+          <w:sz w:val="24"/>
+          <w:szCs w:val="28"/>
+        </w:rPr>
+        <w:t xml:space="preserve">aqui </w:t>
+      </w:r>
+      <w:r>
+        <w:rPr>
+          <w:rFonts w:ascii="Arial" w:hAnsi="Arial" w:cs="Arial"/>
+          <w:color w:val="2F5496" w:themeColor="accent5" w:themeShade="BF"/>
+          <w:sz w:val="24"/>
+          <w:szCs w:val="28"/>
+        </w:rPr>
+        <w:t>as Interfaces com o usuário.</w:t>
+      </w:r>
+      <w:r>
+        <w:rPr>
+          <w:rFonts w:ascii="Arial" w:hAnsi="Arial" w:cs="Arial"/>
+          <w:color w:val="2F5496" w:themeColor="accent5" w:themeShade="BF"/>
+          <w:sz w:val="24"/>
+          <w:szCs w:val="28"/>
+        </w:rPr>
+        <w:t xml:space="preserve"> Pode ser </w:t>
+      </w:r>
+      <w:proofErr w:type="spellStart"/>
+      <w:r>
+        <w:rPr>
+          <w:rFonts w:ascii="Arial" w:hAnsi="Arial" w:cs="Arial"/>
+          <w:i/>
+          <w:color w:val="2F5496" w:themeColor="accent5" w:themeShade="BF"/>
+          <w:sz w:val="24"/>
+          <w:szCs w:val="28"/>
+        </w:rPr>
+        <w:t>printscreen</w:t>
+      </w:r>
+      <w:proofErr w:type="spellEnd"/>
+      <w:r>
+        <w:rPr>
+          <w:rFonts w:ascii="Arial" w:hAnsi="Arial" w:cs="Arial"/>
+          <w:color w:val="2F5496" w:themeColor="accent5" w:themeShade="BF"/>
+          <w:sz w:val="24"/>
+          <w:szCs w:val="28"/>
+        </w:rPr>
+        <w:t xml:space="preserve"> das telas ou layout.</w:t>
+      </w:r>
+    </w:p>
+    <w:p>
+      <w:pPr>
+        <w:rPr>
+          <w:rFonts w:ascii="Arial" w:hAnsi="Arial" w:cs="Arial"/>
+          <w:sz w:val="24"/>
+          <w:szCs w:val="28"/>
+        </w:rPr>
+      </w:pPr>
+    </w:p>
+    <w:p>
+      <w:pPr>
+        <w:rPr>
+          <w:rFonts w:ascii="Arial" w:hAnsi="Arial" w:cs="Arial"/>
+          <w:sz w:val="24"/>
+          <w:szCs w:val="28"/>
+        </w:rPr>
+      </w:pPr>
+    </w:p>
+    <w:p>
+      <w:pPr>
+        <w:pStyle w:val="Ttulo2"/>
+      </w:pPr>
+      <w:bookmarkStart w:id="53" w:name="_Toc536119754"/>
+      <w:r>
+        <w:t xml:space="preserve">5.8  </w:t>
+      </w:r>
+      <w:r>
+        <w:t>Relatórios</w:t>
+      </w:r>
       <w:bookmarkEnd w:id="53"/>
-      <w:r>
-        <w:t xml:space="preserve"> </w:t>
-      </w:r>
-    </w:p>
-    <w:p>
-      <w:pPr>
-        <w:rPr>
-          <w:rFonts w:ascii="Arial" w:hAnsi="Arial" w:cs="Arial"/>
-          <w:b/>
-          <w:sz w:val="24"/>
-          <w:szCs w:val="28"/>
-        </w:rPr>
-      </w:pPr>
-    </w:p>
-    <w:p>
-      <w:pPr>
-        <w:rPr>
-          <w:rFonts w:ascii="Arial" w:hAnsi="Arial" w:cs="Arial"/>
-          <w:color w:val="2F5496" w:themeColor="accent5" w:themeShade="BF"/>
-          <w:sz w:val="24"/>
-          <w:szCs w:val="28"/>
-        </w:rPr>
-      </w:pPr>
-      <w:r>
-        <w:rPr>
-          <w:rFonts w:ascii="Arial" w:hAnsi="Arial" w:cs="Arial"/>
-          <w:b/>
-          <w:sz w:val="24"/>
-          <w:szCs w:val="28"/>
-        </w:rPr>
-        <w:tab/>
-      </w:r>
-      <w:r>
-        <w:rPr>
-          <w:rFonts w:ascii="Arial" w:hAnsi="Arial" w:cs="Arial"/>
-          <w:color w:val="2F5496" w:themeColor="accent5" w:themeShade="BF"/>
-          <w:sz w:val="24"/>
-          <w:szCs w:val="28"/>
-        </w:rPr>
-        <w:t xml:space="preserve">Apresentar </w:t>
-      </w:r>
-      <w:r>
-        <w:rPr>
-          <w:rFonts w:ascii="Arial" w:hAnsi="Arial" w:cs="Arial"/>
-          <w:color w:val="2F5496" w:themeColor="accent5" w:themeShade="BF"/>
-          <w:sz w:val="24"/>
-          <w:szCs w:val="28"/>
-        </w:rPr>
-        <w:t xml:space="preserve">aqui </w:t>
-      </w:r>
-      <w:r>
-        <w:rPr>
-          <w:rFonts w:ascii="Arial" w:hAnsi="Arial" w:cs="Arial"/>
-          <w:color w:val="2F5496" w:themeColor="accent5" w:themeShade="BF"/>
-          <w:sz w:val="24"/>
-          <w:szCs w:val="28"/>
-        </w:rPr>
-        <w:t>as Interfaces com o usuário.</w:t>
-      </w:r>
-      <w:r>
-        <w:rPr>
-          <w:rFonts w:ascii="Arial" w:hAnsi="Arial" w:cs="Arial"/>
-          <w:color w:val="2F5496" w:themeColor="accent5" w:themeShade="BF"/>
-          <w:sz w:val="24"/>
-          <w:szCs w:val="28"/>
-        </w:rPr>
-        <w:t xml:space="preserve"> Pode ser </w:t>
-      </w:r>
-      <w:proofErr w:type="spellStart"/>
-      <w:r>
-        <w:rPr>
-          <w:rFonts w:ascii="Arial" w:hAnsi="Arial" w:cs="Arial"/>
-          <w:i/>
-          <w:color w:val="2F5496" w:themeColor="accent5" w:themeShade="BF"/>
-          <w:sz w:val="24"/>
-          <w:szCs w:val="28"/>
-        </w:rPr>
-        <w:t>printscreen</w:t>
-      </w:r>
-      <w:proofErr w:type="spellEnd"/>
-      <w:r>
-        <w:rPr>
-          <w:rFonts w:ascii="Arial" w:hAnsi="Arial" w:cs="Arial"/>
-          <w:color w:val="2F5496" w:themeColor="accent5" w:themeShade="BF"/>
-          <w:sz w:val="24"/>
-          <w:szCs w:val="28"/>
-        </w:rPr>
-        <w:t xml:space="preserve"> das telas ou layout.</w:t>
-      </w:r>
-    </w:p>
-    <w:p>
-      <w:pPr>
-        <w:rPr>
-          <w:rFonts w:ascii="Arial" w:hAnsi="Arial" w:cs="Arial"/>
-          <w:sz w:val="24"/>
-          <w:szCs w:val="28"/>
-        </w:rPr>
-      </w:pPr>
-    </w:p>
-    <w:p>
-      <w:pPr>
-        <w:rPr>
-          <w:rFonts w:ascii="Arial" w:hAnsi="Arial" w:cs="Arial"/>
-          <w:sz w:val="24"/>
-          <w:szCs w:val="28"/>
-        </w:rPr>
-      </w:pPr>
-    </w:p>
-    <w:p>
-      <w:pPr>
-        <w:pStyle w:val="Ttulo2"/>
-      </w:pPr>
-      <w:bookmarkStart w:id="54" w:name="_Toc536119754"/>
-      <w:proofErr w:type="gramStart"/>
-      <w:r>
-        <w:t xml:space="preserve">5.8  </w:t>
-      </w:r>
-      <w:r>
-        <w:t>Relatórios</w:t>
-      </w:r>
-      <w:bookmarkEnd w:id="54"/>
-      <w:proofErr w:type="gramEnd"/>
     </w:p>
     <w:p>
       <w:pPr>
@@ -16339,7 +16425,7 @@
       <w:pPr>
         <w:pStyle w:val="Ttulo1"/>
       </w:pPr>
-      <w:bookmarkStart w:id="55" w:name="_Toc536119755"/>
+      <w:bookmarkStart w:id="54" w:name="_Toc536119755"/>
       <w:r>
         <w:lastRenderedPageBreak/>
         <w:t>6</w:t>
@@ -16350,7 +16436,7 @@
       <w:r>
         <w:t>Implementação</w:t>
       </w:r>
-      <w:bookmarkEnd w:id="55"/>
+      <w:bookmarkEnd w:id="54"/>
     </w:p>
     <w:p>
       <w:pPr>
@@ -16457,7 +16543,7 @@
       <w:r>
         <w:br w:type="page"/>
       </w:r>
-      <w:bookmarkStart w:id="56" w:name="_Toc536119756"/>
+      <w:bookmarkStart w:id="55" w:name="_Toc536119756"/>
       <w:r>
         <w:lastRenderedPageBreak/>
         <w:t xml:space="preserve">7.  </w:t>
@@ -16465,7 +16551,7 @@
       <w:r>
         <w:t>Projeto de Teste</w:t>
       </w:r>
-      <w:bookmarkEnd w:id="56"/>
+      <w:bookmarkEnd w:id="55"/>
     </w:p>
     <w:p>
       <w:pPr>
@@ -16538,14 +16624,14 @@
       <w:pPr>
         <w:pStyle w:val="Ttulo1"/>
       </w:pPr>
-      <w:bookmarkStart w:id="57" w:name="_Toc536119757"/>
+      <w:bookmarkStart w:id="56" w:name="_Toc536119757"/>
       <w:r>
         <w:t xml:space="preserve">8. </w:t>
       </w:r>
       <w:r>
         <w:t>Instalação do software</w:t>
       </w:r>
-      <w:bookmarkEnd w:id="57"/>
+      <w:bookmarkEnd w:id="56"/>
     </w:p>
     <w:p>
       <w:pPr>
@@ -16733,7 +16819,7 @@
       <w:pPr>
         <w:pStyle w:val="Ttulo1"/>
       </w:pPr>
-      <w:bookmarkStart w:id="58" w:name="_Toc536119758"/>
+      <w:bookmarkStart w:id="57" w:name="_Toc536119758"/>
       <w:r>
         <w:t>9</w:t>
       </w:r>
@@ -16746,7 +16832,7 @@
       <w:r>
         <w:t xml:space="preserve"> (se houver teste real com o usuário)</w:t>
       </w:r>
-      <w:bookmarkEnd w:id="58"/>
+      <w:bookmarkEnd w:id="57"/>
     </w:p>
     <w:p>
       <w:pPr>
@@ -16774,19 +16860,8 @@
           <w:sz w:val="24"/>
           <w:szCs w:val="24"/>
         </w:rPr>
-        <w:t xml:space="preserve">Caso o software já esteja em uso poderá ser incluída uma análise dos </w:t>
-      </w:r>
-      <w:proofErr w:type="gramStart"/>
-      <w:r>
-        <w:rPr>
-          <w:rFonts w:ascii="Arial" w:hAnsi="Arial" w:cs="Arial"/>
-          <w:color w:val="4F81BD"/>
-          <w:sz w:val="24"/>
-          <w:szCs w:val="24"/>
-        </w:rPr>
-        <w:t>resultados .</w:t>
-      </w:r>
-      <w:proofErr w:type="gramEnd"/>
+        <w:t>Caso o software já esteja em uso poderá ser incluída uma análise dos resultados .</w:t>
+      </w:r>
     </w:p>
     <w:p>
       <w:pPr>
@@ -16825,7 +16900,7 @@
           <w:szCs w:val="32"/>
         </w:rPr>
       </w:pPr>
-      <w:bookmarkStart w:id="59" w:name="_Toc536119759"/>
+      <w:bookmarkStart w:id="58" w:name="_Toc536119759"/>
       <w:r>
         <w:rPr>
           <w:szCs w:val="32"/>
@@ -16839,7 +16914,7 @@
         </w:rPr>
         <w:t>. Conclusão</w:t>
       </w:r>
-      <w:bookmarkEnd w:id="59"/>
+      <w:bookmarkEnd w:id="58"/>
     </w:p>
     <w:p>
       <w:pPr>
@@ -17155,15 +17230,7 @@
       </w:r>
       <w:proofErr w:type="spellEnd"/>
       <w:r>
-        <w:t xml:space="preserve">, 2013. Disponível em: ‹ http://www.more.ufsc.br/ </w:t>
-      </w:r>
-      <w:proofErr w:type="gramStart"/>
-      <w:r>
-        <w:t>› .</w:t>
-      </w:r>
-      <w:proofErr w:type="gramEnd"/>
-      <w:r>
-        <w:t xml:space="preserve"> Acesso em: XX XXX XXXX.</w:t>
+        <w:t>, 2013. Disponível em: ‹ http://www.more.ufsc.br/ › . Acesso em: XX XXX XXXX.</w:t>
       </w:r>
     </w:p>
     <w:p>
@@ -17210,21 +17277,10 @@
         <w:rPr>
           <w:b/>
         </w:rPr>
-        <w:t xml:space="preserve">de AQUINO, Cleber </w:t>
-      </w:r>
-      <w:proofErr w:type="gramStart"/>
-      <w:r>
-        <w:rPr>
-          <w:b/>
-        </w:rPr>
-        <w:t xml:space="preserve">Pinheiro </w:t>
-      </w:r>
-      <w:r>
-        <w:t>.</w:t>
-      </w:r>
-      <w:proofErr w:type="gramEnd"/>
-      <w:r>
-        <w:t xml:space="preserve">- </w:t>
+        <w:t xml:space="preserve">de AQUINO, Cleber Pinheiro </w:t>
+      </w:r>
+      <w:r>
+        <w:t xml:space="preserve">.- </w:t>
       </w:r>
       <w:r>
         <w:rPr>
@@ -17233,27 +17289,7 @@
           <w:color w:val="000000"/>
           <w:lang w:eastAsia="pt-BR"/>
         </w:rPr>
-        <w:t xml:space="preserve">Administração de Recursos Humanos . São </w:t>
-      </w:r>
-      <w:proofErr w:type="gramStart"/>
-      <w:r>
-        <w:rPr>
-          <w:i/>
-          <w:snapToGrid w:val="0"/>
-          <w:color w:val="000000"/>
-          <w:lang w:eastAsia="pt-BR"/>
-        </w:rPr>
-        <w:t>Paulo :</w:t>
-      </w:r>
-      <w:proofErr w:type="gramEnd"/>
-      <w:r>
-        <w:rPr>
-          <w:i/>
-          <w:snapToGrid w:val="0"/>
-          <w:color w:val="000000"/>
-          <w:lang w:eastAsia="pt-BR"/>
-        </w:rPr>
-        <w:t xml:space="preserve"> Atlas, 1992. </w:t>
+        <w:t xml:space="preserve">Administração de Recursos Humanos . São Paulo : Atlas, 1992. </w:t>
       </w:r>
       <w:r>
         <w:rPr>
@@ -17345,21 +17381,7 @@
         <w:rPr>
           <w:b/>
         </w:rPr>
-        <w:t>CASTRO, Alfredo Pires de.; dos REIS, Almiro (neto</w:t>
-      </w:r>
-      <w:proofErr w:type="gramStart"/>
-      <w:r>
-        <w:rPr>
-          <w:b/>
-        </w:rPr>
-        <w:t>) ;</w:t>
-      </w:r>
-      <w:proofErr w:type="gramEnd"/>
-      <w:r>
-        <w:rPr>
-          <w:b/>
-        </w:rPr>
-        <w:t xml:space="preserve"> et </w:t>
+        <w:t xml:space="preserve">CASTRO, Alfredo Pires de.; dos REIS, Almiro (neto) ; et </w:t>
       </w:r>
       <w:proofErr w:type="spellStart"/>
       <w:r>
@@ -17389,9 +17411,41 @@
           <w:color w:val="000000"/>
           <w:lang w:eastAsia="pt-BR"/>
         </w:rPr>
-        <w:t xml:space="preserve">Manual de Gestão de Pessoas e Equipes. São </w:t>
-      </w:r>
-      <w:proofErr w:type="gramStart"/>
+        <w:t>Manual de Gestão de Pessoas e Equipes. São Paulo : Editora Gente, 2003.</w:t>
+      </w:r>
+    </w:p>
+    <w:p>
+      <w:pPr>
+        <w:spacing w:line="288" w:lineRule="auto"/>
+        <w:jc w:val="both"/>
+        <w:rPr>
+          <w:rFonts w:ascii="Arial" w:hAnsi="Arial"/>
+          <w:color w:val="FF0000"/>
+        </w:rPr>
+      </w:pPr>
+    </w:p>
+    <w:p>
+      <w:pPr>
+        <w:spacing w:line="288" w:lineRule="auto"/>
+        <w:jc w:val="both"/>
+        <w:rPr>
+          <w:rFonts w:ascii="Arial" w:hAnsi="Arial"/>
+          <w:color w:val="FF0000"/>
+        </w:rPr>
+      </w:pPr>
+      <w:r>
+        <w:rPr>
+          <w:b/>
+        </w:rPr>
+        <w:t>CHIAVENATO, Idalberto</w:t>
+      </w:r>
+      <w:r>
+        <w:rPr>
+          <w:rFonts w:ascii="Arial" w:hAnsi="Arial"/>
+          <w:color w:val="FF0000"/>
+        </w:rPr>
+        <w:t xml:space="preserve"> </w:t>
+      </w:r>
       <w:r>
         <w:rPr>
           <w:i/>
@@ -17399,52 +17453,122 @@
           <w:color w:val="000000"/>
           <w:lang w:eastAsia="pt-BR"/>
         </w:rPr>
-        <w:t>Paulo :</w:t>
-      </w:r>
-      <w:proofErr w:type="gramEnd"/>
-      <w:r>
+        <w:t xml:space="preserve">-  Recursos Humanos Edição Compacta . São Paulo : Atlas, 2002. 7ª edição.  </w:t>
+      </w:r>
+    </w:p>
+    <w:p>
+      <w:pPr>
+        <w:spacing w:line="288" w:lineRule="auto"/>
+        <w:jc w:val="both"/>
+        <w:rPr>
+          <w:b/>
+        </w:rPr>
+      </w:pPr>
+    </w:p>
+    <w:p>
+      <w:pPr>
+        <w:spacing w:line="288" w:lineRule="auto"/>
+        <w:jc w:val="both"/>
+        <w:rPr>
+          <w:i/>
+        </w:rPr>
+      </w:pPr>
+      <w:r>
+        <w:rPr>
+          <w:b/>
+        </w:rPr>
+        <w:t>CRUZ, Tadeu</w:t>
+      </w:r>
+      <w:r>
+        <w:rPr>
+          <w:i/>
+        </w:rPr>
+        <w:t xml:space="preserve"> - Sistemas de Informação: Tecnologia da Informação e a empresa do século XXI. Ed. Atlas, 1998.</w:t>
+      </w:r>
+    </w:p>
+    <w:p>
+      <w:pPr>
+        <w:spacing w:line="288" w:lineRule="auto"/>
+        <w:rPr>
+          <w:b/>
+        </w:rPr>
+      </w:pPr>
+    </w:p>
+    <w:p>
+      <w:pPr>
+        <w:spacing w:line="288" w:lineRule="auto"/>
+        <w:jc w:val="both"/>
+        <w:rPr>
+          <w:i/>
+        </w:rPr>
+      </w:pPr>
+      <w:r>
+        <w:rPr>
+          <w:b/>
+        </w:rPr>
+        <w:t>DRUCKER, Peter F</w:t>
+      </w:r>
+      <w:r>
+        <w:rPr>
+          <w:i/>
+        </w:rPr>
+        <w:t>. - Fator Humano e Desempenho. Ed. Livraria Pioneira, 1997. 3</w:t>
+      </w:r>
+      <w:r>
+        <w:rPr>
+          <w:i/>
+          <w:vertAlign w:val="superscript"/>
+        </w:rPr>
+        <w:t>ª</w:t>
+      </w:r>
+      <w:r>
+        <w:rPr>
+          <w:i/>
+        </w:rPr>
+        <w:t xml:space="preserve"> Edição.</w:t>
+      </w:r>
+    </w:p>
+    <w:p>
+      <w:pPr>
+        <w:spacing w:line="288" w:lineRule="auto"/>
+        <w:jc w:val="both"/>
+        <w:rPr>
+          <w:b/>
+        </w:rPr>
+      </w:pPr>
+    </w:p>
+    <w:p>
+      <w:pPr>
+        <w:spacing w:line="288" w:lineRule="auto"/>
+        <w:jc w:val="both"/>
         <w:rPr>
           <w:i/>
           <w:snapToGrid w:val="0"/>
           <w:color w:val="000000"/>
           <w:lang w:eastAsia="pt-BR"/>
         </w:rPr>
-        <w:t xml:space="preserve"> Editora Gente, 2003.</w:t>
-      </w:r>
-    </w:p>
-    <w:p>
-      <w:pPr>
-        <w:spacing w:line="288" w:lineRule="auto"/>
-        <w:jc w:val="both"/>
+      </w:pPr>
+      <w:r>
+        <w:rPr>
+          <w:b/>
+        </w:rPr>
+        <w:t xml:space="preserve">FISCHER, André Luiz; NOGUEIRA, Arnaldo José França </w:t>
+      </w:r>
+      <w:proofErr w:type="spellStart"/>
+      <w:r>
+        <w:rPr>
+          <w:b/>
+        </w:rPr>
+        <w:t>Mazzei</w:t>
+      </w:r>
+      <w:proofErr w:type="spellEnd"/>
+      <w:r>
         <w:rPr>
           <w:rFonts w:ascii="Arial" w:hAnsi="Arial"/>
           <w:color w:val="FF0000"/>
         </w:rPr>
-      </w:pPr>
-    </w:p>
-    <w:p>
-      <w:pPr>
-        <w:spacing w:line="288" w:lineRule="auto"/>
-        <w:jc w:val="both"/>
-        <w:rPr>
-          <w:rFonts w:ascii="Arial" w:hAnsi="Arial"/>
-          <w:color w:val="FF0000"/>
-        </w:rPr>
-      </w:pPr>
-      <w:r>
-        <w:rPr>
-          <w:b/>
-        </w:rPr>
-        <w:t>CHIAVENATO, Idalberto</w:t>
-      </w:r>
-      <w:r>
-        <w:rPr>
-          <w:rFonts w:ascii="Arial" w:hAnsi="Arial"/>
-          <w:color w:val="FF0000"/>
-        </w:rPr>
         <w:t xml:space="preserve"> </w:t>
       </w:r>
-      <w:proofErr w:type="gramStart"/>
       <w:r>
         <w:rPr>
           <w:i/>
@@ -17452,19 +17576,34 @@
           <w:color w:val="000000"/>
           <w:lang w:eastAsia="pt-BR"/>
         </w:rPr>
-        <w:t>-  Recursos</w:t>
-      </w:r>
-      <w:proofErr w:type="gramEnd"/>
-      <w:r>
+        <w:t xml:space="preserve">– As Pessoas na Organização. São Paulo : Editora Gente, 2002, 2ª edição. </w:t>
+      </w:r>
+    </w:p>
+    <w:p>
+      <w:pPr>
+        <w:spacing w:line="288" w:lineRule="auto"/>
+        <w:jc w:val="both"/>
+        <w:rPr>
+          <w:b/>
+        </w:rPr>
+      </w:pPr>
+    </w:p>
+    <w:p>
+      <w:pPr>
+        <w:spacing w:line="288" w:lineRule="auto"/>
         <w:rPr>
           <w:i/>
           <w:snapToGrid w:val="0"/>
           <w:color w:val="000000"/>
           <w:lang w:eastAsia="pt-BR"/>
         </w:rPr>
-        <w:t xml:space="preserve"> Humanos Edição Compacta . São </w:t>
-      </w:r>
-      <w:proofErr w:type="gramStart"/>
+      </w:pPr>
+      <w:r>
+        <w:rPr>
+          <w:b/>
+        </w:rPr>
+        <w:t xml:space="preserve">GATES, Bill </w:t>
+      </w:r>
       <w:r>
         <w:rPr>
           <w:i/>
@@ -17472,9 +17611,16 @@
           <w:color w:val="000000"/>
           <w:lang w:eastAsia="pt-BR"/>
         </w:rPr>
-        <w:t>Paulo :</w:t>
-      </w:r>
-      <w:proofErr w:type="gramEnd"/>
+        <w:t xml:space="preserve">.  - A </w:t>
+      </w:r>
+      <w:r>
+        <w:rPr>
+          <w:snapToGrid w:val="0"/>
+          <w:color w:val="000000"/>
+          <w:lang w:eastAsia="pt-BR"/>
+        </w:rPr>
+        <w:t>estrada</w:t>
+      </w:r>
       <w:r>
         <w:rPr>
           <w:i/>
@@ -17482,121 +17628,32 @@
           <w:color w:val="000000"/>
           <w:lang w:eastAsia="pt-BR"/>
         </w:rPr>
-        <w:t xml:space="preserve"> Atlas, 2002. 7ª edição.  </w:t>
-      </w:r>
-    </w:p>
-    <w:p>
-      <w:pPr>
-        <w:spacing w:line="288" w:lineRule="auto"/>
-        <w:jc w:val="both"/>
-        <w:rPr>
-          <w:b/>
-        </w:rPr>
-      </w:pPr>
-    </w:p>
-    <w:p>
-      <w:pPr>
-        <w:spacing w:line="288" w:lineRule="auto"/>
-        <w:jc w:val="both"/>
-        <w:rPr>
-          <w:i/>
-        </w:rPr>
-      </w:pPr>
-      <w:r>
-        <w:rPr>
-          <w:b/>
-        </w:rPr>
-        <w:t>CRUZ, Tadeu</w:t>
-      </w:r>
-      <w:r>
-        <w:rPr>
-          <w:i/>
-        </w:rPr>
-        <w:t xml:space="preserve"> - Sistemas de Informação: Tecnologia da Informação e a empresa do século XXI. Ed. Atlas, 1998.</w:t>
-      </w:r>
-    </w:p>
-    <w:p>
-      <w:pPr>
-        <w:spacing w:line="288" w:lineRule="auto"/>
-        <w:rPr>
-          <w:b/>
-        </w:rPr>
-      </w:pPr>
-    </w:p>
-    <w:p>
-      <w:pPr>
-        <w:spacing w:line="288" w:lineRule="auto"/>
-        <w:jc w:val="both"/>
-        <w:rPr>
-          <w:i/>
-        </w:rPr>
-      </w:pPr>
-      <w:r>
-        <w:rPr>
-          <w:b/>
-        </w:rPr>
-        <w:t>DRUCKER, Peter F</w:t>
-      </w:r>
-      <w:r>
-        <w:rPr>
-          <w:i/>
-        </w:rPr>
-        <w:t>. - Fator Humano e Desempenho. Ed. Livraria Pioneira, 1997. 3</w:t>
-      </w:r>
-      <w:r>
-        <w:rPr>
-          <w:i/>
-          <w:vertAlign w:val="superscript"/>
-        </w:rPr>
-        <w:t>ª</w:t>
-      </w:r>
-      <w:r>
-        <w:rPr>
-          <w:i/>
-        </w:rPr>
-        <w:t xml:space="preserve"> Edição.</w:t>
-      </w:r>
-    </w:p>
-    <w:p>
-      <w:pPr>
-        <w:spacing w:line="288" w:lineRule="auto"/>
-        <w:jc w:val="both"/>
-        <w:rPr>
-          <w:b/>
-        </w:rPr>
-      </w:pPr>
-    </w:p>
-    <w:p>
-      <w:pPr>
-        <w:spacing w:line="288" w:lineRule="auto"/>
-        <w:jc w:val="both"/>
+        <w:t xml:space="preserve"> </w:t>
+      </w:r>
+      <w:r>
+        <w:rPr>
+          <w:snapToGrid w:val="0"/>
+          <w:color w:val="000000"/>
+          <w:lang w:eastAsia="pt-BR"/>
+        </w:rPr>
+        <w:t>do</w:t>
+      </w:r>
+      <w:r>
         <w:rPr>
           <w:i/>
           <w:snapToGrid w:val="0"/>
           <w:color w:val="000000"/>
           <w:lang w:eastAsia="pt-BR"/>
         </w:rPr>
-      </w:pPr>
-      <w:r>
-        <w:rPr>
-          <w:b/>
-        </w:rPr>
-        <w:t xml:space="preserve">FISCHER, André Luiz; NOGUEIRA, Arnaldo José França </w:t>
-      </w:r>
-      <w:proofErr w:type="spellStart"/>
-      <w:r>
-        <w:rPr>
-          <w:b/>
-        </w:rPr>
-        <w:t>Mazzei</w:t>
-      </w:r>
-      <w:proofErr w:type="spellEnd"/>
-      <w:r>
-        <w:rPr>
-          <w:rFonts w:ascii="Arial" w:hAnsi="Arial"/>
-          <w:color w:val="FF0000"/>
-        </w:rPr>
         <w:t xml:space="preserve"> </w:t>
+      </w:r>
+      <w:r>
+        <w:rPr>
+          <w:snapToGrid w:val="0"/>
+          <w:color w:val="000000"/>
+          <w:lang w:eastAsia="pt-BR"/>
+        </w:rPr>
+        <w:t>futuro</w:t>
       </w:r>
       <w:r>
         <w:rPr>
@@ -17605,27 +17662,7 @@
           <w:color w:val="000000"/>
           <w:lang w:eastAsia="pt-BR"/>
         </w:rPr>
-        <w:t xml:space="preserve">– As Pessoas na Organização. São </w:t>
-      </w:r>
-      <w:proofErr w:type="gramStart"/>
-      <w:r>
-        <w:rPr>
-          <w:i/>
-          <w:snapToGrid w:val="0"/>
-          <w:color w:val="000000"/>
-          <w:lang w:eastAsia="pt-BR"/>
-        </w:rPr>
-        <w:t>Paulo :</w:t>
-      </w:r>
-      <w:proofErr w:type="gramEnd"/>
-      <w:r>
-        <w:rPr>
-          <w:i/>
-          <w:snapToGrid w:val="0"/>
-          <w:color w:val="000000"/>
-          <w:lang w:eastAsia="pt-BR"/>
-        </w:rPr>
-        <w:t xml:space="preserve"> Editora Gente, 2002, 2ª edição. </w:t>
+        <w:t>. São Paulo : Companhia das Letras, 1995</w:t>
       </w:r>
     </w:p>
     <w:p>
@@ -17640,135 +17677,12 @@
     <w:p>
       <w:pPr>
         <w:spacing w:line="288" w:lineRule="auto"/>
-        <w:rPr>
-          <w:i/>
-          <w:snapToGrid w:val="0"/>
-          <w:color w:val="000000"/>
-          <w:lang w:eastAsia="pt-BR"/>
-        </w:rPr>
-      </w:pPr>
-      <w:r>
-        <w:rPr>
-          <w:b/>
-        </w:rPr>
-        <w:t xml:space="preserve">GATES, </w:t>
-      </w:r>
-      <w:proofErr w:type="gramStart"/>
-      <w:r>
-        <w:rPr>
-          <w:b/>
-        </w:rPr>
-        <w:t xml:space="preserve">Bill </w:t>
-      </w:r>
-      <w:r>
-        <w:rPr>
-          <w:i/>
-          <w:snapToGrid w:val="0"/>
-          <w:color w:val="000000"/>
-          <w:lang w:eastAsia="pt-BR"/>
-        </w:rPr>
-        <w:t>.</w:t>
-      </w:r>
-      <w:proofErr w:type="gramEnd"/>
-      <w:r>
-        <w:rPr>
-          <w:i/>
-          <w:snapToGrid w:val="0"/>
-          <w:color w:val="000000"/>
-          <w:lang w:eastAsia="pt-BR"/>
-        </w:rPr>
-        <w:t xml:space="preserve">  - A </w:t>
-      </w:r>
-      <w:r>
-        <w:rPr>
-          <w:snapToGrid w:val="0"/>
-          <w:color w:val="000000"/>
-          <w:lang w:eastAsia="pt-BR"/>
-        </w:rPr>
-        <w:t>estrada</w:t>
-      </w:r>
-      <w:r>
-        <w:rPr>
-          <w:i/>
-          <w:snapToGrid w:val="0"/>
-          <w:color w:val="000000"/>
-          <w:lang w:eastAsia="pt-BR"/>
-        </w:rPr>
-        <w:t xml:space="preserve"> </w:t>
-      </w:r>
-      <w:r>
-        <w:rPr>
-          <w:snapToGrid w:val="0"/>
-          <w:color w:val="000000"/>
-          <w:lang w:eastAsia="pt-BR"/>
-        </w:rPr>
-        <w:t>do</w:t>
-      </w:r>
-      <w:r>
-        <w:rPr>
-          <w:i/>
-          <w:snapToGrid w:val="0"/>
-          <w:color w:val="000000"/>
-          <w:lang w:eastAsia="pt-BR"/>
-        </w:rPr>
-        <w:t xml:space="preserve"> </w:t>
-      </w:r>
-      <w:r>
-        <w:rPr>
-          <w:snapToGrid w:val="0"/>
-          <w:color w:val="000000"/>
-          <w:lang w:eastAsia="pt-BR"/>
-        </w:rPr>
-        <w:t>futuro</w:t>
-      </w:r>
-      <w:r>
-        <w:rPr>
-          <w:i/>
-          <w:snapToGrid w:val="0"/>
-          <w:color w:val="000000"/>
-          <w:lang w:eastAsia="pt-BR"/>
-        </w:rPr>
-        <w:t xml:space="preserve">. São </w:t>
-      </w:r>
-      <w:proofErr w:type="gramStart"/>
-      <w:r>
-        <w:rPr>
-          <w:i/>
-          <w:snapToGrid w:val="0"/>
-          <w:color w:val="000000"/>
-          <w:lang w:eastAsia="pt-BR"/>
-        </w:rPr>
-        <w:t>Paulo :</w:t>
-      </w:r>
-      <w:proofErr w:type="gramEnd"/>
-      <w:r>
-        <w:rPr>
-          <w:i/>
-          <w:snapToGrid w:val="0"/>
-          <w:color w:val="000000"/>
-          <w:lang w:eastAsia="pt-BR"/>
-        </w:rPr>
-        <w:t xml:space="preserve"> Companhia das Letras, 1995</w:t>
-      </w:r>
-    </w:p>
-    <w:p>
-      <w:pPr>
-        <w:spacing w:line="288" w:lineRule="auto"/>
         <w:jc w:val="both"/>
         <w:rPr>
-          <w:b/>
-        </w:rPr>
-      </w:pPr>
-    </w:p>
-    <w:p>
-      <w:pPr>
-        <w:spacing w:line="288" w:lineRule="auto"/>
-        <w:jc w:val="both"/>
-        <w:rPr>
           <w:lang w:val="en-US"/>
         </w:rPr>
       </w:pPr>
-      <w:bookmarkStart w:id="60" w:name="rodape1"/>
+      <w:bookmarkStart w:id="59" w:name="rodape1"/>
       <w:r>
         <w:rPr>
           <w:b/>
@@ -17838,7 +17752,7 @@
         </w:rPr>
         <w:t xml:space="preserve"> Business Communication Quarterly, Mar., pp. 59-76, </w:t>
       </w:r>
-      <w:bookmarkEnd w:id="60"/>
+      <w:bookmarkEnd w:id="59"/>
       <w:r>
         <w:fldChar w:fldCharType="begin"/>
       </w:r>
@@ -18130,25 +18044,7 @@
           <w:snapToGrid w:val="0"/>
           <w:lang w:eastAsia="pt-BR"/>
         </w:rPr>
-        <w:t xml:space="preserve">- O que são recursos humanos. São </w:t>
-      </w:r>
-      <w:proofErr w:type="gramStart"/>
-      <w:r>
-        <w:rPr>
-          <w:i/>
-          <w:snapToGrid w:val="0"/>
-          <w:lang w:eastAsia="pt-BR"/>
-        </w:rPr>
-        <w:t>Paulo :</w:t>
-      </w:r>
-      <w:proofErr w:type="gramEnd"/>
-      <w:r>
-        <w:rPr>
-          <w:i/>
-          <w:snapToGrid w:val="0"/>
-          <w:lang w:eastAsia="pt-BR"/>
-        </w:rPr>
-        <w:t xml:space="preserve"> Ed. Brasiliense, 1993a </w:t>
+        <w:t xml:space="preserve">- O que são recursos humanos. São Paulo : Ed. Brasiliense, 1993a </w:t>
       </w:r>
     </w:p>
     <w:p>
@@ -18191,27 +18087,7 @@
           <w:color w:val="000000"/>
           <w:lang w:eastAsia="pt-BR"/>
         </w:rPr>
-        <w:t xml:space="preserve">- O que são recursos humanos II. São </w:t>
-      </w:r>
-      <w:proofErr w:type="gramStart"/>
-      <w:r>
-        <w:rPr>
-          <w:i/>
-          <w:snapToGrid w:val="0"/>
-          <w:color w:val="000000"/>
-          <w:lang w:eastAsia="pt-BR"/>
-        </w:rPr>
-        <w:t>Paulo :</w:t>
-      </w:r>
-      <w:proofErr w:type="gramEnd"/>
-      <w:r>
-        <w:rPr>
-          <w:i/>
-          <w:snapToGrid w:val="0"/>
-          <w:color w:val="000000"/>
-          <w:lang w:eastAsia="pt-BR"/>
-        </w:rPr>
-        <w:t xml:space="preserve"> Ed. Brasiliense, 1993b</w:t>
+        <w:t>- O que são recursos humanos II. São Paulo : Ed. Brasiliense, 1993b</w:t>
       </w:r>
     </w:p>
     <w:p>
@@ -18302,21 +18178,7 @@
         <w:rPr>
           <w:b/>
         </w:rPr>
-        <w:t xml:space="preserve">VASCONCELLOS, </w:t>
-      </w:r>
-      <w:proofErr w:type="gramStart"/>
-      <w:r>
-        <w:rPr>
-          <w:b/>
-        </w:rPr>
-        <w:t>Eduardo ;</w:t>
-      </w:r>
-      <w:proofErr w:type="gramEnd"/>
-      <w:r>
-        <w:rPr>
-          <w:b/>
-        </w:rPr>
-        <w:t xml:space="preserve"> MARCOVITCH, Jacques</w:t>
+        <w:t>VASCONCELLOS, Eduardo ; MARCOVITCH, Jacques</w:t>
       </w:r>
       <w:r>
         <w:t xml:space="preserve">. </w:t>
@@ -19203,16 +19065,8 @@
           <w:sz w:val="28"/>
         </w:rPr>
         <w:lastRenderedPageBreak/>
-        <w:t xml:space="preserve">Mais orientações sobre os padrões a serem </w:t>
-      </w:r>
-      <w:proofErr w:type="gramStart"/>
-      <w:r>
-        <w:rPr>
-          <w:sz w:val="28"/>
-        </w:rPr>
-        <w:t>usados .</w:t>
-      </w:r>
-      <w:proofErr w:type="gramEnd"/>
+        <w:t>Mais orientações sobre os padrões a serem usados .</w:t>
+      </w:r>
     </w:p>
     <w:p>
       <w:pPr>
@@ -19734,7 +19588,6 @@
           <w:szCs w:val="24"/>
         </w:rPr>
       </w:pPr>
-      <w:proofErr w:type="gramStart"/>
       <w:r>
         <w:rPr>
           <w:rFonts w:ascii="Arial" w:eastAsia="Liberation Serif" w:hAnsi="Arial" w:cs="Arial"/>
@@ -19762,9 +19615,9 @@
           <w:sz w:val="24"/>
           <w:szCs w:val="24"/>
         </w:rPr>
-        <w:t xml:space="preserve"> Daniella</w:t>
-      </w:r>
-      <w:proofErr w:type="gramEnd"/>
+        <w:t xml:space="preserve"> Daniella A. </w:t>
+      </w:r>
+      <w:proofErr w:type="spellStart"/>
       <w:r>
         <w:rPr>
           <w:rFonts w:ascii="Arial" w:eastAsia="Liberation Serif" w:hAnsi="Arial" w:cs="Arial"/>
@@ -19772,9 +19625,8 @@
           <w:sz w:val="24"/>
           <w:szCs w:val="24"/>
         </w:rPr>
-        <w:t xml:space="preserve"> A. </w:t>
-      </w:r>
-      <w:proofErr w:type="spellStart"/>
+        <w:t>Franceschinell</w:t>
+      </w:r>
       <w:r>
         <w:rPr>
           <w:rFonts w:ascii="Arial" w:eastAsia="Liberation Serif" w:hAnsi="Arial" w:cs="Arial"/>
@@ -19782,8 +19634,9 @@
           <w:sz w:val="24"/>
           <w:szCs w:val="24"/>
         </w:rPr>
-        <w:t>Franceschinell</w:t>
-      </w:r>
+        <w:t>i</w:t>
+      </w:r>
+      <w:proofErr w:type="spellEnd"/>
       <w:r>
         <w:rPr>
           <w:rFonts w:ascii="Arial" w:eastAsia="Liberation Serif" w:hAnsi="Arial" w:cs="Arial"/>
@@ -19791,21 +19644,11 @@
           <w:sz w:val="24"/>
           <w:szCs w:val="24"/>
         </w:rPr>
-        <w:t>i</w:t>
-      </w:r>
-      <w:proofErr w:type="spellEnd"/>
+        <w:t xml:space="preserve">. </w:t>
+      </w:r>
       <w:r>
         <w:rPr>
           <w:rFonts w:ascii="Arial" w:eastAsia="Liberation Serif" w:hAnsi="Arial" w:cs="Arial"/>
-          <w:b/>
-          <w:sz w:val="24"/>
-          <w:szCs w:val="24"/>
-        </w:rPr>
-        <w:t xml:space="preserve">. </w:t>
-      </w:r>
-      <w:r>
-        <w:rPr>
-          <w:rFonts w:ascii="Arial" w:eastAsia="Liberation Serif" w:hAnsi="Arial" w:cs="Arial"/>
           <w:sz w:val="24"/>
           <w:szCs w:val="24"/>
         </w:rPr>
@@ -19818,27 +19661,7 @@
           <w:sz w:val="24"/>
           <w:szCs w:val="24"/>
         </w:rPr>
-        <w:t xml:space="preserve">Material da disciplina de Engenharia de Software </w:t>
-      </w:r>
-      <w:proofErr w:type="gramStart"/>
-      <w:r>
-        <w:rPr>
-          <w:rFonts w:ascii="Arial" w:hAnsi="Arial" w:cs="Arial"/>
-          <w:kern w:val="32"/>
-          <w:sz w:val="24"/>
-          <w:szCs w:val="24"/>
-        </w:rPr>
-        <w:t>III ,</w:t>
-      </w:r>
-      <w:proofErr w:type="gramEnd"/>
-      <w:r>
-        <w:rPr>
-          <w:rFonts w:ascii="Arial" w:hAnsi="Arial" w:cs="Arial"/>
-          <w:kern w:val="32"/>
-          <w:sz w:val="24"/>
-          <w:szCs w:val="24"/>
-        </w:rPr>
-        <w:t xml:space="preserve"> Fatec Sorocaba, 2017</w:t>
+        <w:t>Material da disciplina de Engenharia de Software III , Fatec Sorocaba, 2017</w:t>
       </w:r>
     </w:p>
     <w:p>
@@ -19925,7 +19748,6 @@
           <w:lang w:val="en-US"/>
         </w:rPr>
       </w:pPr>
-      <w:proofErr w:type="gramStart"/>
       <w:r>
         <w:rPr>
           <w:b/>
@@ -19934,18 +19756,7 @@
           <w:szCs w:val="24"/>
           <w:lang w:val="pt-BR"/>
         </w:rPr>
-        <w:t>Medeiros,  Ernani</w:t>
-      </w:r>
-      <w:proofErr w:type="gramEnd"/>
-      <w:r>
-        <w:rPr>
-          <w:b/>
-          <w:kern w:val="32"/>
-          <w:sz w:val="24"/>
-          <w:szCs w:val="24"/>
-          <w:lang w:val="pt-BR"/>
-        </w:rPr>
-        <w:t xml:space="preserve"> Sales de.  </w:t>
+        <w:t xml:space="preserve">Medeiros,  Ernani Sales de.  </w:t>
       </w:r>
       <w:r>
         <w:rPr>
@@ -20043,21 +19854,12 @@
         </w:rPr>
         <w:t xml:space="preserve">.  </w:t>
       </w:r>
-      <w:proofErr w:type="gramStart"/>
       <w:r>
         <w:rPr>
           <w:rFonts w:ascii="Arial" w:hAnsi="Arial" w:cs="Arial"/>
           <w:kern w:val="32"/>
         </w:rPr>
-        <w:t>Material  da</w:t>
-      </w:r>
-      <w:proofErr w:type="gramEnd"/>
-      <w:r>
-        <w:rPr>
-          <w:rFonts w:ascii="Arial" w:hAnsi="Arial" w:cs="Arial"/>
-          <w:kern w:val="32"/>
-        </w:rPr>
-        <w:t xml:space="preserve"> disciplina de Engenharia de Software </w:t>
+        <w:t xml:space="preserve">Material  da disciplina de Engenharia de Software </w:t>
       </w:r>
       <w:r>
         <w:rPr>
@@ -20339,7 +20141,7 @@
 
 <file path=word/comments.xml><?xml version="1.0" encoding="utf-8"?>
 <w:comments xmlns:wpc="http://schemas.microsoft.com/office/word/2010/wordprocessingCanvas" xmlns:cx="http://schemas.microsoft.com/office/drawing/2014/chartex" xmlns:cx1="http://schemas.microsoft.com/office/drawing/2015/9/8/chartex" xmlns:cx2="http://schemas.microsoft.com/office/drawing/2015/10/21/chartex" xmlns:cx3="http://schemas.microsoft.com/office/drawing/2016/5/9/chartex" xmlns:cx4="http://schemas.microsoft.com/office/drawing/2016/5/10/chartex" xmlns:cx5="http://schemas.microsoft.com/office/drawing/2016/5/11/chartex" xmlns:cx6="http://schemas.microsoft.com/office/drawing/2016/5/12/chartex" xmlns:cx7="http://schemas.microsoft.com/office/drawing/2016/5/13/chartex" xmlns:cx8="http://schemas.microsoft.com/office/drawing/2016/5/14/chartex" xmlns:mc="http://schemas.openxmlformats.org/markup-compatibility/2006" xmlns:aink="http://schemas.microsoft.com/office/drawing/2016/ink" xmlns:am3d="http://schemas.microsoft.com/office/drawing/2017/model3d" xmlns:o="urn:schemas-microsoft-com:office:office" xmlns:r="http://schemas.openxmlformats.org/officeDocument/2006/relationships" xmlns:m="http://schemas.openxmlformats.org/officeDocument/2006/math" xmlns:v="urn:schemas-microsoft-com:vml" xmlns:wp14="http://schemas.microsoft.com/office/word/2010/wordprocessingDrawing" xmlns:wp="http://schemas.openxmlformats.org/drawingml/2006/wordprocessingDrawing" xmlns:w10="urn:schemas-microsoft-com:office:word" xmlns:w="http://schemas.openxmlformats.org/wordprocessingml/2006/main" xmlns:w14="http://schemas.microsoft.com/office/word/2010/wordml" xmlns:w15="http://schemas.microsoft.com/office/word/2012/wordml" xmlns:w16cid="http://schemas.microsoft.com/office/word/2016/wordml/cid" xmlns:w16se="http://schemas.microsoft.com/office/word/2015/wordml/symex" xmlns:wpg="http://schemas.microsoft.com/office/word/2010/wordprocessingGroup" xmlns:wpi="http://schemas.microsoft.com/office/word/2010/wordprocessingInk" xmlns:wne="http://schemas.microsoft.com/office/word/2006/wordml" xmlns:wps="http://schemas.microsoft.com/office/word/2010/wordprocessingShape" mc:Ignorable="w14 w15 w16se w16cid wp14">
-  <w:comment w:id="5" w:author="Maria Angelica" w:date="2018-04-18T07:07:00Z" w:initials="MA">
+  <w:comment w:id="6" w:author="Maria Angelica" w:date="2018-04-18T07:07:00Z" w:initials="MA">
     <w:p>
       <w:pPr>
         <w:pStyle w:val="Textodecomentrio"/>
@@ -20352,22 +20154,6 @@
       </w:r>
       <w:r>
         <w:t>Projetos Integrados são os TGs em grupo resultantes dos trabalhos das disciplinas de Engenharia de Software I, II e III.</w:t>
-      </w:r>
-    </w:p>
-  </w:comment>
-  <w:comment w:id="8" w:author="Maria Angelica" w:date="2018-04-17T12:28:00Z" w:initials="MA">
-    <w:p>
-      <w:pPr>
-        <w:pStyle w:val="Textodecomentrio"/>
-      </w:pPr>
-      <w:r>
-        <w:rPr>
-          <w:rStyle w:val="Refdecomentrio"/>
-        </w:rPr>
-        <w:annotationRef/>
-      </w:r>
-      <w:r>
-        <w:t>Engenharia de Sw2</w:t>
       </w:r>
     </w:p>
   </w:comment>
@@ -20377,14 +20163,12 @@
 <file path=word/commentsExtended.xml><?xml version="1.0" encoding="utf-8"?>
 <w15:commentsEx xmlns:wpc="http://schemas.microsoft.com/office/word/2010/wordprocessingCanvas" xmlns:cx="http://schemas.microsoft.com/office/drawing/2014/chartex" xmlns:cx1="http://schemas.microsoft.com/office/drawing/2015/9/8/chartex" xmlns:cx2="http://schemas.microsoft.com/office/drawing/2015/10/21/chartex" xmlns:cx3="http://schemas.microsoft.com/office/drawing/2016/5/9/chartex" xmlns:cx4="http://schemas.microsoft.com/office/drawing/2016/5/10/chartex" xmlns:cx5="http://schemas.microsoft.com/office/drawing/2016/5/11/chartex" xmlns:cx6="http://schemas.microsoft.com/office/drawing/2016/5/12/chartex" xmlns:cx7="http://schemas.microsoft.com/office/drawing/2016/5/13/chartex" xmlns:cx8="http://schemas.microsoft.com/office/drawing/2016/5/14/chartex" xmlns:mc="http://schemas.openxmlformats.org/markup-compatibility/2006" xmlns:aink="http://schemas.microsoft.com/office/drawing/2016/ink" xmlns:am3d="http://schemas.microsoft.com/office/drawing/2017/model3d" xmlns:o="urn:schemas-microsoft-com:office:office" xmlns:r="http://schemas.openxmlformats.org/officeDocument/2006/relationships" xmlns:m="http://schemas.openxmlformats.org/officeDocument/2006/math" xmlns:v="urn:schemas-microsoft-com:vml" xmlns:wp14="http://schemas.microsoft.com/office/word/2010/wordprocessingDrawing" xmlns:wp="http://schemas.openxmlformats.org/drawingml/2006/wordprocessingDrawing" xmlns:w10="urn:schemas-microsoft-com:office:word" xmlns:w="http://schemas.openxmlformats.org/wordprocessingml/2006/main" xmlns:w14="http://schemas.microsoft.com/office/word/2010/wordml" xmlns:w15="http://schemas.microsoft.com/office/word/2012/wordml" xmlns:w16cid="http://schemas.microsoft.com/office/word/2016/wordml/cid" xmlns:w16se="http://schemas.microsoft.com/office/word/2015/wordml/symex" xmlns:wpg="http://schemas.microsoft.com/office/word/2010/wordprocessingGroup" xmlns:wpi="http://schemas.microsoft.com/office/word/2010/wordprocessingInk" xmlns:wne="http://schemas.microsoft.com/office/word/2006/wordml" xmlns:wps="http://schemas.microsoft.com/office/word/2010/wordprocessingShape" mc:Ignorable="w14 w15 w16se w16cid wp14">
   <w15:commentEx w15:paraId="7A7F5D0D" w15:done="0"/>
-  <w15:commentEx w15:paraId="70493A2F" w15:done="0"/>
 </w15:commentsEx>
 </file>
 
 <file path=word/commentsIds.xml><?xml version="1.0" encoding="utf-8"?>
 <w16cid:commentsIds xmlns:wpc="http://schemas.microsoft.com/office/word/2010/wordprocessingCanvas" xmlns:cx="http://schemas.microsoft.com/office/drawing/2014/chartex" xmlns:cx1="http://schemas.microsoft.com/office/drawing/2015/9/8/chartex" xmlns:cx2="http://schemas.microsoft.com/office/drawing/2015/10/21/chartex" xmlns:cx3="http://schemas.microsoft.com/office/drawing/2016/5/9/chartex" xmlns:cx4="http://schemas.microsoft.com/office/drawing/2016/5/10/chartex" xmlns:cx5="http://schemas.microsoft.com/office/drawing/2016/5/11/chartex" xmlns:cx6="http://schemas.microsoft.com/office/drawing/2016/5/12/chartex" xmlns:cx7="http://schemas.microsoft.com/office/drawing/2016/5/13/chartex" xmlns:cx8="http://schemas.microsoft.com/office/drawing/2016/5/14/chartex" xmlns:mc="http://schemas.openxmlformats.org/markup-compatibility/2006" xmlns:aink="http://schemas.microsoft.com/office/drawing/2016/ink" xmlns:am3d="http://schemas.microsoft.com/office/drawing/2017/model3d" xmlns:o="urn:schemas-microsoft-com:office:office" xmlns:r="http://schemas.openxmlformats.org/officeDocument/2006/relationships" xmlns:m="http://schemas.openxmlformats.org/officeDocument/2006/math" xmlns:v="urn:schemas-microsoft-com:vml" xmlns:wp14="http://schemas.microsoft.com/office/word/2010/wordprocessingDrawing" xmlns:wp="http://schemas.openxmlformats.org/drawingml/2006/wordprocessingDrawing" xmlns:w10="urn:schemas-microsoft-com:office:word" xmlns:w="http://schemas.openxmlformats.org/wordprocessingml/2006/main" xmlns:w14="http://schemas.microsoft.com/office/word/2010/wordml" xmlns:w15="http://schemas.microsoft.com/office/word/2012/wordml" xmlns:w16cid="http://schemas.microsoft.com/office/word/2016/wordml/cid" xmlns:w16se="http://schemas.microsoft.com/office/word/2015/wordml/symex" xmlns:wpg="http://schemas.microsoft.com/office/word/2010/wordprocessingGroup" xmlns:wpi="http://schemas.microsoft.com/office/word/2010/wordprocessingInk" xmlns:wne="http://schemas.microsoft.com/office/word/2006/wordml" xmlns:wps="http://schemas.microsoft.com/office/word/2010/wordprocessingShape" mc:Ignorable="w14 w15 w16se w16cid wp14">
   <w16cid:commentId w16cid:paraId="7A7F5D0D" w16cid:durableId="1FF47DE3"/>
-  <w16cid:commentId w16cid:paraId="70493A2F" w16cid:durableId="1FF47DE4"/>
 </w16cid:commentsIds>
 </file>
 
@@ -24376,7 +24160,7 @@
 </file>
 
 <file path=customXml/itemProps1.xml><?xml version="1.0" encoding="utf-8"?>
-<ds:datastoreItem xmlns:ds="http://schemas.openxmlformats.org/officeDocument/2006/customXml" ds:itemID="{BB5509B5-1E9D-4CDF-8E41-07122EF68284}">
+<ds:datastoreItem xmlns:ds="http://schemas.openxmlformats.org/officeDocument/2006/customXml" ds:itemID="{E2151550-EB16-48D2-AD54-EA605F7E41A3}">
   <ds:schemaRefs>
     <ds:schemaRef ds:uri="http://schemas.openxmlformats.org/officeDocument/2006/bibliography"/>
   </ds:schemaRefs>

</xml_diff>

<commit_message>
Correção da introdução - Terminar
</commit_message>
<xml_diff>
--- a/Documentação.docx
+++ b/Documentação.docx
@@ -224,19 +224,8 @@
           <w:szCs w:val="32"/>
           <w:shd w:val="clear" w:color="auto" w:fill="FFFFFF"/>
         </w:rPr>
-        <w:t xml:space="preserve">Guilherme Igor Alves </w:t>
-      </w:r>
-      <w:proofErr w:type="spellStart"/>
-      <w:r>
-        <w:rPr>
-          <w:rFonts w:ascii="Arial" w:hAnsi="Arial" w:cs="Arial"/>
-          <w:sz w:val="28"/>
-          <w:szCs w:val="32"/>
-          <w:shd w:val="clear" w:color="auto" w:fill="FFFFFF"/>
-        </w:rPr>
-        <w:t>Sernajoto</w:t>
-      </w:r>
-      <w:proofErr w:type="spellEnd"/>
+        <w:t>Guilherme Igor Alves Sernajoto</w:t>
+      </w:r>
     </w:p>
     <w:p>
       <w:pPr>
@@ -613,19 +602,8 @@
           <w:szCs w:val="36"/>
           <w:shd w:val="clear" w:color="auto" w:fill="FFFFFF"/>
         </w:rPr>
-        <w:t xml:space="preserve">Guilherme Igor Alves </w:t>
-      </w:r>
-      <w:proofErr w:type="spellStart"/>
-      <w:r>
-        <w:rPr>
-          <w:rFonts w:ascii="Arial" w:hAnsi="Arial" w:cs="Arial"/>
-          <w:sz w:val="28"/>
-          <w:szCs w:val="36"/>
-          <w:shd w:val="clear" w:color="auto" w:fill="FFFFFF"/>
-        </w:rPr>
-        <w:t>Sernajoto</w:t>
-      </w:r>
-      <w:proofErr w:type="spellEnd"/>
+        <w:t>Guilherme Igor Alves Sernajoto</w:t>
+      </w:r>
     </w:p>
     <w:p>
       <w:pPr>
@@ -1147,16 +1125,11 @@
         <w:t xml:space="preserve"> </w:t>
       </w:r>
       <w:r>
-        <w:t xml:space="preserve">Luke Skywalker e seu </w:t>
-      </w:r>
-      <w:proofErr w:type="gramStart"/>
-      <w:r>
-        <w:t xml:space="preserve">pai </w:t>
+        <w:t xml:space="preserve">Luke Skywalker e seu pai </w:t>
       </w:r>
       <w:r>
         <w:t xml:space="preserve"> Darth</w:t>
       </w:r>
-      <w:proofErr w:type="gramEnd"/>
       <w:r>
         <w:t xml:space="preserve"> Vader </w:t>
       </w:r>
@@ -5474,17 +5447,387 @@
         <w:jc w:val="both"/>
         <w:rPr>
           <w:rFonts w:ascii="Arial" w:hAnsi="Arial" w:cs="Arial"/>
-          <w:sz w:val="24"/>
-          <w:szCs w:val="24"/>
-        </w:rPr>
-      </w:pPr>
-      <w:r>
-        <w:rPr>
-          <w:rFonts w:ascii="Arial" w:hAnsi="Arial" w:cs="Arial"/>
-          <w:sz w:val="24"/>
-          <w:szCs w:val="24"/>
-        </w:rPr>
-        <w:t>O presente trabalho tem como tema o desenvolvimento de um software de controle de patrimônios, baseado na metodologia de trabalho e nas necessidades do setor de Patrimônio da Faculdade de Tecnologia de Sorocaba. Atualmente o setor de Patrimônio faz o gerenciamento das informações através de planilhas Excel, essas são utilizadas em todos os processos, inclusive na comunicação com o Centro Paula Souza. O tema foi escolhido graças à necessidade do setor de possuir um controle mais automatizado, moderno e dinâmico das informações que são mantidas pela instituição. A Faculdade de Tecnologia de Sorocaba é uma das principais instituições de ensino de Sorocaba, considerada, segundo avaliação do MEC (IGC 2009), a melhor Faculdade de Tecnologia do Brasil, a Instituição possui nove cursos de graduação presencial em tecnologia: Análise e Desenvolvimento de Sistemas, Eletrônica Automotiva, Fabricação Mecânica, Logística, Manufatura Avançada, Polímeros, Processos Metalúrgicos, Projetos Mecânicos e Sistemas Biomédicos. Foi criada em 20/05/1970 pelo então Governador do Estado de São Paulo, Dr. Roberto Costa de Abreu Sodré. Foi a primeira escola pública de nível superior em Sorocaba.</w:t>
+          <w:color w:val="FF0000"/>
+          <w:sz w:val="24"/>
+          <w:szCs w:val="24"/>
+        </w:rPr>
+      </w:pPr>
+      <w:r>
+        <w:rPr>
+          <w:rFonts w:ascii="Arial" w:hAnsi="Arial" w:cs="Arial"/>
+          <w:color w:val="FF0000"/>
+          <w:sz w:val="24"/>
+          <w:szCs w:val="24"/>
+        </w:rPr>
+        <w:t xml:space="preserve">(Colocar isso depois de caracterizar a faculdade) </w:t>
+      </w:r>
+      <w:r>
+        <w:rPr>
+          <w:rFonts w:ascii="Arial" w:hAnsi="Arial" w:cs="Arial"/>
+          <w:sz w:val="24"/>
+          <w:szCs w:val="24"/>
+        </w:rPr>
+        <w:t xml:space="preserve">O presente trabalho tem como </w:t>
+      </w:r>
+      <w:r>
+        <w:rPr>
+          <w:rFonts w:ascii="Arial" w:hAnsi="Arial" w:cs="Arial"/>
+          <w:sz w:val="24"/>
+          <w:szCs w:val="24"/>
+        </w:rPr>
+        <w:t>objetivo</w:t>
+      </w:r>
+      <w:r>
+        <w:rPr>
+          <w:rFonts w:ascii="Arial" w:hAnsi="Arial" w:cs="Arial"/>
+          <w:sz w:val="24"/>
+          <w:szCs w:val="24"/>
+        </w:rPr>
+        <w:t xml:space="preserve"> de</w:t>
+      </w:r>
+      <w:r>
+        <w:rPr>
+          <w:rFonts w:ascii="Arial" w:hAnsi="Arial" w:cs="Arial"/>
+          <w:sz w:val="24"/>
+          <w:szCs w:val="24"/>
+        </w:rPr>
+        <w:t>senvolver</w:t>
+      </w:r>
+      <w:r>
+        <w:rPr>
+          <w:rFonts w:ascii="Arial" w:hAnsi="Arial" w:cs="Arial"/>
+          <w:sz w:val="24"/>
+          <w:szCs w:val="24"/>
+        </w:rPr>
+        <w:t xml:space="preserve"> um software de controle de patrimônios, baseado na metodologia de trabalho e nas necessidades do setor de Patrimônio da Faculdade de Tecnologia de Sorocaba. Atualmente o setor de Patrimônio faz o gerenciamento das informações </w:t>
+      </w:r>
+      <w:r>
+        <w:rPr>
+          <w:rFonts w:ascii="Arial" w:hAnsi="Arial" w:cs="Arial"/>
+          <w:sz w:val="24"/>
+          <w:szCs w:val="24"/>
+        </w:rPr>
+        <w:t>por meio</w:t>
+      </w:r>
+      <w:r>
+        <w:rPr>
+          <w:rFonts w:ascii="Arial" w:hAnsi="Arial" w:cs="Arial"/>
+          <w:sz w:val="24"/>
+          <w:szCs w:val="24"/>
+        </w:rPr>
+        <w:t xml:space="preserve"> de planilhas Excel, </w:t>
+      </w:r>
+      <w:r>
+        <w:rPr>
+          <w:rFonts w:ascii="Arial" w:hAnsi="Arial" w:cs="Arial"/>
+          <w:sz w:val="24"/>
+          <w:szCs w:val="24"/>
+        </w:rPr>
+        <w:t>que</w:t>
+      </w:r>
+      <w:r>
+        <w:rPr>
+          <w:rFonts w:ascii="Arial" w:hAnsi="Arial" w:cs="Arial"/>
+          <w:sz w:val="24"/>
+          <w:szCs w:val="24"/>
+        </w:rPr>
+        <w:t xml:space="preserve"> são utilizadas em todos os processos, inclusive na comunicação com o Centro Paula Souza</w:t>
+      </w:r>
+      <w:r>
+        <w:rPr>
+          <w:rFonts w:ascii="Arial" w:hAnsi="Arial" w:cs="Arial"/>
+          <w:sz w:val="24"/>
+          <w:szCs w:val="24"/>
+        </w:rPr>
+        <w:t xml:space="preserve">, que é a instituição mantenedora das </w:t>
+      </w:r>
+      <w:proofErr w:type="spellStart"/>
+      <w:r>
+        <w:rPr>
+          <w:rFonts w:ascii="Arial" w:hAnsi="Arial" w:cs="Arial"/>
+          <w:sz w:val="24"/>
+          <w:szCs w:val="24"/>
+        </w:rPr>
+        <w:t>Fatecs</w:t>
+      </w:r>
+      <w:proofErr w:type="spellEnd"/>
+      <w:r>
+        <w:rPr>
+          <w:rFonts w:ascii="Arial" w:hAnsi="Arial" w:cs="Arial"/>
+          <w:sz w:val="24"/>
+          <w:szCs w:val="24"/>
+        </w:rPr>
+        <w:t xml:space="preserve">. </w:t>
+      </w:r>
+      <w:r>
+        <w:rPr>
+          <w:rFonts w:ascii="Arial" w:hAnsi="Arial" w:cs="Arial"/>
+          <w:sz w:val="24"/>
+          <w:szCs w:val="24"/>
+        </w:rPr>
+        <w:t xml:space="preserve">A proposta </w:t>
+      </w:r>
+      <w:r>
+        <w:rPr>
+          <w:rFonts w:ascii="Arial" w:hAnsi="Arial" w:cs="Arial"/>
+          <w:sz w:val="24"/>
+          <w:szCs w:val="24"/>
+        </w:rPr>
+        <w:t xml:space="preserve">foi </w:t>
+      </w:r>
+      <w:r>
+        <w:rPr>
+          <w:rFonts w:ascii="Arial" w:hAnsi="Arial" w:cs="Arial"/>
+          <w:sz w:val="24"/>
+          <w:szCs w:val="24"/>
+        </w:rPr>
+        <w:t xml:space="preserve">definida em decorrência </w:t>
+      </w:r>
+      <w:r>
+        <w:rPr>
+          <w:rFonts w:ascii="Arial" w:hAnsi="Arial" w:cs="Arial"/>
+          <w:sz w:val="24"/>
+          <w:szCs w:val="24"/>
+        </w:rPr>
+        <w:t xml:space="preserve">à necessidade </w:t>
+      </w:r>
+      <w:r>
+        <w:rPr>
+          <w:rFonts w:ascii="Arial" w:hAnsi="Arial" w:cs="Arial"/>
+          <w:sz w:val="24"/>
+          <w:szCs w:val="24"/>
+        </w:rPr>
+        <w:t>de o</w:t>
+      </w:r>
+      <w:r>
+        <w:rPr>
+          <w:rFonts w:ascii="Arial" w:hAnsi="Arial" w:cs="Arial"/>
+          <w:sz w:val="24"/>
+          <w:szCs w:val="24"/>
+        </w:rPr>
+        <w:t xml:space="preserve"> setor possuir um controle mais automatizado, moderno e dinâmico das informações que são </w:t>
+      </w:r>
+      <w:r>
+        <w:rPr>
+          <w:rFonts w:ascii="Arial" w:hAnsi="Arial" w:cs="Arial"/>
+          <w:sz w:val="24"/>
+          <w:szCs w:val="24"/>
+        </w:rPr>
+        <w:t>gerenciadas</w:t>
+      </w:r>
+      <w:r>
+        <w:rPr>
+          <w:rFonts w:ascii="Arial" w:hAnsi="Arial" w:cs="Arial"/>
+          <w:sz w:val="24"/>
+          <w:szCs w:val="24"/>
+        </w:rPr>
+        <w:t xml:space="preserve"> pela instituição. </w:t>
+      </w:r>
+      <w:r>
+        <w:rPr>
+          <w:rFonts w:ascii="Arial" w:hAnsi="Arial" w:cs="Arial"/>
+          <w:color w:val="FF0000"/>
+          <w:sz w:val="24"/>
+          <w:szCs w:val="24"/>
+        </w:rPr>
+        <w:t xml:space="preserve">A Faculdade de Tecnologia de Sorocaba é uma das principais instituições de ensino de Sorocaba, </w:t>
+      </w:r>
+      <w:r>
+        <w:rPr>
+          <w:rFonts w:ascii="Arial" w:hAnsi="Arial" w:cs="Arial"/>
+          <w:color w:val="FF0000"/>
+          <w:sz w:val="24"/>
+          <w:szCs w:val="24"/>
+        </w:rPr>
+        <w:t>f</w:t>
+      </w:r>
+      <w:r>
+        <w:rPr>
+          <w:rFonts w:ascii="Arial" w:hAnsi="Arial" w:cs="Arial"/>
+          <w:color w:val="FF0000"/>
+          <w:sz w:val="24"/>
+          <w:szCs w:val="24"/>
+        </w:rPr>
+        <w:t>oi a primeira escola pública de nível superior</w:t>
+      </w:r>
+      <w:r>
+        <w:rPr>
+          <w:rFonts w:ascii="Arial" w:hAnsi="Arial" w:cs="Arial"/>
+          <w:color w:val="FF0000"/>
+          <w:sz w:val="24"/>
+          <w:szCs w:val="24"/>
+        </w:rPr>
+        <w:t xml:space="preserve"> n</w:t>
+      </w:r>
+      <w:r>
+        <w:rPr>
+          <w:rFonts w:ascii="Arial" w:hAnsi="Arial" w:cs="Arial"/>
+          <w:color w:val="FF0000"/>
+          <w:sz w:val="24"/>
+          <w:szCs w:val="24"/>
+        </w:rPr>
+        <w:t>a</w:t>
+      </w:r>
+      <w:r>
+        <w:rPr>
+          <w:rFonts w:ascii="Arial" w:hAnsi="Arial" w:cs="Arial"/>
+          <w:color w:val="FF0000"/>
+          <w:sz w:val="24"/>
+          <w:szCs w:val="24"/>
+        </w:rPr>
+        <w:t xml:space="preserve"> cidade</w:t>
+      </w:r>
+      <w:r>
+        <w:rPr>
+          <w:rFonts w:ascii="Arial" w:hAnsi="Arial" w:cs="Arial"/>
+          <w:color w:val="FF0000"/>
+          <w:sz w:val="24"/>
+          <w:szCs w:val="24"/>
+        </w:rPr>
+        <w:t>.</w:t>
+      </w:r>
+      <w:r>
+        <w:rPr>
+          <w:rFonts w:ascii="Arial" w:hAnsi="Arial" w:cs="Arial"/>
+          <w:color w:val="FF0000"/>
+          <w:sz w:val="24"/>
+          <w:szCs w:val="24"/>
+        </w:rPr>
+        <w:t xml:space="preserve"> (Colocar lá em cima) (voltar cursos) (x alunos, y professores e z patrimônios) (a instituição tem tais setores) (Em algum momento evidenciar o setor de Patrimônio)</w:t>
+      </w:r>
+    </w:p>
+    <w:p>
+      <w:pPr>
+        <w:spacing w:line="360" w:lineRule="auto"/>
+        <w:ind w:firstLine="709"/>
+        <w:jc w:val="both"/>
+        <w:rPr>
+          <w:rFonts w:ascii="Arial" w:hAnsi="Arial" w:cs="Arial"/>
+          <w:sz w:val="24"/>
+          <w:szCs w:val="24"/>
+        </w:rPr>
+      </w:pPr>
+      <w:r>
+        <w:rPr>
+          <w:rFonts w:ascii="Arial" w:hAnsi="Arial" w:cs="Arial"/>
+          <w:sz w:val="24"/>
+          <w:szCs w:val="24"/>
+        </w:rPr>
+        <w:t>O sistema irá</w:t>
+      </w:r>
+      <w:r>
+        <w:rPr>
+          <w:rFonts w:ascii="Arial" w:hAnsi="Arial" w:cs="Arial"/>
+          <w:sz w:val="24"/>
+          <w:szCs w:val="24"/>
+        </w:rPr>
+        <w:t xml:space="preserve"> prov</w:t>
+      </w:r>
+      <w:r>
+        <w:rPr>
+          <w:rFonts w:ascii="Arial" w:hAnsi="Arial" w:cs="Arial"/>
+          <w:sz w:val="24"/>
+          <w:szCs w:val="24"/>
+        </w:rPr>
+        <w:t>er</w:t>
+      </w:r>
+      <w:r>
+        <w:rPr>
+          <w:rFonts w:ascii="Arial" w:hAnsi="Arial" w:cs="Arial"/>
+          <w:sz w:val="24"/>
+          <w:szCs w:val="24"/>
+        </w:rPr>
+        <w:t xml:space="preserve"> funcionalidades para inclusão, alteração e exclusão de localização, meios de aquisição e</w:t>
+      </w:r>
+      <w:bookmarkStart w:id="4" w:name="_GoBack"/>
+      <w:bookmarkEnd w:id="4"/>
+      <w:r>
+        <w:rPr>
+          <w:rFonts w:ascii="Arial" w:hAnsi="Arial" w:cs="Arial"/>
+          <w:sz w:val="24"/>
+          <w:szCs w:val="24"/>
+        </w:rPr>
+        <w:t xml:space="preserve"> patrimônio. Para cada patrimônio </w:t>
+      </w:r>
+      <w:r>
+        <w:rPr>
+          <w:rFonts w:ascii="Arial" w:hAnsi="Arial" w:cs="Arial"/>
+          <w:sz w:val="24"/>
+          <w:szCs w:val="24"/>
+        </w:rPr>
+        <w:t>será</w:t>
+      </w:r>
+      <w:r>
+        <w:rPr>
+          <w:rFonts w:ascii="Arial" w:hAnsi="Arial" w:cs="Arial"/>
+          <w:sz w:val="24"/>
+          <w:szCs w:val="24"/>
+        </w:rPr>
+        <w:t xml:space="preserve"> possível realizar a baixa e </w:t>
+      </w:r>
+      <w:r>
+        <w:rPr>
+          <w:rFonts w:ascii="Arial" w:hAnsi="Arial" w:cs="Arial"/>
+          <w:sz w:val="24"/>
+          <w:szCs w:val="24"/>
+        </w:rPr>
+        <w:t xml:space="preserve">a </w:t>
+      </w:r>
+      <w:r>
+        <w:rPr>
+          <w:rFonts w:ascii="Arial" w:hAnsi="Arial" w:cs="Arial"/>
+          <w:sz w:val="24"/>
+          <w:szCs w:val="24"/>
+        </w:rPr>
+        <w:t xml:space="preserve">inclusão de </w:t>
+      </w:r>
+      <w:r>
+        <w:rPr>
+          <w:rFonts w:ascii="Arial" w:hAnsi="Arial" w:cs="Arial"/>
+          <w:sz w:val="24"/>
+          <w:szCs w:val="24"/>
+        </w:rPr>
+        <w:t xml:space="preserve">uma </w:t>
+      </w:r>
+      <w:r>
+        <w:rPr>
+          <w:rFonts w:ascii="Arial" w:hAnsi="Arial" w:cs="Arial"/>
+          <w:sz w:val="24"/>
+          <w:szCs w:val="24"/>
+        </w:rPr>
+        <w:t>imagem</w:t>
+      </w:r>
+      <w:r>
+        <w:rPr>
+          <w:rFonts w:ascii="Arial" w:hAnsi="Arial" w:cs="Arial"/>
+          <w:sz w:val="24"/>
+          <w:szCs w:val="24"/>
+        </w:rPr>
+        <w:t xml:space="preserve"> referente ao item</w:t>
+      </w:r>
+      <w:r>
+        <w:rPr>
+          <w:rFonts w:ascii="Arial" w:hAnsi="Arial" w:cs="Arial"/>
+          <w:sz w:val="24"/>
+          <w:szCs w:val="24"/>
+        </w:rPr>
+        <w:t>. O sistema também realizará importação e exportação de planilhas</w:t>
+      </w:r>
+      <w:r>
+        <w:rPr>
+          <w:rFonts w:ascii="Arial" w:hAnsi="Arial" w:cs="Arial"/>
+          <w:sz w:val="24"/>
+          <w:szCs w:val="24"/>
+        </w:rPr>
+        <w:t>, facilitando processos burocráticos exigidos pelo Centro Paula Souza</w:t>
+      </w:r>
+      <w:r>
+        <w:rPr>
+          <w:rFonts w:ascii="Arial" w:hAnsi="Arial" w:cs="Arial"/>
+          <w:sz w:val="24"/>
+          <w:szCs w:val="24"/>
+        </w:rPr>
+        <w:t>.</w:t>
       </w:r>
     </w:p>
     <w:p>
@@ -5505,7 +5848,39 @@
           <w:sz w:val="24"/>
           <w:szCs w:val="24"/>
         </w:rPr>
-        <w:t xml:space="preserve">O sistema será desenvolvido com ferramentas e tecnologias modernas, sendo elas: o framework Spring da linguagem Java, que irá fornecer bibliotecas e funcionalidades que irão agilizar o desenvolvimento da API, o framework </w:t>
+        <w:t xml:space="preserve">O sistema será desenvolvido </w:t>
+      </w:r>
+      <w:r>
+        <w:rPr>
+          <w:rFonts w:ascii="Arial" w:hAnsi="Arial" w:cs="Arial"/>
+          <w:sz w:val="24"/>
+          <w:szCs w:val="24"/>
+        </w:rPr>
+        <w:t xml:space="preserve">utilizando a metodologia ágil Scrum, </w:t>
+      </w:r>
+      <w:r>
+        <w:rPr>
+          <w:rFonts w:ascii="Arial" w:hAnsi="Arial" w:cs="Arial"/>
+          <w:sz w:val="24"/>
+          <w:szCs w:val="24"/>
+        </w:rPr>
+        <w:t>com</w:t>
+      </w:r>
+      <w:r>
+        <w:rPr>
+          <w:rFonts w:ascii="Arial" w:hAnsi="Arial" w:cs="Arial"/>
+          <w:sz w:val="24"/>
+          <w:szCs w:val="24"/>
+        </w:rPr>
+        <w:t xml:space="preserve"> as seguintes</w:t>
+      </w:r>
+      <w:r>
+        <w:rPr>
+          <w:rFonts w:ascii="Arial" w:hAnsi="Arial" w:cs="Arial"/>
+          <w:sz w:val="24"/>
+          <w:szCs w:val="24"/>
+        </w:rPr>
+        <w:t xml:space="preserve"> ferramentas e tecnologias: o framework Spring da linguagem Java, que irá fornecer bibliotecas e funcionalidades que irão agilizar o desenvolvimento da API, o framework </w:t>
       </w:r>
       <w:proofErr w:type="spellStart"/>
       <w:r>
@@ -5523,7 +5898,23 @@
           <w:sz w:val="24"/>
           <w:szCs w:val="24"/>
         </w:rPr>
-        <w:t xml:space="preserve"> da linguagem JavaScript, irá proporcionar um desenvolvimento orientado a componentes para a parte visual do sistema e o armazenamento das informações será realizada no banco de dados SQL Server. A arquitetura de software que será adotada para o desenvolvimento do sistema será a SOFEA (</w:t>
+        <w:t xml:space="preserve"> da linguagem JavaScript, </w:t>
+      </w:r>
+      <w:r>
+        <w:rPr>
+          <w:rFonts w:ascii="Arial" w:hAnsi="Arial" w:cs="Arial"/>
+          <w:sz w:val="24"/>
+          <w:szCs w:val="24"/>
+        </w:rPr>
+        <w:t xml:space="preserve">para </w:t>
+      </w:r>
+      <w:r>
+        <w:rPr>
+          <w:rFonts w:ascii="Arial" w:hAnsi="Arial" w:cs="Arial"/>
+          <w:sz w:val="24"/>
+          <w:szCs w:val="24"/>
+        </w:rPr>
+        <w:t>proporcionar um desenvolvimento orientado a componentes para a parte visual do sistema e o armazenamento das informações será realizada no banco de dados SQL Server. A arquitetura de software que será adotada para o desenvolvimento do sistema será a SOFEA (</w:t>
       </w:r>
       <w:r>
         <w:rPr>
@@ -5532,180 +5923,35 @@
           <w:sz w:val="24"/>
           <w:szCs w:val="24"/>
         </w:rPr>
-        <w:t>Arquitetura Front-End Orientada a Serviços</w:t>
-      </w:r>
-      <w:r>
-        <w:rPr>
-          <w:rFonts w:ascii="Arial" w:hAnsi="Arial" w:cs="Arial"/>
-          <w:sz w:val="24"/>
-          <w:szCs w:val="24"/>
-        </w:rPr>
-        <w:t>), juntamente com a metodologia ágil Scrum.</w:t>
-      </w:r>
-    </w:p>
-    <w:p>
-      <w:pPr>
-        <w:spacing w:line="360" w:lineRule="auto"/>
-        <w:ind w:firstLine="709"/>
-        <w:jc w:val="both"/>
-        <w:rPr>
-          <w:rFonts w:ascii="Arial" w:hAnsi="Arial" w:cs="Arial"/>
-          <w:sz w:val="24"/>
-          <w:szCs w:val="24"/>
-        </w:rPr>
-      </w:pPr>
-      <w:r>
-        <w:rPr>
-          <w:rFonts w:ascii="Arial" w:hAnsi="Arial" w:cs="Arial"/>
-          <w:sz w:val="24"/>
-          <w:szCs w:val="24"/>
-        </w:rPr>
-        <w:t>O trabalho objetiva trazer um controle mais automatizado do Patrimônio da Faculdade de Tecnologia de Sorocaba,</w:t>
-      </w:r>
-      <w:r>
-        <w:rPr>
-          <w:rFonts w:ascii="Arial" w:hAnsi="Arial" w:cs="Arial"/>
-          <w:sz w:val="24"/>
-          <w:szCs w:val="24"/>
-        </w:rPr>
-        <w:t xml:space="preserve"> </w:t>
-      </w:r>
-      <w:r>
-        <w:rPr>
-          <w:rFonts w:ascii="Arial" w:hAnsi="Arial" w:cs="Arial"/>
-          <w:sz w:val="24"/>
-          <w:szCs w:val="24"/>
-        </w:rPr>
-        <w:t>para facilitar</w:t>
-      </w:r>
-      <w:r>
-        <w:rPr>
-          <w:rFonts w:ascii="Arial" w:hAnsi="Arial" w:cs="Arial"/>
-          <w:sz w:val="24"/>
-          <w:szCs w:val="24"/>
-        </w:rPr>
-        <w:t xml:space="preserve"> esse controle e </w:t>
-      </w:r>
-      <w:r>
-        <w:rPr>
-          <w:rFonts w:ascii="Arial" w:hAnsi="Arial" w:cs="Arial"/>
-          <w:sz w:val="24"/>
-          <w:szCs w:val="24"/>
-        </w:rPr>
-        <w:t xml:space="preserve">manuseio </w:t>
-      </w:r>
-      <w:r>
-        <w:rPr>
-          <w:rFonts w:ascii="Arial" w:hAnsi="Arial" w:cs="Arial"/>
-          <w:sz w:val="24"/>
-          <w:szCs w:val="24"/>
-        </w:rPr>
-        <w:t>de informações, o sistema irá</w:t>
-      </w:r>
-      <w:r>
-        <w:rPr>
-          <w:rFonts w:ascii="Arial" w:hAnsi="Arial" w:cs="Arial"/>
-          <w:sz w:val="24"/>
-          <w:szCs w:val="24"/>
-        </w:rPr>
-        <w:t xml:space="preserve"> prov</w:t>
-      </w:r>
-      <w:r>
-        <w:rPr>
-          <w:rFonts w:ascii="Arial" w:hAnsi="Arial" w:cs="Arial"/>
-          <w:sz w:val="24"/>
-          <w:szCs w:val="24"/>
-        </w:rPr>
-        <w:t>er</w:t>
-      </w:r>
-      <w:r>
-        <w:rPr>
-          <w:rFonts w:ascii="Arial" w:hAnsi="Arial" w:cs="Arial"/>
-          <w:sz w:val="24"/>
-          <w:szCs w:val="24"/>
-        </w:rPr>
-        <w:t xml:space="preserve"> funcionalidades para inclusão, alteração e exclusão de localização, meios de aquisição e patrimônio. Para cada patrimônio </w:t>
-      </w:r>
-      <w:r>
-        <w:rPr>
-          <w:rFonts w:ascii="Arial" w:hAnsi="Arial" w:cs="Arial"/>
-          <w:sz w:val="24"/>
-          <w:szCs w:val="24"/>
-        </w:rPr>
-        <w:t>será</w:t>
-      </w:r>
-      <w:r>
-        <w:rPr>
-          <w:rFonts w:ascii="Arial" w:hAnsi="Arial" w:cs="Arial"/>
-          <w:sz w:val="24"/>
-          <w:szCs w:val="24"/>
-        </w:rPr>
-        <w:t xml:space="preserve"> possível realizar a baixa e </w:t>
-      </w:r>
-      <w:r>
-        <w:rPr>
-          <w:rFonts w:ascii="Arial" w:hAnsi="Arial" w:cs="Arial"/>
-          <w:sz w:val="24"/>
-          <w:szCs w:val="24"/>
-        </w:rPr>
-        <w:t xml:space="preserve">a </w:t>
-      </w:r>
-      <w:r>
-        <w:rPr>
-          <w:rFonts w:ascii="Arial" w:hAnsi="Arial" w:cs="Arial"/>
-          <w:sz w:val="24"/>
-          <w:szCs w:val="24"/>
-        </w:rPr>
-        <w:t xml:space="preserve">inclusão de </w:t>
-      </w:r>
-      <w:r>
-        <w:rPr>
-          <w:rFonts w:ascii="Arial" w:hAnsi="Arial" w:cs="Arial"/>
-          <w:sz w:val="24"/>
-          <w:szCs w:val="24"/>
-        </w:rPr>
-        <w:t xml:space="preserve">uma </w:t>
-      </w:r>
-      <w:r>
-        <w:rPr>
-          <w:rFonts w:ascii="Arial" w:hAnsi="Arial" w:cs="Arial"/>
-          <w:sz w:val="24"/>
-          <w:szCs w:val="24"/>
-        </w:rPr>
-        <w:t>imagem</w:t>
-      </w:r>
-      <w:r>
-        <w:rPr>
-          <w:rFonts w:ascii="Arial" w:hAnsi="Arial" w:cs="Arial"/>
-          <w:sz w:val="24"/>
-          <w:szCs w:val="24"/>
-        </w:rPr>
-        <w:t xml:space="preserve"> referente ao item</w:t>
-      </w:r>
-      <w:r>
-        <w:rPr>
-          <w:rFonts w:ascii="Arial" w:hAnsi="Arial" w:cs="Arial"/>
-          <w:sz w:val="24"/>
-          <w:szCs w:val="24"/>
-        </w:rPr>
-        <w:t xml:space="preserve">. O sistema também realizará </w:t>
-      </w:r>
-      <w:r>
-        <w:rPr>
-          <w:rFonts w:ascii="Arial" w:hAnsi="Arial" w:cs="Arial"/>
-          <w:sz w:val="24"/>
-          <w:szCs w:val="24"/>
-        </w:rPr>
-        <w:lastRenderedPageBreak/>
-        <w:t>importação e exportação de planilhas</w:t>
-      </w:r>
-      <w:r>
-        <w:rPr>
-          <w:rFonts w:ascii="Arial" w:hAnsi="Arial" w:cs="Arial"/>
-          <w:sz w:val="24"/>
-          <w:szCs w:val="24"/>
-        </w:rPr>
-        <w:t>, facilitando processos burocráticos exigidos pelo Centro Paula Souza</w:t>
+        <w:t>Arquitetura Front-</w:t>
+      </w:r>
+      <w:proofErr w:type="spellStart"/>
+      <w:r>
+        <w:rPr>
+          <w:rFonts w:ascii="Arial" w:hAnsi="Arial" w:cs="Arial"/>
+          <w:color w:val="252525"/>
+          <w:sz w:val="24"/>
+          <w:szCs w:val="24"/>
+        </w:rPr>
+        <w:t>End</w:t>
+      </w:r>
+      <w:proofErr w:type="spellEnd"/>
+      <w:r>
+        <w:rPr>
+          <w:rFonts w:ascii="Arial" w:hAnsi="Arial" w:cs="Arial"/>
+          <w:color w:val="252525"/>
+          <w:sz w:val="24"/>
+          <w:szCs w:val="24"/>
+        </w:rPr>
+        <w:t xml:space="preserve"> Orientada a Serviços</w:t>
+      </w:r>
+      <w:r>
+        <w:rPr>
+          <w:rFonts w:ascii="Arial" w:hAnsi="Arial" w:cs="Arial"/>
+          <w:sz w:val="24"/>
+          <w:szCs w:val="24"/>
+        </w:rPr>
+        <w:t>)</w:t>
       </w:r>
       <w:r>
         <w:rPr>
@@ -5765,7 +6011,7 @@
         </w:numPr>
         <w:ind w:left="0" w:firstLine="0"/>
       </w:pPr>
-      <w:bookmarkStart w:id="4" w:name="_Toc536119723"/>
+      <w:bookmarkStart w:id="5" w:name="_Toc536119723"/>
       <w:r>
         <w:lastRenderedPageBreak/>
         <w:t xml:space="preserve">Planejamento </w:t>
@@ -5776,7 +6022,7 @@
       <w:r>
         <w:t>do Software</w:t>
       </w:r>
-      <w:bookmarkEnd w:id="4"/>
+      <w:bookmarkEnd w:id="5"/>
       <w:r>
         <w:t xml:space="preserve"> </w:t>
       </w:r>
@@ -5793,11 +6039,11 @@
           <w:szCs w:val="28"/>
         </w:rPr>
       </w:pPr>
-      <w:bookmarkStart w:id="5" w:name="_Toc536119724"/>
+      <w:bookmarkStart w:id="6" w:name="_Toc536119724"/>
       <w:r>
         <w:t>Situação Atual</w:t>
       </w:r>
-      <w:bookmarkEnd w:id="5"/>
+      <w:bookmarkEnd w:id="6"/>
       <w:r>
         <w:rPr>
           <w:szCs w:val="28"/>
@@ -5872,14 +6118,14 @@
           <w:rFonts w:cs="Arial"/>
         </w:rPr>
       </w:pPr>
-      <w:bookmarkStart w:id="6" w:name="_Toc536119725"/>
+      <w:bookmarkStart w:id="7" w:name="_Toc536119725"/>
       <w:r>
         <w:rPr>
           <w:rFonts w:cs="Arial"/>
         </w:rPr>
         <w:t xml:space="preserve">3.1.1 Descrição da Situação Atual      </w:t>
       </w:r>
-      <w:bookmarkEnd w:id="6"/>
+      <w:bookmarkEnd w:id="7"/>
     </w:p>
     <w:p>
       <w:pPr>
@@ -5997,7 +6243,7 @@
       <w:pPr>
         <w:pStyle w:val="Ttulo3"/>
       </w:pPr>
-      <w:bookmarkStart w:id="7" w:name="_Toc536119726"/>
+      <w:bookmarkStart w:id="8" w:name="_Toc536119726"/>
       <w:r>
         <w:t>3</w:t>
       </w:r>
@@ -6007,7 +6253,7 @@
       <w:r>
         <w:t>Problemas Encontrados</w:t>
       </w:r>
-      <w:bookmarkEnd w:id="7"/>
+      <w:bookmarkEnd w:id="8"/>
     </w:p>
     <w:p/>
     <w:p>
@@ -6085,7 +6331,7 @@
           <w:szCs w:val="28"/>
         </w:rPr>
       </w:pPr>
-      <w:bookmarkStart w:id="8" w:name="_Toc536119727"/>
+      <w:bookmarkStart w:id="9" w:name="_Toc536119727"/>
       <w:r>
         <w:rPr>
           <w:szCs w:val="28"/>
@@ -6104,7 +6350,7 @@
         </w:rPr>
         <w:t>Objetivos de Negócio do Projeto</w:t>
       </w:r>
-      <w:bookmarkEnd w:id="8"/>
+      <w:bookmarkEnd w:id="9"/>
       <w:r>
         <w:rPr>
           <w:szCs w:val="28"/>
@@ -6514,7 +6760,7 @@
           <w:szCs w:val="24"/>
         </w:rPr>
       </w:pPr>
-      <w:bookmarkStart w:id="9" w:name="_Toc536119728"/>
+      <w:bookmarkStart w:id="10" w:name="_Toc536119728"/>
       <w:r>
         <w:t>3</w:t>
       </w:r>
@@ -6533,7 +6779,7 @@
       <w:r>
         <w:t>Atual</w:t>
       </w:r>
-      <w:bookmarkEnd w:id="9"/>
+      <w:bookmarkEnd w:id="10"/>
       <w:r>
         <w:t xml:space="preserve">  </w:t>
       </w:r>
@@ -6596,7 +6842,6 @@
         </w:rPr>
         <w:t>ocumento</w:t>
       </w:r>
-      <w:proofErr w:type="gramStart"/>
       <w:r>
         <w:rPr>
           <w:rFonts w:cs="Arial"/>
@@ -6604,9 +6849,8 @@
           <w:sz w:val="24"/>
           <w:szCs w:val="24"/>
         </w:rPr>
-        <w:t>2  de</w:t>
-      </w:r>
-      <w:proofErr w:type="gramEnd"/>
+        <w:t>2  de ES2</w:t>
+      </w:r>
       <w:r>
         <w:rPr>
           <w:rFonts w:cs="Arial"/>
@@ -6614,15 +6858,6 @@
           <w:sz w:val="24"/>
           <w:szCs w:val="24"/>
         </w:rPr>
-        <w:t xml:space="preserve"> ES2</w:t>
-      </w:r>
-      <w:r>
-        <w:rPr>
-          <w:rFonts w:cs="Arial"/>
-          <w:color w:val="C00000"/>
-          <w:sz w:val="24"/>
-          <w:szCs w:val="24"/>
-        </w:rPr>
         <w:t>)</w:t>
       </w:r>
     </w:p>
@@ -6635,9 +6870,9 @@
       <w:pPr>
         <w:pStyle w:val="Ttulo3"/>
       </w:pPr>
-      <w:bookmarkStart w:id="10" w:name="_Toc333506965"/>
-      <w:bookmarkStart w:id="11" w:name="_Toc334112700"/>
-      <w:bookmarkStart w:id="12" w:name="_Toc536119729"/>
+      <w:bookmarkStart w:id="11" w:name="_Toc333506965"/>
+      <w:bookmarkStart w:id="12" w:name="_Toc334112700"/>
+      <w:bookmarkStart w:id="13" w:name="_Toc536119729"/>
       <w:r>
         <w:t>3</w:t>
       </w:r>
@@ -6647,9 +6882,9 @@
       <w:r>
         <w:t>Limitações Operacionais</w:t>
       </w:r>
-      <w:bookmarkEnd w:id="10"/>
       <w:bookmarkEnd w:id="11"/>
       <w:bookmarkEnd w:id="12"/>
+      <w:bookmarkEnd w:id="13"/>
       <w:r>
         <w:t xml:space="preserve"> </w:t>
       </w:r>
@@ -6705,7 +6940,7 @@
       <w:pPr>
         <w:pStyle w:val="Legenda"/>
       </w:pPr>
-      <w:bookmarkStart w:id="13" w:name="_Toc497664569"/>
+      <w:bookmarkStart w:id="14" w:name="_Toc497664569"/>
       <w:r>
         <w:t xml:space="preserve">Tabela </w:t>
       </w:r>
@@ -6742,7 +6977,7 @@
       <w:r>
         <w:t>: Limitações operacionais do sistema.</w:t>
       </w:r>
-      <w:bookmarkEnd w:id="13"/>
+      <w:bookmarkEnd w:id="14"/>
     </w:p>
     <w:tbl>
       <w:tblPr>
@@ -7251,10 +7486,9 @@
       <w:pPr>
         <w:pStyle w:val="Ttulo3"/>
       </w:pPr>
-      <w:bookmarkStart w:id="14" w:name="_Toc333506966"/>
-      <w:bookmarkStart w:id="15" w:name="_Toc334112701"/>
-      <w:bookmarkStart w:id="16" w:name="_Toc536119730"/>
-      <w:proofErr w:type="gramStart"/>
+      <w:bookmarkStart w:id="15" w:name="_Toc333506966"/>
+      <w:bookmarkStart w:id="16" w:name="_Toc334112701"/>
+      <w:bookmarkStart w:id="17" w:name="_Toc536119730"/>
       <w:r>
         <w:t>3</w:t>
       </w:r>
@@ -7262,15 +7496,11 @@
         <w:t xml:space="preserve">.3.2  </w:t>
       </w:r>
       <w:r>
-        <w:t>Considerações</w:t>
-      </w:r>
-      <w:proofErr w:type="gramEnd"/>
-      <w:r>
-        <w:t xml:space="preserve"> Legais</w:t>
-      </w:r>
-      <w:bookmarkEnd w:id="14"/>
+        <w:t>Considerações Legais</w:t>
+      </w:r>
       <w:bookmarkEnd w:id="15"/>
       <w:bookmarkEnd w:id="16"/>
+      <w:bookmarkEnd w:id="17"/>
     </w:p>
     <w:p>
       <w:pPr>
@@ -7345,14 +7575,14 @@
           <w:szCs w:val="24"/>
         </w:rPr>
       </w:pPr>
-      <w:bookmarkStart w:id="17" w:name="_Toc333506967"/>
-      <w:bookmarkStart w:id="18" w:name="_Toc334112702"/>
+      <w:bookmarkStart w:id="18" w:name="_Toc333506967"/>
+      <w:bookmarkStart w:id="19" w:name="_Toc334112702"/>
     </w:p>
     <w:p>
       <w:pPr>
         <w:pStyle w:val="Ttulo3"/>
       </w:pPr>
-      <w:bookmarkStart w:id="19" w:name="_Toc536119731"/>
+      <w:bookmarkStart w:id="20" w:name="_Toc536119731"/>
       <w:r>
         <w:t>3</w:t>
       </w:r>
@@ -7362,9 +7592,9 @@
       <w:r>
         <w:t>Considerações de Hardware / Software / Rede</w:t>
       </w:r>
-      <w:bookmarkEnd w:id="17"/>
       <w:bookmarkEnd w:id="18"/>
       <w:bookmarkEnd w:id="19"/>
+      <w:bookmarkEnd w:id="20"/>
       <w:r>
         <w:t xml:space="preserve"> </w:t>
       </w:r>
@@ -7491,9 +7721,9 @@
       <w:pPr>
         <w:pStyle w:val="Ttulo3"/>
       </w:pPr>
-      <w:bookmarkStart w:id="20" w:name="_Toc333506969"/>
-      <w:bookmarkStart w:id="21" w:name="_Toc334112704"/>
-      <w:bookmarkStart w:id="22" w:name="_Toc536119732"/>
+      <w:bookmarkStart w:id="21" w:name="_Toc333506969"/>
+      <w:bookmarkStart w:id="22" w:name="_Toc334112704"/>
+      <w:bookmarkStart w:id="23" w:name="_Toc536119732"/>
       <w:r>
         <w:t>3.3.4</w:t>
       </w:r>
@@ -7503,9 +7733,9 @@
       <w:r>
         <w:t>Políticas Organizacionais</w:t>
       </w:r>
-      <w:bookmarkEnd w:id="20"/>
       <w:bookmarkEnd w:id="21"/>
       <w:bookmarkEnd w:id="22"/>
+      <w:bookmarkEnd w:id="23"/>
       <w:r>
         <w:t xml:space="preserve"> </w:t>
       </w:r>
@@ -7585,27 +7815,7 @@
           <w:sz w:val="24"/>
           <w:szCs w:val="24"/>
         </w:rPr>
-        <w:t xml:space="preserve">as de segurança, devem ser tomadas, como a utilização de computadores com antivírus e firewall sempre atualizados, a realização de </w:t>
-      </w:r>
-      <w:proofErr w:type="gramStart"/>
-      <w:r>
-        <w:rPr>
-          <w:rFonts w:ascii="Arial" w:hAnsi="Arial" w:cs="Arial"/>
-          <w:color w:val="2F5496" w:themeColor="accent5" w:themeShade="BF"/>
-          <w:sz w:val="24"/>
-          <w:szCs w:val="24"/>
-        </w:rPr>
-        <w:t>backups  semanalmente</w:t>
-      </w:r>
-      <w:proofErr w:type="gramEnd"/>
-      <w:r>
-        <w:rPr>
-          <w:rFonts w:ascii="Arial" w:hAnsi="Arial" w:cs="Arial"/>
-          <w:color w:val="2F5496" w:themeColor="accent5" w:themeShade="BF"/>
-          <w:sz w:val="24"/>
-          <w:szCs w:val="24"/>
-        </w:rPr>
-        <w:t>.</w:t>
+        <w:t>as de segurança, devem ser tomadas, como a utilização de computadores com antivírus e firewall sempre atualizados, a realização de backups  semanalmente.</w:t>
       </w:r>
       <w:r>
         <w:rPr>
@@ -7633,9 +7843,9 @@
       <w:pPr>
         <w:pStyle w:val="Ttulo3"/>
       </w:pPr>
-      <w:bookmarkStart w:id="23" w:name="_Toc333506971"/>
-      <w:bookmarkStart w:id="24" w:name="_Toc334112706"/>
-      <w:bookmarkStart w:id="25" w:name="_Toc536119733"/>
+      <w:bookmarkStart w:id="24" w:name="_Toc333506971"/>
+      <w:bookmarkStart w:id="25" w:name="_Toc334112706"/>
+      <w:bookmarkStart w:id="26" w:name="_Toc536119733"/>
       <w:r>
         <w:t>3</w:t>
       </w:r>
@@ -7651,9 +7861,9 @@
       <w:r>
         <w:t>Riscos</w:t>
       </w:r>
-      <w:bookmarkEnd w:id="23"/>
       <w:bookmarkEnd w:id="24"/>
       <w:bookmarkEnd w:id="25"/>
+      <w:bookmarkEnd w:id="26"/>
     </w:p>
     <w:p>
       <w:pPr>
@@ -10636,7 +10846,7 @@
       <w:pPr>
         <w:pStyle w:val="Ttulo1"/>
       </w:pPr>
-      <w:bookmarkStart w:id="26" w:name="_Toc536119734"/>
+      <w:bookmarkStart w:id="27" w:name="_Toc536119734"/>
       <w:r>
         <w:t xml:space="preserve">4.  </w:t>
       </w:r>
@@ -10646,7 +10856,7 @@
         </w:rPr>
         <w:t>Análise de Requisitos</w:t>
       </w:r>
-      <w:bookmarkEnd w:id="26"/>
+      <w:bookmarkEnd w:id="27"/>
     </w:p>
     <w:p>
       <w:pPr>
@@ -10658,7 +10868,7 @@
       <w:pPr>
         <w:pStyle w:val="Ttulo2"/>
       </w:pPr>
-      <w:bookmarkStart w:id="27" w:name="_Toc536119735"/>
+      <w:bookmarkStart w:id="28" w:name="_Toc536119735"/>
       <w:r>
         <w:t>4</w:t>
       </w:r>
@@ -10671,7 +10881,7 @@
       <w:r>
         <w:t>écnica utilizada para levantamento dos requisitos</w:t>
       </w:r>
-      <w:bookmarkEnd w:id="27"/>
+      <w:bookmarkEnd w:id="28"/>
     </w:p>
     <w:p>
       <w:pPr>
@@ -10768,7 +10978,7 @@
       <w:pPr>
         <w:pStyle w:val="Ttulo2"/>
       </w:pPr>
-      <w:bookmarkStart w:id="28" w:name="_Toc536119736"/>
+      <w:bookmarkStart w:id="29" w:name="_Toc536119736"/>
       <w:r>
         <w:t>4</w:t>
       </w:r>
@@ -10784,7 +10994,7 @@
       <w:r>
         <w:t>roposta</w:t>
       </w:r>
-      <w:bookmarkEnd w:id="28"/>
+      <w:bookmarkEnd w:id="29"/>
     </w:p>
     <w:p>
       <w:pPr>
@@ -10858,7 +11068,7 @@
       <w:pPr>
         <w:pStyle w:val="Ttulo2"/>
       </w:pPr>
-      <w:bookmarkStart w:id="29" w:name="_Toc536119737"/>
+      <w:bookmarkStart w:id="30" w:name="_Toc536119737"/>
       <w:r>
         <w:lastRenderedPageBreak/>
         <w:t>4.3</w:t>
@@ -10869,7 +11079,7 @@
       <w:r>
         <w:t>Requisitos Funcionais</w:t>
       </w:r>
-      <w:bookmarkEnd w:id="29"/>
+      <w:bookmarkEnd w:id="30"/>
     </w:p>
     <w:p>
       <w:pPr>
@@ -10998,7 +11208,7 @@
           <w:szCs w:val="24"/>
         </w:rPr>
       </w:pPr>
-      <w:bookmarkStart w:id="30" w:name="_Hlk536121266"/>
+      <w:bookmarkStart w:id="31" w:name="_Hlk536121266"/>
       <w:r>
         <w:rPr>
           <w:rFonts w:ascii="Arial" w:hAnsi="Arial" w:cs="Arial"/>
@@ -11008,7 +11218,7 @@
         </w:rPr>
         <w:t>Este requisito refere-se a alterações das localizações já cadastradas.</w:t>
       </w:r>
-      <w:bookmarkEnd w:id="30"/>
+      <w:bookmarkEnd w:id="31"/>
     </w:p>
     <w:p>
       <w:pPr>
@@ -11985,7 +12195,7 @@
           <w:sz w:val="24"/>
           <w:szCs w:val="24"/>
         </w:rPr>
-        <w:t>1</w:t>
+        <w:t>13</w:t>
       </w:r>
       <w:r>
         <w:rPr>
@@ -11996,7 +12206,7 @@
           <w:sz w:val="24"/>
           <w:szCs w:val="24"/>
         </w:rPr>
-        <w:t>3</w:t>
+        <w:t xml:space="preserve"> – </w:t>
       </w:r>
       <w:r>
         <w:rPr>
@@ -12007,29 +12217,7 @@
           <w:sz w:val="24"/>
           <w:szCs w:val="24"/>
         </w:rPr>
-        <w:t xml:space="preserve"> – </w:t>
-      </w:r>
-      <w:r>
-        <w:rPr>
-          <w:rFonts w:cs="Arial"/>
-          <w:i w:val="0"/>
-          <w:iCs w:val="0"/>
-          <w:color w:val="000000" w:themeColor="text1"/>
-          <w:sz w:val="24"/>
-          <w:szCs w:val="24"/>
-        </w:rPr>
-        <w:t>Desativar</w:t>
-      </w:r>
-      <w:r>
-        <w:rPr>
-          <w:rFonts w:cs="Arial"/>
-          <w:i w:val="0"/>
-          <w:iCs w:val="0"/>
-          <w:color w:val="000000" w:themeColor="text1"/>
-          <w:sz w:val="24"/>
-          <w:szCs w:val="24"/>
-        </w:rPr>
-        <w:t xml:space="preserve"> Usuário</w:t>
+        <w:t>Desativar Usuário</w:t>
       </w:r>
     </w:p>
     <w:p>
@@ -12060,36 +12248,7 @@
           <w:sz w:val="24"/>
           <w:szCs w:val="24"/>
         </w:rPr>
-        <w:t>à</w:t>
-      </w:r>
-      <w:r>
-        <w:rPr>
-          <w:rFonts w:ascii="Arial" w:hAnsi="Arial" w:cs="Arial"/>
-          <w:color w:val="000000" w:themeColor="text1"/>
-          <w:sz w:val="24"/>
-          <w:szCs w:val="24"/>
-        </w:rPr>
-        <w:t xml:space="preserve"> </w:t>
-      </w:r>
-      <w:bookmarkStart w:id="31" w:name="_GoBack"/>
-      <w:bookmarkEnd w:id="31"/>
-      <w:r>
-        <w:rPr>
-          <w:rFonts w:ascii="Arial" w:hAnsi="Arial" w:cs="Arial"/>
-          <w:color w:val="000000" w:themeColor="text1"/>
-          <w:sz w:val="24"/>
-          <w:szCs w:val="24"/>
-        </w:rPr>
-        <w:t>desativação</w:t>
-      </w:r>
-      <w:r>
-        <w:rPr>
-          <w:rFonts w:ascii="Arial" w:hAnsi="Arial" w:cs="Arial"/>
-          <w:color w:val="000000" w:themeColor="text1"/>
-          <w:sz w:val="24"/>
-          <w:szCs w:val="24"/>
-        </w:rPr>
-        <w:t xml:space="preserve"> de usuários já cadastrados no sistema.</w:t>
+        <w:t>à desativação de usuários já cadastrados no sistema.</w:t>
       </w:r>
     </w:p>
     <w:p>
@@ -12165,6 +12324,9 @@
         <w:jc w:val="center"/>
       </w:pPr>
       <w:r>
+        <w:rPr>
+          <w:noProof/>
+        </w:rPr>
         <w:drawing>
           <wp:inline distT="0" distB="0" distL="0" distR="0" wp14:anchorId="6ED9D07B" wp14:editId="4D0AAE52">
             <wp:extent cx="3843131" cy="7400925"/>
@@ -24258,27 +24420,7 @@
           <w:sz w:val="24"/>
           <w:szCs w:val="24"/>
         </w:rPr>
-        <w:t xml:space="preserve"> se o desenvolvimento for na área </w:t>
-      </w:r>
-      <w:proofErr w:type="gramStart"/>
-      <w:r>
-        <w:rPr>
-          <w:rFonts w:ascii="Arial" w:hAnsi="Arial" w:cs="Arial"/>
-          <w:color w:val="4F81BD"/>
-          <w:sz w:val="24"/>
-          <w:szCs w:val="24"/>
-        </w:rPr>
-        <w:t>de  jogos</w:t>
-      </w:r>
-      <w:proofErr w:type="gramEnd"/>
-      <w:r>
-        <w:rPr>
-          <w:rFonts w:ascii="Arial" w:hAnsi="Arial" w:cs="Arial"/>
-          <w:color w:val="4F81BD"/>
-          <w:sz w:val="24"/>
-          <w:szCs w:val="24"/>
-        </w:rPr>
-        <w:t xml:space="preserve">/jogos educativos  o aluno poderá seguir  outras metodologias por ex. Extreme Game </w:t>
+        <w:t xml:space="preserve"> se o desenvolvimento for na área de  jogos/jogos educativos  o aluno poderá seguir  outras metodologias por ex. Extreme Game </w:t>
       </w:r>
       <w:proofErr w:type="spellStart"/>
       <w:r>
@@ -24358,13 +24500,8 @@
         <w:t>Arquitetura da aplicação</w:t>
       </w:r>
       <w:r>
-        <w:t xml:space="preserve"> </w:t>
-      </w:r>
-      <w:proofErr w:type="gramStart"/>
-      <w:r>
-        <w:t>Atual  (</w:t>
-      </w:r>
-      <w:proofErr w:type="gramEnd"/>
+        <w:t xml:space="preserve"> Atual  (</w:t>
+      </w:r>
       <w:r>
         <w:t xml:space="preserve">Utilizar </w:t>
       </w:r>
@@ -24601,14 +24738,12 @@
       <w:r>
         <w:t xml:space="preserve">.2 </w:t>
       </w:r>
-      <w:proofErr w:type="gramStart"/>
       <w:r>
         <w:t xml:space="preserve">Tecnologias </w:t>
       </w:r>
       <w:r>
         <w:t xml:space="preserve"> utilizadas</w:t>
       </w:r>
-      <w:proofErr w:type="gramEnd"/>
       <w:r>
         <w:t xml:space="preserve"> e  APIs</w:t>
       </w:r>
@@ -25506,7 +25641,6 @@
         <w:pStyle w:val="Ttulo2"/>
       </w:pPr>
       <w:bookmarkStart w:id="43" w:name="_Toc536119746"/>
-      <w:proofErr w:type="gramStart"/>
       <w:r>
         <w:t>5.4</w:t>
       </w:r>
@@ -25514,11 +25648,7 @@
         <w:t xml:space="preserve">  </w:t>
       </w:r>
       <w:r>
-        <w:t>Diagrama</w:t>
-      </w:r>
-      <w:proofErr w:type="gramEnd"/>
-      <w:r>
-        <w:t xml:space="preserve"> de Classe</w:t>
+        <w:t>Diagrama de Classe</w:t>
       </w:r>
       <w:r>
         <w:t>s</w:t>
@@ -25766,13 +25896,8 @@
         <w:pStyle w:val="Ttulo3"/>
       </w:pPr>
       <w:bookmarkStart w:id="46" w:name="_Toc536119749"/>
-      <w:proofErr w:type="gramStart"/>
-      <w:r>
-        <w:t>5.5.2  Modelo</w:t>
-      </w:r>
-      <w:proofErr w:type="gramEnd"/>
-      <w:r>
-        <w:t xml:space="preserve"> Lógico</w:t>
+      <w:r>
+        <w:t>5.5.2  Modelo Lógico</w:t>
       </w:r>
       <w:bookmarkEnd w:id="46"/>
     </w:p>
@@ -26058,16 +26183,11 @@
         <w:pStyle w:val="Ttulo2"/>
       </w:pPr>
       <w:bookmarkStart w:id="48" w:name="_Toc536119751"/>
-      <w:proofErr w:type="gramStart"/>
       <w:r>
         <w:t xml:space="preserve">5.7  </w:t>
       </w:r>
       <w:r>
-        <w:t>Diagrama</w:t>
-      </w:r>
-      <w:proofErr w:type="gramEnd"/>
-      <w:r>
-        <w:t xml:space="preserve"> Pacotes</w:t>
+        <w:t>Diagrama Pacotes</w:t>
       </w:r>
       <w:r>
         <w:t xml:space="preserve">  (</w:t>
@@ -26166,16 +26286,11 @@
       <w:bookmarkStart w:id="49" w:name="_Toc536119752"/>
       <w:r>
         <w:lastRenderedPageBreak/>
-        <w:t xml:space="preserve">5.8 Diagrama </w:t>
-      </w:r>
-      <w:proofErr w:type="gramStart"/>
-      <w:r>
-        <w:t xml:space="preserve">Estado </w:t>
+        <w:t xml:space="preserve">5.8 Diagrama Estado </w:t>
       </w:r>
       <w:r>
         <w:t xml:space="preserve"> (</w:t>
       </w:r>
-      <w:proofErr w:type="gramEnd"/>
       <w:r>
         <w:t>Somente Projeto Integrado</w:t>
       </w:r>
@@ -26331,6 +26446,42 @@
         </w:rPr>
         <w:t xml:space="preserve"> </w:t>
       </w:r>
+      <w:r>
+        <w:rPr>
+          <w:rFonts w:ascii="Arial" w:hAnsi="Arial" w:cs="Arial"/>
+          <w:color w:val="2F5496" w:themeColor="accent5" w:themeShade="BF"/>
+          <w:sz w:val="24"/>
+          <w:szCs w:val="24"/>
+        </w:rPr>
+        <w:t xml:space="preserve">apenas </w:t>
+      </w:r>
+      <w:r>
+        <w:rPr>
+          <w:rFonts w:ascii="Arial" w:hAnsi="Arial" w:cs="Arial"/>
+          <w:color w:val="2F5496" w:themeColor="accent5" w:themeShade="BF"/>
+          <w:sz w:val="24"/>
+          <w:szCs w:val="24"/>
+        </w:rPr>
+        <w:t xml:space="preserve"> do mó</w:t>
+      </w:r>
+      <w:r>
+        <w:rPr>
+          <w:rFonts w:ascii="Arial" w:hAnsi="Arial" w:cs="Arial"/>
+          <w:color w:val="2F5496" w:themeColor="accent5" w:themeShade="BF"/>
+          <w:sz w:val="24"/>
+          <w:szCs w:val="24"/>
+        </w:rPr>
+        <w:t>dulo principal</w:t>
+      </w:r>
+      <w:r>
+        <w:rPr>
+          <w:rFonts w:ascii="Arial" w:hAnsi="Arial" w:cs="Arial"/>
+          <w:color w:val="2F5496" w:themeColor="accent5" w:themeShade="BF"/>
+          <w:sz w:val="24"/>
+          <w:szCs w:val="24"/>
+        </w:rPr>
+        <w:t xml:space="preserve"> conforme definido </w:t>
+      </w:r>
       <w:proofErr w:type="gramStart"/>
       <w:r>
         <w:rPr>
@@ -26339,8 +26490,9 @@
           <w:sz w:val="24"/>
           <w:szCs w:val="24"/>
         </w:rPr>
-        <w:t xml:space="preserve">apenas </w:t>
-      </w:r>
+        <w:t>na disciplinas</w:t>
+      </w:r>
+      <w:proofErr w:type="gramEnd"/>
       <w:r>
         <w:rPr>
           <w:rFonts w:ascii="Arial" w:hAnsi="Arial" w:cs="Arial"/>
@@ -26348,35 +26500,7 @@
           <w:sz w:val="24"/>
           <w:szCs w:val="24"/>
         </w:rPr>
-        <w:t xml:space="preserve"> do</w:t>
-      </w:r>
-      <w:proofErr w:type="gramEnd"/>
-      <w:r>
-        <w:rPr>
-          <w:rFonts w:ascii="Arial" w:hAnsi="Arial" w:cs="Arial"/>
-          <w:color w:val="2F5496" w:themeColor="accent5" w:themeShade="BF"/>
-          <w:sz w:val="24"/>
-          <w:szCs w:val="24"/>
-        </w:rPr>
-        <w:t xml:space="preserve"> mó</w:t>
-      </w:r>
-      <w:r>
-        <w:rPr>
-          <w:rFonts w:ascii="Arial" w:hAnsi="Arial" w:cs="Arial"/>
-          <w:color w:val="2F5496" w:themeColor="accent5" w:themeShade="BF"/>
-          <w:sz w:val="24"/>
-          <w:szCs w:val="24"/>
-        </w:rPr>
-        <w:t>dulo principal</w:t>
-      </w:r>
-      <w:r>
-        <w:rPr>
-          <w:rFonts w:ascii="Arial" w:hAnsi="Arial" w:cs="Arial"/>
-          <w:color w:val="2F5496" w:themeColor="accent5" w:themeShade="BF"/>
-          <w:sz w:val="24"/>
-          <w:szCs w:val="24"/>
-        </w:rPr>
-        <w:t xml:space="preserve"> conforme definido na disciplinas de Engenharia de SW 3</w:t>
+        <w:t xml:space="preserve"> de Engenharia de SW 3</w:t>
       </w:r>
       <w:r>
         <w:rPr>
@@ -26432,16 +26556,11 @@
         <w:pStyle w:val="Ttulo2"/>
       </w:pPr>
       <w:bookmarkStart w:id="50" w:name="_Toc536119753"/>
-      <w:proofErr w:type="gramStart"/>
       <w:r>
         <w:t xml:space="preserve">5.7  </w:t>
       </w:r>
       <w:r>
-        <w:t>Interfaces</w:t>
-      </w:r>
-      <w:proofErr w:type="gramEnd"/>
-      <w:r>
-        <w:t xml:space="preserve"> com o </w:t>
+        <w:t xml:space="preserve">Interfaces com o </w:t>
       </w:r>
       <w:r>
         <w:t>usuário</w:t>
@@ -26560,7 +26679,6 @@
         <w:pStyle w:val="Ttulo2"/>
       </w:pPr>
       <w:bookmarkStart w:id="51" w:name="_Toc536119754"/>
-      <w:proofErr w:type="gramStart"/>
       <w:r>
         <w:t xml:space="preserve">5.8  </w:t>
       </w:r>
@@ -26568,7 +26686,6 @@
         <w:t>Relatórios</w:t>
       </w:r>
       <w:bookmarkEnd w:id="51"/>
-      <w:proofErr w:type="gramEnd"/>
     </w:p>
     <w:p>
       <w:pPr>
@@ -27191,19 +27308,8 @@
           <w:sz w:val="24"/>
           <w:szCs w:val="24"/>
         </w:rPr>
-        <w:t xml:space="preserve">Caso o software já esteja em uso poderá ser incluída uma análise dos </w:t>
-      </w:r>
-      <w:proofErr w:type="gramStart"/>
-      <w:r>
-        <w:rPr>
-          <w:rFonts w:ascii="Arial" w:hAnsi="Arial" w:cs="Arial"/>
-          <w:color w:val="4F81BD"/>
-          <w:sz w:val="24"/>
-          <w:szCs w:val="24"/>
-        </w:rPr>
-        <w:t>resultados .</w:t>
-      </w:r>
-      <w:proofErr w:type="gramEnd"/>
+        <w:t>Caso o software já esteja em uso poderá ser incluída uma análise dos resultados .</w:t>
+      </w:r>
     </w:p>
     <w:p>
       <w:pPr>
@@ -27572,15 +27678,7 @@
       </w:r>
       <w:proofErr w:type="spellEnd"/>
       <w:r>
-        <w:t xml:space="preserve">, 2013. Disponível em: ‹ http://www.more.ufsc.br/ </w:t>
-      </w:r>
-      <w:proofErr w:type="gramStart"/>
-      <w:r>
-        <w:t>› .</w:t>
-      </w:r>
-      <w:proofErr w:type="gramEnd"/>
-      <w:r>
-        <w:t xml:space="preserve"> Acesso em: XX XXX XXXX.</w:t>
+        <w:t>, 2013. Disponível em: ‹ http://www.more.ufsc.br/ › . Acesso em: XX XXX XXXX.</w:t>
       </w:r>
     </w:p>
     <w:p>
@@ -27627,21 +27725,10 @@
         <w:rPr>
           <w:b/>
         </w:rPr>
-        <w:t xml:space="preserve">de AQUINO, Cleber </w:t>
-      </w:r>
-      <w:proofErr w:type="gramStart"/>
-      <w:r>
-        <w:rPr>
-          <w:b/>
-        </w:rPr>
-        <w:t xml:space="preserve">Pinheiro </w:t>
-      </w:r>
-      <w:r>
-        <w:t>.</w:t>
-      </w:r>
-      <w:proofErr w:type="gramEnd"/>
-      <w:r>
-        <w:t xml:space="preserve">- </w:t>
+        <w:t xml:space="preserve">de AQUINO, Cleber Pinheiro </w:t>
+      </w:r>
+      <w:r>
+        <w:t xml:space="preserve">.- </w:t>
       </w:r>
       <w:r>
         <w:rPr>
@@ -27650,27 +27737,7 @@
           <w:color w:val="000000"/>
           <w:lang w:eastAsia="pt-BR"/>
         </w:rPr>
-        <w:t xml:space="preserve">Administração de Recursos Humanos . São </w:t>
-      </w:r>
-      <w:proofErr w:type="gramStart"/>
-      <w:r>
-        <w:rPr>
-          <w:i/>
-          <w:snapToGrid w:val="0"/>
-          <w:color w:val="000000"/>
-          <w:lang w:eastAsia="pt-BR"/>
-        </w:rPr>
-        <w:t>Paulo :</w:t>
-      </w:r>
-      <w:proofErr w:type="gramEnd"/>
-      <w:r>
-        <w:rPr>
-          <w:i/>
-          <w:snapToGrid w:val="0"/>
-          <w:color w:val="000000"/>
-          <w:lang w:eastAsia="pt-BR"/>
-        </w:rPr>
-        <w:t xml:space="preserve"> Atlas, 1992. </w:t>
+        <w:t xml:space="preserve">Administração de Recursos Humanos . São Paulo : Atlas, 1992. </w:t>
       </w:r>
       <w:r>
         <w:rPr>
@@ -27762,21 +27829,7 @@
         <w:rPr>
           <w:b/>
         </w:rPr>
-        <w:t>CASTRO, Alfredo Pires de.; dos REIS, Almiro (neto</w:t>
-      </w:r>
-      <w:proofErr w:type="gramStart"/>
-      <w:r>
-        <w:rPr>
-          <w:b/>
-        </w:rPr>
-        <w:t>) ;</w:t>
-      </w:r>
-      <w:proofErr w:type="gramEnd"/>
-      <w:r>
-        <w:rPr>
-          <w:b/>
-        </w:rPr>
-        <w:t xml:space="preserve"> et </w:t>
+        <w:t xml:space="preserve">CASTRO, Alfredo Pires de.; dos REIS, Almiro (neto) ; et </w:t>
       </w:r>
       <w:proofErr w:type="spellStart"/>
       <w:r>
@@ -27806,9 +27859,41 @@
           <w:color w:val="000000"/>
           <w:lang w:eastAsia="pt-BR"/>
         </w:rPr>
-        <w:t xml:space="preserve">Manual de Gestão de Pessoas e Equipes. São </w:t>
-      </w:r>
-      <w:proofErr w:type="gramStart"/>
+        <w:t>Manual de Gestão de Pessoas e Equipes. São Paulo : Editora Gente, 2003.</w:t>
+      </w:r>
+    </w:p>
+    <w:p>
+      <w:pPr>
+        <w:spacing w:line="288" w:lineRule="auto"/>
+        <w:jc w:val="both"/>
+        <w:rPr>
+          <w:rFonts w:ascii="Arial" w:hAnsi="Arial"/>
+          <w:color w:val="FF0000"/>
+        </w:rPr>
+      </w:pPr>
+    </w:p>
+    <w:p>
+      <w:pPr>
+        <w:spacing w:line="288" w:lineRule="auto"/>
+        <w:jc w:val="both"/>
+        <w:rPr>
+          <w:rFonts w:ascii="Arial" w:hAnsi="Arial"/>
+          <w:color w:val="FF0000"/>
+        </w:rPr>
+      </w:pPr>
+      <w:r>
+        <w:rPr>
+          <w:b/>
+        </w:rPr>
+        <w:t>CHIAVENATO, Idalberto</w:t>
+      </w:r>
+      <w:r>
+        <w:rPr>
+          <w:rFonts w:ascii="Arial" w:hAnsi="Arial"/>
+          <w:color w:val="FF0000"/>
+        </w:rPr>
+        <w:t xml:space="preserve"> </w:t>
+      </w:r>
       <w:r>
         <w:rPr>
           <w:i/>
@@ -27816,52 +27901,122 @@
           <w:color w:val="000000"/>
           <w:lang w:eastAsia="pt-BR"/>
         </w:rPr>
-        <w:t>Paulo :</w:t>
-      </w:r>
-      <w:proofErr w:type="gramEnd"/>
-      <w:r>
+        <w:t xml:space="preserve">-  Recursos Humanos Edição Compacta . São Paulo : Atlas, 2002. 7ª edição.  </w:t>
+      </w:r>
+    </w:p>
+    <w:p>
+      <w:pPr>
+        <w:spacing w:line="288" w:lineRule="auto"/>
+        <w:jc w:val="both"/>
+        <w:rPr>
+          <w:b/>
+        </w:rPr>
+      </w:pPr>
+    </w:p>
+    <w:p>
+      <w:pPr>
+        <w:spacing w:line="288" w:lineRule="auto"/>
+        <w:jc w:val="both"/>
+        <w:rPr>
+          <w:i/>
+        </w:rPr>
+      </w:pPr>
+      <w:r>
+        <w:rPr>
+          <w:b/>
+        </w:rPr>
+        <w:t>CRUZ, Tadeu</w:t>
+      </w:r>
+      <w:r>
+        <w:rPr>
+          <w:i/>
+        </w:rPr>
+        <w:t xml:space="preserve"> - Sistemas de Informação: Tecnologia da Informação e a empresa do século XXI. Ed. Atlas, 1998.</w:t>
+      </w:r>
+    </w:p>
+    <w:p>
+      <w:pPr>
+        <w:spacing w:line="288" w:lineRule="auto"/>
+        <w:rPr>
+          <w:b/>
+        </w:rPr>
+      </w:pPr>
+    </w:p>
+    <w:p>
+      <w:pPr>
+        <w:spacing w:line="288" w:lineRule="auto"/>
+        <w:jc w:val="both"/>
+        <w:rPr>
+          <w:i/>
+        </w:rPr>
+      </w:pPr>
+      <w:r>
+        <w:rPr>
+          <w:b/>
+        </w:rPr>
+        <w:t>DRUCKER, Peter F</w:t>
+      </w:r>
+      <w:r>
+        <w:rPr>
+          <w:i/>
+        </w:rPr>
+        <w:t>. - Fator Humano e Desempenho. Ed. Livraria Pioneira, 1997. 3</w:t>
+      </w:r>
+      <w:r>
+        <w:rPr>
+          <w:i/>
+          <w:vertAlign w:val="superscript"/>
+        </w:rPr>
+        <w:t>ª</w:t>
+      </w:r>
+      <w:r>
+        <w:rPr>
+          <w:i/>
+        </w:rPr>
+        <w:t xml:space="preserve"> Edição.</w:t>
+      </w:r>
+    </w:p>
+    <w:p>
+      <w:pPr>
+        <w:spacing w:line="288" w:lineRule="auto"/>
+        <w:jc w:val="both"/>
+        <w:rPr>
+          <w:b/>
+        </w:rPr>
+      </w:pPr>
+    </w:p>
+    <w:p>
+      <w:pPr>
+        <w:spacing w:line="288" w:lineRule="auto"/>
+        <w:jc w:val="both"/>
         <w:rPr>
           <w:i/>
           <w:snapToGrid w:val="0"/>
           <w:color w:val="000000"/>
           <w:lang w:eastAsia="pt-BR"/>
         </w:rPr>
-        <w:t xml:space="preserve"> Editora Gente, 2003.</w:t>
-      </w:r>
-    </w:p>
-    <w:p>
-      <w:pPr>
-        <w:spacing w:line="288" w:lineRule="auto"/>
-        <w:jc w:val="both"/>
+      </w:pPr>
+      <w:r>
+        <w:rPr>
+          <w:b/>
+        </w:rPr>
+        <w:t xml:space="preserve">FISCHER, André Luiz; NOGUEIRA, Arnaldo José França </w:t>
+      </w:r>
+      <w:proofErr w:type="spellStart"/>
+      <w:r>
+        <w:rPr>
+          <w:b/>
+        </w:rPr>
+        <w:t>Mazzei</w:t>
+      </w:r>
+      <w:proofErr w:type="spellEnd"/>
+      <w:r>
         <w:rPr>
           <w:rFonts w:ascii="Arial" w:hAnsi="Arial"/>
           <w:color w:val="FF0000"/>
         </w:rPr>
-      </w:pPr>
-    </w:p>
-    <w:p>
-      <w:pPr>
-        <w:spacing w:line="288" w:lineRule="auto"/>
-        <w:jc w:val="both"/>
-        <w:rPr>
-          <w:rFonts w:ascii="Arial" w:hAnsi="Arial"/>
-          <w:color w:val="FF0000"/>
-        </w:rPr>
-      </w:pPr>
-      <w:r>
-        <w:rPr>
-          <w:b/>
-        </w:rPr>
-        <w:t>CHIAVENATO, Idalberto</w:t>
-      </w:r>
-      <w:r>
-        <w:rPr>
-          <w:rFonts w:ascii="Arial" w:hAnsi="Arial"/>
-          <w:color w:val="FF0000"/>
-        </w:rPr>
         <w:t xml:space="preserve"> </w:t>
       </w:r>
-      <w:proofErr w:type="gramStart"/>
       <w:r>
         <w:rPr>
           <w:i/>
@@ -27869,19 +28024,34 @@
           <w:color w:val="000000"/>
           <w:lang w:eastAsia="pt-BR"/>
         </w:rPr>
-        <w:t>-  Recursos</w:t>
-      </w:r>
-      <w:proofErr w:type="gramEnd"/>
-      <w:r>
+        <w:t xml:space="preserve">– As Pessoas na Organização. São Paulo : Editora Gente, 2002, 2ª edição. </w:t>
+      </w:r>
+    </w:p>
+    <w:p>
+      <w:pPr>
+        <w:spacing w:line="288" w:lineRule="auto"/>
+        <w:jc w:val="both"/>
+        <w:rPr>
+          <w:b/>
+        </w:rPr>
+      </w:pPr>
+    </w:p>
+    <w:p>
+      <w:pPr>
+        <w:spacing w:line="288" w:lineRule="auto"/>
         <w:rPr>
           <w:i/>
           <w:snapToGrid w:val="0"/>
           <w:color w:val="000000"/>
           <w:lang w:eastAsia="pt-BR"/>
         </w:rPr>
-        <w:t xml:space="preserve"> Humanos Edição Compacta . São </w:t>
-      </w:r>
-      <w:proofErr w:type="gramStart"/>
+      </w:pPr>
+      <w:r>
+        <w:rPr>
+          <w:b/>
+        </w:rPr>
+        <w:t xml:space="preserve">GATES, Bill </w:t>
+      </w:r>
       <w:r>
         <w:rPr>
           <w:i/>
@@ -27889,9 +28059,16 @@
           <w:color w:val="000000"/>
           <w:lang w:eastAsia="pt-BR"/>
         </w:rPr>
-        <w:t>Paulo :</w:t>
-      </w:r>
-      <w:proofErr w:type="gramEnd"/>
+        <w:t xml:space="preserve">.  - A </w:t>
+      </w:r>
+      <w:r>
+        <w:rPr>
+          <w:snapToGrid w:val="0"/>
+          <w:color w:val="000000"/>
+          <w:lang w:eastAsia="pt-BR"/>
+        </w:rPr>
+        <w:t>estrada</w:t>
+      </w:r>
       <w:r>
         <w:rPr>
           <w:i/>
@@ -27899,121 +28076,32 @@
           <w:color w:val="000000"/>
           <w:lang w:eastAsia="pt-BR"/>
         </w:rPr>
-        <w:t xml:space="preserve"> Atlas, 2002. 7ª edição.  </w:t>
-      </w:r>
-    </w:p>
-    <w:p>
-      <w:pPr>
-        <w:spacing w:line="288" w:lineRule="auto"/>
-        <w:jc w:val="both"/>
-        <w:rPr>
-          <w:b/>
-        </w:rPr>
-      </w:pPr>
-    </w:p>
-    <w:p>
-      <w:pPr>
-        <w:spacing w:line="288" w:lineRule="auto"/>
-        <w:jc w:val="both"/>
-        <w:rPr>
-          <w:i/>
-        </w:rPr>
-      </w:pPr>
-      <w:r>
-        <w:rPr>
-          <w:b/>
-        </w:rPr>
-        <w:t>CRUZ, Tadeu</w:t>
-      </w:r>
-      <w:r>
-        <w:rPr>
-          <w:i/>
-        </w:rPr>
-        <w:t xml:space="preserve"> - Sistemas de Informação: Tecnologia da Informação e a empresa do século XXI. Ed. Atlas, 1998.</w:t>
-      </w:r>
-    </w:p>
-    <w:p>
-      <w:pPr>
-        <w:spacing w:line="288" w:lineRule="auto"/>
-        <w:rPr>
-          <w:b/>
-        </w:rPr>
-      </w:pPr>
-    </w:p>
-    <w:p>
-      <w:pPr>
-        <w:spacing w:line="288" w:lineRule="auto"/>
-        <w:jc w:val="both"/>
-        <w:rPr>
-          <w:i/>
-        </w:rPr>
-      </w:pPr>
-      <w:r>
-        <w:rPr>
-          <w:b/>
-        </w:rPr>
-        <w:t>DRUCKER, Peter F</w:t>
-      </w:r>
-      <w:r>
-        <w:rPr>
-          <w:i/>
-        </w:rPr>
-        <w:t>. - Fator Humano e Desempenho. Ed. Livraria Pioneira, 1997. 3</w:t>
-      </w:r>
-      <w:r>
-        <w:rPr>
-          <w:i/>
-          <w:vertAlign w:val="superscript"/>
-        </w:rPr>
-        <w:t>ª</w:t>
-      </w:r>
-      <w:r>
-        <w:rPr>
-          <w:i/>
-        </w:rPr>
-        <w:t xml:space="preserve"> Edição.</w:t>
-      </w:r>
-    </w:p>
-    <w:p>
-      <w:pPr>
-        <w:spacing w:line="288" w:lineRule="auto"/>
-        <w:jc w:val="both"/>
-        <w:rPr>
-          <w:b/>
-        </w:rPr>
-      </w:pPr>
-    </w:p>
-    <w:p>
-      <w:pPr>
-        <w:spacing w:line="288" w:lineRule="auto"/>
-        <w:jc w:val="both"/>
+        <w:t xml:space="preserve"> </w:t>
+      </w:r>
+      <w:r>
+        <w:rPr>
+          <w:snapToGrid w:val="0"/>
+          <w:color w:val="000000"/>
+          <w:lang w:eastAsia="pt-BR"/>
+        </w:rPr>
+        <w:t>do</w:t>
+      </w:r>
+      <w:r>
         <w:rPr>
           <w:i/>
           <w:snapToGrid w:val="0"/>
           <w:color w:val="000000"/>
           <w:lang w:eastAsia="pt-BR"/>
         </w:rPr>
-      </w:pPr>
-      <w:r>
-        <w:rPr>
-          <w:b/>
-        </w:rPr>
-        <w:t xml:space="preserve">FISCHER, André Luiz; NOGUEIRA, Arnaldo José França </w:t>
-      </w:r>
-      <w:proofErr w:type="spellStart"/>
-      <w:r>
-        <w:rPr>
-          <w:b/>
-        </w:rPr>
-        <w:t>Mazzei</w:t>
-      </w:r>
-      <w:proofErr w:type="spellEnd"/>
-      <w:r>
-        <w:rPr>
-          <w:rFonts w:ascii="Arial" w:hAnsi="Arial"/>
-          <w:color w:val="FF0000"/>
-        </w:rPr>
         <w:t xml:space="preserve"> </w:t>
+      </w:r>
+      <w:r>
+        <w:rPr>
+          <w:snapToGrid w:val="0"/>
+          <w:color w:val="000000"/>
+          <w:lang w:eastAsia="pt-BR"/>
+        </w:rPr>
+        <w:t>futuro</w:t>
       </w:r>
       <w:r>
         <w:rPr>
@@ -28022,150 +28110,7 @@
           <w:color w:val="000000"/>
           <w:lang w:eastAsia="pt-BR"/>
         </w:rPr>
-        <w:t xml:space="preserve">– As Pessoas na Organização. São </w:t>
-      </w:r>
-      <w:proofErr w:type="gramStart"/>
-      <w:r>
-        <w:rPr>
-          <w:i/>
-          <w:snapToGrid w:val="0"/>
-          <w:color w:val="000000"/>
-          <w:lang w:eastAsia="pt-BR"/>
-        </w:rPr>
-        <w:t>Paulo :</w:t>
-      </w:r>
-      <w:proofErr w:type="gramEnd"/>
-      <w:r>
-        <w:rPr>
-          <w:i/>
-          <w:snapToGrid w:val="0"/>
-          <w:color w:val="000000"/>
-          <w:lang w:eastAsia="pt-BR"/>
-        </w:rPr>
-        <w:t xml:space="preserve"> Editora Gente, 2002, 2ª edição. </w:t>
-      </w:r>
-    </w:p>
-    <w:p>
-      <w:pPr>
-        <w:spacing w:line="288" w:lineRule="auto"/>
-        <w:jc w:val="both"/>
-        <w:rPr>
-          <w:b/>
-        </w:rPr>
-      </w:pPr>
-    </w:p>
-    <w:p>
-      <w:pPr>
-        <w:spacing w:line="288" w:lineRule="auto"/>
-        <w:rPr>
-          <w:i/>
-          <w:snapToGrid w:val="0"/>
-          <w:color w:val="000000"/>
-          <w:lang w:eastAsia="pt-BR"/>
-        </w:rPr>
-      </w:pPr>
-      <w:r>
-        <w:rPr>
-          <w:b/>
-        </w:rPr>
-        <w:t xml:space="preserve">GATES, </w:t>
-      </w:r>
-      <w:proofErr w:type="gramStart"/>
-      <w:r>
-        <w:rPr>
-          <w:b/>
-        </w:rPr>
-        <w:t xml:space="preserve">Bill </w:t>
-      </w:r>
-      <w:r>
-        <w:rPr>
-          <w:i/>
-          <w:snapToGrid w:val="0"/>
-          <w:color w:val="000000"/>
-          <w:lang w:eastAsia="pt-BR"/>
-        </w:rPr>
-        <w:t>.</w:t>
-      </w:r>
-      <w:proofErr w:type="gramEnd"/>
-      <w:r>
-        <w:rPr>
-          <w:i/>
-          <w:snapToGrid w:val="0"/>
-          <w:color w:val="000000"/>
-          <w:lang w:eastAsia="pt-BR"/>
-        </w:rPr>
-        <w:t xml:space="preserve">  - A </w:t>
-      </w:r>
-      <w:r>
-        <w:rPr>
-          <w:snapToGrid w:val="0"/>
-          <w:color w:val="000000"/>
-          <w:lang w:eastAsia="pt-BR"/>
-        </w:rPr>
-        <w:t>estrada</w:t>
-      </w:r>
-      <w:r>
-        <w:rPr>
-          <w:i/>
-          <w:snapToGrid w:val="0"/>
-          <w:color w:val="000000"/>
-          <w:lang w:eastAsia="pt-BR"/>
-        </w:rPr>
-        <w:t xml:space="preserve"> </w:t>
-      </w:r>
-      <w:r>
-        <w:rPr>
-          <w:snapToGrid w:val="0"/>
-          <w:color w:val="000000"/>
-          <w:lang w:eastAsia="pt-BR"/>
-        </w:rPr>
-        <w:t>do</w:t>
-      </w:r>
-      <w:r>
-        <w:rPr>
-          <w:i/>
-          <w:snapToGrid w:val="0"/>
-          <w:color w:val="000000"/>
-          <w:lang w:eastAsia="pt-BR"/>
-        </w:rPr>
-        <w:t xml:space="preserve"> </w:t>
-      </w:r>
-      <w:r>
-        <w:rPr>
-          <w:snapToGrid w:val="0"/>
-          <w:color w:val="000000"/>
-          <w:lang w:eastAsia="pt-BR"/>
-        </w:rPr>
-        <w:t>futuro</w:t>
-      </w:r>
-      <w:r>
-        <w:rPr>
-          <w:i/>
-          <w:snapToGrid w:val="0"/>
-          <w:color w:val="000000"/>
-          <w:lang w:eastAsia="pt-BR"/>
-        </w:rPr>
-        <w:t xml:space="preserve">. São </w:t>
-      </w:r>
-      <w:proofErr w:type="gramStart"/>
-      <w:r>
-        <w:rPr>
-          <w:i/>
-          <w:snapToGrid w:val="0"/>
-          <w:color w:val="000000"/>
-          <w:lang w:eastAsia="pt-BR"/>
-        </w:rPr>
-        <w:t>Paulo :</w:t>
-      </w:r>
-      <w:proofErr w:type="gramEnd"/>
-      <w:r>
-        <w:rPr>
-          <w:i/>
-          <w:snapToGrid w:val="0"/>
-          <w:color w:val="000000"/>
-          <w:lang w:eastAsia="pt-BR"/>
-        </w:rPr>
-        <w:t xml:space="preserve"> Companhia das Letras, 1995</w:t>
+        <w:t>. São Paulo : Companhia das Letras, 1995</w:t>
       </w:r>
     </w:p>
     <w:p>
@@ -28531,25 +28476,7 @@
           <w:snapToGrid w:val="0"/>
           <w:lang w:eastAsia="pt-BR"/>
         </w:rPr>
-        <w:t xml:space="preserve">- O que são recursos humanos. São </w:t>
-      </w:r>
-      <w:proofErr w:type="gramStart"/>
-      <w:r>
-        <w:rPr>
-          <w:i/>
-          <w:snapToGrid w:val="0"/>
-          <w:lang w:eastAsia="pt-BR"/>
-        </w:rPr>
-        <w:t>Paulo :</w:t>
-      </w:r>
-      <w:proofErr w:type="gramEnd"/>
-      <w:r>
-        <w:rPr>
-          <w:i/>
-          <w:snapToGrid w:val="0"/>
-          <w:lang w:eastAsia="pt-BR"/>
-        </w:rPr>
-        <w:t xml:space="preserve"> Ed. Brasiliense, 1993a </w:t>
+        <w:t xml:space="preserve">- O que são recursos humanos. São Paulo : Ed. Brasiliense, 1993a </w:t>
       </w:r>
     </w:p>
     <w:p>
@@ -28592,27 +28519,7 @@
           <w:color w:val="000000"/>
           <w:lang w:eastAsia="pt-BR"/>
         </w:rPr>
-        <w:t xml:space="preserve">- O que são recursos humanos II. São </w:t>
-      </w:r>
-      <w:proofErr w:type="gramStart"/>
-      <w:r>
-        <w:rPr>
-          <w:i/>
-          <w:snapToGrid w:val="0"/>
-          <w:color w:val="000000"/>
-          <w:lang w:eastAsia="pt-BR"/>
-        </w:rPr>
-        <w:t>Paulo :</w:t>
-      </w:r>
-      <w:proofErr w:type="gramEnd"/>
-      <w:r>
-        <w:rPr>
-          <w:i/>
-          <w:snapToGrid w:val="0"/>
-          <w:color w:val="000000"/>
-          <w:lang w:eastAsia="pt-BR"/>
-        </w:rPr>
-        <w:t xml:space="preserve"> Ed. Brasiliense, 1993b</w:t>
+        <w:t>- O que são recursos humanos II. São Paulo : Ed. Brasiliense, 1993b</w:t>
       </w:r>
     </w:p>
     <w:p>
@@ -28703,21 +28610,7 @@
         <w:rPr>
           <w:b/>
         </w:rPr>
-        <w:t xml:space="preserve">VASCONCELLOS, </w:t>
-      </w:r>
-      <w:proofErr w:type="gramStart"/>
-      <w:r>
-        <w:rPr>
-          <w:b/>
-        </w:rPr>
-        <w:t>Eduardo ;</w:t>
-      </w:r>
-      <w:proofErr w:type="gramEnd"/>
-      <w:r>
-        <w:rPr>
-          <w:b/>
-        </w:rPr>
-        <w:t xml:space="preserve"> MARCOVITCH, Jacques</w:t>
+        <w:t>VASCONCELLOS, Eduardo ; MARCOVITCH, Jacques</w:t>
       </w:r>
       <w:r>
         <w:t xml:space="preserve">. </w:t>
@@ -29603,16 +29496,8 @@
           <w:sz w:val="28"/>
         </w:rPr>
         <w:lastRenderedPageBreak/>
-        <w:t xml:space="preserve">Mais orientações sobre os padrões a serem </w:t>
-      </w:r>
-      <w:proofErr w:type="gramStart"/>
-      <w:r>
-        <w:rPr>
-          <w:sz w:val="28"/>
-        </w:rPr>
-        <w:t>usados .</w:t>
-      </w:r>
-      <w:proofErr w:type="gramEnd"/>
+        <w:t>Mais orientações sobre os padrões a serem usados .</w:t>
+      </w:r>
     </w:p>
     <w:p>
       <w:pPr>
@@ -30134,7 +30019,6 @@
           <w:szCs w:val="24"/>
         </w:rPr>
       </w:pPr>
-      <w:proofErr w:type="gramStart"/>
       <w:r>
         <w:rPr>
           <w:rFonts w:ascii="Arial" w:eastAsia="Liberation Serif" w:hAnsi="Arial" w:cs="Arial"/>
@@ -30162,9 +30046,9 @@
           <w:sz w:val="24"/>
           <w:szCs w:val="24"/>
         </w:rPr>
-        <w:t xml:space="preserve"> Daniella</w:t>
-      </w:r>
-      <w:proofErr w:type="gramEnd"/>
+        <w:t xml:space="preserve"> Daniella A. </w:t>
+      </w:r>
+      <w:proofErr w:type="spellStart"/>
       <w:r>
         <w:rPr>
           <w:rFonts w:ascii="Arial" w:eastAsia="Liberation Serif" w:hAnsi="Arial" w:cs="Arial"/>
@@ -30172,9 +30056,8 @@
           <w:sz w:val="24"/>
           <w:szCs w:val="24"/>
         </w:rPr>
-        <w:t xml:space="preserve"> A. </w:t>
-      </w:r>
-      <w:proofErr w:type="spellStart"/>
+        <w:t>Franceschinell</w:t>
+      </w:r>
       <w:r>
         <w:rPr>
           <w:rFonts w:ascii="Arial" w:eastAsia="Liberation Serif" w:hAnsi="Arial" w:cs="Arial"/>
@@ -30182,8 +30065,9 @@
           <w:sz w:val="24"/>
           <w:szCs w:val="24"/>
         </w:rPr>
-        <w:t>Franceschinell</w:t>
-      </w:r>
+        <w:t>i</w:t>
+      </w:r>
+      <w:proofErr w:type="spellEnd"/>
       <w:r>
         <w:rPr>
           <w:rFonts w:ascii="Arial" w:eastAsia="Liberation Serif" w:hAnsi="Arial" w:cs="Arial"/>
@@ -30191,21 +30075,11 @@
           <w:sz w:val="24"/>
           <w:szCs w:val="24"/>
         </w:rPr>
-        <w:t>i</w:t>
-      </w:r>
-      <w:proofErr w:type="spellEnd"/>
+        <w:t xml:space="preserve">. </w:t>
+      </w:r>
       <w:r>
         <w:rPr>
           <w:rFonts w:ascii="Arial" w:eastAsia="Liberation Serif" w:hAnsi="Arial" w:cs="Arial"/>
-          <w:b/>
-          <w:sz w:val="24"/>
-          <w:szCs w:val="24"/>
-        </w:rPr>
-        <w:t xml:space="preserve">. </w:t>
-      </w:r>
-      <w:r>
-        <w:rPr>
-          <w:rFonts w:ascii="Arial" w:eastAsia="Liberation Serif" w:hAnsi="Arial" w:cs="Arial"/>
           <w:sz w:val="24"/>
           <w:szCs w:val="24"/>
         </w:rPr>
@@ -30218,27 +30092,7 @@
           <w:sz w:val="24"/>
           <w:szCs w:val="24"/>
         </w:rPr>
-        <w:t xml:space="preserve">Material da disciplina de Engenharia de Software </w:t>
-      </w:r>
-      <w:proofErr w:type="gramStart"/>
-      <w:r>
-        <w:rPr>
-          <w:rFonts w:ascii="Arial" w:hAnsi="Arial" w:cs="Arial"/>
-          <w:kern w:val="32"/>
-          <w:sz w:val="24"/>
-          <w:szCs w:val="24"/>
-        </w:rPr>
-        <w:t>III ,</w:t>
-      </w:r>
-      <w:proofErr w:type="gramEnd"/>
-      <w:r>
-        <w:rPr>
-          <w:rFonts w:ascii="Arial" w:hAnsi="Arial" w:cs="Arial"/>
-          <w:kern w:val="32"/>
-          <w:sz w:val="24"/>
-          <w:szCs w:val="24"/>
-        </w:rPr>
-        <w:t xml:space="preserve"> Fatec Sorocaba, 2017</w:t>
+        <w:t>Material da disciplina de Engenharia de Software III , Fatec Sorocaba, 2017</w:t>
       </w:r>
     </w:p>
     <w:p>
@@ -30341,7 +30195,6 @@
           <w:lang w:val="pt-BR"/>
         </w:rPr>
       </w:pPr>
-      <w:proofErr w:type="gramStart"/>
       <w:r>
         <w:rPr>
           <w:b/>
@@ -30350,18 +30203,7 @@
           <w:szCs w:val="24"/>
           <w:lang w:val="pt-BR"/>
         </w:rPr>
-        <w:t>Medeiros,  Ernani</w:t>
-      </w:r>
-      <w:proofErr w:type="gramEnd"/>
-      <w:r>
-        <w:rPr>
-          <w:b/>
-          <w:kern w:val="32"/>
-          <w:sz w:val="24"/>
-          <w:szCs w:val="24"/>
-          <w:lang w:val="pt-BR"/>
-        </w:rPr>
-        <w:t xml:space="preserve"> Sales de.  </w:t>
+        <w:t xml:space="preserve">Medeiros,  Ernani Sales de.  </w:t>
       </w:r>
       <w:r>
         <w:rPr>
@@ -30438,21 +30280,12 @@
         </w:rPr>
         <w:t xml:space="preserve">.  </w:t>
       </w:r>
-      <w:proofErr w:type="gramStart"/>
       <w:r>
         <w:rPr>
           <w:rFonts w:ascii="Arial" w:hAnsi="Arial" w:cs="Arial"/>
           <w:kern w:val="32"/>
         </w:rPr>
-        <w:t>Material  da</w:t>
-      </w:r>
-      <w:proofErr w:type="gramEnd"/>
-      <w:r>
-        <w:rPr>
-          <w:rFonts w:ascii="Arial" w:hAnsi="Arial" w:cs="Arial"/>
-          <w:kern w:val="32"/>
-        </w:rPr>
-        <w:t xml:space="preserve"> disciplina de Engenharia de Software </w:t>
+        <w:t xml:space="preserve">Material  da disciplina de Engenharia de Software </w:t>
       </w:r>
       <w:r>
         <w:rPr>
@@ -35535,7 +35368,7 @@
 </file>
 
 <file path=customXml/itemProps1.xml><?xml version="1.0" encoding="utf-8"?>
-<ds:datastoreItem xmlns:ds="http://schemas.openxmlformats.org/officeDocument/2006/customXml" ds:itemID="{1C76DF18-28CD-42AC-BC81-E8BFCDD2B4A0}">
+<ds:datastoreItem xmlns:ds="http://schemas.openxmlformats.org/officeDocument/2006/customXml" ds:itemID="{1DBA56C9-3D83-4D15-9378-95D8C5C8F667}">
   <ds:schemaRefs>
     <ds:schemaRef ds:uri="http://schemas.openxmlformats.org/officeDocument/2006/bibliography"/>
   </ds:schemaRefs>

</xml_diff>

<commit_message>
280319 - Alterações nos Diagramas de Classe, DER e na documentação
</commit_message>
<xml_diff>
--- a/Documentação.docx
+++ b/Documentação.docx
@@ -5494,7 +5494,6 @@
       <w:r>
         <w:rPr>
           <w:rFonts w:ascii="Arial" w:hAnsi="Arial" w:cs="Arial"/>
-          <w:color w:val="FF0000"/>
           <w:sz w:val="24"/>
           <w:szCs w:val="24"/>
         </w:rPr>
@@ -5503,38 +5502,109 @@
       <w:r>
         <w:rPr>
           <w:rFonts w:ascii="Arial" w:hAnsi="Arial" w:cs="Arial"/>
-          <w:color w:val="FF0000"/>
-          <w:sz w:val="24"/>
-          <w:szCs w:val="24"/>
-        </w:rPr>
-        <w:t>A</w:t>
-      </w:r>
-      <w:r>
-        <w:rPr>
-          <w:rFonts w:ascii="Arial" w:hAnsi="Arial" w:cs="Arial"/>
-          <w:color w:val="FF0000"/>
-          <w:sz w:val="24"/>
-          <w:szCs w:val="24"/>
-        </w:rPr>
-        <w:t xml:space="preserve"> Faculdade conta com 15 Prédios dispersos, mais de 3000 alunos e 300 funcionários</w:t>
-      </w:r>
-      <w:r>
-        <w:rPr>
-          <w:rFonts w:ascii="Arial" w:hAnsi="Arial" w:cs="Arial"/>
-          <w:color w:val="FF0000"/>
-          <w:sz w:val="24"/>
-          <w:szCs w:val="24"/>
-        </w:rPr>
-        <w:t>,</w:t>
-      </w:r>
-      <w:r>
-        <w:rPr>
-          <w:rFonts w:ascii="Arial" w:hAnsi="Arial" w:cs="Arial"/>
-          <w:color w:val="FF0000"/>
-          <w:sz w:val="24"/>
-          <w:szCs w:val="24"/>
-        </w:rPr>
-        <w:t xml:space="preserve"> assim possui um grande patrimônio para se controlar, com cerca de 8000 itens.</w:t>
+          <w:color w:val="538135" w:themeColor="accent6" w:themeShade="BF"/>
+          <w:sz w:val="24"/>
+          <w:szCs w:val="24"/>
+        </w:rPr>
+        <w:t xml:space="preserve">A Faculdade </w:t>
+      </w:r>
+      <w:r>
+        <w:rPr>
+          <w:rFonts w:ascii="Arial" w:hAnsi="Arial" w:cs="Arial"/>
+          <w:color w:val="538135" w:themeColor="accent6" w:themeShade="BF"/>
+          <w:sz w:val="24"/>
+          <w:szCs w:val="24"/>
+        </w:rPr>
+        <w:t>atende um grande número de alunos da região</w:t>
+      </w:r>
+      <w:r>
+        <w:rPr>
+          <w:rFonts w:ascii="Arial" w:hAnsi="Arial" w:cs="Arial"/>
+          <w:color w:val="538135" w:themeColor="accent6" w:themeShade="BF"/>
+          <w:sz w:val="24"/>
+          <w:szCs w:val="24"/>
+        </w:rPr>
+        <w:t xml:space="preserve"> e </w:t>
+      </w:r>
+      <w:r>
+        <w:rPr>
+          <w:rFonts w:ascii="Arial" w:hAnsi="Arial" w:cs="Arial"/>
+          <w:color w:val="538135" w:themeColor="accent6" w:themeShade="BF"/>
+          <w:sz w:val="24"/>
+          <w:szCs w:val="24"/>
+        </w:rPr>
+        <w:t>possuí uma infraestrutura capacitada</w:t>
+      </w:r>
+      <w:r>
+        <w:rPr>
+          <w:rFonts w:ascii="Arial" w:hAnsi="Arial" w:cs="Arial"/>
+          <w:color w:val="538135" w:themeColor="accent6" w:themeShade="BF"/>
+          <w:sz w:val="24"/>
+          <w:szCs w:val="24"/>
+        </w:rPr>
+        <w:t xml:space="preserve">, </w:t>
+      </w:r>
+      <w:r>
+        <w:rPr>
+          <w:rFonts w:ascii="Arial" w:hAnsi="Arial" w:cs="Arial"/>
+          <w:color w:val="538135" w:themeColor="accent6" w:themeShade="BF"/>
+          <w:sz w:val="24"/>
+          <w:szCs w:val="24"/>
+        </w:rPr>
+        <w:t xml:space="preserve">assim existe </w:t>
+      </w:r>
+      <w:r>
+        <w:rPr>
+          <w:rFonts w:ascii="Arial" w:hAnsi="Arial" w:cs="Arial"/>
+          <w:color w:val="538135" w:themeColor="accent6" w:themeShade="BF"/>
+          <w:sz w:val="24"/>
+          <w:szCs w:val="24"/>
+        </w:rPr>
+        <w:t>um número considerável</w:t>
+      </w:r>
+      <w:r>
+        <w:rPr>
+          <w:rFonts w:ascii="Arial" w:hAnsi="Arial" w:cs="Arial"/>
+          <w:color w:val="538135" w:themeColor="accent6" w:themeShade="BF"/>
+          <w:sz w:val="24"/>
+          <w:szCs w:val="24"/>
+        </w:rPr>
+        <w:t xml:space="preserve"> de patrimônios </w:t>
+      </w:r>
+      <w:r>
+        <w:rPr>
+          <w:rFonts w:ascii="Arial" w:hAnsi="Arial" w:cs="Arial"/>
+          <w:color w:val="538135" w:themeColor="accent6" w:themeShade="BF"/>
+          <w:sz w:val="24"/>
+          <w:szCs w:val="24"/>
+        </w:rPr>
+        <w:t>a serem</w:t>
+      </w:r>
+      <w:r>
+        <w:rPr>
+          <w:rFonts w:ascii="Arial" w:hAnsi="Arial" w:cs="Arial"/>
+          <w:color w:val="538135" w:themeColor="accent6" w:themeShade="BF"/>
+          <w:sz w:val="24"/>
+          <w:szCs w:val="24"/>
+        </w:rPr>
+        <w:t xml:space="preserve"> controla</w:t>
+      </w:r>
+      <w:r>
+        <w:rPr>
+          <w:rFonts w:ascii="Arial" w:hAnsi="Arial" w:cs="Arial"/>
+          <w:color w:val="538135" w:themeColor="accent6" w:themeShade="BF"/>
+          <w:sz w:val="24"/>
+          <w:szCs w:val="24"/>
+        </w:rPr>
+        <w:t>dos</w:t>
+      </w:r>
+      <w:r>
+        <w:rPr>
+          <w:rFonts w:ascii="Arial" w:hAnsi="Arial" w:cs="Arial"/>
+          <w:sz w:val="24"/>
+          <w:szCs w:val="24"/>
+        </w:rPr>
+        <w:t>.</w:t>
       </w:r>
       <w:r>
         <w:rPr>
@@ -5930,7 +6000,25 @@
           <w:sz w:val="24"/>
           <w:szCs w:val="24"/>
         </w:rPr>
-        <w:t xml:space="preserve"> da linguagem JavaScript, </w:t>
+        <w:t xml:space="preserve"> da linguagem </w:t>
+      </w:r>
+      <w:proofErr w:type="spellStart"/>
+      <w:r>
+        <w:rPr>
+          <w:rFonts w:ascii="Arial" w:hAnsi="Arial" w:cs="Arial"/>
+          <w:sz w:val="24"/>
+          <w:szCs w:val="24"/>
+        </w:rPr>
+        <w:t>JavaScript</w:t>
+      </w:r>
+      <w:proofErr w:type="spellEnd"/>
+      <w:r>
+        <w:rPr>
+          <w:rFonts w:ascii="Arial" w:hAnsi="Arial" w:cs="Arial"/>
+          <w:sz w:val="24"/>
+          <w:szCs w:val="24"/>
+        </w:rPr>
+        <w:t xml:space="preserve">, </w:t>
       </w:r>
       <w:r>
         <w:rPr>
@@ -6184,471 +6272,87 @@
     <w:bookmarkEnd w:id="6"/>
     <w:p>
       <w:pPr>
-        <w:pStyle w:val="PargrafodaLista"/>
-        <w:numPr>
-          <w:ilvl w:val="0"/>
-          <w:numId w:val="24"/>
-        </w:numPr>
-        <w:spacing w:line="360" w:lineRule="auto"/>
-        <w:jc w:val="both"/>
-        <w:rPr>
-          <w:rFonts w:ascii="Arial" w:hAnsi="Arial" w:cs="Arial"/>
-          <w:color w:val="2F5496" w:themeColor="accent5" w:themeShade="BF"/>
-        </w:rPr>
-      </w:pPr>
-      <w:r>
-        <w:rPr>
-          <w:rFonts w:ascii="Arial" w:hAnsi="Arial" w:cs="Arial"/>
-          <w:color w:val="FF0000"/>
-        </w:rPr>
-        <w:t xml:space="preserve">A </w:t>
-      </w:r>
-      <w:proofErr w:type="spellStart"/>
-      <w:r>
-        <w:rPr>
-          <w:rFonts w:ascii="Arial" w:hAnsi="Arial" w:cs="Arial"/>
-          <w:color w:val="FF0000"/>
-        </w:rPr>
-        <w:t>Faculdade</w:t>
-      </w:r>
-      <w:proofErr w:type="spellEnd"/>
-      <w:r>
-        <w:rPr>
-          <w:rFonts w:ascii="Arial" w:hAnsi="Arial" w:cs="Arial"/>
-          <w:color w:val="FF0000"/>
-        </w:rPr>
-        <w:t xml:space="preserve"> </w:t>
-      </w:r>
-      <w:proofErr w:type="spellStart"/>
-      <w:r>
-        <w:rPr>
-          <w:rFonts w:ascii="Arial" w:hAnsi="Arial" w:cs="Arial"/>
-          <w:color w:val="FF0000"/>
-        </w:rPr>
-        <w:t>conta</w:t>
-      </w:r>
-      <w:proofErr w:type="spellEnd"/>
-      <w:r>
-        <w:rPr>
-          <w:rFonts w:ascii="Arial" w:hAnsi="Arial" w:cs="Arial"/>
-          <w:color w:val="FF0000"/>
-        </w:rPr>
-        <w:t xml:space="preserve"> com 15 </w:t>
-      </w:r>
-      <w:proofErr w:type="spellStart"/>
-      <w:r>
-        <w:rPr>
-          <w:rFonts w:ascii="Arial" w:hAnsi="Arial" w:cs="Arial"/>
-          <w:color w:val="FF0000"/>
-        </w:rPr>
-        <w:t>Prédios</w:t>
-      </w:r>
-      <w:proofErr w:type="spellEnd"/>
-      <w:r>
-        <w:rPr>
-          <w:rFonts w:ascii="Arial" w:hAnsi="Arial" w:cs="Arial"/>
-          <w:color w:val="FF0000"/>
-        </w:rPr>
-        <w:t xml:space="preserve"> </w:t>
-      </w:r>
-      <w:proofErr w:type="spellStart"/>
-      <w:r>
-        <w:rPr>
-          <w:rFonts w:ascii="Arial" w:hAnsi="Arial" w:cs="Arial"/>
-          <w:color w:val="FF0000"/>
-        </w:rPr>
-        <w:t>dispersos</w:t>
-      </w:r>
-      <w:proofErr w:type="spellEnd"/>
-      <w:r>
-        <w:rPr>
-          <w:rFonts w:ascii="Arial" w:hAnsi="Arial" w:cs="Arial"/>
-          <w:color w:val="FF0000"/>
-        </w:rPr>
-        <w:t xml:space="preserve">, </w:t>
-      </w:r>
-      <w:proofErr w:type="spellStart"/>
-      <w:r>
-        <w:rPr>
-          <w:rFonts w:ascii="Arial" w:hAnsi="Arial" w:cs="Arial"/>
-          <w:color w:val="FF0000"/>
-        </w:rPr>
-        <w:t>mais</w:t>
-      </w:r>
-      <w:proofErr w:type="spellEnd"/>
-      <w:r>
-        <w:rPr>
-          <w:rFonts w:ascii="Arial" w:hAnsi="Arial" w:cs="Arial"/>
-          <w:color w:val="FF0000"/>
-        </w:rPr>
-        <w:t xml:space="preserve"> de 3000 </w:t>
-      </w:r>
-      <w:proofErr w:type="spellStart"/>
-      <w:r>
-        <w:rPr>
-          <w:rFonts w:ascii="Arial" w:hAnsi="Arial" w:cs="Arial"/>
-          <w:color w:val="FF0000"/>
-        </w:rPr>
-        <w:t>alunos</w:t>
-      </w:r>
-      <w:proofErr w:type="spellEnd"/>
-      <w:r>
-        <w:rPr>
-          <w:rFonts w:ascii="Arial" w:hAnsi="Arial" w:cs="Arial"/>
-          <w:color w:val="FF0000"/>
-        </w:rPr>
-        <w:t xml:space="preserve"> e 300 </w:t>
-      </w:r>
-      <w:proofErr w:type="spellStart"/>
-      <w:r>
-        <w:rPr>
-          <w:rFonts w:ascii="Arial" w:hAnsi="Arial" w:cs="Arial"/>
-          <w:color w:val="FF0000"/>
-        </w:rPr>
-        <w:t>funcionários</w:t>
-      </w:r>
-      <w:proofErr w:type="spellEnd"/>
-      <w:r>
-        <w:rPr>
-          <w:rFonts w:ascii="Arial" w:hAnsi="Arial" w:cs="Arial"/>
-          <w:color w:val="FF0000"/>
-        </w:rPr>
-        <w:t xml:space="preserve">, </w:t>
-      </w:r>
-      <w:proofErr w:type="spellStart"/>
-      <w:r>
-        <w:rPr>
-          <w:rFonts w:ascii="Arial" w:hAnsi="Arial" w:cs="Arial"/>
-          <w:color w:val="FF0000"/>
-        </w:rPr>
-        <w:t>assim</w:t>
-      </w:r>
-      <w:proofErr w:type="spellEnd"/>
-      <w:r>
-        <w:rPr>
-          <w:rFonts w:ascii="Arial" w:hAnsi="Arial" w:cs="Arial"/>
-          <w:color w:val="FF0000"/>
-        </w:rPr>
-        <w:t xml:space="preserve"> </w:t>
-      </w:r>
-      <w:proofErr w:type="spellStart"/>
-      <w:r>
-        <w:rPr>
-          <w:rFonts w:ascii="Arial" w:hAnsi="Arial" w:cs="Arial"/>
-          <w:color w:val="FF0000"/>
-        </w:rPr>
-        <w:t>possui</w:t>
-      </w:r>
-      <w:proofErr w:type="spellEnd"/>
-      <w:r>
-        <w:rPr>
-          <w:rFonts w:ascii="Arial" w:hAnsi="Arial" w:cs="Arial"/>
-          <w:color w:val="FF0000"/>
-        </w:rPr>
-        <w:t xml:space="preserve"> um </w:t>
-      </w:r>
-      <w:proofErr w:type="spellStart"/>
-      <w:r>
-        <w:rPr>
-          <w:rFonts w:ascii="Arial" w:hAnsi="Arial" w:cs="Arial"/>
-          <w:color w:val="FF0000"/>
-        </w:rPr>
-        <w:t>grande</w:t>
-      </w:r>
-      <w:proofErr w:type="spellEnd"/>
-      <w:r>
-        <w:rPr>
-          <w:rFonts w:ascii="Arial" w:hAnsi="Arial" w:cs="Arial"/>
-          <w:color w:val="FF0000"/>
-        </w:rPr>
-        <w:t xml:space="preserve"> </w:t>
-      </w:r>
-      <w:proofErr w:type="spellStart"/>
-      <w:r>
-        <w:rPr>
-          <w:rFonts w:ascii="Arial" w:hAnsi="Arial" w:cs="Arial"/>
-          <w:color w:val="FF0000"/>
-        </w:rPr>
-        <w:t>patrimônio</w:t>
-      </w:r>
-      <w:proofErr w:type="spellEnd"/>
-      <w:r>
-        <w:rPr>
-          <w:rFonts w:ascii="Arial" w:hAnsi="Arial" w:cs="Arial"/>
-          <w:color w:val="FF0000"/>
-        </w:rPr>
-        <w:t xml:space="preserve"> para se </w:t>
-      </w:r>
-      <w:proofErr w:type="spellStart"/>
-      <w:r>
-        <w:rPr>
-          <w:rFonts w:ascii="Arial" w:hAnsi="Arial" w:cs="Arial"/>
-          <w:color w:val="FF0000"/>
-        </w:rPr>
-        <w:t>controlar</w:t>
-      </w:r>
-      <w:proofErr w:type="spellEnd"/>
-      <w:r>
-        <w:rPr>
-          <w:rFonts w:ascii="Arial" w:hAnsi="Arial" w:cs="Arial"/>
-          <w:color w:val="FF0000"/>
-        </w:rPr>
-        <w:t xml:space="preserve">, com </w:t>
-      </w:r>
-      <w:proofErr w:type="spellStart"/>
-      <w:r>
-        <w:rPr>
-          <w:rFonts w:ascii="Arial" w:hAnsi="Arial" w:cs="Arial"/>
-          <w:color w:val="FF0000"/>
-        </w:rPr>
-        <w:t>cerca</w:t>
-      </w:r>
-      <w:proofErr w:type="spellEnd"/>
-      <w:r>
-        <w:rPr>
-          <w:rFonts w:ascii="Arial" w:hAnsi="Arial" w:cs="Arial"/>
-          <w:color w:val="FF0000"/>
-        </w:rPr>
-        <w:t xml:space="preserve"> de 8000 </w:t>
-      </w:r>
-      <w:proofErr w:type="spellStart"/>
-      <w:r>
-        <w:rPr>
-          <w:rFonts w:ascii="Arial" w:hAnsi="Arial" w:cs="Arial"/>
-          <w:color w:val="FF0000"/>
-        </w:rPr>
-        <w:t>itens</w:t>
-      </w:r>
-      <w:proofErr w:type="spellEnd"/>
-      <w:r>
-        <w:rPr>
-          <w:rFonts w:ascii="Arial" w:hAnsi="Arial" w:cs="Arial"/>
-          <w:color w:val="FF0000"/>
-        </w:rPr>
-        <w:t>.</w:t>
-      </w:r>
-      <w:r>
-        <w:rPr>
-          <w:rFonts w:ascii="Arial" w:hAnsi="Arial" w:cs="Arial"/>
-          <w:color w:val="FF0000"/>
-        </w:rPr>
-        <w:t xml:space="preserve"> Essa </w:t>
-      </w:r>
-      <w:proofErr w:type="spellStart"/>
-      <w:r>
-        <w:rPr>
-          <w:rFonts w:ascii="Arial" w:hAnsi="Arial" w:cs="Arial"/>
-          <w:color w:val="FF0000"/>
-        </w:rPr>
-        <w:t>estrutura</w:t>
-      </w:r>
-      <w:proofErr w:type="spellEnd"/>
-      <w:r>
-        <w:rPr>
-          <w:rFonts w:ascii="Arial" w:hAnsi="Arial" w:cs="Arial"/>
-          <w:color w:val="FF0000"/>
-        </w:rPr>
-        <w:t xml:space="preserve"> </w:t>
-      </w:r>
-      <w:proofErr w:type="spellStart"/>
-      <w:r>
-        <w:rPr>
-          <w:rFonts w:ascii="Arial" w:hAnsi="Arial" w:cs="Arial"/>
-          <w:color w:val="FF0000"/>
-        </w:rPr>
-        <w:t>requer</w:t>
-      </w:r>
-      <w:proofErr w:type="spellEnd"/>
-      <w:r>
-        <w:rPr>
-          <w:rFonts w:ascii="Arial" w:hAnsi="Arial" w:cs="Arial"/>
-          <w:color w:val="FF0000"/>
-        </w:rPr>
-        <w:t xml:space="preserve"> um </w:t>
-      </w:r>
-      <w:proofErr w:type="spellStart"/>
-      <w:r>
-        <w:rPr>
-          <w:rFonts w:ascii="Arial" w:hAnsi="Arial" w:cs="Arial"/>
-          <w:color w:val="FF0000"/>
-        </w:rPr>
-        <w:t>gerenciamento</w:t>
-      </w:r>
-      <w:proofErr w:type="spellEnd"/>
-      <w:r>
-        <w:rPr>
-          <w:rFonts w:ascii="Arial" w:hAnsi="Arial" w:cs="Arial"/>
-          <w:color w:val="FF0000"/>
-        </w:rPr>
-        <w:t xml:space="preserve"> </w:t>
-      </w:r>
-      <w:proofErr w:type="spellStart"/>
-      <w:r>
-        <w:rPr>
-          <w:rFonts w:ascii="Arial" w:hAnsi="Arial" w:cs="Arial"/>
-          <w:color w:val="FF0000"/>
-        </w:rPr>
-        <w:t>eficaz</w:t>
-      </w:r>
-      <w:proofErr w:type="spellEnd"/>
-      <w:r>
-        <w:rPr>
-          <w:rFonts w:ascii="Arial" w:hAnsi="Arial" w:cs="Arial"/>
-          <w:color w:val="FF0000"/>
-        </w:rPr>
-        <w:t xml:space="preserve"> dos </w:t>
-      </w:r>
-      <w:proofErr w:type="spellStart"/>
-      <w:r>
-        <w:rPr>
-          <w:rFonts w:ascii="Arial" w:hAnsi="Arial" w:cs="Arial"/>
-          <w:color w:val="FF0000"/>
-        </w:rPr>
-        <w:t>patrimônios</w:t>
-      </w:r>
-      <w:proofErr w:type="spellEnd"/>
-      <w:r>
-        <w:rPr>
-          <w:rFonts w:ascii="Arial" w:hAnsi="Arial" w:cs="Arial"/>
-          <w:color w:val="FF0000"/>
-        </w:rPr>
-        <w:t xml:space="preserve"> </w:t>
-      </w:r>
-      <w:proofErr w:type="spellStart"/>
-      <w:r>
-        <w:rPr>
-          <w:rFonts w:ascii="Arial" w:hAnsi="Arial" w:cs="Arial"/>
-          <w:color w:val="FF0000"/>
-        </w:rPr>
-        <w:t>alocados</w:t>
-      </w:r>
-      <w:proofErr w:type="spellEnd"/>
-      <w:r>
-        <w:rPr>
-          <w:rFonts w:ascii="Arial" w:hAnsi="Arial" w:cs="Arial"/>
-          <w:color w:val="FF0000"/>
-        </w:rPr>
-        <w:t xml:space="preserve"> </w:t>
-      </w:r>
-      <w:proofErr w:type="spellStart"/>
-      <w:r>
-        <w:rPr>
-          <w:rFonts w:ascii="Arial" w:hAnsi="Arial" w:cs="Arial"/>
-          <w:color w:val="FF0000"/>
-        </w:rPr>
-        <w:t>na</w:t>
-      </w:r>
-      <w:proofErr w:type="spellEnd"/>
-      <w:r>
-        <w:rPr>
-          <w:rFonts w:ascii="Arial" w:hAnsi="Arial" w:cs="Arial"/>
-          <w:color w:val="FF0000"/>
-        </w:rPr>
-        <w:t xml:space="preserve"> </w:t>
-      </w:r>
-      <w:proofErr w:type="spellStart"/>
-      <w:proofErr w:type="gramStart"/>
-      <w:r>
-        <w:rPr>
-          <w:rFonts w:ascii="Arial" w:hAnsi="Arial" w:cs="Arial"/>
-          <w:color w:val="FF0000"/>
-        </w:rPr>
-        <w:t>institui;áo</w:t>
-      </w:r>
-      <w:proofErr w:type="spellEnd"/>
-      <w:proofErr w:type="gramEnd"/>
-    </w:p>
-    <w:p>
-      <w:pPr>
-        <w:pStyle w:val="Ttulo3"/>
-        <w:rPr>
-          <w:rFonts w:cs="Arial"/>
-        </w:rPr>
-      </w:pPr>
-    </w:p>
-    <w:p>
-      <w:pPr>
         <w:spacing w:after="120" w:line="360" w:lineRule="auto"/>
         <w:ind w:firstLine="360"/>
         <w:jc w:val="both"/>
         <w:rPr>
           <w:rFonts w:ascii="Arial" w:hAnsi="Arial" w:cs="Arial"/>
-          <w:color w:val="000000" w:themeColor="text1"/>
-          <w:sz w:val="24"/>
-          <w:szCs w:val="24"/>
-        </w:rPr>
-      </w:pPr>
-      <w:r>
-        <w:rPr>
-          <w:rFonts w:ascii="Arial" w:hAnsi="Arial" w:cs="Arial"/>
-          <w:color w:val="000000" w:themeColor="text1"/>
-          <w:sz w:val="24"/>
-          <w:szCs w:val="24"/>
-        </w:rPr>
-        <w:t>A partir das dificuldades encontradas pelos funcionários, f</w:t>
-      </w:r>
-      <w:r>
-        <w:rPr>
-          <w:rFonts w:ascii="Arial" w:hAnsi="Arial" w:cs="Arial"/>
-          <w:color w:val="000000" w:themeColor="text1"/>
-          <w:sz w:val="24"/>
-          <w:szCs w:val="24"/>
-        </w:rPr>
-        <w:t>oi realizado um inventário com alunos voluntários do curso de logística</w:t>
-      </w:r>
-      <w:r>
-        <w:rPr>
-          <w:rFonts w:ascii="Arial" w:hAnsi="Arial" w:cs="Arial"/>
-          <w:color w:val="000000" w:themeColor="text1"/>
+          <w:color w:val="538135" w:themeColor="accent6" w:themeShade="BF"/>
+          <w:sz w:val="24"/>
+          <w:szCs w:val="24"/>
+        </w:rPr>
+      </w:pPr>
+      <w:r>
+        <w:rPr>
+          <w:rFonts w:ascii="Arial" w:hAnsi="Arial" w:cs="Arial"/>
+          <w:color w:val="538135" w:themeColor="accent6" w:themeShade="BF"/>
+          <w:sz w:val="24"/>
+          <w:szCs w:val="24"/>
+        </w:rPr>
+        <w:t xml:space="preserve">A Faculdade </w:t>
+      </w:r>
+      <w:r>
+        <w:rPr>
+          <w:rFonts w:ascii="Arial" w:hAnsi="Arial" w:cs="Arial"/>
+          <w:color w:val="538135" w:themeColor="accent6" w:themeShade="BF"/>
+          <w:sz w:val="24"/>
+          <w:szCs w:val="24"/>
+        </w:rPr>
+        <w:t>conta com 15 Prédios dispersos pelo campus, mais de 3000 alunos matriculados e 300 funcionários ativos, assim possuí uma grande lista de patrimônios</w:t>
+      </w:r>
+      <w:r>
+        <w:rPr>
+          <w:rFonts w:ascii="Arial" w:hAnsi="Arial" w:cs="Arial"/>
+          <w:color w:val="538135" w:themeColor="accent6" w:themeShade="BF"/>
+          <w:sz w:val="24"/>
+          <w:szCs w:val="24"/>
+        </w:rPr>
+        <w:t xml:space="preserve"> </w:t>
+      </w:r>
+      <w:r>
+        <w:rPr>
+          <w:rFonts w:ascii="Arial" w:hAnsi="Arial" w:cs="Arial"/>
+          <w:color w:val="538135" w:themeColor="accent6" w:themeShade="BF"/>
+          <w:sz w:val="24"/>
+          <w:szCs w:val="24"/>
+        </w:rPr>
+        <w:t>a</w:t>
+      </w:r>
+      <w:r>
+        <w:rPr>
+          <w:rFonts w:ascii="Arial" w:hAnsi="Arial" w:cs="Arial"/>
+          <w:color w:val="538135" w:themeColor="accent6" w:themeShade="BF"/>
+          <w:sz w:val="24"/>
+          <w:szCs w:val="24"/>
+        </w:rPr>
+        <w:t xml:space="preserve"> se controlar, com cerca de 8000 itens</w:t>
+      </w:r>
+      <w:r>
+        <w:rPr>
+          <w:rFonts w:ascii="Arial" w:hAnsi="Arial" w:cs="Arial"/>
+          <w:color w:val="538135" w:themeColor="accent6" w:themeShade="BF"/>
+          <w:sz w:val="24"/>
+          <w:szCs w:val="24"/>
+        </w:rPr>
+        <w:t xml:space="preserve">. </w:t>
+      </w:r>
+      <w:r>
+        <w:rPr>
+          <w:rFonts w:ascii="Arial" w:hAnsi="Arial" w:cs="Arial"/>
+          <w:color w:val="538135" w:themeColor="accent6" w:themeShade="BF"/>
+          <w:sz w:val="24"/>
+          <w:szCs w:val="24"/>
+        </w:rPr>
+        <w:t>Essa estrutura requer um gerenciamento eficaz dos patrimônios alocados na instituição</w:t>
+      </w:r>
+      <w:r>
+        <w:rPr>
+          <w:rFonts w:ascii="Arial" w:hAnsi="Arial" w:cs="Arial"/>
+          <w:color w:val="538135" w:themeColor="accent6" w:themeShade="BF"/>
           <w:sz w:val="24"/>
           <w:szCs w:val="24"/>
         </w:rPr>
         <w:t>.</w:t>
-      </w:r>
-      <w:r>
-        <w:rPr>
-          <w:rFonts w:ascii="Arial" w:hAnsi="Arial" w:cs="Arial"/>
-          <w:color w:val="000000" w:themeColor="text1"/>
-          <w:sz w:val="24"/>
-          <w:szCs w:val="24"/>
-        </w:rPr>
-        <w:t xml:space="preserve"> </w:t>
-      </w:r>
-      <w:r>
-        <w:rPr>
-          <w:rFonts w:ascii="Arial" w:hAnsi="Arial" w:cs="Arial"/>
-          <w:color w:val="000000" w:themeColor="text1"/>
-          <w:sz w:val="24"/>
-          <w:szCs w:val="24"/>
-        </w:rPr>
-        <w:t>Esses</w:t>
-      </w:r>
-      <w:r>
-        <w:rPr>
-          <w:rFonts w:ascii="Arial" w:hAnsi="Arial" w:cs="Arial"/>
-          <w:color w:val="000000" w:themeColor="text1"/>
-          <w:sz w:val="24"/>
-          <w:szCs w:val="24"/>
-        </w:rPr>
-        <w:t xml:space="preserve"> alunos atualizaram a planilha</w:t>
-      </w:r>
-      <w:r>
-        <w:rPr>
-          <w:rFonts w:ascii="Arial" w:hAnsi="Arial" w:cs="Arial"/>
-          <w:color w:val="000000" w:themeColor="text1"/>
-          <w:sz w:val="24"/>
-          <w:szCs w:val="24"/>
-        </w:rPr>
-        <w:t xml:space="preserve"> de patrimônio</w:t>
-      </w:r>
-      <w:r>
-        <w:rPr>
-          <w:rFonts w:ascii="Arial" w:hAnsi="Arial" w:cs="Arial"/>
-          <w:color w:val="000000" w:themeColor="text1"/>
-          <w:sz w:val="24"/>
-          <w:szCs w:val="24"/>
-        </w:rPr>
-        <w:t>, porém ao tentar adicionar fotos para os patrimônios, houve travamentos. A proposta é que seja desenvolvido um software que importe a planilha e que seja possível adicionar fotos de todos os itens.</w:t>
       </w:r>
     </w:p>
     <w:p>
@@ -6670,6 +6374,235 @@
           <w:sz w:val="24"/>
           <w:szCs w:val="24"/>
         </w:rPr>
+        <w:t>A partir das dificuldades encontradas pelos funcionários, f</w:t>
+      </w:r>
+      <w:r>
+        <w:rPr>
+          <w:rFonts w:ascii="Arial" w:hAnsi="Arial" w:cs="Arial"/>
+          <w:color w:val="000000" w:themeColor="text1"/>
+          <w:sz w:val="24"/>
+          <w:szCs w:val="24"/>
+        </w:rPr>
+        <w:t>oi realizado um inventário com alunos voluntários do curso de logística</w:t>
+      </w:r>
+      <w:r>
+        <w:rPr>
+          <w:rFonts w:ascii="Arial" w:hAnsi="Arial" w:cs="Arial"/>
+          <w:color w:val="000000" w:themeColor="text1"/>
+          <w:sz w:val="24"/>
+          <w:szCs w:val="24"/>
+        </w:rPr>
+        <w:t>.</w:t>
+      </w:r>
+      <w:r>
+        <w:rPr>
+          <w:rFonts w:ascii="Arial" w:hAnsi="Arial" w:cs="Arial"/>
+          <w:color w:val="000000" w:themeColor="text1"/>
+          <w:sz w:val="24"/>
+          <w:szCs w:val="24"/>
+        </w:rPr>
+        <w:t xml:space="preserve"> </w:t>
+      </w:r>
+      <w:r>
+        <w:rPr>
+          <w:rFonts w:ascii="Arial" w:hAnsi="Arial" w:cs="Arial"/>
+          <w:color w:val="000000" w:themeColor="text1"/>
+          <w:sz w:val="24"/>
+          <w:szCs w:val="24"/>
+        </w:rPr>
+        <w:t>Esses</w:t>
+      </w:r>
+      <w:r>
+        <w:rPr>
+          <w:rFonts w:ascii="Arial" w:hAnsi="Arial" w:cs="Arial"/>
+          <w:color w:val="000000" w:themeColor="text1"/>
+          <w:sz w:val="24"/>
+          <w:szCs w:val="24"/>
+        </w:rPr>
+        <w:t xml:space="preserve"> alunos atualizaram a planilha</w:t>
+      </w:r>
+      <w:r>
+        <w:rPr>
+          <w:rFonts w:ascii="Arial" w:hAnsi="Arial" w:cs="Arial"/>
+          <w:color w:val="000000" w:themeColor="text1"/>
+          <w:sz w:val="24"/>
+          <w:szCs w:val="24"/>
+        </w:rPr>
+        <w:t xml:space="preserve"> de patrimônio</w:t>
+      </w:r>
+      <w:r>
+        <w:rPr>
+          <w:rFonts w:ascii="Arial" w:hAnsi="Arial" w:cs="Arial"/>
+          <w:color w:val="000000" w:themeColor="text1"/>
+          <w:sz w:val="24"/>
+          <w:szCs w:val="24"/>
+        </w:rPr>
+        <w:t>, porém ao tentar adicionar fotos para os patrimônios</w:t>
+      </w:r>
+      <w:r>
+        <w:rPr>
+          <w:rFonts w:ascii="Arial" w:hAnsi="Arial" w:cs="Arial"/>
+          <w:color w:val="FF0000"/>
+          <w:sz w:val="24"/>
+          <w:szCs w:val="24"/>
+        </w:rPr>
+        <w:t>, houve travamentos</w:t>
+      </w:r>
+      <w:r>
+        <w:rPr>
+          <w:rFonts w:ascii="Arial" w:hAnsi="Arial" w:cs="Arial"/>
+          <w:color w:val="2E74B5" w:themeColor="accent1" w:themeShade="BF"/>
+          <w:sz w:val="24"/>
+          <w:szCs w:val="24"/>
+        </w:rPr>
+        <w:t xml:space="preserve"> </w:t>
+      </w:r>
+      <w:r>
+        <w:rPr>
+          <w:rFonts w:ascii="Arial" w:hAnsi="Arial" w:cs="Arial"/>
+          <w:color w:val="538135" w:themeColor="accent6" w:themeShade="BF"/>
+          <w:sz w:val="24"/>
+          <w:szCs w:val="24"/>
+        </w:rPr>
+        <w:t xml:space="preserve">o uso da planilha se tornou inviável, visto que o suporte </w:t>
+      </w:r>
+      <w:r>
+        <w:rPr>
+          <w:rFonts w:ascii="Arial" w:hAnsi="Arial" w:cs="Arial"/>
+          <w:color w:val="538135" w:themeColor="accent6" w:themeShade="BF"/>
+          <w:sz w:val="24"/>
+          <w:szCs w:val="24"/>
+        </w:rPr>
+        <w:t>à</w:t>
+      </w:r>
+      <w:r>
+        <w:rPr>
+          <w:rFonts w:ascii="Arial" w:hAnsi="Arial" w:cs="Arial"/>
+          <w:color w:val="538135" w:themeColor="accent6" w:themeShade="BF"/>
+          <w:sz w:val="24"/>
+          <w:szCs w:val="24"/>
+        </w:rPr>
+        <w:t xml:space="preserve"> utilização de fotos não foi </w:t>
+      </w:r>
+      <w:r>
+        <w:rPr>
+          <w:rFonts w:ascii="Arial" w:hAnsi="Arial" w:cs="Arial"/>
+          <w:color w:val="538135" w:themeColor="accent6" w:themeShade="BF"/>
+          <w:sz w:val="24"/>
+          <w:szCs w:val="24"/>
+        </w:rPr>
+        <w:t>feito</w:t>
+      </w:r>
+      <w:r>
+        <w:rPr>
+          <w:rFonts w:ascii="Arial" w:hAnsi="Arial" w:cs="Arial"/>
+          <w:color w:val="538135" w:themeColor="accent6" w:themeShade="BF"/>
+          <w:sz w:val="24"/>
+          <w:szCs w:val="24"/>
+        </w:rPr>
+        <w:t xml:space="preserve"> para </w:t>
+      </w:r>
+      <w:r>
+        <w:rPr>
+          <w:rFonts w:ascii="Arial" w:hAnsi="Arial" w:cs="Arial"/>
+          <w:color w:val="538135" w:themeColor="accent6" w:themeShade="BF"/>
+          <w:sz w:val="24"/>
+          <w:szCs w:val="24"/>
+        </w:rPr>
+        <w:t xml:space="preserve">suportar </w:t>
+      </w:r>
+      <w:r>
+        <w:rPr>
+          <w:rFonts w:ascii="Arial" w:hAnsi="Arial" w:cs="Arial"/>
+          <w:color w:val="538135" w:themeColor="accent6" w:themeShade="BF"/>
+          <w:sz w:val="24"/>
+          <w:szCs w:val="24"/>
+        </w:rPr>
+        <w:t>a grande massa de registros existentes</w:t>
+      </w:r>
+      <w:r>
+        <w:rPr>
+          <w:rFonts w:ascii="Arial" w:hAnsi="Arial" w:cs="Arial"/>
+          <w:color w:val="000000" w:themeColor="text1"/>
+          <w:sz w:val="24"/>
+          <w:szCs w:val="24"/>
+        </w:rPr>
+        <w:t>. A proposta é que seja desenvolvido um software que importe a planilha</w:t>
+      </w:r>
+      <w:r>
+        <w:rPr>
+          <w:rFonts w:ascii="Arial" w:hAnsi="Arial" w:cs="Arial"/>
+          <w:color w:val="538135" w:themeColor="accent6" w:themeShade="BF"/>
+          <w:sz w:val="24"/>
+          <w:szCs w:val="24"/>
+        </w:rPr>
+        <w:t>, de suporte a todas as operações hoje realizadas</w:t>
+      </w:r>
+      <w:r>
+        <w:rPr>
+          <w:rFonts w:ascii="Arial" w:hAnsi="Arial" w:cs="Arial"/>
+          <w:color w:val="538135" w:themeColor="accent6" w:themeShade="BF"/>
+          <w:sz w:val="24"/>
+          <w:szCs w:val="24"/>
+        </w:rPr>
+        <w:t xml:space="preserve"> </w:t>
+      </w:r>
+      <w:r>
+        <w:rPr>
+          <w:rFonts w:ascii="Arial" w:hAnsi="Arial" w:cs="Arial"/>
+          <w:color w:val="000000" w:themeColor="text1"/>
+          <w:sz w:val="24"/>
+          <w:szCs w:val="24"/>
+        </w:rPr>
+        <w:t>e que seja possível adicionar fotos de todos os itens</w:t>
+      </w:r>
+      <w:r>
+        <w:rPr>
+          <w:rFonts w:ascii="Arial" w:hAnsi="Arial" w:cs="Arial"/>
+          <w:color w:val="000000" w:themeColor="text1"/>
+          <w:sz w:val="24"/>
+          <w:szCs w:val="24"/>
+        </w:rPr>
+        <w:t xml:space="preserve"> </w:t>
+      </w:r>
+      <w:r>
+        <w:rPr>
+          <w:rFonts w:ascii="Arial" w:hAnsi="Arial" w:cs="Arial"/>
+          <w:color w:val="538135" w:themeColor="accent6" w:themeShade="BF"/>
+          <w:sz w:val="24"/>
+          <w:szCs w:val="24"/>
+        </w:rPr>
+        <w:t>de forma a não afetar a performance</w:t>
+      </w:r>
+      <w:r>
+        <w:rPr>
+          <w:rFonts w:ascii="Arial" w:hAnsi="Arial" w:cs="Arial"/>
+          <w:color w:val="000000" w:themeColor="text1"/>
+          <w:sz w:val="24"/>
+          <w:szCs w:val="24"/>
+        </w:rPr>
+        <w:t>.</w:t>
+      </w:r>
+    </w:p>
+    <w:p>
+      <w:pPr>
+        <w:spacing w:after="120" w:line="360" w:lineRule="auto"/>
+        <w:ind w:firstLine="360"/>
+        <w:jc w:val="both"/>
+        <w:rPr>
+          <w:rFonts w:ascii="Arial" w:hAnsi="Arial" w:cs="Arial"/>
+          <w:color w:val="000000" w:themeColor="text1"/>
+          <w:sz w:val="24"/>
+          <w:szCs w:val="24"/>
+        </w:rPr>
+      </w:pPr>
+      <w:r>
+        <w:rPr>
+          <w:rFonts w:ascii="Arial" w:hAnsi="Arial" w:cs="Arial"/>
+          <w:color w:val="000000" w:themeColor="text1"/>
+          <w:sz w:val="24"/>
+          <w:szCs w:val="24"/>
+        </w:rPr>
         <w:t>Atualmente</w:t>
       </w:r>
       <w:r>
@@ -6709,31 +6642,86 @@
     </w:p>
     <w:p/>
     <w:p>
-      <w:proofErr w:type="spellStart"/>
-      <w:r>
-        <w:t>Apósj</w:t>
-      </w:r>
-      <w:proofErr w:type="spellEnd"/>
-      <w:r>
-        <w:t xml:space="preserve"> entrevista com os funcionários do setor de patrimônio forma identificad</w:t>
-      </w:r>
-      <w:r>
+      <w:pPr>
+        <w:rPr>
+          <w:rFonts w:ascii="Arial" w:hAnsi="Arial" w:cs="Arial"/>
+          <w:color w:val="000000" w:themeColor="text1"/>
+          <w:sz w:val="24"/>
+          <w:szCs w:val="24"/>
+        </w:rPr>
+      </w:pPr>
+      <w:r>
+        <w:rPr>
+          <w:rFonts w:ascii="Arial" w:hAnsi="Arial" w:cs="Arial"/>
+          <w:color w:val="000000" w:themeColor="text1"/>
+          <w:sz w:val="24"/>
+          <w:szCs w:val="24"/>
+        </w:rPr>
+        <w:t>Após</w:t>
+      </w:r>
+      <w:r>
+        <w:rPr>
+          <w:rFonts w:ascii="Arial" w:hAnsi="Arial" w:cs="Arial"/>
+          <w:color w:val="000000" w:themeColor="text1"/>
+          <w:sz w:val="24"/>
+          <w:szCs w:val="24"/>
+        </w:rPr>
+        <w:t xml:space="preserve"> </w:t>
+      </w:r>
+      <w:r>
+        <w:rPr>
+          <w:rFonts w:ascii="Arial" w:hAnsi="Arial" w:cs="Arial"/>
+          <w:color w:val="000000" w:themeColor="text1"/>
+          <w:sz w:val="24"/>
+          <w:szCs w:val="24"/>
+        </w:rPr>
+        <w:t>entrevista com os funcionários do setor de patrimônio forma identificad</w:t>
+      </w:r>
+      <w:r>
+        <w:rPr>
+          <w:rFonts w:ascii="Arial" w:hAnsi="Arial" w:cs="Arial"/>
+          <w:color w:val="000000" w:themeColor="text1"/>
+          <w:sz w:val="24"/>
+          <w:szCs w:val="24"/>
+        </w:rPr>
         <w:t>o</w:t>
       </w:r>
       <w:r>
+        <w:rPr>
+          <w:rFonts w:ascii="Arial" w:hAnsi="Arial" w:cs="Arial"/>
+          <w:color w:val="000000" w:themeColor="text1"/>
+          <w:sz w:val="24"/>
+          <w:szCs w:val="24"/>
+        </w:rPr>
         <w:t xml:space="preserve">s </w:t>
       </w:r>
       <w:r>
+        <w:rPr>
+          <w:rFonts w:ascii="Arial" w:hAnsi="Arial" w:cs="Arial"/>
+          <w:color w:val="000000" w:themeColor="text1"/>
+          <w:sz w:val="24"/>
+          <w:szCs w:val="24"/>
+        </w:rPr>
         <w:t>o</w:t>
       </w:r>
       <w:r>
+        <w:rPr>
+          <w:rFonts w:ascii="Arial" w:hAnsi="Arial" w:cs="Arial"/>
+          <w:color w:val="000000" w:themeColor="text1"/>
+          <w:sz w:val="24"/>
+          <w:szCs w:val="24"/>
+        </w:rPr>
         <w:t>s segui</w:t>
       </w:r>
       <w:r>
+        <w:rPr>
+          <w:rFonts w:ascii="Arial" w:hAnsi="Arial" w:cs="Arial"/>
+          <w:color w:val="000000" w:themeColor="text1"/>
+          <w:sz w:val="24"/>
+          <w:szCs w:val="24"/>
+        </w:rPr>
         <w:t>ntes problemas:</w:t>
       </w:r>
-      <w:bookmarkStart w:id="8" w:name="_GoBack"/>
-      <w:bookmarkEnd w:id="8"/>
     </w:p>
     <w:p>
       <w:pPr>
@@ -6811,12 +6799,11 @@
           <w:szCs w:val="28"/>
         </w:rPr>
       </w:pPr>
-      <w:bookmarkStart w:id="9" w:name="_Toc536119727"/>
+      <w:bookmarkStart w:id="8" w:name="_Toc536119727"/>
       <w:r>
         <w:rPr>
           <w:szCs w:val="28"/>
         </w:rPr>
-        <w:lastRenderedPageBreak/>
         <w:t>3</w:t>
       </w:r>
       <w:r>
@@ -6831,7 +6818,7 @@
         </w:rPr>
         <w:t>Objetivos de Negócio do Projeto</w:t>
       </w:r>
-      <w:bookmarkEnd w:id="9"/>
+      <w:bookmarkEnd w:id="8"/>
       <w:r>
         <w:rPr>
           <w:szCs w:val="28"/>
@@ -7240,7 +7227,7 @@
           <w:szCs w:val="24"/>
         </w:rPr>
       </w:pPr>
-      <w:bookmarkStart w:id="10" w:name="_Toc536119728"/>
+      <w:bookmarkStart w:id="9" w:name="_Toc536119728"/>
       <w:r>
         <w:t>3</w:t>
       </w:r>
@@ -7259,7 +7246,7 @@
       <w:r>
         <w:t>Atual</w:t>
       </w:r>
-      <w:bookmarkEnd w:id="10"/>
+      <w:bookmarkEnd w:id="9"/>
       <w:r>
         <w:t xml:space="preserve">  </w:t>
       </w:r>
@@ -7350,9 +7337,9 @@
       <w:pPr>
         <w:pStyle w:val="Ttulo3"/>
       </w:pPr>
-      <w:bookmarkStart w:id="11" w:name="_Toc333506965"/>
-      <w:bookmarkStart w:id="12" w:name="_Toc334112700"/>
-      <w:bookmarkStart w:id="13" w:name="_Toc536119729"/>
+      <w:bookmarkStart w:id="10" w:name="_Toc333506965"/>
+      <w:bookmarkStart w:id="11" w:name="_Toc334112700"/>
+      <w:bookmarkStart w:id="12" w:name="_Toc536119729"/>
       <w:r>
         <w:t>3</w:t>
       </w:r>
@@ -7362,9 +7349,9 @@
       <w:r>
         <w:t>Limitações Operacionais</w:t>
       </w:r>
+      <w:bookmarkEnd w:id="10"/>
       <w:bookmarkEnd w:id="11"/>
       <w:bookmarkEnd w:id="12"/>
-      <w:bookmarkEnd w:id="13"/>
       <w:r>
         <w:t xml:space="preserve"> </w:t>
       </w:r>
@@ -7408,7 +7395,7 @@
       <w:pPr>
         <w:pStyle w:val="Legenda"/>
       </w:pPr>
-      <w:bookmarkStart w:id="14" w:name="_Toc497664569"/>
+      <w:bookmarkStart w:id="13" w:name="_Toc497664569"/>
       <w:r>
         <w:t xml:space="preserve">Tabela </w:t>
       </w:r>
@@ -7445,7 +7432,7 @@
       <w:r>
         <w:t>: Limitações operacionais do sistema.</w:t>
       </w:r>
-      <w:bookmarkEnd w:id="14"/>
+      <w:bookmarkEnd w:id="13"/>
     </w:p>
     <w:tbl>
       <w:tblPr>
@@ -7979,9 +7966,9 @@
       <w:pPr>
         <w:pStyle w:val="Ttulo3"/>
       </w:pPr>
-      <w:bookmarkStart w:id="15" w:name="_Toc333506966"/>
-      <w:bookmarkStart w:id="16" w:name="_Toc334112701"/>
-      <w:bookmarkStart w:id="17" w:name="_Toc536119730"/>
+      <w:bookmarkStart w:id="14" w:name="_Toc333506966"/>
+      <w:bookmarkStart w:id="15" w:name="_Toc334112701"/>
+      <w:bookmarkStart w:id="16" w:name="_Toc536119730"/>
       <w:r>
         <w:t>3</w:t>
       </w:r>
@@ -7991,9 +7978,9 @@
       <w:r>
         <w:t>Considerações Legais</w:t>
       </w:r>
+      <w:bookmarkEnd w:id="14"/>
       <w:bookmarkEnd w:id="15"/>
       <w:bookmarkEnd w:id="16"/>
-      <w:bookmarkEnd w:id="17"/>
     </w:p>
     <w:p>
       <w:pPr>
@@ -8047,14 +8034,14 @@
           <w:szCs w:val="24"/>
         </w:rPr>
       </w:pPr>
-      <w:bookmarkStart w:id="18" w:name="_Toc333506967"/>
-      <w:bookmarkStart w:id="19" w:name="_Toc334112702"/>
+      <w:bookmarkStart w:id="17" w:name="_Toc333506967"/>
+      <w:bookmarkStart w:id="18" w:name="_Toc334112702"/>
     </w:p>
     <w:p>
       <w:pPr>
         <w:pStyle w:val="Ttulo3"/>
       </w:pPr>
-      <w:bookmarkStart w:id="20" w:name="_Toc536119731"/>
+      <w:bookmarkStart w:id="19" w:name="_Toc536119731"/>
       <w:r>
         <w:t>3</w:t>
       </w:r>
@@ -8064,9 +8051,9 @@
       <w:r>
         <w:t>Considerações de Hardware / Software / Rede</w:t>
       </w:r>
+      <w:bookmarkEnd w:id="17"/>
       <w:bookmarkEnd w:id="18"/>
       <w:bookmarkEnd w:id="19"/>
-      <w:bookmarkEnd w:id="20"/>
       <w:r>
         <w:t xml:space="preserve"> </w:t>
       </w:r>
@@ -8181,9 +8168,9 @@
       <w:pPr>
         <w:pStyle w:val="Ttulo3"/>
       </w:pPr>
-      <w:bookmarkStart w:id="21" w:name="_Toc333506969"/>
-      <w:bookmarkStart w:id="22" w:name="_Toc334112704"/>
-      <w:bookmarkStart w:id="23" w:name="_Toc536119732"/>
+      <w:bookmarkStart w:id="20" w:name="_Toc333506969"/>
+      <w:bookmarkStart w:id="21" w:name="_Toc334112704"/>
+      <w:bookmarkStart w:id="22" w:name="_Toc536119732"/>
       <w:r>
         <w:t>3.3.4</w:t>
       </w:r>
@@ -8193,9 +8180,9 @@
       <w:r>
         <w:t>Políticas Organizacionais</w:t>
       </w:r>
+      <w:bookmarkEnd w:id="20"/>
       <w:bookmarkEnd w:id="21"/>
       <w:bookmarkEnd w:id="22"/>
-      <w:bookmarkEnd w:id="23"/>
       <w:r>
         <w:t xml:space="preserve"> </w:t>
       </w:r>
@@ -8327,9 +8314,9 @@
       <w:pPr>
         <w:pStyle w:val="Ttulo3"/>
       </w:pPr>
-      <w:bookmarkStart w:id="24" w:name="_Toc333506971"/>
-      <w:bookmarkStart w:id="25" w:name="_Toc334112706"/>
-      <w:bookmarkStart w:id="26" w:name="_Toc536119733"/>
+      <w:bookmarkStart w:id="23" w:name="_Toc333506971"/>
+      <w:bookmarkStart w:id="24" w:name="_Toc334112706"/>
+      <w:bookmarkStart w:id="25" w:name="_Toc536119733"/>
       <w:r>
         <w:t>3</w:t>
       </w:r>
@@ -8345,9 +8332,9 @@
       <w:r>
         <w:t>Riscos</w:t>
       </w:r>
+      <w:bookmarkEnd w:id="23"/>
       <w:bookmarkEnd w:id="24"/>
       <w:bookmarkEnd w:id="25"/>
-      <w:bookmarkEnd w:id="26"/>
     </w:p>
     <w:tbl>
       <w:tblPr>
@@ -11413,7 +11400,7 @@
         <w:pStyle w:val="Ttulo1"/>
         <w:spacing w:line="360" w:lineRule="auto"/>
       </w:pPr>
-      <w:bookmarkStart w:id="27" w:name="_Toc536119734"/>
+      <w:bookmarkStart w:id="26" w:name="_Toc536119734"/>
       <w:r>
         <w:t xml:space="preserve">4.  </w:t>
       </w:r>
@@ -11423,7 +11410,7 @@
         </w:rPr>
         <w:t>Análise de Requisitos</w:t>
       </w:r>
-      <w:bookmarkEnd w:id="27"/>
+      <w:bookmarkEnd w:id="26"/>
     </w:p>
     <w:p>
       <w:pPr>
@@ -11436,7 +11423,7 @@
         <w:pStyle w:val="Ttulo2"/>
         <w:spacing w:line="360" w:lineRule="auto"/>
       </w:pPr>
-      <w:bookmarkStart w:id="28" w:name="_Toc536119735"/>
+      <w:bookmarkStart w:id="27" w:name="_Toc536119735"/>
       <w:r>
         <w:t>4</w:t>
       </w:r>
@@ -11449,7 +11436,7 @@
       <w:r>
         <w:t>écnica utilizada para levantamento dos requisitos</w:t>
       </w:r>
-      <w:bookmarkEnd w:id="28"/>
+      <w:bookmarkEnd w:id="27"/>
     </w:p>
     <w:p>
       <w:pPr>
@@ -11551,7 +11538,7 @@
         <w:pStyle w:val="Ttulo2"/>
         <w:spacing w:line="360" w:lineRule="auto"/>
       </w:pPr>
-      <w:bookmarkStart w:id="29" w:name="_Toc536119736"/>
+      <w:bookmarkStart w:id="28" w:name="_Toc536119736"/>
       <w:r>
         <w:t>4</w:t>
       </w:r>
@@ -11567,7 +11554,7 @@
       <w:r>
         <w:t>roposta</w:t>
       </w:r>
-      <w:bookmarkEnd w:id="29"/>
+      <w:bookmarkEnd w:id="28"/>
     </w:p>
     <w:p>
       <w:pPr>
@@ -11644,7 +11631,7 @@
         <w:pStyle w:val="Ttulo2"/>
         <w:spacing w:line="360" w:lineRule="auto"/>
       </w:pPr>
-      <w:bookmarkStart w:id="30" w:name="_Toc536119737"/>
+      <w:bookmarkStart w:id="29" w:name="_Toc536119737"/>
       <w:r>
         <w:lastRenderedPageBreak/>
         <w:t>4.3</w:t>
@@ -11655,7 +11642,7 @@
       <w:r>
         <w:t>Requisitos Funcionais</w:t>
       </w:r>
-      <w:bookmarkEnd w:id="30"/>
+      <w:bookmarkEnd w:id="29"/>
     </w:p>
     <w:p>
       <w:pPr>
@@ -11785,7 +11772,7 @@
           <w:szCs w:val="24"/>
         </w:rPr>
       </w:pPr>
-      <w:bookmarkStart w:id="31" w:name="_Hlk536121266"/>
+      <w:bookmarkStart w:id="30" w:name="_Hlk536121266"/>
       <w:r>
         <w:rPr>
           <w:rFonts w:ascii="Arial" w:hAnsi="Arial" w:cs="Arial"/>
@@ -11795,7 +11782,7 @@
         </w:rPr>
         <w:t>Este requisito refere-se a alterações das localizações já cadastradas.</w:t>
       </w:r>
-      <w:bookmarkEnd w:id="31"/>
+      <w:bookmarkEnd w:id="30"/>
     </w:p>
     <w:p>
       <w:pPr>
@@ -12870,12 +12857,12 @@
       <w:pPr>
         <w:pStyle w:val="Ttulo3"/>
       </w:pPr>
-      <w:bookmarkStart w:id="32" w:name="_Toc536119738"/>
+      <w:bookmarkStart w:id="31" w:name="_Toc536119738"/>
       <w:r>
         <w:lastRenderedPageBreak/>
         <w:t>4.3.1   Diagrama de Casos de Uso e Descrição dos Casos de Uso</w:t>
       </w:r>
-      <w:bookmarkEnd w:id="32"/>
+      <w:bookmarkEnd w:id="31"/>
     </w:p>
     <w:p>
       <w:pPr>
@@ -16250,25 +16237,7 @@
                 <w:color w:val="000000" w:themeColor="text1"/>
                 <w:lang w:eastAsia="pt-BR"/>
               </w:rPr>
-              <w:t xml:space="preserve">3 – O usuário preenche os campos “Número do Patrimônio”, “Número Processo de Aquisição”, “Descrição”, “Nota Fiscal”, “Marca”, “Modelo”, “Número de Série”, “Informações Complementares” e “Valor”. Seleciona os dados </w:t>
-            </w:r>
-            <w:proofErr w:type="gramStart"/>
-            <w:r>
-              <w:rPr>
-                <w:rFonts w:ascii="Arial" w:hAnsi="Arial" w:cs="Arial"/>
-                <w:color w:val="000000" w:themeColor="text1"/>
-                <w:lang w:eastAsia="pt-BR"/>
-              </w:rPr>
-              <w:t>pros</w:t>
-            </w:r>
-            <w:proofErr w:type="gramEnd"/>
-            <w:r>
-              <w:rPr>
-                <w:rFonts w:ascii="Arial" w:hAnsi="Arial" w:cs="Arial"/>
-                <w:color w:val="000000" w:themeColor="text1"/>
-                <w:lang w:eastAsia="pt-BR"/>
-              </w:rPr>
-              <w:t xml:space="preserve"> campos “Localização” e “Modalidade de Aquisição”. Clica no botão “Selecionar” e seleciona a imagem desejada. Clica no botão “Salvar”</w:t>
+              <w:t>3 – O usuário preenche os campos “Número do Patrimônio”, “Número Processo de Aquisição”, “Descrição”, “Nota Fiscal”, “Marca”, “Modelo”, “Número de Série”, “Informações Complementares” e “Valor”. Seleciona os dados pros campos “Localização” e “Modalidade de Aquisição”. Clica no botão “Selecionar” e seleciona a imagem desejada. Clica no botão “Salvar”</w:t>
             </w:r>
           </w:p>
         </w:tc>
@@ -17050,7 +17019,31 @@
                 <w:color w:val="000000" w:themeColor="text1"/>
                 <w:lang w:eastAsia="pt-BR"/>
               </w:rPr>
-              <w:t>3 – O usuário seleciona todos os patrimônios e seleciona o botão “Exportar”</w:t>
+              <w:t xml:space="preserve">3 – </w:t>
+            </w:r>
+            <w:r>
+              <w:rPr>
+                <w:rFonts w:ascii="Arial" w:hAnsi="Arial" w:cs="Arial"/>
+                <w:color w:val="000000" w:themeColor="text1"/>
+                <w:lang w:eastAsia="pt-BR"/>
+              </w:rPr>
+              <w:t xml:space="preserve">O usuário seleciona </w:t>
+            </w:r>
+            <w:r>
+              <w:rPr>
+                <w:rFonts w:ascii="Arial" w:hAnsi="Arial" w:cs="Arial"/>
+                <w:color w:val="000000" w:themeColor="text1"/>
+                <w:lang w:eastAsia="pt-BR"/>
+              </w:rPr>
+              <w:t xml:space="preserve">o patrimônio </w:t>
+            </w:r>
+            <w:r>
+              <w:rPr>
+                <w:rFonts w:ascii="Arial" w:hAnsi="Arial" w:cs="Arial"/>
+                <w:color w:val="000000" w:themeColor="text1"/>
+                <w:lang w:eastAsia="pt-BR"/>
+              </w:rPr>
+              <w:t>para alteração e clica no botão “Alterar”</w:t>
             </w:r>
           </w:p>
         </w:tc>
@@ -23416,7 +23409,7 @@
       </w:tr>
       <w:tr>
         <w:trPr>
-          <w:trHeight w:val="454"/>
+          <w:trHeight w:val="761"/>
         </w:trPr>
         <w:tc>
           <w:tcPr>
@@ -23464,6 +23457,178 @@
                 <w:lang w:eastAsia="pt-BR"/>
               </w:rPr>
               <w:t xml:space="preserve">” e seleciona </w:t>
+            </w:r>
+            <w:r>
+              <w:rPr>
+                <w:rFonts w:ascii="Arial" w:hAnsi="Arial" w:cs="Arial"/>
+                <w:color w:val="000000" w:themeColor="text1"/>
+                <w:lang w:eastAsia="pt-BR"/>
+              </w:rPr>
+              <w:t>um usuário e clica no botão “Alterar”</w:t>
+            </w:r>
+          </w:p>
+        </w:tc>
+        <w:tc>
+          <w:tcPr>
+            <w:tcW w:w="4879" w:type="dxa"/>
+            <w:tcBorders>
+              <w:top w:val="single" w:sz="4" w:space="0" w:color="auto"/>
+              <w:left w:val="single" w:sz="4" w:space="0" w:color="auto"/>
+              <w:bottom w:val="single" w:sz="4" w:space="0" w:color="auto"/>
+              <w:right w:val="single" w:sz="4" w:space="0" w:color="auto"/>
+            </w:tcBorders>
+            <w:shd w:val="clear" w:color="auto" w:fill="auto"/>
+            <w:vAlign w:val="center"/>
+          </w:tcPr>
+          <w:p>
+            <w:pPr>
+              <w:spacing w:line="360" w:lineRule="auto"/>
+              <w:jc w:val="both"/>
+              <w:rPr>
+                <w:rFonts w:ascii="Arial" w:hAnsi="Arial" w:cs="Arial"/>
+                <w:color w:val="000000" w:themeColor="text1"/>
+                <w:lang w:eastAsia="pt-BR"/>
+              </w:rPr>
+            </w:pPr>
+          </w:p>
+        </w:tc>
+      </w:tr>
+      <w:tr>
+        <w:trPr>
+          <w:trHeight w:val="761"/>
+        </w:trPr>
+        <w:tc>
+          <w:tcPr>
+            <w:tcW w:w="4730" w:type="dxa"/>
+            <w:gridSpan w:val="2"/>
+            <w:tcBorders>
+              <w:top w:val="single" w:sz="4" w:space="0" w:color="auto"/>
+              <w:left w:val="single" w:sz="4" w:space="0" w:color="auto"/>
+              <w:bottom w:val="single" w:sz="4" w:space="0" w:color="auto"/>
+              <w:right w:val="single" w:sz="4" w:space="0" w:color="auto"/>
+            </w:tcBorders>
+            <w:shd w:val="clear" w:color="auto" w:fill="auto"/>
+            <w:vAlign w:val="center"/>
+          </w:tcPr>
+          <w:p>
+            <w:pPr>
+              <w:spacing w:line="360" w:lineRule="auto"/>
+              <w:jc w:val="both"/>
+              <w:rPr>
+                <w:rFonts w:ascii="Arial" w:hAnsi="Arial" w:cs="Arial"/>
+                <w:color w:val="000000" w:themeColor="text1"/>
+                <w:lang w:eastAsia="pt-BR"/>
+              </w:rPr>
+            </w:pPr>
+          </w:p>
+        </w:tc>
+        <w:tc>
+          <w:tcPr>
+            <w:tcW w:w="4879" w:type="dxa"/>
+            <w:tcBorders>
+              <w:top w:val="single" w:sz="4" w:space="0" w:color="auto"/>
+              <w:left w:val="single" w:sz="4" w:space="0" w:color="auto"/>
+              <w:bottom w:val="single" w:sz="4" w:space="0" w:color="auto"/>
+              <w:right w:val="single" w:sz="4" w:space="0" w:color="auto"/>
+            </w:tcBorders>
+            <w:shd w:val="clear" w:color="auto" w:fill="auto"/>
+            <w:vAlign w:val="center"/>
+          </w:tcPr>
+          <w:p>
+            <w:pPr>
+              <w:spacing w:line="360" w:lineRule="auto"/>
+              <w:jc w:val="both"/>
+              <w:rPr>
+                <w:rFonts w:ascii="Arial" w:hAnsi="Arial" w:cs="Arial"/>
+                <w:color w:val="000000" w:themeColor="text1"/>
+                <w:lang w:eastAsia="pt-BR"/>
+              </w:rPr>
+            </w:pPr>
+            <w:r>
+              <w:rPr>
+                <w:rFonts w:ascii="Arial" w:hAnsi="Arial" w:cs="Arial"/>
+                <w:color w:val="000000" w:themeColor="text1"/>
+                <w:lang w:eastAsia="pt-BR"/>
+              </w:rPr>
+              <w:t xml:space="preserve">2 – Lista todos os </w:t>
+            </w:r>
+            <w:r>
+              <w:rPr>
+                <w:rFonts w:ascii="Arial" w:hAnsi="Arial" w:cs="Arial"/>
+                <w:color w:val="000000" w:themeColor="text1"/>
+                <w:lang w:eastAsia="pt-BR"/>
+              </w:rPr>
+              <w:t>usuários</w:t>
+            </w:r>
+            <w:r>
+              <w:rPr>
+                <w:rFonts w:ascii="Arial" w:hAnsi="Arial" w:cs="Arial"/>
+                <w:color w:val="000000" w:themeColor="text1"/>
+                <w:lang w:eastAsia="pt-BR"/>
+              </w:rPr>
+              <w:t xml:space="preserve"> já registrad</w:t>
+            </w:r>
+            <w:r>
+              <w:rPr>
+                <w:rFonts w:ascii="Arial" w:hAnsi="Arial" w:cs="Arial"/>
+                <w:color w:val="000000" w:themeColor="text1"/>
+                <w:lang w:eastAsia="pt-BR"/>
+              </w:rPr>
+              <w:t>o</w:t>
+            </w:r>
+            <w:r>
+              <w:rPr>
+                <w:rFonts w:ascii="Arial" w:hAnsi="Arial" w:cs="Arial"/>
+                <w:color w:val="000000" w:themeColor="text1"/>
+                <w:lang w:eastAsia="pt-BR"/>
+              </w:rPr>
+              <w:t>s no sistema</w:t>
+            </w:r>
+          </w:p>
+        </w:tc>
+      </w:tr>
+      <w:tr>
+        <w:trPr>
+          <w:trHeight w:val="761"/>
+        </w:trPr>
+        <w:tc>
+          <w:tcPr>
+            <w:tcW w:w="4730" w:type="dxa"/>
+            <w:gridSpan w:val="2"/>
+            <w:tcBorders>
+              <w:top w:val="single" w:sz="4" w:space="0" w:color="auto"/>
+              <w:left w:val="single" w:sz="4" w:space="0" w:color="auto"/>
+              <w:bottom w:val="single" w:sz="4" w:space="0" w:color="auto"/>
+              <w:right w:val="single" w:sz="4" w:space="0" w:color="auto"/>
+            </w:tcBorders>
+            <w:shd w:val="clear" w:color="auto" w:fill="auto"/>
+            <w:vAlign w:val="center"/>
+          </w:tcPr>
+          <w:p>
+            <w:pPr>
+              <w:spacing w:line="360" w:lineRule="auto"/>
+              <w:jc w:val="both"/>
+              <w:rPr>
+                <w:rFonts w:ascii="Arial" w:hAnsi="Arial" w:cs="Arial"/>
+                <w:color w:val="000000" w:themeColor="text1"/>
+                <w:lang w:eastAsia="pt-BR"/>
+              </w:rPr>
+            </w:pPr>
+            <w:r>
+              <w:rPr>
+                <w:rFonts w:ascii="Arial" w:hAnsi="Arial" w:cs="Arial"/>
+                <w:color w:val="000000" w:themeColor="text1"/>
+                <w:lang w:eastAsia="pt-BR"/>
+              </w:rPr>
+              <w:t xml:space="preserve">3 – O usuário </w:t>
+            </w:r>
+            <w:r>
+              <w:rPr>
+                <w:rFonts w:ascii="Arial" w:hAnsi="Arial" w:cs="Arial"/>
+                <w:color w:val="000000" w:themeColor="text1"/>
+                <w:lang w:eastAsia="pt-BR"/>
+              </w:rPr>
+              <w:t xml:space="preserve">seleciona </w:t>
             </w:r>
             <w:r>
               <w:rPr>
@@ -23565,15 +23730,7 @@
                 <w:color w:val="000000" w:themeColor="text1"/>
                 <w:lang w:eastAsia="pt-BR"/>
               </w:rPr>
-              <w:t>Alterar Usuário</w:t>
-            </w:r>
-            <w:r>
-              <w:rPr>
-                <w:rFonts w:ascii="Arial" w:hAnsi="Arial" w:cs="Arial"/>
-                <w:color w:val="000000" w:themeColor="text1"/>
-                <w:lang w:eastAsia="pt-BR"/>
-              </w:rPr>
-              <w:t>” com os campos “Nome”, “Usuário”, “Senha” e um combo box “Nível de Hierarquia” preenchidos de acordo com os dados salvos no banco. Exibe também os botões “Salvar” e “Cancelar”</w:t>
+              <w:t>Alterar Usuário” com os campos “Nome”, “Usuário”, “Senha” e um combo box “Nível de Hierarquia” preenchidos de acordo com os dados salvos no banco. Exibe também os botões “Salvar” e “Cancelar”</w:t>
             </w:r>
           </w:p>
         </w:tc>
@@ -24791,7 +24948,7 @@
         <w:pStyle w:val="Ttulo2"/>
         <w:spacing w:line="360" w:lineRule="auto"/>
       </w:pPr>
-      <w:bookmarkStart w:id="33" w:name="_Toc536119739"/>
+      <w:bookmarkStart w:id="32" w:name="_Toc536119739"/>
       <w:r>
         <w:lastRenderedPageBreak/>
         <w:t>4.4</w:t>
@@ -24808,7 +24965,7 @@
       <w:r>
         <w:t>uncionais</w:t>
       </w:r>
-      <w:bookmarkEnd w:id="33"/>
+      <w:bookmarkEnd w:id="32"/>
     </w:p>
     <w:p>
       <w:pPr>
@@ -25231,7 +25388,7 @@
         <w:pStyle w:val="Ttulo1"/>
         <w:spacing w:line="360" w:lineRule="auto"/>
       </w:pPr>
-      <w:bookmarkStart w:id="34" w:name="_Toc536119740"/>
+      <w:bookmarkStart w:id="33" w:name="_Toc536119740"/>
       <w:r>
         <w:lastRenderedPageBreak/>
         <w:t xml:space="preserve">5.  </w:t>
@@ -25254,7 +25411,7 @@
       <w:r>
         <w:t>ware</w:t>
       </w:r>
-      <w:bookmarkEnd w:id="34"/>
+      <w:bookmarkEnd w:id="33"/>
     </w:p>
     <w:p>
       <w:pPr>
@@ -25407,7 +25564,7 @@
         <w:pStyle w:val="Ttulo2"/>
         <w:spacing w:line="360" w:lineRule="auto"/>
       </w:pPr>
-      <w:bookmarkStart w:id="35" w:name="_Toc536119741"/>
+      <w:bookmarkStart w:id="34" w:name="_Toc536119741"/>
       <w:r>
         <w:t>5</w:t>
       </w:r>
@@ -25432,7 +25589,7 @@
       <w:r>
         <w:t xml:space="preserve"> ES3)</w:t>
       </w:r>
-      <w:bookmarkEnd w:id="35"/>
+      <w:bookmarkEnd w:id="34"/>
     </w:p>
     <w:p>
       <w:pPr>
@@ -25652,7 +25809,7 @@
         <w:pStyle w:val="Ttulo2"/>
         <w:spacing w:line="360" w:lineRule="auto"/>
       </w:pPr>
-      <w:bookmarkStart w:id="36" w:name="_Toc536119742"/>
+      <w:bookmarkStart w:id="35" w:name="_Toc536119742"/>
       <w:r>
         <w:t>5</w:t>
       </w:r>
@@ -25668,7 +25825,7 @@
       <w:r>
         <w:t xml:space="preserve"> e  APIs</w:t>
       </w:r>
-      <w:bookmarkEnd w:id="36"/>
+      <w:bookmarkEnd w:id="35"/>
       <w:r>
         <w:t xml:space="preserve"> </w:t>
       </w:r>
@@ -25694,11 +25851,11 @@
       <w:r>
         <w:tab/>
       </w:r>
-      <w:bookmarkStart w:id="37" w:name="_Toc536119743"/>
+      <w:bookmarkStart w:id="36" w:name="_Toc536119743"/>
       <w:r>
         <w:t>5.2.1 Tecnologias</w:t>
       </w:r>
-      <w:bookmarkEnd w:id="37"/>
+      <w:bookmarkEnd w:id="36"/>
     </w:p>
     <w:p>
       <w:pPr>
@@ -25767,7 +25924,7 @@
         </w:rPr>
         <w:t xml:space="preserve">o desenvolvimento do aplicativo serão relacionadas a seguir. </w:t>
       </w:r>
-      <w:bookmarkStart w:id="38" w:name="_Toc504810532"/>
+      <w:bookmarkStart w:id="37" w:name="_Toc504810532"/>
     </w:p>
     <w:p>
       <w:pPr>
@@ -25802,7 +25959,7 @@
       <w:r>
         <w:t>)</w:t>
       </w:r>
-      <w:bookmarkEnd w:id="38"/>
+      <w:bookmarkEnd w:id="37"/>
     </w:p>
     <w:p>
       <w:pPr>
@@ -26036,8 +26193,8 @@
         <w:pStyle w:val="Subttulo"/>
         <w:spacing w:line="360" w:lineRule="auto"/>
       </w:pPr>
-      <w:bookmarkStart w:id="39" w:name="_Toc504810534"/>
-      <w:bookmarkStart w:id="40" w:name="_Toc504810533"/>
+      <w:bookmarkStart w:id="38" w:name="_Toc504810534"/>
+      <w:bookmarkStart w:id="39" w:name="_Toc504810533"/>
       <w:r>
         <w:t>Node.js (</w:t>
       </w:r>
@@ -26049,7 +26206,7 @@
       <w:r>
         <w:t>)</w:t>
       </w:r>
-      <w:bookmarkEnd w:id="39"/>
+      <w:bookmarkEnd w:id="38"/>
     </w:p>
     <w:p>
       <w:pPr>
@@ -26116,7 +26273,7 @@
           <w:sz w:val="24"/>
           <w:szCs w:val="24"/>
         </w:rPr>
-        <w:t xml:space="preserve"> baseadas em rede utilizando JavaScript e o V8 JavaScript </w:t>
+        <w:t xml:space="preserve"> baseadas em rede utilizando JavaScript e o V8 </w:t>
       </w:r>
       <w:proofErr w:type="spellStart"/>
       <w:r>
@@ -26126,6 +26283,26 @@
           <w:sz w:val="24"/>
           <w:szCs w:val="24"/>
         </w:rPr>
+        <w:t>JavaScript</w:t>
+      </w:r>
+      <w:proofErr w:type="spellEnd"/>
+      <w:r>
+        <w:rPr>
+          <w:rFonts w:ascii="Arial" w:hAnsi="Arial" w:cs="Arial"/>
+          <w:color w:val="2F5496" w:themeColor="accent5" w:themeShade="BF"/>
+          <w:sz w:val="24"/>
+          <w:szCs w:val="24"/>
+        </w:rPr>
+        <w:t xml:space="preserve"> </w:t>
+      </w:r>
+      <w:proofErr w:type="spellStart"/>
+      <w:r>
+        <w:rPr>
+          <w:rFonts w:ascii="Arial" w:hAnsi="Arial" w:cs="Arial"/>
+          <w:color w:val="2F5496" w:themeColor="accent5" w:themeShade="BF"/>
+          <w:sz w:val="24"/>
+          <w:szCs w:val="24"/>
+        </w:rPr>
         <w:t>Engine</w:t>
       </w:r>
       <w:proofErr w:type="spellEnd"/>
@@ -26138,46 +26315,46 @@
         </w:rPr>
         <w:t>, ou seja, com Node.js podemos criar uma variedade de aplicações Web utilizando apenas código em JavaScript.</w:t>
       </w:r>
+      <w:bookmarkEnd w:id="39"/>
+      <w:r>
+        <w:rPr>
+          <w:rFonts w:ascii="Arial" w:hAnsi="Arial" w:cs="Arial"/>
+          <w:color w:val="2F5496" w:themeColor="accent5" w:themeShade="BF"/>
+          <w:sz w:val="24"/>
+          <w:szCs w:val="24"/>
+        </w:rPr>
+        <w:t>......”</w:t>
+      </w:r>
+    </w:p>
+    <w:p>
+      <w:pPr>
+        <w:spacing w:line="360" w:lineRule="auto"/>
+        <w:rPr>
+          <w:rFonts w:ascii="Arial" w:hAnsi="Arial" w:cs="Arial"/>
+          <w:color w:val="2F5496" w:themeColor="accent5" w:themeShade="BF"/>
+          <w:sz w:val="24"/>
+          <w:szCs w:val="24"/>
+        </w:rPr>
+      </w:pPr>
+      <w:r>
+        <w:rPr>
+          <w:rFonts w:ascii="Arial" w:hAnsi="Arial" w:cs="Arial"/>
+          <w:color w:val="2F5496" w:themeColor="accent5" w:themeShade="BF"/>
+          <w:sz w:val="24"/>
+          <w:szCs w:val="24"/>
+        </w:rPr>
+        <w:tab/>
+      </w:r>
+    </w:p>
+    <w:p>
+      <w:pPr>
+        <w:pStyle w:val="Ttulo3"/>
+      </w:pPr>
+      <w:bookmarkStart w:id="40" w:name="_Toc536119744"/>
+      <w:r>
+        <w:t>5.2.2 APIs Utilizadas</w:t>
+      </w:r>
       <w:bookmarkEnd w:id="40"/>
-      <w:r>
-        <w:rPr>
-          <w:rFonts w:ascii="Arial" w:hAnsi="Arial" w:cs="Arial"/>
-          <w:color w:val="2F5496" w:themeColor="accent5" w:themeShade="BF"/>
-          <w:sz w:val="24"/>
-          <w:szCs w:val="24"/>
-        </w:rPr>
-        <w:t>......”</w:t>
-      </w:r>
-    </w:p>
-    <w:p>
-      <w:pPr>
-        <w:spacing w:line="360" w:lineRule="auto"/>
-        <w:rPr>
-          <w:rFonts w:ascii="Arial" w:hAnsi="Arial" w:cs="Arial"/>
-          <w:color w:val="2F5496" w:themeColor="accent5" w:themeShade="BF"/>
-          <w:sz w:val="24"/>
-          <w:szCs w:val="24"/>
-        </w:rPr>
-      </w:pPr>
-      <w:r>
-        <w:rPr>
-          <w:rFonts w:ascii="Arial" w:hAnsi="Arial" w:cs="Arial"/>
-          <w:color w:val="2F5496" w:themeColor="accent5" w:themeShade="BF"/>
-          <w:sz w:val="24"/>
-          <w:szCs w:val="24"/>
-        </w:rPr>
-        <w:tab/>
-      </w:r>
-    </w:p>
-    <w:p>
-      <w:pPr>
-        <w:pStyle w:val="Ttulo3"/>
-      </w:pPr>
-      <w:bookmarkStart w:id="41" w:name="_Toc536119744"/>
-      <w:r>
-        <w:t>5.2.2 APIs Utilizadas</w:t>
-      </w:r>
-      <w:bookmarkEnd w:id="41"/>
     </w:p>
     <w:p>
       <w:pPr>
@@ -26492,14 +26669,14 @@
         <w:pStyle w:val="Ttulo2"/>
         <w:spacing w:line="360" w:lineRule="auto"/>
       </w:pPr>
-      <w:bookmarkStart w:id="42" w:name="_Toc536119745"/>
+      <w:bookmarkStart w:id="41" w:name="_Toc536119745"/>
       <w:r>
         <w:t xml:space="preserve">5.3 </w:t>
       </w:r>
       <w:r>
         <w:t>Componentes do SW</w:t>
       </w:r>
-      <w:bookmarkEnd w:id="42"/>
+      <w:bookmarkEnd w:id="41"/>
       <w:r>
         <w:t xml:space="preserve"> </w:t>
       </w:r>
@@ -26608,7 +26785,7 @@
         <w:pStyle w:val="Ttulo2"/>
         <w:spacing w:line="360" w:lineRule="auto"/>
       </w:pPr>
-      <w:bookmarkStart w:id="43" w:name="_Toc536119746"/>
+      <w:bookmarkStart w:id="42" w:name="_Toc536119746"/>
       <w:r>
         <w:rPr>
           <w:rFonts w:cs="Arial"/>
@@ -26619,16 +26796,16 @@
         </w:rPr>
         <w:lastRenderedPageBreak/>
         <w:drawing>
-          <wp:anchor distT="0" distB="0" distL="114300" distR="114300" simplePos="0" relativeHeight="251659265" behindDoc="0" locked="0" layoutInCell="1" allowOverlap="1" wp14:anchorId="5B70FA49" wp14:editId="193697DF">
+          <wp:anchor distT="0" distB="0" distL="114300" distR="114300" simplePos="0" relativeHeight="251659265" behindDoc="0" locked="0" layoutInCell="1" allowOverlap="1" wp14:anchorId="5B70FA49" wp14:editId="5AA2A7AB">
             <wp:simplePos x="0" y="0"/>
             <wp:positionH relativeFrom="page">
-              <wp:align>center</wp:align>
+              <wp:posOffset>1447165</wp:posOffset>
             </wp:positionH>
             <wp:positionV relativeFrom="paragraph">
-              <wp:posOffset>358458</wp:posOffset>
+              <wp:posOffset>358140</wp:posOffset>
             </wp:positionV>
-            <wp:extent cx="4990465" cy="7689215"/>
-            <wp:effectExtent l="0" t="0" r="635" b="6985"/>
+            <wp:extent cx="4867275" cy="7689215"/>
+            <wp:effectExtent l="0" t="0" r="9525" b="6985"/>
             <wp:wrapTopAndBottom/>
             <wp:docPr id="3" name="Imagem 3"/>
             <wp:cNvGraphicFramePr>
@@ -26656,7 +26833,7 @@
                   <pic:spPr>
                     <a:xfrm>
                       <a:off x="0" y="0"/>
-                      <a:ext cx="4990465" cy="7689215"/>
+                      <a:ext cx="4867275" cy="7689215"/>
                     </a:xfrm>
                     <a:prstGeom prst="rect">
                       <a:avLst/>
@@ -26683,7 +26860,7 @@
       <w:r>
         <w:t>s</w:t>
       </w:r>
-      <w:bookmarkEnd w:id="43"/>
+      <w:bookmarkEnd w:id="42"/>
       <w:r>
         <w:t xml:space="preserve"> </w:t>
       </w:r>
@@ -26713,7 +26890,7 @@
         <w:pStyle w:val="Ttulo2"/>
         <w:spacing w:line="360" w:lineRule="auto"/>
       </w:pPr>
-      <w:bookmarkStart w:id="44" w:name="_Toc536119747"/>
+      <w:bookmarkStart w:id="43" w:name="_Toc536119747"/>
       <w:r>
         <w:lastRenderedPageBreak/>
         <w:t>5.5</w:t>
@@ -26724,7 +26901,7 @@
       <w:r>
         <w:t>Dados</w:t>
       </w:r>
-      <w:bookmarkEnd w:id="44"/>
+      <w:bookmarkEnd w:id="43"/>
     </w:p>
     <w:p>
       <w:pPr>
@@ -26783,7 +26960,8 @@
       <w:pPr>
         <w:pStyle w:val="Ttulo3"/>
       </w:pPr>
-      <w:bookmarkStart w:id="45" w:name="_Toc536119748"/>
+      <w:bookmarkStart w:id="44" w:name="_Toc536119748"/>
+      <w:bookmarkStart w:id="45" w:name="_GoBack"/>
       <w:r>
         <w:rPr>
           <w:rFonts w:cs="Arial"/>
@@ -26792,7 +26970,7 @@
           <w:szCs w:val="24"/>
         </w:rPr>
         <w:drawing>
-          <wp:anchor distT="0" distB="0" distL="114300" distR="114300" simplePos="0" relativeHeight="251660289" behindDoc="0" locked="0" layoutInCell="1" allowOverlap="1" wp14:anchorId="1CEF0D21" wp14:editId="07C791D6">
+          <wp:anchor distT="0" distB="0" distL="114300" distR="114300" simplePos="0" relativeHeight="251660289" behindDoc="0" locked="0" layoutInCell="1" allowOverlap="1" wp14:anchorId="1CEF0D21" wp14:editId="013FBC11">
             <wp:simplePos x="0" y="0"/>
             <wp:positionH relativeFrom="page">
               <wp:align>center</wp:align>
@@ -26800,8 +26978,8 @@
             <wp:positionV relativeFrom="paragraph">
               <wp:posOffset>343535</wp:posOffset>
             </wp:positionV>
-            <wp:extent cx="5743575" cy="4410075"/>
-            <wp:effectExtent l="0" t="0" r="9525" b="9525"/>
+            <wp:extent cx="5743575" cy="4407535"/>
+            <wp:effectExtent l="0" t="0" r="0" b="0"/>
             <wp:wrapTopAndBottom/>
             <wp:docPr id="5" name="Imagem 5"/>
             <wp:cNvGraphicFramePr>
@@ -26829,7 +27007,7 @@
                   <pic:spPr>
                     <a:xfrm>
                       <a:off x="0" y="0"/>
-                      <a:ext cx="5743575" cy="4410075"/>
+                      <a:ext cx="5743575" cy="4407859"/>
                     </a:xfrm>
                     <a:prstGeom prst="rect">
                       <a:avLst/>
@@ -26841,10 +27019,11 @@
           </wp:anchor>
         </w:drawing>
       </w:r>
+      <w:bookmarkEnd w:id="45"/>
       <w:r>
         <w:t>5.5.1 Modelo Conceitual</w:t>
       </w:r>
-      <w:bookmarkEnd w:id="45"/>
+      <w:bookmarkEnd w:id="44"/>
     </w:p>
     <w:p>
       <w:pPr>
@@ -27420,6 +27599,7 @@
         </w:rPr>
         <w:t xml:space="preserve"> </w:t>
       </w:r>
+      <w:proofErr w:type="gramStart"/>
       <w:r>
         <w:rPr>
           <w:rFonts w:ascii="Arial" w:hAnsi="Arial" w:cs="Arial"/>
@@ -27436,8 +27616,9 @@
           <w:sz w:val="24"/>
           <w:szCs w:val="24"/>
         </w:rPr>
-        <w:t xml:space="preserve"> do mó</w:t>
-      </w:r>
+        <w:t xml:space="preserve"> do</w:t>
+      </w:r>
+      <w:proofErr w:type="gramEnd"/>
       <w:r>
         <w:rPr>
           <w:rFonts w:ascii="Arial" w:hAnsi="Arial" w:cs="Arial"/>
@@ -27445,6 +27626,15 @@
           <w:sz w:val="24"/>
           <w:szCs w:val="24"/>
         </w:rPr>
+        <w:t xml:space="preserve"> mó</w:t>
+      </w:r>
+      <w:r>
+        <w:rPr>
+          <w:rFonts w:ascii="Arial" w:hAnsi="Arial" w:cs="Arial"/>
+          <w:color w:val="2F5496" w:themeColor="accent5" w:themeShade="BF"/>
+          <w:sz w:val="24"/>
+          <w:szCs w:val="24"/>
+        </w:rPr>
         <w:t>dulo principal</w:t>
       </w:r>
       <w:r>
@@ -27454,27 +27644,7 @@
           <w:sz w:val="24"/>
           <w:szCs w:val="24"/>
         </w:rPr>
-        <w:t xml:space="preserve"> conforme definido </w:t>
-      </w:r>
-      <w:proofErr w:type="gramStart"/>
-      <w:r>
-        <w:rPr>
-          <w:rFonts w:ascii="Arial" w:hAnsi="Arial" w:cs="Arial"/>
-          <w:color w:val="2F5496" w:themeColor="accent5" w:themeShade="BF"/>
-          <w:sz w:val="24"/>
-          <w:szCs w:val="24"/>
-        </w:rPr>
-        <w:t>na disciplinas</w:t>
-      </w:r>
-      <w:proofErr w:type="gramEnd"/>
-      <w:r>
-        <w:rPr>
-          <w:rFonts w:ascii="Arial" w:hAnsi="Arial" w:cs="Arial"/>
-          <w:color w:val="2F5496" w:themeColor="accent5" w:themeShade="BF"/>
-          <w:sz w:val="24"/>
-          <w:szCs w:val="24"/>
-        </w:rPr>
-        <w:t xml:space="preserve"> de Engenharia de SW 3</w:t>
+        <w:t xml:space="preserve"> conforme definido na disciplinas de Engenharia de SW 3</w:t>
       </w:r>
       <w:r>
         <w:rPr>
@@ -35247,7 +35417,7 @@
     </w:rPrDefault>
     <w:pPrDefault/>
   </w:docDefaults>
-  <w:latentStyles w:defLockedState="0" w:defUIPriority="0" w:defSemiHidden="0" w:defUnhideWhenUsed="0" w:defQFormat="0" w:count="376">
+  <w:latentStyles w:defLockedState="0" w:defUIPriority="0" w:defSemiHidden="0" w:defUnhideWhenUsed="0" w:defQFormat="0" w:count="375">
     <w:lsdException w:name="Normal" w:qFormat="1"/>
     <w:lsdException w:name="heading 1" w:qFormat="1"/>
     <w:lsdException w:name="heading 2" w:qFormat="1"/>
@@ -35616,7 +35786,6 @@
     <w:lsdException w:name="Smart Hyperlink" w:semiHidden="1" w:uiPriority="99" w:unhideWhenUsed="1"/>
     <w:lsdException w:name="Hashtag" w:semiHidden="1" w:uiPriority="99" w:unhideWhenUsed="1"/>
     <w:lsdException w:name="Unresolved Mention" w:semiHidden="1" w:uiPriority="99" w:unhideWhenUsed="1"/>
-    <w:lsdException w:name="Smart Link" w:semiHidden="1" w:uiPriority="99" w:unhideWhenUsed="1"/>
   </w:latentStyles>
   <w:style w:type="paragraph" w:default="1" w:styleId="Normal">
     <w:name w:val="Normal"/>
@@ -36429,7 +36598,7 @@
 </file>
 
 <file path=customXml/itemProps1.xml><?xml version="1.0" encoding="utf-8"?>
-<ds:datastoreItem xmlns:ds="http://schemas.openxmlformats.org/officeDocument/2006/customXml" ds:itemID="{4975541D-102E-4C37-899D-0031CE149381}">
+<ds:datastoreItem xmlns:ds="http://schemas.openxmlformats.org/officeDocument/2006/customXml" ds:itemID="{D4F6C98B-0097-4FC9-BE4A-0D58DFF95EF0}">
   <ds:schemaRefs>
     <ds:schemaRef ds:uri="http://schemas.openxmlformats.org/officeDocument/2006/bibliography"/>
   </ds:schemaRefs>

</xml_diff>

<commit_message>
280319 - Ajuste do arquivo e adição de alguns problemas
</commit_message>
<xml_diff>
--- a/Documentação.docx
+++ b/Documentação.docx
@@ -5502,7 +5502,6 @@
       <w:r>
         <w:rPr>
           <w:rFonts w:ascii="Arial" w:hAnsi="Arial" w:cs="Arial"/>
-          <w:color w:val="538135" w:themeColor="accent6" w:themeShade="BF"/>
           <w:sz w:val="24"/>
           <w:szCs w:val="24"/>
         </w:rPr>
@@ -5511,7 +5510,6 @@
       <w:r>
         <w:rPr>
           <w:rFonts w:ascii="Arial" w:hAnsi="Arial" w:cs="Arial"/>
-          <w:color w:val="538135" w:themeColor="accent6" w:themeShade="BF"/>
           <w:sz w:val="24"/>
           <w:szCs w:val="24"/>
         </w:rPr>
@@ -5520,7 +5518,6 @@
       <w:r>
         <w:rPr>
           <w:rFonts w:ascii="Arial" w:hAnsi="Arial" w:cs="Arial"/>
-          <w:color w:val="538135" w:themeColor="accent6" w:themeShade="BF"/>
           <w:sz w:val="24"/>
           <w:szCs w:val="24"/>
         </w:rPr>
@@ -5529,25 +5526,38 @@
       <w:r>
         <w:rPr>
           <w:rFonts w:ascii="Arial" w:hAnsi="Arial" w:cs="Arial"/>
-          <w:color w:val="538135" w:themeColor="accent6" w:themeShade="BF"/>
-          <w:sz w:val="24"/>
-          <w:szCs w:val="24"/>
-        </w:rPr>
-        <w:t>possuí uma infraestrutura capacitada</w:t>
-      </w:r>
-      <w:r>
-        <w:rPr>
-          <w:rFonts w:ascii="Arial" w:hAnsi="Arial" w:cs="Arial"/>
-          <w:color w:val="538135" w:themeColor="accent6" w:themeShade="BF"/>
-          <w:sz w:val="24"/>
-          <w:szCs w:val="24"/>
-        </w:rPr>
-        <w:t xml:space="preserve">, </w:t>
-      </w:r>
-      <w:r>
-        <w:rPr>
-          <w:rFonts w:ascii="Arial" w:hAnsi="Arial" w:cs="Arial"/>
-          <w:color w:val="538135" w:themeColor="accent6" w:themeShade="BF"/>
+          <w:sz w:val="24"/>
+          <w:szCs w:val="24"/>
+        </w:rPr>
+        <w:t xml:space="preserve">possuí uma </w:t>
+      </w:r>
+      <w:r>
+        <w:rPr>
+          <w:rFonts w:ascii="Arial" w:hAnsi="Arial" w:cs="Arial"/>
+          <w:sz w:val="24"/>
+          <w:szCs w:val="24"/>
+        </w:rPr>
+        <w:t xml:space="preserve">grande </w:t>
+      </w:r>
+      <w:r>
+        <w:rPr>
+          <w:rFonts w:ascii="Arial" w:hAnsi="Arial" w:cs="Arial"/>
+          <w:sz w:val="24"/>
+          <w:szCs w:val="24"/>
+        </w:rPr>
+        <w:t>infraestrutur</w:t>
+      </w:r>
+      <w:r>
+        <w:rPr>
+          <w:rFonts w:ascii="Arial" w:hAnsi="Arial" w:cs="Arial"/>
+          <w:sz w:val="24"/>
+          <w:szCs w:val="24"/>
+        </w:rPr>
+        <w:t xml:space="preserve">a, </w:t>
+      </w:r>
+      <w:r>
+        <w:rPr>
+          <w:rFonts w:ascii="Arial" w:hAnsi="Arial" w:cs="Arial"/>
           <w:sz w:val="24"/>
           <w:szCs w:val="24"/>
         </w:rPr>
@@ -5556,7 +5566,6 @@
       <w:r>
         <w:rPr>
           <w:rFonts w:ascii="Arial" w:hAnsi="Arial" w:cs="Arial"/>
-          <w:color w:val="538135" w:themeColor="accent6" w:themeShade="BF"/>
           <w:sz w:val="24"/>
           <w:szCs w:val="24"/>
         </w:rPr>
@@ -5565,7 +5574,6 @@
       <w:r>
         <w:rPr>
           <w:rFonts w:ascii="Arial" w:hAnsi="Arial" w:cs="Arial"/>
-          <w:color w:val="538135" w:themeColor="accent6" w:themeShade="BF"/>
           <w:sz w:val="24"/>
           <w:szCs w:val="24"/>
         </w:rPr>
@@ -5574,7 +5582,6 @@
       <w:r>
         <w:rPr>
           <w:rFonts w:ascii="Arial" w:hAnsi="Arial" w:cs="Arial"/>
-          <w:color w:val="538135" w:themeColor="accent6" w:themeShade="BF"/>
           <w:sz w:val="24"/>
           <w:szCs w:val="24"/>
         </w:rPr>
@@ -5583,7 +5590,6 @@
       <w:r>
         <w:rPr>
           <w:rFonts w:ascii="Arial" w:hAnsi="Arial" w:cs="Arial"/>
-          <w:color w:val="538135" w:themeColor="accent6" w:themeShade="BF"/>
           <w:sz w:val="24"/>
           <w:szCs w:val="24"/>
         </w:rPr>
@@ -5592,7 +5598,6 @@
       <w:r>
         <w:rPr>
           <w:rFonts w:ascii="Arial" w:hAnsi="Arial" w:cs="Arial"/>
-          <w:color w:val="538135" w:themeColor="accent6" w:themeShade="BF"/>
           <w:sz w:val="24"/>
           <w:szCs w:val="24"/>
         </w:rPr>
@@ -5612,7 +5617,15 @@
           <w:sz w:val="24"/>
           <w:szCs w:val="24"/>
         </w:rPr>
-        <w:t xml:space="preserve"> O </w:t>
+        <w:t xml:space="preserve"> </w:t>
+      </w:r>
+      <w:r>
+        <w:rPr>
+          <w:rFonts w:ascii="Arial" w:hAnsi="Arial" w:cs="Arial"/>
+          <w:sz w:val="24"/>
+          <w:szCs w:val="24"/>
+        </w:rPr>
+        <w:t xml:space="preserve">O </w:t>
       </w:r>
       <w:r>
         <w:rPr>
@@ -6277,15 +6290,13 @@
         <w:jc w:val="both"/>
         <w:rPr>
           <w:rFonts w:ascii="Arial" w:hAnsi="Arial" w:cs="Arial"/>
-          <w:color w:val="538135" w:themeColor="accent6" w:themeShade="BF"/>
-          <w:sz w:val="24"/>
-          <w:szCs w:val="24"/>
-        </w:rPr>
-      </w:pPr>
-      <w:r>
-        <w:rPr>
-          <w:rFonts w:ascii="Arial" w:hAnsi="Arial" w:cs="Arial"/>
-          <w:color w:val="538135" w:themeColor="accent6" w:themeShade="BF"/>
+          <w:sz w:val="24"/>
+          <w:szCs w:val="24"/>
+        </w:rPr>
+      </w:pPr>
+      <w:r>
+        <w:rPr>
+          <w:rFonts w:ascii="Arial" w:hAnsi="Arial" w:cs="Arial"/>
           <w:sz w:val="24"/>
           <w:szCs w:val="24"/>
         </w:rPr>
@@ -6294,16 +6305,30 @@
       <w:r>
         <w:rPr>
           <w:rFonts w:ascii="Arial" w:hAnsi="Arial" w:cs="Arial"/>
-          <w:color w:val="538135" w:themeColor="accent6" w:themeShade="BF"/>
-          <w:sz w:val="24"/>
-          <w:szCs w:val="24"/>
-        </w:rPr>
-        <w:t>conta com 15 Prédios dispersos pelo campus, mais de 3000 alunos matriculados e 300 funcionários ativos, assim possuí uma grande lista de patrimônios</w:t>
-      </w:r>
-      <w:r>
-        <w:rPr>
-          <w:rFonts w:ascii="Arial" w:hAnsi="Arial" w:cs="Arial"/>
-          <w:color w:val="538135" w:themeColor="accent6" w:themeShade="BF"/>
+          <w:sz w:val="24"/>
+          <w:szCs w:val="24"/>
+        </w:rPr>
+        <w:t>conta com 15 Prédios dis</w:t>
+      </w:r>
+      <w:r>
+        <w:rPr>
+          <w:rFonts w:ascii="Arial" w:hAnsi="Arial" w:cs="Arial"/>
+          <w:sz w:val="24"/>
+          <w:szCs w:val="24"/>
+        </w:rPr>
+        <w:t>tribuídos</w:t>
+      </w:r>
+      <w:r>
+        <w:rPr>
+          <w:rFonts w:ascii="Arial" w:hAnsi="Arial" w:cs="Arial"/>
+          <w:sz w:val="24"/>
+          <w:szCs w:val="24"/>
+        </w:rPr>
+        <w:t xml:space="preserve"> pelo campus, mais de 3000 alunos matriculados e 300 funcionários, assim possuí uma grande lista de patrimônios</w:t>
+      </w:r>
+      <w:r>
+        <w:rPr>
+          <w:rFonts w:ascii="Arial" w:hAnsi="Arial" w:cs="Arial"/>
           <w:sz w:val="24"/>
           <w:szCs w:val="24"/>
         </w:rPr>
@@ -6312,7 +6337,6 @@
       <w:r>
         <w:rPr>
           <w:rFonts w:ascii="Arial" w:hAnsi="Arial" w:cs="Arial"/>
-          <w:color w:val="538135" w:themeColor="accent6" w:themeShade="BF"/>
           <w:sz w:val="24"/>
           <w:szCs w:val="24"/>
         </w:rPr>
@@ -6321,16 +6345,14 @@
       <w:r>
         <w:rPr>
           <w:rFonts w:ascii="Arial" w:hAnsi="Arial" w:cs="Arial"/>
-          <w:color w:val="538135" w:themeColor="accent6" w:themeShade="BF"/>
-          <w:sz w:val="24"/>
-          <w:szCs w:val="24"/>
-        </w:rPr>
-        <w:t xml:space="preserve"> se controlar, com cerca de 8000 itens</w:t>
-      </w:r>
-      <w:r>
-        <w:rPr>
-          <w:rFonts w:ascii="Arial" w:hAnsi="Arial" w:cs="Arial"/>
-          <w:color w:val="538135" w:themeColor="accent6" w:themeShade="BF"/>
+          <w:sz w:val="24"/>
+          <w:szCs w:val="24"/>
+        </w:rPr>
+        <w:t xml:space="preserve"> controlar, com cerca de 8000 itens</w:t>
+      </w:r>
+      <w:r>
+        <w:rPr>
+          <w:rFonts w:ascii="Arial" w:hAnsi="Arial" w:cs="Arial"/>
           <w:sz w:val="24"/>
           <w:szCs w:val="24"/>
         </w:rPr>
@@ -6339,7 +6361,6 @@
       <w:r>
         <w:rPr>
           <w:rFonts w:ascii="Arial" w:hAnsi="Arial" w:cs="Arial"/>
-          <w:color w:val="538135" w:themeColor="accent6" w:themeShade="BF"/>
           <w:sz w:val="24"/>
           <w:szCs w:val="24"/>
         </w:rPr>
@@ -6348,7 +6369,6 @@
       <w:r>
         <w:rPr>
           <w:rFonts w:ascii="Arial" w:hAnsi="Arial" w:cs="Arial"/>
-          <w:color w:val="538135" w:themeColor="accent6" w:themeShade="BF"/>
           <w:sz w:val="24"/>
           <w:szCs w:val="24"/>
         </w:rPr>
@@ -6362,11 +6382,19 @@
         <w:jc w:val="both"/>
         <w:rPr>
           <w:rFonts w:ascii="Arial" w:hAnsi="Arial" w:cs="Arial"/>
+          <w:sz w:val="24"/>
+          <w:szCs w:val="24"/>
+        </w:rPr>
+      </w:pPr>
+      <w:r>
+        <w:rPr>
+          <w:rFonts w:ascii="Arial" w:hAnsi="Arial" w:cs="Arial"/>
           <w:color w:val="000000" w:themeColor="text1"/>
           <w:sz w:val="24"/>
           <w:szCs w:val="24"/>
         </w:rPr>
-      </w:pPr>
+        <w:t>A partir das dificuldades encontradas pelos funcionários, f</w:t>
+      </w:r>
       <w:r>
         <w:rPr>
           <w:rFonts w:ascii="Arial" w:hAnsi="Arial" w:cs="Arial"/>
@@ -6374,7 +6402,7 @@
           <w:sz w:val="24"/>
           <w:szCs w:val="24"/>
         </w:rPr>
-        <w:t>A partir das dificuldades encontradas pelos funcionários, f</w:t>
+        <w:t>oi realizado um inventário com alunos voluntários do curso de logística</w:t>
       </w:r>
       <w:r>
         <w:rPr>
@@ -6383,7 +6411,7 @@
           <w:sz w:val="24"/>
           <w:szCs w:val="24"/>
         </w:rPr>
-        <w:t>oi realizado um inventário com alunos voluntários do curso de logística</w:t>
+        <w:t>.</w:t>
       </w:r>
       <w:r>
         <w:rPr>
@@ -6392,7 +6420,7 @@
           <w:sz w:val="24"/>
           <w:szCs w:val="24"/>
         </w:rPr>
-        <w:t>.</w:t>
+        <w:t xml:space="preserve"> </w:t>
       </w:r>
       <w:r>
         <w:rPr>
@@ -6401,57 +6429,137 @@
           <w:sz w:val="24"/>
           <w:szCs w:val="24"/>
         </w:rPr>
+        <w:t>Esses</w:t>
+      </w:r>
+      <w:r>
+        <w:rPr>
+          <w:rFonts w:ascii="Arial" w:hAnsi="Arial" w:cs="Arial"/>
+          <w:color w:val="000000" w:themeColor="text1"/>
+          <w:sz w:val="24"/>
+          <w:szCs w:val="24"/>
+        </w:rPr>
+        <w:t xml:space="preserve"> alunos atualizaram a planilha</w:t>
+      </w:r>
+      <w:r>
+        <w:rPr>
+          <w:rFonts w:ascii="Arial" w:hAnsi="Arial" w:cs="Arial"/>
+          <w:color w:val="000000" w:themeColor="text1"/>
+          <w:sz w:val="24"/>
+          <w:szCs w:val="24"/>
+        </w:rPr>
+        <w:t xml:space="preserve"> de patrimônio</w:t>
+      </w:r>
+      <w:r>
+        <w:rPr>
+          <w:rFonts w:ascii="Arial" w:hAnsi="Arial" w:cs="Arial"/>
+          <w:color w:val="000000" w:themeColor="text1"/>
+          <w:sz w:val="24"/>
+          <w:szCs w:val="24"/>
+        </w:rPr>
+        <w:t>, porém ao tentar adicionar fotos para os patrimônios</w:t>
+      </w:r>
+      <w:r>
+        <w:rPr>
+          <w:rFonts w:ascii="Arial" w:hAnsi="Arial" w:cs="Arial"/>
+          <w:color w:val="2E74B5" w:themeColor="accent1" w:themeShade="BF"/>
+          <w:sz w:val="24"/>
+          <w:szCs w:val="24"/>
+        </w:rPr>
         <w:t xml:space="preserve"> </w:t>
       </w:r>
       <w:r>
         <w:rPr>
           <w:rFonts w:ascii="Arial" w:hAnsi="Arial" w:cs="Arial"/>
+          <w:sz w:val="24"/>
+          <w:szCs w:val="24"/>
+        </w:rPr>
+        <w:t>o uso d</w:t>
+      </w:r>
+      <w:r>
+        <w:rPr>
+          <w:rFonts w:ascii="Arial" w:hAnsi="Arial" w:cs="Arial"/>
+          <w:sz w:val="24"/>
+          <w:szCs w:val="24"/>
+        </w:rPr>
+        <w:t>e</w:t>
+      </w:r>
+      <w:r>
+        <w:rPr>
+          <w:rFonts w:ascii="Arial" w:hAnsi="Arial" w:cs="Arial"/>
+          <w:sz w:val="24"/>
+          <w:szCs w:val="24"/>
+        </w:rPr>
+        <w:t xml:space="preserve"> planilha se tornou inviável, </w:t>
+      </w:r>
+      <w:r>
+        <w:rPr>
+          <w:rFonts w:ascii="Arial" w:hAnsi="Arial" w:cs="Arial"/>
+          <w:sz w:val="24"/>
+          <w:szCs w:val="24"/>
+        </w:rPr>
+        <w:t>uma vez que a inserção e utilização</w:t>
+      </w:r>
+      <w:r>
+        <w:rPr>
+          <w:rFonts w:ascii="Arial" w:hAnsi="Arial" w:cs="Arial"/>
+          <w:sz w:val="24"/>
+          <w:szCs w:val="24"/>
+        </w:rPr>
+        <w:t xml:space="preserve"> de fotos não</w:t>
+      </w:r>
+      <w:r>
+        <w:rPr>
+          <w:rFonts w:ascii="Arial" w:hAnsi="Arial" w:cs="Arial"/>
+          <w:sz w:val="24"/>
+          <w:szCs w:val="24"/>
+        </w:rPr>
+        <w:t xml:space="preserve"> foi possível em decorrência da</w:t>
+      </w:r>
+      <w:r>
+        <w:rPr>
+          <w:rFonts w:ascii="Arial" w:hAnsi="Arial" w:cs="Arial"/>
+          <w:sz w:val="24"/>
+          <w:szCs w:val="24"/>
+        </w:rPr>
+        <w:t xml:space="preserve"> grande massa de registros existentes</w:t>
+      </w:r>
+      <w:r>
+        <w:rPr>
+          <w:rFonts w:ascii="Arial" w:hAnsi="Arial" w:cs="Arial"/>
           <w:color w:val="000000" w:themeColor="text1"/>
           <w:sz w:val="24"/>
           <w:szCs w:val="24"/>
         </w:rPr>
-        <w:t>Esses</w:t>
-      </w:r>
-      <w:r>
-        <w:rPr>
-          <w:rFonts w:ascii="Arial" w:hAnsi="Arial" w:cs="Arial"/>
-          <w:color w:val="000000" w:themeColor="text1"/>
-          <w:sz w:val="24"/>
-          <w:szCs w:val="24"/>
-        </w:rPr>
-        <w:t xml:space="preserve"> alunos atualizaram a planilha</w:t>
-      </w:r>
-      <w:r>
-        <w:rPr>
-          <w:rFonts w:ascii="Arial" w:hAnsi="Arial" w:cs="Arial"/>
-          <w:color w:val="000000" w:themeColor="text1"/>
-          <w:sz w:val="24"/>
-          <w:szCs w:val="24"/>
-        </w:rPr>
-        <w:t xml:space="preserve"> de patrimônio</w:t>
-      </w:r>
-      <w:r>
-        <w:rPr>
-          <w:rFonts w:ascii="Arial" w:hAnsi="Arial" w:cs="Arial"/>
-          <w:color w:val="000000" w:themeColor="text1"/>
-          <w:sz w:val="24"/>
-          <w:szCs w:val="24"/>
-        </w:rPr>
-        <w:t>, porém ao tentar adicionar fotos para os patrimônios</w:t>
-      </w:r>
-      <w:r>
-        <w:rPr>
-          <w:rFonts w:ascii="Arial" w:hAnsi="Arial" w:cs="Arial"/>
-          <w:color w:val="FF0000"/>
-          <w:sz w:val="24"/>
-          <w:szCs w:val="24"/>
-        </w:rPr>
-        <w:t>, houve travamentos</w:t>
-      </w:r>
-      <w:r>
-        <w:rPr>
-          <w:rFonts w:ascii="Arial" w:hAnsi="Arial" w:cs="Arial"/>
-          <w:color w:val="2E74B5" w:themeColor="accent1" w:themeShade="BF"/>
+        <w:t>. A proposta é que seja desenvolvido um software que importe a planilha</w:t>
+      </w:r>
+      <w:r>
+        <w:rPr>
+          <w:rFonts w:ascii="Arial" w:hAnsi="Arial" w:cs="Arial"/>
+          <w:color w:val="538135" w:themeColor="accent6" w:themeShade="BF"/>
+          <w:sz w:val="24"/>
+          <w:szCs w:val="24"/>
+        </w:rPr>
+        <w:t xml:space="preserve">, </w:t>
+      </w:r>
+      <w:r>
+        <w:rPr>
+          <w:rFonts w:ascii="Arial" w:hAnsi="Arial" w:cs="Arial"/>
+          <w:sz w:val="24"/>
+          <w:szCs w:val="24"/>
+        </w:rPr>
+        <w:t>de suporte a todas as operações hoje realizadas</w:t>
+      </w:r>
+      <w:r>
+        <w:rPr>
+          <w:rFonts w:ascii="Arial" w:hAnsi="Arial" w:cs="Arial"/>
+          <w:sz w:val="24"/>
+          <w:szCs w:val="24"/>
+        </w:rPr>
+        <w:t xml:space="preserve"> e que seja possível adicionar fotos de todos os itens</w:t>
+      </w:r>
+      <w:r>
+        <w:rPr>
+          <w:rFonts w:ascii="Arial" w:hAnsi="Arial" w:cs="Arial"/>
           <w:sz w:val="24"/>
           <w:szCs w:val="24"/>
         </w:rPr>
@@ -6460,124 +6568,22 @@
       <w:r>
         <w:rPr>
           <w:rFonts w:ascii="Arial" w:hAnsi="Arial" w:cs="Arial"/>
-          <w:color w:val="538135" w:themeColor="accent6" w:themeShade="BF"/>
-          <w:sz w:val="24"/>
-          <w:szCs w:val="24"/>
-        </w:rPr>
-        <w:t xml:space="preserve">o uso da planilha se tornou inviável, visto que o suporte </w:t>
-      </w:r>
-      <w:r>
-        <w:rPr>
-          <w:rFonts w:ascii="Arial" w:hAnsi="Arial" w:cs="Arial"/>
-          <w:color w:val="538135" w:themeColor="accent6" w:themeShade="BF"/>
-          <w:sz w:val="24"/>
-          <w:szCs w:val="24"/>
-        </w:rPr>
-        <w:t>à</w:t>
-      </w:r>
-      <w:r>
-        <w:rPr>
-          <w:rFonts w:ascii="Arial" w:hAnsi="Arial" w:cs="Arial"/>
-          <w:color w:val="538135" w:themeColor="accent6" w:themeShade="BF"/>
-          <w:sz w:val="24"/>
-          <w:szCs w:val="24"/>
-        </w:rPr>
-        <w:t xml:space="preserve"> utilização de fotos não foi </w:t>
-      </w:r>
-      <w:r>
-        <w:rPr>
-          <w:rFonts w:ascii="Arial" w:hAnsi="Arial" w:cs="Arial"/>
-          <w:color w:val="538135" w:themeColor="accent6" w:themeShade="BF"/>
-          <w:sz w:val="24"/>
-          <w:szCs w:val="24"/>
-        </w:rPr>
-        <w:t>feito</w:t>
-      </w:r>
-      <w:r>
-        <w:rPr>
-          <w:rFonts w:ascii="Arial" w:hAnsi="Arial" w:cs="Arial"/>
-          <w:color w:val="538135" w:themeColor="accent6" w:themeShade="BF"/>
-          <w:sz w:val="24"/>
-          <w:szCs w:val="24"/>
-        </w:rPr>
-        <w:t xml:space="preserve"> para </w:t>
-      </w:r>
-      <w:r>
-        <w:rPr>
-          <w:rFonts w:ascii="Arial" w:hAnsi="Arial" w:cs="Arial"/>
-          <w:color w:val="538135" w:themeColor="accent6" w:themeShade="BF"/>
-          <w:sz w:val="24"/>
-          <w:szCs w:val="24"/>
-        </w:rPr>
-        <w:t xml:space="preserve">suportar </w:t>
-      </w:r>
-      <w:r>
-        <w:rPr>
-          <w:rFonts w:ascii="Arial" w:hAnsi="Arial" w:cs="Arial"/>
-          <w:color w:val="538135" w:themeColor="accent6" w:themeShade="BF"/>
-          <w:sz w:val="24"/>
-          <w:szCs w:val="24"/>
-        </w:rPr>
-        <w:t>a grande massa de registros existentes</w:t>
-      </w:r>
-      <w:r>
-        <w:rPr>
-          <w:rFonts w:ascii="Arial" w:hAnsi="Arial" w:cs="Arial"/>
-          <w:color w:val="000000" w:themeColor="text1"/>
-          <w:sz w:val="24"/>
-          <w:szCs w:val="24"/>
-        </w:rPr>
-        <w:t>. A proposta é que seja desenvolvido um software que importe a planilha</w:t>
-      </w:r>
-      <w:r>
-        <w:rPr>
-          <w:rFonts w:ascii="Arial" w:hAnsi="Arial" w:cs="Arial"/>
-          <w:color w:val="538135" w:themeColor="accent6" w:themeShade="BF"/>
-          <w:sz w:val="24"/>
-          <w:szCs w:val="24"/>
-        </w:rPr>
-        <w:t>, de suporte a todas as operações hoje realizadas</w:t>
-      </w:r>
-      <w:r>
-        <w:rPr>
-          <w:rFonts w:ascii="Arial" w:hAnsi="Arial" w:cs="Arial"/>
-          <w:color w:val="538135" w:themeColor="accent6" w:themeShade="BF"/>
-          <w:sz w:val="24"/>
-          <w:szCs w:val="24"/>
-        </w:rPr>
-        <w:t xml:space="preserve"> </w:t>
-      </w:r>
-      <w:r>
-        <w:rPr>
-          <w:rFonts w:ascii="Arial" w:hAnsi="Arial" w:cs="Arial"/>
-          <w:color w:val="000000" w:themeColor="text1"/>
-          <w:sz w:val="24"/>
-          <w:szCs w:val="24"/>
-        </w:rPr>
-        <w:t>e que seja possível adicionar fotos de todos os itens</w:t>
-      </w:r>
-      <w:r>
-        <w:rPr>
-          <w:rFonts w:ascii="Arial" w:hAnsi="Arial" w:cs="Arial"/>
-          <w:color w:val="000000" w:themeColor="text1"/>
-          <w:sz w:val="24"/>
-          <w:szCs w:val="24"/>
-        </w:rPr>
-        <w:t xml:space="preserve"> </w:t>
-      </w:r>
-      <w:r>
-        <w:rPr>
-          <w:rFonts w:ascii="Arial" w:hAnsi="Arial" w:cs="Arial"/>
-          <w:color w:val="538135" w:themeColor="accent6" w:themeShade="BF"/>
-          <w:sz w:val="24"/>
-          <w:szCs w:val="24"/>
-        </w:rPr>
-        <w:t>de forma a não afetar a performance</w:t>
-      </w:r>
-      <w:r>
-        <w:rPr>
-          <w:rFonts w:ascii="Arial" w:hAnsi="Arial" w:cs="Arial"/>
-          <w:color w:val="000000" w:themeColor="text1"/>
+          <w:sz w:val="24"/>
+          <w:szCs w:val="24"/>
+        </w:rPr>
+        <w:t xml:space="preserve">de forma a não afetar </w:t>
+      </w:r>
+      <w:r>
+        <w:rPr>
+          <w:rFonts w:ascii="Arial" w:hAnsi="Arial" w:cs="Arial"/>
+          <w:sz w:val="24"/>
+          <w:szCs w:val="24"/>
+        </w:rPr>
+        <w:t>o desempenho</w:t>
+      </w:r>
+      <w:r>
+        <w:rPr>
+          <w:rFonts w:ascii="Arial" w:hAnsi="Arial" w:cs="Arial"/>
           <w:sz w:val="24"/>
           <w:szCs w:val="24"/>
         </w:rPr>
@@ -6626,10 +6632,30 @@
     </w:p>
     <w:p>
       <w:pPr>
+        <w:rPr>
+          <w:rFonts w:ascii="Arial" w:hAnsi="Arial" w:cs="Arial"/>
+          <w:color w:val="000000" w:themeColor="text1"/>
+          <w:sz w:val="24"/>
+          <w:szCs w:val="24"/>
+        </w:rPr>
+      </w:pPr>
+      <w:r>
+        <w:rPr>
+          <w:rFonts w:ascii="Arial" w:hAnsi="Arial" w:cs="Arial"/>
+          <w:color w:val="000000" w:themeColor="text1"/>
+          <w:sz w:val="24"/>
+          <w:szCs w:val="24"/>
+        </w:rPr>
+        <w:br w:type="page"/>
+      </w:r>
+    </w:p>
+    <w:p>
+      <w:pPr>
         <w:pStyle w:val="Ttulo3"/>
       </w:pPr>
       <w:bookmarkStart w:id="7" w:name="_Toc536119726"/>
       <w:r>
+        <w:lastRenderedPageBreak/>
         <w:t>2</w:t>
       </w:r>
       <w:r>
@@ -6675,7 +6701,7 @@
           <w:sz w:val="24"/>
           <w:szCs w:val="24"/>
         </w:rPr>
-        <w:t>entrevista com os funcionários do setor de patrimônio forma identificad</w:t>
+        <w:t>entrevista com os funcionários do setor de patrimônio</w:t>
       </w:r>
       <w:r>
         <w:rPr>
@@ -6684,7 +6710,7 @@
           <w:sz w:val="24"/>
           <w:szCs w:val="24"/>
         </w:rPr>
-        <w:t>o</w:t>
+        <w:t xml:space="preserve">, foram </w:t>
       </w:r>
       <w:r>
         <w:rPr>
@@ -6693,35 +6719,18 @@
           <w:sz w:val="24"/>
           <w:szCs w:val="24"/>
         </w:rPr>
-        <w:t xml:space="preserve">s </w:t>
-      </w:r>
-      <w:r>
+        <w:t>identificados vários problemas decorrentes da utilização de um documento Excel para a gestão:</w:t>
+      </w:r>
+    </w:p>
+    <w:p>
+      <w:pPr>
         <w:rPr>
           <w:rFonts w:ascii="Arial" w:hAnsi="Arial" w:cs="Arial"/>
           <w:color w:val="000000" w:themeColor="text1"/>
           <w:sz w:val="24"/>
           <w:szCs w:val="24"/>
         </w:rPr>
-        <w:t>o</w:t>
-      </w:r>
-      <w:r>
-        <w:rPr>
-          <w:rFonts w:ascii="Arial" w:hAnsi="Arial" w:cs="Arial"/>
-          <w:color w:val="000000" w:themeColor="text1"/>
-          <w:sz w:val="24"/>
-          <w:szCs w:val="24"/>
-        </w:rPr>
-        <w:t>s segui</w:t>
-      </w:r>
-      <w:r>
-        <w:rPr>
-          <w:rFonts w:ascii="Arial" w:hAnsi="Arial" w:cs="Arial"/>
-          <w:color w:val="000000" w:themeColor="text1"/>
-          <w:sz w:val="24"/>
-          <w:szCs w:val="24"/>
-        </w:rPr>
-        <w:t>ntes problemas:</w:t>
-      </w:r>
+      </w:pPr>
     </w:p>
     <w:p>
       <w:pPr>
@@ -6743,7 +6752,15 @@
           <w:color w:val="000000" w:themeColor="text1"/>
           <w:lang w:val="pt-BR"/>
         </w:rPr>
-        <w:t>Dificuldade na gestão dos patrimônios sob responsabilidade do setor de Patrimônio</w:t>
+        <w:t>Impossibilidade de associar imagens aos registros dos patrimônios</w:t>
+      </w:r>
+      <w:r>
+        <w:rPr>
+          <w:rFonts w:ascii="Arial" w:hAnsi="Arial" w:cs="Arial"/>
+          <w:color w:val="000000" w:themeColor="text1"/>
+          <w:lang w:val="pt-BR"/>
+        </w:rPr>
+        <w:t>;</w:t>
       </w:r>
     </w:p>
     <w:p>
@@ -6751,7 +6768,7 @@
         <w:pStyle w:val="PargrafodaLista"/>
         <w:numPr>
           <w:ilvl w:val="0"/>
-          <w:numId w:val="29"/>
+          <w:numId w:val="26"/>
         </w:numPr>
         <w:spacing w:after="120" w:line="360" w:lineRule="auto"/>
         <w:jc w:val="both"/>
@@ -6766,7 +6783,7 @@
           <w:color w:val="000000" w:themeColor="text1"/>
           <w:lang w:val="pt-BR"/>
         </w:rPr>
-        <w:t xml:space="preserve">Impossibilidade de associar imagens </w:t>
+        <w:t xml:space="preserve">Falta de automação no processo de baixa patrimonial, </w:t>
       </w:r>
       <w:r>
         <w:rPr>
@@ -6774,21 +6791,232 @@
           <w:color w:val="000000" w:themeColor="text1"/>
           <w:lang w:val="pt-BR"/>
         </w:rPr>
-        <w:t>aos patrimônios</w:t>
-      </w:r>
-    </w:p>
-    <w:p>
-      <w:pPr>
-        <w:spacing w:line="360" w:lineRule="auto"/>
-        <w:ind w:firstLine="284"/>
+        <w:t>pois</w:t>
+      </w:r>
+      <w:r>
+        <w:rPr>
+          <w:rFonts w:ascii="Arial" w:hAnsi="Arial" w:cs="Arial"/>
+          <w:color w:val="000000" w:themeColor="text1"/>
+          <w:lang w:val="pt-BR"/>
+        </w:rPr>
+        <w:t xml:space="preserve"> é necessário gerar um </w:t>
+      </w:r>
+      <w:bookmarkStart w:id="8" w:name="_GoBack"/>
+      <w:bookmarkEnd w:id="8"/>
+      <w:r>
+        <w:rPr>
+          <w:rFonts w:ascii="Arial" w:hAnsi="Arial" w:cs="Arial"/>
+          <w:color w:val="000000" w:themeColor="text1"/>
+          <w:lang w:val="pt-BR"/>
+        </w:rPr>
+        <w:t xml:space="preserve">outro arquivo Excel manualmente com todos os registros </w:t>
+      </w:r>
+      <w:r>
+        <w:rPr>
+          <w:rFonts w:ascii="Arial" w:hAnsi="Arial" w:cs="Arial"/>
+          <w:color w:val="000000" w:themeColor="text1"/>
+          <w:lang w:val="pt-BR"/>
+        </w:rPr>
+        <w:t>que irão passar</w:t>
+      </w:r>
+      <w:r>
+        <w:rPr>
+          <w:rFonts w:ascii="Arial" w:hAnsi="Arial" w:cs="Arial"/>
+          <w:color w:val="000000" w:themeColor="text1"/>
+          <w:lang w:val="pt-BR"/>
+        </w:rPr>
+        <w:t xml:space="preserve"> pelo processo</w:t>
+      </w:r>
+      <w:r>
+        <w:rPr>
+          <w:rFonts w:ascii="Arial" w:hAnsi="Arial" w:cs="Arial"/>
+          <w:color w:val="000000" w:themeColor="text1"/>
+          <w:lang w:val="pt-BR"/>
+        </w:rPr>
+        <w:t>;</w:t>
+      </w:r>
+    </w:p>
+    <w:p>
+      <w:pPr>
+        <w:pStyle w:val="PargrafodaLista"/>
+        <w:numPr>
+          <w:ilvl w:val="0"/>
+          <w:numId w:val="26"/>
+        </w:numPr>
+        <w:spacing w:after="120" w:line="360" w:lineRule="auto"/>
         <w:jc w:val="both"/>
         <w:rPr>
-          <w:rFonts w:ascii="Arial" w:hAnsi="Arial" w:cs="Arial"/>
-          <w:color w:val="2F5496" w:themeColor="accent5" w:themeShade="BF"/>
-          <w:sz w:val="24"/>
-          <w:szCs w:val="24"/>
-        </w:rPr>
-      </w:pPr>
+          <w:color w:val="000000" w:themeColor="text1"/>
+          <w:lang w:val="pt-BR"/>
+        </w:rPr>
+      </w:pPr>
+      <w:r>
+        <w:rPr>
+          <w:rFonts w:ascii="Arial" w:hAnsi="Arial" w:cs="Arial"/>
+          <w:color w:val="000000" w:themeColor="text1"/>
+          <w:lang w:val="pt-BR"/>
+        </w:rPr>
+        <w:t xml:space="preserve">Falta de </w:t>
+      </w:r>
+      <w:r>
+        <w:rPr>
+          <w:rFonts w:ascii="Arial" w:hAnsi="Arial" w:cs="Arial"/>
+          <w:color w:val="000000" w:themeColor="text1"/>
+          <w:lang w:val="pt-BR"/>
+        </w:rPr>
+        <w:t>método de autenticação</w:t>
+      </w:r>
+      <w:r>
+        <w:rPr>
+          <w:rFonts w:ascii="Arial" w:hAnsi="Arial" w:cs="Arial"/>
+          <w:color w:val="000000" w:themeColor="text1"/>
+          <w:lang w:val="pt-BR"/>
+        </w:rPr>
+        <w:t xml:space="preserve"> </w:t>
+      </w:r>
+      <w:r>
+        <w:rPr>
+          <w:rFonts w:ascii="Arial" w:hAnsi="Arial" w:cs="Arial"/>
+          <w:color w:val="000000" w:themeColor="text1"/>
+          <w:lang w:val="pt-BR"/>
+        </w:rPr>
+        <w:t>n</w:t>
+      </w:r>
+      <w:r>
+        <w:rPr>
+          <w:rFonts w:ascii="Arial" w:hAnsi="Arial" w:cs="Arial"/>
+          <w:color w:val="000000" w:themeColor="text1"/>
+          <w:lang w:val="pt-BR"/>
+        </w:rPr>
+        <w:t>a planilha</w:t>
+      </w:r>
+      <w:r>
+        <w:rPr>
+          <w:rFonts w:ascii="Arial" w:hAnsi="Arial" w:cs="Arial"/>
+          <w:color w:val="000000" w:themeColor="text1"/>
+          <w:lang w:val="pt-BR"/>
+        </w:rPr>
+        <w:t xml:space="preserve">, deixando os dados expostos </w:t>
+      </w:r>
+      <w:r>
+        <w:rPr>
+          <w:rFonts w:ascii="Arial" w:hAnsi="Arial" w:cs="Arial"/>
+          <w:color w:val="000000" w:themeColor="text1"/>
+          <w:lang w:val="pt-BR"/>
+        </w:rPr>
+        <w:t>a qualquer pessoa;</w:t>
+      </w:r>
+    </w:p>
+    <w:p>
+      <w:pPr>
+        <w:pStyle w:val="PargrafodaLista"/>
+        <w:numPr>
+          <w:ilvl w:val="0"/>
+          <w:numId w:val="26"/>
+        </w:numPr>
+        <w:spacing w:after="120" w:line="360" w:lineRule="auto"/>
+        <w:jc w:val="both"/>
+        <w:rPr>
+          <w:color w:val="000000" w:themeColor="text1"/>
+          <w:lang w:val="pt-BR"/>
+        </w:rPr>
+      </w:pPr>
+      <w:r>
+        <w:rPr>
+          <w:rFonts w:ascii="Arial" w:hAnsi="Arial" w:cs="Arial"/>
+          <w:color w:val="000000" w:themeColor="text1"/>
+          <w:lang w:val="pt-BR"/>
+        </w:rPr>
+        <w:t>Dados centralizados em um único arquivo, impossibilitando trabalho simultâneo em cima da planilha</w:t>
+      </w:r>
+      <w:r>
+        <w:rPr>
+          <w:rFonts w:ascii="Arial" w:hAnsi="Arial" w:cs="Arial"/>
+          <w:color w:val="000000" w:themeColor="text1"/>
+          <w:lang w:val="pt-BR"/>
+        </w:rPr>
+        <w:t xml:space="preserve"> nativamente;</w:t>
+      </w:r>
+    </w:p>
+    <w:p>
+      <w:pPr>
+        <w:pStyle w:val="PargrafodaLista"/>
+        <w:numPr>
+          <w:ilvl w:val="0"/>
+          <w:numId w:val="26"/>
+        </w:numPr>
+        <w:spacing w:after="120" w:line="360" w:lineRule="auto"/>
+        <w:jc w:val="both"/>
+        <w:rPr>
+          <w:color w:val="000000" w:themeColor="text1"/>
+          <w:lang w:val="pt-BR"/>
+        </w:rPr>
+      </w:pPr>
+      <w:r>
+        <w:rPr>
+          <w:rFonts w:ascii="Arial" w:hAnsi="Arial" w:cs="Arial"/>
+          <w:color w:val="000000" w:themeColor="text1"/>
+          <w:lang w:val="pt-BR"/>
+        </w:rPr>
+        <w:t>Risco de perda massiva de dados, devido também a centralidade de dados;</w:t>
+      </w:r>
+    </w:p>
+    <w:p>
+      <w:pPr>
+        <w:pStyle w:val="PargrafodaLista"/>
+        <w:numPr>
+          <w:ilvl w:val="0"/>
+          <w:numId w:val="26"/>
+        </w:numPr>
+        <w:spacing w:after="120" w:line="360" w:lineRule="auto"/>
+        <w:jc w:val="both"/>
+        <w:rPr>
+          <w:rFonts w:ascii="Arial" w:hAnsi="Arial" w:cs="Arial"/>
+          <w:color w:val="000000" w:themeColor="text1"/>
+          <w:lang w:val="pt-BR"/>
+        </w:rPr>
+      </w:pPr>
+      <w:r>
+        <w:rPr>
+          <w:rFonts w:ascii="Arial" w:hAnsi="Arial" w:cs="Arial"/>
+          <w:color w:val="000000" w:themeColor="text1"/>
+          <w:lang w:val="pt-BR"/>
+        </w:rPr>
+        <w:t>A interface não é agradável ao usuário</w:t>
+      </w:r>
+      <w:r>
+        <w:rPr>
+          <w:rFonts w:ascii="Arial" w:hAnsi="Arial" w:cs="Arial"/>
+          <w:color w:val="000000" w:themeColor="text1"/>
+          <w:lang w:val="pt-BR"/>
+        </w:rPr>
+        <w:t xml:space="preserve"> e gera desconforto no uso contínuo do sistema</w:t>
+      </w:r>
+      <w:r>
+        <w:rPr>
+          <w:rFonts w:ascii="Arial" w:hAnsi="Arial" w:cs="Arial"/>
+          <w:color w:val="000000" w:themeColor="text1"/>
+          <w:lang w:val="pt-BR"/>
+        </w:rPr>
+        <w:t>.</w:t>
+      </w:r>
+    </w:p>
+    <w:p>
+      <w:pPr>
+        <w:rPr>
+          <w:rFonts w:ascii="Arial" w:hAnsi="Arial" w:cs="Arial"/>
+          <w:color w:val="000000" w:themeColor="text1"/>
+          <w:sz w:val="24"/>
+          <w:szCs w:val="24"/>
+        </w:rPr>
+      </w:pPr>
+      <w:r>
+        <w:rPr>
+          <w:rFonts w:ascii="Arial" w:hAnsi="Arial" w:cs="Arial"/>
+          <w:color w:val="000000" w:themeColor="text1"/>
+        </w:rPr>
+        <w:br w:type="page"/>
+      </w:r>
     </w:p>
     <w:p>
       <w:pPr>
@@ -6799,11 +7027,12 @@
           <w:szCs w:val="28"/>
         </w:rPr>
       </w:pPr>
-      <w:bookmarkStart w:id="8" w:name="_Toc536119727"/>
+      <w:bookmarkStart w:id="9" w:name="_Toc536119727"/>
       <w:r>
         <w:rPr>
           <w:szCs w:val="28"/>
         </w:rPr>
+        <w:lastRenderedPageBreak/>
         <w:t>3</w:t>
       </w:r>
       <w:r>
@@ -6818,7 +7047,7 @@
         </w:rPr>
         <w:t>Objetivos de Negócio do Projeto</w:t>
       </w:r>
-      <w:bookmarkEnd w:id="8"/>
+      <w:bookmarkEnd w:id="9"/>
       <w:r>
         <w:rPr>
           <w:szCs w:val="28"/>
@@ -7227,7 +7456,7 @@
           <w:szCs w:val="24"/>
         </w:rPr>
       </w:pPr>
-      <w:bookmarkStart w:id="9" w:name="_Toc536119728"/>
+      <w:bookmarkStart w:id="10" w:name="_Toc536119728"/>
       <w:r>
         <w:t>3</w:t>
       </w:r>
@@ -7246,7 +7475,7 @@
       <w:r>
         <w:t>Atual</w:t>
       </w:r>
-      <w:bookmarkEnd w:id="9"/>
+      <w:bookmarkEnd w:id="10"/>
       <w:r>
         <w:t xml:space="preserve">  </w:t>
       </w:r>
@@ -7337,9 +7566,9 @@
       <w:pPr>
         <w:pStyle w:val="Ttulo3"/>
       </w:pPr>
-      <w:bookmarkStart w:id="10" w:name="_Toc333506965"/>
-      <w:bookmarkStart w:id="11" w:name="_Toc334112700"/>
-      <w:bookmarkStart w:id="12" w:name="_Toc536119729"/>
+      <w:bookmarkStart w:id="11" w:name="_Toc333506965"/>
+      <w:bookmarkStart w:id="12" w:name="_Toc334112700"/>
+      <w:bookmarkStart w:id="13" w:name="_Toc536119729"/>
       <w:r>
         <w:t>3</w:t>
       </w:r>
@@ -7349,9 +7578,9 @@
       <w:r>
         <w:t>Limitações Operacionais</w:t>
       </w:r>
-      <w:bookmarkEnd w:id="10"/>
       <w:bookmarkEnd w:id="11"/>
       <w:bookmarkEnd w:id="12"/>
+      <w:bookmarkEnd w:id="13"/>
       <w:r>
         <w:t xml:space="preserve"> </w:t>
       </w:r>
@@ -7391,54 +7620,11 @@
         </w:rPr>
       </w:pPr>
     </w:p>
-    <w:p>
-      <w:pPr>
-        <w:pStyle w:val="Legenda"/>
-      </w:pPr>
-      <w:bookmarkStart w:id="13" w:name="_Toc497664569"/>
-      <w:r>
-        <w:t xml:space="preserve">Tabela </w:t>
-      </w:r>
-      <w:r>
-        <w:rPr>
-          <w:noProof/>
-        </w:rPr>
-        <w:fldChar w:fldCharType="begin"/>
-      </w:r>
-      <w:r>
-        <w:rPr>
-          <w:noProof/>
-        </w:rPr>
-        <w:instrText xml:space="preserve"> SEQ Tabela \* ARABIC </w:instrText>
-      </w:r>
-      <w:r>
-        <w:rPr>
-          <w:noProof/>
-        </w:rPr>
-        <w:fldChar w:fldCharType="separate"/>
-      </w:r>
-      <w:r>
-        <w:rPr>
-          <w:noProof/>
-        </w:rPr>
-        <w:t>1</w:t>
-      </w:r>
-      <w:r>
-        <w:rPr>
-          <w:noProof/>
-        </w:rPr>
-        <w:fldChar w:fldCharType="end"/>
-      </w:r>
-      <w:r>
-        <w:t>: Limitações operacionais do sistema.</w:t>
-      </w:r>
-      <w:bookmarkEnd w:id="13"/>
-    </w:p>
     <w:tbl>
       <w:tblPr>
         <w:tblStyle w:val="TabeladeGrade6Colorida-nfase31"/>
+        <w:tblpPr w:leftFromText="141" w:rightFromText="141" w:vertAnchor="text" w:horzAnchor="margin" w:tblpXSpec="center" w:tblpY="-61"/>
         <w:tblW w:w="8647" w:type="dxa"/>
-        <w:tblInd w:w="392" w:type="dxa"/>
         <w:tblBorders>
           <w:top w:val="single" w:sz="4" w:space="0" w:color="auto"/>
           <w:left w:val="single" w:sz="4" w:space="0" w:color="auto"/>
@@ -7480,6 +7666,7 @@
                 <w:lang w:eastAsia="pt-BR"/>
               </w:rPr>
             </w:pPr>
+            <w:bookmarkStart w:id="14" w:name="_Toc497664569"/>
             <w:r>
               <w:rPr>
                 <w:rFonts w:ascii="Arial" w:hAnsi="Arial" w:cs="Arial"/>
@@ -7895,16 +8082,7 @@
                 <w:color w:val="000000"/>
                 <w:lang w:eastAsia="pt-BR"/>
               </w:rPr>
-              <w:t xml:space="preserve">Armazenamento local de banco de dados e arquivos de preferência compartilhada. Possibilidade de se manter </w:t>
-            </w:r>
-            <w:r>
-              <w:rPr>
-                <w:rFonts w:ascii="Arial" w:hAnsi="Arial" w:cs="Arial"/>
-                <w:color w:val="000000"/>
-                <w:lang w:eastAsia="pt-BR"/>
-              </w:rPr>
-              <w:lastRenderedPageBreak/>
-              <w:t>um backup desse armazenamento online, via conta Google vinculada ao Google Drive.</w:t>
+              <w:t>Armazenamento local de banco de dados e arquivos de preferência compartilhada. Possibilidade de se manter um backup desse armazenamento online, via conta Google vinculada ao Google Drive.</w:t>
             </w:r>
           </w:p>
         </w:tc>
@@ -7935,13 +8113,58 @@
                 <w:szCs w:val="24"/>
                 <w:lang w:eastAsia="pt-BR"/>
               </w:rPr>
-              <w:lastRenderedPageBreak/>
               <w:t>-</w:t>
             </w:r>
           </w:p>
         </w:tc>
       </w:tr>
     </w:tbl>
+    <w:p>
+      <w:pPr>
+        <w:pStyle w:val="Legenda"/>
+      </w:pPr>
+      <w:r>
+        <w:lastRenderedPageBreak/>
+        <w:t xml:space="preserve"> </w:t>
+      </w:r>
+      <w:r>
+        <w:t xml:space="preserve">Tabela </w:t>
+      </w:r>
+      <w:r>
+        <w:rPr>
+          <w:noProof/>
+        </w:rPr>
+        <w:fldChar w:fldCharType="begin"/>
+      </w:r>
+      <w:r>
+        <w:rPr>
+          <w:noProof/>
+        </w:rPr>
+        <w:instrText xml:space="preserve"> SEQ Tabela \* ARABIC </w:instrText>
+      </w:r>
+      <w:r>
+        <w:rPr>
+          <w:noProof/>
+        </w:rPr>
+        <w:fldChar w:fldCharType="separate"/>
+      </w:r>
+      <w:r>
+        <w:rPr>
+          <w:noProof/>
+        </w:rPr>
+        <w:t>1</w:t>
+      </w:r>
+      <w:r>
+        <w:rPr>
+          <w:noProof/>
+        </w:rPr>
+        <w:fldChar w:fldCharType="end"/>
+      </w:r>
+      <w:r>
+        <w:t>: Limitações operacionais do sistema.</w:t>
+      </w:r>
+      <w:bookmarkEnd w:id="14"/>
+    </w:p>
     <w:p>
       <w:pPr>
         <w:pStyle w:val="Legenda"/>
@@ -7966,9 +8189,9 @@
       <w:pPr>
         <w:pStyle w:val="Ttulo3"/>
       </w:pPr>
-      <w:bookmarkStart w:id="14" w:name="_Toc333506966"/>
-      <w:bookmarkStart w:id="15" w:name="_Toc334112701"/>
-      <w:bookmarkStart w:id="16" w:name="_Toc536119730"/>
+      <w:bookmarkStart w:id="15" w:name="_Toc333506966"/>
+      <w:bookmarkStart w:id="16" w:name="_Toc334112701"/>
+      <w:bookmarkStart w:id="17" w:name="_Toc536119730"/>
       <w:r>
         <w:t>3</w:t>
       </w:r>
@@ -7978,9 +8201,9 @@
       <w:r>
         <w:t>Considerações Legais</w:t>
       </w:r>
-      <w:bookmarkEnd w:id="14"/>
       <w:bookmarkEnd w:id="15"/>
       <w:bookmarkEnd w:id="16"/>
+      <w:bookmarkEnd w:id="17"/>
     </w:p>
     <w:p>
       <w:pPr>
@@ -7989,37 +8212,19 @@
         <w:jc w:val="both"/>
         <w:rPr>
           <w:rFonts w:ascii="Arial" w:hAnsi="Arial" w:cs="Arial"/>
-          <w:color w:val="2F5496" w:themeColor="accent5" w:themeShade="BF"/>
-          <w:sz w:val="24"/>
-          <w:szCs w:val="24"/>
-        </w:rPr>
-      </w:pPr>
-      <w:r>
-        <w:rPr>
-          <w:rFonts w:ascii="Arial" w:hAnsi="Arial" w:cs="Arial"/>
-          <w:color w:val="2F5496" w:themeColor="accent5" w:themeShade="BF"/>
-          <w:sz w:val="24"/>
-          <w:szCs w:val="24"/>
-        </w:rPr>
-        <w:t>Exemplo: “</w:t>
-      </w:r>
-      <w:r>
-        <w:rPr>
-          <w:rFonts w:ascii="Arial" w:hAnsi="Arial" w:cs="Arial"/>
-          <w:color w:val="2F5496" w:themeColor="accent5" w:themeShade="BF"/>
+          <w:color w:val="538135" w:themeColor="accent6" w:themeShade="BF"/>
+          <w:sz w:val="24"/>
+          <w:szCs w:val="24"/>
+        </w:rPr>
+      </w:pPr>
+      <w:r>
+        <w:rPr>
+          <w:rFonts w:ascii="Arial" w:hAnsi="Arial" w:cs="Arial"/>
+          <w:color w:val="538135" w:themeColor="accent6" w:themeShade="BF"/>
           <w:sz w:val="24"/>
           <w:szCs w:val="24"/>
         </w:rPr>
         <w:t>O sistema é um software com todos os direitos reservados. Assim sendo, é proibida a cópia e/ou reprodução deste sem a prévia autorização de seus desenvolvedores, por quaisquer meios ou processos existentes. A violação dos direitos é punível como crime, com pena de prisão e multa.</w:t>
-      </w:r>
-      <w:r>
-        <w:rPr>
-          <w:rFonts w:ascii="Arial" w:hAnsi="Arial" w:cs="Arial"/>
-          <w:color w:val="2F5496" w:themeColor="accent5" w:themeShade="BF"/>
-          <w:sz w:val="24"/>
-          <w:szCs w:val="24"/>
-        </w:rPr>
-        <w:t>”</w:t>
       </w:r>
     </w:p>
     <w:p>
@@ -8034,14 +8239,14 @@
           <w:szCs w:val="24"/>
         </w:rPr>
       </w:pPr>
-      <w:bookmarkStart w:id="17" w:name="_Toc333506967"/>
-      <w:bookmarkStart w:id="18" w:name="_Toc334112702"/>
+      <w:bookmarkStart w:id="18" w:name="_Toc333506967"/>
+      <w:bookmarkStart w:id="19" w:name="_Toc334112702"/>
     </w:p>
     <w:p>
       <w:pPr>
         <w:pStyle w:val="Ttulo3"/>
       </w:pPr>
-      <w:bookmarkStart w:id="19" w:name="_Toc536119731"/>
+      <w:bookmarkStart w:id="20" w:name="_Toc536119731"/>
       <w:r>
         <w:t>3</w:t>
       </w:r>
@@ -8051,9 +8256,9 @@
       <w:r>
         <w:t>Considerações de Hardware / Software / Rede</w:t>
       </w:r>
-      <w:bookmarkEnd w:id="17"/>
       <w:bookmarkEnd w:id="18"/>
       <w:bookmarkEnd w:id="19"/>
+      <w:bookmarkEnd w:id="20"/>
       <w:r>
         <w:t xml:space="preserve"> </w:t>
       </w:r>
@@ -8168,9 +8373,9 @@
       <w:pPr>
         <w:pStyle w:val="Ttulo3"/>
       </w:pPr>
-      <w:bookmarkStart w:id="20" w:name="_Toc333506969"/>
-      <w:bookmarkStart w:id="21" w:name="_Toc334112704"/>
-      <w:bookmarkStart w:id="22" w:name="_Toc536119732"/>
+      <w:bookmarkStart w:id="21" w:name="_Toc333506969"/>
+      <w:bookmarkStart w:id="22" w:name="_Toc334112704"/>
+      <w:bookmarkStart w:id="23" w:name="_Toc536119732"/>
       <w:r>
         <w:t>3.3.4</w:t>
       </w:r>
@@ -8180,9 +8385,9 @@
       <w:r>
         <w:t>Políticas Organizacionais</w:t>
       </w:r>
-      <w:bookmarkEnd w:id="20"/>
       <w:bookmarkEnd w:id="21"/>
       <w:bookmarkEnd w:id="22"/>
+      <w:bookmarkEnd w:id="23"/>
       <w:r>
         <w:t xml:space="preserve"> </w:t>
       </w:r>
@@ -8202,83 +8407,92 @@
       <w:r>
         <w:rPr>
           <w:rFonts w:ascii="Arial" w:hAnsi="Arial" w:cs="Arial"/>
-          <w:color w:val="2F5496" w:themeColor="accent5" w:themeShade="BF"/>
-          <w:sz w:val="24"/>
-          <w:szCs w:val="24"/>
-        </w:rPr>
-        <w:t>Exemplo:</w:t>
-      </w:r>
-      <w:r>
-        <w:rPr>
-          <w:rFonts w:ascii="Arial" w:hAnsi="Arial" w:cs="Arial"/>
-          <w:color w:val="2F5496" w:themeColor="accent5" w:themeShade="BF"/>
-          <w:sz w:val="24"/>
-          <w:szCs w:val="24"/>
-        </w:rPr>
-        <w:t xml:space="preserve"> </w:t>
-      </w:r>
-      <w:r>
-        <w:rPr>
-          <w:rFonts w:ascii="Arial" w:hAnsi="Arial" w:cs="Arial"/>
-          <w:color w:val="2F5496" w:themeColor="accent5" w:themeShade="BF"/>
-          <w:sz w:val="24"/>
-          <w:szCs w:val="24"/>
-        </w:rPr>
-        <w:t>“</w:t>
-      </w:r>
-      <w:r>
-        <w:rPr>
-          <w:rFonts w:ascii="Arial" w:hAnsi="Arial" w:cs="Arial"/>
-          <w:color w:val="2F5496" w:themeColor="accent5" w:themeShade="BF"/>
-          <w:sz w:val="24"/>
-          <w:szCs w:val="24"/>
-        </w:rPr>
-        <w:t xml:space="preserve">Para assegurar o sigilo das informações presentes no banco de dados, o acesso ao sistema só é permitido </w:t>
-      </w:r>
-      <w:r>
-        <w:rPr>
-          <w:rFonts w:ascii="Arial" w:hAnsi="Arial" w:cs="Arial"/>
-          <w:color w:val="2F5496" w:themeColor="accent5" w:themeShade="BF"/>
-          <w:sz w:val="24"/>
-          <w:szCs w:val="24"/>
-        </w:rPr>
-        <w:t>por meio</w:t>
-      </w:r>
-      <w:r>
-        <w:rPr>
-          <w:rFonts w:ascii="Arial" w:hAnsi="Arial" w:cs="Arial"/>
-          <w:color w:val="2F5496" w:themeColor="accent5" w:themeShade="BF"/>
-          <w:sz w:val="24"/>
-          <w:szCs w:val="24"/>
-        </w:rPr>
-        <w:t xml:space="preserve"> de um ID (identificador, login) e uma senha. Outras medi</w:t>
-      </w:r>
-      <w:r>
-        <w:rPr>
-          <w:rFonts w:ascii="Arial" w:hAnsi="Arial" w:cs="Arial"/>
-          <w:color w:val="2F5496" w:themeColor="accent5" w:themeShade="BF"/>
-          <w:sz w:val="24"/>
-          <w:szCs w:val="24"/>
-        </w:rPr>
-        <w:t>d</w:t>
-      </w:r>
-      <w:r>
-        <w:rPr>
-          <w:rFonts w:ascii="Arial" w:hAnsi="Arial" w:cs="Arial"/>
-          <w:color w:val="2F5496" w:themeColor="accent5" w:themeShade="BF"/>
-          <w:sz w:val="24"/>
-          <w:szCs w:val="24"/>
-        </w:rPr>
-        <w:t>as de segurança, devem ser tomadas, como a utilização de computadores com antivírus e firewall sempre atualizados, a realização de backups  semanalmente.</w:t>
-      </w:r>
-      <w:r>
-        <w:rPr>
-          <w:rFonts w:ascii="Arial" w:hAnsi="Arial" w:cs="Arial"/>
-          <w:color w:val="2F5496" w:themeColor="accent5" w:themeShade="BF"/>
-          <w:sz w:val="24"/>
-          <w:szCs w:val="24"/>
-        </w:rPr>
-        <w:t>”</w:t>
+          <w:color w:val="538135" w:themeColor="accent6" w:themeShade="BF"/>
+          <w:sz w:val="24"/>
+          <w:szCs w:val="24"/>
+        </w:rPr>
+        <w:t xml:space="preserve">Para garantir o sigilo das informações armazenadas no banco de dados, o acesso ao sistema só será autorizado através de um login e senha previamente </w:t>
+      </w:r>
+      <w:r>
+        <w:rPr>
+          <w:rFonts w:ascii="Arial" w:hAnsi="Arial" w:cs="Arial"/>
+          <w:color w:val="538135" w:themeColor="accent6" w:themeShade="BF"/>
+          <w:sz w:val="24"/>
+          <w:szCs w:val="24"/>
+        </w:rPr>
+        <w:t>cadastrados</w:t>
+      </w:r>
+      <w:r>
+        <w:rPr>
+          <w:rFonts w:ascii="Arial" w:hAnsi="Arial" w:cs="Arial"/>
+          <w:color w:val="538135" w:themeColor="accent6" w:themeShade="BF"/>
+          <w:sz w:val="24"/>
+          <w:szCs w:val="24"/>
+        </w:rPr>
+        <w:t xml:space="preserve"> pelo administrador responsável. </w:t>
+      </w:r>
+      <w:r>
+        <w:rPr>
+          <w:rFonts w:ascii="Arial" w:hAnsi="Arial" w:cs="Arial"/>
+          <w:color w:val="538135" w:themeColor="accent6" w:themeShade="BF"/>
+          <w:sz w:val="24"/>
+          <w:szCs w:val="24"/>
+        </w:rPr>
+        <w:t>É também recomendado a realização de backups diária e</w:t>
+      </w:r>
+      <w:r>
+        <w:rPr>
+          <w:rFonts w:ascii="Arial" w:hAnsi="Arial" w:cs="Arial"/>
+          <w:color w:val="538135" w:themeColor="accent6" w:themeShade="BF"/>
+          <w:sz w:val="24"/>
+          <w:szCs w:val="24"/>
+        </w:rPr>
+        <w:t xml:space="preserve"> que</w:t>
+      </w:r>
+      <w:r>
+        <w:rPr>
+          <w:rFonts w:ascii="Arial" w:hAnsi="Arial" w:cs="Arial"/>
+          <w:color w:val="538135" w:themeColor="accent6" w:themeShade="BF"/>
+          <w:sz w:val="24"/>
+          <w:szCs w:val="24"/>
+        </w:rPr>
+        <w:t xml:space="preserve"> ambos,</w:t>
+      </w:r>
+      <w:r>
+        <w:rPr>
+          <w:rFonts w:ascii="Arial" w:hAnsi="Arial" w:cs="Arial"/>
+          <w:color w:val="538135" w:themeColor="accent6" w:themeShade="BF"/>
+          <w:sz w:val="24"/>
+          <w:szCs w:val="24"/>
+        </w:rPr>
+        <w:t xml:space="preserve"> servidor e computadores envolvidos na execução do sistema</w:t>
+      </w:r>
+      <w:r>
+        <w:rPr>
+          <w:rFonts w:ascii="Arial" w:hAnsi="Arial" w:cs="Arial"/>
+          <w:color w:val="538135" w:themeColor="accent6" w:themeShade="BF"/>
+          <w:sz w:val="24"/>
+          <w:szCs w:val="24"/>
+        </w:rPr>
+        <w:t>,</w:t>
+      </w:r>
+      <w:r>
+        <w:rPr>
+          <w:rFonts w:ascii="Arial" w:hAnsi="Arial" w:cs="Arial"/>
+          <w:color w:val="538135" w:themeColor="accent6" w:themeShade="BF"/>
+          <w:sz w:val="24"/>
+          <w:szCs w:val="24"/>
+        </w:rPr>
+        <w:t xml:space="preserve"> estejam protegidos com antivírus e firewall sempre atualizados e configura</w:t>
+      </w:r>
+      <w:r>
+        <w:rPr>
+          <w:rFonts w:ascii="Arial" w:hAnsi="Arial" w:cs="Arial"/>
+          <w:color w:val="538135" w:themeColor="accent6" w:themeShade="BF"/>
+          <w:sz w:val="24"/>
+          <w:szCs w:val="24"/>
+        </w:rPr>
+        <w:t>dos.</w:t>
       </w:r>
     </w:p>
     <w:p>
@@ -8314,9 +8528,9 @@
       <w:pPr>
         <w:pStyle w:val="Ttulo3"/>
       </w:pPr>
-      <w:bookmarkStart w:id="23" w:name="_Toc333506971"/>
-      <w:bookmarkStart w:id="24" w:name="_Toc334112706"/>
-      <w:bookmarkStart w:id="25" w:name="_Toc536119733"/>
+      <w:bookmarkStart w:id="24" w:name="_Toc333506971"/>
+      <w:bookmarkStart w:id="25" w:name="_Toc334112706"/>
+      <w:bookmarkStart w:id="26" w:name="_Toc536119733"/>
       <w:r>
         <w:t>3</w:t>
       </w:r>
@@ -8332,9 +8546,9 @@
       <w:r>
         <w:t>Riscos</w:t>
       </w:r>
-      <w:bookmarkEnd w:id="23"/>
       <w:bookmarkEnd w:id="24"/>
       <w:bookmarkEnd w:id="25"/>
+      <w:bookmarkEnd w:id="26"/>
     </w:p>
     <w:tbl>
       <w:tblPr>
@@ -11400,7 +11614,7 @@
         <w:pStyle w:val="Ttulo1"/>
         <w:spacing w:line="360" w:lineRule="auto"/>
       </w:pPr>
-      <w:bookmarkStart w:id="26" w:name="_Toc536119734"/>
+      <w:bookmarkStart w:id="27" w:name="_Toc536119734"/>
       <w:r>
         <w:t xml:space="preserve">4.  </w:t>
       </w:r>
@@ -11410,7 +11624,7 @@
         </w:rPr>
         <w:t>Análise de Requisitos</w:t>
       </w:r>
-      <w:bookmarkEnd w:id="26"/>
+      <w:bookmarkEnd w:id="27"/>
     </w:p>
     <w:p>
       <w:pPr>
@@ -11423,7 +11637,7 @@
         <w:pStyle w:val="Ttulo2"/>
         <w:spacing w:line="360" w:lineRule="auto"/>
       </w:pPr>
-      <w:bookmarkStart w:id="27" w:name="_Toc536119735"/>
+      <w:bookmarkStart w:id="28" w:name="_Toc536119735"/>
       <w:r>
         <w:t>4</w:t>
       </w:r>
@@ -11436,7 +11650,7 @@
       <w:r>
         <w:t>écnica utilizada para levantamento dos requisitos</w:t>
       </w:r>
-      <w:bookmarkEnd w:id="27"/>
+      <w:bookmarkEnd w:id="28"/>
     </w:p>
     <w:p>
       <w:pPr>
@@ -11538,7 +11752,7 @@
         <w:pStyle w:val="Ttulo2"/>
         <w:spacing w:line="360" w:lineRule="auto"/>
       </w:pPr>
-      <w:bookmarkStart w:id="28" w:name="_Toc536119736"/>
+      <w:bookmarkStart w:id="29" w:name="_Toc536119736"/>
       <w:r>
         <w:t>4</w:t>
       </w:r>
@@ -11554,7 +11768,7 @@
       <w:r>
         <w:t>roposta</w:t>
       </w:r>
-      <w:bookmarkEnd w:id="28"/>
+      <w:bookmarkEnd w:id="29"/>
     </w:p>
     <w:p>
       <w:pPr>
@@ -11631,7 +11845,7 @@
         <w:pStyle w:val="Ttulo2"/>
         <w:spacing w:line="360" w:lineRule="auto"/>
       </w:pPr>
-      <w:bookmarkStart w:id="29" w:name="_Toc536119737"/>
+      <w:bookmarkStart w:id="30" w:name="_Toc536119737"/>
       <w:r>
         <w:lastRenderedPageBreak/>
         <w:t>4.3</w:t>
@@ -11642,7 +11856,7 @@
       <w:r>
         <w:t>Requisitos Funcionais</w:t>
       </w:r>
-      <w:bookmarkEnd w:id="29"/>
+      <w:bookmarkEnd w:id="30"/>
     </w:p>
     <w:p>
       <w:pPr>
@@ -11772,7 +11986,7 @@
           <w:szCs w:val="24"/>
         </w:rPr>
       </w:pPr>
-      <w:bookmarkStart w:id="30" w:name="_Hlk536121266"/>
+      <w:bookmarkStart w:id="31" w:name="_Hlk536121266"/>
       <w:r>
         <w:rPr>
           <w:rFonts w:ascii="Arial" w:hAnsi="Arial" w:cs="Arial"/>
@@ -11782,7 +11996,7 @@
         </w:rPr>
         <w:t>Este requisito refere-se a alterações das localizações já cadastradas.</w:t>
       </w:r>
-      <w:bookmarkEnd w:id="30"/>
+      <w:bookmarkEnd w:id="31"/>
     </w:p>
     <w:p>
       <w:pPr>
@@ -12857,12 +13071,12 @@
       <w:pPr>
         <w:pStyle w:val="Ttulo3"/>
       </w:pPr>
-      <w:bookmarkStart w:id="31" w:name="_Toc536119738"/>
+      <w:bookmarkStart w:id="32" w:name="_Toc536119738"/>
       <w:r>
         <w:lastRenderedPageBreak/>
         <w:t>4.3.1   Diagrama de Casos de Uso e Descrição dos Casos de Uso</w:t>
       </w:r>
-      <w:bookmarkEnd w:id="31"/>
+      <w:bookmarkEnd w:id="32"/>
     </w:p>
     <w:p>
       <w:pPr>
@@ -24948,7 +25162,7 @@
         <w:pStyle w:val="Ttulo2"/>
         <w:spacing w:line="360" w:lineRule="auto"/>
       </w:pPr>
-      <w:bookmarkStart w:id="32" w:name="_Toc536119739"/>
+      <w:bookmarkStart w:id="33" w:name="_Toc536119739"/>
       <w:r>
         <w:lastRenderedPageBreak/>
         <w:t>4.4</w:t>
@@ -24965,7 +25179,7 @@
       <w:r>
         <w:t>uncionais</w:t>
       </w:r>
-      <w:bookmarkEnd w:id="32"/>
+      <w:bookmarkEnd w:id="33"/>
     </w:p>
     <w:p>
       <w:pPr>
@@ -25388,7 +25602,7 @@
         <w:pStyle w:val="Ttulo1"/>
         <w:spacing w:line="360" w:lineRule="auto"/>
       </w:pPr>
-      <w:bookmarkStart w:id="33" w:name="_Toc536119740"/>
+      <w:bookmarkStart w:id="34" w:name="_Toc536119740"/>
       <w:r>
         <w:lastRenderedPageBreak/>
         <w:t xml:space="preserve">5.  </w:t>
@@ -25411,7 +25625,7 @@
       <w:r>
         <w:t>ware</w:t>
       </w:r>
-      <w:bookmarkEnd w:id="33"/>
+      <w:bookmarkEnd w:id="34"/>
     </w:p>
     <w:p>
       <w:pPr>
@@ -25564,7 +25778,7 @@
         <w:pStyle w:val="Ttulo2"/>
         <w:spacing w:line="360" w:lineRule="auto"/>
       </w:pPr>
-      <w:bookmarkStart w:id="34" w:name="_Toc536119741"/>
+      <w:bookmarkStart w:id="35" w:name="_Toc536119741"/>
       <w:r>
         <w:t>5</w:t>
       </w:r>
@@ -25589,7 +25803,7 @@
       <w:r>
         <w:t xml:space="preserve"> ES3)</w:t>
       </w:r>
-      <w:bookmarkEnd w:id="34"/>
+      <w:bookmarkEnd w:id="35"/>
     </w:p>
     <w:p>
       <w:pPr>
@@ -25809,7 +26023,7 @@
         <w:pStyle w:val="Ttulo2"/>
         <w:spacing w:line="360" w:lineRule="auto"/>
       </w:pPr>
-      <w:bookmarkStart w:id="35" w:name="_Toc536119742"/>
+      <w:bookmarkStart w:id="36" w:name="_Toc536119742"/>
       <w:r>
         <w:t>5</w:t>
       </w:r>
@@ -25825,7 +26039,7 @@
       <w:r>
         <w:t xml:space="preserve"> e  APIs</w:t>
       </w:r>
-      <w:bookmarkEnd w:id="35"/>
+      <w:bookmarkEnd w:id="36"/>
       <w:r>
         <w:t xml:space="preserve"> </w:t>
       </w:r>
@@ -25851,11 +26065,11 @@
       <w:r>
         <w:tab/>
       </w:r>
-      <w:bookmarkStart w:id="36" w:name="_Toc536119743"/>
+      <w:bookmarkStart w:id="37" w:name="_Toc536119743"/>
       <w:r>
         <w:t>5.2.1 Tecnologias</w:t>
       </w:r>
-      <w:bookmarkEnd w:id="36"/>
+      <w:bookmarkEnd w:id="37"/>
     </w:p>
     <w:p>
       <w:pPr>
@@ -25924,7 +26138,7 @@
         </w:rPr>
         <w:t xml:space="preserve">o desenvolvimento do aplicativo serão relacionadas a seguir. </w:t>
       </w:r>
-      <w:bookmarkStart w:id="37" w:name="_Toc504810532"/>
+      <w:bookmarkStart w:id="38" w:name="_Toc504810532"/>
     </w:p>
     <w:p>
       <w:pPr>
@@ -25959,7 +26173,7 @@
       <w:r>
         <w:t>)</w:t>
       </w:r>
-      <w:bookmarkEnd w:id="37"/>
+      <w:bookmarkEnd w:id="38"/>
     </w:p>
     <w:p>
       <w:pPr>
@@ -26193,8 +26407,8 @@
         <w:pStyle w:val="Subttulo"/>
         <w:spacing w:line="360" w:lineRule="auto"/>
       </w:pPr>
-      <w:bookmarkStart w:id="38" w:name="_Toc504810534"/>
-      <w:bookmarkStart w:id="39" w:name="_Toc504810533"/>
+      <w:bookmarkStart w:id="39" w:name="_Toc504810534"/>
+      <w:bookmarkStart w:id="40" w:name="_Toc504810533"/>
       <w:r>
         <w:t>Node.js (</w:t>
       </w:r>
@@ -26206,7 +26420,7 @@
       <w:r>
         <w:t>)</w:t>
       </w:r>
-      <w:bookmarkEnd w:id="38"/>
+      <w:bookmarkEnd w:id="39"/>
     </w:p>
     <w:p>
       <w:pPr>
@@ -26315,7 +26529,7 @@
         </w:rPr>
         <w:t>, ou seja, com Node.js podemos criar uma variedade de aplicações Web utilizando apenas código em JavaScript.</w:t>
       </w:r>
-      <w:bookmarkEnd w:id="39"/>
+      <w:bookmarkEnd w:id="40"/>
       <w:r>
         <w:rPr>
           <w:rFonts w:ascii="Arial" w:hAnsi="Arial" w:cs="Arial"/>
@@ -26350,11 +26564,11 @@
       <w:pPr>
         <w:pStyle w:val="Ttulo3"/>
       </w:pPr>
-      <w:bookmarkStart w:id="40" w:name="_Toc536119744"/>
+      <w:bookmarkStart w:id="41" w:name="_Toc536119744"/>
       <w:r>
         <w:t>5.2.2 APIs Utilizadas</w:t>
       </w:r>
-      <w:bookmarkEnd w:id="40"/>
+      <w:bookmarkEnd w:id="41"/>
     </w:p>
     <w:p>
       <w:pPr>
@@ -26669,14 +26883,14 @@
         <w:pStyle w:val="Ttulo2"/>
         <w:spacing w:line="360" w:lineRule="auto"/>
       </w:pPr>
-      <w:bookmarkStart w:id="41" w:name="_Toc536119745"/>
+      <w:bookmarkStart w:id="42" w:name="_Toc536119745"/>
       <w:r>
         <w:t xml:space="preserve">5.3 </w:t>
       </w:r>
       <w:r>
         <w:t>Componentes do SW</w:t>
       </w:r>
-      <w:bookmarkEnd w:id="41"/>
+      <w:bookmarkEnd w:id="42"/>
       <w:r>
         <w:t xml:space="preserve"> </w:t>
       </w:r>
@@ -26785,7 +26999,7 @@
         <w:pStyle w:val="Ttulo2"/>
         <w:spacing w:line="360" w:lineRule="auto"/>
       </w:pPr>
-      <w:bookmarkStart w:id="42" w:name="_Toc536119746"/>
+      <w:bookmarkStart w:id="43" w:name="_Toc536119746"/>
       <w:r>
         <w:rPr>
           <w:rFonts w:cs="Arial"/>
@@ -26796,16 +27010,16 @@
         </w:rPr>
         <w:lastRenderedPageBreak/>
         <w:drawing>
-          <wp:anchor distT="0" distB="0" distL="114300" distR="114300" simplePos="0" relativeHeight="251659265" behindDoc="0" locked="0" layoutInCell="1" allowOverlap="1" wp14:anchorId="5B70FA49" wp14:editId="5AA2A7AB">
+          <wp:anchor distT="0" distB="0" distL="114300" distR="114300" simplePos="0" relativeHeight="251659265" behindDoc="0" locked="0" layoutInCell="1" allowOverlap="1" wp14:anchorId="5B70FA49" wp14:editId="6C74DD77">
             <wp:simplePos x="0" y="0"/>
             <wp:positionH relativeFrom="page">
-              <wp:posOffset>1447165</wp:posOffset>
+              <wp:posOffset>1447800</wp:posOffset>
             </wp:positionH>
             <wp:positionV relativeFrom="paragraph">
               <wp:posOffset>358140</wp:posOffset>
             </wp:positionV>
-            <wp:extent cx="4867275" cy="7689215"/>
-            <wp:effectExtent l="0" t="0" r="9525" b="6985"/>
+            <wp:extent cx="4867275" cy="7688580"/>
+            <wp:effectExtent l="0" t="0" r="9525" b="7620"/>
             <wp:wrapTopAndBottom/>
             <wp:docPr id="3" name="Imagem 3"/>
             <wp:cNvGraphicFramePr>
@@ -26833,7 +27047,7 @@
                   <pic:spPr>
                     <a:xfrm>
                       <a:off x="0" y="0"/>
-                      <a:ext cx="4867275" cy="7689215"/>
+                      <a:ext cx="4867275" cy="7688580"/>
                     </a:xfrm>
                     <a:prstGeom prst="rect">
                       <a:avLst/>
@@ -26860,7 +27074,7 @@
       <w:r>
         <w:t>s</w:t>
       </w:r>
-      <w:bookmarkEnd w:id="42"/>
+      <w:bookmarkEnd w:id="43"/>
       <w:r>
         <w:t xml:space="preserve"> </w:t>
       </w:r>
@@ -26890,7 +27104,7 @@
         <w:pStyle w:val="Ttulo2"/>
         <w:spacing w:line="360" w:lineRule="auto"/>
       </w:pPr>
-      <w:bookmarkStart w:id="43" w:name="_Toc536119747"/>
+      <w:bookmarkStart w:id="44" w:name="_Toc536119747"/>
       <w:r>
         <w:lastRenderedPageBreak/>
         <w:t>5.5</w:t>
@@ -26901,7 +27115,7 @@
       <w:r>
         <w:t>Dados</w:t>
       </w:r>
-      <w:bookmarkEnd w:id="43"/>
+      <w:bookmarkEnd w:id="44"/>
     </w:p>
     <w:p>
       <w:pPr>
@@ -26960,8 +27174,7 @@
       <w:pPr>
         <w:pStyle w:val="Ttulo3"/>
       </w:pPr>
-      <w:bookmarkStart w:id="44" w:name="_Toc536119748"/>
-      <w:bookmarkStart w:id="45" w:name="_GoBack"/>
+      <w:bookmarkStart w:id="45" w:name="_Toc536119748"/>
       <w:r>
         <w:rPr>
           <w:rFonts w:cs="Arial"/>
@@ -26970,7 +27183,7 @@
           <w:szCs w:val="24"/>
         </w:rPr>
         <w:drawing>
-          <wp:anchor distT="0" distB="0" distL="114300" distR="114300" simplePos="0" relativeHeight="251660289" behindDoc="0" locked="0" layoutInCell="1" allowOverlap="1" wp14:anchorId="1CEF0D21" wp14:editId="013FBC11">
+          <wp:anchor distT="0" distB="0" distL="114300" distR="114300" simplePos="0" relativeHeight="251660289" behindDoc="0" locked="0" layoutInCell="1" allowOverlap="1" wp14:anchorId="1CEF0D21" wp14:editId="1C866011">
             <wp:simplePos x="0" y="0"/>
             <wp:positionH relativeFrom="page">
               <wp:align>center</wp:align>
@@ -26978,7 +27191,7 @@
             <wp:positionV relativeFrom="paragraph">
               <wp:posOffset>343535</wp:posOffset>
             </wp:positionV>
-            <wp:extent cx="5743575" cy="4407535"/>
+            <wp:extent cx="5742940" cy="4407535"/>
             <wp:effectExtent l="0" t="0" r="0" b="0"/>
             <wp:wrapTopAndBottom/>
             <wp:docPr id="5" name="Imagem 5"/>
@@ -27007,7 +27220,7 @@
                   <pic:spPr>
                     <a:xfrm>
                       <a:off x="0" y="0"/>
-                      <a:ext cx="5743575" cy="4407859"/>
+                      <a:ext cx="5743573" cy="4407859"/>
                     </a:xfrm>
                     <a:prstGeom prst="rect">
                       <a:avLst/>
@@ -27019,11 +27232,10 @@
           </wp:anchor>
         </w:drawing>
       </w:r>
+      <w:r>
+        <w:t>5.5.1 Modelo Conceitual</w:t>
+      </w:r>
       <w:bookmarkEnd w:id="45"/>
-      <w:r>
-        <w:t>5.5.1 Modelo Conceitual</w:t>
-      </w:r>
-      <w:bookmarkEnd w:id="44"/>
     </w:p>
     <w:p>
       <w:pPr>
@@ -33693,7 +33905,7 @@
   <w:abstractNum w:abstractNumId="16" w15:restartNumberingAfterBreak="0">
     <w:nsid w:val="3C6773A5"/>
     <w:multiLevelType w:val="hybridMultilevel"/>
-    <w:tmpl w:val="FFFFFFFF"/>
+    <w:tmpl w:val="63AC5D7E"/>
     <w:lvl w:ilvl="0" w:tplc="C9E4D8BC">
       <w:start w:val="1"/>
       <w:numFmt w:val="bullet"/>
@@ -36598,7 +36810,7 @@
 </file>
 
 <file path=customXml/itemProps1.xml><?xml version="1.0" encoding="utf-8"?>
-<ds:datastoreItem xmlns:ds="http://schemas.openxmlformats.org/officeDocument/2006/customXml" ds:itemID="{D4F6C98B-0097-4FC9-BE4A-0D58DFF95EF0}">
+<ds:datastoreItem xmlns:ds="http://schemas.openxmlformats.org/officeDocument/2006/customXml" ds:itemID="{E97C09D9-CA08-4763-A851-FDCEFFE76DC2}">
   <ds:schemaRefs>
     <ds:schemaRef ds:uri="http://schemas.openxmlformats.org/officeDocument/2006/bibliography"/>
   </ds:schemaRefs>

</xml_diff>

<commit_message>
020419 - Adição de diagramas, dicionario de dados e pequenas modificações no documento principal
</commit_message>
<xml_diff>
--- a/Documentação.docx
+++ b/Documentação.docx
@@ -309,26 +309,7 @@
     <w:p>
       <w:pPr>
         <w:pStyle w:val="Ttulo"/>
-        <w:jc w:val="right"/>
-        <w:rPr>
-          <w:b w:val="0"/>
-          <w:sz w:val="40"/>
-        </w:rPr>
-      </w:pPr>
-    </w:p>
-    <w:p>
-      <w:pPr>
-        <w:pStyle w:val="Ttulo"/>
-        <w:jc w:val="right"/>
-        <w:rPr>
-          <w:b w:val="0"/>
-          <w:sz w:val="40"/>
-        </w:rPr>
-      </w:pPr>
-    </w:p>
-    <w:p>
-      <w:pPr>
-        <w:pStyle w:val="Ttulo"/>
+        <w:jc w:val="left"/>
         <w:rPr>
           <w:b w:val="0"/>
           <w:sz w:val="32"/>
@@ -377,7 +358,6 @@
           <w:b w:val="0"/>
           <w:sz w:val="32"/>
         </w:rPr>
-        <w:lastRenderedPageBreak/>
         <w:t>Sorocaba</w:t>
       </w:r>
     </w:p>
@@ -422,6 +402,7 @@
           <w:szCs w:val="36"/>
           <w:lang w:eastAsia="pt-BR"/>
         </w:rPr>
+        <w:lastRenderedPageBreak/>
         <w:drawing>
           <wp:anchor distT="0" distB="0" distL="114300" distR="114300" simplePos="0" relativeHeight="251658240" behindDoc="0" locked="0" layoutInCell="1" allowOverlap="1" wp14:anchorId="177BAF33" wp14:editId="64B9C964">
             <wp:simplePos x="0" y="0"/>
@@ -659,12 +640,7 @@
     <w:p>
       <w:pPr>
         <w:pStyle w:val="Ttulo"/>
-        <w:ind w:right="-234"/>
-      </w:pPr>
-    </w:p>
-    <w:p>
-      <w:pPr>
-        <w:pStyle w:val="Ttulo"/>
+        <w:jc w:val="left"/>
         <w:rPr>
           <w:rFonts w:cs="Arial"/>
         </w:rPr>
@@ -10586,15 +10562,7 @@
                 <w:color w:val="000000"/>
                 <w:lang w:eastAsia="pt-BR"/>
               </w:rPr>
-              <w:t xml:space="preserve">Solicitar documentação utilizada nos processos da empresa com </w:t>
-            </w:r>
-            <w:r>
-              <w:rPr>
-                <w:rFonts w:ascii="Arial" w:hAnsi="Arial" w:cs="Arial"/>
-                <w:color w:val="000000"/>
-                <w:lang w:eastAsia="pt-BR"/>
-              </w:rPr>
-              <w:t>antecedência</w:t>
+              <w:t>Solicitar documentação utilizada nos processos da empresa com antecedência</w:t>
             </w:r>
           </w:p>
         </w:tc>
@@ -12375,15 +12343,13 @@
         </w:rPr>
         <w:br w:type="page"/>
       </w:r>
-      <w:bookmarkStart w:id="25" w:name="_GoBack"/>
-      <w:bookmarkEnd w:id="25"/>
     </w:p>
     <w:p>
       <w:pPr>
         <w:pStyle w:val="Ttulo1"/>
         <w:spacing w:line="360" w:lineRule="auto"/>
       </w:pPr>
-      <w:bookmarkStart w:id="26" w:name="_Toc536119734"/>
+      <w:bookmarkStart w:id="25" w:name="_Toc536119734"/>
       <w:r>
         <w:lastRenderedPageBreak/>
         <w:t xml:space="preserve">4.  </w:t>
@@ -12394,7 +12360,7 @@
         </w:rPr>
         <w:t>Análise de Requisitos</w:t>
       </w:r>
-      <w:bookmarkEnd w:id="26"/>
+      <w:bookmarkEnd w:id="25"/>
     </w:p>
     <w:p>
       <w:pPr>
@@ -12407,7 +12373,7 @@
         <w:pStyle w:val="Ttulo2"/>
         <w:spacing w:line="360" w:lineRule="auto"/>
       </w:pPr>
-      <w:bookmarkStart w:id="27" w:name="_Toc536119735"/>
+      <w:bookmarkStart w:id="26" w:name="_Toc536119735"/>
       <w:r>
         <w:t>4</w:t>
       </w:r>
@@ -12420,7 +12386,7 @@
       <w:r>
         <w:t>écnica utilizada para levantamento dos requisitos</w:t>
       </w:r>
-      <w:bookmarkEnd w:id="27"/>
+      <w:bookmarkEnd w:id="26"/>
     </w:p>
     <w:p>
       <w:pPr>
@@ -12503,7 +12469,6 @@
     <w:p>
       <w:pPr>
         <w:spacing w:line="360" w:lineRule="auto"/>
-        <w:ind w:firstLine="709"/>
         <w:rPr>
           <w:rFonts w:ascii="Arial" w:hAnsi="Arial" w:cs="Arial"/>
           <w:color w:val="2F5496" w:themeColor="accent5" w:themeShade="BF"/>
@@ -12522,7 +12487,7 @@
         <w:pStyle w:val="Ttulo2"/>
         <w:spacing w:line="360" w:lineRule="auto"/>
       </w:pPr>
-      <w:bookmarkStart w:id="28" w:name="_Toc536119736"/>
+      <w:bookmarkStart w:id="27" w:name="_Toc536119736"/>
       <w:r>
         <w:t>4</w:t>
       </w:r>
@@ -12538,7 +12503,7 @@
       <w:r>
         <w:t>roposta</w:t>
       </w:r>
-      <w:bookmarkEnd w:id="28"/>
+      <w:bookmarkEnd w:id="27"/>
     </w:p>
     <w:p>
       <w:pPr>
@@ -12615,7 +12580,7 @@
         <w:pStyle w:val="Ttulo2"/>
         <w:spacing w:line="360" w:lineRule="auto"/>
       </w:pPr>
-      <w:bookmarkStart w:id="29" w:name="_Toc536119737"/>
+      <w:bookmarkStart w:id="28" w:name="_Toc536119737"/>
       <w:r>
         <w:lastRenderedPageBreak/>
         <w:t>4.3</w:t>
@@ -12626,7 +12591,7 @@
       <w:r>
         <w:t>Requisitos Funcionais</w:t>
       </w:r>
-      <w:bookmarkEnd w:id="29"/>
+      <w:bookmarkEnd w:id="28"/>
     </w:p>
     <w:p>
       <w:pPr>
@@ -12756,7 +12721,7 @@
           <w:szCs w:val="24"/>
         </w:rPr>
       </w:pPr>
-      <w:bookmarkStart w:id="30" w:name="_Hlk536121266"/>
+      <w:bookmarkStart w:id="29" w:name="_Hlk536121266"/>
       <w:r>
         <w:rPr>
           <w:rFonts w:ascii="Arial" w:hAnsi="Arial" w:cs="Arial"/>
@@ -12766,7 +12731,7 @@
         </w:rPr>
         <w:t>Este requisito refere-se a alterações das localizações já cadastradas.</w:t>
       </w:r>
-      <w:bookmarkEnd w:id="30"/>
+      <w:bookmarkEnd w:id="29"/>
     </w:p>
     <w:p>
       <w:pPr>
@@ -13841,12 +13806,12 @@
       <w:pPr>
         <w:pStyle w:val="Ttulo3"/>
       </w:pPr>
-      <w:bookmarkStart w:id="31" w:name="_Toc536119738"/>
+      <w:bookmarkStart w:id="30" w:name="_Toc536119738"/>
       <w:r>
         <w:lastRenderedPageBreak/>
         <w:t>4.3.1   Diagrama de Casos de Uso e Descrição dos Casos de Uso</w:t>
       </w:r>
-      <w:bookmarkEnd w:id="31"/>
+      <w:bookmarkEnd w:id="30"/>
     </w:p>
     <w:p>
       <w:pPr>
@@ -25932,7 +25897,7 @@
         <w:pStyle w:val="Ttulo2"/>
         <w:spacing w:line="360" w:lineRule="auto"/>
       </w:pPr>
-      <w:bookmarkStart w:id="32" w:name="_Toc536119739"/>
+      <w:bookmarkStart w:id="31" w:name="_Toc536119739"/>
       <w:r>
         <w:lastRenderedPageBreak/>
         <w:t>4.4</w:t>
@@ -25949,17 +25914,90 @@
       <w:r>
         <w:t>uncionais</w:t>
       </w:r>
-      <w:bookmarkEnd w:id="32"/>
+      <w:bookmarkEnd w:id="31"/>
+    </w:p>
+    <w:p>
+      <w:pPr>
+        <w:rPr>
+          <w:lang w:eastAsia="pt-BR"/>
+        </w:rPr>
+      </w:pPr>
+    </w:p>
+    <w:p>
+      <w:pPr>
+        <w:pStyle w:val="Legenda"/>
+        <w:ind w:firstLine="709"/>
+        <w:jc w:val="both"/>
+        <w:rPr>
+          <w:rFonts w:cs="Arial"/>
+          <w:b w:val="0"/>
+          <w:i w:val="0"/>
+          <w:iCs w:val="0"/>
+          <w:color w:val="000000" w:themeColor="text1"/>
+          <w:sz w:val="24"/>
+          <w:szCs w:val="24"/>
+        </w:rPr>
+      </w:pPr>
+      <w:r>
+        <w:rPr>
+          <w:rFonts w:cs="Arial"/>
+          <w:i w:val="0"/>
+          <w:iCs w:val="0"/>
+          <w:color w:val="000000" w:themeColor="text1"/>
+          <w:sz w:val="24"/>
+          <w:szCs w:val="24"/>
+        </w:rPr>
+        <w:t>RNF1 – Restrição de Acesso</w:t>
+      </w:r>
     </w:p>
     <w:p>
       <w:pPr>
         <w:spacing w:line="360" w:lineRule="auto"/>
-        <w:rPr>
-          <w:rFonts w:ascii="Arial" w:hAnsi="Arial" w:cs="Arial"/>
-          <w:sz w:val="28"/>
-          <w:szCs w:val="28"/>
-        </w:rPr>
-      </w:pPr>
+        <w:ind w:left="708" w:firstLine="1"/>
+        <w:jc w:val="both"/>
+        <w:rPr>
+          <w:rFonts w:ascii="Arial" w:hAnsi="Arial" w:cs="Arial"/>
+          <w:color w:val="000000" w:themeColor="text1"/>
+          <w:sz w:val="24"/>
+          <w:szCs w:val="24"/>
+        </w:rPr>
+      </w:pPr>
+      <w:r>
+        <w:rPr>
+          <w:rFonts w:ascii="Arial" w:hAnsi="Arial" w:cs="Arial"/>
+          <w:color w:val="000000" w:themeColor="text1"/>
+          <w:sz w:val="24"/>
+          <w:szCs w:val="24"/>
+        </w:rPr>
+        <w:t>O usuário precisará de um login e uma senha previamente cadastrados pelos administradores para ter acesso ao sistema.</w:t>
+      </w:r>
+    </w:p>
+    <w:p>
+      <w:pPr>
+        <w:pStyle w:val="Legenda"/>
+        <w:ind w:firstLine="709"/>
+        <w:jc w:val="both"/>
+        <w:rPr>
+          <w:rFonts w:cs="Arial"/>
+          <w:b w:val="0"/>
+          <w:i w:val="0"/>
+          <w:iCs w:val="0"/>
+          <w:color w:val="000000" w:themeColor="text1"/>
+          <w:sz w:val="24"/>
+          <w:szCs w:val="24"/>
+        </w:rPr>
+      </w:pPr>
+      <w:r>
+        <w:rPr>
+          <w:rFonts w:cs="Arial"/>
+          <w:i w:val="0"/>
+          <w:iCs w:val="0"/>
+          <w:color w:val="000000" w:themeColor="text1"/>
+          <w:sz w:val="24"/>
+          <w:szCs w:val="24"/>
+        </w:rPr>
+        <w:t>RNF2 – Hardware</w:t>
+      </w:r>
     </w:p>
     <w:p>
       <w:pPr>
@@ -25968,265 +26006,889 @@
         <w:jc w:val="both"/>
         <w:rPr>
           <w:rFonts w:ascii="Arial" w:hAnsi="Arial" w:cs="Arial"/>
-          <w:color w:val="2F5496" w:themeColor="accent5" w:themeShade="BF"/>
-          <w:sz w:val="24"/>
-          <w:szCs w:val="24"/>
-        </w:rPr>
-      </w:pPr>
-      <w:r>
-        <w:rPr>
-          <w:rFonts w:ascii="Arial" w:hAnsi="Arial" w:cs="Arial"/>
-          <w:color w:val="2F5496" w:themeColor="accent5" w:themeShade="BF"/>
-          <w:sz w:val="24"/>
-          <w:szCs w:val="24"/>
-        </w:rPr>
-        <w:t>São aqueles que não dizem respeito, diretamente às funções específicas fornecidas pelo sistema. Eles estão relacionados a propriedades como confiabilidade, tempo de resposta e espaço em disco.</w:t>
-      </w:r>
-    </w:p>
-    <w:p>
-      <w:pPr>
-        <w:spacing w:line="360" w:lineRule="auto"/>
+          <w:color w:val="000000" w:themeColor="text1"/>
+          <w:sz w:val="24"/>
+          <w:szCs w:val="24"/>
+        </w:rPr>
+      </w:pPr>
+      <w:r>
+        <w:rPr>
+          <w:rFonts w:ascii="Arial" w:hAnsi="Arial" w:cs="Arial"/>
+          <w:color w:val="000000" w:themeColor="text1"/>
+          <w:sz w:val="24"/>
+          <w:szCs w:val="24"/>
+        </w:rPr>
+        <w:t>Para o bom funcionamento do sistema será necessário:</w:t>
+      </w:r>
+    </w:p>
+    <w:p>
+      <w:pPr>
+        <w:pStyle w:val="PargrafodaLista"/>
+        <w:numPr>
+          <w:ilvl w:val="0"/>
+          <w:numId w:val="34"/>
+        </w:numPr>
+        <w:spacing w:after="160" w:line="360" w:lineRule="auto"/>
+        <w:jc w:val="both"/>
+        <w:rPr>
+          <w:rFonts w:ascii="Arial" w:hAnsi="Arial" w:cs="Arial"/>
+          <w:color w:val="000000" w:themeColor="text1"/>
+        </w:rPr>
+      </w:pPr>
+      <w:r>
+        <w:rPr>
+          <w:rFonts w:ascii="Arial" w:hAnsi="Arial" w:cs="Arial"/>
+          <w:color w:val="000000" w:themeColor="text1"/>
+        </w:rPr>
+        <w:t xml:space="preserve">Um </w:t>
+      </w:r>
+      <w:proofErr w:type="spellStart"/>
+      <w:r>
+        <w:rPr>
+          <w:rFonts w:ascii="Arial" w:hAnsi="Arial" w:cs="Arial"/>
+          <w:color w:val="000000" w:themeColor="text1"/>
+        </w:rPr>
+        <w:t>servidor</w:t>
+      </w:r>
+      <w:proofErr w:type="spellEnd"/>
+      <w:r>
+        <w:rPr>
+          <w:rFonts w:ascii="Arial" w:hAnsi="Arial" w:cs="Arial"/>
+          <w:color w:val="000000" w:themeColor="text1"/>
+        </w:rPr>
+        <w:t xml:space="preserve"> para </w:t>
+      </w:r>
+      <w:proofErr w:type="gramStart"/>
+      <w:r>
+        <w:rPr>
+          <w:rFonts w:ascii="Arial" w:hAnsi="Arial" w:cs="Arial"/>
+          <w:color w:val="000000" w:themeColor="text1"/>
+        </w:rPr>
+        <w:t>a</w:t>
+      </w:r>
+      <w:proofErr w:type="gramEnd"/>
+      <w:r>
+        <w:rPr>
+          <w:rFonts w:ascii="Arial" w:hAnsi="Arial" w:cs="Arial"/>
+          <w:color w:val="000000" w:themeColor="text1"/>
+        </w:rPr>
+        <w:t xml:space="preserve"> </w:t>
+      </w:r>
+      <w:proofErr w:type="spellStart"/>
+      <w:r>
+        <w:rPr>
+          <w:rFonts w:ascii="Arial" w:hAnsi="Arial" w:cs="Arial"/>
+          <w:color w:val="000000" w:themeColor="text1"/>
+        </w:rPr>
+        <w:t>aplicação</w:t>
+      </w:r>
+      <w:proofErr w:type="spellEnd"/>
+      <w:r>
+        <w:rPr>
+          <w:rFonts w:ascii="Arial" w:hAnsi="Arial" w:cs="Arial"/>
+          <w:color w:val="000000" w:themeColor="text1"/>
+        </w:rPr>
+        <w:t xml:space="preserve"> de o banco de dados com </w:t>
+      </w:r>
+      <w:proofErr w:type="spellStart"/>
+      <w:r>
+        <w:rPr>
+          <w:rFonts w:ascii="Arial" w:hAnsi="Arial" w:cs="Arial"/>
+          <w:color w:val="000000" w:themeColor="text1"/>
+        </w:rPr>
+        <w:t>configuração</w:t>
+      </w:r>
+      <w:proofErr w:type="spellEnd"/>
+      <w:r>
+        <w:rPr>
+          <w:rFonts w:ascii="Arial" w:hAnsi="Arial" w:cs="Arial"/>
+          <w:color w:val="000000" w:themeColor="text1"/>
+        </w:rPr>
+        <w:t xml:space="preserve"> </w:t>
+      </w:r>
+      <w:proofErr w:type="spellStart"/>
+      <w:r>
+        <w:rPr>
+          <w:rFonts w:ascii="Arial" w:hAnsi="Arial" w:cs="Arial"/>
+          <w:color w:val="000000" w:themeColor="text1"/>
+        </w:rPr>
+        <w:t>mínima</w:t>
+      </w:r>
+      <w:proofErr w:type="spellEnd"/>
+      <w:r>
+        <w:rPr>
+          <w:rFonts w:ascii="Arial" w:hAnsi="Arial" w:cs="Arial"/>
+          <w:color w:val="000000" w:themeColor="text1"/>
+        </w:rPr>
+        <w:t xml:space="preserve"> de:</w:t>
+      </w:r>
+    </w:p>
+    <w:p>
+      <w:pPr>
+        <w:pStyle w:val="PargrafodaLista"/>
+        <w:numPr>
+          <w:ilvl w:val="1"/>
+          <w:numId w:val="35"/>
+        </w:numPr>
+        <w:spacing w:after="160" w:line="360" w:lineRule="auto"/>
+        <w:jc w:val="both"/>
+        <w:rPr>
+          <w:rFonts w:ascii="Arial" w:eastAsiaTheme="minorHAnsi" w:hAnsi="Arial" w:cs="Arial"/>
+          <w:color w:val="000000" w:themeColor="text1"/>
+        </w:rPr>
+      </w:pPr>
+      <w:proofErr w:type="spellStart"/>
+      <w:r>
+        <w:rPr>
+          <w:rFonts w:ascii="Arial" w:eastAsiaTheme="minorHAnsi" w:hAnsi="Arial" w:cs="Arial"/>
+          <w:color w:val="000000" w:themeColor="text1"/>
+        </w:rPr>
+        <w:t>Processador</w:t>
+      </w:r>
+      <w:proofErr w:type="spellEnd"/>
+      <w:r>
+        <w:rPr>
+          <w:rFonts w:ascii="Arial" w:eastAsiaTheme="minorHAnsi" w:hAnsi="Arial" w:cs="Arial"/>
+          <w:color w:val="000000" w:themeColor="text1"/>
+        </w:rPr>
+        <w:t xml:space="preserve"> intel core i5 8400 (6 </w:t>
+      </w:r>
+      <w:proofErr w:type="spellStart"/>
+      <w:r>
+        <w:rPr>
+          <w:rFonts w:ascii="Arial" w:eastAsiaTheme="minorHAnsi" w:hAnsi="Arial" w:cs="Arial"/>
+          <w:color w:val="000000" w:themeColor="text1"/>
+        </w:rPr>
+        <w:t>nucleos</w:t>
+      </w:r>
+      <w:proofErr w:type="spellEnd"/>
+      <w:r>
+        <w:rPr>
+          <w:rFonts w:ascii="Arial" w:eastAsiaTheme="minorHAnsi" w:hAnsi="Arial" w:cs="Arial"/>
+          <w:color w:val="000000" w:themeColor="text1"/>
+        </w:rPr>
+        <w:t>, 6 threads)</w:t>
+      </w:r>
+    </w:p>
+    <w:p>
+      <w:pPr>
+        <w:pStyle w:val="PargrafodaLista"/>
+        <w:numPr>
+          <w:ilvl w:val="1"/>
+          <w:numId w:val="35"/>
+        </w:numPr>
+        <w:spacing w:after="160" w:line="360" w:lineRule="auto"/>
+        <w:jc w:val="both"/>
+        <w:rPr>
+          <w:rFonts w:ascii="Arial" w:eastAsiaTheme="minorHAnsi" w:hAnsi="Arial" w:cs="Arial"/>
+          <w:color w:val="000000" w:themeColor="text1"/>
+        </w:rPr>
+      </w:pPr>
+      <w:r>
+        <w:rPr>
+          <w:rFonts w:ascii="Arial" w:eastAsiaTheme="minorHAnsi" w:hAnsi="Arial" w:cs="Arial"/>
+          <w:color w:val="000000" w:themeColor="text1"/>
+        </w:rPr>
+        <w:t xml:space="preserve">32 GB </w:t>
+      </w:r>
+      <w:proofErr w:type="spellStart"/>
+      <w:r>
+        <w:rPr>
+          <w:rFonts w:ascii="Arial" w:eastAsiaTheme="minorHAnsi" w:hAnsi="Arial" w:cs="Arial"/>
+          <w:color w:val="000000" w:themeColor="text1"/>
+        </w:rPr>
+        <w:t>memoria</w:t>
+      </w:r>
+      <w:proofErr w:type="spellEnd"/>
+      <w:r>
+        <w:rPr>
+          <w:rFonts w:ascii="Arial" w:eastAsiaTheme="minorHAnsi" w:hAnsi="Arial" w:cs="Arial"/>
+          <w:color w:val="000000" w:themeColor="text1"/>
+        </w:rPr>
+        <w:t xml:space="preserve"> DDR4 2400mhz (2 x 16GB)</w:t>
+      </w:r>
+    </w:p>
+    <w:p>
+      <w:pPr>
+        <w:pStyle w:val="PargrafodaLista"/>
+        <w:numPr>
+          <w:ilvl w:val="1"/>
+          <w:numId w:val="35"/>
+        </w:numPr>
+        <w:spacing w:after="160" w:line="360" w:lineRule="auto"/>
+        <w:jc w:val="both"/>
+        <w:rPr>
+          <w:rFonts w:ascii="Arial" w:eastAsiaTheme="minorHAnsi" w:hAnsi="Arial" w:cs="Arial"/>
+          <w:color w:val="000000" w:themeColor="text1"/>
+        </w:rPr>
+      </w:pPr>
+      <w:r>
+        <w:rPr>
+          <w:rFonts w:ascii="Arial" w:eastAsiaTheme="minorHAnsi" w:hAnsi="Arial" w:cs="Arial"/>
+          <w:color w:val="000000" w:themeColor="text1"/>
+        </w:rPr>
+        <w:t>SSD 480 GB (</w:t>
+      </w:r>
+      <w:proofErr w:type="spellStart"/>
+      <w:r>
+        <w:rPr>
+          <w:rFonts w:ascii="Arial" w:eastAsiaTheme="minorHAnsi" w:hAnsi="Arial" w:cs="Arial"/>
+          <w:color w:val="000000" w:themeColor="text1"/>
+        </w:rPr>
+        <w:t>onde</w:t>
+      </w:r>
+      <w:proofErr w:type="spellEnd"/>
+      <w:r>
+        <w:rPr>
+          <w:rFonts w:ascii="Arial" w:eastAsiaTheme="minorHAnsi" w:hAnsi="Arial" w:cs="Arial"/>
+          <w:color w:val="000000" w:themeColor="text1"/>
+        </w:rPr>
+        <w:t xml:space="preserve"> </w:t>
+      </w:r>
+      <w:proofErr w:type="spellStart"/>
+      <w:r>
+        <w:rPr>
+          <w:rFonts w:ascii="Arial" w:eastAsiaTheme="minorHAnsi" w:hAnsi="Arial" w:cs="Arial"/>
+          <w:color w:val="000000" w:themeColor="text1"/>
+        </w:rPr>
+        <w:t>ficará</w:t>
+      </w:r>
+      <w:proofErr w:type="spellEnd"/>
+      <w:r>
+        <w:rPr>
+          <w:rFonts w:ascii="Arial" w:eastAsiaTheme="minorHAnsi" w:hAnsi="Arial" w:cs="Arial"/>
+          <w:color w:val="000000" w:themeColor="text1"/>
+        </w:rPr>
+        <w:t xml:space="preserve"> o SO)</w:t>
+      </w:r>
+    </w:p>
+    <w:p>
+      <w:pPr>
+        <w:pStyle w:val="PargrafodaLista"/>
+        <w:numPr>
+          <w:ilvl w:val="1"/>
+          <w:numId w:val="35"/>
+        </w:numPr>
+        <w:spacing w:after="160" w:line="360" w:lineRule="auto"/>
+        <w:jc w:val="both"/>
+        <w:rPr>
+          <w:rFonts w:ascii="Arial" w:hAnsi="Arial" w:cs="Arial"/>
+          <w:color w:val="222222"/>
+          <w:lang w:eastAsia="pt-BR"/>
+        </w:rPr>
+      </w:pPr>
+      <w:r>
+        <w:rPr>
+          <w:rFonts w:ascii="Arial" w:eastAsiaTheme="minorHAnsi" w:hAnsi="Arial" w:cs="Arial"/>
+          <w:color w:val="000000" w:themeColor="text1"/>
+        </w:rPr>
+        <w:t>HD</w:t>
+      </w:r>
+      <w:r>
+        <w:rPr>
+          <w:rFonts w:ascii="Arial" w:hAnsi="Arial" w:cs="Arial"/>
+          <w:color w:val="222222"/>
+          <w:lang w:eastAsia="pt-BR"/>
+        </w:rPr>
+        <w:t xml:space="preserve"> 2TB 7200 RPM (backups e </w:t>
+      </w:r>
+      <w:proofErr w:type="spellStart"/>
+      <w:r>
+        <w:rPr>
+          <w:rFonts w:ascii="Arial" w:hAnsi="Arial" w:cs="Arial"/>
+          <w:color w:val="222222"/>
+          <w:lang w:eastAsia="pt-BR"/>
+        </w:rPr>
+        <w:t>arquivos</w:t>
+      </w:r>
+      <w:proofErr w:type="spellEnd"/>
+      <w:r>
+        <w:rPr>
+          <w:rFonts w:ascii="Arial" w:hAnsi="Arial" w:cs="Arial"/>
+          <w:color w:val="222222"/>
+          <w:lang w:eastAsia="pt-BR"/>
+        </w:rPr>
+        <w:t xml:space="preserve"> </w:t>
+      </w:r>
+      <w:proofErr w:type="spellStart"/>
+      <w:r>
+        <w:rPr>
+          <w:rFonts w:ascii="Arial" w:hAnsi="Arial" w:cs="Arial"/>
+          <w:color w:val="222222"/>
+          <w:lang w:eastAsia="pt-BR"/>
+        </w:rPr>
+        <w:t>diversos</w:t>
+      </w:r>
+      <w:proofErr w:type="spellEnd"/>
+      <w:r>
+        <w:rPr>
+          <w:rFonts w:ascii="Arial" w:hAnsi="Arial" w:cs="Arial"/>
+          <w:color w:val="222222"/>
+          <w:lang w:eastAsia="pt-BR"/>
+        </w:rPr>
+        <w:t>)</w:t>
+      </w:r>
+    </w:p>
+    <w:p>
+      <w:pPr>
+        <w:pStyle w:val="PargrafodaLista"/>
+        <w:numPr>
+          <w:ilvl w:val="0"/>
+          <w:numId w:val="34"/>
+        </w:numPr>
+        <w:spacing w:after="160" w:line="360" w:lineRule="auto"/>
+        <w:jc w:val="both"/>
+        <w:rPr>
+          <w:rFonts w:ascii="Arial" w:hAnsi="Arial" w:cs="Arial"/>
+          <w:color w:val="000000" w:themeColor="text1"/>
+        </w:rPr>
+      </w:pPr>
+      <w:r>
+        <w:rPr>
+          <w:rFonts w:ascii="Arial" w:hAnsi="Arial" w:cs="Arial"/>
+          <w:color w:val="000000" w:themeColor="text1"/>
+        </w:rPr>
+        <w:t xml:space="preserve">Um </w:t>
+      </w:r>
+      <w:proofErr w:type="spellStart"/>
+      <w:r>
+        <w:rPr>
+          <w:rFonts w:ascii="Arial" w:hAnsi="Arial" w:cs="Arial"/>
+          <w:color w:val="000000" w:themeColor="text1"/>
+        </w:rPr>
+        <w:t>servidor</w:t>
+      </w:r>
+      <w:proofErr w:type="spellEnd"/>
+      <w:r>
+        <w:rPr>
+          <w:rFonts w:ascii="Arial" w:hAnsi="Arial" w:cs="Arial"/>
+          <w:color w:val="000000" w:themeColor="text1"/>
+        </w:rPr>
+        <w:t xml:space="preserve"> para </w:t>
+      </w:r>
+      <w:proofErr w:type="spellStart"/>
+      <w:r>
+        <w:rPr>
+          <w:rFonts w:ascii="Arial" w:hAnsi="Arial" w:cs="Arial"/>
+          <w:color w:val="000000" w:themeColor="text1"/>
+        </w:rPr>
+        <w:t>armazenamento</w:t>
+      </w:r>
+      <w:proofErr w:type="spellEnd"/>
+      <w:r>
+        <w:rPr>
+          <w:rFonts w:ascii="Arial" w:hAnsi="Arial" w:cs="Arial"/>
+          <w:color w:val="000000" w:themeColor="text1"/>
+        </w:rPr>
+        <w:t xml:space="preserve"> dos backups, de </w:t>
+      </w:r>
+      <w:proofErr w:type="spellStart"/>
+      <w:r>
+        <w:rPr>
+          <w:rFonts w:ascii="Arial" w:hAnsi="Arial" w:cs="Arial"/>
+          <w:color w:val="000000" w:themeColor="text1"/>
+        </w:rPr>
+        <w:t>preferência</w:t>
+      </w:r>
+      <w:proofErr w:type="spellEnd"/>
+      <w:r>
+        <w:rPr>
+          <w:rFonts w:ascii="Arial" w:hAnsi="Arial" w:cs="Arial"/>
+          <w:color w:val="000000" w:themeColor="text1"/>
+        </w:rPr>
+        <w:t xml:space="preserve"> </w:t>
+      </w:r>
+      <w:proofErr w:type="spellStart"/>
+      <w:r>
+        <w:rPr>
+          <w:rFonts w:ascii="Arial" w:hAnsi="Arial" w:cs="Arial"/>
+          <w:color w:val="000000" w:themeColor="text1"/>
+        </w:rPr>
+        <w:t>na</w:t>
+      </w:r>
+      <w:proofErr w:type="spellEnd"/>
+      <w:r>
+        <w:rPr>
+          <w:rFonts w:ascii="Arial" w:hAnsi="Arial" w:cs="Arial"/>
+          <w:color w:val="000000" w:themeColor="text1"/>
+        </w:rPr>
+        <w:t xml:space="preserve"> </w:t>
+      </w:r>
+      <w:proofErr w:type="spellStart"/>
+      <w:r>
+        <w:rPr>
+          <w:rFonts w:ascii="Arial" w:hAnsi="Arial" w:cs="Arial"/>
+          <w:color w:val="000000" w:themeColor="text1"/>
+        </w:rPr>
+        <w:t>nuvem</w:t>
+      </w:r>
+      <w:proofErr w:type="spellEnd"/>
+      <w:r>
+        <w:rPr>
+          <w:rFonts w:ascii="Arial" w:hAnsi="Arial" w:cs="Arial"/>
+          <w:color w:val="000000" w:themeColor="text1"/>
+        </w:rPr>
+        <w:t>.</w:t>
+      </w:r>
+    </w:p>
+    <w:p>
+      <w:pPr>
+        <w:pStyle w:val="PargrafodaLista"/>
+        <w:numPr>
+          <w:ilvl w:val="0"/>
+          <w:numId w:val="34"/>
+        </w:numPr>
+        <w:spacing w:after="160" w:line="360" w:lineRule="auto"/>
+        <w:jc w:val="both"/>
+        <w:rPr>
+          <w:rFonts w:ascii="Arial" w:hAnsi="Arial" w:cs="Arial"/>
+          <w:color w:val="000000" w:themeColor="text1"/>
+        </w:rPr>
+      </w:pPr>
+      <w:r>
+        <w:rPr>
+          <w:rFonts w:ascii="Arial" w:hAnsi="Arial" w:cs="Arial"/>
+          <w:color w:val="000000" w:themeColor="text1"/>
+        </w:rPr>
+        <w:t xml:space="preserve">Um </w:t>
+      </w:r>
+      <w:proofErr w:type="spellStart"/>
+      <w:r>
+        <w:rPr>
+          <w:rFonts w:ascii="Arial" w:hAnsi="Arial" w:cs="Arial"/>
+          <w:color w:val="000000" w:themeColor="text1"/>
+        </w:rPr>
+        <w:t>computador</w:t>
+      </w:r>
+      <w:proofErr w:type="spellEnd"/>
+      <w:r>
+        <w:rPr>
+          <w:rFonts w:ascii="Arial" w:hAnsi="Arial" w:cs="Arial"/>
+          <w:color w:val="000000" w:themeColor="text1"/>
+        </w:rPr>
+        <w:t xml:space="preserve"> desktop com </w:t>
+      </w:r>
+      <w:proofErr w:type="spellStart"/>
+      <w:r>
+        <w:rPr>
+          <w:rFonts w:ascii="Arial" w:hAnsi="Arial" w:cs="Arial"/>
+          <w:color w:val="000000" w:themeColor="text1"/>
+        </w:rPr>
+        <w:t>configuração</w:t>
+      </w:r>
+      <w:proofErr w:type="spellEnd"/>
+      <w:r>
+        <w:rPr>
+          <w:rFonts w:ascii="Arial" w:hAnsi="Arial" w:cs="Arial"/>
+          <w:color w:val="000000" w:themeColor="text1"/>
+        </w:rPr>
+        <w:t xml:space="preserve"> </w:t>
+      </w:r>
+      <w:proofErr w:type="spellStart"/>
+      <w:r>
+        <w:rPr>
+          <w:rFonts w:ascii="Arial" w:hAnsi="Arial" w:cs="Arial"/>
+          <w:color w:val="000000" w:themeColor="text1"/>
+        </w:rPr>
+        <w:t>mínima</w:t>
+      </w:r>
+      <w:proofErr w:type="spellEnd"/>
+      <w:r>
+        <w:rPr>
+          <w:rFonts w:ascii="Arial" w:hAnsi="Arial" w:cs="Arial"/>
+          <w:color w:val="000000" w:themeColor="text1"/>
+        </w:rPr>
+        <w:t xml:space="preserve"> de:</w:t>
+      </w:r>
+    </w:p>
+    <w:p>
+      <w:pPr>
+        <w:pStyle w:val="PargrafodaLista"/>
+        <w:numPr>
+          <w:ilvl w:val="1"/>
+          <w:numId w:val="34"/>
+        </w:numPr>
+        <w:spacing w:after="160" w:line="360" w:lineRule="auto"/>
+        <w:jc w:val="both"/>
+        <w:rPr>
+          <w:rFonts w:ascii="Arial" w:eastAsiaTheme="minorHAnsi" w:hAnsi="Arial" w:cs="Arial"/>
+          <w:color w:val="000000" w:themeColor="text1"/>
+        </w:rPr>
+      </w:pPr>
+      <w:proofErr w:type="spellStart"/>
+      <w:r>
+        <w:rPr>
+          <w:rFonts w:ascii="Arial" w:eastAsiaTheme="minorHAnsi" w:hAnsi="Arial" w:cs="Arial"/>
+          <w:color w:val="000000" w:themeColor="text1"/>
+        </w:rPr>
+        <w:t>Processador</w:t>
+      </w:r>
+      <w:proofErr w:type="spellEnd"/>
+      <w:r>
+        <w:rPr>
+          <w:rFonts w:ascii="Arial" w:eastAsiaTheme="minorHAnsi" w:hAnsi="Arial" w:cs="Arial"/>
+          <w:color w:val="000000" w:themeColor="text1"/>
+        </w:rPr>
+        <w:t xml:space="preserve"> intel core i</w:t>
+      </w:r>
+      <w:r>
+        <w:rPr>
+          <w:rFonts w:ascii="Arial" w:hAnsi="Arial" w:cs="Arial"/>
+          <w:color w:val="000000" w:themeColor="text1"/>
+        </w:rPr>
+        <w:t>3</w:t>
+      </w:r>
+      <w:r>
+        <w:rPr>
+          <w:rFonts w:ascii="Arial" w:eastAsiaTheme="minorHAnsi" w:hAnsi="Arial" w:cs="Arial"/>
+          <w:color w:val="000000" w:themeColor="text1"/>
+        </w:rPr>
+        <w:t xml:space="preserve"> </w:t>
+      </w:r>
+      <w:r>
+        <w:rPr>
+          <w:rFonts w:ascii="Arial" w:hAnsi="Arial" w:cs="Arial"/>
+          <w:color w:val="000000" w:themeColor="text1"/>
+        </w:rPr>
+        <w:t>3220</w:t>
+      </w:r>
+      <w:r>
+        <w:rPr>
+          <w:rFonts w:ascii="Arial" w:eastAsiaTheme="minorHAnsi" w:hAnsi="Arial" w:cs="Arial"/>
+          <w:color w:val="000000" w:themeColor="text1"/>
+        </w:rPr>
+        <w:t xml:space="preserve"> (</w:t>
+      </w:r>
+      <w:r>
+        <w:rPr>
+          <w:rFonts w:ascii="Arial" w:hAnsi="Arial" w:cs="Arial"/>
+          <w:color w:val="000000" w:themeColor="text1"/>
+        </w:rPr>
+        <w:t xml:space="preserve">2 </w:t>
+      </w:r>
+      <w:proofErr w:type="spellStart"/>
+      <w:r>
+        <w:rPr>
+          <w:rFonts w:ascii="Arial" w:eastAsiaTheme="minorHAnsi" w:hAnsi="Arial" w:cs="Arial"/>
+          <w:color w:val="000000" w:themeColor="text1"/>
+        </w:rPr>
+        <w:t>nucleos</w:t>
+      </w:r>
+      <w:proofErr w:type="spellEnd"/>
+      <w:r>
+        <w:rPr>
+          <w:rFonts w:ascii="Arial" w:eastAsiaTheme="minorHAnsi" w:hAnsi="Arial" w:cs="Arial"/>
+          <w:color w:val="000000" w:themeColor="text1"/>
+        </w:rPr>
+        <w:t xml:space="preserve">, </w:t>
+      </w:r>
+      <w:r>
+        <w:rPr>
+          <w:rFonts w:ascii="Arial" w:hAnsi="Arial" w:cs="Arial"/>
+          <w:color w:val="000000" w:themeColor="text1"/>
+        </w:rPr>
+        <w:t>4</w:t>
+      </w:r>
+      <w:r>
+        <w:rPr>
+          <w:rFonts w:ascii="Arial" w:eastAsiaTheme="minorHAnsi" w:hAnsi="Arial" w:cs="Arial"/>
+          <w:color w:val="000000" w:themeColor="text1"/>
+        </w:rPr>
+        <w:t xml:space="preserve"> threads)</w:t>
+      </w:r>
+    </w:p>
+    <w:p>
+      <w:pPr>
+        <w:pStyle w:val="PargrafodaLista"/>
+        <w:numPr>
+          <w:ilvl w:val="1"/>
+          <w:numId w:val="34"/>
+        </w:numPr>
+        <w:spacing w:after="160" w:line="360" w:lineRule="auto"/>
+        <w:jc w:val="both"/>
+        <w:rPr>
+          <w:rFonts w:ascii="Arial" w:eastAsiaTheme="minorHAnsi" w:hAnsi="Arial" w:cs="Arial"/>
+          <w:color w:val="000000" w:themeColor="text1"/>
+        </w:rPr>
+      </w:pPr>
+      <w:r>
+        <w:rPr>
+          <w:rFonts w:ascii="Arial" w:hAnsi="Arial" w:cs="Arial"/>
+          <w:color w:val="000000" w:themeColor="text1"/>
+        </w:rPr>
+        <w:t>4</w:t>
+      </w:r>
+      <w:r>
+        <w:rPr>
+          <w:rFonts w:ascii="Arial" w:eastAsiaTheme="minorHAnsi" w:hAnsi="Arial" w:cs="Arial"/>
+          <w:color w:val="000000" w:themeColor="text1"/>
+        </w:rPr>
+        <w:t xml:space="preserve"> GB </w:t>
+      </w:r>
+      <w:proofErr w:type="spellStart"/>
+      <w:r>
+        <w:rPr>
+          <w:rFonts w:ascii="Arial" w:eastAsiaTheme="minorHAnsi" w:hAnsi="Arial" w:cs="Arial"/>
+          <w:color w:val="000000" w:themeColor="text1"/>
+        </w:rPr>
+        <w:t>memoria</w:t>
+      </w:r>
+      <w:proofErr w:type="spellEnd"/>
+      <w:r>
+        <w:rPr>
+          <w:rFonts w:ascii="Arial" w:eastAsiaTheme="minorHAnsi" w:hAnsi="Arial" w:cs="Arial"/>
+          <w:color w:val="000000" w:themeColor="text1"/>
+        </w:rPr>
+        <w:t xml:space="preserve"> DD</w:t>
+      </w:r>
+      <w:r>
+        <w:rPr>
+          <w:rFonts w:ascii="Arial" w:hAnsi="Arial" w:cs="Arial"/>
+          <w:color w:val="000000" w:themeColor="text1"/>
+        </w:rPr>
+        <w:t>R3 1200</w:t>
+      </w:r>
+      <w:r>
+        <w:rPr>
+          <w:rFonts w:ascii="Arial" w:eastAsiaTheme="minorHAnsi" w:hAnsi="Arial" w:cs="Arial"/>
+          <w:color w:val="000000" w:themeColor="text1"/>
+        </w:rPr>
+        <w:t>mhz</w:t>
+      </w:r>
+    </w:p>
+    <w:p>
+      <w:pPr>
+        <w:pStyle w:val="PargrafodaLista"/>
+        <w:numPr>
+          <w:ilvl w:val="1"/>
+          <w:numId w:val="34"/>
+        </w:numPr>
+        <w:spacing w:after="160" w:line="360" w:lineRule="auto"/>
+        <w:jc w:val="both"/>
+        <w:rPr>
+          <w:rFonts w:ascii="Arial" w:hAnsi="Arial" w:cs="Arial"/>
+          <w:color w:val="222222"/>
+          <w:lang w:eastAsia="pt-BR"/>
+        </w:rPr>
+      </w:pPr>
+      <w:r>
+        <w:rPr>
+          <w:rFonts w:ascii="Arial" w:eastAsiaTheme="minorHAnsi" w:hAnsi="Arial" w:cs="Arial"/>
+          <w:color w:val="000000" w:themeColor="text1"/>
+        </w:rPr>
+        <w:t>HD</w:t>
+      </w:r>
+      <w:r>
+        <w:rPr>
+          <w:rFonts w:ascii="Arial" w:hAnsi="Arial" w:cs="Arial"/>
+          <w:color w:val="222222"/>
+          <w:lang w:eastAsia="pt-BR"/>
+        </w:rPr>
+        <w:t xml:space="preserve"> </w:t>
+      </w:r>
+      <w:r>
+        <w:rPr>
+          <w:rFonts w:ascii="Arial" w:hAnsi="Arial" w:cs="Arial"/>
+          <w:color w:val="222222"/>
+          <w:lang w:eastAsia="pt-BR"/>
+        </w:rPr>
+        <w:t>512GB</w:t>
+      </w:r>
+    </w:p>
+    <w:p>
+      <w:pPr>
+        <w:pStyle w:val="PargrafodaLista"/>
+        <w:numPr>
+          <w:ilvl w:val="0"/>
+          <w:numId w:val="34"/>
+        </w:numPr>
+        <w:spacing w:after="160" w:line="360" w:lineRule="auto"/>
+        <w:jc w:val="both"/>
+        <w:rPr>
+          <w:rFonts w:ascii="Arial" w:hAnsi="Arial" w:cs="Arial"/>
+          <w:color w:val="000000" w:themeColor="text1"/>
+        </w:rPr>
+      </w:pPr>
+      <w:proofErr w:type="spellStart"/>
+      <w:r>
+        <w:rPr>
+          <w:rFonts w:ascii="Arial" w:hAnsi="Arial" w:cs="Arial"/>
+          <w:color w:val="000000" w:themeColor="text1"/>
+        </w:rPr>
+        <w:t>Ou</w:t>
+      </w:r>
+      <w:proofErr w:type="spellEnd"/>
+      <w:r>
+        <w:rPr>
+          <w:rFonts w:ascii="Arial" w:hAnsi="Arial" w:cs="Arial"/>
+          <w:color w:val="000000" w:themeColor="text1"/>
+        </w:rPr>
+        <w:t xml:space="preserve"> notebook, tablet, smartphone de </w:t>
+      </w:r>
+      <w:proofErr w:type="spellStart"/>
+      <w:r>
+        <w:rPr>
+          <w:rFonts w:ascii="Arial" w:hAnsi="Arial" w:cs="Arial"/>
+          <w:color w:val="000000" w:themeColor="text1"/>
+        </w:rPr>
+        <w:t>configuração</w:t>
+      </w:r>
+      <w:proofErr w:type="spellEnd"/>
+      <w:r>
+        <w:rPr>
+          <w:rFonts w:ascii="Arial" w:hAnsi="Arial" w:cs="Arial"/>
+          <w:color w:val="000000" w:themeColor="text1"/>
+        </w:rPr>
+        <w:t xml:space="preserve"> </w:t>
+      </w:r>
+      <w:proofErr w:type="spellStart"/>
+      <w:r>
+        <w:rPr>
+          <w:rFonts w:ascii="Arial" w:hAnsi="Arial" w:cs="Arial"/>
+          <w:color w:val="000000" w:themeColor="text1"/>
+        </w:rPr>
+        <w:t>equivalente</w:t>
+      </w:r>
+      <w:proofErr w:type="spellEnd"/>
+      <w:r>
+        <w:rPr>
+          <w:rFonts w:ascii="Arial" w:hAnsi="Arial" w:cs="Arial"/>
+          <w:color w:val="000000" w:themeColor="text1"/>
+        </w:rPr>
+        <w:t>.</w:t>
+      </w:r>
+    </w:p>
+    <w:p>
+      <w:pPr>
+        <w:pStyle w:val="Legenda"/>
         <w:ind w:firstLine="709"/>
         <w:jc w:val="both"/>
         <w:rPr>
-          <w:rFonts w:ascii="Arial" w:hAnsi="Arial" w:cs="Arial"/>
-          <w:color w:val="2F5496" w:themeColor="accent5" w:themeShade="BF"/>
-          <w:sz w:val="24"/>
-          <w:szCs w:val="24"/>
-        </w:rPr>
-      </w:pPr>
-      <w:r>
-        <w:rPr>
-          <w:rFonts w:ascii="Arial" w:hAnsi="Arial" w:cs="Arial"/>
-          <w:color w:val="2F5496" w:themeColor="accent5" w:themeShade="BF"/>
-          <w:sz w:val="24"/>
-          <w:szCs w:val="24"/>
-        </w:rPr>
-        <w:t>Requisitos não f</w:t>
-      </w:r>
-      <w:r>
-        <w:rPr>
-          <w:rFonts w:ascii="Arial" w:hAnsi="Arial" w:cs="Arial"/>
-          <w:color w:val="2F5496" w:themeColor="accent5" w:themeShade="BF"/>
-          <w:sz w:val="24"/>
-          <w:szCs w:val="24"/>
-        </w:rPr>
-        <w:t xml:space="preserve">uncionais de processo podem solicitar o uso de uma determinada ferramenta CASE, linguagem de programação ou método de desenvolvimento. </w:t>
+          <w:rFonts w:cs="Arial"/>
+          <w:color w:val="000000" w:themeColor="text1"/>
+          <w:sz w:val="24"/>
+          <w:szCs w:val="24"/>
+        </w:rPr>
+      </w:pPr>
+      <w:r>
+        <w:rPr>
+          <w:rFonts w:cs="Arial"/>
+          <w:i w:val="0"/>
+          <w:iCs w:val="0"/>
+          <w:color w:val="000000" w:themeColor="text1"/>
+          <w:sz w:val="24"/>
+          <w:szCs w:val="24"/>
+        </w:rPr>
+        <w:t>RNF3 – Sistema Operacional</w:t>
       </w:r>
     </w:p>
     <w:p>
       <w:pPr>
         <w:spacing w:line="360" w:lineRule="auto"/>
+        <w:ind w:left="709"/>
+        <w:jc w:val="both"/>
+        <w:rPr>
+          <w:rFonts w:ascii="Arial" w:hAnsi="Arial" w:cs="Arial"/>
+          <w:color w:val="000000" w:themeColor="text1"/>
+          <w:sz w:val="24"/>
+          <w:szCs w:val="24"/>
+        </w:rPr>
+      </w:pPr>
+      <w:r>
+        <w:rPr>
+          <w:rFonts w:ascii="Arial" w:hAnsi="Arial" w:cs="Arial"/>
+          <w:color w:val="000000" w:themeColor="text1"/>
+          <w:sz w:val="24"/>
+          <w:szCs w:val="24"/>
+        </w:rPr>
+        <w:t xml:space="preserve">Sistema operacional com suporte ao ambiente </w:t>
+      </w:r>
+      <w:proofErr w:type="spellStart"/>
+      <w:r>
+        <w:rPr>
+          <w:rFonts w:ascii="Arial" w:hAnsi="Arial" w:cs="Arial"/>
+          <w:color w:val="000000" w:themeColor="text1"/>
+          <w:sz w:val="24"/>
+          <w:szCs w:val="24"/>
+        </w:rPr>
+        <w:t>java</w:t>
+      </w:r>
+      <w:proofErr w:type="spellEnd"/>
+      <w:r>
+        <w:rPr>
+          <w:rFonts w:ascii="Arial" w:hAnsi="Arial" w:cs="Arial"/>
+          <w:color w:val="000000" w:themeColor="text1"/>
+          <w:sz w:val="24"/>
+          <w:szCs w:val="24"/>
+        </w:rPr>
+        <w:t xml:space="preserve"> 8.</w:t>
+      </w:r>
+    </w:p>
+    <w:p>
+      <w:pPr>
+        <w:pStyle w:val="Legenda"/>
         <w:ind w:firstLine="709"/>
         <w:jc w:val="both"/>
         <w:rPr>
-          <w:rFonts w:ascii="Arial" w:hAnsi="Arial" w:cs="Arial"/>
-          <w:color w:val="2F5496" w:themeColor="accent5" w:themeShade="BF"/>
-          <w:sz w:val="24"/>
-          <w:szCs w:val="24"/>
-        </w:rPr>
-      </w:pPr>
-      <w:r>
-        <w:rPr>
-          <w:rFonts w:ascii="Arial" w:hAnsi="Arial" w:cs="Arial"/>
-          <w:color w:val="2F5496" w:themeColor="accent5" w:themeShade="BF"/>
-          <w:sz w:val="24"/>
-          <w:szCs w:val="24"/>
-        </w:rPr>
-        <w:t>Os r</w:t>
-      </w:r>
-      <w:r>
-        <w:rPr>
-          <w:rFonts w:ascii="Arial" w:hAnsi="Arial" w:cs="Arial"/>
-          <w:color w:val="2F5496" w:themeColor="accent5" w:themeShade="BF"/>
-          <w:sz w:val="24"/>
-          <w:szCs w:val="24"/>
-        </w:rPr>
-        <w:t xml:space="preserve">equisitos </w:t>
-      </w:r>
-      <w:r>
-        <w:rPr>
-          <w:rFonts w:ascii="Arial" w:hAnsi="Arial" w:cs="Arial"/>
-          <w:color w:val="2F5496" w:themeColor="accent5" w:themeShade="BF"/>
-          <w:sz w:val="24"/>
-          <w:szCs w:val="24"/>
-        </w:rPr>
-        <w:t>não f</w:t>
-      </w:r>
-      <w:r>
-        <w:rPr>
-          <w:rFonts w:ascii="Arial" w:hAnsi="Arial" w:cs="Arial"/>
-          <w:color w:val="2F5496" w:themeColor="accent5" w:themeShade="BF"/>
-          <w:sz w:val="24"/>
-          <w:szCs w:val="24"/>
-        </w:rPr>
-        <w:t>uncionais podem ser mais importantes que requisitos funcionais individuais</w:t>
-      </w:r>
-      <w:r>
-        <w:rPr>
-          <w:rFonts w:ascii="Arial" w:hAnsi="Arial" w:cs="Arial"/>
-          <w:color w:val="2F5496" w:themeColor="accent5" w:themeShade="BF"/>
-          <w:sz w:val="24"/>
-          <w:szCs w:val="24"/>
-        </w:rPr>
-        <w:t>,</w:t>
-      </w:r>
-      <w:r>
-        <w:rPr>
-          <w:rFonts w:ascii="Arial" w:hAnsi="Arial" w:cs="Arial"/>
-          <w:color w:val="2F5496" w:themeColor="accent5" w:themeShade="BF"/>
-          <w:sz w:val="24"/>
-          <w:szCs w:val="24"/>
-        </w:rPr>
-        <w:t xml:space="preserve"> pois a falha em não cumprir um requisito não funcion</w:t>
-      </w:r>
-      <w:r>
-        <w:rPr>
-          <w:rFonts w:ascii="Arial" w:hAnsi="Arial" w:cs="Arial"/>
-          <w:color w:val="2F5496" w:themeColor="accent5" w:themeShade="BF"/>
-          <w:sz w:val="24"/>
-          <w:szCs w:val="24"/>
-        </w:rPr>
-        <w:t>al pode tornar o sistema inútil (Sommerville,2000).</w:t>
-      </w:r>
-    </w:p>
-    <w:p>
-      <w:pPr>
-        <w:spacing w:line="360" w:lineRule="auto"/>
-        <w:jc w:val="both"/>
-        <w:rPr>
-          <w:rFonts w:ascii="Arial" w:hAnsi="Arial" w:cs="Arial"/>
-          <w:color w:val="2F5496" w:themeColor="accent5" w:themeShade="BF"/>
-          <w:sz w:val="24"/>
-          <w:szCs w:val="24"/>
-        </w:rPr>
-      </w:pPr>
-      <w:r>
-        <w:rPr>
-          <w:rFonts w:ascii="Arial" w:hAnsi="Arial" w:cs="Arial"/>
-          <w:color w:val="2F5496" w:themeColor="accent5" w:themeShade="BF"/>
-          <w:sz w:val="24"/>
-          <w:szCs w:val="24"/>
-        </w:rPr>
-        <w:tab/>
-        <w:t>Alguns outros tipos de Requisitos Não Funcionais podem ser:</w:t>
-      </w:r>
-    </w:p>
-    <w:p>
-      <w:pPr>
-        <w:spacing w:line="360" w:lineRule="auto"/>
-        <w:rPr>
-          <w:rFonts w:ascii="Arial" w:hAnsi="Arial" w:cs="Arial"/>
-          <w:color w:val="2F5496" w:themeColor="accent5" w:themeShade="BF"/>
-          <w:sz w:val="24"/>
-          <w:szCs w:val="24"/>
-        </w:rPr>
-      </w:pPr>
-      <w:r>
-        <w:rPr>
-          <w:rFonts w:ascii="Arial" w:hAnsi="Arial" w:cs="Arial"/>
-          <w:b/>
-          <w:color w:val="2F5496" w:themeColor="accent5" w:themeShade="BF"/>
-          <w:sz w:val="24"/>
-          <w:szCs w:val="24"/>
-        </w:rPr>
-        <w:tab/>
-      </w:r>
-      <w:r>
-        <w:rPr>
-          <w:rFonts w:ascii="Arial" w:hAnsi="Arial" w:cs="Arial"/>
-          <w:color w:val="2F5496" w:themeColor="accent5" w:themeShade="BF"/>
-          <w:sz w:val="24"/>
-          <w:szCs w:val="24"/>
-        </w:rPr>
-        <w:t>- Requisitos de Desempenho</w:t>
+          <w:rFonts w:cs="Arial"/>
+          <w:color w:val="000000" w:themeColor="text1"/>
+          <w:sz w:val="24"/>
+          <w:szCs w:val="24"/>
+        </w:rPr>
+      </w:pPr>
+      <w:r>
+        <w:rPr>
+          <w:rFonts w:cs="Arial"/>
+          <w:i w:val="0"/>
+          <w:iCs w:val="0"/>
+          <w:color w:val="000000" w:themeColor="text1"/>
+          <w:sz w:val="24"/>
+          <w:szCs w:val="24"/>
+        </w:rPr>
+        <w:t>RNF4 – Rede</w:t>
       </w:r>
     </w:p>
     <w:p>
       <w:pPr>
         <w:spacing w:line="360" w:lineRule="auto"/>
         <w:ind w:left="709"/>
-        <w:rPr>
-          <w:rFonts w:ascii="Arial" w:hAnsi="Arial" w:cs="Arial"/>
-          <w:color w:val="2F5496" w:themeColor="accent5" w:themeShade="BF"/>
-          <w:sz w:val="24"/>
-          <w:szCs w:val="24"/>
-        </w:rPr>
-      </w:pPr>
-      <w:r>
-        <w:rPr>
-          <w:rFonts w:ascii="Arial" w:hAnsi="Arial" w:cs="Arial"/>
-          <w:color w:val="2F5496" w:themeColor="accent5" w:themeShade="BF"/>
-          <w:sz w:val="24"/>
-          <w:szCs w:val="24"/>
-        </w:rPr>
-        <w:t>- Requisitos de Armazenamento</w:t>
-      </w:r>
-    </w:p>
-    <w:p>
-      <w:pPr>
-        <w:spacing w:line="360" w:lineRule="auto"/>
-        <w:ind w:left="709"/>
-        <w:rPr>
-          <w:rFonts w:ascii="Arial" w:hAnsi="Arial" w:cs="Arial"/>
-          <w:color w:val="2F5496" w:themeColor="accent5" w:themeShade="BF"/>
-          <w:sz w:val="24"/>
-          <w:szCs w:val="24"/>
-        </w:rPr>
-      </w:pPr>
-      <w:r>
-        <w:rPr>
-          <w:rFonts w:ascii="Arial" w:hAnsi="Arial" w:cs="Arial"/>
-          <w:color w:val="2F5496" w:themeColor="accent5" w:themeShade="BF"/>
-          <w:sz w:val="24"/>
-          <w:szCs w:val="24"/>
-        </w:rPr>
-        <w:t>- Requisitos de HW, SW e Redes</w:t>
-      </w:r>
-    </w:p>
-    <w:p>
-      <w:pPr>
-        <w:spacing w:line="360" w:lineRule="auto"/>
-        <w:ind w:left="709"/>
-        <w:rPr>
-          <w:rFonts w:ascii="Arial" w:hAnsi="Arial" w:cs="Arial"/>
-          <w:color w:val="2F5496" w:themeColor="accent5" w:themeShade="BF"/>
-          <w:sz w:val="24"/>
-          <w:szCs w:val="24"/>
-        </w:rPr>
-      </w:pPr>
-      <w:r>
-        <w:rPr>
-          <w:rFonts w:ascii="Arial" w:hAnsi="Arial" w:cs="Arial"/>
-          <w:color w:val="2F5496" w:themeColor="accent5" w:themeShade="BF"/>
-          <w:sz w:val="24"/>
-          <w:szCs w:val="24"/>
-        </w:rPr>
-        <w:t>- Outros (ver anexo1 deste documento</w:t>
-      </w:r>
-      <w:r>
-        <w:rPr>
-          <w:rFonts w:ascii="Arial" w:hAnsi="Arial" w:cs="Arial"/>
-          <w:color w:val="2F5496" w:themeColor="accent5" w:themeShade="BF"/>
-          <w:sz w:val="24"/>
-          <w:szCs w:val="24"/>
-        </w:rPr>
-        <w:t xml:space="preserve"> conforme Sommerville,2000</w:t>
-      </w:r>
-      <w:r>
-        <w:rPr>
-          <w:rFonts w:ascii="Arial" w:hAnsi="Arial" w:cs="Arial"/>
-          <w:color w:val="2F5496" w:themeColor="accent5" w:themeShade="BF"/>
-          <w:sz w:val="24"/>
-          <w:szCs w:val="24"/>
-        </w:rPr>
-        <w:t>)</w:t>
-      </w:r>
-    </w:p>
-    <w:p>
-      <w:pPr>
-        <w:spacing w:line="360" w:lineRule="auto"/>
-        <w:ind w:left="709"/>
+        <w:jc w:val="both"/>
+        <w:rPr>
+          <w:rFonts w:ascii="Arial" w:hAnsi="Arial" w:cs="Arial"/>
+          <w:color w:val="000000" w:themeColor="text1"/>
+          <w:sz w:val="24"/>
+          <w:szCs w:val="24"/>
+        </w:rPr>
+      </w:pPr>
+      <w:r>
+        <w:rPr>
+          <w:rFonts w:ascii="Arial" w:hAnsi="Arial" w:cs="Arial"/>
+          <w:sz w:val="24"/>
+          <w:szCs w:val="24"/>
+        </w:rPr>
+        <w:t xml:space="preserve">Será necessária conexão de rede entre a </w:t>
+      </w:r>
+      <w:proofErr w:type="spellStart"/>
+      <w:r>
+        <w:rPr>
+          <w:rFonts w:ascii="Arial" w:hAnsi="Arial" w:cs="Arial"/>
+          <w:sz w:val="24"/>
+          <w:szCs w:val="24"/>
+        </w:rPr>
+        <w:t>Api</w:t>
+      </w:r>
+      <w:proofErr w:type="spellEnd"/>
+      <w:r>
+        <w:rPr>
+          <w:rFonts w:ascii="Arial" w:hAnsi="Arial" w:cs="Arial"/>
+          <w:sz w:val="24"/>
+          <w:szCs w:val="24"/>
+        </w:rPr>
+        <w:t>, Backend, banco de dados e a máquina do usuário.</w:t>
+      </w:r>
+    </w:p>
+    <w:p>
+      <w:pPr>
         <w:rPr>
           <w:rFonts w:ascii="Arial" w:hAnsi="Arial" w:cs="Arial"/>
           <w:color w:val="2F5496" w:themeColor="accent5" w:themeShade="BF"/>
@@ -26234,145 +26896,22 @@
           <w:szCs w:val="28"/>
         </w:rPr>
       </w:pPr>
-    </w:p>
-    <w:p>
-      <w:pPr>
-        <w:spacing w:line="360" w:lineRule="auto"/>
-        <w:ind w:left="709"/>
-        <w:rPr>
-          <w:rFonts w:ascii="Arial" w:hAnsi="Arial" w:cs="Arial"/>
+      <w:r>
+        <w:rPr>
+          <w:rFonts w:ascii="Arial" w:hAnsi="Arial" w:cs="Arial"/>
+          <w:color w:val="2F5496" w:themeColor="accent5" w:themeShade="BF"/>
           <w:sz w:val="28"/>
           <w:szCs w:val="28"/>
         </w:rPr>
-      </w:pPr>
-    </w:p>
-    <w:p>
-      <w:pPr>
-        <w:spacing w:line="360" w:lineRule="auto"/>
-        <w:ind w:left="709"/>
-        <w:rPr>
-          <w:rFonts w:ascii="Arial" w:hAnsi="Arial" w:cs="Arial"/>
-          <w:sz w:val="28"/>
-          <w:szCs w:val="28"/>
-        </w:rPr>
-      </w:pPr>
-    </w:p>
-    <w:p>
-      <w:pPr>
-        <w:spacing w:line="360" w:lineRule="auto"/>
-        <w:ind w:left="709"/>
-        <w:rPr>
-          <w:rFonts w:ascii="Arial" w:hAnsi="Arial" w:cs="Arial"/>
-          <w:sz w:val="28"/>
-          <w:szCs w:val="28"/>
-        </w:rPr>
-      </w:pPr>
-    </w:p>
-    <w:p>
-      <w:pPr>
-        <w:spacing w:line="360" w:lineRule="auto"/>
-        <w:ind w:left="709"/>
-        <w:rPr>
-          <w:rFonts w:ascii="Arial" w:hAnsi="Arial" w:cs="Arial"/>
-          <w:sz w:val="28"/>
-          <w:szCs w:val="28"/>
-        </w:rPr>
-      </w:pPr>
-    </w:p>
-    <w:p>
-      <w:pPr>
-        <w:spacing w:line="360" w:lineRule="auto"/>
-        <w:ind w:left="709"/>
-        <w:rPr>
-          <w:rFonts w:ascii="Arial" w:hAnsi="Arial" w:cs="Arial"/>
-          <w:sz w:val="28"/>
-          <w:szCs w:val="28"/>
-        </w:rPr>
-      </w:pPr>
-    </w:p>
-    <w:p>
-      <w:pPr>
-        <w:spacing w:line="360" w:lineRule="auto"/>
-        <w:ind w:left="709"/>
-        <w:rPr>
-          <w:rFonts w:ascii="Arial" w:hAnsi="Arial" w:cs="Arial"/>
-          <w:sz w:val="28"/>
-          <w:szCs w:val="28"/>
-        </w:rPr>
-      </w:pPr>
-    </w:p>
-    <w:p>
-      <w:pPr>
-        <w:spacing w:line="360" w:lineRule="auto"/>
-        <w:ind w:left="709"/>
-        <w:rPr>
-          <w:rFonts w:ascii="Arial" w:hAnsi="Arial" w:cs="Arial"/>
-          <w:sz w:val="28"/>
-          <w:szCs w:val="28"/>
-        </w:rPr>
-      </w:pPr>
-    </w:p>
-    <w:p>
-      <w:pPr>
-        <w:spacing w:line="360" w:lineRule="auto"/>
-        <w:ind w:left="709"/>
-        <w:rPr>
-          <w:rFonts w:ascii="Arial" w:hAnsi="Arial" w:cs="Arial"/>
-          <w:sz w:val="28"/>
-          <w:szCs w:val="28"/>
-        </w:rPr>
-      </w:pPr>
-    </w:p>
-    <w:p>
-      <w:pPr>
-        <w:spacing w:line="360" w:lineRule="auto"/>
-        <w:ind w:left="709"/>
-        <w:rPr>
-          <w:rFonts w:ascii="Arial" w:hAnsi="Arial" w:cs="Arial"/>
-          <w:sz w:val="28"/>
-          <w:szCs w:val="28"/>
-        </w:rPr>
-      </w:pPr>
-    </w:p>
-    <w:p>
-      <w:pPr>
-        <w:spacing w:line="360" w:lineRule="auto"/>
-        <w:ind w:left="709"/>
-        <w:rPr>
-          <w:rFonts w:ascii="Arial" w:hAnsi="Arial" w:cs="Arial"/>
-          <w:sz w:val="28"/>
-          <w:szCs w:val="28"/>
-        </w:rPr>
-      </w:pPr>
-    </w:p>
-    <w:p>
-      <w:pPr>
-        <w:spacing w:line="360" w:lineRule="auto"/>
-        <w:ind w:left="709"/>
-        <w:rPr>
-          <w:rFonts w:ascii="Arial" w:hAnsi="Arial" w:cs="Arial"/>
-          <w:sz w:val="28"/>
-          <w:szCs w:val="28"/>
-        </w:rPr>
-      </w:pPr>
-    </w:p>
-    <w:p>
-      <w:pPr>
-        <w:spacing w:line="360" w:lineRule="auto"/>
-        <w:ind w:left="709"/>
-        <w:rPr>
-          <w:rFonts w:ascii="Arial" w:hAnsi="Arial" w:cs="Arial"/>
-          <w:sz w:val="28"/>
-          <w:szCs w:val="28"/>
-        </w:rPr>
-      </w:pPr>
+        <w:br w:type="page"/>
+      </w:r>
     </w:p>
     <w:p>
       <w:pPr>
         <w:pStyle w:val="Ttulo1"/>
         <w:spacing w:line="360" w:lineRule="auto"/>
       </w:pPr>
-      <w:bookmarkStart w:id="33" w:name="_Toc536119740"/>
+      <w:bookmarkStart w:id="32" w:name="_Toc536119740"/>
       <w:r>
         <w:lastRenderedPageBreak/>
         <w:t xml:space="preserve">5.  </w:t>
@@ -26395,7 +26934,7 @@
       <w:r>
         <w:t>ware</w:t>
       </w:r>
-      <w:bookmarkEnd w:id="33"/>
+      <w:bookmarkEnd w:id="32"/>
     </w:p>
     <w:p>
       <w:pPr>
@@ -26548,7 +27087,7 @@
         <w:pStyle w:val="Ttulo2"/>
         <w:spacing w:line="360" w:lineRule="auto"/>
       </w:pPr>
-      <w:bookmarkStart w:id="34" w:name="_Toc536119741"/>
+      <w:bookmarkStart w:id="33" w:name="_Toc536119741"/>
       <w:r>
         <w:t>5</w:t>
       </w:r>
@@ -26573,7 +27112,7 @@
       <w:r>
         <w:t xml:space="preserve"> ES3)</w:t>
       </w:r>
-      <w:bookmarkEnd w:id="34"/>
+      <w:bookmarkEnd w:id="33"/>
     </w:p>
     <w:p>
       <w:pPr>
@@ -26793,7 +27332,7 @@
         <w:pStyle w:val="Ttulo2"/>
         <w:spacing w:line="360" w:lineRule="auto"/>
       </w:pPr>
-      <w:bookmarkStart w:id="35" w:name="_Toc536119742"/>
+      <w:bookmarkStart w:id="34" w:name="_Toc536119742"/>
       <w:r>
         <w:t>5</w:t>
       </w:r>
@@ -26809,7 +27348,7 @@
       <w:r>
         <w:t xml:space="preserve"> e  APIs</w:t>
       </w:r>
-      <w:bookmarkEnd w:id="35"/>
+      <w:bookmarkEnd w:id="34"/>
       <w:r>
         <w:t xml:space="preserve"> </w:t>
       </w:r>
@@ -26835,11 +27374,11 @@
       <w:r>
         <w:tab/>
       </w:r>
-      <w:bookmarkStart w:id="36" w:name="_Toc536119743"/>
+      <w:bookmarkStart w:id="35" w:name="_Toc536119743"/>
       <w:r>
         <w:t>5.2.1 Tecnologias</w:t>
       </w:r>
-      <w:bookmarkEnd w:id="36"/>
+      <w:bookmarkEnd w:id="35"/>
     </w:p>
     <w:p>
       <w:pPr>
@@ -26908,12 +27447,10 @@
         </w:rPr>
         <w:t xml:space="preserve">o desenvolvimento do aplicativo serão relacionadas a seguir. </w:t>
       </w:r>
-      <w:bookmarkStart w:id="37" w:name="_Toc504810532"/>
-    </w:p>
-    <w:p>
-      <w:pPr>
-        <w:spacing w:line="360" w:lineRule="auto"/>
-        <w:ind w:firstLine="709"/>
+      <w:bookmarkStart w:id="36" w:name="_Toc504810532"/>
+    </w:p>
+    <w:p>
+      <w:pPr>
         <w:rPr>
           <w:rFonts w:ascii="Arial" w:hAnsi="Arial" w:cs="Arial"/>
           <w:b/>
@@ -26921,6 +27458,15 @@
           <w:szCs w:val="24"/>
         </w:rPr>
       </w:pPr>
+      <w:r>
+        <w:rPr>
+          <w:rFonts w:ascii="Arial" w:hAnsi="Arial" w:cs="Arial"/>
+          <w:b/>
+          <w:color w:val="2F5496" w:themeColor="accent5" w:themeShade="BF"/>
+          <w:szCs w:val="24"/>
+        </w:rPr>
+        <w:br w:type="page"/>
+      </w:r>
     </w:p>
     <w:p>
       <w:pPr>
@@ -26929,6 +27475,7 @@
       </w:pPr>
       <w:proofErr w:type="spellStart"/>
       <w:r>
+        <w:lastRenderedPageBreak/>
         <w:t>NativeScript</w:t>
       </w:r>
       <w:proofErr w:type="spellEnd"/>
@@ -26943,7 +27490,7 @@
       <w:r>
         <w:t>)</w:t>
       </w:r>
-      <w:bookmarkEnd w:id="37"/>
+      <w:bookmarkEnd w:id="36"/>
     </w:p>
     <w:p>
       <w:pPr>
@@ -27043,17 +27590,7 @@
           <w:sz w:val="24"/>
           <w:szCs w:val="24"/>
         </w:rPr>
-        <w:t xml:space="preserve"> </w:t>
-      </w:r>
-      <w:r>
-        <w:rPr>
-          <w:rFonts w:ascii="Arial" w:hAnsi="Arial" w:cs="Arial"/>
-          <w:color w:val="2F5496" w:themeColor="accent5" w:themeShade="BF"/>
-          <w:sz w:val="24"/>
-          <w:szCs w:val="24"/>
-        </w:rPr>
-        <w:lastRenderedPageBreak/>
-        <w:t>Segundo o fabricante, o</w:t>
+        <w:t xml:space="preserve"> Segundo o fabricante, o</w:t>
       </w:r>
       <w:r>
         <w:rPr>
@@ -27177,8 +27714,8 @@
         <w:pStyle w:val="Subttulo"/>
         <w:spacing w:line="360" w:lineRule="auto"/>
       </w:pPr>
-      <w:bookmarkStart w:id="38" w:name="_Toc504810534"/>
-      <w:bookmarkStart w:id="39" w:name="_Toc504810533"/>
+      <w:bookmarkStart w:id="37" w:name="_Toc504810534"/>
+      <w:bookmarkStart w:id="38" w:name="_Toc504810533"/>
       <w:r>
         <w:t>Node.js (</w:t>
       </w:r>
@@ -27190,7 +27727,7 @@
       <w:r>
         <w:t>)</w:t>
       </w:r>
-      <w:bookmarkEnd w:id="38"/>
+      <w:bookmarkEnd w:id="37"/>
     </w:p>
     <w:p>
       <w:pPr>
@@ -27299,46 +27836,46 @@
         </w:rPr>
         <w:t>, ou seja, com Node.js podemos criar uma variedade de aplicações Web utilizando apenas código em JavaScript.</w:t>
       </w:r>
+      <w:bookmarkEnd w:id="38"/>
+      <w:r>
+        <w:rPr>
+          <w:rFonts w:ascii="Arial" w:hAnsi="Arial" w:cs="Arial"/>
+          <w:color w:val="2F5496" w:themeColor="accent5" w:themeShade="BF"/>
+          <w:sz w:val="24"/>
+          <w:szCs w:val="24"/>
+        </w:rPr>
+        <w:t>......”</w:t>
+      </w:r>
+    </w:p>
+    <w:p>
+      <w:pPr>
+        <w:spacing w:line="360" w:lineRule="auto"/>
+        <w:rPr>
+          <w:rFonts w:ascii="Arial" w:hAnsi="Arial" w:cs="Arial"/>
+          <w:color w:val="2F5496" w:themeColor="accent5" w:themeShade="BF"/>
+          <w:sz w:val="24"/>
+          <w:szCs w:val="24"/>
+        </w:rPr>
+      </w:pPr>
+      <w:r>
+        <w:rPr>
+          <w:rFonts w:ascii="Arial" w:hAnsi="Arial" w:cs="Arial"/>
+          <w:color w:val="2F5496" w:themeColor="accent5" w:themeShade="BF"/>
+          <w:sz w:val="24"/>
+          <w:szCs w:val="24"/>
+        </w:rPr>
+        <w:tab/>
+      </w:r>
+    </w:p>
+    <w:p>
+      <w:pPr>
+        <w:pStyle w:val="Ttulo3"/>
+      </w:pPr>
+      <w:bookmarkStart w:id="39" w:name="_Toc536119744"/>
+      <w:r>
+        <w:t>5.2.2 APIs Utilizadas</w:t>
+      </w:r>
       <w:bookmarkEnd w:id="39"/>
-      <w:r>
-        <w:rPr>
-          <w:rFonts w:ascii="Arial" w:hAnsi="Arial" w:cs="Arial"/>
-          <w:color w:val="2F5496" w:themeColor="accent5" w:themeShade="BF"/>
-          <w:sz w:val="24"/>
-          <w:szCs w:val="24"/>
-        </w:rPr>
-        <w:t>......”</w:t>
-      </w:r>
-    </w:p>
-    <w:p>
-      <w:pPr>
-        <w:spacing w:line="360" w:lineRule="auto"/>
-        <w:rPr>
-          <w:rFonts w:ascii="Arial" w:hAnsi="Arial" w:cs="Arial"/>
-          <w:color w:val="2F5496" w:themeColor="accent5" w:themeShade="BF"/>
-          <w:sz w:val="24"/>
-          <w:szCs w:val="24"/>
-        </w:rPr>
-      </w:pPr>
-      <w:r>
-        <w:rPr>
-          <w:rFonts w:ascii="Arial" w:hAnsi="Arial" w:cs="Arial"/>
-          <w:color w:val="2F5496" w:themeColor="accent5" w:themeShade="BF"/>
-          <w:sz w:val="24"/>
-          <w:szCs w:val="24"/>
-        </w:rPr>
-        <w:tab/>
-      </w:r>
-    </w:p>
-    <w:p>
-      <w:pPr>
-        <w:pStyle w:val="Ttulo3"/>
-      </w:pPr>
-      <w:bookmarkStart w:id="40" w:name="_Toc536119744"/>
-      <w:r>
-        <w:t>5.2.2 APIs Utilizadas</w:t>
-      </w:r>
-      <w:bookmarkEnd w:id="40"/>
     </w:p>
     <w:p>
       <w:pPr>
@@ -27653,14 +28190,14 @@
         <w:pStyle w:val="Ttulo2"/>
         <w:spacing w:line="360" w:lineRule="auto"/>
       </w:pPr>
-      <w:bookmarkStart w:id="41" w:name="_Toc536119745"/>
+      <w:bookmarkStart w:id="40" w:name="_Toc536119745"/>
       <w:r>
         <w:t xml:space="preserve">5.3 </w:t>
       </w:r>
       <w:r>
         <w:t>Componentes do SW</w:t>
       </w:r>
-      <w:bookmarkEnd w:id="41"/>
+      <w:bookmarkEnd w:id="40"/>
       <w:r>
         <w:t xml:space="preserve"> </w:t>
       </w:r>
@@ -27769,7 +28306,7 @@
         <w:pStyle w:val="Ttulo2"/>
         <w:spacing w:line="360" w:lineRule="auto"/>
       </w:pPr>
-      <w:bookmarkStart w:id="42" w:name="_Toc536119746"/>
+      <w:bookmarkStart w:id="41" w:name="_Toc536119746"/>
       <w:r>
         <w:rPr>
           <w:rFonts w:cs="Arial"/>
@@ -27844,7 +28381,7 @@
       <w:r>
         <w:t>s</w:t>
       </w:r>
-      <w:bookmarkEnd w:id="42"/>
+      <w:bookmarkEnd w:id="41"/>
       <w:r>
         <w:t xml:space="preserve"> </w:t>
       </w:r>
@@ -27874,7 +28411,7 @@
         <w:pStyle w:val="Ttulo2"/>
         <w:spacing w:line="360" w:lineRule="auto"/>
       </w:pPr>
-      <w:bookmarkStart w:id="43" w:name="_Toc536119747"/>
+      <w:bookmarkStart w:id="42" w:name="_Toc536119747"/>
       <w:r>
         <w:lastRenderedPageBreak/>
         <w:t>5.5</w:t>
@@ -27885,7 +28422,7 @@
       <w:r>
         <w:t>Dados</w:t>
       </w:r>
-      <w:bookmarkEnd w:id="43"/>
+      <w:bookmarkEnd w:id="42"/>
     </w:p>
     <w:p>
       <w:pPr>
@@ -27944,7 +28481,7 @@
       <w:pPr>
         <w:pStyle w:val="Ttulo3"/>
       </w:pPr>
-      <w:bookmarkStart w:id="44" w:name="_Toc536119748"/>
+      <w:bookmarkStart w:id="43" w:name="_Toc536119748"/>
       <w:r>
         <w:rPr>
           <w:rFonts w:cs="Arial"/>
@@ -28005,7 +28542,7 @@
       <w:r>
         <w:t>5.5.1 Modelo Conceitual</w:t>
       </w:r>
-      <w:bookmarkEnd w:id="44"/>
+      <w:bookmarkEnd w:id="43"/>
     </w:p>
     <w:p>
       <w:pPr>
@@ -28024,11 +28561,11 @@
       <w:pPr>
         <w:pStyle w:val="Ttulo3"/>
       </w:pPr>
-      <w:bookmarkStart w:id="45" w:name="_Toc536119749"/>
+      <w:bookmarkStart w:id="44" w:name="_Toc536119749"/>
       <w:r>
         <w:t>5.5.2  Modelo Lógico</w:t>
       </w:r>
-      <w:bookmarkEnd w:id="45"/>
+      <w:bookmarkEnd w:id="44"/>
     </w:p>
     <w:p>
       <w:pPr>
@@ -28246,7 +28783,7 @@
         <w:pStyle w:val="Ttulo2"/>
         <w:spacing w:line="360" w:lineRule="auto"/>
       </w:pPr>
-      <w:bookmarkStart w:id="46" w:name="_Toc536119750"/>
+      <w:bookmarkStart w:id="45" w:name="_Toc536119750"/>
       <w:r>
         <w:lastRenderedPageBreak/>
         <w:t xml:space="preserve">5.6 </w:t>
@@ -28254,7 +28791,7 @@
       <w:r>
         <w:t>Diagrama de Sequência</w:t>
       </w:r>
-      <w:bookmarkEnd w:id="46"/>
+      <w:bookmarkEnd w:id="45"/>
     </w:p>
     <w:p>
       <w:pPr>
@@ -28315,7 +28852,7 @@
         <w:pStyle w:val="Ttulo2"/>
         <w:spacing w:line="360" w:lineRule="auto"/>
       </w:pPr>
-      <w:bookmarkStart w:id="47" w:name="_Toc536119751"/>
+      <w:bookmarkStart w:id="46" w:name="_Toc536119751"/>
       <w:r>
         <w:t xml:space="preserve">5.7  </w:t>
       </w:r>
@@ -28334,7 +28871,7 @@
       <w:r>
         <w:t xml:space="preserve"> – ES3)</w:t>
       </w:r>
-      <w:bookmarkEnd w:id="47"/>
+      <w:bookmarkEnd w:id="46"/>
     </w:p>
     <w:p>
       <w:pPr>
@@ -28418,7 +28955,7 @@
         <w:pStyle w:val="Ttulo2"/>
         <w:spacing w:line="360" w:lineRule="auto"/>
       </w:pPr>
-      <w:bookmarkStart w:id="48" w:name="_Toc536119752"/>
+      <w:bookmarkStart w:id="47" w:name="_Toc536119752"/>
       <w:r>
         <w:lastRenderedPageBreak/>
         <w:t xml:space="preserve">5.8 Diagrama Estado </w:t>
@@ -28435,7 +28972,7 @@
       <w:r>
         <w:t>)</w:t>
       </w:r>
-      <w:bookmarkEnd w:id="48"/>
+      <w:bookmarkEnd w:id="47"/>
     </w:p>
     <w:p>
       <w:pPr>
@@ -28684,7 +29221,7 @@
         <w:pStyle w:val="Ttulo2"/>
         <w:spacing w:line="360" w:lineRule="auto"/>
       </w:pPr>
-      <w:bookmarkStart w:id="49" w:name="_Toc536119753"/>
+      <w:bookmarkStart w:id="48" w:name="_Toc536119753"/>
       <w:r>
         <w:t xml:space="preserve">5.7  </w:t>
       </w:r>
@@ -28694,7 +29231,7 @@
       <w:r>
         <w:t>usuário</w:t>
       </w:r>
-      <w:bookmarkEnd w:id="49"/>
+      <w:bookmarkEnd w:id="48"/>
       <w:r>
         <w:t xml:space="preserve"> </w:t>
       </w:r>
@@ -28812,14 +29349,14 @@
         <w:pStyle w:val="Ttulo2"/>
         <w:spacing w:line="360" w:lineRule="auto"/>
       </w:pPr>
-      <w:bookmarkStart w:id="50" w:name="_Toc536119754"/>
+      <w:bookmarkStart w:id="49" w:name="_Toc536119754"/>
       <w:r>
         <w:t xml:space="preserve">5.8  </w:t>
       </w:r>
       <w:r>
         <w:t>Relatórios</w:t>
       </w:r>
-      <w:bookmarkEnd w:id="50"/>
+      <w:bookmarkEnd w:id="49"/>
     </w:p>
     <w:p>
       <w:pPr>
@@ -29019,7 +29556,7 @@
         <w:pStyle w:val="Ttulo1"/>
         <w:spacing w:line="360" w:lineRule="auto"/>
       </w:pPr>
-      <w:bookmarkStart w:id="51" w:name="_Toc536119755"/>
+      <w:bookmarkStart w:id="50" w:name="_Toc536119755"/>
       <w:r>
         <w:t>6</w:t>
       </w:r>
@@ -29029,7 +29566,7 @@
       <w:r>
         <w:t>Implementação</w:t>
       </w:r>
-      <w:bookmarkEnd w:id="51"/>
+      <w:bookmarkEnd w:id="50"/>
     </w:p>
     <w:p>
       <w:pPr>
@@ -29138,7 +29675,7 @@
       <w:r>
         <w:br w:type="page"/>
       </w:r>
-      <w:bookmarkStart w:id="52" w:name="_Toc536119756"/>
+      <w:bookmarkStart w:id="51" w:name="_Toc536119756"/>
       <w:r>
         <w:lastRenderedPageBreak/>
         <w:t xml:space="preserve">7.  </w:t>
@@ -29146,7 +29683,7 @@
       <w:r>
         <w:t>Projeto de Teste</w:t>
       </w:r>
-      <w:bookmarkEnd w:id="52"/>
+      <w:bookmarkEnd w:id="51"/>
     </w:p>
     <w:p>
       <w:pPr>
@@ -29221,14 +29758,14 @@
         <w:pStyle w:val="Ttulo1"/>
         <w:spacing w:line="360" w:lineRule="auto"/>
       </w:pPr>
-      <w:bookmarkStart w:id="53" w:name="_Toc536119757"/>
+      <w:bookmarkStart w:id="52" w:name="_Toc536119757"/>
       <w:r>
         <w:t xml:space="preserve">8. </w:t>
       </w:r>
       <w:r>
         <w:t>Instalação do software</w:t>
       </w:r>
-      <w:bookmarkEnd w:id="53"/>
+      <w:bookmarkEnd w:id="52"/>
     </w:p>
     <w:p>
       <w:pPr>
@@ -29423,7 +29960,7 @@
         <w:pStyle w:val="Ttulo1"/>
         <w:spacing w:line="360" w:lineRule="auto"/>
       </w:pPr>
-      <w:bookmarkStart w:id="54" w:name="_Toc536119758"/>
+      <w:bookmarkStart w:id="53" w:name="_Toc536119758"/>
       <w:r>
         <w:t>9</w:t>
       </w:r>
@@ -29436,7 +29973,7 @@
       <w:r>
         <w:t xml:space="preserve"> (se houver teste real com o usuário)</w:t>
       </w:r>
-      <w:bookmarkEnd w:id="54"/>
+      <w:bookmarkEnd w:id="53"/>
     </w:p>
     <w:p>
       <w:pPr>
@@ -29508,7 +30045,7 @@
           <w:szCs w:val="32"/>
         </w:rPr>
       </w:pPr>
-      <w:bookmarkStart w:id="55" w:name="_Toc536119759"/>
+      <w:bookmarkStart w:id="54" w:name="_Toc536119759"/>
       <w:r>
         <w:rPr>
           <w:szCs w:val="32"/>
@@ -29522,7 +30059,7 @@
         </w:rPr>
         <w:t>. Conclusão</w:t>
       </w:r>
-      <w:bookmarkEnd w:id="55"/>
+      <w:bookmarkEnd w:id="54"/>
     </w:p>
     <w:p>
       <w:pPr>
@@ -30314,7 +30851,7 @@
         <w:spacing w:line="360" w:lineRule="auto"/>
         <w:jc w:val="both"/>
       </w:pPr>
-      <w:bookmarkStart w:id="56" w:name="rodape1"/>
+      <w:bookmarkStart w:id="55" w:name="rodape1"/>
       <w:r>
         <w:rPr>
           <w:b/>
@@ -30377,7 +30914,7 @@
       <w:r>
         <w:t xml:space="preserve">, Mar., pp. 59-76, </w:t>
       </w:r>
-      <w:bookmarkEnd w:id="56"/>
+      <w:bookmarkEnd w:id="55"/>
       <w:r>
         <w:fldChar w:fldCharType="begin"/>
       </w:r>
@@ -30879,15 +31416,6 @@
     <w:p>
       <w:pPr>
         <w:spacing w:line="360" w:lineRule="auto"/>
-        <w:jc w:val="both"/>
-        <w:rPr>
-          <w:i/>
-        </w:rPr>
-      </w:pPr>
-    </w:p>
-    <w:p>
-      <w:pPr>
-        <w:spacing w:line="360" w:lineRule="auto"/>
         <w:rPr>
           <w:rFonts w:ascii="Arial" w:hAnsi="Arial"/>
           <w:b/>
@@ -30895,56 +31423,27 @@
           <w:sz w:val="32"/>
         </w:rPr>
       </w:pPr>
-      <w:r>
+    </w:p>
+    <w:p>
+      <w:pPr>
+        <w:spacing w:line="360" w:lineRule="auto"/>
         <w:rPr>
           <w:rFonts w:ascii="Arial" w:hAnsi="Arial"/>
           <w:b/>
           <w:kern w:val="32"/>
           <w:sz w:val="32"/>
         </w:rPr>
-        <w:lastRenderedPageBreak/>
-        <w:br w:type="page"/>
-      </w:r>
-    </w:p>
-    <w:p>
-      <w:pPr>
-        <w:spacing w:line="360" w:lineRule="auto"/>
+      </w:pPr>
+      <w:bookmarkStart w:id="56" w:name="_GoBack"/>
+      <w:bookmarkEnd w:id="56"/>
+      <w:r>
         <w:rPr>
           <w:rFonts w:ascii="Arial" w:hAnsi="Arial"/>
           <w:b/>
           <w:kern w:val="32"/>
           <w:sz w:val="32"/>
         </w:rPr>
-      </w:pPr>
-    </w:p>
-    <w:p>
-      <w:pPr>
-        <w:spacing w:line="360" w:lineRule="auto"/>
-        <w:rPr>
-          <w:rFonts w:ascii="Arial" w:hAnsi="Arial"/>
-          <w:b/>
-          <w:kern w:val="32"/>
-          <w:sz w:val="32"/>
-        </w:rPr>
-      </w:pPr>
-    </w:p>
-    <w:p>
-      <w:pPr>
-        <w:spacing w:line="360" w:lineRule="auto"/>
-        <w:rPr>
-          <w:rFonts w:ascii="Arial" w:hAnsi="Arial"/>
-          <w:b/>
-          <w:kern w:val="32"/>
-          <w:sz w:val="32"/>
-        </w:rPr>
-      </w:pPr>
-      <w:r>
-        <w:rPr>
-          <w:rFonts w:ascii="Arial" w:hAnsi="Arial"/>
-          <w:b/>
-          <w:kern w:val="32"/>
-          <w:sz w:val="32"/>
-        </w:rPr>
+        <w:lastRenderedPageBreak/>
         <w:t>Anexo</w:t>
       </w:r>
       <w:r>
@@ -36314,6 +36813,119 @@
     </w:lvl>
   </w:abstractNum>
   <w:abstractNum w:abstractNumId="31" w15:restartNumberingAfterBreak="0">
+    <w:nsid w:val="6AD422C9"/>
+    <w:multiLevelType w:val="hybridMultilevel"/>
+    <w:tmpl w:val="43A699CA"/>
+    <w:lvl w:ilvl="0" w:tplc="04160001">
+      <w:start w:val="1"/>
+      <w:numFmt w:val="bullet"/>
+      <w:lvlText w:val=""/>
+      <w:lvlJc w:val="left"/>
+      <w:pPr>
+        <w:ind w:left="1429" w:hanging="360"/>
+      </w:pPr>
+      <w:rPr>
+        <w:rFonts w:ascii="Symbol" w:hAnsi="Symbol" w:hint="default"/>
+      </w:rPr>
+    </w:lvl>
+    <w:lvl w:ilvl="1" w:tplc="04160003">
+      <w:start w:val="1"/>
+      <w:numFmt w:val="bullet"/>
+      <w:lvlText w:val="o"/>
+      <w:lvlJc w:val="left"/>
+      <w:pPr>
+        <w:ind w:left="2149" w:hanging="360"/>
+      </w:pPr>
+      <w:rPr>
+        <w:rFonts w:ascii="Courier New" w:hAnsi="Courier New" w:cs="Courier New" w:hint="default"/>
+      </w:rPr>
+    </w:lvl>
+    <w:lvl w:ilvl="2" w:tplc="04160005" w:tentative="1">
+      <w:start w:val="1"/>
+      <w:numFmt w:val="bullet"/>
+      <w:lvlText w:val=""/>
+      <w:lvlJc w:val="left"/>
+      <w:pPr>
+        <w:ind w:left="2869" w:hanging="360"/>
+      </w:pPr>
+      <w:rPr>
+        <w:rFonts w:ascii="Wingdings" w:hAnsi="Wingdings" w:hint="default"/>
+      </w:rPr>
+    </w:lvl>
+    <w:lvl w:ilvl="3" w:tplc="04160001" w:tentative="1">
+      <w:start w:val="1"/>
+      <w:numFmt w:val="bullet"/>
+      <w:lvlText w:val=""/>
+      <w:lvlJc w:val="left"/>
+      <w:pPr>
+        <w:ind w:left="3589" w:hanging="360"/>
+      </w:pPr>
+      <w:rPr>
+        <w:rFonts w:ascii="Symbol" w:hAnsi="Symbol" w:hint="default"/>
+      </w:rPr>
+    </w:lvl>
+    <w:lvl w:ilvl="4" w:tplc="04160003" w:tentative="1">
+      <w:start w:val="1"/>
+      <w:numFmt w:val="bullet"/>
+      <w:lvlText w:val="o"/>
+      <w:lvlJc w:val="left"/>
+      <w:pPr>
+        <w:ind w:left="4309" w:hanging="360"/>
+      </w:pPr>
+      <w:rPr>
+        <w:rFonts w:ascii="Courier New" w:hAnsi="Courier New" w:cs="Courier New" w:hint="default"/>
+      </w:rPr>
+    </w:lvl>
+    <w:lvl w:ilvl="5" w:tplc="04160005" w:tentative="1">
+      <w:start w:val="1"/>
+      <w:numFmt w:val="bullet"/>
+      <w:lvlText w:val=""/>
+      <w:lvlJc w:val="left"/>
+      <w:pPr>
+        <w:ind w:left="5029" w:hanging="360"/>
+      </w:pPr>
+      <w:rPr>
+        <w:rFonts w:ascii="Wingdings" w:hAnsi="Wingdings" w:hint="default"/>
+      </w:rPr>
+    </w:lvl>
+    <w:lvl w:ilvl="6" w:tplc="04160001" w:tentative="1">
+      <w:start w:val="1"/>
+      <w:numFmt w:val="bullet"/>
+      <w:lvlText w:val=""/>
+      <w:lvlJc w:val="left"/>
+      <w:pPr>
+        <w:ind w:left="5749" w:hanging="360"/>
+      </w:pPr>
+      <w:rPr>
+        <w:rFonts w:ascii="Symbol" w:hAnsi="Symbol" w:hint="default"/>
+      </w:rPr>
+    </w:lvl>
+    <w:lvl w:ilvl="7" w:tplc="04160003" w:tentative="1">
+      <w:start w:val="1"/>
+      <w:numFmt w:val="bullet"/>
+      <w:lvlText w:val="o"/>
+      <w:lvlJc w:val="left"/>
+      <w:pPr>
+        <w:ind w:left="6469" w:hanging="360"/>
+      </w:pPr>
+      <w:rPr>
+        <w:rFonts w:ascii="Courier New" w:hAnsi="Courier New" w:cs="Courier New" w:hint="default"/>
+      </w:rPr>
+    </w:lvl>
+    <w:lvl w:ilvl="8" w:tplc="04160005" w:tentative="1">
+      <w:start w:val="1"/>
+      <w:numFmt w:val="bullet"/>
+      <w:lvlText w:val=""/>
+      <w:lvlJc w:val="left"/>
+      <w:pPr>
+        <w:ind w:left="7189" w:hanging="360"/>
+      </w:pPr>
+      <w:rPr>
+        <w:rFonts w:ascii="Wingdings" w:hAnsi="Wingdings" w:hint="default"/>
+      </w:rPr>
+    </w:lvl>
+  </w:abstractNum>
+  <w:abstractNum w:abstractNumId="32" w15:restartNumberingAfterBreak="0">
     <w:nsid w:val="6FB53D7F"/>
     <w:multiLevelType w:val="multilevel"/>
     <w:tmpl w:val="C04A86B4"/>
@@ -36431,7 +37043,7 @@
       </w:rPr>
     </w:lvl>
   </w:abstractNum>
-  <w:abstractNum w:abstractNumId="32" w15:restartNumberingAfterBreak="0">
+  <w:abstractNum w:abstractNumId="33" w15:restartNumberingAfterBreak="0">
     <w:nsid w:val="707D3EFE"/>
     <w:multiLevelType w:val="hybridMultilevel"/>
     <w:tmpl w:val="B736226C"/>
@@ -36515,6 +37127,119 @@
       <w:pPr>
         <w:ind w:left="6840" w:hanging="180"/>
       </w:pPr>
+    </w:lvl>
+  </w:abstractNum>
+  <w:abstractNum w:abstractNumId="34" w15:restartNumberingAfterBreak="0">
+    <w:nsid w:val="7C470FDE"/>
+    <w:multiLevelType w:val="hybridMultilevel"/>
+    <w:tmpl w:val="BC8843D2"/>
+    <w:lvl w:ilvl="0" w:tplc="04160003">
+      <w:start w:val="1"/>
+      <w:numFmt w:val="bullet"/>
+      <w:lvlText w:val="o"/>
+      <w:lvlJc w:val="left"/>
+      <w:pPr>
+        <w:ind w:left="1429" w:hanging="360"/>
+      </w:pPr>
+      <w:rPr>
+        <w:rFonts w:ascii="Courier New" w:hAnsi="Courier New" w:cs="Courier New" w:hint="default"/>
+      </w:rPr>
+    </w:lvl>
+    <w:lvl w:ilvl="1" w:tplc="04160003">
+      <w:start w:val="1"/>
+      <w:numFmt w:val="bullet"/>
+      <w:lvlText w:val="o"/>
+      <w:lvlJc w:val="left"/>
+      <w:pPr>
+        <w:ind w:left="2149" w:hanging="360"/>
+      </w:pPr>
+      <w:rPr>
+        <w:rFonts w:ascii="Courier New" w:hAnsi="Courier New" w:cs="Courier New" w:hint="default"/>
+      </w:rPr>
+    </w:lvl>
+    <w:lvl w:ilvl="2" w:tplc="04160005" w:tentative="1">
+      <w:start w:val="1"/>
+      <w:numFmt w:val="bullet"/>
+      <w:lvlText w:val=""/>
+      <w:lvlJc w:val="left"/>
+      <w:pPr>
+        <w:ind w:left="2869" w:hanging="360"/>
+      </w:pPr>
+      <w:rPr>
+        <w:rFonts w:ascii="Wingdings" w:hAnsi="Wingdings" w:hint="default"/>
+      </w:rPr>
+    </w:lvl>
+    <w:lvl w:ilvl="3" w:tplc="04160001" w:tentative="1">
+      <w:start w:val="1"/>
+      <w:numFmt w:val="bullet"/>
+      <w:lvlText w:val=""/>
+      <w:lvlJc w:val="left"/>
+      <w:pPr>
+        <w:ind w:left="3589" w:hanging="360"/>
+      </w:pPr>
+      <w:rPr>
+        <w:rFonts w:ascii="Symbol" w:hAnsi="Symbol" w:hint="default"/>
+      </w:rPr>
+    </w:lvl>
+    <w:lvl w:ilvl="4" w:tplc="04160003" w:tentative="1">
+      <w:start w:val="1"/>
+      <w:numFmt w:val="bullet"/>
+      <w:lvlText w:val="o"/>
+      <w:lvlJc w:val="left"/>
+      <w:pPr>
+        <w:ind w:left="4309" w:hanging="360"/>
+      </w:pPr>
+      <w:rPr>
+        <w:rFonts w:ascii="Courier New" w:hAnsi="Courier New" w:cs="Courier New" w:hint="default"/>
+      </w:rPr>
+    </w:lvl>
+    <w:lvl w:ilvl="5" w:tplc="04160005" w:tentative="1">
+      <w:start w:val="1"/>
+      <w:numFmt w:val="bullet"/>
+      <w:lvlText w:val=""/>
+      <w:lvlJc w:val="left"/>
+      <w:pPr>
+        <w:ind w:left="5029" w:hanging="360"/>
+      </w:pPr>
+      <w:rPr>
+        <w:rFonts w:ascii="Wingdings" w:hAnsi="Wingdings" w:hint="default"/>
+      </w:rPr>
+    </w:lvl>
+    <w:lvl w:ilvl="6" w:tplc="04160001" w:tentative="1">
+      <w:start w:val="1"/>
+      <w:numFmt w:val="bullet"/>
+      <w:lvlText w:val=""/>
+      <w:lvlJc w:val="left"/>
+      <w:pPr>
+        <w:ind w:left="5749" w:hanging="360"/>
+      </w:pPr>
+      <w:rPr>
+        <w:rFonts w:ascii="Symbol" w:hAnsi="Symbol" w:hint="default"/>
+      </w:rPr>
+    </w:lvl>
+    <w:lvl w:ilvl="7" w:tplc="04160003" w:tentative="1">
+      <w:start w:val="1"/>
+      <w:numFmt w:val="bullet"/>
+      <w:lvlText w:val="o"/>
+      <w:lvlJc w:val="left"/>
+      <w:pPr>
+        <w:ind w:left="6469" w:hanging="360"/>
+      </w:pPr>
+      <w:rPr>
+        <w:rFonts w:ascii="Courier New" w:hAnsi="Courier New" w:cs="Courier New" w:hint="default"/>
+      </w:rPr>
+    </w:lvl>
+    <w:lvl w:ilvl="8" w:tplc="04160005" w:tentative="1">
+      <w:start w:val="1"/>
+      <w:numFmt w:val="bullet"/>
+      <w:lvlText w:val=""/>
+      <w:lvlJc w:val="left"/>
+      <w:pPr>
+        <w:ind w:left="7189" w:hanging="360"/>
+      </w:pPr>
+      <w:rPr>
+        <w:rFonts w:ascii="Wingdings" w:hAnsi="Wingdings" w:hint="default"/>
+      </w:rPr>
     </w:lvl>
   </w:abstractNum>
   <w:num w:numId="1">
@@ -36554,7 +37279,7 @@
     <w:abstractNumId w:val="8"/>
   </w:num>
   <w:num w:numId="13">
-    <w:abstractNumId w:val="32"/>
+    <w:abstractNumId w:val="33"/>
   </w:num>
   <w:num w:numId="14">
     <w:abstractNumId w:val="30"/>
@@ -36563,7 +37288,7 @@
     <w:abstractNumId w:val="4"/>
   </w:num>
   <w:num w:numId="16">
-    <w:abstractNumId w:val="31"/>
+    <w:abstractNumId w:val="32"/>
   </w:num>
   <w:num w:numId="17">
     <w:abstractNumId w:val="29"/>
@@ -36615,6 +37340,12 @@
   </w:num>
   <w:num w:numId="33">
     <w:abstractNumId w:val="25"/>
+  </w:num>
+  <w:num w:numId="34">
+    <w:abstractNumId w:val="31"/>
+  </w:num>
+  <w:num w:numId="35">
+    <w:abstractNumId w:val="34"/>
   </w:num>
   <w:numIdMacAtCleanup w:val="2"/>
 </w:numbering>
@@ -37812,7 +38543,7 @@
 </file>
 
 <file path=customXml/itemProps1.xml><?xml version="1.0" encoding="utf-8"?>
-<ds:datastoreItem xmlns:ds="http://schemas.openxmlformats.org/officeDocument/2006/customXml" ds:itemID="{5B379260-9851-4FD9-B70C-3A9D4BA3F461}">
+<ds:datastoreItem xmlns:ds="http://schemas.openxmlformats.org/officeDocument/2006/customXml" ds:itemID="{76EC8802-1BA4-4BF2-88F8-BAB33EED7C07}">
   <ds:schemaRefs>
     <ds:schemaRef ds:uri="http://schemas.openxmlformats.org/officeDocument/2006/bibliography"/>
   </ds:schemaRefs>

</xml_diff>

<commit_message>
040419 - Adição de Diagramas e trabalho inicial no tópico 5.
</commit_message>
<xml_diff>
--- a/Documentação.docx
+++ b/Documentação.docx
@@ -8,6 +8,8 @@
         <w:spacing w:line="360" w:lineRule="auto"/>
         <w:jc w:val="center"/>
       </w:pPr>
+      <w:bookmarkStart w:id="0" w:name="_Hlk5286689"/>
+      <w:bookmarkEnd w:id="0"/>
       <w:r>
         <w:rPr>
           <w:noProof/>
@@ -1136,12 +1138,12 @@
         <w:pStyle w:val="Ttulo1"/>
         <w:spacing w:line="360" w:lineRule="auto"/>
       </w:pPr>
-      <w:bookmarkStart w:id="0" w:name="_Toc536119718"/>
+      <w:bookmarkStart w:id="1" w:name="_Toc536119718"/>
       <w:r>
         <w:lastRenderedPageBreak/>
         <w:t>Resumo</w:t>
       </w:r>
-      <w:bookmarkEnd w:id="0"/>
+      <w:bookmarkEnd w:id="1"/>
     </w:p>
     <w:p>
       <w:pPr>
@@ -1693,11 +1695,11 @@
         <w:pStyle w:val="Ttulo1"/>
         <w:spacing w:line="360" w:lineRule="auto"/>
       </w:pPr>
-      <w:bookmarkStart w:id="1" w:name="_Toc536119719"/>
+      <w:bookmarkStart w:id="2" w:name="_Toc536119719"/>
       <w:r>
         <w:t>Lista de Figuras</w:t>
       </w:r>
-      <w:bookmarkEnd w:id="1"/>
+      <w:bookmarkEnd w:id="2"/>
       <w:r>
         <w:t xml:space="preserve"> </w:t>
       </w:r>
@@ -1837,12 +1839,12 @@
         <w:pStyle w:val="Ttulo1"/>
         <w:spacing w:line="360" w:lineRule="auto"/>
       </w:pPr>
-      <w:bookmarkStart w:id="2" w:name="_Toc536119720"/>
+      <w:bookmarkStart w:id="3" w:name="_Toc536119720"/>
       <w:r>
         <w:lastRenderedPageBreak/>
         <w:t>Lista de Tabelas</w:t>
       </w:r>
-      <w:bookmarkEnd w:id="2"/>
+      <w:bookmarkEnd w:id="3"/>
     </w:p>
     <w:p>
       <w:pPr>
@@ -5424,12 +5426,12 @@
         </w:numPr>
         <w:spacing w:line="360" w:lineRule="auto"/>
       </w:pPr>
-      <w:bookmarkStart w:id="3" w:name="_Toc536119721"/>
+      <w:bookmarkStart w:id="4" w:name="_Toc536119721"/>
       <w:r>
         <w:lastRenderedPageBreak/>
         <w:t>Introdução</w:t>
       </w:r>
-      <w:bookmarkEnd w:id="3"/>
+      <w:bookmarkEnd w:id="4"/>
     </w:p>
     <w:p>
       <w:pPr>
@@ -6105,7 +6107,7 @@
         <w:spacing w:line="360" w:lineRule="auto"/>
         <w:ind w:left="0" w:firstLine="0"/>
       </w:pPr>
-      <w:bookmarkStart w:id="4" w:name="_Toc536119723"/>
+      <w:bookmarkStart w:id="5" w:name="_Toc536119723"/>
       <w:r>
         <w:lastRenderedPageBreak/>
         <w:t xml:space="preserve">Planejamento </w:t>
@@ -6116,7 +6118,7 @@
       <w:r>
         <w:t>do Software</w:t>
       </w:r>
-      <w:bookmarkEnd w:id="4"/>
+      <w:bookmarkEnd w:id="5"/>
       <w:r>
         <w:t xml:space="preserve"> </w:t>
       </w:r>
@@ -6138,11 +6140,11 @@
           <w:szCs w:val="28"/>
         </w:rPr>
       </w:pPr>
-      <w:bookmarkStart w:id="5" w:name="_Toc536119724"/>
+      <w:bookmarkStart w:id="6" w:name="_Toc536119724"/>
       <w:r>
         <w:t>Situação Atual</w:t>
       </w:r>
-      <w:bookmarkEnd w:id="5"/>
+      <w:bookmarkEnd w:id="6"/>
       <w:r>
         <w:rPr>
           <w:szCs w:val="28"/>
@@ -6250,7 +6252,7 @@
           <w:rFonts w:cs="Arial"/>
         </w:rPr>
       </w:pPr>
-      <w:bookmarkStart w:id="6" w:name="_Toc536119725"/>
+      <w:bookmarkStart w:id="7" w:name="_Toc536119725"/>
       <w:r>
         <w:rPr>
           <w:rFonts w:cs="Arial"/>
@@ -6258,7 +6260,7 @@
         <w:t xml:space="preserve">Descrição da Situação Atual   </w:t>
       </w:r>
     </w:p>
-    <w:bookmarkEnd w:id="6"/>
+    <w:bookmarkEnd w:id="7"/>
     <w:p>
       <w:pPr>
         <w:spacing w:after="120" w:line="360" w:lineRule="auto"/>
@@ -6638,7 +6640,7 @@
       <w:pPr>
         <w:pStyle w:val="Ttulo3"/>
       </w:pPr>
-      <w:bookmarkStart w:id="7" w:name="_Toc536119726"/>
+      <w:bookmarkStart w:id="8" w:name="_Toc536119726"/>
       <w:r>
         <w:lastRenderedPageBreak/>
         <w:t>2</w:t>
@@ -6649,7 +6651,7 @@
       <w:r>
         <w:t>Problemas Encontrados</w:t>
       </w:r>
-      <w:bookmarkEnd w:id="7"/>
+      <w:bookmarkEnd w:id="8"/>
     </w:p>
     <w:p/>
     <w:p>
@@ -7067,7 +7069,7 @@
           <w:szCs w:val="28"/>
         </w:rPr>
       </w:pPr>
-      <w:bookmarkStart w:id="8" w:name="_Toc536119727"/>
+      <w:bookmarkStart w:id="9" w:name="_Toc536119727"/>
       <w:r>
         <w:rPr>
           <w:szCs w:val="28"/>
@@ -7081,7 +7083,7 @@
         </w:rPr>
         <w:t>Objetivos de Negócio do Projeto</w:t>
       </w:r>
-      <w:bookmarkEnd w:id="8"/>
+      <w:bookmarkEnd w:id="9"/>
       <w:r>
         <w:rPr>
           <w:szCs w:val="28"/>
@@ -7986,7 +7988,7 @@
           <w:szCs w:val="24"/>
         </w:rPr>
       </w:pPr>
-      <w:bookmarkStart w:id="9" w:name="_Toc536119728"/>
+      <w:bookmarkStart w:id="10" w:name="_Toc536119728"/>
       <w:r>
         <w:lastRenderedPageBreak/>
         <w:t>3</w:t>
@@ -8006,7 +8008,7 @@
       <w:r>
         <w:t>Atual</w:t>
       </w:r>
-      <w:bookmarkEnd w:id="9"/>
+      <w:bookmarkEnd w:id="10"/>
       <w:r>
         <w:t xml:space="preserve">  </w:t>
       </w:r>
@@ -8022,9 +8024,9 @@
         <w:pStyle w:val="Ttulo3"/>
         <w:spacing w:after="240"/>
       </w:pPr>
-      <w:bookmarkStart w:id="10" w:name="_Toc333506965"/>
-      <w:bookmarkStart w:id="11" w:name="_Toc334112700"/>
-      <w:bookmarkStart w:id="12" w:name="_Toc536119729"/>
+      <w:bookmarkStart w:id="11" w:name="_Toc333506965"/>
+      <w:bookmarkStart w:id="12" w:name="_Toc334112700"/>
+      <w:bookmarkStart w:id="13" w:name="_Toc536119729"/>
       <w:r>
         <w:t>3</w:t>
       </w:r>
@@ -8037,9 +8039,9 @@
       <w:r>
         <w:t xml:space="preserve"> Operacionais</w:t>
       </w:r>
-      <w:bookmarkEnd w:id="10"/>
       <w:bookmarkEnd w:id="11"/>
       <w:bookmarkEnd w:id="12"/>
+      <w:bookmarkEnd w:id="13"/>
       <w:r>
         <w:t xml:space="preserve"> </w:t>
       </w:r>
@@ -8550,18 +8552,18 @@
         <w:pStyle w:val="Ttulo3"/>
         <w:spacing w:after="240"/>
       </w:pPr>
-      <w:bookmarkStart w:id="13" w:name="_Toc333506966"/>
-      <w:bookmarkStart w:id="14" w:name="_Toc334112701"/>
-      <w:bookmarkStart w:id="15" w:name="_Toc536119730"/>
+      <w:bookmarkStart w:id="14" w:name="_Toc333506966"/>
+      <w:bookmarkStart w:id="15" w:name="_Toc334112701"/>
+      <w:bookmarkStart w:id="16" w:name="_Toc536119730"/>
       <w:r>
         <w:t>3.3.2 Considerações</w:t>
       </w:r>
       <w:r>
         <w:t xml:space="preserve"> Legais</w:t>
       </w:r>
-      <w:bookmarkEnd w:id="13"/>
       <w:bookmarkEnd w:id="14"/>
       <w:bookmarkEnd w:id="15"/>
+      <w:bookmarkEnd w:id="16"/>
     </w:p>
     <w:p>
       <w:pPr>
@@ -8699,7 +8701,7 @@
           <w:sz w:val="24"/>
           <w:szCs w:val="24"/>
         </w:rPr>
-        <w:t xml:space="preserve"> liberdades: (1) a liberdade de executar o programa, para qualquer propósito; (2) a liberdade de estudar como o programa funciona e adaptá-lo às suas necessidades; (3) a liberdade de redistribuir cópias de modo que você possa ajudar ao seu próximo; e (4) a liberdade de aperfeiçoar o programa, e liberar suas modificações, de modo que toda a comunidade se beneficie delas.</w:t>
+        <w:t xml:space="preserve"> liberdades: (1) a liberdade de executar o programa, para qualquer propósito; (2) a liberdade de estudar como o programa funciona e adaptá-lo às suas necessidades; (3) a liberdade de redistribuir cópias de modo que você possa ajudar ao seu próximo; e (4) a liberdade de aperfeiçoar o programa, e liberar suas modificações, de modo que toda a comunidade se beneficie delas</w:t>
       </w:r>
       <w:r>
         <w:rPr>
@@ -8708,7 +8710,7 @@
           <w:sz w:val="24"/>
           <w:szCs w:val="24"/>
         </w:rPr>
-        <w:t xml:space="preserve"> </w:t>
+        <w:t>. Assim o sistema</w:t>
       </w:r>
       <w:r>
         <w:rPr>
@@ -8717,7 +8719,7 @@
           <w:sz w:val="24"/>
           <w:szCs w:val="24"/>
         </w:rPr>
-        <w:t xml:space="preserve">Assim </w:t>
+        <w:t xml:space="preserve"> está disponível</w:t>
       </w:r>
       <w:r>
         <w:rPr>
@@ -8726,7 +8728,7 @@
           <w:sz w:val="24"/>
           <w:szCs w:val="24"/>
         </w:rPr>
-        <w:t>nosso sistema está disponível</w:t>
+        <w:t xml:space="preserve"> ao</w:t>
       </w:r>
       <w:r>
         <w:rPr>
@@ -8735,7 +8737,7 @@
           <w:sz w:val="24"/>
           <w:szCs w:val="24"/>
         </w:rPr>
-        <w:t xml:space="preserve"> ao</w:t>
+        <w:t xml:space="preserve"> acesso e uso dentro das diretrizes </w:t>
       </w:r>
       <w:r>
         <w:rPr>
@@ -8744,7 +8746,7 @@
           <w:sz w:val="24"/>
           <w:szCs w:val="24"/>
         </w:rPr>
-        <w:t xml:space="preserve"> acesso e uso dentro das diretrizes </w:t>
+        <w:t>especificadas acima</w:t>
       </w:r>
       <w:r>
         <w:rPr>
@@ -8753,15 +8755,6 @@
           <w:sz w:val="24"/>
           <w:szCs w:val="24"/>
         </w:rPr>
-        <w:t>especificadas acima</w:t>
-      </w:r>
-      <w:r>
-        <w:rPr>
-          <w:rFonts w:ascii="Arial" w:hAnsi="Arial" w:cs="Arial"/>
-          <w:color w:val="538135" w:themeColor="accent6" w:themeShade="BF"/>
-          <w:sz w:val="24"/>
-          <w:szCs w:val="24"/>
-        </w:rPr>
         <w:t>.</w:t>
       </w:r>
     </w:p>
@@ -8773,8 +8766,8 @@
           <w:szCs w:val="24"/>
         </w:rPr>
       </w:pPr>
-      <w:bookmarkStart w:id="16" w:name="_Toc333506967"/>
-      <w:bookmarkStart w:id="17" w:name="_Toc334112702"/>
+      <w:bookmarkStart w:id="17" w:name="_Toc333506967"/>
+      <w:bookmarkStart w:id="18" w:name="_Toc334112702"/>
       <w:r>
         <w:rPr>
           <w:rFonts w:cs="Arial"/>
@@ -8803,7 +8796,7 @@
         <w:pStyle w:val="Ttulo3"/>
         <w:spacing w:after="240"/>
       </w:pPr>
-      <w:bookmarkStart w:id="18" w:name="_Toc536119731"/>
+      <w:bookmarkStart w:id="19" w:name="_Toc536119731"/>
       <w:r>
         <w:t>3</w:t>
       </w:r>
@@ -8813,9 +8806,9 @@
       <w:r>
         <w:t>Considerações de Hardware / Software / Rede</w:t>
       </w:r>
-      <w:bookmarkEnd w:id="16"/>
       <w:bookmarkEnd w:id="17"/>
       <w:bookmarkEnd w:id="18"/>
+      <w:bookmarkEnd w:id="19"/>
       <w:r>
         <w:t xml:space="preserve"> </w:t>
       </w:r>
@@ -8839,7 +8832,18 @@
           <w:sz w:val="24"/>
           <w:szCs w:val="24"/>
         </w:rPr>
-        <w:t>As camadas de API</w:t>
+        <w:t xml:space="preserve">As camadas de </w:t>
+      </w:r>
+      <w:bookmarkStart w:id="20" w:name="_GoBack"/>
+      <w:bookmarkEnd w:id="20"/>
+      <w:r>
+        <w:rPr>
+          <w:rFonts w:ascii="Arial" w:hAnsi="Arial" w:cs="Arial"/>
+          <w:color w:val="538135" w:themeColor="accent6" w:themeShade="BF"/>
+          <w:sz w:val="24"/>
+          <w:szCs w:val="24"/>
+        </w:rPr>
+        <w:t>API</w:t>
       </w:r>
       <w:r>
         <w:rPr>
@@ -9176,9 +9180,9 @@
         <w:pStyle w:val="Ttulo3"/>
         <w:spacing w:after="240"/>
       </w:pPr>
-      <w:bookmarkStart w:id="19" w:name="_Toc333506969"/>
-      <w:bookmarkStart w:id="20" w:name="_Toc334112704"/>
-      <w:bookmarkStart w:id="21" w:name="_Toc536119732"/>
+      <w:bookmarkStart w:id="21" w:name="_Toc333506969"/>
+      <w:bookmarkStart w:id="22" w:name="_Toc334112704"/>
+      <w:bookmarkStart w:id="23" w:name="_Toc536119732"/>
       <w:r>
         <w:t>3.3.4</w:t>
       </w:r>
@@ -9188,9 +9192,9 @@
       <w:r>
         <w:t>Políticas Organizacionais</w:t>
       </w:r>
-      <w:bookmarkEnd w:id="19"/>
-      <w:bookmarkEnd w:id="20"/>
       <w:bookmarkEnd w:id="21"/>
+      <w:bookmarkEnd w:id="22"/>
+      <w:bookmarkEnd w:id="23"/>
       <w:r>
         <w:t xml:space="preserve"> </w:t>
       </w:r>
@@ -9331,9 +9335,9 @@
       <w:pPr>
         <w:pStyle w:val="Ttulo3"/>
       </w:pPr>
-      <w:bookmarkStart w:id="22" w:name="_Toc333506971"/>
-      <w:bookmarkStart w:id="23" w:name="_Toc334112706"/>
-      <w:bookmarkStart w:id="24" w:name="_Toc536119733"/>
+      <w:bookmarkStart w:id="24" w:name="_Toc333506971"/>
+      <w:bookmarkStart w:id="25" w:name="_Toc334112706"/>
+      <w:bookmarkStart w:id="26" w:name="_Toc536119733"/>
       <w:r>
         <w:t>3</w:t>
       </w:r>
@@ -9349,9 +9353,9 @@
       <w:r>
         <w:t>Riscos</w:t>
       </w:r>
-      <w:bookmarkEnd w:id="22"/>
-      <w:bookmarkEnd w:id="23"/>
       <w:bookmarkEnd w:id="24"/>
+      <w:bookmarkEnd w:id="25"/>
+      <w:bookmarkEnd w:id="26"/>
     </w:p>
     <w:tbl>
       <w:tblPr>
@@ -12349,7 +12353,7 @@
         <w:pStyle w:val="Ttulo1"/>
         <w:spacing w:line="360" w:lineRule="auto"/>
       </w:pPr>
-      <w:bookmarkStart w:id="25" w:name="_Toc536119734"/>
+      <w:bookmarkStart w:id="27" w:name="_Toc536119734"/>
       <w:r>
         <w:lastRenderedPageBreak/>
         <w:t xml:space="preserve">4.  </w:t>
@@ -12360,7 +12364,7 @@
         </w:rPr>
         <w:t>Análise de Requisitos</w:t>
       </w:r>
-      <w:bookmarkEnd w:id="25"/>
+      <w:bookmarkEnd w:id="27"/>
     </w:p>
     <w:p>
       <w:pPr>
@@ -12373,7 +12377,7 @@
         <w:pStyle w:val="Ttulo2"/>
         <w:spacing w:line="360" w:lineRule="auto"/>
       </w:pPr>
-      <w:bookmarkStart w:id="26" w:name="_Toc536119735"/>
+      <w:bookmarkStart w:id="28" w:name="_Toc536119735"/>
       <w:r>
         <w:t>4</w:t>
       </w:r>
@@ -12386,7 +12390,7 @@
       <w:r>
         <w:t>écnica utilizada para levantamento dos requisitos</w:t>
       </w:r>
-      <w:bookmarkEnd w:id="26"/>
+      <w:bookmarkEnd w:id="28"/>
     </w:p>
     <w:p>
       <w:pPr>
@@ -12487,7 +12491,7 @@
         <w:pStyle w:val="Ttulo2"/>
         <w:spacing w:line="360" w:lineRule="auto"/>
       </w:pPr>
-      <w:bookmarkStart w:id="27" w:name="_Toc536119736"/>
+      <w:bookmarkStart w:id="29" w:name="_Toc536119736"/>
       <w:r>
         <w:t>4</w:t>
       </w:r>
@@ -12503,7 +12507,7 @@
       <w:r>
         <w:t>roposta</w:t>
       </w:r>
-      <w:bookmarkEnd w:id="27"/>
+      <w:bookmarkEnd w:id="29"/>
     </w:p>
     <w:p>
       <w:pPr>
@@ -12580,7 +12584,7 @@
         <w:pStyle w:val="Ttulo2"/>
         <w:spacing w:line="360" w:lineRule="auto"/>
       </w:pPr>
-      <w:bookmarkStart w:id="28" w:name="_Toc536119737"/>
+      <w:bookmarkStart w:id="30" w:name="_Toc536119737"/>
       <w:r>
         <w:lastRenderedPageBreak/>
         <w:t>4.3</w:t>
@@ -12591,7 +12595,7 @@
       <w:r>
         <w:t>Requisitos Funcionais</w:t>
       </w:r>
-      <w:bookmarkEnd w:id="28"/>
+      <w:bookmarkEnd w:id="30"/>
     </w:p>
     <w:p>
       <w:pPr>
@@ -12721,7 +12725,7 @@
           <w:szCs w:val="24"/>
         </w:rPr>
       </w:pPr>
-      <w:bookmarkStart w:id="29" w:name="_Hlk536121266"/>
+      <w:bookmarkStart w:id="31" w:name="_Hlk536121266"/>
       <w:r>
         <w:rPr>
           <w:rFonts w:ascii="Arial" w:hAnsi="Arial" w:cs="Arial"/>
@@ -12731,7 +12735,7 @@
         </w:rPr>
         <w:t>Este requisito refere-se a alterações das localizações já cadastradas.</w:t>
       </w:r>
-      <w:bookmarkEnd w:id="29"/>
+      <w:bookmarkEnd w:id="31"/>
     </w:p>
     <w:p>
       <w:pPr>
@@ -13806,12 +13810,12 @@
       <w:pPr>
         <w:pStyle w:val="Ttulo3"/>
       </w:pPr>
-      <w:bookmarkStart w:id="30" w:name="_Toc536119738"/>
+      <w:bookmarkStart w:id="32" w:name="_Toc536119738"/>
       <w:r>
         <w:lastRenderedPageBreak/>
         <w:t>4.3.1   Diagrama de Casos de Uso e Descrição dos Casos de Uso</w:t>
       </w:r>
-      <w:bookmarkEnd w:id="30"/>
+      <w:bookmarkEnd w:id="32"/>
     </w:p>
     <w:p>
       <w:pPr>
@@ -25897,7 +25901,7 @@
         <w:pStyle w:val="Ttulo2"/>
         <w:spacing w:line="360" w:lineRule="auto"/>
       </w:pPr>
-      <w:bookmarkStart w:id="31" w:name="_Toc536119739"/>
+      <w:bookmarkStart w:id="33" w:name="_Toc536119739"/>
       <w:r>
         <w:lastRenderedPageBreak/>
         <w:t>4.4</w:t>
@@ -25914,7 +25918,7 @@
       <w:r>
         <w:t>uncionais</w:t>
       </w:r>
-      <w:bookmarkEnd w:id="31"/>
+      <w:bookmarkEnd w:id="33"/>
     </w:p>
     <w:p>
       <w:pPr>
@@ -25933,7 +25937,7 @@
           <w:b w:val="0"/>
           <w:i w:val="0"/>
           <w:iCs w:val="0"/>
-          <w:color w:val="000000" w:themeColor="text1"/>
+          <w:color w:val="538135" w:themeColor="accent6" w:themeShade="BF"/>
           <w:sz w:val="24"/>
           <w:szCs w:val="24"/>
         </w:rPr>
@@ -25943,7 +25947,7 @@
           <w:rFonts w:cs="Arial"/>
           <w:i w:val="0"/>
           <w:iCs w:val="0"/>
-          <w:color w:val="000000" w:themeColor="text1"/>
+          <w:color w:val="538135" w:themeColor="accent6" w:themeShade="BF"/>
           <w:sz w:val="24"/>
           <w:szCs w:val="24"/>
         </w:rPr>
@@ -25957,15 +25961,15 @@
         <w:jc w:val="both"/>
         <w:rPr>
           <w:rFonts w:ascii="Arial" w:hAnsi="Arial" w:cs="Arial"/>
-          <w:color w:val="000000" w:themeColor="text1"/>
-          <w:sz w:val="24"/>
-          <w:szCs w:val="24"/>
-        </w:rPr>
-      </w:pPr>
-      <w:r>
-        <w:rPr>
-          <w:rFonts w:ascii="Arial" w:hAnsi="Arial" w:cs="Arial"/>
-          <w:color w:val="000000" w:themeColor="text1"/>
+          <w:color w:val="538135" w:themeColor="accent6" w:themeShade="BF"/>
+          <w:sz w:val="24"/>
+          <w:szCs w:val="24"/>
+        </w:rPr>
+      </w:pPr>
+      <w:r>
+        <w:rPr>
+          <w:rFonts w:ascii="Arial" w:hAnsi="Arial" w:cs="Arial"/>
+          <w:color w:val="538135" w:themeColor="accent6" w:themeShade="BF"/>
           <w:sz w:val="24"/>
           <w:szCs w:val="24"/>
         </w:rPr>
@@ -25982,7 +25986,7 @@
           <w:b w:val="0"/>
           <w:i w:val="0"/>
           <w:iCs w:val="0"/>
-          <w:color w:val="000000" w:themeColor="text1"/>
+          <w:color w:val="538135" w:themeColor="accent6" w:themeShade="BF"/>
           <w:sz w:val="24"/>
           <w:szCs w:val="24"/>
         </w:rPr>
@@ -25992,7 +25996,7 @@
           <w:rFonts w:cs="Arial"/>
           <w:i w:val="0"/>
           <w:iCs w:val="0"/>
-          <w:color w:val="000000" w:themeColor="text1"/>
+          <w:color w:val="538135" w:themeColor="accent6" w:themeShade="BF"/>
           <w:sz w:val="24"/>
           <w:szCs w:val="24"/>
         </w:rPr>
@@ -26006,15 +26010,15 @@
         <w:jc w:val="both"/>
         <w:rPr>
           <w:rFonts w:ascii="Arial" w:hAnsi="Arial" w:cs="Arial"/>
-          <w:color w:val="000000" w:themeColor="text1"/>
-          <w:sz w:val="24"/>
-          <w:szCs w:val="24"/>
-        </w:rPr>
-      </w:pPr>
-      <w:r>
-        <w:rPr>
-          <w:rFonts w:ascii="Arial" w:hAnsi="Arial" w:cs="Arial"/>
-          <w:color w:val="000000" w:themeColor="text1"/>
+          <w:color w:val="538135" w:themeColor="accent6" w:themeShade="BF"/>
+          <w:sz w:val="24"/>
+          <w:szCs w:val="24"/>
+        </w:rPr>
+      </w:pPr>
+      <w:r>
+        <w:rPr>
+          <w:rFonts w:ascii="Arial" w:hAnsi="Arial" w:cs="Arial"/>
+          <w:color w:val="538135" w:themeColor="accent6" w:themeShade="BF"/>
           <w:sz w:val="24"/>
           <w:szCs w:val="24"/>
         </w:rPr>
@@ -26032,13 +26036,13 @@
         <w:jc w:val="both"/>
         <w:rPr>
           <w:rFonts w:ascii="Arial" w:hAnsi="Arial" w:cs="Arial"/>
-          <w:color w:val="000000" w:themeColor="text1"/>
-        </w:rPr>
-      </w:pPr>
-      <w:r>
-        <w:rPr>
-          <w:rFonts w:ascii="Arial" w:hAnsi="Arial" w:cs="Arial"/>
-          <w:color w:val="000000" w:themeColor="text1"/>
+          <w:color w:val="538135" w:themeColor="accent6" w:themeShade="BF"/>
+        </w:rPr>
+      </w:pPr>
+      <w:r>
+        <w:rPr>
+          <w:rFonts w:ascii="Arial" w:hAnsi="Arial" w:cs="Arial"/>
+          <w:color w:val="538135" w:themeColor="accent6" w:themeShade="BF"/>
         </w:rPr>
         <w:t xml:space="preserve">Um </w:t>
       </w:r>
@@ -26046,7 +26050,7 @@
       <w:r>
         <w:rPr>
           <w:rFonts w:ascii="Arial" w:hAnsi="Arial" w:cs="Arial"/>
-          <w:color w:val="000000" w:themeColor="text1"/>
+          <w:color w:val="538135" w:themeColor="accent6" w:themeShade="BF"/>
         </w:rPr>
         <w:t>servidor</w:t>
       </w:r>
@@ -26054,7 +26058,7 @@
       <w:r>
         <w:rPr>
           <w:rFonts w:ascii="Arial" w:hAnsi="Arial" w:cs="Arial"/>
-          <w:color w:val="000000" w:themeColor="text1"/>
+          <w:color w:val="538135" w:themeColor="accent6" w:themeShade="BF"/>
         </w:rPr>
         <w:t xml:space="preserve"> para </w:t>
       </w:r>
@@ -26062,7 +26066,7 @@
       <w:r>
         <w:rPr>
           <w:rFonts w:ascii="Arial" w:hAnsi="Arial" w:cs="Arial"/>
-          <w:color w:val="000000" w:themeColor="text1"/>
+          <w:color w:val="538135" w:themeColor="accent6" w:themeShade="BF"/>
         </w:rPr>
         <w:t>a</w:t>
       </w:r>
@@ -26070,7 +26074,7 @@
       <w:r>
         <w:rPr>
           <w:rFonts w:ascii="Arial" w:hAnsi="Arial" w:cs="Arial"/>
-          <w:color w:val="000000" w:themeColor="text1"/>
+          <w:color w:val="538135" w:themeColor="accent6" w:themeShade="BF"/>
         </w:rPr>
         <w:t xml:space="preserve"> </w:t>
       </w:r>
@@ -26078,7 +26082,7 @@
       <w:r>
         <w:rPr>
           <w:rFonts w:ascii="Arial" w:hAnsi="Arial" w:cs="Arial"/>
-          <w:color w:val="000000" w:themeColor="text1"/>
+          <w:color w:val="538135" w:themeColor="accent6" w:themeShade="BF"/>
         </w:rPr>
         <w:t>aplicação</w:t>
       </w:r>
@@ -26086,7 +26090,7 @@
       <w:r>
         <w:rPr>
           <w:rFonts w:ascii="Arial" w:hAnsi="Arial" w:cs="Arial"/>
-          <w:color w:val="000000" w:themeColor="text1"/>
+          <w:color w:val="538135" w:themeColor="accent6" w:themeShade="BF"/>
         </w:rPr>
         <w:t xml:space="preserve"> de o banco de dados com </w:t>
       </w:r>
@@ -26094,7 +26098,7 @@
       <w:r>
         <w:rPr>
           <w:rFonts w:ascii="Arial" w:hAnsi="Arial" w:cs="Arial"/>
-          <w:color w:val="000000" w:themeColor="text1"/>
+          <w:color w:val="538135" w:themeColor="accent6" w:themeShade="BF"/>
         </w:rPr>
         <w:t>configuração</w:t>
       </w:r>
@@ -26102,7 +26106,7 @@
       <w:r>
         <w:rPr>
           <w:rFonts w:ascii="Arial" w:hAnsi="Arial" w:cs="Arial"/>
-          <w:color w:val="000000" w:themeColor="text1"/>
+          <w:color w:val="538135" w:themeColor="accent6" w:themeShade="BF"/>
         </w:rPr>
         <w:t xml:space="preserve"> </w:t>
       </w:r>
@@ -26110,7 +26114,7 @@
       <w:r>
         <w:rPr>
           <w:rFonts w:ascii="Arial" w:hAnsi="Arial" w:cs="Arial"/>
-          <w:color w:val="000000" w:themeColor="text1"/>
+          <w:color w:val="538135" w:themeColor="accent6" w:themeShade="BF"/>
         </w:rPr>
         <w:t>mínima</w:t>
       </w:r>
@@ -26118,7 +26122,7 @@
       <w:r>
         <w:rPr>
           <w:rFonts w:ascii="Arial" w:hAnsi="Arial" w:cs="Arial"/>
-          <w:color w:val="000000" w:themeColor="text1"/>
+          <w:color w:val="538135" w:themeColor="accent6" w:themeShade="BF"/>
         </w:rPr>
         <w:t xml:space="preserve"> de:</w:t>
       </w:r>
@@ -26134,14 +26138,14 @@
         <w:jc w:val="both"/>
         <w:rPr>
           <w:rFonts w:ascii="Arial" w:eastAsiaTheme="minorHAnsi" w:hAnsi="Arial" w:cs="Arial"/>
-          <w:color w:val="000000" w:themeColor="text1"/>
+          <w:color w:val="538135" w:themeColor="accent6" w:themeShade="BF"/>
         </w:rPr>
       </w:pPr>
       <w:proofErr w:type="spellStart"/>
       <w:r>
         <w:rPr>
           <w:rFonts w:ascii="Arial" w:eastAsiaTheme="minorHAnsi" w:hAnsi="Arial" w:cs="Arial"/>
-          <w:color w:val="000000" w:themeColor="text1"/>
+          <w:color w:val="538135" w:themeColor="accent6" w:themeShade="BF"/>
         </w:rPr>
         <w:t>Processador</w:t>
       </w:r>
@@ -26149,7 +26153,7 @@
       <w:r>
         <w:rPr>
           <w:rFonts w:ascii="Arial" w:eastAsiaTheme="minorHAnsi" w:hAnsi="Arial" w:cs="Arial"/>
-          <w:color w:val="000000" w:themeColor="text1"/>
+          <w:color w:val="538135" w:themeColor="accent6" w:themeShade="BF"/>
         </w:rPr>
         <w:t xml:space="preserve"> intel core i5 8400 (6 </w:t>
       </w:r>
@@ -26157,7 +26161,7 @@
       <w:r>
         <w:rPr>
           <w:rFonts w:ascii="Arial" w:eastAsiaTheme="minorHAnsi" w:hAnsi="Arial" w:cs="Arial"/>
-          <w:color w:val="000000" w:themeColor="text1"/>
+          <w:color w:val="538135" w:themeColor="accent6" w:themeShade="BF"/>
         </w:rPr>
         <w:t>nucleos</w:t>
       </w:r>
@@ -26165,7 +26169,7 @@
       <w:r>
         <w:rPr>
           <w:rFonts w:ascii="Arial" w:eastAsiaTheme="minorHAnsi" w:hAnsi="Arial" w:cs="Arial"/>
-          <w:color w:val="000000" w:themeColor="text1"/>
+          <w:color w:val="538135" w:themeColor="accent6" w:themeShade="BF"/>
         </w:rPr>
         <w:t>, 6 threads)</w:t>
       </w:r>
@@ -26181,13 +26185,13 @@
         <w:jc w:val="both"/>
         <w:rPr>
           <w:rFonts w:ascii="Arial" w:eastAsiaTheme="minorHAnsi" w:hAnsi="Arial" w:cs="Arial"/>
-          <w:color w:val="000000" w:themeColor="text1"/>
+          <w:color w:val="538135" w:themeColor="accent6" w:themeShade="BF"/>
         </w:rPr>
       </w:pPr>
       <w:r>
         <w:rPr>
           <w:rFonts w:ascii="Arial" w:eastAsiaTheme="minorHAnsi" w:hAnsi="Arial" w:cs="Arial"/>
-          <w:color w:val="000000" w:themeColor="text1"/>
+          <w:color w:val="538135" w:themeColor="accent6" w:themeShade="BF"/>
         </w:rPr>
         <w:t xml:space="preserve">32 GB </w:t>
       </w:r>
@@ -26195,7 +26199,7 @@
       <w:r>
         <w:rPr>
           <w:rFonts w:ascii="Arial" w:eastAsiaTheme="minorHAnsi" w:hAnsi="Arial" w:cs="Arial"/>
-          <w:color w:val="000000" w:themeColor="text1"/>
+          <w:color w:val="538135" w:themeColor="accent6" w:themeShade="BF"/>
         </w:rPr>
         <w:t>memoria</w:t>
       </w:r>
@@ -26203,7 +26207,7 @@
       <w:r>
         <w:rPr>
           <w:rFonts w:ascii="Arial" w:eastAsiaTheme="minorHAnsi" w:hAnsi="Arial" w:cs="Arial"/>
-          <w:color w:val="000000" w:themeColor="text1"/>
+          <w:color w:val="538135" w:themeColor="accent6" w:themeShade="BF"/>
         </w:rPr>
         <w:t xml:space="preserve"> DDR4 2400mhz (2 x 16GB)</w:t>
       </w:r>
@@ -26219,13 +26223,13 @@
         <w:jc w:val="both"/>
         <w:rPr>
           <w:rFonts w:ascii="Arial" w:eastAsiaTheme="minorHAnsi" w:hAnsi="Arial" w:cs="Arial"/>
-          <w:color w:val="000000" w:themeColor="text1"/>
+          <w:color w:val="538135" w:themeColor="accent6" w:themeShade="BF"/>
         </w:rPr>
       </w:pPr>
       <w:r>
         <w:rPr>
           <w:rFonts w:ascii="Arial" w:eastAsiaTheme="minorHAnsi" w:hAnsi="Arial" w:cs="Arial"/>
-          <w:color w:val="000000" w:themeColor="text1"/>
+          <w:color w:val="538135" w:themeColor="accent6" w:themeShade="BF"/>
         </w:rPr>
         <w:t>SSD 480 GB (</w:t>
       </w:r>
@@ -26233,7 +26237,7 @@
       <w:r>
         <w:rPr>
           <w:rFonts w:ascii="Arial" w:eastAsiaTheme="minorHAnsi" w:hAnsi="Arial" w:cs="Arial"/>
-          <w:color w:val="000000" w:themeColor="text1"/>
+          <w:color w:val="538135" w:themeColor="accent6" w:themeShade="BF"/>
         </w:rPr>
         <w:t>onde</w:t>
       </w:r>
@@ -26241,7 +26245,7 @@
       <w:r>
         <w:rPr>
           <w:rFonts w:ascii="Arial" w:eastAsiaTheme="minorHAnsi" w:hAnsi="Arial" w:cs="Arial"/>
-          <w:color w:val="000000" w:themeColor="text1"/>
+          <w:color w:val="538135" w:themeColor="accent6" w:themeShade="BF"/>
         </w:rPr>
         <w:t xml:space="preserve"> </w:t>
       </w:r>
@@ -26249,7 +26253,7 @@
       <w:r>
         <w:rPr>
           <w:rFonts w:ascii="Arial" w:eastAsiaTheme="minorHAnsi" w:hAnsi="Arial" w:cs="Arial"/>
-          <w:color w:val="000000" w:themeColor="text1"/>
+          <w:color w:val="538135" w:themeColor="accent6" w:themeShade="BF"/>
         </w:rPr>
         <w:t>ficará</w:t>
       </w:r>
@@ -26257,7 +26261,7 @@
       <w:r>
         <w:rPr>
           <w:rFonts w:ascii="Arial" w:eastAsiaTheme="minorHAnsi" w:hAnsi="Arial" w:cs="Arial"/>
-          <w:color w:val="000000" w:themeColor="text1"/>
+          <w:color w:val="538135" w:themeColor="accent6" w:themeShade="BF"/>
         </w:rPr>
         <w:t xml:space="preserve"> o SO)</w:t>
       </w:r>
@@ -26273,21 +26277,21 @@
         <w:jc w:val="both"/>
         <w:rPr>
           <w:rFonts w:ascii="Arial" w:hAnsi="Arial" w:cs="Arial"/>
-          <w:color w:val="222222"/>
+          <w:color w:val="538135" w:themeColor="accent6" w:themeShade="BF"/>
           <w:lang w:eastAsia="pt-BR"/>
         </w:rPr>
       </w:pPr>
       <w:r>
         <w:rPr>
           <w:rFonts w:ascii="Arial" w:eastAsiaTheme="minorHAnsi" w:hAnsi="Arial" w:cs="Arial"/>
-          <w:color w:val="000000" w:themeColor="text1"/>
+          <w:color w:val="538135" w:themeColor="accent6" w:themeShade="BF"/>
         </w:rPr>
         <w:t>HD</w:t>
       </w:r>
       <w:r>
         <w:rPr>
           <w:rFonts w:ascii="Arial" w:hAnsi="Arial" w:cs="Arial"/>
-          <w:color w:val="222222"/>
+          <w:color w:val="538135" w:themeColor="accent6" w:themeShade="BF"/>
           <w:lang w:eastAsia="pt-BR"/>
         </w:rPr>
         <w:t xml:space="preserve"> 2TB 7200 RPM (backups e </w:t>
@@ -26296,7 +26300,7 @@
       <w:r>
         <w:rPr>
           <w:rFonts w:ascii="Arial" w:hAnsi="Arial" w:cs="Arial"/>
-          <w:color w:val="222222"/>
+          <w:color w:val="538135" w:themeColor="accent6" w:themeShade="BF"/>
           <w:lang w:eastAsia="pt-BR"/>
         </w:rPr>
         <w:t>arquivos</w:t>
@@ -26305,7 +26309,7 @@
       <w:r>
         <w:rPr>
           <w:rFonts w:ascii="Arial" w:hAnsi="Arial" w:cs="Arial"/>
-          <w:color w:val="222222"/>
+          <w:color w:val="538135" w:themeColor="accent6" w:themeShade="BF"/>
           <w:lang w:eastAsia="pt-BR"/>
         </w:rPr>
         <w:t xml:space="preserve"> </w:t>
@@ -26314,7 +26318,7 @@
       <w:r>
         <w:rPr>
           <w:rFonts w:ascii="Arial" w:hAnsi="Arial" w:cs="Arial"/>
-          <w:color w:val="222222"/>
+          <w:color w:val="538135" w:themeColor="accent6" w:themeShade="BF"/>
           <w:lang w:eastAsia="pt-BR"/>
         </w:rPr>
         <w:t>diversos</w:t>
@@ -26323,7 +26327,7 @@
       <w:r>
         <w:rPr>
           <w:rFonts w:ascii="Arial" w:hAnsi="Arial" w:cs="Arial"/>
-          <w:color w:val="222222"/>
+          <w:color w:val="538135" w:themeColor="accent6" w:themeShade="BF"/>
           <w:lang w:eastAsia="pt-BR"/>
         </w:rPr>
         <w:t>)</w:t>
@@ -26340,13 +26344,13 @@
         <w:jc w:val="both"/>
         <w:rPr>
           <w:rFonts w:ascii="Arial" w:hAnsi="Arial" w:cs="Arial"/>
-          <w:color w:val="000000" w:themeColor="text1"/>
-        </w:rPr>
-      </w:pPr>
-      <w:r>
-        <w:rPr>
-          <w:rFonts w:ascii="Arial" w:hAnsi="Arial" w:cs="Arial"/>
-          <w:color w:val="000000" w:themeColor="text1"/>
+          <w:color w:val="538135" w:themeColor="accent6" w:themeShade="BF"/>
+        </w:rPr>
+      </w:pPr>
+      <w:r>
+        <w:rPr>
+          <w:rFonts w:ascii="Arial" w:hAnsi="Arial" w:cs="Arial"/>
+          <w:color w:val="538135" w:themeColor="accent6" w:themeShade="BF"/>
         </w:rPr>
         <w:t xml:space="preserve">Um </w:t>
       </w:r>
@@ -26354,7 +26358,7 @@
       <w:r>
         <w:rPr>
           <w:rFonts w:ascii="Arial" w:hAnsi="Arial" w:cs="Arial"/>
-          <w:color w:val="000000" w:themeColor="text1"/>
+          <w:color w:val="538135" w:themeColor="accent6" w:themeShade="BF"/>
         </w:rPr>
         <w:t>servidor</w:t>
       </w:r>
@@ -26362,7 +26366,7 @@
       <w:r>
         <w:rPr>
           <w:rFonts w:ascii="Arial" w:hAnsi="Arial" w:cs="Arial"/>
-          <w:color w:val="000000" w:themeColor="text1"/>
+          <w:color w:val="538135" w:themeColor="accent6" w:themeShade="BF"/>
         </w:rPr>
         <w:t xml:space="preserve"> para </w:t>
       </w:r>
@@ -26370,7 +26374,7 @@
       <w:r>
         <w:rPr>
           <w:rFonts w:ascii="Arial" w:hAnsi="Arial" w:cs="Arial"/>
-          <w:color w:val="000000" w:themeColor="text1"/>
+          <w:color w:val="538135" w:themeColor="accent6" w:themeShade="BF"/>
         </w:rPr>
         <w:t>armazenamento</w:t>
       </w:r>
@@ -26378,7 +26382,7 @@
       <w:r>
         <w:rPr>
           <w:rFonts w:ascii="Arial" w:hAnsi="Arial" w:cs="Arial"/>
-          <w:color w:val="000000" w:themeColor="text1"/>
+          <w:color w:val="538135" w:themeColor="accent6" w:themeShade="BF"/>
         </w:rPr>
         <w:t xml:space="preserve"> dos backups, de </w:t>
       </w:r>
@@ -26386,7 +26390,7 @@
       <w:r>
         <w:rPr>
           <w:rFonts w:ascii="Arial" w:hAnsi="Arial" w:cs="Arial"/>
-          <w:color w:val="000000" w:themeColor="text1"/>
+          <w:color w:val="538135" w:themeColor="accent6" w:themeShade="BF"/>
         </w:rPr>
         <w:t>preferência</w:t>
       </w:r>
@@ -26394,7 +26398,7 @@
       <w:r>
         <w:rPr>
           <w:rFonts w:ascii="Arial" w:hAnsi="Arial" w:cs="Arial"/>
-          <w:color w:val="000000" w:themeColor="text1"/>
+          <w:color w:val="538135" w:themeColor="accent6" w:themeShade="BF"/>
         </w:rPr>
         <w:t xml:space="preserve"> </w:t>
       </w:r>
@@ -26402,7 +26406,7 @@
       <w:r>
         <w:rPr>
           <w:rFonts w:ascii="Arial" w:hAnsi="Arial" w:cs="Arial"/>
-          <w:color w:val="000000" w:themeColor="text1"/>
+          <w:color w:val="538135" w:themeColor="accent6" w:themeShade="BF"/>
         </w:rPr>
         <w:t>na</w:t>
       </w:r>
@@ -26410,7 +26414,7 @@
       <w:r>
         <w:rPr>
           <w:rFonts w:ascii="Arial" w:hAnsi="Arial" w:cs="Arial"/>
-          <w:color w:val="000000" w:themeColor="text1"/>
+          <w:color w:val="538135" w:themeColor="accent6" w:themeShade="BF"/>
         </w:rPr>
         <w:t xml:space="preserve"> </w:t>
       </w:r>
@@ -26418,7 +26422,7 @@
       <w:r>
         <w:rPr>
           <w:rFonts w:ascii="Arial" w:hAnsi="Arial" w:cs="Arial"/>
-          <w:color w:val="000000" w:themeColor="text1"/>
+          <w:color w:val="538135" w:themeColor="accent6" w:themeShade="BF"/>
         </w:rPr>
         <w:t>nuvem</w:t>
       </w:r>
@@ -26426,7 +26430,7 @@
       <w:r>
         <w:rPr>
           <w:rFonts w:ascii="Arial" w:hAnsi="Arial" w:cs="Arial"/>
-          <w:color w:val="000000" w:themeColor="text1"/>
+          <w:color w:val="538135" w:themeColor="accent6" w:themeShade="BF"/>
         </w:rPr>
         <w:t>.</w:t>
       </w:r>
@@ -26442,13 +26446,13 @@
         <w:jc w:val="both"/>
         <w:rPr>
           <w:rFonts w:ascii="Arial" w:hAnsi="Arial" w:cs="Arial"/>
-          <w:color w:val="000000" w:themeColor="text1"/>
-        </w:rPr>
-      </w:pPr>
-      <w:r>
-        <w:rPr>
-          <w:rFonts w:ascii="Arial" w:hAnsi="Arial" w:cs="Arial"/>
-          <w:color w:val="000000" w:themeColor="text1"/>
+          <w:color w:val="538135" w:themeColor="accent6" w:themeShade="BF"/>
+        </w:rPr>
+      </w:pPr>
+      <w:r>
+        <w:rPr>
+          <w:rFonts w:ascii="Arial" w:hAnsi="Arial" w:cs="Arial"/>
+          <w:color w:val="538135" w:themeColor="accent6" w:themeShade="BF"/>
         </w:rPr>
         <w:t xml:space="preserve">Um </w:t>
       </w:r>
@@ -26456,7 +26460,7 @@
       <w:r>
         <w:rPr>
           <w:rFonts w:ascii="Arial" w:hAnsi="Arial" w:cs="Arial"/>
-          <w:color w:val="000000" w:themeColor="text1"/>
+          <w:color w:val="538135" w:themeColor="accent6" w:themeShade="BF"/>
         </w:rPr>
         <w:t>computador</w:t>
       </w:r>
@@ -26464,7 +26468,7 @@
       <w:r>
         <w:rPr>
           <w:rFonts w:ascii="Arial" w:hAnsi="Arial" w:cs="Arial"/>
-          <w:color w:val="000000" w:themeColor="text1"/>
+          <w:color w:val="538135" w:themeColor="accent6" w:themeShade="BF"/>
         </w:rPr>
         <w:t xml:space="preserve"> desktop com </w:t>
       </w:r>
@@ -26472,7 +26476,7 @@
       <w:r>
         <w:rPr>
           <w:rFonts w:ascii="Arial" w:hAnsi="Arial" w:cs="Arial"/>
-          <w:color w:val="000000" w:themeColor="text1"/>
+          <w:color w:val="538135" w:themeColor="accent6" w:themeShade="BF"/>
         </w:rPr>
         <w:t>configuração</w:t>
       </w:r>
@@ -26480,7 +26484,7 @@
       <w:r>
         <w:rPr>
           <w:rFonts w:ascii="Arial" w:hAnsi="Arial" w:cs="Arial"/>
-          <w:color w:val="000000" w:themeColor="text1"/>
+          <w:color w:val="538135" w:themeColor="accent6" w:themeShade="BF"/>
         </w:rPr>
         <w:t xml:space="preserve"> </w:t>
       </w:r>
@@ -26488,7 +26492,7 @@
       <w:r>
         <w:rPr>
           <w:rFonts w:ascii="Arial" w:hAnsi="Arial" w:cs="Arial"/>
-          <w:color w:val="000000" w:themeColor="text1"/>
+          <w:color w:val="538135" w:themeColor="accent6" w:themeShade="BF"/>
         </w:rPr>
         <w:t>mínima</w:t>
       </w:r>
@@ -26496,7 +26500,7 @@
       <w:r>
         <w:rPr>
           <w:rFonts w:ascii="Arial" w:hAnsi="Arial" w:cs="Arial"/>
-          <w:color w:val="000000" w:themeColor="text1"/>
+          <w:color w:val="538135" w:themeColor="accent6" w:themeShade="BF"/>
         </w:rPr>
         <w:t xml:space="preserve"> de:</w:t>
       </w:r>
@@ -26512,14 +26516,14 @@
         <w:jc w:val="both"/>
         <w:rPr>
           <w:rFonts w:ascii="Arial" w:eastAsiaTheme="minorHAnsi" w:hAnsi="Arial" w:cs="Arial"/>
-          <w:color w:val="000000" w:themeColor="text1"/>
+          <w:color w:val="538135" w:themeColor="accent6" w:themeShade="BF"/>
         </w:rPr>
       </w:pPr>
       <w:proofErr w:type="spellStart"/>
       <w:r>
         <w:rPr>
           <w:rFonts w:ascii="Arial" w:eastAsiaTheme="minorHAnsi" w:hAnsi="Arial" w:cs="Arial"/>
-          <w:color w:val="000000" w:themeColor="text1"/>
+          <w:color w:val="538135" w:themeColor="accent6" w:themeShade="BF"/>
         </w:rPr>
         <w:t>Processador</w:t>
       </w:r>
@@ -26527,42 +26531,42 @@
       <w:r>
         <w:rPr>
           <w:rFonts w:ascii="Arial" w:eastAsiaTheme="minorHAnsi" w:hAnsi="Arial" w:cs="Arial"/>
-          <w:color w:val="000000" w:themeColor="text1"/>
+          <w:color w:val="538135" w:themeColor="accent6" w:themeShade="BF"/>
         </w:rPr>
         <w:t xml:space="preserve"> intel core i</w:t>
       </w:r>
       <w:r>
         <w:rPr>
           <w:rFonts w:ascii="Arial" w:hAnsi="Arial" w:cs="Arial"/>
-          <w:color w:val="000000" w:themeColor="text1"/>
+          <w:color w:val="538135" w:themeColor="accent6" w:themeShade="BF"/>
         </w:rPr>
         <w:t>3</w:t>
       </w:r>
       <w:r>
         <w:rPr>
           <w:rFonts w:ascii="Arial" w:eastAsiaTheme="minorHAnsi" w:hAnsi="Arial" w:cs="Arial"/>
-          <w:color w:val="000000" w:themeColor="text1"/>
+          <w:color w:val="538135" w:themeColor="accent6" w:themeShade="BF"/>
         </w:rPr>
         <w:t xml:space="preserve"> </w:t>
       </w:r>
       <w:r>
         <w:rPr>
           <w:rFonts w:ascii="Arial" w:hAnsi="Arial" w:cs="Arial"/>
-          <w:color w:val="000000" w:themeColor="text1"/>
+          <w:color w:val="538135" w:themeColor="accent6" w:themeShade="BF"/>
         </w:rPr>
         <w:t>3220</w:t>
       </w:r>
       <w:r>
         <w:rPr>
           <w:rFonts w:ascii="Arial" w:eastAsiaTheme="minorHAnsi" w:hAnsi="Arial" w:cs="Arial"/>
-          <w:color w:val="000000" w:themeColor="text1"/>
+          <w:color w:val="538135" w:themeColor="accent6" w:themeShade="BF"/>
         </w:rPr>
         <w:t xml:space="preserve"> (</w:t>
       </w:r>
       <w:r>
         <w:rPr>
           <w:rFonts w:ascii="Arial" w:hAnsi="Arial" w:cs="Arial"/>
-          <w:color w:val="000000" w:themeColor="text1"/>
+          <w:color w:val="538135" w:themeColor="accent6" w:themeShade="BF"/>
         </w:rPr>
         <w:t xml:space="preserve">2 </w:t>
       </w:r>
@@ -26570,7 +26574,7 @@
       <w:r>
         <w:rPr>
           <w:rFonts w:ascii="Arial" w:eastAsiaTheme="minorHAnsi" w:hAnsi="Arial" w:cs="Arial"/>
-          <w:color w:val="000000" w:themeColor="text1"/>
+          <w:color w:val="538135" w:themeColor="accent6" w:themeShade="BF"/>
         </w:rPr>
         <w:t>nucleos</w:t>
       </w:r>
@@ -26578,21 +26582,21 @@
       <w:r>
         <w:rPr>
           <w:rFonts w:ascii="Arial" w:eastAsiaTheme="minorHAnsi" w:hAnsi="Arial" w:cs="Arial"/>
-          <w:color w:val="000000" w:themeColor="text1"/>
+          <w:color w:val="538135" w:themeColor="accent6" w:themeShade="BF"/>
         </w:rPr>
         <w:t xml:space="preserve">, </w:t>
       </w:r>
       <w:r>
         <w:rPr>
           <w:rFonts w:ascii="Arial" w:hAnsi="Arial" w:cs="Arial"/>
-          <w:color w:val="000000" w:themeColor="text1"/>
+          <w:color w:val="538135" w:themeColor="accent6" w:themeShade="BF"/>
         </w:rPr>
         <w:t>4</w:t>
       </w:r>
       <w:r>
         <w:rPr>
           <w:rFonts w:ascii="Arial" w:eastAsiaTheme="minorHAnsi" w:hAnsi="Arial" w:cs="Arial"/>
-          <w:color w:val="000000" w:themeColor="text1"/>
+          <w:color w:val="538135" w:themeColor="accent6" w:themeShade="BF"/>
         </w:rPr>
         <w:t xml:space="preserve"> threads)</w:t>
       </w:r>
@@ -26608,20 +26612,20 @@
         <w:jc w:val="both"/>
         <w:rPr>
           <w:rFonts w:ascii="Arial" w:eastAsiaTheme="minorHAnsi" w:hAnsi="Arial" w:cs="Arial"/>
-          <w:color w:val="000000" w:themeColor="text1"/>
-        </w:rPr>
-      </w:pPr>
-      <w:r>
-        <w:rPr>
-          <w:rFonts w:ascii="Arial" w:hAnsi="Arial" w:cs="Arial"/>
-          <w:color w:val="000000" w:themeColor="text1"/>
+          <w:color w:val="538135" w:themeColor="accent6" w:themeShade="BF"/>
+        </w:rPr>
+      </w:pPr>
+      <w:r>
+        <w:rPr>
+          <w:rFonts w:ascii="Arial" w:hAnsi="Arial" w:cs="Arial"/>
+          <w:color w:val="538135" w:themeColor="accent6" w:themeShade="BF"/>
         </w:rPr>
         <w:t>4</w:t>
       </w:r>
       <w:r>
         <w:rPr>
           <w:rFonts w:ascii="Arial" w:eastAsiaTheme="minorHAnsi" w:hAnsi="Arial" w:cs="Arial"/>
-          <w:color w:val="000000" w:themeColor="text1"/>
+          <w:color w:val="538135" w:themeColor="accent6" w:themeShade="BF"/>
         </w:rPr>
         <w:t xml:space="preserve"> GB </w:t>
       </w:r>
@@ -26629,7 +26633,7 @@
       <w:r>
         <w:rPr>
           <w:rFonts w:ascii="Arial" w:eastAsiaTheme="minorHAnsi" w:hAnsi="Arial" w:cs="Arial"/>
-          <w:color w:val="000000" w:themeColor="text1"/>
+          <w:color w:val="538135" w:themeColor="accent6" w:themeShade="BF"/>
         </w:rPr>
         <w:t>memoria</w:t>
       </w:r>
@@ -26637,21 +26641,21 @@
       <w:r>
         <w:rPr>
           <w:rFonts w:ascii="Arial" w:eastAsiaTheme="minorHAnsi" w:hAnsi="Arial" w:cs="Arial"/>
-          <w:color w:val="000000" w:themeColor="text1"/>
+          <w:color w:val="538135" w:themeColor="accent6" w:themeShade="BF"/>
         </w:rPr>
         <w:t xml:space="preserve"> DD</w:t>
       </w:r>
       <w:r>
         <w:rPr>
           <w:rFonts w:ascii="Arial" w:hAnsi="Arial" w:cs="Arial"/>
-          <w:color w:val="000000" w:themeColor="text1"/>
+          <w:color w:val="538135" w:themeColor="accent6" w:themeShade="BF"/>
         </w:rPr>
         <w:t>R3 1200</w:t>
       </w:r>
       <w:r>
         <w:rPr>
           <w:rFonts w:ascii="Arial" w:eastAsiaTheme="minorHAnsi" w:hAnsi="Arial" w:cs="Arial"/>
-          <w:color w:val="000000" w:themeColor="text1"/>
+          <w:color w:val="538135" w:themeColor="accent6" w:themeShade="BF"/>
         </w:rPr>
         <w:t>mhz</w:t>
       </w:r>
@@ -26667,32 +26671,24 @@
         <w:jc w:val="both"/>
         <w:rPr>
           <w:rFonts w:ascii="Arial" w:hAnsi="Arial" w:cs="Arial"/>
-          <w:color w:val="222222"/>
+          <w:color w:val="538135" w:themeColor="accent6" w:themeShade="BF"/>
           <w:lang w:eastAsia="pt-BR"/>
         </w:rPr>
       </w:pPr>
       <w:r>
         <w:rPr>
           <w:rFonts w:ascii="Arial" w:eastAsiaTheme="minorHAnsi" w:hAnsi="Arial" w:cs="Arial"/>
-          <w:color w:val="000000" w:themeColor="text1"/>
+          <w:color w:val="538135" w:themeColor="accent6" w:themeShade="BF"/>
         </w:rPr>
         <w:t>HD</w:t>
       </w:r>
       <w:r>
         <w:rPr>
           <w:rFonts w:ascii="Arial" w:hAnsi="Arial" w:cs="Arial"/>
-          <w:color w:val="222222"/>
+          <w:color w:val="538135" w:themeColor="accent6" w:themeShade="BF"/>
           <w:lang w:eastAsia="pt-BR"/>
         </w:rPr>
-        <w:t xml:space="preserve"> </w:t>
-      </w:r>
-      <w:r>
-        <w:rPr>
-          <w:rFonts w:ascii="Arial" w:hAnsi="Arial" w:cs="Arial"/>
-          <w:color w:val="222222"/>
-          <w:lang w:eastAsia="pt-BR"/>
-        </w:rPr>
-        <w:t>512GB</w:t>
+        <w:t xml:space="preserve"> 512GB</w:t>
       </w:r>
     </w:p>
     <w:p>
@@ -26706,14 +26702,14 @@
         <w:jc w:val="both"/>
         <w:rPr>
           <w:rFonts w:ascii="Arial" w:hAnsi="Arial" w:cs="Arial"/>
-          <w:color w:val="000000" w:themeColor="text1"/>
+          <w:color w:val="538135" w:themeColor="accent6" w:themeShade="BF"/>
         </w:rPr>
       </w:pPr>
       <w:proofErr w:type="spellStart"/>
       <w:r>
         <w:rPr>
           <w:rFonts w:ascii="Arial" w:hAnsi="Arial" w:cs="Arial"/>
-          <w:color w:val="000000" w:themeColor="text1"/>
+          <w:color w:val="538135" w:themeColor="accent6" w:themeShade="BF"/>
         </w:rPr>
         <w:t>Ou</w:t>
       </w:r>
@@ -26721,7 +26717,7 @@
       <w:r>
         <w:rPr>
           <w:rFonts w:ascii="Arial" w:hAnsi="Arial" w:cs="Arial"/>
-          <w:color w:val="000000" w:themeColor="text1"/>
+          <w:color w:val="538135" w:themeColor="accent6" w:themeShade="BF"/>
         </w:rPr>
         <w:t xml:space="preserve"> notebook, tablet, smartphone de </w:t>
       </w:r>
@@ -26729,7 +26725,7 @@
       <w:r>
         <w:rPr>
           <w:rFonts w:ascii="Arial" w:hAnsi="Arial" w:cs="Arial"/>
-          <w:color w:val="000000" w:themeColor="text1"/>
+          <w:color w:val="538135" w:themeColor="accent6" w:themeShade="BF"/>
         </w:rPr>
         <w:t>configuração</w:t>
       </w:r>
@@ -26737,7 +26733,7 @@
       <w:r>
         <w:rPr>
           <w:rFonts w:ascii="Arial" w:hAnsi="Arial" w:cs="Arial"/>
-          <w:color w:val="000000" w:themeColor="text1"/>
+          <w:color w:val="538135" w:themeColor="accent6" w:themeShade="BF"/>
         </w:rPr>
         <w:t xml:space="preserve"> </w:t>
       </w:r>
@@ -26745,7 +26741,7 @@
       <w:r>
         <w:rPr>
           <w:rFonts w:ascii="Arial" w:hAnsi="Arial" w:cs="Arial"/>
-          <w:color w:val="000000" w:themeColor="text1"/>
+          <w:color w:val="538135" w:themeColor="accent6" w:themeShade="BF"/>
         </w:rPr>
         <w:t>equivalente</w:t>
       </w:r>
@@ -26753,7 +26749,7 @@
       <w:r>
         <w:rPr>
           <w:rFonts w:ascii="Arial" w:hAnsi="Arial" w:cs="Arial"/>
-          <w:color w:val="000000" w:themeColor="text1"/>
+          <w:color w:val="538135" w:themeColor="accent6" w:themeShade="BF"/>
         </w:rPr>
         <w:t>.</w:t>
       </w:r>
@@ -26765,7 +26761,7 @@
         <w:jc w:val="both"/>
         <w:rPr>
           <w:rFonts w:cs="Arial"/>
-          <w:color w:val="000000" w:themeColor="text1"/>
+          <w:color w:val="538135" w:themeColor="accent6" w:themeShade="BF"/>
           <w:sz w:val="24"/>
           <w:szCs w:val="24"/>
         </w:rPr>
@@ -26775,7 +26771,7 @@
           <w:rFonts w:cs="Arial"/>
           <w:i w:val="0"/>
           <w:iCs w:val="0"/>
-          <w:color w:val="000000" w:themeColor="text1"/>
+          <w:color w:val="538135" w:themeColor="accent6" w:themeShade="BF"/>
           <w:sz w:val="24"/>
           <w:szCs w:val="24"/>
         </w:rPr>
@@ -26789,15 +26785,15 @@
         <w:jc w:val="both"/>
         <w:rPr>
           <w:rFonts w:ascii="Arial" w:hAnsi="Arial" w:cs="Arial"/>
-          <w:color w:val="000000" w:themeColor="text1"/>
-          <w:sz w:val="24"/>
-          <w:szCs w:val="24"/>
-        </w:rPr>
-      </w:pPr>
-      <w:r>
-        <w:rPr>
-          <w:rFonts w:ascii="Arial" w:hAnsi="Arial" w:cs="Arial"/>
-          <w:color w:val="000000" w:themeColor="text1"/>
+          <w:color w:val="538135" w:themeColor="accent6" w:themeShade="BF"/>
+          <w:sz w:val="24"/>
+          <w:szCs w:val="24"/>
+        </w:rPr>
+      </w:pPr>
+      <w:r>
+        <w:rPr>
+          <w:rFonts w:ascii="Arial" w:hAnsi="Arial" w:cs="Arial"/>
+          <w:color w:val="538135" w:themeColor="accent6" w:themeShade="BF"/>
           <w:sz w:val="24"/>
           <w:szCs w:val="24"/>
         </w:rPr>
@@ -26807,7 +26803,7 @@
       <w:r>
         <w:rPr>
           <w:rFonts w:ascii="Arial" w:hAnsi="Arial" w:cs="Arial"/>
-          <w:color w:val="000000" w:themeColor="text1"/>
+          <w:color w:val="538135" w:themeColor="accent6" w:themeShade="BF"/>
           <w:sz w:val="24"/>
           <w:szCs w:val="24"/>
         </w:rPr>
@@ -26817,7 +26813,7 @@
       <w:r>
         <w:rPr>
           <w:rFonts w:ascii="Arial" w:hAnsi="Arial" w:cs="Arial"/>
-          <w:color w:val="000000" w:themeColor="text1"/>
+          <w:color w:val="538135" w:themeColor="accent6" w:themeShade="BF"/>
           <w:sz w:val="24"/>
           <w:szCs w:val="24"/>
         </w:rPr>
@@ -26831,7 +26827,7 @@
         <w:jc w:val="both"/>
         <w:rPr>
           <w:rFonts w:cs="Arial"/>
-          <w:color w:val="000000" w:themeColor="text1"/>
+          <w:color w:val="538135" w:themeColor="accent6" w:themeShade="BF"/>
           <w:sz w:val="24"/>
           <w:szCs w:val="24"/>
         </w:rPr>
@@ -26841,7 +26837,7 @@
           <w:rFonts w:cs="Arial"/>
           <w:i w:val="0"/>
           <w:iCs w:val="0"/>
-          <w:color w:val="000000" w:themeColor="text1"/>
+          <w:color w:val="538135" w:themeColor="accent6" w:themeShade="BF"/>
           <w:sz w:val="24"/>
           <w:szCs w:val="24"/>
         </w:rPr>
@@ -26855,14 +26851,15 @@
         <w:jc w:val="both"/>
         <w:rPr>
           <w:rFonts w:ascii="Arial" w:hAnsi="Arial" w:cs="Arial"/>
-          <w:color w:val="000000" w:themeColor="text1"/>
-          <w:sz w:val="24"/>
-          <w:szCs w:val="24"/>
-        </w:rPr>
-      </w:pPr>
-      <w:r>
-        <w:rPr>
-          <w:rFonts w:ascii="Arial" w:hAnsi="Arial" w:cs="Arial"/>
+          <w:color w:val="538135" w:themeColor="accent6" w:themeShade="BF"/>
+          <w:sz w:val="24"/>
+          <w:szCs w:val="24"/>
+        </w:rPr>
+      </w:pPr>
+      <w:r>
+        <w:rPr>
+          <w:rFonts w:ascii="Arial" w:hAnsi="Arial" w:cs="Arial"/>
+          <w:color w:val="538135" w:themeColor="accent6" w:themeShade="BF"/>
           <w:sz w:val="24"/>
           <w:szCs w:val="24"/>
         </w:rPr>
@@ -26872,6 +26869,7 @@
       <w:r>
         <w:rPr>
           <w:rFonts w:ascii="Arial" w:hAnsi="Arial" w:cs="Arial"/>
+          <w:color w:val="538135" w:themeColor="accent6" w:themeShade="BF"/>
           <w:sz w:val="24"/>
           <w:szCs w:val="24"/>
         </w:rPr>
@@ -26881,10 +26879,31 @@
       <w:r>
         <w:rPr>
           <w:rFonts w:ascii="Arial" w:hAnsi="Arial" w:cs="Arial"/>
-          <w:sz w:val="24"/>
-          <w:szCs w:val="24"/>
-        </w:rPr>
-        <w:t>, Backend, banco de dados e a máquina do usuário.</w:t>
+          <w:color w:val="538135" w:themeColor="accent6" w:themeShade="BF"/>
+          <w:sz w:val="24"/>
+          <w:szCs w:val="24"/>
+        </w:rPr>
+        <w:t xml:space="preserve">, </w:t>
+      </w:r>
+      <w:proofErr w:type="spellStart"/>
+      <w:r>
+        <w:rPr>
+          <w:rFonts w:ascii="Arial" w:hAnsi="Arial" w:cs="Arial"/>
+          <w:color w:val="538135" w:themeColor="accent6" w:themeShade="BF"/>
+          <w:sz w:val="24"/>
+          <w:szCs w:val="24"/>
+        </w:rPr>
+        <w:t>Backend</w:t>
+      </w:r>
+      <w:proofErr w:type="spellEnd"/>
+      <w:r>
+        <w:rPr>
+          <w:rFonts w:ascii="Arial" w:hAnsi="Arial" w:cs="Arial"/>
+          <w:color w:val="538135" w:themeColor="accent6" w:themeShade="BF"/>
+          <w:sz w:val="24"/>
+          <w:szCs w:val="24"/>
+        </w:rPr>
+        <w:t>, banco de dados e a máquina do usuário.</w:t>
       </w:r>
     </w:p>
     <w:p>
@@ -26911,7 +26930,7 @@
         <w:pStyle w:val="Ttulo1"/>
         <w:spacing w:line="360" w:lineRule="auto"/>
       </w:pPr>
-      <w:bookmarkStart w:id="32" w:name="_Toc536119740"/>
+      <w:bookmarkStart w:id="34" w:name="_Toc536119740"/>
       <w:r>
         <w:lastRenderedPageBreak/>
         <w:t xml:space="preserve">5.  </w:t>
@@ -26934,7 +26953,7 @@
       <w:r>
         <w:t>ware</w:t>
       </w:r>
-      <w:bookmarkEnd w:id="32"/>
+      <w:bookmarkEnd w:id="34"/>
     </w:p>
     <w:p>
       <w:pPr>
@@ -27087,7 +27106,7 @@
         <w:pStyle w:val="Ttulo2"/>
         <w:spacing w:line="360" w:lineRule="auto"/>
       </w:pPr>
-      <w:bookmarkStart w:id="33" w:name="_Toc536119741"/>
+      <w:bookmarkStart w:id="35" w:name="_Toc536119741"/>
       <w:r>
         <w:t>5</w:t>
       </w:r>
@@ -27112,7 +27131,7 @@
       <w:r>
         <w:t xml:space="preserve"> ES3)</w:t>
       </w:r>
-      <w:bookmarkEnd w:id="33"/>
+      <w:bookmarkEnd w:id="35"/>
     </w:p>
     <w:p>
       <w:pPr>
@@ -27134,578 +27153,302 @@
     </w:p>
     <w:p>
       <w:pPr>
+        <w:pStyle w:val="Ttulo"/>
+        <w:ind w:firstLine="851"/>
+        <w:jc w:val="both"/>
+        <w:rPr>
+          <w:rFonts w:cs="Arial"/>
+          <w:b w:val="0"/>
+          <w:color w:val="538135" w:themeColor="accent6" w:themeShade="BF"/>
+          <w:sz w:val="24"/>
+          <w:szCs w:val="24"/>
+        </w:rPr>
+      </w:pPr>
+      <w:r>
+        <w:rPr>
+          <w:rFonts w:cs="Arial"/>
+          <w:b w:val="0"/>
+          <w:color w:val="538135" w:themeColor="accent6" w:themeShade="BF"/>
+          <w:sz w:val="24"/>
+          <w:szCs w:val="24"/>
+        </w:rPr>
+        <w:t>Utilização da arquitetura SOFEA, representada pela imagem abaixo.</w:t>
+      </w:r>
+      <w:r>
+        <w:rPr>
+          <w:rFonts w:cs="Arial"/>
+          <w:b w:val="0"/>
+          <w:color w:val="538135" w:themeColor="accent6" w:themeShade="BF"/>
+          <w:sz w:val="24"/>
+          <w:szCs w:val="24"/>
+        </w:rPr>
+        <w:t xml:space="preserve"> (Complementar com explicação e Diagrama de pacotes?)</w:t>
+      </w:r>
+    </w:p>
+    <w:p>
+      <w:pPr>
+        <w:rPr>
+          <w:b/>
+          <w:bCs/>
+        </w:rPr>
+      </w:pPr>
+      <w:r>
+        <w:rPr>
+          <w:noProof/>
+        </w:rPr>
+        <w:drawing>
+          <wp:anchor distT="0" distB="0" distL="114300" distR="114300" simplePos="0" relativeHeight="251662337" behindDoc="0" locked="0" layoutInCell="1" allowOverlap="1" wp14:anchorId="6D139A0B" wp14:editId="24099C19">
+            <wp:simplePos x="0" y="0"/>
+            <wp:positionH relativeFrom="margin">
+              <wp:align>center</wp:align>
+            </wp:positionH>
+            <wp:positionV relativeFrom="paragraph">
+              <wp:posOffset>258445</wp:posOffset>
+            </wp:positionV>
+            <wp:extent cx="6177454" cy="2604136"/>
+            <wp:effectExtent l="0" t="0" r="0" b="5715"/>
+            <wp:wrapSquare wrapText="bothSides"/>
+            <wp:docPr id="6" name="Imagem 6"/>
+            <wp:cNvGraphicFramePr>
+              <a:graphicFrameLocks xmlns:a="http://schemas.openxmlformats.org/drawingml/2006/main" noChangeAspect="1"/>
+            </wp:cNvGraphicFramePr>
+            <a:graphic xmlns:a="http://schemas.openxmlformats.org/drawingml/2006/main">
+              <a:graphicData uri="http://schemas.openxmlformats.org/drawingml/2006/picture">
+                <pic:pic xmlns:pic="http://schemas.openxmlformats.org/drawingml/2006/picture">
+                  <pic:nvPicPr>
+                    <pic:cNvPr id="1" name=""/>
+                    <pic:cNvPicPr/>
+                  </pic:nvPicPr>
+                  <pic:blipFill>
+                    <a:blip r:embed="rId10">
+                      <a:extLst>
+                        <a:ext uri="{28A0092B-C50C-407E-A947-70E740481C1C}">
+                          <a14:useLocalDpi xmlns:a14="http://schemas.microsoft.com/office/drawing/2010/main" val="0"/>
+                        </a:ext>
+                      </a:extLst>
+                    </a:blip>
+                    <a:stretch>
+                      <a:fillRect/>
+                    </a:stretch>
+                  </pic:blipFill>
+                  <pic:spPr>
+                    <a:xfrm>
+                      <a:off x="0" y="0"/>
+                      <a:ext cx="6177454" cy="2604136"/>
+                    </a:xfrm>
+                    <a:prstGeom prst="rect">
+                      <a:avLst/>
+                    </a:prstGeom>
+                  </pic:spPr>
+                </pic:pic>
+              </a:graphicData>
+            </a:graphic>
+            <wp14:sizeRelH relativeFrom="margin">
+              <wp14:pctWidth>0</wp14:pctWidth>
+            </wp14:sizeRelH>
+            <wp14:sizeRelV relativeFrom="margin">
+              <wp14:pctHeight>0</wp14:pctHeight>
+            </wp14:sizeRelV>
+          </wp:anchor>
+        </w:drawing>
+      </w:r>
+      <w:r>
+        <w:rPr>
+          <w:b/>
+          <w:bCs/>
+        </w:rPr>
+        <w:br w:type="page"/>
+      </w:r>
+    </w:p>
+    <w:p>
+      <w:pPr>
+        <w:pStyle w:val="Ttulo2"/>
+        <w:spacing w:after="240" w:line="360" w:lineRule="auto"/>
+      </w:pPr>
+      <w:bookmarkStart w:id="36" w:name="_Toc536119742"/>
+      <w:r>
+        <w:lastRenderedPageBreak/>
+        <w:t>5</w:t>
+      </w:r>
+      <w:r>
+        <w:t xml:space="preserve">.2 </w:t>
+      </w:r>
+      <w:r>
+        <w:t>Tecnologias utilizadas</w:t>
+      </w:r>
+      <w:r>
+        <w:t xml:space="preserve"> </w:t>
+      </w:r>
+      <w:proofErr w:type="gramStart"/>
+      <w:r>
+        <w:t>e  APIs</w:t>
+      </w:r>
+      <w:bookmarkEnd w:id="36"/>
+      <w:proofErr w:type="gramEnd"/>
+      <w:r>
+        <w:t xml:space="preserve"> </w:t>
+      </w:r>
+    </w:p>
+    <w:p>
+      <w:pPr>
+        <w:pStyle w:val="Ttulo3"/>
+        <w:rPr>
+          <w:b w:val="0"/>
+        </w:rPr>
+      </w:pPr>
+      <w:r>
+        <w:tab/>
+      </w:r>
+      <w:bookmarkStart w:id="37" w:name="_Toc536119743"/>
+      <w:r>
+        <w:t>5.2.1 Tecnologias</w:t>
+      </w:r>
+      <w:bookmarkEnd w:id="37"/>
+    </w:p>
+    <w:p>
+      <w:pPr>
         <w:spacing w:line="360" w:lineRule="auto"/>
-        <w:ind w:firstLine="709"/>
-        <w:rPr>
-          <w:rFonts w:ascii="Arial" w:hAnsi="Arial" w:cs="Arial"/>
-          <w:color w:val="2F5496" w:themeColor="accent5" w:themeShade="BF"/>
-          <w:sz w:val="24"/>
-          <w:szCs w:val="24"/>
-          <w:lang w:eastAsia="pt-BR"/>
-        </w:rPr>
-      </w:pPr>
-      <w:r>
-        <w:rPr>
-          <w:rFonts w:ascii="Arial" w:hAnsi="Arial" w:cs="Arial"/>
-          <w:color w:val="2F5496" w:themeColor="accent5" w:themeShade="BF"/>
-          <w:sz w:val="24"/>
-          <w:szCs w:val="24"/>
-        </w:rPr>
-        <w:t>A</w:t>
-      </w:r>
-      <w:r>
-        <w:rPr>
-          <w:rFonts w:ascii="Arial" w:hAnsi="Arial" w:cs="Arial"/>
-          <w:color w:val="2F5496" w:themeColor="accent5" w:themeShade="BF"/>
-          <w:sz w:val="24"/>
-          <w:szCs w:val="24"/>
-        </w:rPr>
-        <w:t>presentar</w:t>
-      </w:r>
-      <w:r>
-        <w:rPr>
-          <w:rFonts w:ascii="Arial" w:hAnsi="Arial" w:cs="Arial"/>
-          <w:color w:val="2F5496" w:themeColor="accent5" w:themeShade="BF"/>
-          <w:sz w:val="24"/>
-          <w:szCs w:val="24"/>
-          <w:lang w:eastAsia="pt-BR"/>
-        </w:rPr>
-        <w:t xml:space="preserve"> de maneira su</w:t>
-      </w:r>
-      <w:r>
-        <w:rPr>
-          <w:rFonts w:ascii="Arial" w:hAnsi="Arial" w:cs="Arial"/>
-          <w:color w:val="2F5496" w:themeColor="accent5" w:themeShade="BF"/>
-          <w:sz w:val="24"/>
-          <w:szCs w:val="24"/>
-          <w:lang w:eastAsia="pt-BR"/>
-        </w:rPr>
-        <w:t xml:space="preserve">cinta, qual foi o modelo arquitetural escolhido </w:t>
-      </w:r>
-      <w:r>
-        <w:rPr>
-          <w:rFonts w:ascii="Arial" w:hAnsi="Arial" w:cs="Arial"/>
-          <w:color w:val="2F5496" w:themeColor="accent5" w:themeShade="BF"/>
-          <w:sz w:val="24"/>
-          <w:szCs w:val="24"/>
-          <w:lang w:eastAsia="pt-BR"/>
-        </w:rPr>
-        <w:t xml:space="preserve">para o </w:t>
-      </w:r>
-      <w:r>
-        <w:rPr>
-          <w:rFonts w:ascii="Arial" w:hAnsi="Arial" w:cs="Arial"/>
-          <w:color w:val="2F5496" w:themeColor="accent5" w:themeShade="BF"/>
-          <w:sz w:val="24"/>
-          <w:szCs w:val="24"/>
-          <w:lang w:eastAsia="pt-BR"/>
-        </w:rPr>
-        <w:t xml:space="preserve">projeto. Por exemplo, o </w:t>
-      </w:r>
-      <w:r>
-        <w:rPr>
-          <w:rFonts w:ascii="Arial" w:hAnsi="Arial" w:cs="Arial"/>
-          <w:color w:val="2F5496" w:themeColor="accent5" w:themeShade="BF"/>
-          <w:sz w:val="24"/>
-          <w:szCs w:val="24"/>
-        </w:rPr>
-        <w:t>MVC (</w:t>
-      </w:r>
-      <w:proofErr w:type="spellStart"/>
-      <w:r>
-        <w:rPr>
-          <w:rFonts w:ascii="Arial" w:hAnsi="Arial" w:cs="Arial"/>
-          <w:color w:val="2F5496" w:themeColor="accent5" w:themeShade="BF"/>
-          <w:sz w:val="24"/>
-          <w:szCs w:val="24"/>
-        </w:rPr>
-        <w:t>model</w:t>
-      </w:r>
-      <w:proofErr w:type="spellEnd"/>
-      <w:r>
-        <w:rPr>
-          <w:rFonts w:ascii="Arial" w:hAnsi="Arial" w:cs="Arial"/>
-          <w:color w:val="2F5496" w:themeColor="accent5" w:themeShade="BF"/>
-          <w:sz w:val="24"/>
-          <w:szCs w:val="24"/>
-        </w:rPr>
-        <w:t xml:space="preserve">, </w:t>
-      </w:r>
-      <w:proofErr w:type="spellStart"/>
-      <w:r>
-        <w:rPr>
-          <w:rFonts w:ascii="Arial" w:hAnsi="Arial" w:cs="Arial"/>
-          <w:color w:val="2F5496" w:themeColor="accent5" w:themeShade="BF"/>
-          <w:sz w:val="24"/>
-          <w:szCs w:val="24"/>
-        </w:rPr>
-        <w:t>view</w:t>
-      </w:r>
-      <w:proofErr w:type="spellEnd"/>
-      <w:r>
-        <w:rPr>
-          <w:rFonts w:ascii="Arial" w:hAnsi="Arial" w:cs="Arial"/>
-          <w:color w:val="2F5496" w:themeColor="accent5" w:themeShade="BF"/>
-          <w:sz w:val="24"/>
-          <w:szCs w:val="24"/>
-        </w:rPr>
-        <w:t xml:space="preserve">, </w:t>
-      </w:r>
-      <w:proofErr w:type="spellStart"/>
-      <w:r>
-        <w:rPr>
-          <w:rFonts w:ascii="Arial" w:hAnsi="Arial" w:cs="Arial"/>
-          <w:color w:val="2F5496" w:themeColor="accent5" w:themeShade="BF"/>
-          <w:sz w:val="24"/>
-          <w:szCs w:val="24"/>
-        </w:rPr>
-        <w:t>controller</w:t>
-      </w:r>
-      <w:proofErr w:type="spellEnd"/>
-      <w:r>
-        <w:rPr>
-          <w:rFonts w:ascii="Arial" w:hAnsi="Arial" w:cs="Arial"/>
-          <w:color w:val="2F5496" w:themeColor="accent5" w:themeShade="BF"/>
-          <w:sz w:val="24"/>
-          <w:szCs w:val="24"/>
-        </w:rPr>
-        <w:t>)</w:t>
-      </w:r>
-      <w:r>
-        <w:rPr>
-          <w:rFonts w:ascii="Arial" w:hAnsi="Arial" w:cs="Arial"/>
-          <w:color w:val="2F5496" w:themeColor="accent5" w:themeShade="BF"/>
-          <w:sz w:val="24"/>
-          <w:szCs w:val="24"/>
-        </w:rPr>
-        <w:t>.</w:t>
-      </w:r>
-      <w:r>
-        <w:rPr>
-          <w:rFonts w:ascii="Arial" w:hAnsi="Arial" w:cs="Arial"/>
-          <w:color w:val="2F5496" w:themeColor="accent5" w:themeShade="BF"/>
-          <w:sz w:val="24"/>
-          <w:szCs w:val="24"/>
-          <w:lang w:eastAsia="pt-BR"/>
-        </w:rPr>
-        <w:t xml:space="preserve">  É interessante incluir figuras facil</w:t>
-      </w:r>
-      <w:r>
-        <w:rPr>
-          <w:rFonts w:ascii="Arial" w:hAnsi="Arial" w:cs="Arial"/>
-          <w:color w:val="2F5496" w:themeColor="accent5" w:themeShade="BF"/>
-          <w:sz w:val="24"/>
-          <w:szCs w:val="24"/>
-          <w:lang w:eastAsia="pt-BR"/>
-        </w:rPr>
-        <w:t>itando o entendimento dos componentes</w:t>
-      </w:r>
-      <w:r>
-        <w:rPr>
-          <w:rFonts w:ascii="Arial" w:hAnsi="Arial" w:cs="Arial"/>
-          <w:color w:val="2F5496" w:themeColor="accent5" w:themeShade="BF"/>
-          <w:sz w:val="24"/>
-          <w:szCs w:val="24"/>
-          <w:lang w:eastAsia="pt-BR"/>
-        </w:rPr>
-        <w:t xml:space="preserve">. </w:t>
-      </w:r>
-    </w:p>
-    <w:p>
-      <w:pPr>
-        <w:spacing w:line="360" w:lineRule="auto"/>
-        <w:rPr>
-          <w:sz w:val="18"/>
-        </w:rPr>
-      </w:pPr>
-    </w:p>
-    <w:p>
-      <w:pPr>
-        <w:spacing w:line="360" w:lineRule="auto"/>
-        <w:rPr>
-          <w:sz w:val="18"/>
-        </w:rPr>
-      </w:pPr>
-    </w:p>
-    <w:p>
-      <w:pPr>
-        <w:pStyle w:val="Ttulo2"/>
-        <w:spacing w:line="360" w:lineRule="auto"/>
-      </w:pPr>
-      <w:bookmarkStart w:id="34" w:name="_Toc536119742"/>
-      <w:r>
-        <w:t>5</w:t>
-      </w:r>
-      <w:r>
-        <w:t xml:space="preserve">.2 </w:t>
-      </w:r>
-      <w:r>
-        <w:t xml:space="preserve">Tecnologias </w:t>
-      </w:r>
-      <w:r>
-        <w:t xml:space="preserve"> utilizadas</w:t>
-      </w:r>
-      <w:r>
-        <w:t xml:space="preserve"> e  APIs</w:t>
-      </w:r>
-      <w:bookmarkEnd w:id="34"/>
-      <w:r>
-        <w:t xml:space="preserve"> </w:t>
-      </w:r>
-    </w:p>
-    <w:p>
-      <w:pPr>
-        <w:spacing w:line="360" w:lineRule="auto"/>
-        <w:rPr>
-          <w:rFonts w:ascii="Arial" w:hAnsi="Arial" w:cs="Arial"/>
-          <w:b/>
-          <w:sz w:val="28"/>
-          <w:szCs w:val="28"/>
-        </w:rPr>
-      </w:pPr>
-    </w:p>
-    <w:p>
-      <w:pPr>
-        <w:pStyle w:val="Ttulo3"/>
-        <w:rPr>
-          <w:b w:val="0"/>
-        </w:rPr>
-      </w:pPr>
-      <w:r>
-        <w:tab/>
-      </w:r>
-      <w:bookmarkStart w:id="35" w:name="_Toc536119743"/>
-      <w:r>
-        <w:t>5.2.1 Tecnologias</w:t>
-      </w:r>
-      <w:bookmarkEnd w:id="35"/>
-    </w:p>
-    <w:p>
-      <w:pPr>
-        <w:spacing w:line="360" w:lineRule="auto"/>
-        <w:ind w:firstLine="709"/>
-        <w:rPr>
-          <w:rFonts w:ascii="Arial" w:hAnsi="Arial" w:cs="Arial"/>
-          <w:color w:val="2F5496" w:themeColor="accent5" w:themeShade="BF"/>
-          <w:sz w:val="24"/>
-          <w:szCs w:val="24"/>
-        </w:rPr>
-      </w:pPr>
-      <w:r>
-        <w:rPr>
-          <w:rFonts w:ascii="Arial" w:hAnsi="Arial" w:cs="Arial"/>
-          <w:color w:val="2F5496" w:themeColor="accent5" w:themeShade="BF"/>
-          <w:sz w:val="24"/>
-          <w:szCs w:val="24"/>
-        </w:rPr>
-        <w:t>Descrever a tecnologia que será utilizada para desenvolvimento da aplicação, principalmente se for uma tecnologia nova. Exemplo:  nova linguagem, framework, banco de dados ou hardware. Se necessário podem ser incluídas subseções.</w:t>
-      </w:r>
-      <w:r>
-        <w:rPr>
-          <w:rFonts w:ascii="Arial" w:hAnsi="Arial" w:cs="Arial"/>
-          <w:color w:val="2F5496" w:themeColor="accent5" w:themeShade="BF"/>
-          <w:sz w:val="24"/>
-          <w:szCs w:val="24"/>
-        </w:rPr>
-        <w:t xml:space="preserve"> Indicar referências.</w:t>
-      </w:r>
-    </w:p>
-    <w:p>
-      <w:pPr>
-        <w:spacing w:line="360" w:lineRule="auto"/>
-        <w:rPr>
-          <w:rFonts w:ascii="Arial" w:hAnsi="Arial" w:cs="Arial"/>
-          <w:color w:val="2F5496" w:themeColor="accent5" w:themeShade="BF"/>
-          <w:sz w:val="24"/>
-          <w:szCs w:val="24"/>
-        </w:rPr>
-      </w:pPr>
-      <w:r>
-        <w:rPr>
-          <w:rFonts w:ascii="Arial" w:hAnsi="Arial" w:cs="Arial"/>
-          <w:color w:val="2F5496" w:themeColor="accent5" w:themeShade="BF"/>
-          <w:sz w:val="24"/>
-          <w:szCs w:val="24"/>
-        </w:rPr>
-        <w:t xml:space="preserve">Exemplo: </w:t>
-      </w:r>
-      <w:r>
-        <w:rPr>
-          <w:rFonts w:ascii="Arial" w:hAnsi="Arial" w:cs="Arial"/>
-          <w:color w:val="2F5496" w:themeColor="accent5" w:themeShade="BF"/>
-          <w:sz w:val="24"/>
-          <w:szCs w:val="24"/>
-        </w:rPr>
-        <w:t xml:space="preserve">“As tecnologias utilizadas para </w:t>
-      </w:r>
-      <w:r>
-        <w:rPr>
-          <w:rFonts w:ascii="Arial" w:hAnsi="Arial" w:cs="Arial"/>
-          <w:color w:val="2F5496" w:themeColor="accent5" w:themeShade="BF"/>
+        <w:ind w:firstLine="851"/>
+        <w:jc w:val="both"/>
+        <w:rPr>
+          <w:rFonts w:ascii="Arial" w:hAnsi="Arial" w:cs="Arial"/>
+          <w:bCs/>
+          <w:color w:val="538135" w:themeColor="accent6" w:themeShade="BF"/>
+          <w:sz w:val="24"/>
+          <w:szCs w:val="24"/>
+        </w:rPr>
+      </w:pPr>
+      <w:r>
+        <w:rPr>
+          <w:rFonts w:ascii="Arial" w:hAnsi="Arial" w:cs="Arial"/>
+          <w:bCs/>
+          <w:color w:val="538135" w:themeColor="accent6" w:themeShade="BF"/>
+          <w:sz w:val="24"/>
+          <w:szCs w:val="24"/>
+        </w:rPr>
+        <w:t xml:space="preserve">As tecnologias utilizadas para </w:t>
+      </w:r>
+      <w:r>
+        <w:rPr>
+          <w:rFonts w:ascii="Arial" w:hAnsi="Arial" w:cs="Arial"/>
+          <w:bCs/>
+          <w:color w:val="538135" w:themeColor="accent6" w:themeShade="BF"/>
           <w:sz w:val="24"/>
           <w:szCs w:val="24"/>
         </w:rPr>
         <w:t xml:space="preserve">o desenvolvimento do aplicativo serão relacionadas a seguir. </w:t>
       </w:r>
-      <w:bookmarkStart w:id="36" w:name="_Toc504810532"/>
-    </w:p>
-    <w:p>
-      <w:pPr>
-        <w:rPr>
-          <w:rFonts w:ascii="Arial" w:hAnsi="Arial" w:cs="Arial"/>
-          <w:b/>
-          <w:color w:val="2F5496" w:themeColor="accent5" w:themeShade="BF"/>
-          <w:szCs w:val="24"/>
-        </w:rPr>
-      </w:pPr>
-      <w:r>
-        <w:rPr>
-          <w:rFonts w:ascii="Arial" w:hAnsi="Arial" w:cs="Arial"/>
-          <w:b/>
-          <w:color w:val="2F5496" w:themeColor="accent5" w:themeShade="BF"/>
-          <w:szCs w:val="24"/>
-        </w:rPr>
-        <w:br w:type="page"/>
-      </w:r>
+      <w:bookmarkStart w:id="38" w:name="_Toc504810532"/>
     </w:p>
     <w:p>
       <w:pPr>
         <w:pStyle w:val="Subttulo"/>
         <w:spacing w:line="360" w:lineRule="auto"/>
       </w:pPr>
+      <w:r>
+        <w:t xml:space="preserve">Front-End: </w:t>
+      </w:r>
       <w:proofErr w:type="spellStart"/>
       <w:r>
-        <w:lastRenderedPageBreak/>
-        <w:t>NativeScript</w:t>
+        <w:t>React</w:t>
       </w:r>
       <w:proofErr w:type="spellEnd"/>
-      <w:r>
-        <w:t xml:space="preserve"> (front-</w:t>
+    </w:p>
+    <w:p>
+      <w:pPr>
+        <w:spacing w:line="360" w:lineRule="auto"/>
+        <w:ind w:firstLine="851"/>
+        <w:jc w:val="both"/>
+        <w:rPr>
+          <w:rFonts w:ascii="Arial" w:hAnsi="Arial" w:cs="Arial"/>
+          <w:bCs/>
+          <w:color w:val="538135" w:themeColor="accent6" w:themeShade="BF"/>
+          <w:sz w:val="24"/>
+          <w:szCs w:val="24"/>
+        </w:rPr>
+      </w:pPr>
+      <w:r>
+        <w:rPr>
+          <w:rFonts w:ascii="Arial" w:hAnsi="Arial" w:cs="Arial"/>
+          <w:bCs/>
+          <w:color w:val="538135" w:themeColor="accent6" w:themeShade="BF"/>
+          <w:sz w:val="24"/>
+          <w:szCs w:val="24"/>
+        </w:rPr>
+        <w:t xml:space="preserve">O </w:t>
       </w:r>
       <w:proofErr w:type="spellStart"/>
       <w:r>
-        <w:t>end</w:t>
+        <w:rPr>
+          <w:rFonts w:ascii="Arial" w:hAnsi="Arial" w:cs="Arial"/>
+          <w:bCs/>
+          <w:color w:val="538135" w:themeColor="accent6" w:themeShade="BF"/>
+          <w:sz w:val="24"/>
+          <w:szCs w:val="24"/>
+        </w:rPr>
+        <w:t>React</w:t>
       </w:r>
       <w:proofErr w:type="spellEnd"/>
       <w:r>
-        <w:t>)</w:t>
-      </w:r>
-      <w:bookmarkEnd w:id="36"/>
-    </w:p>
-    <w:p>
-      <w:pPr>
-        <w:spacing w:line="360" w:lineRule="auto"/>
-        <w:rPr>
-          <w:rFonts w:ascii="Arial" w:hAnsi="Arial" w:cs="Arial"/>
-          <w:color w:val="2F5496" w:themeColor="accent5" w:themeShade="BF"/>
-          <w:sz w:val="24"/>
-          <w:szCs w:val="24"/>
-        </w:rPr>
-      </w:pPr>
-      <w:r>
-        <w:rPr>
-          <w:rFonts w:ascii="Arial" w:hAnsi="Arial" w:cs="Arial"/>
-          <w:b/>
+        <w:rPr>
+          <w:rFonts w:ascii="Arial" w:hAnsi="Arial" w:cs="Arial"/>
           <w:bCs/>
-          <w:color w:val="2F5496" w:themeColor="accent5" w:themeShade="BF"/>
-          <w:sz w:val="24"/>
-          <w:szCs w:val="24"/>
-        </w:rPr>
-        <w:tab/>
+          <w:color w:val="538135" w:themeColor="accent6" w:themeShade="BF"/>
+          <w:sz w:val="24"/>
+          <w:szCs w:val="24"/>
+        </w:rPr>
+        <w:t xml:space="preserve"> é uma biblioteca </w:t>
       </w:r>
       <w:proofErr w:type="spellStart"/>
       <w:r>
         <w:rPr>
           <w:rFonts w:ascii="Arial" w:hAnsi="Arial" w:cs="Arial"/>
           <w:bCs/>
-          <w:color w:val="2F5496" w:themeColor="accent5" w:themeShade="BF"/>
-          <w:sz w:val="24"/>
-          <w:szCs w:val="24"/>
-        </w:rPr>
-        <w:t>NativeScript</w:t>
+          <w:color w:val="538135" w:themeColor="accent6" w:themeShade="BF"/>
+          <w:sz w:val="24"/>
+          <w:szCs w:val="24"/>
+        </w:rPr>
+        <w:t>JavaScript</w:t>
       </w:r>
       <w:proofErr w:type="spellEnd"/>
       <w:r>
         <w:rPr>
           <w:rFonts w:ascii="Arial" w:hAnsi="Arial" w:cs="Arial"/>
-          <w:color w:val="2F5496" w:themeColor="accent5" w:themeShade="BF"/>
-          <w:sz w:val="24"/>
-          <w:szCs w:val="24"/>
-        </w:rPr>
-        <w:t xml:space="preserve"> </w:t>
-      </w:r>
-      <w:r>
-        <w:rPr>
-          <w:rFonts w:ascii="Arial" w:hAnsi="Arial" w:cs="Arial"/>
-          <w:color w:val="2F5496" w:themeColor="accent5" w:themeShade="BF"/>
-          <w:sz w:val="24"/>
-          <w:szCs w:val="24"/>
-        </w:rPr>
-        <w:t>(</w:t>
+          <w:bCs/>
+          <w:color w:val="538135" w:themeColor="accent6" w:themeShade="BF"/>
+          <w:sz w:val="24"/>
+          <w:szCs w:val="24"/>
+        </w:rPr>
+        <w:t xml:space="preserve"> declarativa, eficiente e flexível para criar interfaces com o usuário. Ela permite compor interfaces de usuário complexas a partir de pequenas e isolados trechos de códigos chamados de componentes. Uma aplicação </w:t>
       </w:r>
       <w:proofErr w:type="spellStart"/>
       <w:r>
         <w:rPr>
           <w:rFonts w:ascii="Arial" w:hAnsi="Arial" w:cs="Arial"/>
-          <w:color w:val="2F5496" w:themeColor="accent5" w:themeShade="BF"/>
-          <w:sz w:val="24"/>
-          <w:szCs w:val="24"/>
-        </w:rPr>
-        <w:t>NativeScript</w:t>
+          <w:bCs/>
+          <w:color w:val="538135" w:themeColor="accent6" w:themeShade="BF"/>
+          <w:sz w:val="24"/>
+          <w:szCs w:val="24"/>
+        </w:rPr>
+        <w:t>React</w:t>
       </w:r>
       <w:proofErr w:type="spellEnd"/>
       <w:r>
         <w:rPr>
           <w:rFonts w:ascii="Arial" w:hAnsi="Arial" w:cs="Arial"/>
-          <w:color w:val="2F5496" w:themeColor="accent5" w:themeShade="BF"/>
-          <w:sz w:val="24"/>
-          <w:szCs w:val="24"/>
-        </w:rPr>
-        <w:t xml:space="preserve">, 2017) é um framework gratuito e open </w:t>
-      </w:r>
-      <w:proofErr w:type="spellStart"/>
-      <w:r>
-        <w:rPr>
-          <w:rFonts w:ascii="Arial" w:hAnsi="Arial" w:cs="Arial"/>
-          <w:color w:val="2F5496" w:themeColor="accent5" w:themeShade="BF"/>
-          <w:sz w:val="24"/>
-          <w:szCs w:val="24"/>
-        </w:rPr>
-        <w:t>source</w:t>
-      </w:r>
-      <w:proofErr w:type="spellEnd"/>
-      <w:r>
-        <w:rPr>
-          <w:rFonts w:ascii="Arial" w:hAnsi="Arial" w:cs="Arial"/>
-          <w:color w:val="2F5496" w:themeColor="accent5" w:themeShade="BF"/>
-          <w:sz w:val="24"/>
-          <w:szCs w:val="24"/>
-        </w:rPr>
-        <w:t xml:space="preserve"> para a construção de aplicações nativas para Android e iOS usando JavaScript e CSS.</w:t>
-      </w:r>
-      <w:r>
-        <w:rPr>
-          <w:rFonts w:ascii="Arial" w:hAnsi="Arial" w:cs="Arial"/>
-          <w:color w:val="2F5496" w:themeColor="accent5" w:themeShade="BF"/>
-          <w:sz w:val="24"/>
-          <w:szCs w:val="24"/>
-        </w:rPr>
-        <w:t xml:space="preserve"> Segundo o fabricante, o</w:t>
-      </w:r>
-      <w:r>
-        <w:rPr>
-          <w:rFonts w:ascii="Arial" w:hAnsi="Arial" w:cs="Arial"/>
-          <w:color w:val="2F5496" w:themeColor="accent5" w:themeShade="BF"/>
-          <w:sz w:val="24"/>
-          <w:szCs w:val="24"/>
-        </w:rPr>
-        <w:t xml:space="preserve"> </w:t>
-      </w:r>
-      <w:proofErr w:type="spellStart"/>
-      <w:r>
-        <w:rPr>
-          <w:rFonts w:ascii="Arial" w:hAnsi="Arial" w:cs="Arial"/>
-          <w:color w:val="2F5496" w:themeColor="accent5" w:themeShade="BF"/>
-          <w:sz w:val="24"/>
-          <w:szCs w:val="24"/>
-        </w:rPr>
-        <w:t>NativeScript</w:t>
-      </w:r>
-      <w:proofErr w:type="spellEnd"/>
-      <w:r>
-        <w:rPr>
-          <w:rFonts w:ascii="Arial" w:eastAsia="Arial" w:hAnsi="Arial" w:cs="Arial"/>
-          <w:color w:val="2F5496" w:themeColor="accent5" w:themeShade="BF"/>
-          <w:sz w:val="24"/>
-          <w:szCs w:val="24"/>
-        </w:rPr>
-        <w:t xml:space="preserve"> </w:t>
-      </w:r>
-      <w:r>
-        <w:rPr>
-          <w:rFonts w:ascii="Arial" w:hAnsi="Arial" w:cs="Arial"/>
-          <w:color w:val="2F5496" w:themeColor="accent5" w:themeShade="BF"/>
-          <w:sz w:val="24"/>
-          <w:szCs w:val="24"/>
-        </w:rPr>
-        <w:t xml:space="preserve">processa </w:t>
-      </w:r>
-      <w:proofErr w:type="spellStart"/>
-      <w:r>
-        <w:rPr>
-          <w:rFonts w:ascii="Arial" w:hAnsi="Arial" w:cs="Arial"/>
-          <w:color w:val="2F5496" w:themeColor="accent5" w:themeShade="BF"/>
-          <w:sz w:val="24"/>
-          <w:szCs w:val="24"/>
-        </w:rPr>
-        <w:t>UIs</w:t>
-      </w:r>
-      <w:proofErr w:type="spellEnd"/>
-      <w:r>
-        <w:rPr>
-          <w:rFonts w:ascii="Arial" w:hAnsi="Arial" w:cs="Arial"/>
-          <w:color w:val="2F5496" w:themeColor="accent5" w:themeShade="BF"/>
-          <w:sz w:val="24"/>
-          <w:szCs w:val="24"/>
-        </w:rPr>
-        <w:t xml:space="preserve"> (interfaces do usuário) com o mecanismo de renderização da plataforma nativa em </w:t>
-      </w:r>
-      <w:proofErr w:type="spellStart"/>
-      <w:r>
-        <w:rPr>
-          <w:rFonts w:ascii="Arial" w:hAnsi="Arial" w:cs="Arial"/>
-          <w:color w:val="2F5496" w:themeColor="accent5" w:themeShade="BF"/>
-          <w:sz w:val="24"/>
-          <w:szCs w:val="24"/>
-        </w:rPr>
-        <w:t>WebViews</w:t>
-      </w:r>
-      <w:proofErr w:type="spellEnd"/>
-      <w:r>
-        <w:rPr>
-          <w:rFonts w:ascii="Arial" w:hAnsi="Arial" w:cs="Arial"/>
-          <w:color w:val="2F5496" w:themeColor="accent5" w:themeShade="BF"/>
-          <w:sz w:val="24"/>
-          <w:szCs w:val="24"/>
-        </w:rPr>
-        <w:t xml:space="preserve">, resultando em </w:t>
-      </w:r>
-      <w:r>
-        <w:rPr>
-          <w:rFonts w:ascii="Arial" w:hAnsi="Arial" w:cs="Arial"/>
-          <w:color w:val="2F5496" w:themeColor="accent5" w:themeShade="BF"/>
-          <w:sz w:val="24"/>
-          <w:szCs w:val="24"/>
-        </w:rPr>
-        <w:t>UI e desempenho nativos........</w:t>
-      </w:r>
-      <w:proofErr w:type="spellStart"/>
-      <w:r>
-        <w:rPr>
-          <w:rFonts w:ascii="Arial" w:hAnsi="Arial" w:cs="Arial"/>
-          <w:color w:val="2F5496" w:themeColor="accent5" w:themeShade="BF"/>
-          <w:sz w:val="24"/>
-          <w:szCs w:val="24"/>
-        </w:rPr>
-        <w:t>etc</w:t>
-      </w:r>
-      <w:proofErr w:type="spellEnd"/>
-      <w:r>
-        <w:rPr>
-          <w:rFonts w:ascii="Arial" w:hAnsi="Arial" w:cs="Arial"/>
-          <w:color w:val="2F5496" w:themeColor="accent5" w:themeShade="BF"/>
-          <w:sz w:val="24"/>
-          <w:szCs w:val="24"/>
-        </w:rPr>
-        <w:t>, etc.”</w:t>
-      </w:r>
-    </w:p>
-    <w:p>
-      <w:pPr>
-        <w:spacing w:line="360" w:lineRule="auto"/>
-        <w:rPr>
-          <w:rFonts w:ascii="Arial" w:hAnsi="Arial" w:cs="Arial"/>
-          <w:color w:val="2F5496" w:themeColor="accent5" w:themeShade="BF"/>
+          <w:bCs/>
+          <w:color w:val="538135" w:themeColor="accent6" w:themeShade="BF"/>
+          <w:sz w:val="24"/>
+          <w:szCs w:val="24"/>
+        </w:rPr>
+        <w:t xml:space="preserve"> é essencialmente uma árvore de componentes e possui pelo menos um componente que é conhecido como componente raiz ou root que contém outros componentes filhos.</w:t>
+      </w:r>
+    </w:p>
+    <w:p>
+      <w:pPr>
+        <w:ind w:left="708"/>
+        <w:rPr>
+          <w:szCs w:val="24"/>
         </w:rPr>
       </w:pPr>
     </w:p>
@@ -27714,158 +27457,240 @@
         <w:pStyle w:val="Subttulo"/>
         <w:spacing w:line="360" w:lineRule="auto"/>
       </w:pPr>
-      <w:bookmarkStart w:id="37" w:name="_Toc504810534"/>
-      <w:bookmarkStart w:id="38" w:name="_Toc504810533"/>
-      <w:r>
-        <w:t>Node.js (</w:t>
+      <w:r>
+        <w:t>Back-End: Spring</w:t>
+      </w:r>
+    </w:p>
+    <w:p>
+      <w:pPr>
+        <w:spacing w:line="360" w:lineRule="auto"/>
+        <w:ind w:firstLine="851"/>
+        <w:jc w:val="both"/>
+        <w:rPr>
+          <w:rFonts w:ascii="Arial" w:hAnsi="Arial" w:cs="Arial"/>
+          <w:bCs/>
+          <w:color w:val="538135" w:themeColor="accent6" w:themeShade="BF"/>
+          <w:sz w:val="24"/>
+          <w:szCs w:val="24"/>
+        </w:rPr>
+      </w:pPr>
+      <w:r>
+        <w:rPr>
+          <w:rFonts w:ascii="Arial" w:hAnsi="Arial" w:cs="Arial"/>
+          <w:bCs/>
+          <w:color w:val="538135" w:themeColor="accent6" w:themeShade="BF"/>
+          <w:sz w:val="24"/>
+          <w:szCs w:val="24"/>
+        </w:rPr>
+        <w:t xml:space="preserve">Spring é um framework de código aberto (open </w:t>
       </w:r>
       <w:proofErr w:type="spellStart"/>
       <w:r>
-        <w:t>back-end</w:t>
+        <w:rPr>
+          <w:rFonts w:ascii="Arial" w:hAnsi="Arial" w:cs="Arial"/>
+          <w:bCs/>
+          <w:color w:val="538135" w:themeColor="accent6" w:themeShade="BF"/>
+          <w:sz w:val="24"/>
+          <w:szCs w:val="24"/>
+        </w:rPr>
+        <w:t>source</w:t>
       </w:r>
       <w:proofErr w:type="spellEnd"/>
       <w:r>
-        <w:t>)</w:t>
-      </w:r>
-      <w:bookmarkEnd w:id="37"/>
+        <w:rPr>
+          <w:rFonts w:ascii="Arial" w:hAnsi="Arial" w:cs="Arial"/>
+          <w:bCs/>
+          <w:color w:val="538135" w:themeColor="accent6" w:themeShade="BF"/>
+          <w:sz w:val="24"/>
+          <w:szCs w:val="24"/>
+        </w:rPr>
+        <w:t xml:space="preserve">), criado por Rod Johnson, em meados de 2002, e apresentado no seu livro Expert </w:t>
+      </w:r>
+      <w:proofErr w:type="spellStart"/>
+      <w:r>
+        <w:rPr>
+          <w:rFonts w:ascii="Arial" w:hAnsi="Arial" w:cs="Arial"/>
+          <w:bCs/>
+          <w:color w:val="538135" w:themeColor="accent6" w:themeShade="BF"/>
+          <w:sz w:val="24"/>
+          <w:szCs w:val="24"/>
+        </w:rPr>
+        <w:t>One-on-One</w:t>
+      </w:r>
+      <w:proofErr w:type="spellEnd"/>
+      <w:r>
+        <w:rPr>
+          <w:rFonts w:ascii="Arial" w:hAnsi="Arial" w:cs="Arial"/>
+          <w:bCs/>
+          <w:color w:val="538135" w:themeColor="accent6" w:themeShade="BF"/>
+          <w:sz w:val="24"/>
+          <w:szCs w:val="24"/>
+        </w:rPr>
+        <w:t xml:space="preserve">: JEE Design </w:t>
+      </w:r>
+      <w:proofErr w:type="spellStart"/>
+      <w:r>
+        <w:rPr>
+          <w:rFonts w:ascii="Arial" w:hAnsi="Arial" w:cs="Arial"/>
+          <w:bCs/>
+          <w:color w:val="538135" w:themeColor="accent6" w:themeShade="BF"/>
+          <w:sz w:val="24"/>
+          <w:szCs w:val="24"/>
+        </w:rPr>
+        <w:t>and</w:t>
+      </w:r>
+      <w:proofErr w:type="spellEnd"/>
+      <w:r>
+        <w:rPr>
+          <w:rFonts w:ascii="Arial" w:hAnsi="Arial" w:cs="Arial"/>
+          <w:bCs/>
+          <w:color w:val="538135" w:themeColor="accent6" w:themeShade="BF"/>
+          <w:sz w:val="24"/>
+          <w:szCs w:val="24"/>
+        </w:rPr>
+        <w:t xml:space="preserve"> </w:t>
+      </w:r>
+      <w:proofErr w:type="spellStart"/>
+      <w:r>
+        <w:rPr>
+          <w:rFonts w:ascii="Arial" w:hAnsi="Arial" w:cs="Arial"/>
+          <w:bCs/>
+          <w:color w:val="538135" w:themeColor="accent6" w:themeShade="BF"/>
+          <w:sz w:val="24"/>
+          <w:szCs w:val="24"/>
+        </w:rPr>
+        <w:t>Development</w:t>
+      </w:r>
+      <w:proofErr w:type="spellEnd"/>
+      <w:r>
+        <w:rPr>
+          <w:rFonts w:ascii="Arial" w:hAnsi="Arial" w:cs="Arial"/>
+          <w:bCs/>
+          <w:color w:val="538135" w:themeColor="accent6" w:themeShade="BF"/>
+          <w:sz w:val="24"/>
+          <w:szCs w:val="24"/>
+        </w:rPr>
+        <w:t xml:space="preserve">. Foi criado com o intuito simplificar a programação em Java, possibilitando construir aplicações que antes só era possível utilizando </w:t>
+      </w:r>
+      <w:proofErr w:type="spellStart"/>
+      <w:r>
+        <w:rPr>
+          <w:rFonts w:ascii="Arial" w:hAnsi="Arial" w:cs="Arial"/>
+          <w:bCs/>
+          <w:color w:val="538135" w:themeColor="accent6" w:themeShade="BF"/>
+          <w:sz w:val="24"/>
+          <w:szCs w:val="24"/>
+        </w:rPr>
+        <w:t>EJB’s</w:t>
+      </w:r>
+      <w:proofErr w:type="spellEnd"/>
+      <w:r>
+        <w:rPr>
+          <w:rFonts w:ascii="Arial" w:hAnsi="Arial" w:cs="Arial"/>
+          <w:bCs/>
+          <w:color w:val="538135" w:themeColor="accent6" w:themeShade="BF"/>
+          <w:sz w:val="24"/>
+          <w:szCs w:val="24"/>
+        </w:rPr>
+        <w:t xml:space="preserve"> (Enterprise </w:t>
+      </w:r>
+      <w:proofErr w:type="spellStart"/>
+      <w:r>
+        <w:rPr>
+          <w:rFonts w:ascii="Arial" w:hAnsi="Arial" w:cs="Arial"/>
+          <w:bCs/>
+          <w:color w:val="538135" w:themeColor="accent6" w:themeShade="BF"/>
+          <w:sz w:val="24"/>
+          <w:szCs w:val="24"/>
+        </w:rPr>
+        <w:t>JavaBeans</w:t>
+      </w:r>
+      <w:proofErr w:type="spellEnd"/>
+      <w:r>
+        <w:rPr>
+          <w:rFonts w:ascii="Arial" w:hAnsi="Arial" w:cs="Arial"/>
+          <w:bCs/>
+          <w:color w:val="538135" w:themeColor="accent6" w:themeShade="BF"/>
+          <w:sz w:val="24"/>
+          <w:szCs w:val="24"/>
+        </w:rPr>
+        <w:t>).</w:t>
+      </w:r>
     </w:p>
     <w:p>
       <w:pPr>
         <w:spacing w:line="360" w:lineRule="auto"/>
-        <w:rPr>
-          <w:rFonts w:ascii="Arial" w:hAnsi="Arial" w:cs="Arial"/>
-          <w:b/>
+        <w:ind w:firstLine="851"/>
+        <w:jc w:val="both"/>
+        <w:rPr>
+          <w:rFonts w:ascii="Arial" w:hAnsi="Arial" w:cs="Arial"/>
+          <w:bCs/>
+          <w:color w:val="538135" w:themeColor="accent6" w:themeShade="BF"/>
+          <w:sz w:val="24"/>
+          <w:szCs w:val="24"/>
+        </w:rPr>
+      </w:pPr>
+      <w:r>
+        <w:rPr>
+          <w:rFonts w:ascii="Arial" w:hAnsi="Arial" w:cs="Arial"/>
+          <w:bCs/>
+          <w:color w:val="538135" w:themeColor="accent6" w:themeShade="BF"/>
+          <w:sz w:val="24"/>
+          <w:szCs w:val="24"/>
+        </w:rPr>
+        <w:t>O Spring atualmente possui diversos módulos como Spring Data (trata da persistência), Spring Security (trata da segurança da aplicação) entre outros módulos. Mas o principal (core) pode ser utilizado em qualquer aplicação Java, as principais funcionalidades são a injeção de dependência (CDI) e a programação orientada a aspectos (AOP), cabe ao desenvolvedor dizer ao Spring o que quer usar. O que faz dele uma poderosa ferramenta, pois não existe a necessidade de se arrastar todas as ferramentas do framework para criar uma aplicação simples.</w:t>
+      </w:r>
+    </w:p>
+    <w:p>
+      <w:pPr>
+        <w:ind w:left="708"/>
+        <w:rPr>
+          <w:szCs w:val="24"/>
+        </w:rPr>
+      </w:pPr>
+    </w:p>
+    <w:p>
+      <w:pPr>
+        <w:pStyle w:val="Subttulo"/>
+        <w:spacing w:line="360" w:lineRule="auto"/>
+      </w:pPr>
+      <w:r>
+        <w:t>Banco de Dados: SQL Server</w:t>
+      </w:r>
+    </w:p>
+    <w:p>
+      <w:pPr>
+        <w:spacing w:line="360" w:lineRule="auto"/>
+        <w:ind w:firstLine="851"/>
+        <w:jc w:val="both"/>
+        <w:rPr>
+          <w:rFonts w:ascii="Arial" w:hAnsi="Arial" w:cs="Arial"/>
+          <w:bCs/>
+          <w:color w:val="538135" w:themeColor="accent6" w:themeShade="BF"/>
+          <w:sz w:val="24"/>
+          <w:szCs w:val="24"/>
+        </w:rPr>
+      </w:pPr>
+      <w:r>
+        <w:rPr>
+          <w:rFonts w:ascii="Arial" w:hAnsi="Arial" w:cs="Arial"/>
+          <w:bCs/>
+          <w:color w:val="538135" w:themeColor="accent6" w:themeShade="BF"/>
+          <w:sz w:val="24"/>
+          <w:szCs w:val="24"/>
+        </w:rPr>
+        <w:t>O Microsoft SQL Server é um sistema gerenciador de Banco de dados relacional (SGBD) desenvolvido pela Microsoft. Como um Banco de dados, é um produto de software cuja principal função é a de armazenar e recuperar dados solicitados por outras aplicações de software, seja aqueles no mesmo computador ou aqueles em execução em outro computador através de uma rede (incluindo a Internet).</w:t>
+      </w:r>
+      <w:bookmarkEnd w:id="38"/>
+      <w:r>
+        <w:rPr>
+          <w:rFonts w:ascii="Arial" w:hAnsi="Arial" w:cs="Arial"/>
           <w:color w:val="2F5496" w:themeColor="accent5" w:themeShade="BF"/>
           <w:sz w:val="24"/>
           <w:szCs w:val="24"/>
         </w:rPr>
-      </w:pPr>
-      <w:r>
-        <w:rPr>
-          <w:rFonts w:ascii="Arial" w:hAnsi="Arial" w:cs="Arial"/>
-          <w:sz w:val="24"/>
-          <w:szCs w:val="24"/>
-        </w:rPr>
         <w:tab/>
       </w:r>
-      <w:r>
-        <w:rPr>
-          <w:rFonts w:ascii="Arial" w:hAnsi="Arial" w:cs="Arial"/>
-          <w:color w:val="2F5496" w:themeColor="accent5" w:themeShade="BF"/>
-          <w:sz w:val="24"/>
-          <w:szCs w:val="24"/>
-        </w:rPr>
-        <w:t xml:space="preserve">O </w:t>
-      </w:r>
-      <w:r>
-        <w:rPr>
-          <w:rFonts w:ascii="Arial" w:hAnsi="Arial" w:cs="Arial"/>
-          <w:bCs/>
-          <w:color w:val="2F5496" w:themeColor="accent5" w:themeShade="BF"/>
-          <w:sz w:val="24"/>
-          <w:szCs w:val="24"/>
-        </w:rPr>
-        <w:t>Node.js</w:t>
-      </w:r>
-      <w:r>
-        <w:rPr>
-          <w:rFonts w:ascii="Arial" w:hAnsi="Arial" w:cs="Arial"/>
-          <w:color w:val="2F5496" w:themeColor="accent5" w:themeShade="BF"/>
-          <w:sz w:val="24"/>
-          <w:szCs w:val="24"/>
-        </w:rPr>
-        <w:t xml:space="preserve"> (Node.js, 2017) é uma plataforma para desenvolvimento de aplicações server-</w:t>
-      </w:r>
-      <w:proofErr w:type="spellStart"/>
-      <w:r>
-        <w:rPr>
-          <w:rFonts w:ascii="Arial" w:hAnsi="Arial" w:cs="Arial"/>
-          <w:color w:val="2F5496" w:themeColor="accent5" w:themeShade="BF"/>
-          <w:sz w:val="24"/>
-          <w:szCs w:val="24"/>
-        </w:rPr>
-        <w:t>side</w:t>
-      </w:r>
-      <w:proofErr w:type="spellEnd"/>
-      <w:r>
-        <w:rPr>
-          <w:rFonts w:ascii="Arial" w:hAnsi="Arial" w:cs="Arial"/>
-          <w:color w:val="2F5496" w:themeColor="accent5" w:themeShade="BF"/>
-          <w:sz w:val="24"/>
-          <w:szCs w:val="24"/>
-        </w:rPr>
-        <w:t xml:space="preserve"> baseadas em rede utilizando JavaScript e o V8 </w:t>
-      </w:r>
-      <w:proofErr w:type="spellStart"/>
-      <w:r>
-        <w:rPr>
-          <w:rFonts w:ascii="Arial" w:hAnsi="Arial" w:cs="Arial"/>
-          <w:color w:val="2F5496" w:themeColor="accent5" w:themeShade="BF"/>
-          <w:sz w:val="24"/>
-          <w:szCs w:val="24"/>
-        </w:rPr>
-        <w:t>JavaScript</w:t>
-      </w:r>
-      <w:proofErr w:type="spellEnd"/>
-      <w:r>
-        <w:rPr>
-          <w:rFonts w:ascii="Arial" w:hAnsi="Arial" w:cs="Arial"/>
-          <w:color w:val="2F5496" w:themeColor="accent5" w:themeShade="BF"/>
-          <w:sz w:val="24"/>
-          <w:szCs w:val="24"/>
-        </w:rPr>
-        <w:t xml:space="preserve"> </w:t>
-      </w:r>
-      <w:proofErr w:type="spellStart"/>
-      <w:r>
-        <w:rPr>
-          <w:rFonts w:ascii="Arial" w:hAnsi="Arial" w:cs="Arial"/>
-          <w:color w:val="2F5496" w:themeColor="accent5" w:themeShade="BF"/>
-          <w:sz w:val="24"/>
-          <w:szCs w:val="24"/>
-        </w:rPr>
-        <w:t>Engine</w:t>
-      </w:r>
-      <w:proofErr w:type="spellEnd"/>
-      <w:r>
-        <w:rPr>
-          <w:rFonts w:ascii="Arial" w:hAnsi="Arial" w:cs="Arial"/>
-          <w:color w:val="2F5496" w:themeColor="accent5" w:themeShade="BF"/>
-          <w:sz w:val="24"/>
-          <w:szCs w:val="24"/>
-        </w:rPr>
-        <w:t>, ou seja, com Node.js podemos criar uma variedade de aplicações Web utilizando apenas código em JavaScript.</w:t>
-      </w:r>
-      <w:bookmarkEnd w:id="38"/>
-      <w:r>
-        <w:rPr>
-          <w:rFonts w:ascii="Arial" w:hAnsi="Arial" w:cs="Arial"/>
-          <w:color w:val="2F5496" w:themeColor="accent5" w:themeShade="BF"/>
-          <w:sz w:val="24"/>
-          <w:szCs w:val="24"/>
-        </w:rPr>
-        <w:t>......”</w:t>
-      </w:r>
-    </w:p>
-    <w:p>
-      <w:pPr>
-        <w:spacing w:line="360" w:lineRule="auto"/>
-        <w:rPr>
-          <w:rFonts w:ascii="Arial" w:hAnsi="Arial" w:cs="Arial"/>
-          <w:color w:val="2F5496" w:themeColor="accent5" w:themeShade="BF"/>
-          <w:sz w:val="24"/>
-          <w:szCs w:val="24"/>
-        </w:rPr>
-      </w:pPr>
-      <w:r>
-        <w:rPr>
-          <w:rFonts w:ascii="Arial" w:hAnsi="Arial" w:cs="Arial"/>
-          <w:color w:val="2F5496" w:themeColor="accent5" w:themeShade="BF"/>
-          <w:sz w:val="24"/>
-          <w:szCs w:val="24"/>
-        </w:rPr>
-        <w:tab/>
-      </w:r>
     </w:p>
     <w:p>
       <w:pPr>
@@ -27873,6 +27698,7 @@
       </w:pPr>
       <w:bookmarkStart w:id="39" w:name="_Toc536119744"/>
       <w:r>
+        <w:lastRenderedPageBreak/>
         <w:t>5.2.2 APIs Utilizadas</w:t>
       </w:r>
       <w:bookmarkEnd w:id="39"/>
@@ -28178,15 +28004,6 @@
     </w:p>
     <w:p>
       <w:pPr>
-        <w:spacing w:line="360" w:lineRule="auto"/>
-        <w:rPr>
-          <w:sz w:val="28"/>
-          <w:szCs w:val="28"/>
-        </w:rPr>
-      </w:pPr>
-    </w:p>
-    <w:p>
-      <w:pPr>
         <w:pStyle w:val="Ttulo2"/>
         <w:spacing w:line="360" w:lineRule="auto"/>
       </w:pPr>
@@ -28200,30 +28017,6 @@
       <w:bookmarkEnd w:id="40"/>
       <w:r>
         <w:t xml:space="preserve"> </w:t>
-      </w:r>
-    </w:p>
-    <w:p>
-      <w:pPr>
-        <w:pStyle w:val="Ttulo"/>
-        <w:jc w:val="left"/>
-        <w:rPr>
-          <w:rFonts w:cs="Arial"/>
-          <w:szCs w:val="32"/>
-        </w:rPr>
-      </w:pPr>
-      <w:r>
-        <w:rPr>
-          <w:rFonts w:cs="Arial"/>
-          <w:szCs w:val="32"/>
-        </w:rPr>
-        <w:t xml:space="preserve">   </w:t>
-      </w:r>
-      <w:r>
-        <w:rPr>
-          <w:rFonts w:cs="Arial"/>
-          <w:szCs w:val="32"/>
-        </w:rPr>
-        <w:tab/>
       </w:r>
     </w:p>
     <w:p>
@@ -28340,7 +28133,7 @@
                     <pic:cNvPicPr/>
                   </pic:nvPicPr>
                   <pic:blipFill>
-                    <a:blip r:embed="rId10">
+                    <a:blip r:embed="rId11">
                       <a:extLst>
                         <a:ext uri="{28A0092B-C50C-407E-A947-70E740481C1C}">
                           <a14:useLocalDpi xmlns:a14="http://schemas.microsoft.com/office/drawing/2010/main" val="0"/>
@@ -28409,7 +28202,7 @@
     <w:p>
       <w:pPr>
         <w:pStyle w:val="Ttulo2"/>
-        <w:spacing w:line="360" w:lineRule="auto"/>
+        <w:spacing w:after="240" w:line="360" w:lineRule="auto"/>
       </w:pPr>
       <w:bookmarkStart w:id="42" w:name="_Toc536119747"/>
       <w:r>
@@ -28427,17 +28220,8 @@
     <w:p>
       <w:pPr>
         <w:pStyle w:val="Ttulo"/>
-        <w:jc w:val="left"/>
-        <w:rPr>
-          <w:rFonts w:cs="Arial"/>
-          <w:szCs w:val="32"/>
-        </w:rPr>
-      </w:pPr>
-    </w:p>
-    <w:p>
-      <w:pPr>
-        <w:pStyle w:val="Ttulo"/>
-        <w:jc w:val="left"/>
+        <w:ind w:firstLine="851"/>
+        <w:jc w:val="both"/>
         <w:rPr>
           <w:rFonts w:cs="Arial"/>
           <w:b w:val="0"/>
@@ -28450,12 +28234,98 @@
         <w:rPr>
           <w:rFonts w:cs="Arial"/>
           <w:b w:val="0"/>
-          <w:sz w:val="24"/>
-          <w:szCs w:val="24"/>
-        </w:rPr>
-        <w:tab/>
-      </w:r>
-      <w:r>
+          <w:color w:val="538135" w:themeColor="accent6" w:themeShade="BF"/>
+          <w:sz w:val="24"/>
+          <w:szCs w:val="24"/>
+        </w:rPr>
+        <w:t>O banco de dados utilizado no sistema será</w:t>
+      </w:r>
+      <w:r>
+        <w:rPr>
+          <w:rFonts w:cs="Arial"/>
+          <w:b w:val="0"/>
+          <w:color w:val="538135" w:themeColor="accent6" w:themeShade="BF"/>
+          <w:sz w:val="24"/>
+          <w:szCs w:val="24"/>
+        </w:rPr>
+        <w:t xml:space="preserve"> </w:t>
+      </w:r>
+      <w:r>
+        <w:rPr>
+          <w:rFonts w:cs="Arial"/>
+          <w:b w:val="0"/>
+          <w:color w:val="538135" w:themeColor="accent6" w:themeShade="BF"/>
+          <w:sz w:val="24"/>
+          <w:szCs w:val="24"/>
+        </w:rPr>
+        <w:t xml:space="preserve">Microsoft SQL Server </w:t>
+      </w:r>
+      <w:r>
+        <w:rPr>
+          <w:rFonts w:cs="Arial"/>
+          <w:b w:val="0"/>
+          <w:color w:val="538135" w:themeColor="accent6" w:themeShade="BF"/>
+          <w:sz w:val="24"/>
+          <w:szCs w:val="24"/>
+        </w:rPr>
+        <w:t xml:space="preserve">2014 da </w:t>
+      </w:r>
+      <w:r>
+        <w:rPr>
+          <w:rFonts w:cs="Arial"/>
+          <w:b w:val="0"/>
+          <w:color w:val="538135" w:themeColor="accent6" w:themeShade="BF"/>
+          <w:sz w:val="24"/>
+          <w:szCs w:val="24"/>
+        </w:rPr>
+        <w:t>Microsoft</w:t>
+      </w:r>
+      <w:r>
+        <w:rPr>
+          <w:rFonts w:cs="Arial"/>
+          <w:b w:val="0"/>
+          <w:color w:val="538135" w:themeColor="accent6" w:themeShade="BF"/>
+          <w:sz w:val="24"/>
+          <w:szCs w:val="24"/>
+        </w:rPr>
+        <w:t xml:space="preserve"> </w:t>
+      </w:r>
+      <w:r>
+        <w:rPr>
+          <w:rFonts w:cs="Arial"/>
+          <w:b w:val="0"/>
+          <w:color w:val="538135" w:themeColor="accent6" w:themeShade="BF"/>
+          <w:sz w:val="24"/>
+          <w:szCs w:val="24"/>
+        </w:rPr>
+        <w:t>Corporation</w:t>
+      </w:r>
+      <w:r>
+        <w:rPr>
+          <w:rFonts w:cs="Arial"/>
+          <w:b w:val="0"/>
+          <w:color w:val="538135" w:themeColor="accent6" w:themeShade="BF"/>
+          <w:sz w:val="24"/>
+          <w:szCs w:val="24"/>
+        </w:rPr>
+        <w:t>, versão</w:t>
+      </w:r>
+      <w:r>
+        <w:rPr>
+          <w:rFonts w:cs="Arial"/>
+          <w:b w:val="0"/>
+          <w:color w:val="538135" w:themeColor="accent6" w:themeShade="BF"/>
+          <w:sz w:val="24"/>
+          <w:szCs w:val="24"/>
+        </w:rPr>
+        <w:t xml:space="preserve">- 12.0.2269.0 </w:t>
+      </w:r>
+    </w:p>
+    <w:p>
+      <w:pPr>
+        <w:pStyle w:val="Ttulo"/>
+        <w:ind w:firstLine="851"/>
+        <w:jc w:val="both"/>
         <w:rPr>
           <w:rFonts w:cs="Arial"/>
           <w:b w:val="0"/>
@@ -28463,18 +28333,6 @@
           <w:sz w:val="24"/>
           <w:szCs w:val="24"/>
         </w:rPr>
-        <w:t>Informar o banco de dados utilizado, fabricante e versão.</w:t>
-      </w:r>
-    </w:p>
-    <w:p>
-      <w:pPr>
-        <w:pStyle w:val="Ttulo"/>
-        <w:jc w:val="left"/>
-        <w:rPr>
-          <w:rFonts w:cs="Arial"/>
-          <w:color w:val="2F5496" w:themeColor="accent5" w:themeShade="BF"/>
-          <w:szCs w:val="32"/>
-        </w:rPr>
       </w:pPr>
     </w:p>
     <w:p>
@@ -28490,7 +28348,7 @@
           <w:szCs w:val="24"/>
         </w:rPr>
         <w:drawing>
-          <wp:anchor distT="0" distB="0" distL="114300" distR="114300" simplePos="0" relativeHeight="251660289" behindDoc="0" locked="0" layoutInCell="1" allowOverlap="1" wp14:anchorId="1CEF0D21" wp14:editId="1C866011">
+          <wp:anchor distT="0" distB="0" distL="114300" distR="114300" simplePos="0" relativeHeight="251660289" behindDoc="0" locked="0" layoutInCell="1" allowOverlap="1" wp14:anchorId="1CEF0D21" wp14:editId="4A32E50C">
             <wp:simplePos x="0" y="0"/>
             <wp:positionH relativeFrom="page">
               <wp:align>center</wp:align>
@@ -28513,7 +28371,7 @@
                     <pic:cNvPicPr/>
                   </pic:nvPicPr>
                   <pic:blipFill>
-                    <a:blip r:embed="rId11">
+                    <a:blip r:embed="rId12">
                       <a:extLst>
                         <a:ext uri="{28A0092B-C50C-407E-A947-70E740481C1C}">
                           <a14:useLocalDpi xmlns:a14="http://schemas.microsoft.com/office/drawing/2010/main" val="0"/>
@@ -28527,7 +28385,7 @@
                   <pic:spPr>
                     <a:xfrm>
                       <a:off x="0" y="0"/>
-                      <a:ext cx="5743573" cy="4407859"/>
+                      <a:ext cx="5743573" cy="4407858"/>
                     </a:xfrm>
                     <a:prstGeom prst="rect">
                       <a:avLst/>
@@ -28563,7 +28421,66 @@
       </w:pPr>
       <w:bookmarkStart w:id="44" w:name="_Toc536119749"/>
       <w:r>
-        <w:t>5.5.2  Modelo Lógico</w:t>
+        <w:rPr>
+          <w:rFonts w:cs="Arial"/>
+          <w:b w:val="0"/>
+          <w:noProof/>
+          <w:color w:val="2F5496" w:themeColor="accent5" w:themeShade="BF"/>
+          <w:szCs w:val="24"/>
+        </w:rPr>
+        <w:lastRenderedPageBreak/>
+        <w:drawing>
+          <wp:anchor distT="0" distB="0" distL="114300" distR="114300" simplePos="0" relativeHeight="251663361" behindDoc="0" locked="0" layoutInCell="1" allowOverlap="1" wp14:anchorId="5197A2BA" wp14:editId="1F99DBF9">
+            <wp:simplePos x="0" y="0"/>
+            <wp:positionH relativeFrom="page">
+              <wp:align>center</wp:align>
+            </wp:positionH>
+            <wp:positionV relativeFrom="paragraph">
+              <wp:posOffset>333074</wp:posOffset>
+            </wp:positionV>
+            <wp:extent cx="5972175" cy="3792220"/>
+            <wp:effectExtent l="0" t="0" r="9525" b="0"/>
+            <wp:wrapTopAndBottom/>
+            <wp:docPr id="1" name="Imagem 1"/>
+            <wp:cNvGraphicFramePr>
+              <a:graphicFrameLocks xmlns:a="http://schemas.openxmlformats.org/drawingml/2006/main" noChangeAspect="1"/>
+            </wp:cNvGraphicFramePr>
+            <a:graphic xmlns:a="http://schemas.openxmlformats.org/drawingml/2006/main">
+              <a:graphicData uri="http://schemas.openxmlformats.org/drawingml/2006/picture">
+                <pic:pic xmlns:pic="http://schemas.openxmlformats.org/drawingml/2006/picture">
+                  <pic:nvPicPr>
+                    <pic:cNvPr id="1" name="Modelo_Logico.jfif"/>
+                    <pic:cNvPicPr/>
+                  </pic:nvPicPr>
+                  <pic:blipFill>
+                    <a:blip r:embed="rId13">
+                      <a:extLst>
+                        <a:ext uri="{28A0092B-C50C-407E-A947-70E740481C1C}">
+                          <a14:useLocalDpi xmlns:a14="http://schemas.microsoft.com/office/drawing/2010/main" val="0"/>
+                        </a:ext>
+                      </a:extLst>
+                    </a:blip>
+                    <a:stretch>
+                      <a:fillRect/>
+                    </a:stretch>
+                  </pic:blipFill>
+                  <pic:spPr>
+                    <a:xfrm>
+                      <a:off x="0" y="0"/>
+                      <a:ext cx="5972175" cy="3792220"/>
+                    </a:xfrm>
+                    <a:prstGeom prst="rect">
+                      <a:avLst/>
+                    </a:prstGeom>
+                  </pic:spPr>
+                </pic:pic>
+              </a:graphicData>
+            </a:graphic>
+          </wp:anchor>
+        </w:drawing>
+      </w:r>
+      <w:r>
+        <w:t>5.5.2 Modelo Lógico</w:t>
       </w:r>
       <w:bookmarkEnd w:id="44"/>
     </w:p>
@@ -28589,7 +28506,12 @@
         </w:rPr>
         <w:t xml:space="preserve">          </w:t>
       </w:r>
-      <w:r>
+    </w:p>
+    <w:p>
+      <w:pPr>
+        <w:pStyle w:val="Ttulo"/>
+        <w:ind w:left="792"/>
+        <w:jc w:val="left"/>
         <w:rPr>
           <w:rFonts w:cs="Arial"/>
           <w:b w:val="0"/>
@@ -28597,158 +28519,6 @@
           <w:sz w:val="24"/>
           <w:szCs w:val="24"/>
         </w:rPr>
-        <w:t xml:space="preserve">Definir as entidades, atributos, relacionamentos domínios e validações. </w:t>
-      </w:r>
-      <w:r>
-        <w:rPr>
-          <w:rFonts w:cs="Arial"/>
-          <w:b w:val="0"/>
-          <w:color w:val="2F5496" w:themeColor="accent5" w:themeShade="BF"/>
-          <w:sz w:val="24"/>
-          <w:szCs w:val="24"/>
-        </w:rPr>
-        <w:t>Se necessário incluir um dicionário de dados com detalhamento dos atributos.</w:t>
-      </w:r>
-      <w:r>
-        <w:rPr>
-          <w:rFonts w:cs="Arial"/>
-          <w:b w:val="0"/>
-          <w:color w:val="2F5496" w:themeColor="accent5" w:themeShade="BF"/>
-          <w:sz w:val="24"/>
-          <w:szCs w:val="24"/>
-        </w:rPr>
-        <w:t xml:space="preserve"> </w:t>
-      </w:r>
-      <w:r>
-        <w:rPr>
-          <w:rFonts w:cs="Arial"/>
-          <w:b w:val="0"/>
-          <w:color w:val="2F5496" w:themeColor="accent5" w:themeShade="BF"/>
-          <w:sz w:val="24"/>
-          <w:szCs w:val="24"/>
-        </w:rPr>
-        <w:t xml:space="preserve">O </w:t>
-      </w:r>
-      <w:r>
-        <w:rPr>
-          <w:rFonts w:cs="Arial"/>
-          <w:b w:val="0"/>
-          <w:color w:val="2F5496" w:themeColor="accent5" w:themeShade="BF"/>
-          <w:sz w:val="24"/>
-          <w:szCs w:val="24"/>
-        </w:rPr>
-        <w:t>Script das</w:t>
-      </w:r>
-      <w:r>
-        <w:rPr>
-          <w:rFonts w:cs="Arial"/>
-          <w:b w:val="0"/>
-          <w:color w:val="2F5496" w:themeColor="accent5" w:themeShade="BF"/>
-          <w:sz w:val="24"/>
-          <w:szCs w:val="24"/>
-        </w:rPr>
-        <w:t xml:space="preserve"> tabelas</w:t>
-      </w:r>
-      <w:r>
-        <w:rPr>
-          <w:rFonts w:cs="Arial"/>
-          <w:b w:val="0"/>
-          <w:color w:val="2F5496" w:themeColor="accent5" w:themeShade="BF"/>
-          <w:sz w:val="24"/>
-          <w:szCs w:val="24"/>
-        </w:rPr>
-        <w:t xml:space="preserve"> pode ser colocado no Apêndice.</w:t>
-      </w:r>
-    </w:p>
-    <w:p>
-      <w:pPr>
-        <w:pStyle w:val="Ttulo"/>
-        <w:ind w:left="792"/>
-        <w:jc w:val="left"/>
-        <w:rPr>
-          <w:rFonts w:cs="Arial"/>
-          <w:b w:val="0"/>
-          <w:color w:val="2F5496" w:themeColor="accent5" w:themeShade="BF"/>
-          <w:sz w:val="24"/>
-          <w:szCs w:val="24"/>
-        </w:rPr>
-      </w:pPr>
-      <w:r>
-        <w:rPr>
-          <w:rFonts w:cs="Arial"/>
-          <w:b w:val="0"/>
-          <w:color w:val="2F5496" w:themeColor="accent5" w:themeShade="BF"/>
-          <w:sz w:val="24"/>
-          <w:szCs w:val="24"/>
-        </w:rPr>
-        <w:t xml:space="preserve"> </w:t>
-      </w:r>
-      <w:r>
-        <w:rPr>
-          <w:rFonts w:cs="Arial"/>
-          <w:b w:val="0"/>
-          <w:color w:val="2F5496" w:themeColor="accent5" w:themeShade="BF"/>
-          <w:sz w:val="24"/>
-          <w:szCs w:val="24"/>
-        </w:rPr>
-        <w:tab/>
-        <w:t>Se o m</w:t>
-      </w:r>
-      <w:r>
-        <w:rPr>
-          <w:rFonts w:cs="Arial"/>
-          <w:b w:val="0"/>
-          <w:color w:val="2F5496" w:themeColor="accent5" w:themeShade="BF"/>
-          <w:sz w:val="24"/>
-          <w:szCs w:val="24"/>
-        </w:rPr>
-        <w:t>odelo de banco de dados não for o relacional</w:t>
-      </w:r>
-      <w:r>
-        <w:rPr>
-          <w:rFonts w:cs="Arial"/>
-          <w:b w:val="0"/>
-          <w:color w:val="2F5496" w:themeColor="accent5" w:themeShade="BF"/>
-          <w:sz w:val="24"/>
-          <w:szCs w:val="24"/>
-        </w:rPr>
-        <w:t xml:space="preserve"> (</w:t>
-      </w:r>
-      <w:proofErr w:type="spellStart"/>
-      <w:r>
-        <w:rPr>
-          <w:rFonts w:cs="Arial"/>
-          <w:b w:val="0"/>
-          <w:color w:val="2F5496" w:themeColor="accent5" w:themeShade="BF"/>
-          <w:sz w:val="24"/>
-          <w:szCs w:val="24"/>
-        </w:rPr>
-        <w:t>NoSQL</w:t>
-      </w:r>
-      <w:proofErr w:type="spellEnd"/>
-      <w:r>
-        <w:rPr>
-          <w:rFonts w:cs="Arial"/>
-          <w:b w:val="0"/>
-          <w:color w:val="2F5496" w:themeColor="accent5" w:themeShade="BF"/>
-          <w:sz w:val="24"/>
-          <w:szCs w:val="24"/>
-        </w:rPr>
-        <w:t>) apresentar a estrutura do documento.</w:t>
-      </w:r>
-    </w:p>
-    <w:p>
-      <w:pPr>
-        <w:pStyle w:val="Ttulo"/>
-        <w:ind w:left="792"/>
-        <w:jc w:val="left"/>
-        <w:rPr>
-          <w:rFonts w:cs="Arial"/>
-          <w:b w:val="0"/>
-          <w:color w:val="2F5496" w:themeColor="accent5" w:themeShade="BF"/>
-          <w:sz w:val="24"/>
-          <w:szCs w:val="24"/>
-        </w:rPr>
       </w:pPr>
       <w:r>
         <w:rPr>
@@ -28769,7 +28539,6 @@
     </w:p>
     <w:p>
       <w:pPr>
-        <w:spacing w:line="360" w:lineRule="auto"/>
         <w:rPr>
           <w:rFonts w:ascii="Arial" w:hAnsi="Arial" w:cs="Arial"/>
           <w:b/>
@@ -28777,6 +28546,15 @@
           <w:szCs w:val="28"/>
         </w:rPr>
       </w:pPr>
+      <w:r>
+        <w:rPr>
+          <w:rFonts w:ascii="Arial" w:hAnsi="Arial" w:cs="Arial"/>
+          <w:b/>
+          <w:sz w:val="24"/>
+          <w:szCs w:val="28"/>
+        </w:rPr>
+        <w:br w:type="page"/>
+      </w:r>
     </w:p>
     <w:p>
       <w:pPr>
@@ -28795,57 +28573,922 @@
     </w:p>
     <w:p>
       <w:pPr>
-        <w:pStyle w:val="Ttulo"/>
-        <w:jc w:val="left"/>
+        <w:pStyle w:val="Ttulo3"/>
+        <w:rPr>
+          <w:rFonts w:ascii="Times New Roman" w:hAnsi="Times New Roman"/>
+        </w:rPr>
+      </w:pPr>
+      <w:r>
+        <w:t>5.6</w:t>
+      </w:r>
+      <w:r>
+        <w:t>.1.</w:t>
+      </w:r>
+      <w:r>
+        <w:t xml:space="preserve"> </w:t>
+      </w:r>
+      <w:r>
+        <w:rPr>
+          <w:rFonts w:ascii="Times New Roman" w:hAnsi="Times New Roman"/>
+          <w:noProof/>
+        </w:rPr>
+        <w:drawing>
+          <wp:anchor distT="0" distB="0" distL="114300" distR="114300" simplePos="0" relativeHeight="251665409" behindDoc="0" locked="0" layoutInCell="1" allowOverlap="1" wp14:anchorId="512245C4" wp14:editId="3F0FAF23">
+            <wp:simplePos x="0" y="0"/>
+            <wp:positionH relativeFrom="page">
+              <wp:align>center</wp:align>
+            </wp:positionH>
+            <wp:positionV relativeFrom="paragraph">
+              <wp:posOffset>245745</wp:posOffset>
+            </wp:positionV>
+            <wp:extent cx="5371465" cy="7430135"/>
+            <wp:effectExtent l="0" t="0" r="635" b="0"/>
+            <wp:wrapTopAndBottom/>
+            <wp:docPr id="21" name="Imagem 21"/>
+            <wp:cNvGraphicFramePr>
+              <a:graphicFrameLocks xmlns:a="http://schemas.openxmlformats.org/drawingml/2006/main" noChangeAspect="1"/>
+            </wp:cNvGraphicFramePr>
+            <a:graphic xmlns:a="http://schemas.openxmlformats.org/drawingml/2006/main">
+              <a:graphicData uri="http://schemas.openxmlformats.org/drawingml/2006/picture">
+                <pic:pic xmlns:pic="http://schemas.openxmlformats.org/drawingml/2006/picture">
+                  <pic:nvPicPr>
+                    <pic:cNvPr id="1" name=""/>
+                    <pic:cNvPicPr/>
+                  </pic:nvPicPr>
+                  <pic:blipFill>
+                    <a:blip r:embed="rId14">
+                      <a:extLst>
+                        <a:ext uri="{28A0092B-C50C-407E-A947-70E740481C1C}">
+                          <a14:useLocalDpi xmlns:a14="http://schemas.microsoft.com/office/drawing/2010/main" val="0"/>
+                        </a:ext>
+                      </a:extLst>
+                    </a:blip>
+                    <a:stretch>
+                      <a:fillRect/>
+                    </a:stretch>
+                  </pic:blipFill>
+                  <pic:spPr>
+                    <a:xfrm>
+                      <a:off x="0" y="0"/>
+                      <a:ext cx="5371465" cy="7430135"/>
+                    </a:xfrm>
+                    <a:prstGeom prst="rect">
+                      <a:avLst/>
+                    </a:prstGeom>
+                  </pic:spPr>
+                </pic:pic>
+              </a:graphicData>
+            </a:graphic>
+            <wp14:sizeRelH relativeFrom="margin">
+              <wp14:pctWidth>0</wp14:pctWidth>
+            </wp14:sizeRelH>
+            <wp14:sizeRelV relativeFrom="margin">
+              <wp14:pctHeight>0</wp14:pctHeight>
+            </wp14:sizeRelV>
+          </wp:anchor>
+        </w:drawing>
+      </w:r>
+      <w:r>
+        <w:rPr>
+          <w:rFonts w:ascii="Times New Roman" w:hAnsi="Times New Roman"/>
+        </w:rPr>
+        <w:tab/>
+      </w:r>
+      <w:r>
         <w:rPr>
           <w:rFonts w:cs="Arial"/>
-          <w:szCs w:val="32"/>
-        </w:rPr>
-      </w:pPr>
-    </w:p>
-    <w:p>
-      <w:pPr>
-        <w:widowControl w:val="0"/>
-        <w:spacing w:line="360" w:lineRule="auto"/>
-        <w:ind w:firstLine="720"/>
-        <w:rPr>
-          <w:rFonts w:ascii="Arial" w:hAnsi="Arial" w:cs="Arial"/>
-          <w:color w:val="2F5496" w:themeColor="accent5" w:themeShade="BF"/>
-          <w:sz w:val="24"/>
-          <w:szCs w:val="24"/>
-        </w:rPr>
-      </w:pPr>
-      <w:r>
-        <w:rPr>
-          <w:rFonts w:ascii="Arial" w:hAnsi="Arial" w:cs="Arial"/>
-          <w:color w:val="2F5496" w:themeColor="accent5" w:themeShade="BF"/>
-          <w:sz w:val="24"/>
-          <w:szCs w:val="24"/>
-        </w:rPr>
-        <w:t xml:space="preserve"> É um diagrama de comportamento dinâmico que procura determinar a sequência de eventos que ocorrem em um determinado processo, identificando quais mensagens devem ser disparadas entre os elementos envolvidos e em que ordem.</w:t>
-      </w:r>
-    </w:p>
-    <w:p>
-      <w:pPr>
-        <w:pStyle w:val="Ttulo"/>
-        <w:jc w:val="left"/>
-        <w:rPr>
-          <w:rFonts w:cs="Arial"/>
-          <w:color w:val="2F5496" w:themeColor="accent5" w:themeShade="BF"/>
-          <w:sz w:val="24"/>
-          <w:szCs w:val="24"/>
-        </w:rPr>
-      </w:pPr>
-    </w:p>
-    <w:p>
-      <w:pPr>
-        <w:pStyle w:val="Ttulo"/>
-        <w:jc w:val="left"/>
-        <w:rPr>
-          <w:rFonts w:cs="Arial"/>
-          <w:szCs w:val="32"/>
-        </w:rPr>
-      </w:pPr>
+        </w:rPr>
+        <w:t>Cadastro Patrimônio</w:t>
+      </w:r>
+    </w:p>
+    <w:p>
+      <w:pPr>
+        <w:pStyle w:val="Ttulo3"/>
+        <w:rPr>
+          <w:rFonts w:ascii="Times New Roman" w:hAnsi="Times New Roman"/>
+        </w:rPr>
+      </w:pPr>
+    </w:p>
+    <w:p>
+      <w:pPr>
+        <w:pStyle w:val="Ttulo3"/>
+        <w:rPr>
+          <w:rFonts w:ascii="Times New Roman" w:hAnsi="Times New Roman"/>
+        </w:rPr>
+      </w:pPr>
+      <w:r>
+        <w:rPr>
+          <w:rFonts w:ascii="Times New Roman" w:hAnsi="Times New Roman"/>
+          <w:noProof/>
+        </w:rPr>
+        <w:lastRenderedPageBreak/>
+        <w:drawing>
+          <wp:anchor distT="0" distB="0" distL="114300" distR="114300" simplePos="0" relativeHeight="251664385" behindDoc="0" locked="0" layoutInCell="1" allowOverlap="1" wp14:anchorId="632E8191" wp14:editId="78509DDC">
+            <wp:simplePos x="0" y="0"/>
+            <wp:positionH relativeFrom="margin">
+              <wp:align>center</wp:align>
+            </wp:positionH>
+            <wp:positionV relativeFrom="paragraph">
+              <wp:posOffset>386849</wp:posOffset>
+            </wp:positionV>
+            <wp:extent cx="5534025" cy="7868285"/>
+            <wp:effectExtent l="0" t="0" r="9525" b="0"/>
+            <wp:wrapTopAndBottom/>
+            <wp:docPr id="22" name="Imagem 22"/>
+            <wp:cNvGraphicFramePr>
+              <a:graphicFrameLocks xmlns:a="http://schemas.openxmlformats.org/drawingml/2006/main" noChangeAspect="1"/>
+            </wp:cNvGraphicFramePr>
+            <a:graphic xmlns:a="http://schemas.openxmlformats.org/drawingml/2006/main">
+              <a:graphicData uri="http://schemas.openxmlformats.org/drawingml/2006/picture">
+                <pic:pic xmlns:pic="http://schemas.openxmlformats.org/drawingml/2006/picture">
+                  <pic:nvPicPr>
+                    <pic:cNvPr id="1" name=""/>
+                    <pic:cNvPicPr/>
+                  </pic:nvPicPr>
+                  <pic:blipFill>
+                    <a:blip r:embed="rId15">
+                      <a:extLst>
+                        <a:ext uri="{28A0092B-C50C-407E-A947-70E740481C1C}">
+                          <a14:useLocalDpi xmlns:a14="http://schemas.microsoft.com/office/drawing/2010/main" val="0"/>
+                        </a:ext>
+                      </a:extLst>
+                    </a:blip>
+                    <a:stretch>
+                      <a:fillRect/>
+                    </a:stretch>
+                  </pic:blipFill>
+                  <pic:spPr>
+                    <a:xfrm>
+                      <a:off x="0" y="0"/>
+                      <a:ext cx="5534025" cy="7868285"/>
+                    </a:xfrm>
+                    <a:prstGeom prst="rect">
+                      <a:avLst/>
+                    </a:prstGeom>
+                  </pic:spPr>
+                </pic:pic>
+              </a:graphicData>
+            </a:graphic>
+          </wp:anchor>
+        </w:drawing>
+      </w:r>
+      <w:r>
+        <w:t>5.6.</w:t>
+      </w:r>
+      <w:r>
+        <w:t>2.</w:t>
+      </w:r>
+      <w:r>
+        <w:rPr>
+          <w:rFonts w:ascii="Times New Roman" w:hAnsi="Times New Roman"/>
+        </w:rPr>
+        <w:tab/>
+      </w:r>
+      <w:r>
+        <w:t>Alteração Patrimônio</w:t>
+      </w:r>
+    </w:p>
+    <w:p/>
+    <w:p>
+      <w:pPr>
+        <w:pStyle w:val="Ttulo3"/>
+      </w:pPr>
+      <w:r>
+        <w:t>5.6.</w:t>
+      </w:r>
+      <w:r>
+        <w:t>3.</w:t>
+      </w:r>
+      <w:r>
+        <w:tab/>
+        <w:t>Baixa em Patrimônio</w:t>
+      </w:r>
+    </w:p>
+    <w:p>
+      <w:r>
+        <w:rPr>
+          <w:noProof/>
+        </w:rPr>
+        <w:drawing>
+          <wp:inline distT="0" distB="0" distL="0" distR="0" wp14:anchorId="38CC1878" wp14:editId="08D394A1">
+            <wp:extent cx="3810532" cy="2715004"/>
+            <wp:effectExtent l="0" t="0" r="0" b="9525"/>
+            <wp:docPr id="23" name="Imagem 23"/>
+            <wp:cNvGraphicFramePr>
+              <a:graphicFrameLocks xmlns:a="http://schemas.openxmlformats.org/drawingml/2006/main" noChangeAspect="1"/>
+            </wp:cNvGraphicFramePr>
+            <a:graphic xmlns:a="http://schemas.openxmlformats.org/drawingml/2006/main">
+              <a:graphicData uri="http://schemas.openxmlformats.org/drawingml/2006/picture">
+                <pic:pic xmlns:pic="http://schemas.openxmlformats.org/drawingml/2006/picture">
+                  <pic:nvPicPr>
+                    <pic:cNvPr id="1" name=""/>
+                    <pic:cNvPicPr/>
+                  </pic:nvPicPr>
+                  <pic:blipFill>
+                    <a:blip r:embed="rId16"/>
+                    <a:stretch>
+                      <a:fillRect/>
+                    </a:stretch>
+                  </pic:blipFill>
+                  <pic:spPr>
+                    <a:xfrm>
+                      <a:off x="0" y="0"/>
+                      <a:ext cx="3810532" cy="2715004"/>
+                    </a:xfrm>
+                    <a:prstGeom prst="rect">
+                      <a:avLst/>
+                    </a:prstGeom>
+                  </pic:spPr>
+                </pic:pic>
+              </a:graphicData>
+            </a:graphic>
+          </wp:inline>
+        </w:drawing>
+      </w:r>
+    </w:p>
+    <w:p>
+      <w:pPr>
+        <w:rPr>
+          <w:sz w:val="24"/>
+        </w:rPr>
+      </w:pPr>
+    </w:p>
+    <w:p>
+      <w:pPr>
+        <w:pStyle w:val="Ttulo3"/>
+      </w:pPr>
+      <w:r>
+        <w:t>5.6.</w:t>
+      </w:r>
+      <w:r>
+        <w:t>4.</w:t>
+      </w:r>
+      <w:r>
+        <w:tab/>
+        <w:t>Exportar Excel</w:t>
+      </w:r>
+    </w:p>
+    <w:p>
+      <w:r>
+        <w:rPr>
+          <w:noProof/>
+        </w:rPr>
+        <w:drawing>
+          <wp:inline distT="0" distB="0" distL="0" distR="0" wp14:anchorId="37F9A095" wp14:editId="7E924187">
+            <wp:extent cx="3258005" cy="2867425"/>
+            <wp:effectExtent l="0" t="0" r="0" b="9525"/>
+            <wp:docPr id="24" name="Imagem 24"/>
+            <wp:cNvGraphicFramePr>
+              <a:graphicFrameLocks xmlns:a="http://schemas.openxmlformats.org/drawingml/2006/main" noChangeAspect="1"/>
+            </wp:cNvGraphicFramePr>
+            <a:graphic xmlns:a="http://schemas.openxmlformats.org/drawingml/2006/main">
+              <a:graphicData uri="http://schemas.openxmlformats.org/drawingml/2006/picture">
+                <pic:pic xmlns:pic="http://schemas.openxmlformats.org/drawingml/2006/picture">
+                  <pic:nvPicPr>
+                    <pic:cNvPr id="1" name=""/>
+                    <pic:cNvPicPr/>
+                  </pic:nvPicPr>
+                  <pic:blipFill>
+                    <a:blip r:embed="rId17"/>
+                    <a:stretch>
+                      <a:fillRect/>
+                    </a:stretch>
+                  </pic:blipFill>
+                  <pic:spPr>
+                    <a:xfrm>
+                      <a:off x="0" y="0"/>
+                      <a:ext cx="3258005" cy="2867425"/>
+                    </a:xfrm>
+                    <a:prstGeom prst="rect">
+                      <a:avLst/>
+                    </a:prstGeom>
+                  </pic:spPr>
+                </pic:pic>
+              </a:graphicData>
+            </a:graphic>
+          </wp:inline>
+        </w:drawing>
+      </w:r>
+    </w:p>
+    <w:p>
+      <w:pPr>
+        <w:rPr>
+          <w:sz w:val="24"/>
+        </w:rPr>
+      </w:pPr>
+      <w:r>
+        <w:br w:type="page"/>
+      </w:r>
+    </w:p>
+    <w:p>
+      <w:pPr>
+        <w:pStyle w:val="Ttulo3"/>
+        <w:rPr>
+          <w:rFonts w:ascii="Times New Roman" w:hAnsi="Times New Roman"/>
+        </w:rPr>
+      </w:pPr>
+      <w:r>
+        <w:lastRenderedPageBreak/>
+        <w:t>5.6.</w:t>
+      </w:r>
+      <w:r>
+        <w:t>5.</w:t>
+      </w:r>
+      <w:r>
+        <w:tab/>
+        <w:t>Cadastro Localização</w:t>
+      </w:r>
+    </w:p>
+    <w:p>
+      <w:r>
+        <w:rPr>
+          <w:noProof/>
+        </w:rPr>
+        <w:drawing>
+          <wp:inline distT="0" distB="0" distL="0" distR="0" wp14:anchorId="4BE8CA3C" wp14:editId="3CA332BE">
+            <wp:extent cx="3591426" cy="3229426"/>
+            <wp:effectExtent l="0" t="0" r="0" b="9525"/>
+            <wp:docPr id="25" name="Imagem 25"/>
+            <wp:cNvGraphicFramePr>
+              <a:graphicFrameLocks xmlns:a="http://schemas.openxmlformats.org/drawingml/2006/main" noChangeAspect="1"/>
+            </wp:cNvGraphicFramePr>
+            <a:graphic xmlns:a="http://schemas.openxmlformats.org/drawingml/2006/main">
+              <a:graphicData uri="http://schemas.openxmlformats.org/drawingml/2006/picture">
+                <pic:pic xmlns:pic="http://schemas.openxmlformats.org/drawingml/2006/picture">
+                  <pic:nvPicPr>
+                    <pic:cNvPr id="1" name=""/>
+                    <pic:cNvPicPr/>
+                  </pic:nvPicPr>
+                  <pic:blipFill>
+                    <a:blip r:embed="rId18"/>
+                    <a:stretch>
+                      <a:fillRect/>
+                    </a:stretch>
+                  </pic:blipFill>
+                  <pic:spPr>
+                    <a:xfrm>
+                      <a:off x="0" y="0"/>
+                      <a:ext cx="3591426" cy="3229426"/>
+                    </a:xfrm>
+                    <a:prstGeom prst="rect">
+                      <a:avLst/>
+                    </a:prstGeom>
+                  </pic:spPr>
+                </pic:pic>
+              </a:graphicData>
+            </a:graphic>
+          </wp:inline>
+        </w:drawing>
+      </w:r>
+    </w:p>
+    <w:p>
+      <w:pPr>
+        <w:rPr>
+          <w:sz w:val="24"/>
+        </w:rPr>
+      </w:pPr>
+    </w:p>
+    <w:p>
+      <w:pPr>
+        <w:pStyle w:val="Ttulo3"/>
+      </w:pPr>
+      <w:r>
+        <w:t>5.6.</w:t>
+      </w:r>
+      <w:r>
+        <w:t>6.</w:t>
+      </w:r>
+      <w:r>
+        <w:tab/>
+        <w:t>Alteração Localização</w:t>
+      </w:r>
+    </w:p>
+    <w:p>
+      <w:r>
+        <w:rPr>
+          <w:noProof/>
+        </w:rPr>
+        <w:drawing>
+          <wp:inline distT="0" distB="0" distL="0" distR="0" wp14:anchorId="5BDE7FC9" wp14:editId="01D916EB">
+            <wp:extent cx="3610479" cy="3248478"/>
+            <wp:effectExtent l="0" t="0" r="9525" b="9525"/>
+            <wp:docPr id="26" name="Imagem 26"/>
+            <wp:cNvGraphicFramePr>
+              <a:graphicFrameLocks xmlns:a="http://schemas.openxmlformats.org/drawingml/2006/main" noChangeAspect="1"/>
+            </wp:cNvGraphicFramePr>
+            <a:graphic xmlns:a="http://schemas.openxmlformats.org/drawingml/2006/main">
+              <a:graphicData uri="http://schemas.openxmlformats.org/drawingml/2006/picture">
+                <pic:pic xmlns:pic="http://schemas.openxmlformats.org/drawingml/2006/picture">
+                  <pic:nvPicPr>
+                    <pic:cNvPr id="1" name=""/>
+                    <pic:cNvPicPr/>
+                  </pic:nvPicPr>
+                  <pic:blipFill>
+                    <a:blip r:embed="rId19"/>
+                    <a:stretch>
+                      <a:fillRect/>
+                    </a:stretch>
+                  </pic:blipFill>
+                  <pic:spPr>
+                    <a:xfrm>
+                      <a:off x="0" y="0"/>
+                      <a:ext cx="3610479" cy="3248478"/>
+                    </a:xfrm>
+                    <a:prstGeom prst="rect">
+                      <a:avLst/>
+                    </a:prstGeom>
+                  </pic:spPr>
+                </pic:pic>
+              </a:graphicData>
+            </a:graphic>
+          </wp:inline>
+        </w:drawing>
+      </w:r>
+    </w:p>
+    <w:p>
+      <w:pPr>
+        <w:rPr>
+          <w:sz w:val="24"/>
+        </w:rPr>
+      </w:pPr>
+      <w:r>
+        <w:br w:type="page"/>
+      </w:r>
+    </w:p>
+    <w:p>
+      <w:pPr>
+        <w:pStyle w:val="Ttulo3"/>
+      </w:pPr>
+      <w:r>
+        <w:rPr>
+          <w:rFonts w:ascii="Times New Roman" w:hAnsi="Times New Roman"/>
+          <w:noProof/>
+        </w:rPr>
+        <w:lastRenderedPageBreak/>
+        <w:drawing>
+          <wp:anchor distT="0" distB="0" distL="114300" distR="114300" simplePos="0" relativeHeight="251666433" behindDoc="0" locked="0" layoutInCell="1" allowOverlap="1" wp14:anchorId="0050E122" wp14:editId="734FF0A8">
+            <wp:simplePos x="0" y="0"/>
+            <wp:positionH relativeFrom="margin">
+              <wp:align>left</wp:align>
+            </wp:positionH>
+            <wp:positionV relativeFrom="paragraph">
+              <wp:posOffset>326223</wp:posOffset>
+            </wp:positionV>
+            <wp:extent cx="3829584" cy="2705478"/>
+            <wp:effectExtent l="0" t="0" r="0" b="0"/>
+            <wp:wrapTopAndBottom/>
+            <wp:docPr id="27" name="Imagem 27"/>
+            <wp:cNvGraphicFramePr>
+              <a:graphicFrameLocks xmlns:a="http://schemas.openxmlformats.org/drawingml/2006/main" noChangeAspect="1"/>
+            </wp:cNvGraphicFramePr>
+            <a:graphic xmlns:a="http://schemas.openxmlformats.org/drawingml/2006/main">
+              <a:graphicData uri="http://schemas.openxmlformats.org/drawingml/2006/picture">
+                <pic:pic xmlns:pic="http://schemas.openxmlformats.org/drawingml/2006/picture">
+                  <pic:nvPicPr>
+                    <pic:cNvPr id="1" name=""/>
+                    <pic:cNvPicPr/>
+                  </pic:nvPicPr>
+                  <pic:blipFill>
+                    <a:blip r:embed="rId20">
+                      <a:extLst>
+                        <a:ext uri="{28A0092B-C50C-407E-A947-70E740481C1C}">
+                          <a14:useLocalDpi xmlns:a14="http://schemas.microsoft.com/office/drawing/2010/main" val="0"/>
+                        </a:ext>
+                      </a:extLst>
+                    </a:blip>
+                    <a:stretch>
+                      <a:fillRect/>
+                    </a:stretch>
+                  </pic:blipFill>
+                  <pic:spPr>
+                    <a:xfrm>
+                      <a:off x="0" y="0"/>
+                      <a:ext cx="3829584" cy="2705478"/>
+                    </a:xfrm>
+                    <a:prstGeom prst="rect">
+                      <a:avLst/>
+                    </a:prstGeom>
+                  </pic:spPr>
+                </pic:pic>
+              </a:graphicData>
+            </a:graphic>
+          </wp:anchor>
+        </w:drawing>
+      </w:r>
+      <w:r>
+        <w:t>5.6.</w:t>
+      </w:r>
+      <w:r>
+        <w:t>7.</w:t>
+      </w:r>
+      <w:r>
+        <w:tab/>
+        <w:t>Desativar Localização</w:t>
+      </w:r>
+    </w:p>
+    <w:p/>
+    <w:p>
+      <w:pPr>
+        <w:pStyle w:val="Ttulo3"/>
+      </w:pPr>
+      <w:r>
+        <w:t>5.6.</w:t>
+      </w:r>
+      <w:r>
+        <w:t>8.</w:t>
+      </w:r>
+      <w:r>
+        <w:tab/>
+        <w:t>Cadastro Método de Aquisição</w:t>
+      </w:r>
+    </w:p>
+    <w:p>
+      <w:r>
+        <w:rPr>
+          <w:noProof/>
+        </w:rPr>
+        <w:drawing>
+          <wp:anchor distT="0" distB="0" distL="114300" distR="114300" simplePos="0" relativeHeight="251667457" behindDoc="0" locked="0" layoutInCell="1" allowOverlap="1" wp14:anchorId="69D61082" wp14:editId="3DF0DC28">
+            <wp:simplePos x="0" y="0"/>
+            <wp:positionH relativeFrom="column">
+              <wp:posOffset>-4961</wp:posOffset>
+            </wp:positionH>
+            <wp:positionV relativeFrom="paragraph">
+              <wp:posOffset>3454</wp:posOffset>
+            </wp:positionV>
+            <wp:extent cx="3962953" cy="3905795"/>
+            <wp:effectExtent l="0" t="0" r="0" b="0"/>
+            <wp:wrapTopAndBottom/>
+            <wp:docPr id="28" name="Imagem 28"/>
+            <wp:cNvGraphicFramePr>
+              <a:graphicFrameLocks xmlns:a="http://schemas.openxmlformats.org/drawingml/2006/main" noChangeAspect="1"/>
+            </wp:cNvGraphicFramePr>
+            <a:graphic xmlns:a="http://schemas.openxmlformats.org/drawingml/2006/main">
+              <a:graphicData uri="http://schemas.openxmlformats.org/drawingml/2006/picture">
+                <pic:pic xmlns:pic="http://schemas.openxmlformats.org/drawingml/2006/picture">
+                  <pic:nvPicPr>
+                    <pic:cNvPr id="1" name=""/>
+                    <pic:cNvPicPr/>
+                  </pic:nvPicPr>
+                  <pic:blipFill>
+                    <a:blip r:embed="rId21">
+                      <a:extLst>
+                        <a:ext uri="{28A0092B-C50C-407E-A947-70E740481C1C}">
+                          <a14:useLocalDpi xmlns:a14="http://schemas.microsoft.com/office/drawing/2010/main" val="0"/>
+                        </a:ext>
+                      </a:extLst>
+                    </a:blip>
+                    <a:stretch>
+                      <a:fillRect/>
+                    </a:stretch>
+                  </pic:blipFill>
+                  <pic:spPr>
+                    <a:xfrm>
+                      <a:off x="0" y="0"/>
+                      <a:ext cx="3962953" cy="3905795"/>
+                    </a:xfrm>
+                    <a:prstGeom prst="rect">
+                      <a:avLst/>
+                    </a:prstGeom>
+                  </pic:spPr>
+                </pic:pic>
+              </a:graphicData>
+            </a:graphic>
+            <wp14:sizeRelH relativeFrom="page">
+              <wp14:pctWidth>0</wp14:pctWidth>
+            </wp14:sizeRelH>
+            <wp14:sizeRelV relativeFrom="page">
+              <wp14:pctHeight>0</wp14:pctHeight>
+            </wp14:sizeRelV>
+          </wp:anchor>
+        </w:drawing>
+      </w:r>
+    </w:p>
+    <w:p>
+      <w:pPr>
+        <w:rPr>
+          <w:sz w:val="24"/>
+        </w:rPr>
+      </w:pPr>
+      <w:r>
+        <w:br w:type="page"/>
+      </w:r>
+    </w:p>
+    <w:p>
+      <w:pPr>
+        <w:pStyle w:val="Ttulo3"/>
+      </w:pPr>
+      <w:r>
+        <w:lastRenderedPageBreak/>
+        <w:t>5.6.</w:t>
+      </w:r>
+      <w:r>
+        <w:t>9.</w:t>
+      </w:r>
+      <w:r>
+        <w:tab/>
+        <w:t>Alteração Método de Aquisição</w:t>
+      </w:r>
+    </w:p>
+    <w:p>
+      <w:r>
+        <w:rPr>
+          <w:noProof/>
+        </w:rPr>
+        <w:drawing>
+          <wp:inline distT="0" distB="0" distL="0" distR="0" wp14:anchorId="5B3C8A90" wp14:editId="3C9C9A7E">
+            <wp:extent cx="3982006" cy="3543795"/>
+            <wp:effectExtent l="0" t="0" r="0" b="0"/>
+            <wp:docPr id="29" name="Imagem 29"/>
+            <wp:cNvGraphicFramePr>
+              <a:graphicFrameLocks xmlns:a="http://schemas.openxmlformats.org/drawingml/2006/main" noChangeAspect="1"/>
+            </wp:cNvGraphicFramePr>
+            <a:graphic xmlns:a="http://schemas.openxmlformats.org/drawingml/2006/main">
+              <a:graphicData uri="http://schemas.openxmlformats.org/drawingml/2006/picture">
+                <pic:pic xmlns:pic="http://schemas.openxmlformats.org/drawingml/2006/picture">
+                  <pic:nvPicPr>
+                    <pic:cNvPr id="1" name=""/>
+                    <pic:cNvPicPr/>
+                  </pic:nvPicPr>
+                  <pic:blipFill>
+                    <a:blip r:embed="rId22"/>
+                    <a:stretch>
+                      <a:fillRect/>
+                    </a:stretch>
+                  </pic:blipFill>
+                  <pic:spPr>
+                    <a:xfrm>
+                      <a:off x="0" y="0"/>
+                      <a:ext cx="3982006" cy="3543795"/>
+                    </a:xfrm>
+                    <a:prstGeom prst="rect">
+                      <a:avLst/>
+                    </a:prstGeom>
+                  </pic:spPr>
+                </pic:pic>
+              </a:graphicData>
+            </a:graphic>
+          </wp:inline>
+        </w:drawing>
+      </w:r>
+    </w:p>
+    <w:p>
+      <w:pPr>
+        <w:rPr>
+          <w:sz w:val="24"/>
+        </w:rPr>
+      </w:pPr>
+    </w:p>
+    <w:p>
+      <w:pPr>
+        <w:pStyle w:val="Ttulo3"/>
+      </w:pPr>
+      <w:r>
+        <w:t>5.6.</w:t>
+      </w:r>
+      <w:r>
+        <w:t>10. Desativar Método de Aquisição</w:t>
+      </w:r>
+    </w:p>
+    <w:p>
+      <w:r>
+        <w:rPr>
+          <w:noProof/>
+        </w:rPr>
+        <w:drawing>
+          <wp:inline distT="0" distB="0" distL="0" distR="0" wp14:anchorId="5EDFA7FE" wp14:editId="453C9B68">
+            <wp:extent cx="3820058" cy="2724530"/>
+            <wp:effectExtent l="0" t="0" r="9525" b="0"/>
+            <wp:docPr id="30" name="Imagem 30"/>
+            <wp:cNvGraphicFramePr>
+              <a:graphicFrameLocks xmlns:a="http://schemas.openxmlformats.org/drawingml/2006/main" noChangeAspect="1"/>
+            </wp:cNvGraphicFramePr>
+            <a:graphic xmlns:a="http://schemas.openxmlformats.org/drawingml/2006/main">
+              <a:graphicData uri="http://schemas.openxmlformats.org/drawingml/2006/picture">
+                <pic:pic xmlns:pic="http://schemas.openxmlformats.org/drawingml/2006/picture">
+                  <pic:nvPicPr>
+                    <pic:cNvPr id="1" name=""/>
+                    <pic:cNvPicPr/>
+                  </pic:nvPicPr>
+                  <pic:blipFill>
+                    <a:blip r:embed="rId23"/>
+                    <a:stretch>
+                      <a:fillRect/>
+                    </a:stretch>
+                  </pic:blipFill>
+                  <pic:spPr>
+                    <a:xfrm>
+                      <a:off x="0" y="0"/>
+                      <a:ext cx="3820058" cy="2724530"/>
+                    </a:xfrm>
+                    <a:prstGeom prst="rect">
+                      <a:avLst/>
+                    </a:prstGeom>
+                  </pic:spPr>
+                </pic:pic>
+              </a:graphicData>
+            </a:graphic>
+          </wp:inline>
+        </w:drawing>
+      </w:r>
+    </w:p>
+    <w:p>
+      <w:pPr>
+        <w:rPr>
+          <w:sz w:val="24"/>
+        </w:rPr>
+      </w:pPr>
+      <w:r>
+        <w:br w:type="page"/>
+      </w:r>
+    </w:p>
+    <w:p>
+      <w:pPr>
+        <w:pStyle w:val="Ttulo3"/>
+      </w:pPr>
+      <w:r>
+        <w:lastRenderedPageBreak/>
+        <w:t>5.6.</w:t>
+      </w:r>
+      <w:r>
+        <w:t>11. Cadastro Usuário</w:t>
+      </w:r>
+    </w:p>
+    <w:p>
+      <w:r>
+        <w:rPr>
+          <w:noProof/>
+        </w:rPr>
+        <w:drawing>
+          <wp:inline distT="0" distB="0" distL="0" distR="0" wp14:anchorId="4122C058" wp14:editId="6D39C875">
+            <wp:extent cx="3848637" cy="4410691"/>
+            <wp:effectExtent l="0" t="0" r="0" b="9525"/>
+            <wp:docPr id="31" name="Imagem 31"/>
+            <wp:cNvGraphicFramePr>
+              <a:graphicFrameLocks xmlns:a="http://schemas.openxmlformats.org/drawingml/2006/main" noChangeAspect="1"/>
+            </wp:cNvGraphicFramePr>
+            <a:graphic xmlns:a="http://schemas.openxmlformats.org/drawingml/2006/main">
+              <a:graphicData uri="http://schemas.openxmlformats.org/drawingml/2006/picture">
+                <pic:pic xmlns:pic="http://schemas.openxmlformats.org/drawingml/2006/picture">
+                  <pic:nvPicPr>
+                    <pic:cNvPr id="1" name=""/>
+                    <pic:cNvPicPr/>
+                  </pic:nvPicPr>
+                  <pic:blipFill>
+                    <a:blip r:embed="rId24"/>
+                    <a:stretch>
+                      <a:fillRect/>
+                    </a:stretch>
+                  </pic:blipFill>
+                  <pic:spPr>
+                    <a:xfrm>
+                      <a:off x="0" y="0"/>
+                      <a:ext cx="3848637" cy="4410691"/>
+                    </a:xfrm>
+                    <a:prstGeom prst="rect">
+                      <a:avLst/>
+                    </a:prstGeom>
+                  </pic:spPr>
+                </pic:pic>
+              </a:graphicData>
+            </a:graphic>
+          </wp:inline>
+        </w:drawing>
+      </w:r>
+    </w:p>
+    <w:p>
+      <w:pPr>
+        <w:rPr>
+          <w:sz w:val="24"/>
+        </w:rPr>
+      </w:pPr>
+      <w:r>
+        <w:br w:type="page"/>
+      </w:r>
+    </w:p>
+    <w:p>
+      <w:pPr>
+        <w:pStyle w:val="Ttulo3"/>
+      </w:pPr>
+      <w:r>
+        <w:lastRenderedPageBreak/>
+        <w:t>5.6.</w:t>
+      </w:r>
+      <w:r>
+        <w:t>12. Alteração Usuário</w:t>
+      </w:r>
+    </w:p>
+    <w:p>
+      <w:r>
+        <w:rPr>
+          <w:noProof/>
+        </w:rPr>
+        <w:drawing>
+          <wp:inline distT="0" distB="0" distL="0" distR="0" wp14:anchorId="5CCC1E33" wp14:editId="1DAF615F">
+            <wp:extent cx="3877216" cy="4420217"/>
+            <wp:effectExtent l="0" t="0" r="9525" b="0"/>
+            <wp:docPr id="32" name="Imagem 32"/>
+            <wp:cNvGraphicFramePr>
+              <a:graphicFrameLocks xmlns:a="http://schemas.openxmlformats.org/drawingml/2006/main" noChangeAspect="1"/>
+            </wp:cNvGraphicFramePr>
+            <a:graphic xmlns:a="http://schemas.openxmlformats.org/drawingml/2006/main">
+              <a:graphicData uri="http://schemas.openxmlformats.org/drawingml/2006/picture">
+                <pic:pic xmlns:pic="http://schemas.openxmlformats.org/drawingml/2006/picture">
+                  <pic:nvPicPr>
+                    <pic:cNvPr id="1" name=""/>
+                    <pic:cNvPicPr/>
+                  </pic:nvPicPr>
+                  <pic:blipFill>
+                    <a:blip r:embed="rId25"/>
+                    <a:stretch>
+                      <a:fillRect/>
+                    </a:stretch>
+                  </pic:blipFill>
+                  <pic:spPr>
+                    <a:xfrm>
+                      <a:off x="0" y="0"/>
+                      <a:ext cx="3877216" cy="4420217"/>
+                    </a:xfrm>
+                    <a:prstGeom prst="rect">
+                      <a:avLst/>
+                    </a:prstGeom>
+                  </pic:spPr>
+                </pic:pic>
+              </a:graphicData>
+            </a:graphic>
+          </wp:inline>
+        </w:drawing>
+      </w:r>
+    </w:p>
+    <w:p>
+      <w:pPr>
+        <w:rPr>
+          <w:sz w:val="24"/>
+        </w:rPr>
+      </w:pPr>
+    </w:p>
+    <w:p>
+      <w:pPr>
+        <w:pStyle w:val="Ttulo3"/>
+      </w:pPr>
+      <w:r>
+        <w:t>5.6.</w:t>
+      </w:r>
+      <w:r>
+        <w:t>13. Desativar Usuário</w:t>
+      </w:r>
+    </w:p>
+    <w:p>
+      <w:r>
+        <w:rPr>
+          <w:noProof/>
+        </w:rPr>
+        <w:drawing>
+          <wp:inline distT="0" distB="0" distL="0" distR="0" wp14:anchorId="6C3740FE" wp14:editId="1EC5350E">
+            <wp:extent cx="3820058" cy="2724530"/>
+            <wp:effectExtent l="0" t="0" r="9525" b="0"/>
+            <wp:docPr id="33" name="Imagem 33"/>
+            <wp:cNvGraphicFramePr>
+              <a:graphicFrameLocks xmlns:a="http://schemas.openxmlformats.org/drawingml/2006/main" noChangeAspect="1"/>
+            </wp:cNvGraphicFramePr>
+            <a:graphic xmlns:a="http://schemas.openxmlformats.org/drawingml/2006/main">
+              <a:graphicData uri="http://schemas.openxmlformats.org/drawingml/2006/picture">
+                <pic:pic xmlns:pic="http://schemas.openxmlformats.org/drawingml/2006/picture">
+                  <pic:nvPicPr>
+                    <pic:cNvPr id="1" name=""/>
+                    <pic:cNvPicPr/>
+                  </pic:nvPicPr>
+                  <pic:blipFill>
+                    <a:blip r:embed="rId26"/>
+                    <a:stretch>
+                      <a:fillRect/>
+                    </a:stretch>
+                  </pic:blipFill>
+                  <pic:spPr>
+                    <a:xfrm>
+                      <a:off x="0" y="0"/>
+                      <a:ext cx="3820058" cy="2724530"/>
+                    </a:xfrm>
+                    <a:prstGeom prst="rect">
+                      <a:avLst/>
+                    </a:prstGeom>
+                  </pic:spPr>
+                </pic:pic>
+              </a:graphicData>
+            </a:graphic>
+          </wp:inline>
+        </w:drawing>
+      </w:r>
+    </w:p>
+    <w:p>
+      <w:pPr>
+        <w:rPr>
+          <w:sz w:val="24"/>
+        </w:rPr>
+      </w:pPr>
+      <w:r>
+        <w:br w:type="page"/>
+      </w:r>
     </w:p>
     <w:p>
       <w:pPr>
@@ -28853,11 +29496,17 @@
         <w:spacing w:line="360" w:lineRule="auto"/>
       </w:pPr>
       <w:bookmarkStart w:id="46" w:name="_Toc536119751"/>
-      <w:r>
+      <w:proofErr w:type="gramStart"/>
+      <w:r>
+        <w:lastRenderedPageBreak/>
         <w:t xml:space="preserve">5.7  </w:t>
       </w:r>
       <w:r>
-        <w:t>Diagrama Pacotes</w:t>
+        <w:t>Diagrama</w:t>
+      </w:r>
+      <w:proofErr w:type="gramEnd"/>
+      <w:r>
+        <w:t xml:space="preserve"> Pacotes</w:t>
       </w:r>
       <w:r>
         <w:t xml:space="preserve">  (</w:t>
@@ -29186,27 +29835,6 @@
     </w:p>
     <w:p>
       <w:pPr>
-        <w:pStyle w:val="Ttulo"/>
-        <w:jc w:val="left"/>
-        <w:rPr>
-          <w:rFonts w:cs="Arial"/>
-          <w:szCs w:val="32"/>
-        </w:rPr>
-      </w:pPr>
-    </w:p>
-    <w:p>
-      <w:pPr>
-        <w:spacing w:line="360" w:lineRule="auto"/>
-        <w:rPr>
-          <w:rFonts w:ascii="Arial" w:hAnsi="Arial" w:cs="Arial"/>
-          <w:b/>
-          <w:sz w:val="24"/>
-          <w:szCs w:val="28"/>
-        </w:rPr>
-      </w:pPr>
-    </w:p>
-    <w:p>
-      <w:pPr>
         <w:spacing w:line="360" w:lineRule="auto"/>
         <w:rPr>
           <w:rFonts w:ascii="Arial" w:hAnsi="Arial" w:cs="Arial"/>
@@ -29223,10 +29851,10 @@
       </w:pPr>
       <w:bookmarkStart w:id="48" w:name="_Toc536119753"/>
       <w:r>
-        <w:t xml:space="preserve">5.7  </w:t>
-      </w:r>
-      <w:r>
-        <w:t xml:space="preserve">Interfaces com o </w:t>
+        <w:t>5.7 Interfaces</w:t>
+      </w:r>
+      <w:r>
+        <w:t xml:space="preserve"> com o </w:t>
       </w:r>
       <w:r>
         <w:t>usuário</w:t>
@@ -29574,17 +30202,6 @@
         <w:jc w:val="left"/>
         <w:rPr>
           <w:rFonts w:cs="Arial"/>
-          <w:sz w:val="32"/>
-          <w:szCs w:val="32"/>
-        </w:rPr>
-      </w:pPr>
-    </w:p>
-    <w:p>
-      <w:pPr>
-        <w:pStyle w:val="Ttulo"/>
-        <w:jc w:val="left"/>
-        <w:rPr>
-          <w:rFonts w:cs="Arial"/>
           <w:b w:val="0"/>
           <w:sz w:val="24"/>
           <w:szCs w:val="24"/>
@@ -29695,14 +30312,9 @@
           <w:color w:val="2F5496" w:themeColor="accent5" w:themeShade="BF"/>
           <w:sz w:val="24"/>
           <w:szCs w:val="24"/>
-          <w:highlight w:val="yellow"/>
-        </w:rPr>
-      </w:pPr>
-    </w:p>
-    <w:p>
-      <w:pPr>
-        <w:pStyle w:val="Ttulo"/>
-        <w:jc w:val="left"/>
+        </w:rPr>
+      </w:pPr>
+      <w:r>
         <w:rPr>
           <w:rFonts w:cs="Arial"/>
           <w:b w:val="0"/>
@@ -29710,7 +30322,8 @@
           <w:sz w:val="24"/>
           <w:szCs w:val="24"/>
         </w:rPr>
-      </w:pPr>
+        <w:t xml:space="preserve">    </w:t>
+      </w:r>
       <w:r>
         <w:rPr>
           <w:rFonts w:cs="Arial"/>
@@ -29719,7 +30332,7 @@
           <w:sz w:val="24"/>
           <w:szCs w:val="24"/>
         </w:rPr>
-        <w:t xml:space="preserve">    </w:t>
+        <w:t xml:space="preserve"> Descrever o p</w:t>
       </w:r>
       <w:r>
         <w:rPr>
@@ -29729,16 +30342,6 @@
           <w:sz w:val="24"/>
           <w:szCs w:val="24"/>
         </w:rPr>
-        <w:t xml:space="preserve"> Descrever o p</w:t>
-      </w:r>
-      <w:r>
-        <w:rPr>
-          <w:rFonts w:cs="Arial"/>
-          <w:b w:val="0"/>
-          <w:color w:val="2F5496" w:themeColor="accent5" w:themeShade="BF"/>
-          <w:sz w:val="24"/>
-          <w:szCs w:val="24"/>
-        </w:rPr>
         <w:t>lano de testes.</w:t>
       </w:r>
     </w:p>
@@ -29932,17 +30535,6 @@
         <w:t>etc</w:t>
       </w:r>
       <w:proofErr w:type="spellEnd"/>
-    </w:p>
-    <w:p>
-      <w:pPr>
-        <w:spacing w:line="360" w:lineRule="auto"/>
-        <w:rPr>
-          <w:rFonts w:ascii="Arial" w:hAnsi="Arial" w:cs="Arial"/>
-          <w:color w:val="4F81BD"/>
-          <w:sz w:val="24"/>
-          <w:szCs w:val="24"/>
-        </w:rPr>
-      </w:pPr>
     </w:p>
     <w:p>
       <w:pPr>
@@ -30300,7 +30892,7 @@
         </w:rPr>
         <w:t xml:space="preserve">: UTILIZAR A FERRAMENTA MORE (Mecanismo Online para Referências) da UFSC – </w:t>
       </w:r>
-      <w:hyperlink r:id="rId12" w:history="1">
+      <w:hyperlink r:id="rId27" w:history="1">
         <w:r>
           <w:rPr>
             <w:rStyle w:val="Hyperlink"/>
@@ -30512,7 +31104,7 @@
         </w:rPr>
         <w:t xml:space="preserve"> Responsabilidade do autor do vídeo. YouTube, 2013. Duração: 5min52seg. Disponível em:&lt;</w:t>
       </w:r>
-      <w:hyperlink r:id="rId13" w:history="1">
+      <w:hyperlink r:id="rId28" w:history="1">
         <w:r>
           <w:rPr>
             <w:rStyle w:val="Hyperlink"/>
@@ -31295,7 +31887,7 @@
         </w:rPr>
         <w:t xml:space="preserve">, 2007. Disponível em:&lt; </w:t>
       </w:r>
-      <w:hyperlink r:id="rId14" w:history="1">
+      <w:hyperlink r:id="rId29" w:history="1">
         <w:r>
           <w:rPr>
             <w:rStyle w:val="Hyperlink"/>
@@ -31434,8 +32026,6 @@
           <w:sz w:val="32"/>
         </w:rPr>
       </w:pPr>
-      <w:bookmarkStart w:id="56" w:name="_GoBack"/>
-      <w:bookmarkEnd w:id="56"/>
       <w:r>
         <w:rPr>
           <w:rFonts w:ascii="Arial" w:hAnsi="Arial"/>
@@ -32870,7 +33460,7 @@
         </w:rPr>
         <w:t xml:space="preserve"> : </w:t>
       </w:r>
-      <w:hyperlink r:id="rId15" w:history="1">
+      <w:hyperlink r:id="rId30" w:history="1">
         <w:r>
           <w:rPr>
             <w:rStyle w:val="Hyperlink"/>
@@ -33033,7 +33623,7 @@
         </w:rPr>
         <w:t xml:space="preserve">Disponível em </w:t>
       </w:r>
-      <w:hyperlink r:id="rId16" w:history="1">
+      <w:hyperlink r:id="rId31" w:history="1">
         <w:r>
           <w:rPr>
             <w:rStyle w:val="Hyperlink"/>
@@ -33266,7 +33856,7 @@
       </w:pPr>
     </w:p>
     <w:sectPr>
-      <w:footerReference w:type="default" r:id="rId17"/>
+      <w:footerReference w:type="default" r:id="rId32"/>
       <w:pgSz w:w="12240" w:h="15840"/>
       <w:pgMar w:top="1701" w:right="1134" w:bottom="1134" w:left="1701" w:header="720" w:footer="720" w:gutter="0"/>
       <w:pgNumType w:start="1"/>
@@ -35918,6 +36508,119 @@
     </w:lvl>
   </w:abstractNum>
   <w:abstractNum w:abstractNumId="23" w15:restartNumberingAfterBreak="0">
+    <w:nsid w:val="57BD45C2"/>
+    <w:multiLevelType w:val="multilevel"/>
+    <w:tmpl w:val="4CE69C2C"/>
+    <w:lvl w:ilvl="0">
+      <w:start w:val="5"/>
+      <w:numFmt w:val="decimal"/>
+      <w:lvlText w:val="%1."/>
+      <w:lvlJc w:val="left"/>
+      <w:pPr>
+        <w:ind w:left="360" w:hanging="360"/>
+      </w:pPr>
+      <w:rPr>
+        <w:rFonts w:hint="default"/>
+      </w:rPr>
+    </w:lvl>
+    <w:lvl w:ilvl="1">
+      <w:start w:val="1"/>
+      <w:numFmt w:val="decimal"/>
+      <w:lvlText w:val="%1.%2."/>
+      <w:lvlJc w:val="left"/>
+      <w:pPr>
+        <w:ind w:left="792" w:hanging="432"/>
+      </w:pPr>
+      <w:rPr>
+        <w:rFonts w:hint="default"/>
+      </w:rPr>
+    </w:lvl>
+    <w:lvl w:ilvl="2">
+      <w:start w:val="1"/>
+      <w:numFmt w:val="decimal"/>
+      <w:lvlText w:val="%1.%2.%3."/>
+      <w:lvlJc w:val="left"/>
+      <w:pPr>
+        <w:ind w:left="1224" w:hanging="504"/>
+      </w:pPr>
+      <w:rPr>
+        <w:rFonts w:hint="default"/>
+      </w:rPr>
+    </w:lvl>
+    <w:lvl w:ilvl="3">
+      <w:start w:val="1"/>
+      <w:numFmt w:val="decimal"/>
+      <w:lvlText w:val="%1.%2.%3.%4."/>
+      <w:lvlJc w:val="left"/>
+      <w:pPr>
+        <w:ind w:left="1728" w:hanging="648"/>
+      </w:pPr>
+      <w:rPr>
+        <w:rFonts w:hint="default"/>
+      </w:rPr>
+    </w:lvl>
+    <w:lvl w:ilvl="4">
+      <w:start w:val="1"/>
+      <w:numFmt w:val="decimal"/>
+      <w:lvlText w:val="%1.%2.%3.%4.%5."/>
+      <w:lvlJc w:val="left"/>
+      <w:pPr>
+        <w:ind w:left="2232" w:hanging="792"/>
+      </w:pPr>
+      <w:rPr>
+        <w:rFonts w:hint="default"/>
+      </w:rPr>
+    </w:lvl>
+    <w:lvl w:ilvl="5">
+      <w:start w:val="1"/>
+      <w:numFmt w:val="decimal"/>
+      <w:lvlText w:val="%1.%2.%3.%4.%5.%6."/>
+      <w:lvlJc w:val="left"/>
+      <w:pPr>
+        <w:ind w:left="2736" w:hanging="936"/>
+      </w:pPr>
+      <w:rPr>
+        <w:rFonts w:hint="default"/>
+      </w:rPr>
+    </w:lvl>
+    <w:lvl w:ilvl="6">
+      <w:start w:val="1"/>
+      <w:numFmt w:val="decimal"/>
+      <w:lvlText w:val="%1.%2.%3.%4.%5.%6.%7."/>
+      <w:lvlJc w:val="left"/>
+      <w:pPr>
+        <w:ind w:left="3240" w:hanging="1080"/>
+      </w:pPr>
+      <w:rPr>
+        <w:rFonts w:hint="default"/>
+      </w:rPr>
+    </w:lvl>
+    <w:lvl w:ilvl="7">
+      <w:start w:val="1"/>
+      <w:numFmt w:val="decimal"/>
+      <w:lvlText w:val="%1.%2.%3.%4.%5.%6.%7.%8."/>
+      <w:lvlJc w:val="left"/>
+      <w:pPr>
+        <w:ind w:left="3744" w:hanging="1224"/>
+      </w:pPr>
+      <w:rPr>
+        <w:rFonts w:hint="default"/>
+      </w:rPr>
+    </w:lvl>
+    <w:lvl w:ilvl="8">
+      <w:start w:val="1"/>
+      <w:numFmt w:val="decimal"/>
+      <w:lvlText w:val="%1.%2.%3.%4.%5.%6.%7.%8.%9."/>
+      <w:lvlJc w:val="left"/>
+      <w:pPr>
+        <w:ind w:left="4320" w:hanging="1440"/>
+      </w:pPr>
+      <w:rPr>
+        <w:rFonts w:hint="default"/>
+      </w:rPr>
+    </w:lvl>
+  </w:abstractNum>
+  <w:abstractNum w:abstractNumId="24" w15:restartNumberingAfterBreak="0">
     <w:nsid w:val="58EC2282"/>
     <w:multiLevelType w:val="multilevel"/>
     <w:tmpl w:val="1C541B0C"/>
@@ -36066,7 +36769,7 @@
       </w:rPr>
     </w:lvl>
   </w:abstractNum>
-  <w:abstractNum w:abstractNumId="24" w15:restartNumberingAfterBreak="0">
+  <w:abstractNum w:abstractNumId="25" w15:restartNumberingAfterBreak="0">
     <w:nsid w:val="5CC236FC"/>
     <w:multiLevelType w:val="hybridMultilevel"/>
     <w:tmpl w:val="1FE014FE"/>
@@ -36179,7 +36882,7 @@
       </w:rPr>
     </w:lvl>
   </w:abstractNum>
-  <w:abstractNum w:abstractNumId="25" w15:restartNumberingAfterBreak="0">
+  <w:abstractNum w:abstractNumId="26" w15:restartNumberingAfterBreak="0">
     <w:nsid w:val="5EE42256"/>
     <w:multiLevelType w:val="multilevel"/>
     <w:tmpl w:val="0374D75C"/>
@@ -36292,7 +36995,7 @@
       </w:rPr>
     </w:lvl>
   </w:abstractNum>
-  <w:abstractNum w:abstractNumId="26" w15:restartNumberingAfterBreak="0">
+  <w:abstractNum w:abstractNumId="27" w15:restartNumberingAfterBreak="0">
     <w:nsid w:val="61177F81"/>
     <w:multiLevelType w:val="multilevel"/>
     <w:tmpl w:val="95EE4596"/>
@@ -36441,7 +37144,7 @@
       </w:rPr>
     </w:lvl>
   </w:abstractNum>
-  <w:abstractNum w:abstractNumId="27" w15:restartNumberingAfterBreak="0">
+  <w:abstractNum w:abstractNumId="28" w15:restartNumberingAfterBreak="0">
     <w:nsid w:val="6535706A"/>
     <w:multiLevelType w:val="multilevel"/>
     <w:tmpl w:val="0416001F"/>
@@ -36527,7 +37230,7 @@
       </w:pPr>
     </w:lvl>
   </w:abstractNum>
-  <w:abstractNum w:abstractNumId="28" w15:restartNumberingAfterBreak="0">
+  <w:abstractNum w:abstractNumId="29" w15:restartNumberingAfterBreak="0">
     <w:nsid w:val="655F3CF9"/>
     <w:multiLevelType w:val="hybridMultilevel"/>
     <w:tmpl w:val="FFFFFFFF"/>
@@ -36640,7 +37343,7 @@
       </w:rPr>
     </w:lvl>
   </w:abstractNum>
-  <w:abstractNum w:abstractNumId="29" w15:restartNumberingAfterBreak="0">
+  <w:abstractNum w:abstractNumId="30" w15:restartNumberingAfterBreak="0">
     <w:nsid w:val="657042C5"/>
     <w:multiLevelType w:val="multilevel"/>
     <w:tmpl w:val="0416001F"/>
@@ -36726,7 +37429,7 @@
       </w:pPr>
     </w:lvl>
   </w:abstractNum>
-  <w:abstractNum w:abstractNumId="30" w15:restartNumberingAfterBreak="0">
+  <w:abstractNum w:abstractNumId="31" w15:restartNumberingAfterBreak="0">
     <w:nsid w:val="66405F80"/>
     <w:multiLevelType w:val="hybridMultilevel"/>
     <w:tmpl w:val="050AC2F6"/>
@@ -36812,7 +37515,7 @@
       </w:pPr>
     </w:lvl>
   </w:abstractNum>
-  <w:abstractNum w:abstractNumId="31" w15:restartNumberingAfterBreak="0">
+  <w:abstractNum w:abstractNumId="32" w15:restartNumberingAfterBreak="0">
     <w:nsid w:val="6AD422C9"/>
     <w:multiLevelType w:val="hybridMultilevel"/>
     <w:tmpl w:val="43A699CA"/>
@@ -36925,7 +37628,7 @@
       </w:rPr>
     </w:lvl>
   </w:abstractNum>
-  <w:abstractNum w:abstractNumId="32" w15:restartNumberingAfterBreak="0">
+  <w:abstractNum w:abstractNumId="33" w15:restartNumberingAfterBreak="0">
     <w:nsid w:val="6FB53D7F"/>
     <w:multiLevelType w:val="multilevel"/>
     <w:tmpl w:val="C04A86B4"/>
@@ -37043,7 +37746,7 @@
       </w:rPr>
     </w:lvl>
   </w:abstractNum>
-  <w:abstractNum w:abstractNumId="33" w15:restartNumberingAfterBreak="0">
+  <w:abstractNum w:abstractNumId="34" w15:restartNumberingAfterBreak="0">
     <w:nsid w:val="707D3EFE"/>
     <w:multiLevelType w:val="hybridMultilevel"/>
     <w:tmpl w:val="B736226C"/>
@@ -37129,7 +37832,7 @@
       </w:pPr>
     </w:lvl>
   </w:abstractNum>
-  <w:abstractNum w:abstractNumId="34" w15:restartNumberingAfterBreak="0">
+  <w:abstractNum w:abstractNumId="35" w15:restartNumberingAfterBreak="0">
     <w:nsid w:val="7C470FDE"/>
     <w:multiLevelType w:val="hybridMultilevel"/>
     <w:tmpl w:val="BC8843D2"/>
@@ -37249,7 +37952,7 @@
     <w:abstractNumId w:val="3"/>
   </w:num>
   <w:num w:numId="3">
-    <w:abstractNumId w:val="26"/>
+    <w:abstractNumId w:val="27"/>
   </w:num>
   <w:num w:numId="4">
     <w:abstractNumId w:val="20"/>
@@ -37261,7 +37964,7 @@
     <w:abstractNumId w:val="1"/>
   </w:num>
   <w:num w:numId="7">
-    <w:abstractNumId w:val="23"/>
+    <w:abstractNumId w:val="24"/>
   </w:num>
   <w:num w:numId="8">
     <w:abstractNumId w:val="0"/>
@@ -37279,25 +37982,25 @@
     <w:abstractNumId w:val="8"/>
   </w:num>
   <w:num w:numId="13">
-    <w:abstractNumId w:val="33"/>
+    <w:abstractNumId w:val="34"/>
   </w:num>
   <w:num w:numId="14">
-    <w:abstractNumId w:val="30"/>
+    <w:abstractNumId w:val="31"/>
   </w:num>
   <w:num w:numId="15">
     <w:abstractNumId w:val="4"/>
   </w:num>
   <w:num w:numId="16">
-    <w:abstractNumId w:val="32"/>
+    <w:abstractNumId w:val="33"/>
   </w:num>
   <w:num w:numId="17">
-    <w:abstractNumId w:val="29"/>
+    <w:abstractNumId w:val="30"/>
   </w:num>
   <w:num w:numId="18">
     <w:abstractNumId w:val="18"/>
   </w:num>
   <w:num w:numId="19">
-    <w:abstractNumId w:val="27"/>
+    <w:abstractNumId w:val="28"/>
   </w:num>
   <w:num w:numId="20">
     <w:abstractNumId w:val="5"/>
@@ -37306,7 +38009,7 @@
     <w:abstractNumId w:val="22"/>
   </w:num>
   <w:num w:numId="22">
-    <w:abstractNumId w:val="24"/>
+    <w:abstractNumId w:val="25"/>
   </w:num>
   <w:num w:numId="23">
     <w:abstractNumId w:val="14"/>
@@ -37321,7 +38024,7 @@
     <w:abstractNumId w:val="17"/>
   </w:num>
   <w:num w:numId="27">
-    <w:abstractNumId w:val="28"/>
+    <w:abstractNumId w:val="29"/>
   </w:num>
   <w:num w:numId="28">
     <w:abstractNumId w:val="15"/>
@@ -37339,13 +38042,16 @@
     <w:abstractNumId w:val="12"/>
   </w:num>
   <w:num w:numId="33">
-    <w:abstractNumId w:val="25"/>
+    <w:abstractNumId w:val="26"/>
   </w:num>
   <w:num w:numId="34">
-    <w:abstractNumId w:val="31"/>
+    <w:abstractNumId w:val="32"/>
   </w:num>
   <w:num w:numId="35">
-    <w:abstractNumId w:val="34"/>
+    <w:abstractNumId w:val="35"/>
+  </w:num>
+  <w:num w:numId="36">
+    <w:abstractNumId w:val="23"/>
   </w:num>
   <w:numIdMacAtCleanup w:val="2"/>
 </w:numbering>
@@ -37362,7 +38068,7 @@
     </w:rPrDefault>
     <w:pPrDefault/>
   </w:docDefaults>
-  <w:latentStyles w:defLockedState="0" w:defUIPriority="0" w:defSemiHidden="0" w:defUnhideWhenUsed="0" w:defQFormat="0" w:count="375">
+  <w:latentStyles w:defLockedState="0" w:defUIPriority="0" w:defSemiHidden="0" w:defUnhideWhenUsed="0" w:defQFormat="0" w:count="376">
     <w:lsdException w:name="Normal" w:qFormat="1"/>
     <w:lsdException w:name="heading 1" w:qFormat="1"/>
     <w:lsdException w:name="heading 2" w:qFormat="1"/>
@@ -37462,7 +38168,6 @@
     <w:lsdException w:name="HTML Sample" w:semiHidden="1" w:unhideWhenUsed="1"/>
     <w:lsdException w:name="HTML Typewriter" w:semiHidden="1" w:unhideWhenUsed="1"/>
     <w:lsdException w:name="HTML Variable" w:semiHidden="1" w:unhideWhenUsed="1"/>
-    <w:lsdException w:name="Normal Table" w:semiHidden="1" w:unhideWhenUsed="1"/>
     <w:lsdException w:name="annotation subject" w:semiHidden="1" w:unhideWhenUsed="1"/>
     <w:lsdException w:name="No List" w:semiHidden="1" w:uiPriority="99" w:unhideWhenUsed="1"/>
     <w:lsdException w:name="Outline List 1" w:semiHidden="1" w:unhideWhenUsed="1"/>
@@ -37509,9 +38214,7 @@
     <w:lsdException w:name="Table Subtle 2" w:semiHidden="1" w:unhideWhenUsed="1"/>
     <w:lsdException w:name="Table Web 1" w:semiHidden="1" w:unhideWhenUsed="1"/>
     <w:lsdException w:name="Table Web 2" w:semiHidden="1" w:unhideWhenUsed="1"/>
-    <w:lsdException w:name="Table Web 3" w:semiHidden="1" w:unhideWhenUsed="1"/>
     <w:lsdException w:name="Balloon Text" w:semiHidden="1" w:unhideWhenUsed="1"/>
-    <w:lsdException w:name="Table Theme" w:semiHidden="1" w:unhideWhenUsed="1"/>
     <w:lsdException w:name="Placeholder Text" w:semiHidden="1" w:uiPriority="99"/>
     <w:lsdException w:name="No Spacing" w:uiPriority="1" w:qFormat="1"/>
     <w:lsdException w:name="Light Shading" w:uiPriority="60"/>
@@ -37731,6 +38434,7 @@
     <w:lsdException w:name="Smart Hyperlink" w:semiHidden="1" w:uiPriority="99" w:unhideWhenUsed="1"/>
     <w:lsdException w:name="Hashtag" w:semiHidden="1" w:uiPriority="99" w:unhideWhenUsed="1"/>
     <w:lsdException w:name="Unresolved Mention" w:semiHidden="1" w:uiPriority="99" w:unhideWhenUsed="1"/>
+    <w:lsdException w:name="Smart Link" w:semiHidden="1" w:uiPriority="99" w:unhideWhenUsed="1"/>
   </w:latentStyles>
   <w:style w:type="paragraph" w:default="1" w:styleId="Normal">
     <w:name w:val="Normal"/>
@@ -38543,7 +39247,7 @@
 </file>
 
 <file path=customXml/itemProps1.xml><?xml version="1.0" encoding="utf-8"?>
-<ds:datastoreItem xmlns:ds="http://schemas.openxmlformats.org/officeDocument/2006/customXml" ds:itemID="{76EC8802-1BA4-4BF2-88F8-BAB33EED7C07}">
+<ds:datastoreItem xmlns:ds="http://schemas.openxmlformats.org/officeDocument/2006/customXml" ds:itemID="{CAAB7C08-81C4-46E6-9983-E77906CF37F0}">
   <ds:schemaRefs>
     <ds:schemaRef ds:uri="http://schemas.openxmlformats.org/officeDocument/2006/bibliography"/>
   </ds:schemaRefs>

</xml_diff>

<commit_message>
Alteração da aula Graça
</commit_message>
<xml_diff>
--- a/Documentação.docx
+++ b/Documentação.docx
@@ -179,8 +179,18 @@
           <w:sz w:val="28"/>
           <w:szCs w:val="32"/>
         </w:rPr>
-        <w:t>Giovanni Garcia Hessel</w:t>
-      </w:r>
+        <w:t xml:space="preserve">Giovanni Garcia </w:t>
+      </w:r>
+      <w:proofErr w:type="spellStart"/>
+      <w:r>
+        <w:rPr>
+          <w:rFonts w:ascii="Arial" w:hAnsi="Arial" w:cs="Arial"/>
+          <w:sz w:val="28"/>
+          <w:szCs w:val="32"/>
+        </w:rPr>
+        <w:t>Hessel</w:t>
+      </w:r>
+      <w:proofErr w:type="spellEnd"/>
     </w:p>
     <w:p>
       <w:pPr>
@@ -523,8 +533,18 @@
           <w:sz w:val="28"/>
           <w:szCs w:val="36"/>
         </w:rPr>
-        <w:t>Giovanni Garcia Hessel</w:t>
-      </w:r>
+        <w:t xml:space="preserve">Giovanni Garcia </w:t>
+      </w:r>
+      <w:proofErr w:type="spellStart"/>
+      <w:r>
+        <w:rPr>
+          <w:rFonts w:ascii="Arial" w:hAnsi="Arial" w:cs="Arial"/>
+          <w:sz w:val="28"/>
+          <w:szCs w:val="36"/>
+        </w:rPr>
+        <w:t>Hessel</w:t>
+      </w:r>
+      <w:proofErr w:type="spellEnd"/>
     </w:p>
     <w:p>
       <w:pPr>
@@ -5491,7 +5511,25 @@
           <w:sz w:val="24"/>
           <w:szCs w:val="24"/>
         </w:rPr>
-        <w:t>atende um grande número de alunos da região</w:t>
+        <w:t xml:space="preserve">atende </w:t>
+      </w:r>
+      <w:proofErr w:type="gramStart"/>
+      <w:r>
+        <w:rPr>
+          <w:rFonts w:ascii="Arial" w:hAnsi="Arial" w:cs="Arial"/>
+          <w:sz w:val="24"/>
+          <w:szCs w:val="24"/>
+        </w:rPr>
+        <w:t>um grande número de</w:t>
+      </w:r>
+      <w:proofErr w:type="gramEnd"/>
+      <w:r>
+        <w:rPr>
+          <w:rFonts w:ascii="Arial" w:hAnsi="Arial" w:cs="Arial"/>
+          <w:sz w:val="24"/>
+          <w:szCs w:val="24"/>
+        </w:rPr>
+        <w:t xml:space="preserve"> alunos da região</w:t>
       </w:r>
       <w:r>
         <w:rPr>
@@ -5991,25 +6029,7 @@
           <w:sz w:val="24"/>
           <w:szCs w:val="24"/>
         </w:rPr>
-        <w:t xml:space="preserve"> da linguagem </w:t>
-      </w:r>
-      <w:proofErr w:type="spellStart"/>
-      <w:r>
-        <w:rPr>
-          <w:rFonts w:ascii="Arial" w:hAnsi="Arial" w:cs="Arial"/>
-          <w:sz w:val="24"/>
-          <w:szCs w:val="24"/>
-        </w:rPr>
-        <w:t>JavaScript</w:t>
-      </w:r>
-      <w:proofErr w:type="spellEnd"/>
-      <w:r>
-        <w:rPr>
-          <w:rFonts w:ascii="Arial" w:hAnsi="Arial" w:cs="Arial"/>
-          <w:sz w:val="24"/>
-          <w:szCs w:val="24"/>
-        </w:rPr>
-        <w:t xml:space="preserve">, </w:t>
+        <w:t xml:space="preserve"> da linguagem JavaScript, </w:t>
       </w:r>
       <w:r>
         <w:rPr>
@@ -6760,16 +6780,14 @@
         <w:spacing w:after="120" w:line="360" w:lineRule="auto"/>
         <w:jc w:val="both"/>
         <w:rPr>
-          <w:b/>
-          <w:color w:val="538135" w:themeColor="accent6" w:themeShade="BF"/>
+          <w:color w:val="000000" w:themeColor="text1"/>
           <w:lang w:val="pt-BR"/>
         </w:rPr>
       </w:pPr>
       <w:r>
         <w:rPr>
           <w:rFonts w:ascii="Arial" w:hAnsi="Arial" w:cs="Arial"/>
-          <w:b/>
-          <w:color w:val="538135" w:themeColor="accent6" w:themeShade="BF"/>
+          <w:color w:val="000000" w:themeColor="text1"/>
           <w:lang w:val="pt-BR"/>
         </w:rPr>
         <w:t xml:space="preserve">Falta de automação no processo de baixa patrimonial, </w:t>
@@ -6777,8 +6795,7 @@
       <w:r>
         <w:rPr>
           <w:rFonts w:ascii="Arial" w:hAnsi="Arial" w:cs="Arial"/>
-          <w:b/>
-          <w:color w:val="538135" w:themeColor="accent6" w:themeShade="BF"/>
+          <w:color w:val="000000" w:themeColor="text1"/>
           <w:lang w:val="pt-BR"/>
         </w:rPr>
         <w:t>pois</w:t>
@@ -6786,26 +6803,55 @@
       <w:r>
         <w:rPr>
           <w:rFonts w:ascii="Arial" w:hAnsi="Arial" w:cs="Arial"/>
-          <w:b/>
-          <w:color w:val="538135" w:themeColor="accent6" w:themeShade="BF"/>
+          <w:color w:val="000000" w:themeColor="text1"/>
           <w:lang w:val="pt-BR"/>
         </w:rPr>
-        <w:t xml:space="preserve"> é necessário gerar um outro arquivo Excel manualmente com todos os registros </w:t>
-      </w:r>
-      <w:r>
-        <w:rPr>
-          <w:rFonts w:ascii="Arial" w:hAnsi="Arial" w:cs="Arial"/>
-          <w:b/>
-          <w:color w:val="538135" w:themeColor="accent6" w:themeShade="BF"/>
+        <w:t xml:space="preserve"> é necessário gerar um outro arquivo Excel</w:t>
+      </w:r>
+      <w:r>
+        <w:rPr>
+          <w:rFonts w:ascii="Arial" w:hAnsi="Arial" w:cs="Arial"/>
+          <w:color w:val="000000" w:themeColor="text1"/>
           <w:lang w:val="pt-BR"/>
         </w:rPr>
+        <w:t>,</w:t>
+      </w:r>
+      <w:r>
+        <w:rPr>
+          <w:rFonts w:ascii="Arial" w:hAnsi="Arial" w:cs="Arial"/>
+          <w:color w:val="000000" w:themeColor="text1"/>
+          <w:lang w:val="pt-BR"/>
+        </w:rPr>
+        <w:t xml:space="preserve"> manualmente</w:t>
+      </w:r>
+      <w:r>
+        <w:rPr>
+          <w:rFonts w:ascii="Arial" w:hAnsi="Arial" w:cs="Arial"/>
+          <w:color w:val="000000" w:themeColor="text1"/>
+          <w:lang w:val="pt-BR"/>
+        </w:rPr>
+        <w:t>,</w:t>
+      </w:r>
+      <w:r>
+        <w:rPr>
+          <w:rFonts w:ascii="Arial" w:hAnsi="Arial" w:cs="Arial"/>
+          <w:color w:val="000000" w:themeColor="text1"/>
+          <w:lang w:val="pt-BR"/>
+        </w:rPr>
+        <w:t xml:space="preserve"> com todos os registros </w:t>
+      </w:r>
+      <w:r>
+        <w:rPr>
+          <w:rFonts w:ascii="Arial" w:hAnsi="Arial" w:cs="Arial"/>
+          <w:color w:val="000000" w:themeColor="text1"/>
+          <w:lang w:val="pt-BR"/>
+        </w:rPr>
         <w:t>que irão passar</w:t>
       </w:r>
       <w:r>
         <w:rPr>
           <w:rFonts w:ascii="Arial" w:hAnsi="Arial" w:cs="Arial"/>
-          <w:b/>
-          <w:color w:val="538135" w:themeColor="accent6" w:themeShade="BF"/>
+          <w:color w:val="000000" w:themeColor="text1"/>
           <w:lang w:val="pt-BR"/>
         </w:rPr>
         <w:t xml:space="preserve"> pelo processo</w:t>
@@ -6813,17 +6859,39 @@
       <w:r>
         <w:rPr>
           <w:rFonts w:ascii="Arial" w:hAnsi="Arial" w:cs="Arial"/>
-          <w:b/>
-          <w:color w:val="538135" w:themeColor="accent6" w:themeShade="BF"/>
+          <w:color w:val="000000" w:themeColor="text1"/>
           <w:lang w:val="pt-BR"/>
         </w:rPr>
-        <w:t xml:space="preserve"> e posteriormente fazer a baixa manual dos registros no Excel</w:t>
-      </w:r>
-      <w:r>
-        <w:rPr>
-          <w:rFonts w:ascii="Arial" w:hAnsi="Arial" w:cs="Arial"/>
-          <w:b/>
-          <w:color w:val="538135" w:themeColor="accent6" w:themeShade="BF"/>
+        <w:t xml:space="preserve"> </w:t>
+      </w:r>
+      <w:r>
+        <w:rPr>
+          <w:rFonts w:ascii="Arial" w:hAnsi="Arial" w:cs="Arial"/>
+          <w:color w:val="000000" w:themeColor="text1"/>
+          <w:lang w:val="pt-BR"/>
+        </w:rPr>
+        <w:t>e, posteriormente, fazer</w:t>
+      </w:r>
+      <w:r>
+        <w:rPr>
+          <w:rFonts w:ascii="Arial" w:hAnsi="Arial" w:cs="Arial"/>
+          <w:color w:val="000000" w:themeColor="text1"/>
+          <w:lang w:val="pt-BR"/>
+        </w:rPr>
+        <w:t xml:space="preserve"> a </w:t>
+      </w:r>
+      <w:r>
+        <w:rPr>
+          <w:rFonts w:ascii="Arial" w:hAnsi="Arial" w:cs="Arial"/>
+          <w:color w:val="000000" w:themeColor="text1"/>
+          <w:lang w:val="pt-BR"/>
+        </w:rPr>
+        <w:t>baixa manual dos registros no Excel</w:t>
+      </w:r>
+      <w:r>
+        <w:rPr>
+          <w:rFonts w:ascii="Arial" w:hAnsi="Arial" w:cs="Arial"/>
+          <w:color w:val="000000" w:themeColor="text1"/>
           <w:lang w:val="pt-BR"/>
         </w:rPr>
         <w:t>;</w:t>
@@ -6839,16 +6907,14 @@
         <w:spacing w:after="120" w:line="360" w:lineRule="auto"/>
         <w:jc w:val="both"/>
         <w:rPr>
-          <w:b/>
-          <w:color w:val="538135" w:themeColor="accent6" w:themeShade="BF"/>
+          <w:color w:val="000000" w:themeColor="text1"/>
           <w:lang w:val="pt-BR"/>
         </w:rPr>
       </w:pPr>
       <w:r>
         <w:rPr>
           <w:rFonts w:ascii="Arial" w:hAnsi="Arial" w:cs="Arial"/>
-          <w:b/>
-          <w:color w:val="538135" w:themeColor="accent6" w:themeShade="BF"/>
+          <w:color w:val="000000" w:themeColor="text1"/>
           <w:lang w:val="pt-BR"/>
         </w:rPr>
         <w:t>Baixa restrição de acesso e segurança das informações ger</w:t>
@@ -6856,8 +6922,7 @@
       <w:r>
         <w:rPr>
           <w:rFonts w:ascii="Arial" w:hAnsi="Arial" w:cs="Arial"/>
-          <w:b/>
-          <w:color w:val="538135" w:themeColor="accent6" w:themeShade="BF"/>
+          <w:color w:val="000000" w:themeColor="text1"/>
           <w:lang w:val="pt-BR"/>
         </w:rPr>
         <w:t>enciadas</w:t>
@@ -6865,8 +6930,7 @@
       <w:r>
         <w:rPr>
           <w:rFonts w:ascii="Arial" w:hAnsi="Arial" w:cs="Arial"/>
-          <w:b/>
-          <w:color w:val="538135" w:themeColor="accent6" w:themeShade="BF"/>
+          <w:color w:val="000000" w:themeColor="text1"/>
           <w:lang w:val="pt-BR"/>
         </w:rPr>
         <w:t xml:space="preserve">. Todos os dados </w:t>
@@ -6874,35 +6938,111 @@
       <w:r>
         <w:rPr>
           <w:rFonts w:ascii="Arial" w:hAnsi="Arial" w:cs="Arial"/>
-          <w:b/>
-          <w:color w:val="538135" w:themeColor="accent6" w:themeShade="BF"/>
+          <w:color w:val="000000" w:themeColor="text1"/>
           <w:lang w:val="pt-BR"/>
         </w:rPr>
-        <w:t>são armazenados em um único arquivo Excel, com isso todas essas informações ficam propícias a perdas e alterações indevidas</w:t>
-      </w:r>
-      <w:r>
-        <w:rPr>
-          <w:rFonts w:ascii="Arial" w:hAnsi="Arial" w:cs="Arial"/>
-          <w:b/>
-          <w:color w:val="538135" w:themeColor="accent6" w:themeShade="BF"/>
+        <w:t xml:space="preserve">são armazenados em um único arquivo Excel, com isso todas essas informações ficam </w:t>
+      </w:r>
+      <w:r>
+        <w:rPr>
+          <w:rFonts w:ascii="Arial" w:hAnsi="Arial" w:cs="Arial"/>
+          <w:color w:val="000000" w:themeColor="text1"/>
           <w:lang w:val="pt-BR"/>
         </w:rPr>
-        <w:t xml:space="preserve"> por causa da sua baixa restrição de acesso e segurança. O que pode gerar na pior das hipóteses a per</w:t>
-      </w:r>
-      <w:r>
-        <w:rPr>
-          <w:rFonts w:ascii="Arial" w:hAnsi="Arial" w:cs="Arial"/>
-          <w:b/>
-          <w:color w:val="538135" w:themeColor="accent6" w:themeShade="BF"/>
+        <w:t>vulneráveis</w:t>
+      </w:r>
+      <w:r>
+        <w:rPr>
+          <w:rFonts w:ascii="Arial" w:hAnsi="Arial" w:cs="Arial"/>
+          <w:color w:val="000000" w:themeColor="text1"/>
           <w:lang w:val="pt-BR"/>
         </w:rPr>
+        <w:t xml:space="preserve"> a perdas e alterações indevidas</w:t>
+      </w:r>
+      <w:r>
+        <w:rPr>
+          <w:rFonts w:ascii="Arial" w:hAnsi="Arial" w:cs="Arial"/>
+          <w:color w:val="000000" w:themeColor="text1"/>
+          <w:lang w:val="pt-BR"/>
+        </w:rPr>
+        <w:t xml:space="preserve">. </w:t>
+      </w:r>
+      <w:r>
+        <w:rPr>
+          <w:rFonts w:ascii="Arial" w:hAnsi="Arial" w:cs="Arial"/>
+          <w:color w:val="000000" w:themeColor="text1"/>
+          <w:lang w:val="pt-BR"/>
+        </w:rPr>
+        <w:t>Essas condições</w:t>
+      </w:r>
+      <w:r>
+        <w:rPr>
+          <w:rFonts w:ascii="Arial" w:hAnsi="Arial" w:cs="Arial"/>
+          <w:color w:val="000000" w:themeColor="text1"/>
+          <w:lang w:val="pt-BR"/>
+        </w:rPr>
+        <w:t xml:space="preserve"> pode</w:t>
+      </w:r>
+      <w:r>
+        <w:rPr>
+          <w:rFonts w:ascii="Arial" w:hAnsi="Arial" w:cs="Arial"/>
+          <w:color w:val="000000" w:themeColor="text1"/>
+          <w:lang w:val="pt-BR"/>
+        </w:rPr>
+        <w:t>m</w:t>
+      </w:r>
+      <w:r>
+        <w:rPr>
+          <w:rFonts w:ascii="Arial" w:hAnsi="Arial" w:cs="Arial"/>
+          <w:color w:val="000000" w:themeColor="text1"/>
+          <w:lang w:val="pt-BR"/>
+        </w:rPr>
+        <w:t xml:space="preserve"> gerar</w:t>
+      </w:r>
+      <w:r>
+        <w:rPr>
+          <w:rFonts w:ascii="Arial" w:hAnsi="Arial" w:cs="Arial"/>
+          <w:color w:val="000000" w:themeColor="text1"/>
+          <w:lang w:val="pt-BR"/>
+        </w:rPr>
+        <w:t>,</w:t>
+      </w:r>
+      <w:r>
+        <w:rPr>
+          <w:rFonts w:ascii="Arial" w:hAnsi="Arial" w:cs="Arial"/>
+          <w:color w:val="000000" w:themeColor="text1"/>
+          <w:lang w:val="pt-BR"/>
+        </w:rPr>
+        <w:t xml:space="preserve"> na pior das hipóteses</w:t>
+      </w:r>
+      <w:r>
+        <w:rPr>
+          <w:rFonts w:ascii="Arial" w:hAnsi="Arial" w:cs="Arial"/>
+          <w:color w:val="000000" w:themeColor="text1"/>
+          <w:lang w:val="pt-BR"/>
+        </w:rPr>
+        <w:t>,</w:t>
+      </w:r>
+      <w:r>
+        <w:rPr>
+          <w:rFonts w:ascii="Arial" w:hAnsi="Arial" w:cs="Arial"/>
+          <w:color w:val="000000" w:themeColor="text1"/>
+          <w:lang w:val="pt-BR"/>
+        </w:rPr>
+        <w:t xml:space="preserve"> a per</w:t>
+      </w:r>
+      <w:r>
+        <w:rPr>
+          <w:rFonts w:ascii="Arial" w:hAnsi="Arial" w:cs="Arial"/>
+          <w:color w:val="000000" w:themeColor="text1"/>
+          <w:lang w:val="pt-BR"/>
+        </w:rPr>
         <w:t>da de dados inseridos ou a</w:t>
       </w:r>
       <w:r>
         <w:rPr>
           <w:rFonts w:ascii="Arial" w:hAnsi="Arial" w:cs="Arial"/>
-          <w:b/>
-          <w:color w:val="538135" w:themeColor="accent6" w:themeShade="BF"/>
+          <w:color w:val="000000" w:themeColor="text1"/>
           <w:lang w:val="pt-BR"/>
         </w:rPr>
         <w:t xml:space="preserve">té mesmo a perda </w:t>
@@ -6910,11 +7050,18 @@
       <w:r>
         <w:rPr>
           <w:rFonts w:ascii="Arial" w:hAnsi="Arial" w:cs="Arial"/>
-          <w:b/>
-          <w:color w:val="538135" w:themeColor="accent6" w:themeShade="BF"/>
+          <w:color w:val="000000" w:themeColor="text1"/>
           <w:lang w:val="pt-BR"/>
         </w:rPr>
-        <w:t>de todo o documento de controle de patrimônios.</w:t>
+        <w:t>de todo o documento de controle de patrimônios</w:t>
+      </w:r>
+      <w:r>
+        <w:rPr>
+          <w:rFonts w:ascii="Arial" w:hAnsi="Arial" w:cs="Arial"/>
+          <w:color w:val="000000" w:themeColor="text1"/>
+          <w:lang w:val="pt-BR"/>
+        </w:rPr>
+        <w:t>;</w:t>
       </w:r>
     </w:p>
     <w:p>
@@ -6927,16 +7074,14 @@
         <w:spacing w:after="120" w:line="360" w:lineRule="auto"/>
         <w:jc w:val="both"/>
         <w:rPr>
-          <w:b/>
-          <w:color w:val="538135" w:themeColor="accent6" w:themeShade="BF"/>
+          <w:color w:val="000000" w:themeColor="text1"/>
           <w:lang w:val="pt-BR"/>
         </w:rPr>
       </w:pPr>
       <w:r>
         <w:rPr>
           <w:rFonts w:ascii="Arial" w:hAnsi="Arial" w:cs="Arial"/>
-          <w:b/>
-          <w:color w:val="538135" w:themeColor="accent6" w:themeShade="BF"/>
+          <w:color w:val="000000" w:themeColor="text1"/>
           <w:lang w:val="pt-BR"/>
         </w:rPr>
         <w:t>Dados centralizados em um único arquivo</w:t>
@@ -6944,26 +7089,39 @@
       <w:r>
         <w:rPr>
           <w:rFonts w:ascii="Arial" w:hAnsi="Arial" w:cs="Arial"/>
-          <w:b/>
-          <w:color w:val="538135" w:themeColor="accent6" w:themeShade="BF"/>
+          <w:color w:val="000000" w:themeColor="text1"/>
           <w:lang w:val="pt-BR"/>
         </w:rPr>
-        <w:t xml:space="preserve"> Excel</w:t>
-      </w:r>
-      <w:r>
-        <w:rPr>
-          <w:rFonts w:ascii="Arial" w:hAnsi="Arial" w:cs="Arial"/>
-          <w:b/>
-          <w:color w:val="538135" w:themeColor="accent6" w:themeShade="BF"/>
+        <w:t xml:space="preserve"> </w:t>
+      </w:r>
+      <w:r>
+        <w:rPr>
+          <w:rFonts w:ascii="Arial" w:hAnsi="Arial" w:cs="Arial"/>
+          <w:color w:val="000000" w:themeColor="text1"/>
           <w:lang w:val="pt-BR"/>
         </w:rPr>
+        <w:t>Excel</w:t>
+      </w:r>
+      <w:r>
+        <w:rPr>
+          <w:rFonts w:ascii="Arial" w:hAnsi="Arial" w:cs="Arial"/>
+          <w:color w:val="000000" w:themeColor="text1"/>
+          <w:lang w:val="pt-BR"/>
+        </w:rPr>
+        <w:t>, o</w:t>
+      </w:r>
+      <w:r>
+        <w:rPr>
+          <w:rFonts w:ascii="Arial" w:hAnsi="Arial" w:cs="Arial"/>
+          <w:color w:val="000000" w:themeColor="text1"/>
+          <w:lang w:val="pt-BR"/>
+        </w:rPr>
         <w:t xml:space="preserve"> </w:t>
       </w:r>
       <w:r>
         <w:rPr>
           <w:rFonts w:ascii="Arial" w:hAnsi="Arial" w:cs="Arial"/>
-          <w:b/>
-          <w:color w:val="538135" w:themeColor="accent6" w:themeShade="BF"/>
+          <w:color w:val="000000" w:themeColor="text1"/>
           <w:lang w:val="pt-BR"/>
         </w:rPr>
         <w:t xml:space="preserve">que não possibilita </w:t>
@@ -6971,35 +7129,23 @@
       <w:r>
         <w:rPr>
           <w:rFonts w:ascii="Arial" w:hAnsi="Arial" w:cs="Arial"/>
-          <w:b/>
-          <w:color w:val="538135" w:themeColor="accent6" w:themeShade="BF"/>
+          <w:color w:val="000000" w:themeColor="text1"/>
           <w:lang w:val="pt-BR"/>
         </w:rPr>
-        <w:t xml:space="preserve">o </w:t>
-      </w:r>
-      <w:r>
-        <w:rPr>
-          <w:rFonts w:ascii="Arial" w:hAnsi="Arial" w:cs="Arial"/>
-          <w:b/>
-          <w:color w:val="538135" w:themeColor="accent6" w:themeShade="BF"/>
+        <w:t>o trabalho</w:t>
+      </w:r>
+      <w:r>
+        <w:rPr>
+          <w:rFonts w:ascii="Arial" w:hAnsi="Arial" w:cs="Arial"/>
+          <w:color w:val="000000" w:themeColor="text1"/>
           <w:lang w:val="pt-BR"/>
         </w:rPr>
-        <w:t>trabalho</w:t>
-      </w:r>
-      <w:r>
-        <w:rPr>
-          <w:rFonts w:ascii="Arial" w:hAnsi="Arial" w:cs="Arial"/>
-          <w:b/>
-          <w:color w:val="538135" w:themeColor="accent6" w:themeShade="BF"/>
-          <w:lang w:val="pt-BR"/>
-        </w:rPr>
         <w:t xml:space="preserve"> simultâneo </w:t>
       </w:r>
       <w:r>
         <w:rPr>
           <w:rFonts w:ascii="Arial" w:hAnsi="Arial" w:cs="Arial"/>
-          <w:b/>
-          <w:color w:val="538135" w:themeColor="accent6" w:themeShade="BF"/>
+          <w:color w:val="000000" w:themeColor="text1"/>
           <w:lang w:val="pt-BR"/>
         </w:rPr>
         <w:t>nativamente;</w:t>
@@ -7016,16 +7162,14 @@
         <w:jc w:val="both"/>
         <w:rPr>
           <w:rFonts w:ascii="Arial" w:hAnsi="Arial" w:cs="Arial"/>
-          <w:b/>
-          <w:color w:val="538135" w:themeColor="accent6" w:themeShade="BF"/>
+          <w:color w:val="000000" w:themeColor="text1"/>
           <w:lang w:val="pt-BR"/>
         </w:rPr>
       </w:pPr>
       <w:r>
         <w:rPr>
           <w:rFonts w:ascii="Arial" w:hAnsi="Arial" w:cs="Arial"/>
-          <w:b/>
-          <w:color w:val="538135" w:themeColor="accent6" w:themeShade="BF"/>
+          <w:color w:val="000000" w:themeColor="text1"/>
           <w:lang w:val="pt-BR"/>
         </w:rPr>
         <w:t>A interface não é agradável ao usuário e gera desconforto no uso contínuo do sistema</w:t>
@@ -7033,8 +7177,7 @@
       <w:r>
         <w:rPr>
           <w:rFonts w:ascii="Arial" w:hAnsi="Arial" w:cs="Arial"/>
-          <w:b/>
-          <w:color w:val="538135" w:themeColor="accent6" w:themeShade="BF"/>
+          <w:color w:val="000000" w:themeColor="text1"/>
           <w:lang w:val="pt-BR"/>
         </w:rPr>
         <w:t>.</w:t>
@@ -7093,6 +7236,13 @@
     </w:p>
     <w:p>
       <w:pPr>
+        <w:rPr>
+          <w:lang w:eastAsia="pt-BR"/>
+        </w:rPr>
+      </w:pPr>
+    </w:p>
+    <w:p>
+      <w:pPr>
         <w:spacing w:after="120" w:line="360" w:lineRule="auto"/>
         <w:ind w:firstLine="360"/>
         <w:jc w:val="both"/>
@@ -7112,7 +7262,157 @@
           <w:sz w:val="24"/>
           <w:szCs w:val="24"/>
         </w:rPr>
-        <w:t>Adição de foto aos registros dos Patrimônios</w:t>
+        <w:t>Durante a etapa de planejamento foram definido</w:t>
+      </w:r>
+      <w:r>
+        <w:rPr>
+          <w:rFonts w:ascii="Arial" w:hAnsi="Arial" w:cs="Arial"/>
+          <w:b/>
+          <w:color w:val="538135" w:themeColor="accent6" w:themeShade="BF"/>
+          <w:sz w:val="24"/>
+          <w:szCs w:val="24"/>
+        </w:rPr>
+        <w:t>s</w:t>
+      </w:r>
+      <w:r>
+        <w:rPr>
+          <w:rFonts w:ascii="Arial" w:hAnsi="Arial" w:cs="Arial"/>
+          <w:b/>
+          <w:color w:val="538135" w:themeColor="accent6" w:themeShade="BF"/>
+          <w:sz w:val="24"/>
+          <w:szCs w:val="24"/>
+        </w:rPr>
+        <w:t xml:space="preserve"> objetivos que tem por finalidade </w:t>
+      </w:r>
+      <w:r>
+        <w:rPr>
+          <w:rFonts w:ascii="Arial" w:hAnsi="Arial" w:cs="Arial"/>
+          <w:b/>
+          <w:color w:val="538135" w:themeColor="accent6" w:themeShade="BF"/>
+          <w:sz w:val="24"/>
+          <w:szCs w:val="24"/>
+        </w:rPr>
+        <w:t xml:space="preserve">o aumento da eficiência, </w:t>
+      </w:r>
+      <w:r>
+        <w:rPr>
+          <w:rFonts w:ascii="Arial" w:hAnsi="Arial" w:cs="Arial"/>
+          <w:b/>
+          <w:color w:val="538135" w:themeColor="accent6" w:themeShade="BF"/>
+          <w:sz w:val="24"/>
+          <w:szCs w:val="24"/>
+        </w:rPr>
+        <w:t>confiabilidade</w:t>
+      </w:r>
+      <w:r>
+        <w:rPr>
+          <w:rFonts w:ascii="Arial" w:hAnsi="Arial" w:cs="Arial"/>
+          <w:b/>
+          <w:color w:val="538135" w:themeColor="accent6" w:themeShade="BF"/>
+          <w:sz w:val="24"/>
+          <w:szCs w:val="24"/>
+        </w:rPr>
+        <w:t xml:space="preserve"> e da seguran</w:t>
+      </w:r>
+      <w:r>
+        <w:rPr>
+          <w:rFonts w:ascii="Arial" w:hAnsi="Arial" w:cs="Arial"/>
+          <w:b/>
+          <w:color w:val="538135" w:themeColor="accent6" w:themeShade="BF"/>
+          <w:sz w:val="24"/>
+          <w:szCs w:val="24"/>
+        </w:rPr>
+        <w:t>ça</w:t>
+      </w:r>
+      <w:r>
+        <w:rPr>
+          <w:rFonts w:ascii="Arial" w:hAnsi="Arial" w:cs="Arial"/>
+          <w:b/>
+          <w:color w:val="538135" w:themeColor="accent6" w:themeShade="BF"/>
+          <w:sz w:val="24"/>
+          <w:szCs w:val="24"/>
+        </w:rPr>
+        <w:t xml:space="preserve"> dos processos executados pelo setor de controle de patrimônio</w:t>
+      </w:r>
+      <w:r>
+        <w:rPr>
+          <w:rFonts w:ascii="Arial" w:hAnsi="Arial" w:cs="Arial"/>
+          <w:b/>
+          <w:color w:val="538135" w:themeColor="accent6" w:themeShade="BF"/>
+          <w:sz w:val="24"/>
+          <w:szCs w:val="24"/>
+        </w:rPr>
+        <w:t xml:space="preserve">, bem como </w:t>
+      </w:r>
+      <w:r>
+        <w:rPr>
+          <w:rFonts w:ascii="Arial" w:hAnsi="Arial" w:cs="Arial"/>
+          <w:b/>
+          <w:color w:val="538135" w:themeColor="accent6" w:themeShade="BF"/>
+          <w:sz w:val="24"/>
+          <w:szCs w:val="24"/>
+        </w:rPr>
+        <w:t>oferecer</w:t>
+      </w:r>
+      <w:r>
+        <w:rPr>
+          <w:rFonts w:ascii="Arial" w:hAnsi="Arial" w:cs="Arial"/>
+          <w:b/>
+          <w:color w:val="538135" w:themeColor="accent6" w:themeShade="BF"/>
+          <w:sz w:val="24"/>
+          <w:szCs w:val="24"/>
+        </w:rPr>
+        <w:t xml:space="preserve"> aos funcionários</w:t>
+      </w:r>
+      <w:r>
+        <w:rPr>
+          <w:rFonts w:ascii="Arial" w:hAnsi="Arial" w:cs="Arial"/>
+          <w:b/>
+          <w:color w:val="538135" w:themeColor="accent6" w:themeShade="BF"/>
+          <w:sz w:val="24"/>
+          <w:szCs w:val="24"/>
+        </w:rPr>
+        <w:t xml:space="preserve"> um sistema</w:t>
+      </w:r>
+      <w:r>
+        <w:rPr>
+          <w:rFonts w:ascii="Arial" w:hAnsi="Arial" w:cs="Arial"/>
+          <w:b/>
+          <w:color w:val="538135" w:themeColor="accent6" w:themeShade="BF"/>
+          <w:sz w:val="24"/>
+          <w:szCs w:val="24"/>
+        </w:rPr>
+        <w:t xml:space="preserve"> amigável e</w:t>
+      </w:r>
+      <w:r>
+        <w:rPr>
+          <w:rFonts w:ascii="Arial" w:hAnsi="Arial" w:cs="Arial"/>
+          <w:b/>
+          <w:color w:val="538135" w:themeColor="accent6" w:themeShade="BF"/>
+          <w:sz w:val="24"/>
+          <w:szCs w:val="24"/>
+        </w:rPr>
+        <w:t xml:space="preserve"> de fácil aprendizado.</w:t>
+      </w:r>
+      <w:r>
+        <w:rPr>
+          <w:rFonts w:ascii="Arial" w:hAnsi="Arial" w:cs="Arial"/>
+          <w:b/>
+          <w:color w:val="538135" w:themeColor="accent6" w:themeShade="BF"/>
+          <w:sz w:val="24"/>
+          <w:szCs w:val="24"/>
+        </w:rPr>
+        <w:t xml:space="preserve"> </w:t>
+      </w:r>
+      <w:r>
+        <w:rPr>
+          <w:rFonts w:ascii="Arial" w:hAnsi="Arial" w:cs="Arial"/>
+          <w:b/>
+          <w:color w:val="538135" w:themeColor="accent6" w:themeShade="BF"/>
+          <w:sz w:val="24"/>
+          <w:szCs w:val="24"/>
+        </w:rPr>
+        <w:t xml:space="preserve"> </w:t>
       </w:r>
     </w:p>
     <w:p>
@@ -7122,154 +7422,21 @@
         <w:jc w:val="both"/>
         <w:rPr>
           <w:rFonts w:ascii="Arial" w:hAnsi="Arial" w:cs="Arial"/>
-          <w:color w:val="538135" w:themeColor="accent6" w:themeShade="BF"/>
-          <w:sz w:val="24"/>
-          <w:szCs w:val="24"/>
-        </w:rPr>
-      </w:pPr>
-      <w:r>
-        <w:rPr>
-          <w:rFonts w:ascii="Arial" w:hAnsi="Arial" w:cs="Arial"/>
-          <w:color w:val="538135" w:themeColor="accent6" w:themeShade="BF"/>
-          <w:sz w:val="24"/>
-          <w:szCs w:val="24"/>
-        </w:rPr>
-        <w:t xml:space="preserve">O sistema </w:t>
-      </w:r>
-      <w:r>
-        <w:rPr>
-          <w:rFonts w:ascii="Arial" w:hAnsi="Arial" w:cs="Arial"/>
-          <w:color w:val="538135" w:themeColor="accent6" w:themeShade="BF"/>
-          <w:sz w:val="24"/>
-          <w:szCs w:val="24"/>
-        </w:rPr>
-        <w:t>irá</w:t>
-      </w:r>
-      <w:r>
-        <w:rPr>
-          <w:rFonts w:ascii="Arial" w:hAnsi="Arial" w:cs="Arial"/>
-          <w:color w:val="538135" w:themeColor="accent6" w:themeShade="BF"/>
-          <w:sz w:val="24"/>
-          <w:szCs w:val="24"/>
-        </w:rPr>
-        <w:t xml:space="preserve"> </w:t>
-      </w:r>
-      <w:r>
-        <w:rPr>
-          <w:rFonts w:ascii="Arial" w:hAnsi="Arial" w:cs="Arial"/>
-          <w:color w:val="538135" w:themeColor="accent6" w:themeShade="BF"/>
-          <w:sz w:val="24"/>
-          <w:szCs w:val="24"/>
-        </w:rPr>
-        <w:t xml:space="preserve">fornecer </w:t>
-      </w:r>
-      <w:r>
-        <w:rPr>
-          <w:rFonts w:ascii="Arial" w:hAnsi="Arial" w:cs="Arial"/>
-          <w:color w:val="538135" w:themeColor="accent6" w:themeShade="BF"/>
-          <w:sz w:val="24"/>
-          <w:szCs w:val="24"/>
-        </w:rPr>
-        <w:t>este</w:t>
-      </w:r>
-      <w:r>
-        <w:rPr>
-          <w:rFonts w:ascii="Arial" w:hAnsi="Arial" w:cs="Arial"/>
-          <w:color w:val="538135" w:themeColor="accent6" w:themeShade="BF"/>
-          <w:sz w:val="24"/>
-          <w:szCs w:val="24"/>
-        </w:rPr>
-        <w:t xml:space="preserve"> recurso que tem como objetivo facilitar</w:t>
-      </w:r>
-      <w:r>
-        <w:rPr>
-          <w:rFonts w:ascii="Arial" w:hAnsi="Arial" w:cs="Arial"/>
-          <w:color w:val="538135" w:themeColor="accent6" w:themeShade="BF"/>
-          <w:sz w:val="24"/>
-          <w:szCs w:val="24"/>
-        </w:rPr>
-        <w:t xml:space="preserve"> a identificação dos patrimônios</w:t>
-      </w:r>
-      <w:r>
-        <w:rPr>
-          <w:rFonts w:ascii="Arial" w:hAnsi="Arial" w:cs="Arial"/>
-          <w:color w:val="538135" w:themeColor="accent6" w:themeShade="BF"/>
-          <w:sz w:val="24"/>
-          <w:szCs w:val="24"/>
-        </w:rPr>
-        <w:t>, com ele</w:t>
-      </w:r>
-      <w:r>
-        <w:rPr>
-          <w:rFonts w:ascii="Arial" w:hAnsi="Arial" w:cs="Arial"/>
-          <w:color w:val="538135" w:themeColor="accent6" w:themeShade="BF"/>
-          <w:sz w:val="24"/>
-          <w:szCs w:val="24"/>
-        </w:rPr>
-        <w:t xml:space="preserve"> </w:t>
-      </w:r>
-      <w:r>
-        <w:rPr>
-          <w:rFonts w:ascii="Arial" w:hAnsi="Arial" w:cs="Arial"/>
-          <w:color w:val="538135" w:themeColor="accent6" w:themeShade="BF"/>
-          <w:sz w:val="24"/>
-          <w:szCs w:val="24"/>
-        </w:rPr>
-        <w:t>s</w:t>
-      </w:r>
-      <w:r>
-        <w:rPr>
-          <w:rFonts w:ascii="Arial" w:hAnsi="Arial" w:cs="Arial"/>
-          <w:color w:val="538135" w:themeColor="accent6" w:themeShade="BF"/>
-          <w:sz w:val="24"/>
-          <w:szCs w:val="24"/>
-        </w:rPr>
-        <w:t xml:space="preserve">erá possível adicionar </w:t>
-      </w:r>
-      <w:r>
-        <w:rPr>
-          <w:rFonts w:ascii="Arial" w:hAnsi="Arial" w:cs="Arial"/>
-          <w:color w:val="538135" w:themeColor="accent6" w:themeShade="BF"/>
-          <w:sz w:val="24"/>
-          <w:szCs w:val="24"/>
-        </w:rPr>
-        <w:t xml:space="preserve">uma </w:t>
-      </w:r>
-      <w:r>
-        <w:rPr>
-          <w:rFonts w:ascii="Arial" w:hAnsi="Arial" w:cs="Arial"/>
-          <w:color w:val="538135" w:themeColor="accent6" w:themeShade="BF"/>
-          <w:sz w:val="24"/>
-          <w:szCs w:val="24"/>
-        </w:rPr>
-        <w:t>foto do patrimônio ao seu</w:t>
-      </w:r>
-      <w:r>
-        <w:rPr>
-          <w:rFonts w:ascii="Arial" w:hAnsi="Arial" w:cs="Arial"/>
-          <w:color w:val="538135" w:themeColor="accent6" w:themeShade="BF"/>
-          <w:sz w:val="24"/>
-          <w:szCs w:val="24"/>
-        </w:rPr>
-        <w:t xml:space="preserve"> respectivo</w:t>
-      </w:r>
-      <w:r>
-        <w:rPr>
-          <w:rFonts w:ascii="Arial" w:hAnsi="Arial" w:cs="Arial"/>
-          <w:color w:val="538135" w:themeColor="accent6" w:themeShade="BF"/>
-          <w:sz w:val="24"/>
-          <w:szCs w:val="24"/>
-        </w:rPr>
-        <w:t xml:space="preserve"> registro no sistema.</w:t>
-      </w:r>
-      <w:r>
-        <w:rPr>
-          <w:rFonts w:ascii="Arial" w:hAnsi="Arial" w:cs="Arial"/>
-          <w:color w:val="538135" w:themeColor="accent6" w:themeShade="BF"/>
-          <w:sz w:val="24"/>
-          <w:szCs w:val="24"/>
-        </w:rPr>
-        <w:t xml:space="preserve"> </w:t>
+          <w:b/>
+          <w:color w:val="000000" w:themeColor="text1"/>
+          <w:sz w:val="24"/>
+          <w:szCs w:val="24"/>
+        </w:rPr>
+      </w:pPr>
+      <w:r>
+        <w:rPr>
+          <w:rFonts w:ascii="Arial" w:hAnsi="Arial" w:cs="Arial"/>
+          <w:b/>
+          <w:color w:val="000000" w:themeColor="text1"/>
+          <w:sz w:val="24"/>
+          <w:szCs w:val="24"/>
+        </w:rPr>
+        <w:t>Adição de foto aos registros dos Patrimônios</w:t>
       </w:r>
     </w:p>
     <w:p>
@@ -7279,31 +7446,154 @@
         <w:jc w:val="both"/>
         <w:rPr>
           <w:rFonts w:ascii="Arial" w:hAnsi="Arial" w:cs="Arial"/>
-          <w:b/>
-          <w:color w:val="538135" w:themeColor="accent6" w:themeShade="BF"/>
-          <w:sz w:val="24"/>
-          <w:szCs w:val="24"/>
-        </w:rPr>
-      </w:pPr>
-      <w:r>
-        <w:rPr>
-          <w:rFonts w:ascii="Arial" w:hAnsi="Arial" w:cs="Arial"/>
-          <w:b/>
-          <w:color w:val="538135" w:themeColor="accent6" w:themeShade="BF"/>
-          <w:sz w:val="24"/>
-          <w:szCs w:val="24"/>
-        </w:rPr>
-        <w:t>Suporte ao p</w:t>
-      </w:r>
-      <w:r>
-        <w:rPr>
-          <w:rFonts w:ascii="Arial" w:hAnsi="Arial" w:cs="Arial"/>
-          <w:b/>
-          <w:color w:val="538135" w:themeColor="accent6" w:themeShade="BF"/>
-          <w:sz w:val="24"/>
-          <w:szCs w:val="24"/>
-        </w:rPr>
-        <w:t>rocesso de baixa patrimonial</w:t>
+          <w:color w:val="000000" w:themeColor="text1"/>
+          <w:sz w:val="24"/>
+          <w:szCs w:val="24"/>
+        </w:rPr>
+      </w:pPr>
+      <w:r>
+        <w:rPr>
+          <w:rFonts w:ascii="Arial" w:hAnsi="Arial" w:cs="Arial"/>
+          <w:color w:val="000000" w:themeColor="text1"/>
+          <w:sz w:val="24"/>
+          <w:szCs w:val="24"/>
+        </w:rPr>
+        <w:t xml:space="preserve">O sistema </w:t>
+      </w:r>
+      <w:r>
+        <w:rPr>
+          <w:rFonts w:ascii="Arial" w:hAnsi="Arial" w:cs="Arial"/>
+          <w:color w:val="000000" w:themeColor="text1"/>
+          <w:sz w:val="24"/>
+          <w:szCs w:val="24"/>
+        </w:rPr>
+        <w:t>irá</w:t>
+      </w:r>
+      <w:r>
+        <w:rPr>
+          <w:rFonts w:ascii="Arial" w:hAnsi="Arial" w:cs="Arial"/>
+          <w:color w:val="000000" w:themeColor="text1"/>
+          <w:sz w:val="24"/>
+          <w:szCs w:val="24"/>
+        </w:rPr>
+        <w:t xml:space="preserve"> </w:t>
+      </w:r>
+      <w:r>
+        <w:rPr>
+          <w:rFonts w:ascii="Arial" w:hAnsi="Arial" w:cs="Arial"/>
+          <w:color w:val="000000" w:themeColor="text1"/>
+          <w:sz w:val="24"/>
+          <w:szCs w:val="24"/>
+        </w:rPr>
+        <w:t xml:space="preserve">fornecer </w:t>
+      </w:r>
+      <w:r>
+        <w:rPr>
+          <w:rFonts w:ascii="Arial" w:hAnsi="Arial" w:cs="Arial"/>
+          <w:color w:val="000000" w:themeColor="text1"/>
+          <w:sz w:val="24"/>
+          <w:szCs w:val="24"/>
+        </w:rPr>
+        <w:t>este</w:t>
+      </w:r>
+      <w:r>
+        <w:rPr>
+          <w:rFonts w:ascii="Arial" w:hAnsi="Arial" w:cs="Arial"/>
+          <w:color w:val="000000" w:themeColor="text1"/>
+          <w:sz w:val="24"/>
+          <w:szCs w:val="24"/>
+        </w:rPr>
+        <w:t xml:space="preserve"> recurso que tem como objetivo facilitar</w:t>
+      </w:r>
+      <w:r>
+        <w:rPr>
+          <w:rFonts w:ascii="Arial" w:hAnsi="Arial" w:cs="Arial"/>
+          <w:color w:val="000000" w:themeColor="text1"/>
+          <w:sz w:val="24"/>
+          <w:szCs w:val="24"/>
+        </w:rPr>
+        <w:t xml:space="preserve"> a identificação dos patrimônios</w:t>
+      </w:r>
+      <w:r>
+        <w:rPr>
+          <w:rFonts w:ascii="Arial" w:hAnsi="Arial" w:cs="Arial"/>
+          <w:color w:val="000000" w:themeColor="text1"/>
+          <w:sz w:val="24"/>
+          <w:szCs w:val="24"/>
+        </w:rPr>
+        <w:t>, com ele</w:t>
+      </w:r>
+      <w:r>
+        <w:rPr>
+          <w:rFonts w:ascii="Arial" w:hAnsi="Arial" w:cs="Arial"/>
+          <w:color w:val="000000" w:themeColor="text1"/>
+          <w:sz w:val="24"/>
+          <w:szCs w:val="24"/>
+        </w:rPr>
+        <w:t xml:space="preserve"> </w:t>
+      </w:r>
+      <w:r>
+        <w:rPr>
+          <w:rFonts w:ascii="Arial" w:hAnsi="Arial" w:cs="Arial"/>
+          <w:color w:val="000000" w:themeColor="text1"/>
+          <w:sz w:val="24"/>
+          <w:szCs w:val="24"/>
+        </w:rPr>
+        <w:t>s</w:t>
+      </w:r>
+      <w:r>
+        <w:rPr>
+          <w:rFonts w:ascii="Arial" w:hAnsi="Arial" w:cs="Arial"/>
+          <w:color w:val="000000" w:themeColor="text1"/>
+          <w:sz w:val="24"/>
+          <w:szCs w:val="24"/>
+        </w:rPr>
+        <w:t xml:space="preserve">erá possível adicionar </w:t>
+      </w:r>
+      <w:r>
+        <w:rPr>
+          <w:rFonts w:ascii="Arial" w:hAnsi="Arial" w:cs="Arial"/>
+          <w:color w:val="000000" w:themeColor="text1"/>
+          <w:sz w:val="24"/>
+          <w:szCs w:val="24"/>
+        </w:rPr>
+        <w:t xml:space="preserve">uma </w:t>
+      </w:r>
+      <w:r>
+        <w:rPr>
+          <w:rFonts w:ascii="Arial" w:hAnsi="Arial" w:cs="Arial"/>
+          <w:color w:val="000000" w:themeColor="text1"/>
+          <w:sz w:val="24"/>
+          <w:szCs w:val="24"/>
+        </w:rPr>
+        <w:t>foto do patrimônio ao seu</w:t>
+      </w:r>
+      <w:r>
+        <w:rPr>
+          <w:rFonts w:ascii="Arial" w:hAnsi="Arial" w:cs="Arial"/>
+          <w:color w:val="000000" w:themeColor="text1"/>
+          <w:sz w:val="24"/>
+          <w:szCs w:val="24"/>
+        </w:rPr>
+        <w:t xml:space="preserve"> respectivo</w:t>
+      </w:r>
+      <w:r>
+        <w:rPr>
+          <w:rFonts w:ascii="Arial" w:hAnsi="Arial" w:cs="Arial"/>
+          <w:color w:val="000000" w:themeColor="text1"/>
+          <w:sz w:val="24"/>
+          <w:szCs w:val="24"/>
+        </w:rPr>
+        <w:t xml:space="preserve"> registro no sistema.</w:t>
+      </w:r>
+      <w:r>
+        <w:rPr>
+          <w:rFonts w:ascii="Arial" w:hAnsi="Arial" w:cs="Arial"/>
+          <w:color w:val="000000" w:themeColor="text1"/>
+          <w:sz w:val="24"/>
+          <w:szCs w:val="24"/>
+        </w:rPr>
+        <w:t xml:space="preserve"> </w:t>
       </w:r>
     </w:p>
     <w:p>
@@ -7313,181 +7603,31 @@
         <w:jc w:val="both"/>
         <w:rPr>
           <w:rFonts w:ascii="Arial" w:hAnsi="Arial" w:cs="Arial"/>
-          <w:color w:val="538135" w:themeColor="accent6" w:themeShade="BF"/>
-          <w:sz w:val="24"/>
-          <w:szCs w:val="24"/>
-        </w:rPr>
-      </w:pPr>
-      <w:r>
-        <w:rPr>
-          <w:rFonts w:ascii="Arial" w:hAnsi="Arial" w:cs="Arial"/>
-          <w:color w:val="538135" w:themeColor="accent6" w:themeShade="BF"/>
-          <w:sz w:val="24"/>
-          <w:szCs w:val="24"/>
-        </w:rPr>
-        <w:t xml:space="preserve">O sistema irá possibilitar que o usuário crie o </w:t>
-      </w:r>
-      <w:r>
-        <w:rPr>
-          <w:rFonts w:ascii="Arial" w:hAnsi="Arial" w:cs="Arial"/>
-          <w:color w:val="538135" w:themeColor="accent6" w:themeShade="BF"/>
-          <w:sz w:val="24"/>
-          <w:szCs w:val="24"/>
-        </w:rPr>
-        <w:t>arquivo Excel de baixa patrimonial de forma automatizada selecionando os registros desejados em uma lista</w:t>
-      </w:r>
-      <w:r>
-        <w:rPr>
-          <w:rFonts w:ascii="Arial" w:hAnsi="Arial" w:cs="Arial"/>
-          <w:color w:val="538135" w:themeColor="accent6" w:themeShade="BF"/>
-          <w:sz w:val="24"/>
-          <w:szCs w:val="24"/>
-        </w:rPr>
-        <w:t xml:space="preserve"> de patrimônios</w:t>
-      </w:r>
-      <w:r>
-        <w:rPr>
-          <w:rFonts w:ascii="Arial" w:hAnsi="Arial" w:cs="Arial"/>
-          <w:color w:val="538135" w:themeColor="accent6" w:themeShade="BF"/>
-          <w:sz w:val="24"/>
-          <w:szCs w:val="24"/>
-        </w:rPr>
-        <w:t>.</w:t>
-      </w:r>
-      <w:r>
-        <w:rPr>
-          <w:rFonts w:ascii="Arial" w:hAnsi="Arial" w:cs="Arial"/>
-          <w:color w:val="538135" w:themeColor="accent6" w:themeShade="BF"/>
-          <w:sz w:val="24"/>
-          <w:szCs w:val="24"/>
-        </w:rPr>
-        <w:t xml:space="preserve"> </w:t>
-      </w:r>
-      <w:r>
-        <w:rPr>
-          <w:rFonts w:ascii="Arial" w:hAnsi="Arial" w:cs="Arial"/>
-          <w:color w:val="538135" w:themeColor="accent6" w:themeShade="BF"/>
-          <w:sz w:val="24"/>
-          <w:szCs w:val="24"/>
-        </w:rPr>
-        <w:t xml:space="preserve"> </w:t>
-      </w:r>
-      <w:r>
-        <w:rPr>
-          <w:rFonts w:ascii="Arial" w:hAnsi="Arial" w:cs="Arial"/>
-          <w:color w:val="538135" w:themeColor="accent6" w:themeShade="BF"/>
-          <w:sz w:val="24"/>
-          <w:szCs w:val="24"/>
-        </w:rPr>
-        <w:t xml:space="preserve">O sistema também irá fornecer ao usuário </w:t>
-      </w:r>
-      <w:r>
-        <w:rPr>
-          <w:rFonts w:ascii="Arial" w:hAnsi="Arial" w:cs="Arial"/>
-          <w:color w:val="538135" w:themeColor="accent6" w:themeShade="BF"/>
-          <w:sz w:val="24"/>
-          <w:szCs w:val="24"/>
-        </w:rPr>
-        <w:t xml:space="preserve">a possibilidade de realizar o processo de baixa em si de forma automatizada, </w:t>
-      </w:r>
-      <w:r>
-        <w:rPr>
-          <w:rFonts w:ascii="Arial" w:hAnsi="Arial" w:cs="Arial"/>
-          <w:color w:val="538135" w:themeColor="accent6" w:themeShade="BF"/>
-          <w:sz w:val="24"/>
-          <w:szCs w:val="24"/>
-        </w:rPr>
-        <w:t xml:space="preserve">para isso, será necessário </w:t>
-      </w:r>
-      <w:r>
-        <w:rPr>
-          <w:rFonts w:ascii="Arial" w:hAnsi="Arial" w:cs="Arial"/>
-          <w:color w:val="538135" w:themeColor="accent6" w:themeShade="BF"/>
-          <w:sz w:val="24"/>
-          <w:szCs w:val="24"/>
-        </w:rPr>
-        <w:t xml:space="preserve">apenas </w:t>
-      </w:r>
-      <w:r>
-        <w:rPr>
-          <w:rFonts w:ascii="Arial" w:hAnsi="Arial" w:cs="Arial"/>
-          <w:color w:val="538135" w:themeColor="accent6" w:themeShade="BF"/>
-          <w:sz w:val="24"/>
-          <w:szCs w:val="24"/>
-        </w:rPr>
-        <w:t xml:space="preserve">que o usuário </w:t>
-      </w:r>
-      <w:r>
-        <w:rPr>
-          <w:rFonts w:ascii="Arial" w:hAnsi="Arial" w:cs="Arial"/>
-          <w:color w:val="538135" w:themeColor="accent6" w:themeShade="BF"/>
-          <w:sz w:val="24"/>
-          <w:szCs w:val="24"/>
-        </w:rPr>
-        <w:t>c</w:t>
-      </w:r>
-      <w:r>
-        <w:rPr>
-          <w:rFonts w:ascii="Arial" w:hAnsi="Arial" w:cs="Arial"/>
-          <w:color w:val="538135" w:themeColor="accent6" w:themeShade="BF"/>
-          <w:sz w:val="24"/>
-          <w:szCs w:val="24"/>
-        </w:rPr>
-        <w:t xml:space="preserve">opie </w:t>
-      </w:r>
-      <w:r>
-        <w:rPr>
-          <w:rFonts w:ascii="Arial" w:hAnsi="Arial" w:cs="Arial"/>
-          <w:color w:val="538135" w:themeColor="accent6" w:themeShade="BF"/>
-          <w:sz w:val="24"/>
-          <w:szCs w:val="24"/>
-        </w:rPr>
-        <w:t>os valores d</w:t>
-      </w:r>
-      <w:r>
-        <w:rPr>
-          <w:rFonts w:ascii="Arial" w:hAnsi="Arial" w:cs="Arial"/>
-          <w:color w:val="538135" w:themeColor="accent6" w:themeShade="BF"/>
-          <w:sz w:val="24"/>
-          <w:szCs w:val="24"/>
-        </w:rPr>
-        <w:t>o número de patrimônio</w:t>
-      </w:r>
-      <w:r>
-        <w:rPr>
-          <w:rFonts w:ascii="Arial" w:hAnsi="Arial" w:cs="Arial"/>
-          <w:color w:val="538135" w:themeColor="accent6" w:themeShade="BF"/>
-          <w:sz w:val="24"/>
-          <w:szCs w:val="24"/>
-        </w:rPr>
-        <w:t xml:space="preserve"> do Excel gerado</w:t>
-      </w:r>
-      <w:r>
-        <w:rPr>
-          <w:rFonts w:ascii="Arial" w:hAnsi="Arial" w:cs="Arial"/>
-          <w:color w:val="538135" w:themeColor="accent6" w:themeShade="BF"/>
-          <w:sz w:val="24"/>
-          <w:szCs w:val="24"/>
-        </w:rPr>
-        <w:t xml:space="preserve"> e cole no componente de entrada </w:t>
-      </w:r>
-      <w:r>
-        <w:rPr>
-          <w:rFonts w:ascii="Arial" w:hAnsi="Arial" w:cs="Arial"/>
-          <w:color w:val="538135" w:themeColor="accent6" w:themeShade="BF"/>
-          <w:sz w:val="24"/>
-          <w:szCs w:val="24"/>
-        </w:rPr>
-        <w:t>definido no sistema</w:t>
-      </w:r>
-      <w:r>
-        <w:rPr>
-          <w:rFonts w:ascii="Arial" w:hAnsi="Arial" w:cs="Arial"/>
-          <w:color w:val="538135" w:themeColor="accent6" w:themeShade="BF"/>
-          <w:sz w:val="24"/>
-          <w:szCs w:val="24"/>
-        </w:rPr>
-        <w:t>.</w:t>
+          <w:b/>
+          <w:color w:val="000000" w:themeColor="text1"/>
+          <w:sz w:val="24"/>
+          <w:szCs w:val="24"/>
+        </w:rPr>
+      </w:pPr>
+      <w:r>
+        <w:rPr>
+          <w:rFonts w:ascii="Arial" w:hAnsi="Arial" w:cs="Arial"/>
+          <w:b/>
+          <w:color w:val="000000" w:themeColor="text1"/>
+          <w:sz w:val="24"/>
+          <w:szCs w:val="24"/>
+        </w:rPr>
+        <w:t>Suporte ao p</w:t>
+      </w:r>
+      <w:r>
+        <w:rPr>
+          <w:rFonts w:ascii="Arial" w:hAnsi="Arial" w:cs="Arial"/>
+          <w:b/>
+          <w:color w:val="000000" w:themeColor="text1"/>
+          <w:sz w:val="24"/>
+          <w:szCs w:val="24"/>
+        </w:rPr>
+        <w:t>rocesso de baixa patrimonial</w:t>
       </w:r>
     </w:p>
     <w:p>
@@ -7497,41 +7637,181 @@
         <w:jc w:val="both"/>
         <w:rPr>
           <w:rFonts w:ascii="Arial" w:hAnsi="Arial" w:cs="Arial"/>
-          <w:b/>
-          <w:color w:val="538135" w:themeColor="accent6" w:themeShade="BF"/>
-          <w:sz w:val="24"/>
-          <w:szCs w:val="24"/>
-        </w:rPr>
-      </w:pPr>
-      <w:r>
-        <w:rPr>
-          <w:rFonts w:ascii="Arial" w:hAnsi="Arial" w:cs="Arial"/>
-          <w:b/>
-          <w:color w:val="538135" w:themeColor="accent6" w:themeShade="BF"/>
-          <w:sz w:val="24"/>
-          <w:szCs w:val="24"/>
-        </w:rPr>
-        <w:t>Trabalho</w:t>
-      </w:r>
-      <w:r>
-        <w:rPr>
-          <w:rFonts w:ascii="Arial" w:hAnsi="Arial" w:cs="Arial"/>
-          <w:b/>
-          <w:color w:val="538135" w:themeColor="accent6" w:themeShade="BF"/>
-          <w:sz w:val="24"/>
-          <w:szCs w:val="24"/>
-        </w:rPr>
-        <w:t xml:space="preserve"> simultâneo</w:t>
-      </w:r>
-      <w:r>
-        <w:rPr>
-          <w:rFonts w:ascii="Arial" w:hAnsi="Arial" w:cs="Arial"/>
-          <w:b/>
-          <w:color w:val="538135" w:themeColor="accent6" w:themeShade="BF"/>
-          <w:sz w:val="24"/>
-          <w:szCs w:val="24"/>
-        </w:rPr>
-        <w:t xml:space="preserve"> sobre os dados gerenciados pelo sistema</w:t>
+          <w:color w:val="000000" w:themeColor="text1"/>
+          <w:sz w:val="24"/>
+          <w:szCs w:val="24"/>
+        </w:rPr>
+      </w:pPr>
+      <w:r>
+        <w:rPr>
+          <w:rFonts w:ascii="Arial" w:hAnsi="Arial" w:cs="Arial"/>
+          <w:color w:val="000000" w:themeColor="text1"/>
+          <w:sz w:val="24"/>
+          <w:szCs w:val="24"/>
+        </w:rPr>
+        <w:t xml:space="preserve">O sistema irá possibilitar que o usuário crie o </w:t>
+      </w:r>
+      <w:r>
+        <w:rPr>
+          <w:rFonts w:ascii="Arial" w:hAnsi="Arial" w:cs="Arial"/>
+          <w:color w:val="000000" w:themeColor="text1"/>
+          <w:sz w:val="24"/>
+          <w:szCs w:val="24"/>
+        </w:rPr>
+        <w:t>arquivo Excel de baixa patrimonial de forma automatizada selecionando os registros desejados em uma lista</w:t>
+      </w:r>
+      <w:r>
+        <w:rPr>
+          <w:rFonts w:ascii="Arial" w:hAnsi="Arial" w:cs="Arial"/>
+          <w:color w:val="000000" w:themeColor="text1"/>
+          <w:sz w:val="24"/>
+          <w:szCs w:val="24"/>
+        </w:rPr>
+        <w:t xml:space="preserve"> de patrimônios</w:t>
+      </w:r>
+      <w:r>
+        <w:rPr>
+          <w:rFonts w:ascii="Arial" w:hAnsi="Arial" w:cs="Arial"/>
+          <w:color w:val="000000" w:themeColor="text1"/>
+          <w:sz w:val="24"/>
+          <w:szCs w:val="24"/>
+        </w:rPr>
+        <w:t>.</w:t>
+      </w:r>
+      <w:r>
+        <w:rPr>
+          <w:rFonts w:ascii="Arial" w:hAnsi="Arial" w:cs="Arial"/>
+          <w:color w:val="000000" w:themeColor="text1"/>
+          <w:sz w:val="24"/>
+          <w:szCs w:val="24"/>
+        </w:rPr>
+        <w:t xml:space="preserve"> </w:t>
+      </w:r>
+      <w:r>
+        <w:rPr>
+          <w:rFonts w:ascii="Arial" w:hAnsi="Arial" w:cs="Arial"/>
+          <w:color w:val="000000" w:themeColor="text1"/>
+          <w:sz w:val="24"/>
+          <w:szCs w:val="24"/>
+        </w:rPr>
+        <w:t xml:space="preserve"> </w:t>
+      </w:r>
+      <w:r>
+        <w:rPr>
+          <w:rFonts w:ascii="Arial" w:hAnsi="Arial" w:cs="Arial"/>
+          <w:color w:val="000000" w:themeColor="text1"/>
+          <w:sz w:val="24"/>
+          <w:szCs w:val="24"/>
+        </w:rPr>
+        <w:t xml:space="preserve">O sistema também irá fornecer ao usuário </w:t>
+      </w:r>
+      <w:r>
+        <w:rPr>
+          <w:rFonts w:ascii="Arial" w:hAnsi="Arial" w:cs="Arial"/>
+          <w:color w:val="000000" w:themeColor="text1"/>
+          <w:sz w:val="24"/>
+          <w:szCs w:val="24"/>
+        </w:rPr>
+        <w:t xml:space="preserve">a possibilidade de realizar o processo de baixa em si de forma automatizada, </w:t>
+      </w:r>
+      <w:r>
+        <w:rPr>
+          <w:rFonts w:ascii="Arial" w:hAnsi="Arial" w:cs="Arial"/>
+          <w:color w:val="000000" w:themeColor="text1"/>
+          <w:sz w:val="24"/>
+          <w:szCs w:val="24"/>
+        </w:rPr>
+        <w:t xml:space="preserve">para isso, será necessário </w:t>
+      </w:r>
+      <w:r>
+        <w:rPr>
+          <w:rFonts w:ascii="Arial" w:hAnsi="Arial" w:cs="Arial"/>
+          <w:color w:val="000000" w:themeColor="text1"/>
+          <w:sz w:val="24"/>
+          <w:szCs w:val="24"/>
+        </w:rPr>
+        <w:t xml:space="preserve">apenas </w:t>
+      </w:r>
+      <w:r>
+        <w:rPr>
+          <w:rFonts w:ascii="Arial" w:hAnsi="Arial" w:cs="Arial"/>
+          <w:color w:val="000000" w:themeColor="text1"/>
+          <w:sz w:val="24"/>
+          <w:szCs w:val="24"/>
+        </w:rPr>
+        <w:t xml:space="preserve">que o usuário </w:t>
+      </w:r>
+      <w:r>
+        <w:rPr>
+          <w:rFonts w:ascii="Arial" w:hAnsi="Arial" w:cs="Arial"/>
+          <w:color w:val="000000" w:themeColor="text1"/>
+          <w:sz w:val="24"/>
+          <w:szCs w:val="24"/>
+        </w:rPr>
+        <w:t>c</w:t>
+      </w:r>
+      <w:r>
+        <w:rPr>
+          <w:rFonts w:ascii="Arial" w:hAnsi="Arial" w:cs="Arial"/>
+          <w:color w:val="000000" w:themeColor="text1"/>
+          <w:sz w:val="24"/>
+          <w:szCs w:val="24"/>
+        </w:rPr>
+        <w:t xml:space="preserve">opie </w:t>
+      </w:r>
+      <w:r>
+        <w:rPr>
+          <w:rFonts w:ascii="Arial" w:hAnsi="Arial" w:cs="Arial"/>
+          <w:color w:val="000000" w:themeColor="text1"/>
+          <w:sz w:val="24"/>
+          <w:szCs w:val="24"/>
+        </w:rPr>
+        <w:t>os valores d</w:t>
+      </w:r>
+      <w:r>
+        <w:rPr>
+          <w:rFonts w:ascii="Arial" w:hAnsi="Arial" w:cs="Arial"/>
+          <w:color w:val="000000" w:themeColor="text1"/>
+          <w:sz w:val="24"/>
+          <w:szCs w:val="24"/>
+        </w:rPr>
+        <w:t>o número de patrimônio</w:t>
+      </w:r>
+      <w:r>
+        <w:rPr>
+          <w:rFonts w:ascii="Arial" w:hAnsi="Arial" w:cs="Arial"/>
+          <w:color w:val="000000" w:themeColor="text1"/>
+          <w:sz w:val="24"/>
+          <w:szCs w:val="24"/>
+        </w:rPr>
+        <w:t xml:space="preserve"> do Excel gerado</w:t>
+      </w:r>
+      <w:r>
+        <w:rPr>
+          <w:rFonts w:ascii="Arial" w:hAnsi="Arial" w:cs="Arial"/>
+          <w:color w:val="000000" w:themeColor="text1"/>
+          <w:sz w:val="24"/>
+          <w:szCs w:val="24"/>
+        </w:rPr>
+        <w:t xml:space="preserve"> e cole no componente de entrada </w:t>
+      </w:r>
+      <w:r>
+        <w:rPr>
+          <w:rFonts w:ascii="Arial" w:hAnsi="Arial" w:cs="Arial"/>
+          <w:color w:val="000000" w:themeColor="text1"/>
+          <w:sz w:val="24"/>
+          <w:szCs w:val="24"/>
+        </w:rPr>
+        <w:t>definido no sistema</w:t>
+      </w:r>
+      <w:r>
+        <w:rPr>
+          <w:rFonts w:ascii="Arial" w:hAnsi="Arial" w:cs="Arial"/>
+          <w:color w:val="000000" w:themeColor="text1"/>
+          <w:sz w:val="24"/>
+          <w:szCs w:val="24"/>
+        </w:rPr>
+        <w:t>.</w:t>
       </w:r>
     </w:p>
     <w:p>
@@ -7541,73 +7821,41 @@
         <w:jc w:val="both"/>
         <w:rPr>
           <w:rFonts w:ascii="Arial" w:hAnsi="Arial" w:cs="Arial"/>
-          <w:color w:val="538135" w:themeColor="accent6" w:themeShade="BF"/>
-          <w:sz w:val="24"/>
-          <w:szCs w:val="24"/>
-        </w:rPr>
-      </w:pPr>
-      <w:r>
-        <w:rPr>
-          <w:rFonts w:ascii="Arial" w:hAnsi="Arial" w:cs="Arial"/>
-          <w:color w:val="538135" w:themeColor="accent6" w:themeShade="BF"/>
-          <w:sz w:val="24"/>
-          <w:szCs w:val="24"/>
-        </w:rPr>
-        <w:t>O</w:t>
-      </w:r>
-      <w:r>
-        <w:rPr>
-          <w:rFonts w:ascii="Arial" w:hAnsi="Arial" w:cs="Arial"/>
-          <w:color w:val="538135" w:themeColor="accent6" w:themeShade="BF"/>
-          <w:sz w:val="24"/>
-          <w:szCs w:val="24"/>
-        </w:rPr>
-        <w:t xml:space="preserve"> sistema irá possibilitar que diversos funcionários do setor de patrimônio tenham acesso </w:t>
-      </w:r>
-      <w:r>
-        <w:rPr>
-          <w:rFonts w:ascii="Arial" w:hAnsi="Arial" w:cs="Arial"/>
-          <w:color w:val="538135" w:themeColor="accent6" w:themeShade="BF"/>
-          <w:sz w:val="24"/>
-          <w:szCs w:val="24"/>
-        </w:rPr>
-        <w:t xml:space="preserve">e possam </w:t>
-      </w:r>
-      <w:r>
-        <w:rPr>
-          <w:rFonts w:ascii="Arial" w:hAnsi="Arial" w:cs="Arial"/>
-          <w:color w:val="538135" w:themeColor="accent6" w:themeShade="BF"/>
-          <w:sz w:val="24"/>
-          <w:szCs w:val="24"/>
-        </w:rPr>
-        <w:t>gerenciar</w:t>
-      </w:r>
-      <w:r>
-        <w:rPr>
-          <w:rFonts w:ascii="Arial" w:hAnsi="Arial" w:cs="Arial"/>
-          <w:color w:val="538135" w:themeColor="accent6" w:themeShade="BF"/>
-          <w:sz w:val="24"/>
-          <w:szCs w:val="24"/>
-        </w:rPr>
-        <w:t>,</w:t>
-      </w:r>
-      <w:r>
-        <w:rPr>
-          <w:rFonts w:ascii="Arial" w:hAnsi="Arial" w:cs="Arial"/>
-          <w:color w:val="538135" w:themeColor="accent6" w:themeShade="BF"/>
-          <w:sz w:val="24"/>
-          <w:szCs w:val="24"/>
-        </w:rPr>
-        <w:t xml:space="preserve"> simultaneamente</w:t>
-      </w:r>
-      <w:r>
-        <w:rPr>
-          <w:rFonts w:ascii="Arial" w:hAnsi="Arial" w:cs="Arial"/>
-          <w:color w:val="538135" w:themeColor="accent6" w:themeShade="BF"/>
-          <w:sz w:val="24"/>
-          <w:szCs w:val="24"/>
-        </w:rPr>
-        <w:t>, os dados armazenados no sistema sem nenhum tipo de configuração prévia.</w:t>
+          <w:b/>
+          <w:color w:val="000000" w:themeColor="text1"/>
+          <w:sz w:val="24"/>
+          <w:szCs w:val="24"/>
+        </w:rPr>
+      </w:pPr>
+      <w:r>
+        <w:rPr>
+          <w:rFonts w:ascii="Arial" w:hAnsi="Arial" w:cs="Arial"/>
+          <w:b/>
+          <w:color w:val="000000" w:themeColor="text1"/>
+          <w:sz w:val="24"/>
+          <w:szCs w:val="24"/>
+        </w:rPr>
+        <w:t>Trabalho</w:t>
+      </w:r>
+      <w:r>
+        <w:rPr>
+          <w:rFonts w:ascii="Arial" w:hAnsi="Arial" w:cs="Arial"/>
+          <w:b/>
+          <w:color w:val="000000" w:themeColor="text1"/>
+          <w:sz w:val="24"/>
+          <w:szCs w:val="24"/>
+        </w:rPr>
+        <w:t xml:space="preserve"> simultâneo</w:t>
+      </w:r>
+      <w:r>
+        <w:rPr>
+          <w:rFonts w:ascii="Arial" w:hAnsi="Arial" w:cs="Arial"/>
+          <w:b/>
+          <w:color w:val="000000" w:themeColor="text1"/>
+          <w:sz w:val="24"/>
+          <w:szCs w:val="24"/>
+        </w:rPr>
+        <w:t xml:space="preserve"> sobre os dados gerenciados pelo sistema</w:t>
       </w:r>
     </w:p>
     <w:p>
@@ -7617,31 +7865,91 @@
         <w:jc w:val="both"/>
         <w:rPr>
           <w:rFonts w:ascii="Arial" w:hAnsi="Arial" w:cs="Arial"/>
-          <w:b/>
-          <w:color w:val="538135" w:themeColor="accent6" w:themeShade="BF"/>
-          <w:sz w:val="24"/>
-          <w:szCs w:val="24"/>
-        </w:rPr>
-      </w:pPr>
-      <w:r>
-        <w:rPr>
-          <w:rFonts w:ascii="Arial" w:hAnsi="Arial" w:cs="Arial"/>
-          <w:b/>
-          <w:color w:val="538135" w:themeColor="accent6" w:themeShade="BF"/>
-          <w:sz w:val="24"/>
-          <w:szCs w:val="24"/>
-        </w:rPr>
-        <w:t>Controle de acesso</w:t>
-      </w:r>
-      <w:r>
-        <w:rPr>
-          <w:rFonts w:ascii="Arial" w:hAnsi="Arial" w:cs="Arial"/>
-          <w:b/>
-          <w:color w:val="538135" w:themeColor="accent6" w:themeShade="BF"/>
-          <w:sz w:val="24"/>
-          <w:szCs w:val="24"/>
-        </w:rPr>
-        <w:t xml:space="preserve"> ao sistema de gerenciamento de patrimônio</w:t>
+          <w:color w:val="000000" w:themeColor="text1"/>
+          <w:sz w:val="24"/>
+          <w:szCs w:val="24"/>
+        </w:rPr>
+      </w:pPr>
+      <w:r>
+        <w:rPr>
+          <w:rFonts w:ascii="Arial" w:hAnsi="Arial" w:cs="Arial"/>
+          <w:color w:val="000000" w:themeColor="text1"/>
+          <w:sz w:val="24"/>
+          <w:szCs w:val="24"/>
+        </w:rPr>
+        <w:t>O</w:t>
+      </w:r>
+      <w:r>
+        <w:rPr>
+          <w:rFonts w:ascii="Arial" w:hAnsi="Arial" w:cs="Arial"/>
+          <w:color w:val="000000" w:themeColor="text1"/>
+          <w:sz w:val="24"/>
+          <w:szCs w:val="24"/>
+        </w:rPr>
+        <w:t xml:space="preserve"> sistema irá possibilitar que diversos funcionários do setor de patrimônio tenham acesso </w:t>
+      </w:r>
+      <w:r>
+        <w:rPr>
+          <w:rFonts w:ascii="Arial" w:hAnsi="Arial" w:cs="Arial"/>
+          <w:color w:val="000000" w:themeColor="text1"/>
+          <w:sz w:val="24"/>
+          <w:szCs w:val="24"/>
+        </w:rPr>
+        <w:t xml:space="preserve">e possam </w:t>
+      </w:r>
+      <w:r>
+        <w:rPr>
+          <w:rFonts w:ascii="Arial" w:hAnsi="Arial" w:cs="Arial"/>
+          <w:color w:val="000000" w:themeColor="text1"/>
+          <w:sz w:val="24"/>
+          <w:szCs w:val="24"/>
+        </w:rPr>
+        <w:t>gerenciar</w:t>
+      </w:r>
+      <w:r>
+        <w:rPr>
+          <w:rFonts w:ascii="Arial" w:hAnsi="Arial" w:cs="Arial"/>
+          <w:color w:val="000000" w:themeColor="text1"/>
+          <w:sz w:val="24"/>
+          <w:szCs w:val="24"/>
+        </w:rPr>
+        <w:t>,</w:t>
+      </w:r>
+      <w:r>
+        <w:rPr>
+          <w:rFonts w:ascii="Arial" w:hAnsi="Arial" w:cs="Arial"/>
+          <w:color w:val="000000" w:themeColor="text1"/>
+          <w:sz w:val="24"/>
+          <w:szCs w:val="24"/>
+        </w:rPr>
+        <w:t xml:space="preserve"> simultaneamente</w:t>
+      </w:r>
+      <w:r>
+        <w:rPr>
+          <w:rFonts w:ascii="Arial" w:hAnsi="Arial" w:cs="Arial"/>
+          <w:color w:val="000000" w:themeColor="text1"/>
+          <w:sz w:val="24"/>
+          <w:szCs w:val="24"/>
+        </w:rPr>
+        <w:t>, os dados armazenados no sistema</w:t>
+      </w:r>
+      <w:r>
+        <w:rPr>
+          <w:rFonts w:ascii="Arial" w:hAnsi="Arial" w:cs="Arial"/>
+          <w:color w:val="000000" w:themeColor="text1"/>
+          <w:sz w:val="24"/>
+          <w:szCs w:val="24"/>
+        </w:rPr>
+        <w:t xml:space="preserve">, </w:t>
+      </w:r>
+      <w:r>
+        <w:rPr>
+          <w:rFonts w:ascii="Arial" w:hAnsi="Arial" w:cs="Arial"/>
+          <w:color w:val="000000" w:themeColor="text1"/>
+          <w:sz w:val="24"/>
+          <w:szCs w:val="24"/>
+        </w:rPr>
+        <w:t>sem nenhum tipo de configuração prévia.</w:t>
       </w:r>
     </w:p>
     <w:p>
@@ -7651,91 +7959,31 @@
         <w:jc w:val="both"/>
         <w:rPr>
           <w:rFonts w:ascii="Arial" w:hAnsi="Arial" w:cs="Arial"/>
-          <w:color w:val="538135" w:themeColor="accent6" w:themeShade="BF"/>
-          <w:sz w:val="24"/>
-          <w:szCs w:val="24"/>
-        </w:rPr>
-      </w:pPr>
-      <w:r>
-        <w:rPr>
-          <w:rFonts w:ascii="Arial" w:hAnsi="Arial" w:cs="Arial"/>
-          <w:color w:val="538135" w:themeColor="accent6" w:themeShade="BF"/>
-          <w:sz w:val="24"/>
-          <w:szCs w:val="24"/>
-        </w:rPr>
-        <w:t>O sistema irá fornecer um método de</w:t>
-      </w:r>
-      <w:r>
-        <w:rPr>
-          <w:rFonts w:ascii="Arial" w:hAnsi="Arial" w:cs="Arial"/>
-          <w:color w:val="538135" w:themeColor="accent6" w:themeShade="BF"/>
-          <w:sz w:val="24"/>
-          <w:szCs w:val="24"/>
-        </w:rPr>
-        <w:t xml:space="preserve"> controle de acesso</w:t>
-      </w:r>
-      <w:r>
-        <w:rPr>
-          <w:rFonts w:ascii="Arial" w:hAnsi="Arial" w:cs="Arial"/>
-          <w:color w:val="538135" w:themeColor="accent6" w:themeShade="BF"/>
-          <w:sz w:val="24"/>
-          <w:szCs w:val="24"/>
-        </w:rPr>
-        <w:t xml:space="preserve"> </w:t>
-      </w:r>
-      <w:r>
-        <w:rPr>
-          <w:rFonts w:ascii="Arial" w:hAnsi="Arial" w:cs="Arial"/>
-          <w:color w:val="538135" w:themeColor="accent6" w:themeShade="BF"/>
-          <w:sz w:val="24"/>
-          <w:szCs w:val="24"/>
-        </w:rPr>
-        <w:t>seguro aos dados gerenciados pelo sistema através de um login e senha que serão somente cadastrados pelo</w:t>
-      </w:r>
-      <w:r>
-        <w:rPr>
-          <w:rFonts w:ascii="Arial" w:hAnsi="Arial" w:cs="Arial"/>
-          <w:color w:val="538135" w:themeColor="accent6" w:themeShade="BF"/>
-          <w:sz w:val="24"/>
-          <w:szCs w:val="24"/>
-        </w:rPr>
-        <w:t>s</w:t>
-      </w:r>
-      <w:r>
-        <w:rPr>
-          <w:rFonts w:ascii="Arial" w:hAnsi="Arial" w:cs="Arial"/>
-          <w:color w:val="538135" w:themeColor="accent6" w:themeShade="BF"/>
-          <w:sz w:val="24"/>
-          <w:szCs w:val="24"/>
-        </w:rPr>
-        <w:t xml:space="preserve"> administrador</w:t>
-      </w:r>
-      <w:r>
-        <w:rPr>
-          <w:rFonts w:ascii="Arial" w:hAnsi="Arial" w:cs="Arial"/>
-          <w:color w:val="538135" w:themeColor="accent6" w:themeShade="BF"/>
-          <w:sz w:val="24"/>
-          <w:szCs w:val="24"/>
-        </w:rPr>
-        <w:t>es</w:t>
-      </w:r>
-      <w:r>
-        <w:rPr>
-          <w:rFonts w:ascii="Arial" w:hAnsi="Arial" w:cs="Arial"/>
-          <w:color w:val="538135" w:themeColor="accent6" w:themeShade="BF"/>
-          <w:sz w:val="24"/>
-          <w:szCs w:val="24"/>
-        </w:rPr>
-        <w:t xml:space="preserve"> do setor de patrimônios.</w:t>
-      </w:r>
-      <w:r>
-        <w:rPr>
-          <w:rFonts w:ascii="Arial" w:hAnsi="Arial" w:cs="Arial"/>
-          <w:color w:val="538135" w:themeColor="accent6" w:themeShade="BF"/>
-          <w:sz w:val="24"/>
-          <w:szCs w:val="24"/>
-        </w:rPr>
-        <w:t xml:space="preserve"> Assim só os funcionários e pessoal autorizado poderão acessar o sistema.</w:t>
+          <w:b/>
+          <w:color w:val="000000" w:themeColor="text1"/>
+          <w:sz w:val="24"/>
+          <w:szCs w:val="24"/>
+        </w:rPr>
+      </w:pPr>
+      <w:r>
+        <w:rPr>
+          <w:rFonts w:ascii="Arial" w:hAnsi="Arial" w:cs="Arial"/>
+          <w:b/>
+          <w:color w:val="000000" w:themeColor="text1"/>
+          <w:sz w:val="24"/>
+          <w:szCs w:val="24"/>
+        </w:rPr>
+        <w:t>Controle de acesso</w:t>
+      </w:r>
+      <w:r>
+        <w:rPr>
+          <w:rFonts w:ascii="Arial" w:hAnsi="Arial" w:cs="Arial"/>
+          <w:b/>
+          <w:color w:val="000000" w:themeColor="text1"/>
+          <w:sz w:val="24"/>
+          <w:szCs w:val="24"/>
+        </w:rPr>
+        <w:t xml:space="preserve"> ao sistema de gerenciamento de patrimônio</w:t>
       </w:r>
     </w:p>
     <w:p>
@@ -7745,31 +7993,146 @@
         <w:jc w:val="both"/>
         <w:rPr>
           <w:rFonts w:ascii="Arial" w:hAnsi="Arial" w:cs="Arial"/>
-          <w:b/>
-          <w:color w:val="538135" w:themeColor="accent6" w:themeShade="BF"/>
-          <w:sz w:val="24"/>
-          <w:szCs w:val="24"/>
-        </w:rPr>
-      </w:pPr>
-      <w:r>
-        <w:rPr>
-          <w:rFonts w:ascii="Arial" w:hAnsi="Arial" w:cs="Arial"/>
-          <w:b/>
-          <w:color w:val="538135" w:themeColor="accent6" w:themeShade="BF"/>
-          <w:sz w:val="24"/>
-          <w:szCs w:val="24"/>
-        </w:rPr>
-        <w:t>Armazena</w:t>
-      </w:r>
-      <w:r>
-        <w:rPr>
-          <w:rFonts w:ascii="Arial" w:hAnsi="Arial" w:cs="Arial"/>
-          <w:b/>
-          <w:color w:val="538135" w:themeColor="accent6" w:themeShade="BF"/>
-          <w:sz w:val="24"/>
-          <w:szCs w:val="24"/>
-        </w:rPr>
-        <w:t>mento de dados seguro e backup periódico</w:t>
+          <w:color w:val="000000" w:themeColor="text1"/>
+          <w:sz w:val="24"/>
+          <w:szCs w:val="24"/>
+        </w:rPr>
+      </w:pPr>
+      <w:r>
+        <w:rPr>
+          <w:rFonts w:ascii="Arial" w:hAnsi="Arial" w:cs="Arial"/>
+          <w:color w:val="000000" w:themeColor="text1"/>
+          <w:sz w:val="24"/>
+          <w:szCs w:val="24"/>
+        </w:rPr>
+        <w:t>O sistema irá fornecer um método de</w:t>
+      </w:r>
+      <w:r>
+        <w:rPr>
+          <w:rFonts w:ascii="Arial" w:hAnsi="Arial" w:cs="Arial"/>
+          <w:color w:val="000000" w:themeColor="text1"/>
+          <w:sz w:val="24"/>
+          <w:szCs w:val="24"/>
+        </w:rPr>
+        <w:t xml:space="preserve"> controle de acesso</w:t>
+      </w:r>
+      <w:r>
+        <w:rPr>
+          <w:rFonts w:ascii="Arial" w:hAnsi="Arial" w:cs="Arial"/>
+          <w:color w:val="000000" w:themeColor="text1"/>
+          <w:sz w:val="24"/>
+          <w:szCs w:val="24"/>
+        </w:rPr>
+        <w:t xml:space="preserve"> </w:t>
+      </w:r>
+      <w:r>
+        <w:rPr>
+          <w:rFonts w:ascii="Arial" w:hAnsi="Arial" w:cs="Arial"/>
+          <w:color w:val="000000" w:themeColor="text1"/>
+          <w:sz w:val="24"/>
+          <w:szCs w:val="24"/>
+        </w:rPr>
+        <w:t xml:space="preserve">seguro aos dados gerenciados pelo sistema </w:t>
+      </w:r>
+      <w:r>
+        <w:rPr>
+          <w:rFonts w:ascii="Arial" w:hAnsi="Arial" w:cs="Arial"/>
+          <w:color w:val="000000" w:themeColor="text1"/>
+          <w:sz w:val="24"/>
+          <w:szCs w:val="24"/>
+        </w:rPr>
+        <w:t xml:space="preserve">por meio </w:t>
+      </w:r>
+      <w:r>
+        <w:rPr>
+          <w:rFonts w:ascii="Arial" w:hAnsi="Arial" w:cs="Arial"/>
+          <w:color w:val="000000" w:themeColor="text1"/>
+          <w:sz w:val="24"/>
+          <w:szCs w:val="24"/>
+        </w:rPr>
+        <w:t>de um login e senha que serão somente cadastrados pelo</w:t>
+      </w:r>
+      <w:r>
+        <w:rPr>
+          <w:rFonts w:ascii="Arial" w:hAnsi="Arial" w:cs="Arial"/>
+          <w:color w:val="000000" w:themeColor="text1"/>
+          <w:sz w:val="24"/>
+          <w:szCs w:val="24"/>
+        </w:rPr>
+        <w:t>s</w:t>
+      </w:r>
+      <w:r>
+        <w:rPr>
+          <w:rFonts w:ascii="Arial" w:hAnsi="Arial" w:cs="Arial"/>
+          <w:color w:val="000000" w:themeColor="text1"/>
+          <w:sz w:val="24"/>
+          <w:szCs w:val="24"/>
+        </w:rPr>
+        <w:t xml:space="preserve"> administrador</w:t>
+      </w:r>
+      <w:r>
+        <w:rPr>
+          <w:rFonts w:ascii="Arial" w:hAnsi="Arial" w:cs="Arial"/>
+          <w:color w:val="000000" w:themeColor="text1"/>
+          <w:sz w:val="24"/>
+          <w:szCs w:val="24"/>
+        </w:rPr>
+        <w:t>es</w:t>
+      </w:r>
+      <w:r>
+        <w:rPr>
+          <w:rFonts w:ascii="Arial" w:hAnsi="Arial" w:cs="Arial"/>
+          <w:color w:val="000000" w:themeColor="text1"/>
+          <w:sz w:val="24"/>
+          <w:szCs w:val="24"/>
+        </w:rPr>
+        <w:t xml:space="preserve"> do setor de patrimônios.</w:t>
+      </w:r>
+      <w:r>
+        <w:rPr>
+          <w:rFonts w:ascii="Arial" w:hAnsi="Arial" w:cs="Arial"/>
+          <w:color w:val="000000" w:themeColor="text1"/>
+          <w:sz w:val="24"/>
+          <w:szCs w:val="24"/>
+        </w:rPr>
+        <w:t xml:space="preserve"> Assim</w:t>
+      </w:r>
+      <w:r>
+        <w:rPr>
+          <w:rFonts w:ascii="Arial" w:hAnsi="Arial" w:cs="Arial"/>
+          <w:color w:val="000000" w:themeColor="text1"/>
+          <w:sz w:val="24"/>
+          <w:szCs w:val="24"/>
+        </w:rPr>
+        <w:t>,</w:t>
+      </w:r>
+      <w:r>
+        <w:rPr>
+          <w:rFonts w:ascii="Arial" w:hAnsi="Arial" w:cs="Arial"/>
+          <w:color w:val="000000" w:themeColor="text1"/>
+          <w:sz w:val="24"/>
+          <w:szCs w:val="24"/>
+        </w:rPr>
+        <w:t xml:space="preserve"> só os funcionários e pessoal autorizado poderão acessar o sistema.</w:t>
+      </w:r>
+    </w:p>
+    <w:p>
+      <w:pPr>
+        <w:rPr>
+          <w:rFonts w:ascii="Arial" w:hAnsi="Arial" w:cs="Arial"/>
+          <w:color w:val="000000" w:themeColor="text1"/>
+          <w:sz w:val="24"/>
+          <w:szCs w:val="24"/>
+        </w:rPr>
+      </w:pPr>
+      <w:r>
+        <w:rPr>
+          <w:rFonts w:ascii="Arial" w:hAnsi="Arial" w:cs="Arial"/>
+          <w:color w:val="000000" w:themeColor="text1"/>
+          <w:sz w:val="24"/>
+          <w:szCs w:val="24"/>
+        </w:rPr>
+        <w:br w:type="page"/>
       </w:r>
     </w:p>
     <w:p>
@@ -7779,73 +8142,53 @@
         <w:jc w:val="both"/>
         <w:rPr>
           <w:rFonts w:ascii="Arial" w:hAnsi="Arial" w:cs="Arial"/>
-          <w:color w:val="538135" w:themeColor="accent6" w:themeShade="BF"/>
-          <w:sz w:val="24"/>
-          <w:szCs w:val="24"/>
-        </w:rPr>
-      </w:pPr>
-      <w:r>
-        <w:rPr>
-          <w:rFonts w:ascii="Arial" w:hAnsi="Arial" w:cs="Arial"/>
-          <w:color w:val="538135" w:themeColor="accent6" w:themeShade="BF"/>
-          <w:sz w:val="24"/>
-          <w:szCs w:val="24"/>
-        </w:rPr>
-        <w:t xml:space="preserve">O sistema irá </w:t>
-      </w:r>
-      <w:r>
-        <w:rPr>
-          <w:rFonts w:ascii="Arial" w:hAnsi="Arial" w:cs="Arial"/>
-          <w:color w:val="538135" w:themeColor="accent6" w:themeShade="BF"/>
-          <w:sz w:val="24"/>
-          <w:szCs w:val="24"/>
-        </w:rPr>
-        <w:t>utilizar um sistema gerenciador de banco de dados atual e altamente seguro, impossibilitando o acesso indevido aos dados</w:t>
-      </w:r>
-      <w:r>
-        <w:rPr>
-          <w:rFonts w:ascii="Arial" w:hAnsi="Arial" w:cs="Arial"/>
-          <w:color w:val="538135" w:themeColor="accent6" w:themeShade="BF"/>
-          <w:sz w:val="24"/>
-          <w:szCs w:val="24"/>
-        </w:rPr>
-        <w:t xml:space="preserve"> gerenciados e gerados na utilização do sistema de controle de patrimônio. Também serão realizados backups periódicos garantindo assim que nenhum</w:t>
-      </w:r>
-      <w:r>
-        <w:rPr>
-          <w:rFonts w:ascii="Arial" w:hAnsi="Arial" w:cs="Arial"/>
-          <w:color w:val="538135" w:themeColor="accent6" w:themeShade="BF"/>
-          <w:sz w:val="24"/>
-          <w:szCs w:val="24"/>
-        </w:rPr>
-        <w:t xml:space="preserve"> ou poucos dados sejam perdidos em caso de catástrofes ambientais</w:t>
-      </w:r>
-      <w:r>
-        <w:rPr>
-          <w:rFonts w:ascii="Arial" w:hAnsi="Arial" w:cs="Arial"/>
-          <w:color w:val="538135" w:themeColor="accent6" w:themeShade="BF"/>
-          <w:sz w:val="24"/>
-          <w:szCs w:val="24"/>
-        </w:rPr>
-        <w:t xml:space="preserve">, </w:t>
-      </w:r>
-      <w:r>
-        <w:rPr>
-          <w:rFonts w:ascii="Arial" w:hAnsi="Arial" w:cs="Arial"/>
-          <w:color w:val="538135" w:themeColor="accent6" w:themeShade="BF"/>
-          <w:sz w:val="24"/>
-          <w:szCs w:val="24"/>
-        </w:rPr>
-        <w:t xml:space="preserve">falhas de hardware e outras situações que venham a afetar </w:t>
-      </w:r>
-      <w:r>
-        <w:rPr>
-          <w:rFonts w:ascii="Arial" w:hAnsi="Arial" w:cs="Arial"/>
-          <w:color w:val="538135" w:themeColor="accent6" w:themeShade="BF"/>
-          <w:sz w:val="24"/>
-          <w:szCs w:val="24"/>
-        </w:rPr>
-        <w:t>o servidor utilizado.</w:t>
+          <w:b/>
+          <w:color w:val="000000" w:themeColor="text1"/>
+          <w:sz w:val="24"/>
+          <w:szCs w:val="24"/>
+        </w:rPr>
+      </w:pPr>
+      <w:r>
+        <w:rPr>
+          <w:rFonts w:ascii="Arial" w:hAnsi="Arial" w:cs="Arial"/>
+          <w:b/>
+          <w:color w:val="000000" w:themeColor="text1"/>
+          <w:sz w:val="24"/>
+          <w:szCs w:val="24"/>
+        </w:rPr>
+        <w:lastRenderedPageBreak/>
+        <w:t>Armazena</w:t>
+      </w:r>
+      <w:r>
+        <w:rPr>
+          <w:rFonts w:ascii="Arial" w:hAnsi="Arial" w:cs="Arial"/>
+          <w:b/>
+          <w:color w:val="000000" w:themeColor="text1"/>
+          <w:sz w:val="24"/>
+          <w:szCs w:val="24"/>
+        </w:rPr>
+        <w:t xml:space="preserve">mento de dados seguro e </w:t>
+      </w:r>
+      <w:r>
+        <w:rPr>
+          <w:rFonts w:ascii="Arial" w:hAnsi="Arial" w:cs="Arial"/>
+          <w:b/>
+          <w:i/>
+          <w:color w:val="000000" w:themeColor="text1"/>
+          <w:sz w:val="24"/>
+          <w:szCs w:val="24"/>
+        </w:rPr>
+        <w:t>backup</w:t>
+      </w:r>
+      <w:r>
+        <w:rPr>
+          <w:rFonts w:ascii="Arial" w:hAnsi="Arial" w:cs="Arial"/>
+          <w:b/>
+          <w:color w:val="000000" w:themeColor="text1"/>
+          <w:sz w:val="24"/>
+          <w:szCs w:val="24"/>
+        </w:rPr>
+        <w:t xml:space="preserve"> periódico</w:t>
       </w:r>
     </w:p>
     <w:p>
@@ -7855,28 +8198,61 @@
         <w:jc w:val="both"/>
         <w:rPr>
           <w:rFonts w:ascii="Arial" w:hAnsi="Arial" w:cs="Arial"/>
-          <w:b/>
-          <w:color w:val="538135" w:themeColor="accent6" w:themeShade="BF"/>
-          <w:sz w:val="24"/>
-          <w:szCs w:val="24"/>
-        </w:rPr>
-      </w:pPr>
-      <w:r>
-        <w:rPr>
-          <w:rFonts w:ascii="Arial" w:hAnsi="Arial" w:cs="Arial"/>
-          <w:b/>
-          <w:color w:val="538135" w:themeColor="accent6" w:themeShade="BF"/>
-          <w:sz w:val="24"/>
-          <w:szCs w:val="24"/>
-        </w:rPr>
-        <w:lastRenderedPageBreak/>
-        <w:t>Interface moderna</w:t>
-      </w:r>
-      <w:r>
-        <w:rPr>
-          <w:rFonts w:ascii="Arial" w:hAnsi="Arial" w:cs="Arial"/>
-          <w:b/>
-          <w:color w:val="538135" w:themeColor="accent6" w:themeShade="BF"/>
+          <w:color w:val="000000" w:themeColor="text1"/>
+          <w:sz w:val="24"/>
+          <w:szCs w:val="24"/>
+        </w:rPr>
+      </w:pPr>
+      <w:r>
+        <w:rPr>
+          <w:rFonts w:ascii="Arial" w:hAnsi="Arial" w:cs="Arial"/>
+          <w:color w:val="000000" w:themeColor="text1"/>
+          <w:sz w:val="24"/>
+          <w:szCs w:val="24"/>
+        </w:rPr>
+        <w:t xml:space="preserve">O sistema irá </w:t>
+      </w:r>
+      <w:r>
+        <w:rPr>
+          <w:rFonts w:ascii="Arial" w:hAnsi="Arial" w:cs="Arial"/>
+          <w:color w:val="000000" w:themeColor="text1"/>
+          <w:sz w:val="24"/>
+          <w:szCs w:val="24"/>
+        </w:rPr>
+        <w:t>utilizar um sistema gerenciador de banco de dados atual e altamente seguro, impossibilitando o acesso indevido aos dados</w:t>
+      </w:r>
+      <w:r>
+        <w:rPr>
+          <w:rFonts w:ascii="Arial" w:hAnsi="Arial" w:cs="Arial"/>
+          <w:color w:val="000000" w:themeColor="text1"/>
+          <w:sz w:val="24"/>
+          <w:szCs w:val="24"/>
+        </w:rPr>
+        <w:t xml:space="preserve"> gerenciados e gerados na utilização do sistema de controle de patrimônio. Também serão realizados </w:t>
+      </w:r>
+      <w:r>
+        <w:rPr>
+          <w:rFonts w:ascii="Arial" w:hAnsi="Arial" w:cs="Arial"/>
+          <w:i/>
+          <w:color w:val="000000" w:themeColor="text1"/>
+          <w:sz w:val="24"/>
+          <w:szCs w:val="24"/>
+        </w:rPr>
+        <w:t>backups</w:t>
+      </w:r>
+      <w:r>
+        <w:rPr>
+          <w:rFonts w:ascii="Arial" w:hAnsi="Arial" w:cs="Arial"/>
+          <w:color w:val="000000" w:themeColor="text1"/>
+          <w:sz w:val="24"/>
+          <w:szCs w:val="24"/>
+        </w:rPr>
+        <w:t xml:space="preserve"> periódicos</w:t>
+      </w:r>
+      <w:r>
+        <w:rPr>
+          <w:rFonts w:ascii="Arial" w:hAnsi="Arial" w:cs="Arial"/>
+          <w:color w:val="000000" w:themeColor="text1"/>
           <w:sz w:val="24"/>
           <w:szCs w:val="24"/>
         </w:rPr>
@@ -7885,12 +8261,47 @@
       <w:r>
         <w:rPr>
           <w:rFonts w:ascii="Arial" w:hAnsi="Arial" w:cs="Arial"/>
-          <w:b/>
-          <w:color w:val="538135" w:themeColor="accent6" w:themeShade="BF"/>
-          <w:sz w:val="24"/>
-          <w:szCs w:val="24"/>
-        </w:rPr>
-        <w:t xml:space="preserve"> de fácil utilização e aprendizado</w:t>
+          <w:color w:val="000000" w:themeColor="text1"/>
+          <w:sz w:val="24"/>
+          <w:szCs w:val="24"/>
+        </w:rPr>
+        <w:t xml:space="preserve"> garantindo assim que nenhum</w:t>
+      </w:r>
+      <w:r>
+        <w:rPr>
+          <w:rFonts w:ascii="Arial" w:hAnsi="Arial" w:cs="Arial"/>
+          <w:color w:val="000000" w:themeColor="text1"/>
+          <w:sz w:val="24"/>
+          <w:szCs w:val="24"/>
+        </w:rPr>
+        <w:t xml:space="preserve"> ou poucos dados sejam perdidos em caso de catástrofes ambientais</w:t>
+      </w:r>
+      <w:r>
+        <w:rPr>
+          <w:rFonts w:ascii="Arial" w:hAnsi="Arial" w:cs="Arial"/>
+          <w:color w:val="000000" w:themeColor="text1"/>
+          <w:sz w:val="24"/>
+          <w:szCs w:val="24"/>
+        </w:rPr>
+        <w:t xml:space="preserve">, </w:t>
+      </w:r>
+      <w:r>
+        <w:rPr>
+          <w:rFonts w:ascii="Arial" w:hAnsi="Arial" w:cs="Arial"/>
+          <w:color w:val="000000" w:themeColor="text1"/>
+          <w:sz w:val="24"/>
+          <w:szCs w:val="24"/>
+        </w:rPr>
+        <w:t xml:space="preserve">falhas de hardware e outras situações que venham a afetar </w:t>
+      </w:r>
+      <w:r>
+        <w:rPr>
+          <w:rFonts w:ascii="Arial" w:hAnsi="Arial" w:cs="Arial"/>
+          <w:color w:val="000000" w:themeColor="text1"/>
+          <w:sz w:val="24"/>
+          <w:szCs w:val="24"/>
+        </w:rPr>
+        <w:t>o servidor utilizado.</w:t>
       </w:r>
     </w:p>
     <w:p>
@@ -7900,15 +8311,59 @@
         <w:jc w:val="both"/>
         <w:rPr>
           <w:rFonts w:ascii="Arial" w:hAnsi="Arial" w:cs="Arial"/>
-          <w:color w:val="538135" w:themeColor="accent6" w:themeShade="BF"/>
-          <w:sz w:val="24"/>
-          <w:szCs w:val="24"/>
-        </w:rPr>
-      </w:pPr>
-      <w:r>
-        <w:rPr>
-          <w:rFonts w:ascii="Arial" w:hAnsi="Arial" w:cs="Arial"/>
-          <w:color w:val="538135" w:themeColor="accent6" w:themeShade="BF"/>
+          <w:b/>
+          <w:color w:val="000000" w:themeColor="text1"/>
+          <w:sz w:val="24"/>
+          <w:szCs w:val="24"/>
+        </w:rPr>
+      </w:pPr>
+      <w:r>
+        <w:rPr>
+          <w:rFonts w:ascii="Arial" w:hAnsi="Arial" w:cs="Arial"/>
+          <w:b/>
+          <w:color w:val="000000" w:themeColor="text1"/>
+          <w:sz w:val="24"/>
+          <w:szCs w:val="24"/>
+        </w:rPr>
+        <w:t>Interface moderna</w:t>
+      </w:r>
+      <w:r>
+        <w:rPr>
+          <w:rFonts w:ascii="Arial" w:hAnsi="Arial" w:cs="Arial"/>
+          <w:b/>
+          <w:color w:val="000000" w:themeColor="text1"/>
+          <w:sz w:val="24"/>
+          <w:szCs w:val="24"/>
+        </w:rPr>
+        <w:t>,</w:t>
+      </w:r>
+      <w:r>
+        <w:rPr>
+          <w:rFonts w:ascii="Arial" w:hAnsi="Arial" w:cs="Arial"/>
+          <w:b/>
+          <w:color w:val="000000" w:themeColor="text1"/>
+          <w:sz w:val="24"/>
+          <w:szCs w:val="24"/>
+        </w:rPr>
+        <w:t xml:space="preserve"> de fácil utilização e aprendizado</w:t>
+      </w:r>
+    </w:p>
+    <w:p>
+      <w:pPr>
+        <w:spacing w:after="120" w:line="360" w:lineRule="auto"/>
+        <w:ind w:firstLine="360"/>
+        <w:jc w:val="both"/>
+        <w:rPr>
+          <w:rFonts w:ascii="Arial" w:hAnsi="Arial" w:cs="Arial"/>
+          <w:color w:val="000000" w:themeColor="text1"/>
+          <w:sz w:val="24"/>
+          <w:szCs w:val="24"/>
+        </w:rPr>
+      </w:pPr>
+      <w:r>
+        <w:rPr>
+          <w:rFonts w:ascii="Arial" w:hAnsi="Arial" w:cs="Arial"/>
+          <w:color w:val="000000" w:themeColor="text1"/>
           <w:sz w:val="24"/>
           <w:szCs w:val="24"/>
         </w:rPr>
@@ -7917,7 +8372,7 @@
       <w:r>
         <w:rPr>
           <w:rFonts w:ascii="Arial" w:hAnsi="Arial" w:cs="Arial"/>
-          <w:color w:val="538135" w:themeColor="accent6" w:themeShade="BF"/>
+          <w:color w:val="000000" w:themeColor="text1"/>
           <w:sz w:val="24"/>
           <w:szCs w:val="24"/>
         </w:rPr>
@@ -7926,7 +8381,7 @@
       <w:r>
         <w:rPr>
           <w:rFonts w:ascii="Arial" w:hAnsi="Arial" w:cs="Arial"/>
-          <w:color w:val="538135" w:themeColor="accent6" w:themeShade="BF"/>
+          <w:color w:val="000000" w:themeColor="text1"/>
           <w:sz w:val="24"/>
           <w:szCs w:val="24"/>
         </w:rPr>
@@ -7935,7 +8390,7 @@
       <w:r>
         <w:rPr>
           <w:rFonts w:ascii="Arial" w:hAnsi="Arial" w:cs="Arial"/>
-          <w:color w:val="538135" w:themeColor="accent6" w:themeShade="BF"/>
+          <w:color w:val="000000" w:themeColor="text1"/>
           <w:sz w:val="24"/>
           <w:szCs w:val="24"/>
         </w:rPr>
@@ -7944,7 +8399,7 @@
       <w:r>
         <w:rPr>
           <w:rFonts w:ascii="Arial" w:hAnsi="Arial" w:cs="Arial"/>
-          <w:color w:val="538135" w:themeColor="accent6" w:themeShade="BF"/>
+          <w:color w:val="000000" w:themeColor="text1"/>
           <w:sz w:val="24"/>
           <w:szCs w:val="24"/>
         </w:rPr>
@@ -7953,11 +8408,29 @@
       <w:r>
         <w:rPr>
           <w:rFonts w:ascii="Arial" w:hAnsi="Arial" w:cs="Arial"/>
-          <w:color w:val="538135" w:themeColor="accent6" w:themeShade="BF"/>
-          <w:sz w:val="24"/>
-          <w:szCs w:val="24"/>
-        </w:rPr>
-        <w:t>em um processo continuo de prototipação juntamente com os funcionários do setor de patrimônio.</w:t>
+          <w:color w:val="000000" w:themeColor="text1"/>
+          <w:sz w:val="24"/>
+          <w:szCs w:val="24"/>
+        </w:rPr>
+        <w:t xml:space="preserve">em um processo </w:t>
+      </w:r>
+      <w:r>
+        <w:rPr>
+          <w:rFonts w:ascii="Arial" w:hAnsi="Arial" w:cs="Arial"/>
+          <w:color w:val="000000" w:themeColor="text1"/>
+          <w:sz w:val="24"/>
+          <w:szCs w:val="24"/>
+        </w:rPr>
+        <w:t>contínuo</w:t>
+      </w:r>
+      <w:r>
+        <w:rPr>
+          <w:rFonts w:ascii="Arial" w:hAnsi="Arial" w:cs="Arial"/>
+          <w:color w:val="000000" w:themeColor="text1"/>
+          <w:sz w:val="24"/>
+          <w:szCs w:val="24"/>
+        </w:rPr>
+        <w:t xml:space="preserve"> de prototipação juntamente com os funcionários do setor de patrimônio.</w:t>
       </w:r>
     </w:p>
     <w:p>
@@ -8166,6 +8639,7 @@
         </w:rPr>
         <w:t xml:space="preserve"> e </w:t>
       </w:r>
+      <w:proofErr w:type="spellStart"/>
       <w:r>
         <w:rPr>
           <w:rFonts w:ascii="Arial" w:hAnsi="Arial" w:cs="Arial"/>
@@ -8182,8 +8656,9 @@
           <w:sz w:val="24"/>
           <w:szCs w:val="24"/>
         </w:rPr>
-        <w:t xml:space="preserve">ackend do sistema. Para a execução do sistema na máquina de usuários </w:t>
-      </w:r>
+        <w:t>ackend</w:t>
+      </w:r>
+      <w:proofErr w:type="spellEnd"/>
       <w:r>
         <w:rPr>
           <w:rFonts w:ascii="Arial" w:hAnsi="Arial" w:cs="Arial"/>
@@ -8191,6 +8666,15 @@
           <w:sz w:val="24"/>
           <w:szCs w:val="24"/>
         </w:rPr>
+        <w:t xml:space="preserve"> do sistema. Para a execução do sistema na máquina de usuários </w:t>
+      </w:r>
+      <w:r>
+        <w:rPr>
+          <w:rFonts w:ascii="Arial" w:hAnsi="Arial" w:cs="Arial"/>
+          <w:color w:val="538135" w:themeColor="accent6" w:themeShade="BF"/>
+          <w:sz w:val="24"/>
+          <w:szCs w:val="24"/>
+        </w:rPr>
         <w:t>é necessário o uso do</w:t>
       </w:r>
       <w:r>
@@ -8497,8 +8981,9 @@
           <w:sz w:val="24"/>
           <w:szCs w:val="24"/>
         </w:rPr>
-        <w:t xml:space="preserve"> mo</w:t>
-      </w:r>
+        <w:t xml:space="preserve"> </w:t>
+      </w:r>
+      <w:proofErr w:type="gramStart"/>
       <w:r>
         <w:rPr>
           <w:rFonts w:ascii="Arial" w:hAnsi="Arial" w:cs="Arial"/>
@@ -8506,6 +8991,15 @@
           <w:sz w:val="24"/>
           <w:szCs w:val="24"/>
         </w:rPr>
+        <w:t>mo</w:t>
+      </w:r>
+      <w:r>
+        <w:rPr>
+          <w:rFonts w:ascii="Arial" w:hAnsi="Arial" w:cs="Arial"/>
+          <w:color w:val="538135" w:themeColor="accent6" w:themeShade="BF"/>
+          <w:sz w:val="24"/>
+          <w:szCs w:val="24"/>
+        </w:rPr>
         <w:t>n</w:t>
       </w:r>
       <w:r>
@@ -8517,6 +9011,7 @@
         </w:rPr>
         <w:t>itor</w:t>
       </w:r>
+      <w:proofErr w:type="gramEnd"/>
       <w:r>
         <w:rPr>
           <w:rFonts w:ascii="Arial" w:hAnsi="Arial" w:cs="Arial"/>
@@ -8832,18 +9327,357 @@
           <w:sz w:val="24"/>
           <w:szCs w:val="24"/>
         </w:rPr>
-        <w:t xml:space="preserve">As camadas de </w:t>
+        <w:t>As camadas de API</w:t>
+      </w:r>
+      <w:r>
+        <w:rPr>
+          <w:rFonts w:ascii="Arial" w:hAnsi="Arial" w:cs="Arial"/>
+          <w:color w:val="538135" w:themeColor="accent6" w:themeShade="BF"/>
+          <w:sz w:val="24"/>
+          <w:szCs w:val="24"/>
+        </w:rPr>
+        <w:t>,</w:t>
+      </w:r>
+      <w:r>
+        <w:rPr>
+          <w:rFonts w:ascii="Arial" w:hAnsi="Arial" w:cs="Arial"/>
+          <w:color w:val="538135" w:themeColor="accent6" w:themeShade="BF"/>
+          <w:sz w:val="24"/>
+          <w:szCs w:val="24"/>
+        </w:rPr>
+        <w:t xml:space="preserve"> </w:t>
+      </w:r>
+      <w:proofErr w:type="spellStart"/>
+      <w:r>
+        <w:rPr>
+          <w:rFonts w:ascii="Arial" w:hAnsi="Arial" w:cs="Arial"/>
+          <w:color w:val="538135" w:themeColor="accent6" w:themeShade="BF"/>
+          <w:sz w:val="24"/>
+          <w:szCs w:val="24"/>
+        </w:rPr>
+        <w:t>Backend</w:t>
+      </w:r>
+      <w:proofErr w:type="spellEnd"/>
+      <w:r>
+        <w:rPr>
+          <w:rFonts w:ascii="Arial" w:hAnsi="Arial" w:cs="Arial"/>
+          <w:color w:val="538135" w:themeColor="accent6" w:themeShade="BF"/>
+          <w:sz w:val="24"/>
+          <w:szCs w:val="24"/>
+        </w:rPr>
+        <w:t xml:space="preserve"> e Banco de Dados</w:t>
+      </w:r>
+      <w:r>
+        <w:rPr>
+          <w:rFonts w:ascii="Arial" w:hAnsi="Arial" w:cs="Arial"/>
+          <w:color w:val="538135" w:themeColor="accent6" w:themeShade="BF"/>
+          <w:sz w:val="24"/>
+          <w:szCs w:val="24"/>
+        </w:rPr>
+        <w:t xml:space="preserve"> do sistema se</w:t>
+      </w:r>
+      <w:r>
+        <w:rPr>
+          <w:rFonts w:ascii="Arial" w:hAnsi="Arial" w:cs="Arial"/>
+          <w:color w:val="538135" w:themeColor="accent6" w:themeShade="BF"/>
+          <w:sz w:val="24"/>
+          <w:szCs w:val="24"/>
+        </w:rPr>
+        <w:t xml:space="preserve">rão executadas em um ambiente </w:t>
+      </w:r>
+      <w:r>
+        <w:rPr>
+          <w:rFonts w:ascii="Arial" w:hAnsi="Arial" w:cs="Arial"/>
+          <w:color w:val="538135" w:themeColor="accent6" w:themeShade="BF"/>
+          <w:sz w:val="24"/>
+          <w:szCs w:val="24"/>
+        </w:rPr>
+        <w:t xml:space="preserve">de Servidor </w:t>
+      </w:r>
+      <w:r>
+        <w:rPr>
+          <w:rFonts w:ascii="Arial" w:hAnsi="Arial" w:cs="Arial"/>
+          <w:color w:val="538135" w:themeColor="accent6" w:themeShade="BF"/>
+          <w:sz w:val="24"/>
+          <w:szCs w:val="24"/>
+        </w:rPr>
+        <w:t>com espaço de disco rígido</w:t>
+      </w:r>
+      <w:r>
+        <w:rPr>
+          <w:rFonts w:ascii="Arial" w:hAnsi="Arial" w:cs="Arial"/>
+          <w:color w:val="538135" w:themeColor="accent6" w:themeShade="BF"/>
+          <w:sz w:val="24"/>
+          <w:szCs w:val="24"/>
+        </w:rPr>
+        <w:t xml:space="preserve"> mínimo de </w:t>
+      </w:r>
+      <w:r>
+        <w:rPr>
+          <w:rFonts w:ascii="Arial" w:hAnsi="Arial" w:cs="Arial"/>
+          <w:color w:val="538135" w:themeColor="accent6" w:themeShade="BF"/>
+          <w:sz w:val="24"/>
+          <w:szCs w:val="24"/>
+        </w:rPr>
+        <w:t>10</w:t>
+      </w:r>
+      <w:r>
+        <w:rPr>
+          <w:rFonts w:ascii="Arial" w:hAnsi="Arial" w:cs="Arial"/>
+          <w:color w:val="538135" w:themeColor="accent6" w:themeShade="BF"/>
+          <w:sz w:val="24"/>
+          <w:szCs w:val="24"/>
+        </w:rPr>
+        <w:t>GB</w:t>
+      </w:r>
+      <w:r>
+        <w:rPr>
+          <w:rFonts w:ascii="Arial" w:hAnsi="Arial" w:cs="Arial"/>
+          <w:color w:val="538135" w:themeColor="accent6" w:themeShade="BF"/>
+          <w:sz w:val="24"/>
+          <w:szCs w:val="24"/>
+        </w:rPr>
+        <w:t>. Será necessário no mínimo 16GB de memória RAM para acomodar o sistema junto de outras aplicações</w:t>
+      </w:r>
+      <w:r>
+        <w:rPr>
+          <w:rFonts w:ascii="Arial" w:hAnsi="Arial" w:cs="Arial"/>
+          <w:color w:val="538135" w:themeColor="accent6" w:themeShade="BF"/>
+          <w:sz w:val="24"/>
+          <w:szCs w:val="24"/>
+        </w:rPr>
+        <w:t xml:space="preserve"> com um </w:t>
+      </w:r>
+      <w:r>
+        <w:rPr>
+          <w:rFonts w:ascii="Arial" w:hAnsi="Arial" w:cs="Arial"/>
+          <w:color w:val="538135" w:themeColor="accent6" w:themeShade="BF"/>
+          <w:sz w:val="24"/>
+          <w:szCs w:val="24"/>
+        </w:rPr>
+        <w:t>bom</w:t>
+      </w:r>
+      <w:r>
+        <w:rPr>
+          <w:rFonts w:ascii="Arial" w:hAnsi="Arial" w:cs="Arial"/>
+          <w:color w:val="538135" w:themeColor="accent6" w:themeShade="BF"/>
+          <w:sz w:val="24"/>
+          <w:szCs w:val="24"/>
+        </w:rPr>
+        <w:t xml:space="preserve"> desempenho.</w:t>
+      </w:r>
+      <w:r>
+        <w:rPr>
+          <w:rFonts w:ascii="Arial" w:hAnsi="Arial" w:cs="Arial"/>
+          <w:color w:val="538135" w:themeColor="accent6" w:themeShade="BF"/>
+          <w:sz w:val="24"/>
+          <w:szCs w:val="24"/>
+        </w:rPr>
+        <w:t xml:space="preserve"> A camada de Front-</w:t>
+      </w:r>
+      <w:proofErr w:type="spellStart"/>
+      <w:r>
+        <w:rPr>
+          <w:rFonts w:ascii="Arial" w:hAnsi="Arial" w:cs="Arial"/>
+          <w:color w:val="538135" w:themeColor="accent6" w:themeShade="BF"/>
+          <w:sz w:val="24"/>
+          <w:szCs w:val="24"/>
+        </w:rPr>
+        <w:t>End</w:t>
+      </w:r>
+      <w:proofErr w:type="spellEnd"/>
+      <w:r>
+        <w:rPr>
+          <w:rFonts w:ascii="Arial" w:hAnsi="Arial" w:cs="Arial"/>
+          <w:color w:val="538135" w:themeColor="accent6" w:themeShade="BF"/>
+          <w:sz w:val="24"/>
+          <w:szCs w:val="24"/>
+        </w:rPr>
+        <w:t xml:space="preserve"> do sistema será executada em um</w:t>
+      </w:r>
+      <w:r>
+        <w:rPr>
+          <w:rFonts w:ascii="Arial" w:hAnsi="Arial" w:cs="Arial"/>
+          <w:color w:val="538135" w:themeColor="accent6" w:themeShade="BF"/>
+          <w:sz w:val="24"/>
+          <w:szCs w:val="24"/>
+        </w:rPr>
+        <w:t xml:space="preserve"> ambiente Desktop de</w:t>
+      </w:r>
+      <w:r>
+        <w:rPr>
+          <w:rFonts w:ascii="Arial" w:hAnsi="Arial" w:cs="Arial"/>
+          <w:color w:val="538135" w:themeColor="accent6" w:themeShade="BF"/>
+          <w:sz w:val="24"/>
+          <w:szCs w:val="24"/>
+        </w:rPr>
+        <w:t xml:space="preserve"> no mínimo</w:t>
+      </w:r>
+      <w:r>
+        <w:rPr>
+          <w:rFonts w:ascii="Arial" w:hAnsi="Arial" w:cs="Arial"/>
+          <w:color w:val="538135" w:themeColor="accent6" w:themeShade="BF"/>
+          <w:sz w:val="24"/>
+          <w:szCs w:val="24"/>
+        </w:rPr>
+        <w:t xml:space="preserve"> </w:t>
+      </w:r>
+      <w:r>
+        <w:rPr>
+          <w:rFonts w:ascii="Arial" w:hAnsi="Arial" w:cs="Arial"/>
+          <w:color w:val="538135" w:themeColor="accent6" w:themeShade="BF"/>
+          <w:sz w:val="24"/>
+          <w:szCs w:val="24"/>
+        </w:rPr>
+        <w:t>4</w:t>
+      </w:r>
+      <w:r>
+        <w:rPr>
+          <w:rFonts w:ascii="Arial" w:hAnsi="Arial" w:cs="Arial"/>
+          <w:color w:val="538135" w:themeColor="accent6" w:themeShade="BF"/>
+          <w:sz w:val="24"/>
+          <w:szCs w:val="24"/>
+        </w:rPr>
+        <w:t xml:space="preserve"> GB de RAM</w:t>
+      </w:r>
+      <w:r>
+        <w:rPr>
+          <w:rFonts w:ascii="Arial" w:hAnsi="Arial" w:cs="Arial"/>
+          <w:color w:val="538135" w:themeColor="accent6" w:themeShade="BF"/>
+          <w:sz w:val="24"/>
+          <w:szCs w:val="24"/>
+        </w:rPr>
+        <w:t xml:space="preserve"> e processador i3 </w:t>
+      </w:r>
+      <w:r>
+        <w:rPr>
+          <w:rFonts w:ascii="Arial" w:hAnsi="Arial" w:cs="Arial"/>
+          <w:color w:val="538135" w:themeColor="accent6" w:themeShade="BF"/>
+          <w:sz w:val="24"/>
+          <w:szCs w:val="24"/>
+        </w:rPr>
+        <w:t xml:space="preserve">ou equivalente, também será possível a execução em </w:t>
+      </w:r>
+      <w:r>
+        <w:rPr>
+          <w:rFonts w:ascii="Arial" w:hAnsi="Arial" w:cs="Arial"/>
+          <w:color w:val="538135" w:themeColor="accent6" w:themeShade="BF"/>
+          <w:sz w:val="24"/>
+          <w:szCs w:val="24"/>
+        </w:rPr>
+        <w:t xml:space="preserve">Notebooks, </w:t>
+      </w:r>
+      <w:r>
+        <w:rPr>
+          <w:rFonts w:ascii="Arial" w:hAnsi="Arial" w:cs="Arial"/>
+          <w:color w:val="538135" w:themeColor="accent6" w:themeShade="BF"/>
+          <w:sz w:val="24"/>
+          <w:szCs w:val="24"/>
+        </w:rPr>
+        <w:t>Smartphone</w:t>
+      </w:r>
+      <w:r>
+        <w:rPr>
+          <w:rFonts w:ascii="Arial" w:hAnsi="Arial" w:cs="Arial"/>
+          <w:color w:val="538135" w:themeColor="accent6" w:themeShade="BF"/>
+          <w:sz w:val="24"/>
+          <w:szCs w:val="24"/>
+        </w:rPr>
+        <w:t>s ou tablets com desempenho</w:t>
+      </w:r>
+      <w:r>
+        <w:rPr>
+          <w:rFonts w:ascii="Arial" w:hAnsi="Arial" w:cs="Arial"/>
+          <w:color w:val="538135" w:themeColor="accent6" w:themeShade="BF"/>
+          <w:sz w:val="24"/>
+          <w:szCs w:val="24"/>
+        </w:rPr>
+        <w:t xml:space="preserve"> equivalente. Será necessário</w:t>
+      </w:r>
+      <w:r>
+        <w:rPr>
+          <w:rFonts w:ascii="Arial" w:hAnsi="Arial" w:cs="Arial"/>
+          <w:color w:val="538135" w:themeColor="accent6" w:themeShade="BF"/>
+          <w:sz w:val="24"/>
+          <w:szCs w:val="24"/>
+        </w:rPr>
+        <w:t xml:space="preserve"> um outro servidor, em uma localização diferente do servidor</w:t>
+      </w:r>
+      <w:r>
+        <w:rPr>
+          <w:rFonts w:ascii="Arial" w:hAnsi="Arial" w:cs="Arial"/>
+          <w:color w:val="538135" w:themeColor="accent6" w:themeShade="BF"/>
+          <w:sz w:val="24"/>
+          <w:szCs w:val="24"/>
+        </w:rPr>
+        <w:t xml:space="preserve"> utilizado pelo sistema, </w:t>
+      </w:r>
+      <w:r>
+        <w:rPr>
+          <w:rFonts w:ascii="Arial" w:hAnsi="Arial" w:cs="Arial"/>
+          <w:color w:val="538135" w:themeColor="accent6" w:themeShade="BF"/>
+          <w:sz w:val="24"/>
+          <w:szCs w:val="24"/>
+        </w:rPr>
+        <w:t>sen</w:t>
+      </w:r>
+      <w:r>
+        <w:rPr>
+          <w:rFonts w:ascii="Arial" w:hAnsi="Arial" w:cs="Arial"/>
+          <w:color w:val="538135" w:themeColor="accent6" w:themeShade="BF"/>
+          <w:sz w:val="24"/>
+          <w:szCs w:val="24"/>
+        </w:rPr>
+        <w:t>do de preferência</w:t>
+      </w:r>
+      <w:r>
+        <w:rPr>
+          <w:rFonts w:ascii="Arial" w:hAnsi="Arial" w:cs="Arial"/>
+          <w:color w:val="538135" w:themeColor="accent6" w:themeShade="BF"/>
+          <w:sz w:val="24"/>
+          <w:szCs w:val="24"/>
+        </w:rPr>
+        <w:t xml:space="preserve"> na nuvem</w:t>
+      </w:r>
+      <w:r>
+        <w:rPr>
+          <w:rFonts w:ascii="Arial" w:hAnsi="Arial" w:cs="Arial"/>
+          <w:color w:val="538135" w:themeColor="accent6" w:themeShade="BF"/>
+          <w:sz w:val="24"/>
+          <w:szCs w:val="24"/>
+        </w:rPr>
+        <w:t>,</w:t>
+      </w:r>
+      <w:r>
+        <w:rPr>
+          <w:rFonts w:ascii="Arial" w:hAnsi="Arial" w:cs="Arial"/>
+          <w:color w:val="538135" w:themeColor="accent6" w:themeShade="BF"/>
+          <w:sz w:val="24"/>
+          <w:szCs w:val="24"/>
+        </w:rPr>
+        <w:t xml:space="preserve"> para realização de </w:t>
       </w:r>
       <w:bookmarkStart w:id="20" w:name="_GoBack"/>
+      <w:r>
+        <w:rPr>
+          <w:rFonts w:ascii="Arial" w:hAnsi="Arial" w:cs="Arial"/>
+          <w:i/>
+          <w:color w:val="538135" w:themeColor="accent6" w:themeShade="BF"/>
+          <w:sz w:val="24"/>
+          <w:szCs w:val="24"/>
+        </w:rPr>
+        <w:t>backup</w:t>
+      </w:r>
       <w:bookmarkEnd w:id="20"/>
       <w:r>
         <w:rPr>
           <w:rFonts w:ascii="Arial" w:hAnsi="Arial" w:cs="Arial"/>
+          <w:i/>
           <w:color w:val="538135" w:themeColor="accent6" w:themeShade="BF"/>
           <w:sz w:val="24"/>
           <w:szCs w:val="24"/>
         </w:rPr>
-        <w:t>API</w:t>
+        <w:t xml:space="preserve">s </w:t>
       </w:r>
       <w:r>
         <w:rPr>
@@ -8852,315 +9686,7 @@
           <w:sz w:val="24"/>
           <w:szCs w:val="24"/>
         </w:rPr>
-        <w:t>,</w:t>
-      </w:r>
-      <w:r>
-        <w:rPr>
-          <w:rFonts w:ascii="Arial" w:hAnsi="Arial" w:cs="Arial"/>
-          <w:color w:val="538135" w:themeColor="accent6" w:themeShade="BF"/>
-          <w:sz w:val="24"/>
-          <w:szCs w:val="24"/>
-        </w:rPr>
-        <w:t xml:space="preserve"> Backend</w:t>
-      </w:r>
-      <w:r>
-        <w:rPr>
-          <w:rFonts w:ascii="Arial" w:hAnsi="Arial" w:cs="Arial"/>
-          <w:color w:val="538135" w:themeColor="accent6" w:themeShade="BF"/>
-          <w:sz w:val="24"/>
-          <w:szCs w:val="24"/>
-        </w:rPr>
-        <w:t xml:space="preserve"> e Banco de Dados</w:t>
-      </w:r>
-      <w:r>
-        <w:rPr>
-          <w:rFonts w:ascii="Arial" w:hAnsi="Arial" w:cs="Arial"/>
-          <w:color w:val="538135" w:themeColor="accent6" w:themeShade="BF"/>
-          <w:sz w:val="24"/>
-          <w:szCs w:val="24"/>
-        </w:rPr>
-        <w:t xml:space="preserve"> do sistema se</w:t>
-      </w:r>
-      <w:r>
-        <w:rPr>
-          <w:rFonts w:ascii="Arial" w:hAnsi="Arial" w:cs="Arial"/>
-          <w:color w:val="538135" w:themeColor="accent6" w:themeShade="BF"/>
-          <w:sz w:val="24"/>
-          <w:szCs w:val="24"/>
-        </w:rPr>
-        <w:t xml:space="preserve">rão executadas em um ambiente </w:t>
-      </w:r>
-      <w:r>
-        <w:rPr>
-          <w:rFonts w:ascii="Arial" w:hAnsi="Arial" w:cs="Arial"/>
-          <w:color w:val="538135" w:themeColor="accent6" w:themeShade="BF"/>
-          <w:sz w:val="24"/>
-          <w:szCs w:val="24"/>
-        </w:rPr>
-        <w:t xml:space="preserve">de Servidor </w:t>
-      </w:r>
-      <w:r>
-        <w:rPr>
-          <w:rFonts w:ascii="Arial" w:hAnsi="Arial" w:cs="Arial"/>
-          <w:color w:val="538135" w:themeColor="accent6" w:themeShade="BF"/>
-          <w:sz w:val="24"/>
-          <w:szCs w:val="24"/>
-        </w:rPr>
-        <w:t>com espaço de disco rígido</w:t>
-      </w:r>
-      <w:r>
-        <w:rPr>
-          <w:rFonts w:ascii="Arial" w:hAnsi="Arial" w:cs="Arial"/>
-          <w:color w:val="538135" w:themeColor="accent6" w:themeShade="BF"/>
-          <w:sz w:val="24"/>
-          <w:szCs w:val="24"/>
-        </w:rPr>
-        <w:t xml:space="preserve"> mínimo de </w:t>
-      </w:r>
-      <w:r>
-        <w:rPr>
-          <w:rFonts w:ascii="Arial" w:hAnsi="Arial" w:cs="Arial"/>
-          <w:color w:val="538135" w:themeColor="accent6" w:themeShade="BF"/>
-          <w:sz w:val="24"/>
-          <w:szCs w:val="24"/>
-        </w:rPr>
-        <w:t>10</w:t>
-      </w:r>
-      <w:r>
-        <w:rPr>
-          <w:rFonts w:ascii="Arial" w:hAnsi="Arial" w:cs="Arial"/>
-          <w:color w:val="538135" w:themeColor="accent6" w:themeShade="BF"/>
-          <w:sz w:val="24"/>
-          <w:szCs w:val="24"/>
-        </w:rPr>
-        <w:t>GB</w:t>
-      </w:r>
-      <w:r>
-        <w:rPr>
-          <w:rFonts w:ascii="Arial" w:hAnsi="Arial" w:cs="Arial"/>
-          <w:color w:val="538135" w:themeColor="accent6" w:themeShade="BF"/>
-          <w:sz w:val="24"/>
-          <w:szCs w:val="24"/>
-        </w:rPr>
-        <w:t>. Será necessário no mínimo 16GB de memória RAM para acomodar o sistema junto de outras aplicações</w:t>
-      </w:r>
-      <w:r>
-        <w:rPr>
-          <w:rFonts w:ascii="Arial" w:hAnsi="Arial" w:cs="Arial"/>
-          <w:color w:val="538135" w:themeColor="accent6" w:themeShade="BF"/>
-          <w:sz w:val="24"/>
-          <w:szCs w:val="24"/>
-        </w:rPr>
-        <w:t xml:space="preserve"> com um </w:t>
-      </w:r>
-      <w:r>
-        <w:rPr>
-          <w:rFonts w:ascii="Arial" w:hAnsi="Arial" w:cs="Arial"/>
-          <w:color w:val="538135" w:themeColor="accent6" w:themeShade="BF"/>
-          <w:sz w:val="24"/>
-          <w:szCs w:val="24"/>
-        </w:rPr>
-        <w:t>bom</w:t>
-      </w:r>
-      <w:r>
-        <w:rPr>
-          <w:rFonts w:ascii="Arial" w:hAnsi="Arial" w:cs="Arial"/>
-          <w:color w:val="538135" w:themeColor="accent6" w:themeShade="BF"/>
-          <w:sz w:val="24"/>
-          <w:szCs w:val="24"/>
-        </w:rPr>
-        <w:t xml:space="preserve"> desempenho.</w:t>
-      </w:r>
-      <w:r>
-        <w:rPr>
-          <w:rFonts w:ascii="Arial" w:hAnsi="Arial" w:cs="Arial"/>
-          <w:color w:val="538135" w:themeColor="accent6" w:themeShade="BF"/>
-          <w:sz w:val="24"/>
-          <w:szCs w:val="24"/>
-        </w:rPr>
-        <w:t xml:space="preserve"> A camada de Front-</w:t>
-      </w:r>
-      <w:proofErr w:type="spellStart"/>
-      <w:r>
-        <w:rPr>
-          <w:rFonts w:ascii="Arial" w:hAnsi="Arial" w:cs="Arial"/>
-          <w:color w:val="538135" w:themeColor="accent6" w:themeShade="BF"/>
-          <w:sz w:val="24"/>
-          <w:szCs w:val="24"/>
-        </w:rPr>
-        <w:t>End</w:t>
-      </w:r>
-      <w:proofErr w:type="spellEnd"/>
-      <w:r>
-        <w:rPr>
-          <w:rFonts w:ascii="Arial" w:hAnsi="Arial" w:cs="Arial"/>
-          <w:color w:val="538135" w:themeColor="accent6" w:themeShade="BF"/>
-          <w:sz w:val="24"/>
-          <w:szCs w:val="24"/>
-        </w:rPr>
-        <w:t xml:space="preserve"> do sistema será executada em um</w:t>
-      </w:r>
-      <w:r>
-        <w:rPr>
-          <w:rFonts w:ascii="Arial" w:hAnsi="Arial" w:cs="Arial"/>
-          <w:color w:val="538135" w:themeColor="accent6" w:themeShade="BF"/>
-          <w:sz w:val="24"/>
-          <w:szCs w:val="24"/>
-        </w:rPr>
-        <w:t xml:space="preserve"> ambiente Desktop de</w:t>
-      </w:r>
-      <w:r>
-        <w:rPr>
-          <w:rFonts w:ascii="Arial" w:hAnsi="Arial" w:cs="Arial"/>
-          <w:color w:val="538135" w:themeColor="accent6" w:themeShade="BF"/>
-          <w:sz w:val="24"/>
-          <w:szCs w:val="24"/>
-        </w:rPr>
-        <w:t xml:space="preserve"> no mínimo</w:t>
-      </w:r>
-      <w:r>
-        <w:rPr>
-          <w:rFonts w:ascii="Arial" w:hAnsi="Arial" w:cs="Arial"/>
-          <w:color w:val="538135" w:themeColor="accent6" w:themeShade="BF"/>
-          <w:sz w:val="24"/>
-          <w:szCs w:val="24"/>
-        </w:rPr>
-        <w:t xml:space="preserve"> </w:t>
-      </w:r>
-      <w:r>
-        <w:rPr>
-          <w:rFonts w:ascii="Arial" w:hAnsi="Arial" w:cs="Arial"/>
-          <w:color w:val="538135" w:themeColor="accent6" w:themeShade="BF"/>
-          <w:sz w:val="24"/>
-          <w:szCs w:val="24"/>
-        </w:rPr>
-        <w:t>4</w:t>
-      </w:r>
-      <w:r>
-        <w:rPr>
-          <w:rFonts w:ascii="Arial" w:hAnsi="Arial" w:cs="Arial"/>
-          <w:color w:val="538135" w:themeColor="accent6" w:themeShade="BF"/>
-          <w:sz w:val="24"/>
-          <w:szCs w:val="24"/>
-        </w:rPr>
-        <w:t xml:space="preserve"> GB de RAM</w:t>
-      </w:r>
-      <w:r>
-        <w:rPr>
-          <w:rFonts w:ascii="Arial" w:hAnsi="Arial" w:cs="Arial"/>
-          <w:color w:val="538135" w:themeColor="accent6" w:themeShade="BF"/>
-          <w:sz w:val="24"/>
-          <w:szCs w:val="24"/>
-        </w:rPr>
-        <w:t xml:space="preserve"> e processador i3 </w:t>
-      </w:r>
-      <w:r>
-        <w:rPr>
-          <w:rFonts w:ascii="Arial" w:hAnsi="Arial" w:cs="Arial"/>
-          <w:color w:val="538135" w:themeColor="accent6" w:themeShade="BF"/>
-          <w:sz w:val="24"/>
-          <w:szCs w:val="24"/>
-        </w:rPr>
-        <w:t xml:space="preserve">ou equivalente, também será possível a execução em </w:t>
-      </w:r>
-      <w:r>
-        <w:rPr>
-          <w:rFonts w:ascii="Arial" w:hAnsi="Arial" w:cs="Arial"/>
-          <w:color w:val="538135" w:themeColor="accent6" w:themeShade="BF"/>
-          <w:sz w:val="24"/>
-          <w:szCs w:val="24"/>
-        </w:rPr>
-        <w:t xml:space="preserve">Notebooks, </w:t>
-      </w:r>
-      <w:r>
-        <w:rPr>
-          <w:rFonts w:ascii="Arial" w:hAnsi="Arial" w:cs="Arial"/>
-          <w:color w:val="538135" w:themeColor="accent6" w:themeShade="BF"/>
-          <w:sz w:val="24"/>
-          <w:szCs w:val="24"/>
-        </w:rPr>
-        <w:t>Smartphone</w:t>
-      </w:r>
-      <w:r>
-        <w:rPr>
-          <w:rFonts w:ascii="Arial" w:hAnsi="Arial" w:cs="Arial"/>
-          <w:color w:val="538135" w:themeColor="accent6" w:themeShade="BF"/>
-          <w:sz w:val="24"/>
-          <w:szCs w:val="24"/>
-        </w:rPr>
-        <w:t>s ou tablets com desempenho</w:t>
-      </w:r>
-      <w:r>
-        <w:rPr>
-          <w:rFonts w:ascii="Arial" w:hAnsi="Arial" w:cs="Arial"/>
-          <w:color w:val="538135" w:themeColor="accent6" w:themeShade="BF"/>
-          <w:sz w:val="24"/>
-          <w:szCs w:val="24"/>
-        </w:rPr>
-        <w:t xml:space="preserve"> equivalente. Será necessário</w:t>
-      </w:r>
-      <w:r>
-        <w:rPr>
-          <w:rFonts w:ascii="Arial" w:hAnsi="Arial" w:cs="Arial"/>
-          <w:color w:val="538135" w:themeColor="accent6" w:themeShade="BF"/>
-          <w:sz w:val="24"/>
-          <w:szCs w:val="24"/>
-        </w:rPr>
-        <w:t xml:space="preserve"> um outro servidor, em uma localização diferente do servidor</w:t>
-      </w:r>
-      <w:r>
-        <w:rPr>
-          <w:rFonts w:ascii="Arial" w:hAnsi="Arial" w:cs="Arial"/>
-          <w:color w:val="538135" w:themeColor="accent6" w:themeShade="BF"/>
-          <w:sz w:val="24"/>
-          <w:szCs w:val="24"/>
-        </w:rPr>
-        <w:t xml:space="preserve"> utilizado pelo sistema, </w:t>
-      </w:r>
-      <w:r>
-        <w:rPr>
-          <w:rFonts w:ascii="Arial" w:hAnsi="Arial" w:cs="Arial"/>
-          <w:color w:val="538135" w:themeColor="accent6" w:themeShade="BF"/>
-          <w:sz w:val="24"/>
-          <w:szCs w:val="24"/>
-        </w:rPr>
-        <w:t>sen</w:t>
-      </w:r>
-      <w:r>
-        <w:rPr>
-          <w:rFonts w:ascii="Arial" w:hAnsi="Arial" w:cs="Arial"/>
-          <w:color w:val="538135" w:themeColor="accent6" w:themeShade="BF"/>
-          <w:sz w:val="24"/>
-          <w:szCs w:val="24"/>
-        </w:rPr>
-        <w:t>do de preferência</w:t>
-      </w:r>
-      <w:r>
-        <w:rPr>
-          <w:rFonts w:ascii="Arial" w:hAnsi="Arial" w:cs="Arial"/>
-          <w:color w:val="538135" w:themeColor="accent6" w:themeShade="BF"/>
-          <w:sz w:val="24"/>
-          <w:szCs w:val="24"/>
-        </w:rPr>
-        <w:t xml:space="preserve"> na nuvem</w:t>
-      </w:r>
-      <w:r>
-        <w:rPr>
-          <w:rFonts w:ascii="Arial" w:hAnsi="Arial" w:cs="Arial"/>
-          <w:color w:val="538135" w:themeColor="accent6" w:themeShade="BF"/>
-          <w:sz w:val="24"/>
-          <w:szCs w:val="24"/>
-        </w:rPr>
-        <w:t>,</w:t>
-      </w:r>
-      <w:r>
-        <w:rPr>
-          <w:rFonts w:ascii="Arial" w:hAnsi="Arial" w:cs="Arial"/>
-          <w:color w:val="538135" w:themeColor="accent6" w:themeShade="BF"/>
-          <w:sz w:val="24"/>
-          <w:szCs w:val="24"/>
-        </w:rPr>
-        <w:t xml:space="preserve"> para realização de backups periódicos.</w:t>
+        <w:t>periódicos.</w:t>
       </w:r>
     </w:p>
     <w:p>
@@ -9218,15 +9744,34 @@
           <w:sz w:val="24"/>
           <w:szCs w:val="24"/>
         </w:rPr>
-        <w:t xml:space="preserve">Para garantir o sigilo das informações armazenadas no banco de dados, o acesso ao sistema só será autorizado através de um login e senha previamente </w:t>
-      </w:r>
-      <w:r>
-        <w:rPr>
-          <w:rFonts w:ascii="Arial" w:hAnsi="Arial" w:cs="Arial"/>
+        <w:t xml:space="preserve">Para garantir o sigilo das informações armazenadas no banco de dados, o acesso ao sistema só será autorizado através de um </w:t>
+      </w:r>
+      <w:r>
+        <w:rPr>
+          <w:rFonts w:ascii="Arial" w:hAnsi="Arial" w:cs="Arial"/>
+          <w:i/>
           <w:color w:val="538135" w:themeColor="accent6" w:themeShade="BF"/>
           <w:sz w:val="24"/>
           <w:szCs w:val="24"/>
         </w:rPr>
+        <w:t>login</w:t>
+      </w:r>
+      <w:r>
+        <w:rPr>
+          <w:rFonts w:ascii="Arial" w:hAnsi="Arial" w:cs="Arial"/>
+          <w:color w:val="538135" w:themeColor="accent6" w:themeShade="BF"/>
+          <w:sz w:val="24"/>
+          <w:szCs w:val="24"/>
+        </w:rPr>
+        <w:t xml:space="preserve"> e senha previamente </w:t>
+      </w:r>
+      <w:r>
+        <w:rPr>
+          <w:rFonts w:ascii="Arial" w:hAnsi="Arial" w:cs="Arial"/>
+          <w:color w:val="538135" w:themeColor="accent6" w:themeShade="BF"/>
+          <w:sz w:val="24"/>
+          <w:szCs w:val="24"/>
+        </w:rPr>
         <w:t>cadastrados</w:t>
       </w:r>
       <w:r>
@@ -9245,7 +9790,26 @@
           <w:sz w:val="24"/>
           <w:szCs w:val="24"/>
         </w:rPr>
-        <w:t>É também recomendado a realização de backups diária e</w:t>
+        <w:t xml:space="preserve">É também recomendado a realização de </w:t>
+      </w:r>
+      <w:r>
+        <w:rPr>
+          <w:rFonts w:ascii="Arial" w:hAnsi="Arial" w:cs="Arial"/>
+          <w:i/>
+          <w:color w:val="538135" w:themeColor="accent6" w:themeShade="BF"/>
+          <w:sz w:val="24"/>
+          <w:szCs w:val="24"/>
+        </w:rPr>
+        <w:t xml:space="preserve">backups </w:t>
+      </w:r>
+      <w:r>
+        <w:rPr>
+          <w:rFonts w:ascii="Arial" w:hAnsi="Arial" w:cs="Arial"/>
+          <w:color w:val="538135" w:themeColor="accent6" w:themeShade="BF"/>
+          <w:sz w:val="24"/>
+          <w:szCs w:val="24"/>
+        </w:rPr>
+        <w:t>diária e</w:t>
       </w:r>
       <w:r>
         <w:rPr>
@@ -9390,7 +9954,7 @@
               <w:bottom w:val="single" w:sz="4" w:space="0" w:color="000000"/>
               <w:right w:val="single" w:sz="4" w:space="0" w:color="000000"/>
             </w:tcBorders>
-            <w:shd w:val="clear" w:color="000000" w:fill="A9D08E"/>
+            <w:shd w:val="clear" w:color="auto" w:fill="A8D08D" w:themeFill="accent6" w:themeFillTint="99"/>
             <w:noWrap/>
             <w:vAlign w:val="center"/>
             <w:hideMark/>
@@ -9435,6 +9999,7 @@
               <w:bottom w:val="single" w:sz="4" w:space="0" w:color="000000"/>
               <w:right w:val="single" w:sz="4" w:space="0" w:color="000000"/>
             </w:tcBorders>
+            <w:shd w:val="clear" w:color="auto" w:fill="A8D08D" w:themeFill="accent6" w:themeFillTint="99"/>
             <w:vAlign w:val="center"/>
             <w:hideMark/>
           </w:tcPr>
@@ -11439,7 +12004,24 @@
                 <w:color w:val="000000"/>
                 <w:lang w:eastAsia="pt-BR"/>
               </w:rPr>
-              <w:t>Servidor ter uma sala própria e backups guardados em lugares seguros e distintos.</w:t>
+              <w:t>Servidor ter uma sala própria e</w:t>
+            </w:r>
+            <w:r>
+              <w:rPr>
+                <w:rFonts w:ascii="Arial" w:hAnsi="Arial" w:cs="Arial"/>
+                <w:i/>
+                <w:color w:val="000000"/>
+                <w:lang w:eastAsia="pt-BR"/>
+              </w:rPr>
+              <w:t xml:space="preserve"> backups</w:t>
+            </w:r>
+            <w:r>
+              <w:rPr>
+                <w:rFonts w:ascii="Arial" w:hAnsi="Arial" w:cs="Arial"/>
+                <w:color w:val="000000"/>
+                <w:lang w:eastAsia="pt-BR"/>
+              </w:rPr>
+              <w:t xml:space="preserve"> guardados em lugares seguros e distintos.</w:t>
             </w:r>
           </w:p>
         </w:tc>
@@ -11612,7 +12194,24 @@
                 <w:color w:val="000000"/>
                 <w:lang w:eastAsia="pt-BR"/>
               </w:rPr>
-              <w:t>Fazer backup diariamente.</w:t>
+              <w:t xml:space="preserve">Fazer </w:t>
+            </w:r>
+            <w:r>
+              <w:rPr>
+                <w:rFonts w:ascii="Arial" w:hAnsi="Arial" w:cs="Arial"/>
+                <w:i/>
+                <w:color w:val="000000"/>
+                <w:lang w:eastAsia="pt-BR"/>
+              </w:rPr>
+              <w:t>backup</w:t>
+            </w:r>
+            <w:r>
+              <w:rPr>
+                <w:rFonts w:ascii="Arial" w:hAnsi="Arial" w:cs="Arial"/>
+                <w:color w:val="000000"/>
+                <w:lang w:eastAsia="pt-BR"/>
+              </w:rPr>
+              <w:t xml:space="preserve"> diariamente.</w:t>
             </w:r>
           </w:p>
         </w:tc>
@@ -11789,12 +12388,7 @@
     <w:tbl>
       <w:tblPr>
         <w:tblpPr w:leftFromText="141" w:rightFromText="141" w:vertAnchor="text" w:horzAnchor="margin" w:tblpXSpec="center" w:tblpY="8843"/>
-        <w:tblOverlap w:val="never"/>
         <w:tblW w:w="3464" w:type="dxa"/>
-        <w:tblCellMar>
-          <w:left w:w="70" w:type="dxa"/>
-          <w:right w:w="70" w:type="dxa"/>
-        </w:tblCellMar>
         <w:tblLook w:val="04A0" w:firstRow="1" w:lastRow="0" w:firstColumn="1" w:lastColumn="0" w:noHBand="0" w:noVBand="1"/>
       </w:tblPr>
       <w:tblGrid>
@@ -11809,15 +12403,8 @@
           <w:tcPr>
             <w:tcW w:w="3464" w:type="dxa"/>
             <w:gridSpan w:val="2"/>
-            <w:tcBorders>
-              <w:top w:val="single" w:sz="4" w:space="0" w:color="auto"/>
-              <w:left w:val="single" w:sz="4" w:space="0" w:color="auto"/>
-              <w:bottom w:val="single" w:sz="4" w:space="0" w:color="auto"/>
-              <w:right w:val="single" w:sz="4" w:space="0" w:color="auto"/>
-            </w:tcBorders>
-            <w:shd w:val="clear" w:color="000000" w:fill="A9D08E"/>
+            <w:shd w:val="clear" w:color="auto" w:fill="A8D08D" w:themeFill="accent6" w:themeFillTint="99"/>
             <w:noWrap/>
-            <w:vAlign w:val="center"/>
             <w:hideMark/>
           </w:tcPr>
           <w:p>
@@ -11856,15 +12443,8 @@
         <w:tc>
           <w:tcPr>
             <w:tcW w:w="766" w:type="dxa"/>
-            <w:tcBorders>
-              <w:top w:val="nil"/>
-              <w:left w:val="single" w:sz="4" w:space="0" w:color="auto"/>
-              <w:bottom w:val="single" w:sz="4" w:space="0" w:color="auto"/>
-              <w:right w:val="single" w:sz="4" w:space="0" w:color="auto"/>
-            </w:tcBorders>
-            <w:shd w:val="clear" w:color="000000" w:fill="C6E0B4"/>
+            <w:shd w:val="clear" w:color="auto" w:fill="A8D08D" w:themeFill="accent6" w:themeFillTint="99"/>
             <w:noWrap/>
-            <w:vAlign w:val="center"/>
             <w:hideMark/>
           </w:tcPr>
           <w:p>
@@ -11897,15 +12477,8 @@
         <w:tc>
           <w:tcPr>
             <w:tcW w:w="2698" w:type="dxa"/>
-            <w:tcBorders>
-              <w:top w:val="nil"/>
-              <w:left w:val="nil"/>
-              <w:bottom w:val="single" w:sz="4" w:space="0" w:color="auto"/>
-              <w:right w:val="single" w:sz="4" w:space="0" w:color="auto"/>
-            </w:tcBorders>
-            <w:shd w:val="clear" w:color="000000" w:fill="C6E0B4"/>
+            <w:shd w:val="clear" w:color="auto" w:fill="A8D08D" w:themeFill="accent6" w:themeFillTint="99"/>
             <w:noWrap/>
-            <w:vAlign w:val="center"/>
             <w:hideMark/>
           </w:tcPr>
           <w:p>
@@ -11943,15 +12516,8 @@
         <w:tc>
           <w:tcPr>
             <w:tcW w:w="766" w:type="dxa"/>
-            <w:tcBorders>
-              <w:top w:val="nil"/>
-              <w:left w:val="single" w:sz="4" w:space="0" w:color="auto"/>
-              <w:bottom w:val="single" w:sz="4" w:space="0" w:color="auto"/>
-              <w:right w:val="single" w:sz="4" w:space="0" w:color="auto"/>
-            </w:tcBorders>
-            <w:shd w:val="clear" w:color="000000" w:fill="C6E0B4"/>
+            <w:shd w:val="clear" w:color="auto" w:fill="A8D08D" w:themeFill="accent6" w:themeFillTint="99"/>
             <w:noWrap/>
-            <w:vAlign w:val="center"/>
             <w:hideMark/>
           </w:tcPr>
           <w:p>
@@ -11980,15 +12546,8 @@
         <w:tc>
           <w:tcPr>
             <w:tcW w:w="2698" w:type="dxa"/>
-            <w:tcBorders>
-              <w:top w:val="nil"/>
-              <w:left w:val="nil"/>
-              <w:bottom w:val="single" w:sz="4" w:space="0" w:color="auto"/>
-              <w:right w:val="single" w:sz="4" w:space="0" w:color="auto"/>
-            </w:tcBorders>
-            <w:shd w:val="clear" w:color="000000" w:fill="C6E0B4"/>
+            <w:shd w:val="clear" w:color="auto" w:fill="A8D08D" w:themeFill="accent6" w:themeFillTint="99"/>
             <w:noWrap/>
-            <w:vAlign w:val="center"/>
             <w:hideMark/>
           </w:tcPr>
           <w:p>
@@ -12022,15 +12581,8 @@
         <w:tc>
           <w:tcPr>
             <w:tcW w:w="766" w:type="dxa"/>
-            <w:tcBorders>
-              <w:top w:val="nil"/>
-              <w:left w:val="single" w:sz="4" w:space="0" w:color="auto"/>
-              <w:bottom w:val="single" w:sz="4" w:space="0" w:color="auto"/>
-              <w:right w:val="single" w:sz="4" w:space="0" w:color="auto"/>
-            </w:tcBorders>
-            <w:shd w:val="clear" w:color="000000" w:fill="C6E0B4"/>
+            <w:shd w:val="clear" w:color="auto" w:fill="A8D08D" w:themeFill="accent6" w:themeFillTint="99"/>
             <w:noWrap/>
-            <w:vAlign w:val="center"/>
             <w:hideMark/>
           </w:tcPr>
           <w:p>
@@ -12059,15 +12611,8 @@
         <w:tc>
           <w:tcPr>
             <w:tcW w:w="2698" w:type="dxa"/>
-            <w:tcBorders>
-              <w:top w:val="nil"/>
-              <w:left w:val="nil"/>
-              <w:bottom w:val="single" w:sz="4" w:space="0" w:color="auto"/>
-              <w:right w:val="single" w:sz="4" w:space="0" w:color="auto"/>
-            </w:tcBorders>
-            <w:shd w:val="clear" w:color="000000" w:fill="C6E0B4"/>
+            <w:shd w:val="clear" w:color="auto" w:fill="A8D08D" w:themeFill="accent6" w:themeFillTint="99"/>
             <w:noWrap/>
-            <w:vAlign w:val="center"/>
             <w:hideMark/>
           </w:tcPr>
           <w:p>
@@ -12101,15 +12646,8 @@
         <w:tc>
           <w:tcPr>
             <w:tcW w:w="766" w:type="dxa"/>
-            <w:tcBorders>
-              <w:top w:val="nil"/>
-              <w:left w:val="single" w:sz="4" w:space="0" w:color="auto"/>
-              <w:bottom w:val="single" w:sz="4" w:space="0" w:color="auto"/>
-              <w:right w:val="single" w:sz="4" w:space="0" w:color="auto"/>
-            </w:tcBorders>
-            <w:shd w:val="clear" w:color="000000" w:fill="C6E0B4"/>
+            <w:shd w:val="clear" w:color="auto" w:fill="A8D08D" w:themeFill="accent6" w:themeFillTint="99"/>
             <w:noWrap/>
-            <w:vAlign w:val="center"/>
             <w:hideMark/>
           </w:tcPr>
           <w:p>
@@ -12138,15 +12676,8 @@
         <w:tc>
           <w:tcPr>
             <w:tcW w:w="2698" w:type="dxa"/>
-            <w:tcBorders>
-              <w:top w:val="nil"/>
-              <w:left w:val="nil"/>
-              <w:bottom w:val="single" w:sz="4" w:space="0" w:color="auto"/>
-              <w:right w:val="single" w:sz="4" w:space="0" w:color="auto"/>
-            </w:tcBorders>
-            <w:shd w:val="clear" w:color="000000" w:fill="C6E0B4"/>
+            <w:shd w:val="clear" w:color="auto" w:fill="A8D08D" w:themeFill="accent6" w:themeFillTint="99"/>
             <w:noWrap/>
-            <w:vAlign w:val="center"/>
             <w:hideMark/>
           </w:tcPr>
           <w:p>
@@ -12180,15 +12711,8 @@
         <w:tc>
           <w:tcPr>
             <w:tcW w:w="766" w:type="dxa"/>
-            <w:tcBorders>
-              <w:top w:val="nil"/>
-              <w:left w:val="single" w:sz="4" w:space="0" w:color="auto"/>
-              <w:bottom w:val="single" w:sz="4" w:space="0" w:color="auto"/>
-              <w:right w:val="single" w:sz="4" w:space="0" w:color="auto"/>
-            </w:tcBorders>
-            <w:shd w:val="clear" w:color="000000" w:fill="C6E0B4"/>
+            <w:shd w:val="clear" w:color="auto" w:fill="A8D08D" w:themeFill="accent6" w:themeFillTint="99"/>
             <w:noWrap/>
-            <w:vAlign w:val="center"/>
             <w:hideMark/>
           </w:tcPr>
           <w:p>
@@ -12217,15 +12741,8 @@
         <w:tc>
           <w:tcPr>
             <w:tcW w:w="2698" w:type="dxa"/>
-            <w:tcBorders>
-              <w:top w:val="nil"/>
-              <w:left w:val="nil"/>
-              <w:bottom w:val="single" w:sz="4" w:space="0" w:color="auto"/>
-              <w:right w:val="single" w:sz="4" w:space="0" w:color="auto"/>
-            </w:tcBorders>
-            <w:shd w:val="clear" w:color="000000" w:fill="C6E0B4"/>
+            <w:shd w:val="clear" w:color="auto" w:fill="A8D08D" w:themeFill="accent6" w:themeFillTint="99"/>
             <w:noWrap/>
-            <w:vAlign w:val="center"/>
             <w:hideMark/>
           </w:tcPr>
           <w:p>
@@ -12259,15 +12776,8 @@
         <w:tc>
           <w:tcPr>
             <w:tcW w:w="766" w:type="dxa"/>
-            <w:tcBorders>
-              <w:top w:val="nil"/>
-              <w:left w:val="single" w:sz="4" w:space="0" w:color="auto"/>
-              <w:bottom w:val="single" w:sz="4" w:space="0" w:color="auto"/>
-              <w:right w:val="single" w:sz="4" w:space="0" w:color="auto"/>
-            </w:tcBorders>
-            <w:shd w:val="clear" w:color="000000" w:fill="C6E0B4"/>
+            <w:shd w:val="clear" w:color="auto" w:fill="A8D08D" w:themeFill="accent6" w:themeFillTint="99"/>
             <w:noWrap/>
-            <w:vAlign w:val="center"/>
             <w:hideMark/>
           </w:tcPr>
           <w:p>
@@ -12296,15 +12806,8 @@
         <w:tc>
           <w:tcPr>
             <w:tcW w:w="2698" w:type="dxa"/>
-            <w:tcBorders>
-              <w:top w:val="nil"/>
-              <w:left w:val="nil"/>
-              <w:bottom w:val="single" w:sz="4" w:space="0" w:color="auto"/>
-              <w:right w:val="single" w:sz="4" w:space="0" w:color="auto"/>
-            </w:tcBorders>
-            <w:shd w:val="clear" w:color="000000" w:fill="C6E0B4"/>
+            <w:shd w:val="clear" w:color="auto" w:fill="A8D08D" w:themeFill="accent6" w:themeFillTint="99"/>
             <w:noWrap/>
-            <w:vAlign w:val="center"/>
             <w:hideMark/>
           </w:tcPr>
           <w:p>
@@ -13381,7 +13884,17 @@
           <w:sz w:val="24"/>
           <w:szCs w:val="24"/>
         </w:rPr>
-        <w:t>Efetuar Login</w:t>
+        <w:t xml:space="preserve">Efetuar </w:t>
+      </w:r>
+      <w:r>
+        <w:rPr>
+          <w:rFonts w:cs="Arial"/>
+          <w:iCs w:val="0"/>
+          <w:color w:val="000000" w:themeColor="text1"/>
+          <w:sz w:val="24"/>
+          <w:szCs w:val="24"/>
+        </w:rPr>
+        <w:t>Login</w:t>
       </w:r>
     </w:p>
     <w:p>
@@ -13421,7 +13934,26 @@
           <w:sz w:val="24"/>
           <w:szCs w:val="24"/>
         </w:rPr>
-        <w:t xml:space="preserve"> efetuação de Login no sistema.</w:t>
+        <w:t xml:space="preserve"> efetuação de </w:t>
+      </w:r>
+      <w:r>
+        <w:rPr>
+          <w:rFonts w:ascii="Arial" w:hAnsi="Arial" w:cs="Arial"/>
+          <w:i/>
+          <w:color w:val="000000" w:themeColor="text1"/>
+          <w:sz w:val="24"/>
+          <w:szCs w:val="24"/>
+        </w:rPr>
+        <w:t>Login</w:t>
+      </w:r>
+      <w:r>
+        <w:rPr>
+          <w:rFonts w:ascii="Arial" w:hAnsi="Arial" w:cs="Arial"/>
+          <w:color w:val="000000" w:themeColor="text1"/>
+          <w:sz w:val="24"/>
+          <w:szCs w:val="24"/>
+        </w:rPr>
+        <w:t xml:space="preserve"> no sistema.</w:t>
       </w:r>
     </w:p>
     <w:p>
@@ -17190,7 +17722,25 @@
                 <w:color w:val="000000" w:themeColor="text1"/>
                 <w:lang w:eastAsia="pt-BR"/>
               </w:rPr>
-              <w:t>3 – O usuário preenche os campos “Número do Patrimônio”, “Número Processo de Aquisição”, “Descrição”, “Nota Fiscal”, “Marca”, “Modelo”, “Número de Série”, “Informações Complementares” e “Valor”. Seleciona os dados pros campos “Localização” e “Modalidade de Aquisição”. Clica no botão “Selecionar” e seleciona a imagem desejada. Clica no botão “Salvar”</w:t>
+              <w:t xml:space="preserve">3 – O usuário preenche os campos “Número do Patrimônio”, “Número Processo de Aquisição”, “Descrição”, “Nota Fiscal”, “Marca”, “Modelo”, “Número de Série”, “Informações Complementares” e “Valor”. Seleciona os dados </w:t>
+            </w:r>
+            <w:proofErr w:type="gramStart"/>
+            <w:r>
+              <w:rPr>
+                <w:rFonts w:ascii="Arial" w:hAnsi="Arial" w:cs="Arial"/>
+                <w:color w:val="000000" w:themeColor="text1"/>
+                <w:lang w:eastAsia="pt-BR"/>
+              </w:rPr>
+              <w:t>pros</w:t>
+            </w:r>
+            <w:proofErr w:type="gramEnd"/>
+            <w:r>
+              <w:rPr>
+                <w:rFonts w:ascii="Arial" w:hAnsi="Arial" w:cs="Arial"/>
+                <w:color w:val="000000" w:themeColor="text1"/>
+                <w:lang w:eastAsia="pt-BR"/>
+              </w:rPr>
+              <w:t xml:space="preserve"> campos “Localização” e “Modalidade de Aquisição”. Clica no botão “Selecionar” e seleciona a imagem desejada. Clica no botão “Salvar”</w:t>
             </w:r>
           </w:p>
         </w:tc>
@@ -22177,7 +22727,16 @@
                 <w:color w:val="000000" w:themeColor="text1"/>
                 <w:lang w:eastAsia="pt-BR"/>
               </w:rPr>
-              <w:t>EFETUAR LOGIN</w:t>
+              <w:t xml:space="preserve">EFETUAR </w:t>
+            </w:r>
+            <w:r>
+              <w:rPr>
+                <w:rFonts w:ascii="Arial" w:hAnsi="Arial" w:cs="Arial"/>
+                <w:i/>
+                <w:color w:val="000000" w:themeColor="text1"/>
+                <w:lang w:eastAsia="pt-BR"/>
+              </w:rPr>
+              <w:t>LOGIN</w:t>
             </w:r>
           </w:p>
         </w:tc>
@@ -22683,7 +23242,24 @@
                 <w:color w:val="000000" w:themeColor="text1"/>
                 <w:lang w:eastAsia="pt-BR"/>
               </w:rPr>
-              <w:t>“Login” com os campos “Usuário” e “Senha” e o botão “Entrar”</w:t>
+              <w:t>“</w:t>
+            </w:r>
+            <w:r>
+              <w:rPr>
+                <w:rFonts w:ascii="Arial" w:hAnsi="Arial" w:cs="Arial"/>
+                <w:i/>
+                <w:color w:val="000000" w:themeColor="text1"/>
+                <w:lang w:eastAsia="pt-BR"/>
+              </w:rPr>
+              <w:t>Login</w:t>
+            </w:r>
+            <w:r>
+              <w:rPr>
+                <w:rFonts w:ascii="Arial" w:hAnsi="Arial" w:cs="Arial"/>
+                <w:color w:val="000000" w:themeColor="text1"/>
+                <w:lang w:eastAsia="pt-BR"/>
+              </w:rPr>
+              <w:t>” com os campos “Usuário” e “Senha” e o botão “Entrar”</w:t>
             </w:r>
           </w:p>
         </w:tc>
@@ -25973,7 +26549,26 @@
           <w:sz w:val="24"/>
           <w:szCs w:val="24"/>
         </w:rPr>
-        <w:t>O usuário precisará de um login e uma senha previamente cadastrados pelos administradores para ter acesso ao sistema.</w:t>
+        <w:t xml:space="preserve">O usuário precisará de um </w:t>
+      </w:r>
+      <w:r>
+        <w:rPr>
+          <w:rFonts w:ascii="Arial" w:hAnsi="Arial" w:cs="Arial"/>
+          <w:i/>
+          <w:color w:val="538135" w:themeColor="accent6" w:themeShade="BF"/>
+          <w:sz w:val="24"/>
+          <w:szCs w:val="24"/>
+        </w:rPr>
+        <w:t>login</w:t>
+      </w:r>
+      <w:r>
+        <w:rPr>
+          <w:rFonts w:ascii="Arial" w:hAnsi="Arial" w:cs="Arial"/>
+          <w:color w:val="538135" w:themeColor="accent6" w:themeShade="BF"/>
+          <w:sz w:val="24"/>
+          <w:szCs w:val="24"/>
+        </w:rPr>
+        <w:t xml:space="preserve"> e uma senha previamente cadastrados pelos administradores para ter acesso ao sistema.</w:t>
       </w:r>
     </w:p>
     <w:p>
@@ -26294,7 +26889,24 @@
           <w:color w:val="538135" w:themeColor="accent6" w:themeShade="BF"/>
           <w:lang w:eastAsia="pt-BR"/>
         </w:rPr>
-        <w:t xml:space="preserve"> 2TB 7200 RPM (backups e </w:t>
+        <w:t xml:space="preserve"> 2TB 7200 RPM (</w:t>
+      </w:r>
+      <w:r>
+        <w:rPr>
+          <w:rFonts w:ascii="Arial" w:hAnsi="Arial" w:cs="Arial"/>
+          <w:i/>
+          <w:color w:val="538135" w:themeColor="accent6" w:themeShade="BF"/>
+          <w:lang w:eastAsia="pt-BR"/>
+        </w:rPr>
+        <w:t>backups</w:t>
+      </w:r>
+      <w:r>
+        <w:rPr>
+          <w:rFonts w:ascii="Arial" w:hAnsi="Arial" w:cs="Arial"/>
+          <w:color w:val="538135" w:themeColor="accent6" w:themeShade="BF"/>
+          <w:lang w:eastAsia="pt-BR"/>
+        </w:rPr>
+        <w:t xml:space="preserve"> e </w:t>
       </w:r>
       <w:proofErr w:type="spellStart"/>
       <w:r>
@@ -26384,7 +26996,22 @@
           <w:rFonts w:ascii="Arial" w:hAnsi="Arial" w:cs="Arial"/>
           <w:color w:val="538135" w:themeColor="accent6" w:themeShade="BF"/>
         </w:rPr>
-        <w:t xml:space="preserve"> dos backups, de </w:t>
+        <w:t xml:space="preserve"> dos </w:t>
+      </w:r>
+      <w:r>
+        <w:rPr>
+          <w:rFonts w:ascii="Arial" w:hAnsi="Arial" w:cs="Arial"/>
+          <w:i/>
+          <w:color w:val="538135" w:themeColor="accent6" w:themeShade="BF"/>
+        </w:rPr>
+        <w:t>backups</w:t>
+      </w:r>
+      <w:r>
+        <w:rPr>
+          <w:rFonts w:ascii="Arial" w:hAnsi="Arial" w:cs="Arial"/>
+          <w:color w:val="538135" w:themeColor="accent6" w:themeShade="BF"/>
+        </w:rPr>
+        <w:t xml:space="preserve">, de </w:t>
       </w:r>
       <w:proofErr w:type="spellStart"/>
       <w:r>
@@ -27197,7 +27824,7 @@
           <w:noProof/>
         </w:rPr>
         <w:drawing>
-          <wp:anchor distT="0" distB="0" distL="114300" distR="114300" simplePos="0" relativeHeight="251662337" behindDoc="0" locked="0" layoutInCell="1" allowOverlap="1" wp14:anchorId="6D139A0B" wp14:editId="24099C19">
+          <wp:anchor distT="0" distB="0" distL="114300" distR="114300" simplePos="0" relativeHeight="251658244" behindDoc="0" locked="0" layoutInCell="1" allowOverlap="1" wp14:anchorId="6D139A0B" wp14:editId="24099C19">
             <wp:simplePos x="0" y="0"/>
             <wp:positionH relativeFrom="margin">
               <wp:align>center</wp:align>
@@ -27277,14 +27904,9 @@
         <w:t>Tecnologias utilizadas</w:t>
       </w:r>
       <w:r>
-        <w:t xml:space="preserve"> </w:t>
-      </w:r>
-      <w:proofErr w:type="gramStart"/>
-      <w:r>
-        <w:t>e  APIs</w:t>
+        <w:t xml:space="preserve"> e  APIs</w:t>
       </w:r>
       <w:bookmarkEnd w:id="36"/>
-      <w:proofErr w:type="gramEnd"/>
       <w:r>
         <w:t xml:space="preserve"> </w:t>
       </w:r>
@@ -27346,7 +27968,15 @@
         <w:spacing w:line="360" w:lineRule="auto"/>
       </w:pPr>
       <w:r>
-        <w:t xml:space="preserve">Front-End: </w:t>
+        <w:t>Front-</w:t>
+      </w:r>
+      <w:proofErr w:type="spellStart"/>
+      <w:r>
+        <w:t>End</w:t>
+      </w:r>
+      <w:proofErr w:type="spellEnd"/>
+      <w:r>
+        <w:t xml:space="preserve">: </w:t>
       </w:r>
       <w:proofErr w:type="spellStart"/>
       <w:r>
@@ -27397,7 +28027,7 @@
           <w:sz w:val="24"/>
           <w:szCs w:val="24"/>
         </w:rPr>
-        <w:t xml:space="preserve"> é uma biblioteca </w:t>
+        <w:t xml:space="preserve"> é uma biblioteca JavaScript declarativa, eficiente e flexível para criar interfaces com o usuário. Ela permite compor interfaces de usuário complexas a partir de pequenas e isolados trechos de códigos chamados de componentes. Uma aplicação </w:t>
       </w:r>
       <w:proofErr w:type="spellStart"/>
       <w:r>
@@ -27408,7 +28038,7 @@
           <w:sz w:val="24"/>
           <w:szCs w:val="24"/>
         </w:rPr>
-        <w:t>JavaScript</w:t>
+        <w:t>React</w:t>
       </w:r>
       <w:proofErr w:type="spellEnd"/>
       <w:r>
@@ -27419,28 +28049,6 @@
           <w:sz w:val="24"/>
           <w:szCs w:val="24"/>
         </w:rPr>
-        <w:t xml:space="preserve"> declarativa, eficiente e flexível para criar interfaces com o usuário. Ela permite compor interfaces de usuário complexas a partir de pequenas e isolados trechos de códigos chamados de componentes. Uma aplicação </w:t>
-      </w:r>
-      <w:proofErr w:type="spellStart"/>
-      <w:r>
-        <w:rPr>
-          <w:rFonts w:ascii="Arial" w:hAnsi="Arial" w:cs="Arial"/>
-          <w:bCs/>
-          <w:color w:val="538135" w:themeColor="accent6" w:themeShade="BF"/>
-          <w:sz w:val="24"/>
-          <w:szCs w:val="24"/>
-        </w:rPr>
-        <w:t>React</w:t>
-      </w:r>
-      <w:proofErr w:type="spellEnd"/>
-      <w:r>
-        <w:rPr>
-          <w:rFonts w:ascii="Arial" w:hAnsi="Arial" w:cs="Arial"/>
-          <w:bCs/>
-          <w:color w:val="538135" w:themeColor="accent6" w:themeShade="BF"/>
-          <w:sz w:val="24"/>
-          <w:szCs w:val="24"/>
-        </w:rPr>
         <w:t xml:space="preserve"> é essencialmente uma árvore de componentes e possui pelo menos um componente que é conhecido como componente raiz ou root que contém outros componentes filhos.</w:t>
       </w:r>
     </w:p>
@@ -27458,7 +28066,15 @@
         <w:spacing w:line="360" w:lineRule="auto"/>
       </w:pPr>
       <w:r>
-        <w:t>Back-End: Spring</w:t>
+        <w:t>Back-</w:t>
+      </w:r>
+      <w:proofErr w:type="spellStart"/>
+      <w:r>
+        <w:t>End</w:t>
+      </w:r>
+      <w:proofErr w:type="spellEnd"/>
+      <w:r>
+        <w:t>: Spring</w:t>
       </w:r>
     </w:p>
     <w:p>
@@ -27515,7 +28131,29 @@
           <w:sz w:val="24"/>
           <w:szCs w:val="24"/>
         </w:rPr>
-        <w:t>One-on-One</w:t>
+        <w:t>One</w:t>
+      </w:r>
+      <w:proofErr w:type="spellEnd"/>
+      <w:r>
+        <w:rPr>
+          <w:rFonts w:ascii="Arial" w:hAnsi="Arial" w:cs="Arial"/>
+          <w:bCs/>
+          <w:color w:val="538135" w:themeColor="accent6" w:themeShade="BF"/>
+          <w:sz w:val="24"/>
+          <w:szCs w:val="24"/>
+        </w:rPr>
+        <w:t>-on-</w:t>
+      </w:r>
+      <w:proofErr w:type="spellStart"/>
+      <w:r>
+        <w:rPr>
+          <w:rFonts w:ascii="Arial" w:hAnsi="Arial" w:cs="Arial"/>
+          <w:bCs/>
+          <w:color w:val="538135" w:themeColor="accent6" w:themeShade="BF"/>
+          <w:sz w:val="24"/>
+          <w:szCs w:val="24"/>
+        </w:rPr>
+        <w:t>One</w:t>
       </w:r>
       <w:proofErr w:type="spellEnd"/>
       <w:r>
@@ -28110,7 +28748,7 @@
         </w:rPr>
         <w:lastRenderedPageBreak/>
         <w:drawing>
-          <wp:anchor distT="0" distB="0" distL="114300" distR="114300" simplePos="0" relativeHeight="251659265" behindDoc="0" locked="0" layoutInCell="1" allowOverlap="1" wp14:anchorId="5B70FA49" wp14:editId="6C74DD77">
+          <wp:anchor distT="0" distB="0" distL="114300" distR="114300" simplePos="0" relativeHeight="251658242" behindDoc="0" locked="0" layoutInCell="1" allowOverlap="1" wp14:anchorId="5B70FA49" wp14:editId="6C74DD77">
             <wp:simplePos x="0" y="0"/>
             <wp:positionH relativeFrom="page">
               <wp:posOffset>1447800</wp:posOffset>
@@ -28258,7 +28896,7 @@
           <w:sz w:val="24"/>
           <w:szCs w:val="24"/>
         </w:rPr>
-        <w:t xml:space="preserve">Microsoft SQL Server </w:t>
+        <w:t>Microsoft SQL Server 2014 da Microsoft Corporation</w:t>
       </w:r>
       <w:r>
         <w:rPr>
@@ -28268,7 +28906,7 @@
           <w:sz w:val="24"/>
           <w:szCs w:val="24"/>
         </w:rPr>
-        <w:t xml:space="preserve">2014 da </w:t>
+        <w:t>, versão</w:t>
       </w:r>
       <w:r>
         <w:rPr>
@@ -28278,46 +28916,6 @@
           <w:sz w:val="24"/>
           <w:szCs w:val="24"/>
         </w:rPr>
-        <w:t>Microsoft</w:t>
-      </w:r>
-      <w:r>
-        <w:rPr>
-          <w:rFonts w:cs="Arial"/>
-          <w:b w:val="0"/>
-          <w:color w:val="538135" w:themeColor="accent6" w:themeShade="BF"/>
-          <w:sz w:val="24"/>
-          <w:szCs w:val="24"/>
-        </w:rPr>
-        <w:t xml:space="preserve"> </w:t>
-      </w:r>
-      <w:r>
-        <w:rPr>
-          <w:rFonts w:cs="Arial"/>
-          <w:b w:val="0"/>
-          <w:color w:val="538135" w:themeColor="accent6" w:themeShade="BF"/>
-          <w:sz w:val="24"/>
-          <w:szCs w:val="24"/>
-        </w:rPr>
-        <w:t>Corporation</w:t>
-      </w:r>
-      <w:r>
-        <w:rPr>
-          <w:rFonts w:cs="Arial"/>
-          <w:b w:val="0"/>
-          <w:color w:val="538135" w:themeColor="accent6" w:themeShade="BF"/>
-          <w:sz w:val="24"/>
-          <w:szCs w:val="24"/>
-        </w:rPr>
-        <w:t>, versão</w:t>
-      </w:r>
-      <w:r>
-        <w:rPr>
-          <w:rFonts w:cs="Arial"/>
-          <w:b w:val="0"/>
-          <w:color w:val="538135" w:themeColor="accent6" w:themeShade="BF"/>
-          <w:sz w:val="24"/>
-          <w:szCs w:val="24"/>
-        </w:rPr>
         <w:t xml:space="preserve">- 12.0.2269.0 </w:t>
       </w:r>
     </w:p>
@@ -28348,7 +28946,7 @@
           <w:szCs w:val="24"/>
         </w:rPr>
         <w:drawing>
-          <wp:anchor distT="0" distB="0" distL="114300" distR="114300" simplePos="0" relativeHeight="251660289" behindDoc="0" locked="0" layoutInCell="1" allowOverlap="1" wp14:anchorId="1CEF0D21" wp14:editId="4A32E50C">
+          <wp:anchor distT="0" distB="0" distL="114300" distR="114300" simplePos="0" relativeHeight="251658243" behindDoc="0" locked="0" layoutInCell="1" allowOverlap="1" wp14:anchorId="1CEF0D21" wp14:editId="4A32E50C">
             <wp:simplePos x="0" y="0"/>
             <wp:positionH relativeFrom="page">
               <wp:align>center</wp:align>
@@ -28430,7 +29028,7 @@
         </w:rPr>
         <w:lastRenderedPageBreak/>
         <w:drawing>
-          <wp:anchor distT="0" distB="0" distL="114300" distR="114300" simplePos="0" relativeHeight="251663361" behindDoc="0" locked="0" layoutInCell="1" allowOverlap="1" wp14:anchorId="5197A2BA" wp14:editId="1F99DBF9">
+          <wp:anchor distT="0" distB="0" distL="114300" distR="114300" simplePos="0" relativeHeight="251658245" behindDoc="0" locked="0" layoutInCell="1" allowOverlap="1" wp14:anchorId="5197A2BA" wp14:editId="1F99DBF9">
             <wp:simplePos x="0" y="0"/>
             <wp:positionH relativeFrom="page">
               <wp:align>center</wp:align>
@@ -28593,7 +29191,7 @@
           <w:noProof/>
         </w:rPr>
         <w:drawing>
-          <wp:anchor distT="0" distB="0" distL="114300" distR="114300" simplePos="0" relativeHeight="251665409" behindDoc="0" locked="0" layoutInCell="1" allowOverlap="1" wp14:anchorId="512245C4" wp14:editId="3F0FAF23">
+          <wp:anchor distT="0" distB="0" distL="114300" distR="114300" simplePos="0" relativeHeight="251658247" behindDoc="0" locked="0" layoutInCell="1" allowOverlap="1" wp14:anchorId="512245C4" wp14:editId="3F0FAF23">
             <wp:simplePos x="0" y="0"/>
             <wp:positionH relativeFrom="page">
               <wp:align>center</wp:align>
@@ -28683,7 +29281,7 @@
         </w:rPr>
         <w:lastRenderedPageBreak/>
         <w:drawing>
-          <wp:anchor distT="0" distB="0" distL="114300" distR="114300" simplePos="0" relativeHeight="251664385" behindDoc="0" locked="0" layoutInCell="1" allowOverlap="1" wp14:anchorId="632E8191" wp14:editId="78509DDC">
+          <wp:anchor distT="0" distB="0" distL="114300" distR="114300" simplePos="0" relativeHeight="251658246" behindDoc="0" locked="0" layoutInCell="1" allowOverlap="1" wp14:anchorId="632E8191" wp14:editId="78509DDC">
             <wp:simplePos x="0" y="0"/>
             <wp:positionH relativeFrom="margin">
               <wp:align>center</wp:align>
@@ -28733,10 +29331,7 @@
         </w:drawing>
       </w:r>
       <w:r>
-        <w:t>5.6.</w:t>
-      </w:r>
-      <w:r>
-        <w:t>2.</w:t>
+        <w:t>5.6.2.</w:t>
       </w:r>
       <w:r>
         <w:rPr>
@@ -29026,7 +29621,7 @@
         </w:rPr>
         <w:lastRenderedPageBreak/>
         <w:drawing>
-          <wp:anchor distT="0" distB="0" distL="114300" distR="114300" simplePos="0" relativeHeight="251666433" behindDoc="0" locked="0" layoutInCell="1" allowOverlap="1" wp14:anchorId="0050E122" wp14:editId="734FF0A8">
+          <wp:anchor distT="0" distB="0" distL="114300" distR="114300" simplePos="0" relativeHeight="251658248" behindDoc="0" locked="0" layoutInCell="1" allowOverlap="1" wp14:anchorId="0050E122" wp14:editId="734FF0A8">
             <wp:simplePos x="0" y="0"/>
             <wp:positionH relativeFrom="margin">
               <wp:align>left</wp:align>
@@ -29108,7 +29703,7 @@
           <w:noProof/>
         </w:rPr>
         <w:drawing>
-          <wp:anchor distT="0" distB="0" distL="114300" distR="114300" simplePos="0" relativeHeight="251667457" behindDoc="0" locked="0" layoutInCell="1" allowOverlap="1" wp14:anchorId="69D61082" wp14:editId="3DF0DC28">
+          <wp:anchor distT="0" distB="0" distL="114300" distR="114300" simplePos="0" relativeHeight="251658249" behindDoc="0" locked="0" layoutInCell="1" allowOverlap="1" wp14:anchorId="69D61082" wp14:editId="3DF0DC28">
             <wp:simplePos x="0" y="0"/>
             <wp:positionH relativeFrom="column">
               <wp:posOffset>-4961</wp:posOffset>
@@ -29496,17 +30091,12 @@
         <w:spacing w:line="360" w:lineRule="auto"/>
       </w:pPr>
       <w:bookmarkStart w:id="46" w:name="_Toc536119751"/>
-      <w:proofErr w:type="gramStart"/>
       <w:r>
         <w:lastRenderedPageBreak/>
         <w:t xml:space="preserve">5.7  </w:t>
       </w:r>
       <w:r>
-        <w:t>Diagrama</w:t>
-      </w:r>
-      <w:proofErr w:type="gramEnd"/>
-      <w:r>
-        <w:t xml:space="preserve"> Pacotes</w:t>
+        <w:t>Diagrama Pacotes</w:t>
       </w:r>
       <w:r>
         <w:t xml:space="preserve">  (</w:t>
@@ -29767,6 +30357,42 @@
         </w:rPr>
         <w:t xml:space="preserve"> </w:t>
       </w:r>
+      <w:r>
+        <w:rPr>
+          <w:rFonts w:ascii="Arial" w:hAnsi="Arial" w:cs="Arial"/>
+          <w:color w:val="2F5496" w:themeColor="accent5" w:themeShade="BF"/>
+          <w:sz w:val="24"/>
+          <w:szCs w:val="24"/>
+        </w:rPr>
+        <w:t xml:space="preserve">apenas </w:t>
+      </w:r>
+      <w:r>
+        <w:rPr>
+          <w:rFonts w:ascii="Arial" w:hAnsi="Arial" w:cs="Arial"/>
+          <w:color w:val="2F5496" w:themeColor="accent5" w:themeShade="BF"/>
+          <w:sz w:val="24"/>
+          <w:szCs w:val="24"/>
+        </w:rPr>
+        <w:t xml:space="preserve"> do mó</w:t>
+      </w:r>
+      <w:r>
+        <w:rPr>
+          <w:rFonts w:ascii="Arial" w:hAnsi="Arial" w:cs="Arial"/>
+          <w:color w:val="2F5496" w:themeColor="accent5" w:themeShade="BF"/>
+          <w:sz w:val="24"/>
+          <w:szCs w:val="24"/>
+        </w:rPr>
+        <w:t>dulo principal</w:t>
+      </w:r>
+      <w:r>
+        <w:rPr>
+          <w:rFonts w:ascii="Arial" w:hAnsi="Arial" w:cs="Arial"/>
+          <w:color w:val="2F5496" w:themeColor="accent5" w:themeShade="BF"/>
+          <w:sz w:val="24"/>
+          <w:szCs w:val="24"/>
+        </w:rPr>
+        <w:t xml:space="preserve"> conforme definido </w:t>
+      </w:r>
       <w:proofErr w:type="gramStart"/>
       <w:r>
         <w:rPr>
@@ -29775,8 +30401,9 @@
           <w:sz w:val="24"/>
           <w:szCs w:val="24"/>
         </w:rPr>
-        <w:t xml:space="preserve">apenas </w:t>
-      </w:r>
+        <w:t>na disciplinas</w:t>
+      </w:r>
+      <w:proofErr w:type="gramEnd"/>
       <w:r>
         <w:rPr>
           <w:rFonts w:ascii="Arial" w:hAnsi="Arial" w:cs="Arial"/>
@@ -29784,35 +30411,7 @@
           <w:sz w:val="24"/>
           <w:szCs w:val="24"/>
         </w:rPr>
-        <w:t xml:space="preserve"> do</w:t>
-      </w:r>
-      <w:proofErr w:type="gramEnd"/>
-      <w:r>
-        <w:rPr>
-          <w:rFonts w:ascii="Arial" w:hAnsi="Arial" w:cs="Arial"/>
-          <w:color w:val="2F5496" w:themeColor="accent5" w:themeShade="BF"/>
-          <w:sz w:val="24"/>
-          <w:szCs w:val="24"/>
-        </w:rPr>
-        <w:t xml:space="preserve"> mó</w:t>
-      </w:r>
-      <w:r>
-        <w:rPr>
-          <w:rFonts w:ascii="Arial" w:hAnsi="Arial" w:cs="Arial"/>
-          <w:color w:val="2F5496" w:themeColor="accent5" w:themeShade="BF"/>
-          <w:sz w:val="24"/>
-          <w:szCs w:val="24"/>
-        </w:rPr>
-        <w:t>dulo principal</w:t>
-      </w:r>
-      <w:r>
-        <w:rPr>
-          <w:rFonts w:ascii="Arial" w:hAnsi="Arial" w:cs="Arial"/>
-          <w:color w:val="2F5496" w:themeColor="accent5" w:themeShade="BF"/>
-          <w:sz w:val="24"/>
-          <w:szCs w:val="24"/>
-        </w:rPr>
-        <w:t xml:space="preserve"> conforme definido na disciplinas de Engenharia de SW 3</w:t>
+        <w:t xml:space="preserve"> de Engenharia de SW 3</w:t>
       </w:r>
       <w:r>
         <w:rPr>
@@ -32588,7 +33187,27 @@
           <w:sz w:val="24"/>
           <w:szCs w:val="24"/>
         </w:rPr>
-        <w:t xml:space="preserve"> – São documentos agregados à obra para fins de apoio à argumentação. Nesta parte são incluídos os questionários, entrevistas, tabulação de dados, etc.</w:t>
+        <w:t xml:space="preserve"> – São documentos agregados à obra para fins de apoio à argumentação. Nesta parte são </w:t>
+      </w:r>
+      <w:proofErr w:type="gramStart"/>
+      <w:r>
+        <w:rPr>
+          <w:rFonts w:ascii="Arial" w:hAnsi="Arial" w:cs="Arial"/>
+          <w:color w:val="2F5496" w:themeColor="accent5" w:themeShade="BF"/>
+          <w:sz w:val="24"/>
+          <w:szCs w:val="24"/>
+        </w:rPr>
+        <w:t>incluídos</w:t>
+      </w:r>
+      <w:proofErr w:type="gramEnd"/>
+      <w:r>
+        <w:rPr>
+          <w:rFonts w:ascii="Arial" w:hAnsi="Arial" w:cs="Arial"/>
+          <w:color w:val="2F5496" w:themeColor="accent5" w:themeShade="BF"/>
+          <w:sz w:val="24"/>
+          <w:szCs w:val="24"/>
+        </w:rPr>
+        <w:t xml:space="preserve"> os questionários, entrevistas, tabulação de dados, etc.</w:t>
       </w:r>
     </w:p>
     <w:p>
@@ -38168,6 +38787,7 @@
     <w:lsdException w:name="HTML Sample" w:semiHidden="1" w:unhideWhenUsed="1"/>
     <w:lsdException w:name="HTML Typewriter" w:semiHidden="1" w:unhideWhenUsed="1"/>
     <w:lsdException w:name="HTML Variable" w:semiHidden="1" w:unhideWhenUsed="1"/>
+    <w:lsdException w:name="Normal Table" w:semiHidden="1" w:unhideWhenUsed="1"/>
     <w:lsdException w:name="annotation subject" w:semiHidden="1" w:unhideWhenUsed="1"/>
     <w:lsdException w:name="No List" w:semiHidden="1" w:uiPriority="99" w:unhideWhenUsed="1"/>
     <w:lsdException w:name="Outline List 1" w:semiHidden="1" w:unhideWhenUsed="1"/>
@@ -38214,7 +38834,9 @@
     <w:lsdException w:name="Table Subtle 2" w:semiHidden="1" w:unhideWhenUsed="1"/>
     <w:lsdException w:name="Table Web 1" w:semiHidden="1" w:unhideWhenUsed="1"/>
     <w:lsdException w:name="Table Web 2" w:semiHidden="1" w:unhideWhenUsed="1"/>
+    <w:lsdException w:name="Table Web 3" w:semiHidden="1" w:unhideWhenUsed="1"/>
     <w:lsdException w:name="Balloon Text" w:semiHidden="1" w:unhideWhenUsed="1"/>
+    <w:lsdException w:name="Table Theme" w:semiHidden="1" w:unhideWhenUsed="1"/>
     <w:lsdException w:name="Placeholder Text" w:semiHidden="1" w:uiPriority="99"/>
     <w:lsdException w:name="No Spacing" w:uiPriority="1" w:qFormat="1"/>
     <w:lsdException w:name="Light Shading" w:uiPriority="60"/>
@@ -38978,6 +39600,16 @@
       <w:ind w:left="200"/>
     </w:pPr>
   </w:style>
+  <w:style w:type="paragraph" w:styleId="Reviso">
+    <w:name w:val="Revision"/>
+    <w:hidden/>
+    <w:uiPriority w:val="99"/>
+    <w:semiHidden/>
+    <w:rsid w:val="00EC1FFB"/>
+    <w:rPr>
+      <w:lang w:eastAsia="en-US"/>
+    </w:rPr>
+  </w:style>
 </w:styles>
 </file>
 
@@ -39247,7 +39879,7 @@
 </file>
 
 <file path=customXml/itemProps1.xml><?xml version="1.0" encoding="utf-8"?>
-<ds:datastoreItem xmlns:ds="http://schemas.openxmlformats.org/officeDocument/2006/customXml" ds:itemID="{CAAB7C08-81C4-46E6-9983-E77906CF37F0}">
+<ds:datastoreItem xmlns:ds="http://schemas.openxmlformats.org/officeDocument/2006/customXml" ds:itemID="{38FDC404-ECD3-47AE-A7DB-964CB0F9ADF5}">
   <ds:schemaRefs>
     <ds:schemaRef ds:uri="http://schemas.openxmlformats.org/officeDocument/2006/bibliography"/>
   </ds:schemaRefs>

</xml_diff>

<commit_message>
Alterações aula Graça 11/04
</commit_message>
<xml_diff>
--- a/Documentação.docx
+++ b/Documentação.docx
@@ -5511,25 +5511,7 @@
           <w:sz w:val="24"/>
           <w:szCs w:val="24"/>
         </w:rPr>
-        <w:t xml:space="preserve">atende </w:t>
-      </w:r>
-      <w:proofErr w:type="gramStart"/>
-      <w:r>
-        <w:rPr>
-          <w:rFonts w:ascii="Arial" w:hAnsi="Arial" w:cs="Arial"/>
-          <w:sz w:val="24"/>
-          <w:szCs w:val="24"/>
-        </w:rPr>
-        <w:t>um grande número de</w:t>
-      </w:r>
-      <w:proofErr w:type="gramEnd"/>
-      <w:r>
-        <w:rPr>
-          <w:rFonts w:ascii="Arial" w:hAnsi="Arial" w:cs="Arial"/>
-          <w:sz w:val="24"/>
-          <w:szCs w:val="24"/>
-        </w:rPr>
-        <w:t xml:space="preserve"> alunos da região</w:t>
+        <w:t>atende um grande número de alunos da região</w:t>
       </w:r>
       <w:r>
         <w:rPr>
@@ -8774,7 +8756,7 @@
           <w:sz w:val="24"/>
           <w:szCs w:val="24"/>
         </w:rPr>
-        <w:t xml:space="preserve"> para uma utilização suave em conjunto com outros softwares instalados na máquina</w:t>
+        <w:t xml:space="preserve"> para uma utilização em conjunto com outros softwares instalados na máquina</w:t>
       </w:r>
       <w:r>
         <w:rPr>
@@ -8855,7 +8837,7 @@
           <w:sz w:val="24"/>
           <w:szCs w:val="24"/>
         </w:rPr>
-        <w:t xml:space="preserve"> presente no servidor</w:t>
+        <w:t xml:space="preserve"> no servidor</w:t>
       </w:r>
       <w:r>
         <w:rPr>
@@ -8873,7 +8855,7 @@
           <w:sz w:val="24"/>
           <w:szCs w:val="24"/>
         </w:rPr>
-        <w:t xml:space="preserve">Os dispositivos de entrada necessário </w:t>
+        <w:t>Os dispositivos de entrada necessário</w:t>
       </w:r>
       <w:r>
         <w:rPr>
@@ -8882,6 +8864,15 @@
           <w:sz w:val="24"/>
           <w:szCs w:val="24"/>
         </w:rPr>
+        <w:t xml:space="preserve">s </w:t>
+      </w:r>
+      <w:r>
+        <w:rPr>
+          <w:rFonts w:ascii="Arial" w:hAnsi="Arial" w:cs="Arial"/>
+          <w:color w:val="538135" w:themeColor="accent6" w:themeShade="BF"/>
+          <w:sz w:val="24"/>
+          <w:szCs w:val="24"/>
+        </w:rPr>
         <w:t>serão</w:t>
       </w:r>
       <w:r>
@@ -8945,7 +8936,62 @@
           <w:sz w:val="24"/>
           <w:szCs w:val="24"/>
         </w:rPr>
-        <w:t>será possível a utilização através de uma tela touchscreen juntamente com teclado virtual</w:t>
+        <w:t xml:space="preserve">será possível a utilização </w:t>
+      </w:r>
+      <w:r>
+        <w:rPr>
+          <w:rFonts w:ascii="Arial" w:hAnsi="Arial" w:cs="Arial"/>
+          <w:color w:val="538135" w:themeColor="accent6" w:themeShade="BF"/>
+          <w:sz w:val="24"/>
+          <w:szCs w:val="24"/>
+        </w:rPr>
+        <w:t xml:space="preserve">por meio </w:t>
+      </w:r>
+      <w:r>
+        <w:rPr>
+          <w:rFonts w:ascii="Arial" w:hAnsi="Arial" w:cs="Arial"/>
+          <w:color w:val="538135" w:themeColor="accent6" w:themeShade="BF"/>
+          <w:sz w:val="24"/>
+          <w:szCs w:val="24"/>
+        </w:rPr>
+        <w:t xml:space="preserve">de uma tela </w:t>
+      </w:r>
+      <w:r>
+        <w:rPr>
+          <w:rFonts w:ascii="Arial" w:hAnsi="Arial" w:cs="Arial"/>
+          <w:i/>
+          <w:color w:val="538135" w:themeColor="accent6" w:themeShade="BF"/>
+          <w:sz w:val="24"/>
+          <w:szCs w:val="24"/>
+        </w:rPr>
+        <w:t>touchscreen</w:t>
+      </w:r>
+      <w:r>
+        <w:rPr>
+          <w:rFonts w:ascii="Arial" w:hAnsi="Arial" w:cs="Arial"/>
+          <w:color w:val="538135" w:themeColor="accent6" w:themeShade="BF"/>
+          <w:sz w:val="24"/>
+          <w:szCs w:val="24"/>
+        </w:rPr>
+        <w:t xml:space="preserve"> juntamente com </w:t>
+      </w:r>
+      <w:r>
+        <w:rPr>
+          <w:rFonts w:ascii="Arial" w:hAnsi="Arial" w:cs="Arial"/>
+          <w:color w:val="538135" w:themeColor="accent6" w:themeShade="BF"/>
+          <w:sz w:val="24"/>
+          <w:szCs w:val="24"/>
+        </w:rPr>
+        <w:t xml:space="preserve">o </w:t>
+      </w:r>
+      <w:r>
+        <w:rPr>
+          <w:rFonts w:ascii="Arial" w:hAnsi="Arial" w:cs="Arial"/>
+          <w:color w:val="538135" w:themeColor="accent6" w:themeShade="BF"/>
+          <w:sz w:val="24"/>
+          <w:szCs w:val="24"/>
+        </w:rPr>
+        <w:t>teclado virtual</w:t>
       </w:r>
       <w:r>
         <w:rPr>
@@ -9088,7 +9134,7 @@
           <w:sz w:val="24"/>
           <w:szCs w:val="24"/>
         </w:rPr>
-        <w:t xml:space="preserve">licenciado através da </w:t>
+        <w:t xml:space="preserve">licenciado </w:t>
       </w:r>
       <w:r>
         <w:rPr>
@@ -9097,6 +9143,24 @@
           <w:sz w:val="24"/>
           <w:szCs w:val="24"/>
         </w:rPr>
+        <w:t>por meio</w:t>
+      </w:r>
+      <w:r>
+        <w:rPr>
+          <w:rFonts w:ascii="Arial" w:hAnsi="Arial" w:cs="Arial"/>
+          <w:color w:val="538135" w:themeColor="accent6" w:themeShade="BF"/>
+          <w:sz w:val="24"/>
+          <w:szCs w:val="24"/>
+        </w:rPr>
+        <w:t xml:space="preserve"> da </w:t>
+      </w:r>
+      <w:r>
+        <w:rPr>
+          <w:rFonts w:ascii="Arial" w:hAnsi="Arial" w:cs="Arial"/>
+          <w:color w:val="538135" w:themeColor="accent6" w:themeShade="BF"/>
+          <w:sz w:val="24"/>
+          <w:szCs w:val="24"/>
+        </w:rPr>
         <w:t xml:space="preserve">GNU </w:t>
       </w:r>
       <w:r>
@@ -9196,7 +9260,7 @@
           <w:sz w:val="24"/>
           <w:szCs w:val="24"/>
         </w:rPr>
-        <w:t xml:space="preserve"> liberdades: (1) a liberdade de executar o programa, para qualquer propósito; (2) a liberdade de estudar como o programa funciona e adaptá-lo às suas necessidades; (3) a liberdade de redistribuir cópias de modo que você possa ajudar ao seu próximo; e (4) a liberdade de aperfeiçoar o programa, e liberar suas modificações, de modo que toda a comunidade se beneficie delas</w:t>
+        <w:t xml:space="preserve"> liberdades: (1) a liberdade de executar o programa, para qualquer propósito; (2) a liberdade de estudar como o programa funciona e adaptá-lo às suas necessidades; (3) a liberdade de redistribuir cópias de modo que </w:t>
       </w:r>
       <w:r>
         <w:rPr>
@@ -9205,7 +9269,43 @@
           <w:sz w:val="24"/>
           <w:szCs w:val="24"/>
         </w:rPr>
-        <w:t>. Assim o sistema</w:t>
+        <w:t>se</w:t>
+      </w:r>
+      <w:r>
+        <w:rPr>
+          <w:rFonts w:ascii="Arial" w:hAnsi="Arial" w:cs="Arial"/>
+          <w:color w:val="538135" w:themeColor="accent6" w:themeShade="BF"/>
+          <w:sz w:val="24"/>
+          <w:szCs w:val="24"/>
+        </w:rPr>
+        <w:t xml:space="preserve"> possa ajudar ao seu próximo; e (4) a liberdade de aperfeiçoar o programa, e liberar suas modificações, de modo que toda a comunidade se beneficie delas</w:t>
+      </w:r>
+      <w:r>
+        <w:rPr>
+          <w:rFonts w:ascii="Arial" w:hAnsi="Arial" w:cs="Arial"/>
+          <w:color w:val="538135" w:themeColor="accent6" w:themeShade="BF"/>
+          <w:sz w:val="24"/>
+          <w:szCs w:val="24"/>
+        </w:rPr>
+        <w:t>. Assim</w:t>
+      </w:r>
+      <w:r>
+        <w:rPr>
+          <w:rFonts w:ascii="Arial" w:hAnsi="Arial" w:cs="Arial"/>
+          <w:color w:val="538135" w:themeColor="accent6" w:themeShade="BF"/>
+          <w:sz w:val="24"/>
+          <w:szCs w:val="24"/>
+        </w:rPr>
+        <w:t>,</w:t>
+      </w:r>
+      <w:r>
+        <w:rPr>
+          <w:rFonts w:ascii="Arial" w:hAnsi="Arial" w:cs="Arial"/>
+          <w:color w:val="538135" w:themeColor="accent6" w:themeShade="BF"/>
+          <w:sz w:val="24"/>
+          <w:szCs w:val="24"/>
+        </w:rPr>
+        <w:t xml:space="preserve"> o sistema</w:t>
       </w:r>
       <w:r>
         <w:rPr>
@@ -9437,7 +9537,7 @@
           <w:sz w:val="24"/>
           <w:szCs w:val="24"/>
         </w:rPr>
-        <w:t>. Será necessário no mínimo 16GB de memória RAM para acomodar o sistema junto de outras aplicações</w:t>
+        <w:t xml:space="preserve">. Será necessário no mínimo 16GB de memória RAM para acomodar o sistema junto </w:t>
       </w:r>
       <w:r>
         <w:rPr>
@@ -9446,6 +9546,24 @@
           <w:sz w:val="24"/>
           <w:szCs w:val="24"/>
         </w:rPr>
+        <w:t>com</w:t>
+      </w:r>
+      <w:r>
+        <w:rPr>
+          <w:rFonts w:ascii="Arial" w:hAnsi="Arial" w:cs="Arial"/>
+          <w:color w:val="538135" w:themeColor="accent6" w:themeShade="BF"/>
+          <w:sz w:val="24"/>
+          <w:szCs w:val="24"/>
+        </w:rPr>
+        <w:t xml:space="preserve"> outras aplicações</w:t>
+      </w:r>
+      <w:r>
+        <w:rPr>
+          <w:rFonts w:ascii="Arial" w:hAnsi="Arial" w:cs="Arial"/>
+          <w:color w:val="538135" w:themeColor="accent6" w:themeShade="BF"/>
+          <w:sz w:val="24"/>
+          <w:szCs w:val="24"/>
+        </w:rPr>
         <w:t xml:space="preserve"> com um </w:t>
       </w:r>
       <w:r>
@@ -9565,7 +9683,7 @@
           <w:sz w:val="24"/>
           <w:szCs w:val="24"/>
         </w:rPr>
-        <w:t xml:space="preserve">Notebooks, </w:t>
+        <w:t>n</w:t>
       </w:r>
       <w:r>
         <w:rPr>
@@ -9574,7 +9692,7 @@
           <w:sz w:val="24"/>
           <w:szCs w:val="24"/>
         </w:rPr>
-        <w:t>Smartphone</w:t>
+        <w:t xml:space="preserve">otebooks, </w:t>
       </w:r>
       <w:r>
         <w:rPr>
@@ -9583,6 +9701,24 @@
           <w:sz w:val="24"/>
           <w:szCs w:val="24"/>
         </w:rPr>
+        <w:t>s</w:t>
+      </w:r>
+      <w:r>
+        <w:rPr>
+          <w:rFonts w:ascii="Arial" w:hAnsi="Arial" w:cs="Arial"/>
+          <w:color w:val="538135" w:themeColor="accent6" w:themeShade="BF"/>
+          <w:sz w:val="24"/>
+          <w:szCs w:val="24"/>
+        </w:rPr>
+        <w:t>martphone</w:t>
+      </w:r>
+      <w:r>
+        <w:rPr>
+          <w:rFonts w:ascii="Arial" w:hAnsi="Arial" w:cs="Arial"/>
+          <w:color w:val="538135" w:themeColor="accent6" w:themeShade="BF"/>
+          <w:sz w:val="24"/>
+          <w:szCs w:val="24"/>
+        </w:rPr>
         <w:t>s ou tablets com desempenho</w:t>
       </w:r>
       <w:r>
@@ -9657,7 +9793,6 @@
         </w:rPr>
         <w:t xml:space="preserve"> para realização de </w:t>
       </w:r>
-      <w:bookmarkStart w:id="20" w:name="_GoBack"/>
       <w:r>
         <w:rPr>
           <w:rFonts w:ascii="Arial" w:hAnsi="Arial" w:cs="Arial"/>
@@ -9666,18 +9801,7 @@
           <w:sz w:val="24"/>
           <w:szCs w:val="24"/>
         </w:rPr>
-        <w:t>backup</w:t>
-      </w:r>
-      <w:bookmarkEnd w:id="20"/>
-      <w:r>
-        <w:rPr>
-          <w:rFonts w:ascii="Arial" w:hAnsi="Arial" w:cs="Arial"/>
-          <w:i/>
-          <w:color w:val="538135" w:themeColor="accent6" w:themeShade="BF"/>
-          <w:sz w:val="24"/>
-          <w:szCs w:val="24"/>
-        </w:rPr>
-        <w:t xml:space="preserve">s </w:t>
+        <w:t xml:space="preserve">backups </w:t>
       </w:r>
       <w:r>
         <w:rPr>
@@ -9706,9 +9830,9 @@
         <w:pStyle w:val="Ttulo3"/>
         <w:spacing w:after="240"/>
       </w:pPr>
-      <w:bookmarkStart w:id="21" w:name="_Toc333506969"/>
-      <w:bookmarkStart w:id="22" w:name="_Toc334112704"/>
-      <w:bookmarkStart w:id="23" w:name="_Toc536119732"/>
+      <w:bookmarkStart w:id="20" w:name="_Toc333506969"/>
+      <w:bookmarkStart w:id="21" w:name="_Toc334112704"/>
+      <w:bookmarkStart w:id="22" w:name="_Toc536119732"/>
       <w:r>
         <w:t>3.3.4</w:t>
       </w:r>
@@ -9718,9 +9842,9 @@
       <w:r>
         <w:t>Políticas Organizacionais</w:t>
       </w:r>
+      <w:bookmarkEnd w:id="20"/>
       <w:bookmarkEnd w:id="21"/>
       <w:bookmarkEnd w:id="22"/>
-      <w:bookmarkEnd w:id="23"/>
       <w:r>
         <w:t xml:space="preserve"> </w:t>
       </w:r>
@@ -9744,7 +9868,25 @@
           <w:sz w:val="24"/>
           <w:szCs w:val="24"/>
         </w:rPr>
-        <w:t xml:space="preserve">Para garantir o sigilo das informações armazenadas no banco de dados, o acesso ao sistema só será autorizado através de um </w:t>
+        <w:t>Para garantir o sigilo das informações armazenadas no banco de dados, o acesso ao sistema só será autorizado</w:t>
+      </w:r>
+      <w:r>
+        <w:rPr>
+          <w:rFonts w:ascii="Arial" w:hAnsi="Arial" w:cs="Arial"/>
+          <w:color w:val="538135" w:themeColor="accent6" w:themeShade="BF"/>
+          <w:sz w:val="24"/>
+          <w:szCs w:val="24"/>
+        </w:rPr>
+        <w:t xml:space="preserve"> por meio</w:t>
+      </w:r>
+      <w:r>
+        <w:rPr>
+          <w:rFonts w:ascii="Arial" w:hAnsi="Arial" w:cs="Arial"/>
+          <w:color w:val="538135" w:themeColor="accent6" w:themeShade="BF"/>
+          <w:sz w:val="24"/>
+          <w:szCs w:val="24"/>
+        </w:rPr>
+        <w:t xml:space="preserve"> de um </w:t>
       </w:r>
       <w:r>
         <w:rPr>
@@ -9899,9 +10041,9 @@
       <w:pPr>
         <w:pStyle w:val="Ttulo3"/>
       </w:pPr>
-      <w:bookmarkStart w:id="24" w:name="_Toc333506971"/>
-      <w:bookmarkStart w:id="25" w:name="_Toc334112706"/>
-      <w:bookmarkStart w:id="26" w:name="_Toc536119733"/>
+      <w:bookmarkStart w:id="23" w:name="_Toc333506971"/>
+      <w:bookmarkStart w:id="24" w:name="_Toc334112706"/>
+      <w:bookmarkStart w:id="25" w:name="_Toc536119733"/>
       <w:r>
         <w:t>3</w:t>
       </w:r>
@@ -9917,9 +10059,9 @@
       <w:r>
         <w:t>Riscos</w:t>
       </w:r>
+      <w:bookmarkEnd w:id="23"/>
       <w:bookmarkEnd w:id="24"/>
       <w:bookmarkEnd w:id="25"/>
-      <w:bookmarkEnd w:id="26"/>
     </w:p>
     <w:tbl>
       <w:tblPr>
@@ -11169,179 +11311,6 @@
                 <w:color w:val="000000"/>
                 <w:lang w:eastAsia="pt-BR"/>
               </w:rPr>
-              <w:t>Problema de saúde com os funcionários</w:t>
-            </w:r>
-          </w:p>
-        </w:tc>
-        <w:tc>
-          <w:tcPr>
-            <w:tcW w:w="851" w:type="dxa"/>
-            <w:tcBorders>
-              <w:top w:val="nil"/>
-              <w:left w:val="nil"/>
-              <w:bottom w:val="single" w:sz="4" w:space="0" w:color="auto"/>
-              <w:right w:val="single" w:sz="4" w:space="0" w:color="auto"/>
-            </w:tcBorders>
-            <w:shd w:val="clear" w:color="auto" w:fill="auto"/>
-            <w:noWrap/>
-            <w:vAlign w:val="center"/>
-            <w:hideMark/>
-          </w:tcPr>
-          <w:p>
-            <w:pPr>
-              <w:spacing w:line="360" w:lineRule="auto"/>
-              <w:jc w:val="center"/>
-              <w:rPr>
-                <w:rFonts w:ascii="Arial" w:hAnsi="Arial" w:cs="Arial"/>
-                <w:color w:val="000000"/>
-                <w:lang w:eastAsia="pt-BR"/>
-              </w:rPr>
-            </w:pPr>
-            <w:r>
-              <w:rPr>
-                <w:rFonts w:ascii="Arial" w:hAnsi="Arial" w:cs="Arial"/>
-                <w:color w:val="000000"/>
-                <w:lang w:eastAsia="pt-BR"/>
-              </w:rPr>
-              <w:t>2</w:t>
-            </w:r>
-          </w:p>
-        </w:tc>
-        <w:tc>
-          <w:tcPr>
-            <w:tcW w:w="992" w:type="dxa"/>
-            <w:tcBorders>
-              <w:top w:val="nil"/>
-              <w:left w:val="nil"/>
-              <w:bottom w:val="single" w:sz="4" w:space="0" w:color="auto"/>
-              <w:right w:val="single" w:sz="4" w:space="0" w:color="auto"/>
-            </w:tcBorders>
-            <w:shd w:val="clear" w:color="auto" w:fill="auto"/>
-            <w:noWrap/>
-            <w:vAlign w:val="center"/>
-            <w:hideMark/>
-          </w:tcPr>
-          <w:p>
-            <w:pPr>
-              <w:spacing w:line="360" w:lineRule="auto"/>
-              <w:jc w:val="center"/>
-              <w:rPr>
-                <w:rFonts w:ascii="Arial" w:hAnsi="Arial" w:cs="Arial"/>
-                <w:color w:val="000000"/>
-                <w:lang w:eastAsia="pt-BR"/>
-              </w:rPr>
-            </w:pPr>
-            <w:r>
-              <w:rPr>
-                <w:rFonts w:ascii="Arial" w:hAnsi="Arial" w:cs="Arial"/>
-                <w:color w:val="000000"/>
-                <w:lang w:eastAsia="pt-BR"/>
-              </w:rPr>
-              <w:t>5</w:t>
-            </w:r>
-          </w:p>
-        </w:tc>
-        <w:tc>
-          <w:tcPr>
-            <w:tcW w:w="1276" w:type="dxa"/>
-            <w:tcBorders>
-              <w:top w:val="nil"/>
-              <w:left w:val="nil"/>
-              <w:bottom w:val="single" w:sz="4" w:space="0" w:color="auto"/>
-              <w:right w:val="single" w:sz="4" w:space="0" w:color="auto"/>
-            </w:tcBorders>
-            <w:shd w:val="clear" w:color="auto" w:fill="auto"/>
-            <w:noWrap/>
-            <w:vAlign w:val="center"/>
-            <w:hideMark/>
-          </w:tcPr>
-          <w:p>
-            <w:pPr>
-              <w:spacing w:line="360" w:lineRule="auto"/>
-              <w:jc w:val="center"/>
-              <w:rPr>
-                <w:rFonts w:ascii="Arial" w:hAnsi="Arial" w:cs="Arial"/>
-                <w:color w:val="000000"/>
-                <w:lang w:eastAsia="pt-BR"/>
-              </w:rPr>
-            </w:pPr>
-            <w:r>
-              <w:rPr>
-                <w:rFonts w:ascii="Arial" w:hAnsi="Arial" w:cs="Arial"/>
-                <w:color w:val="000000"/>
-                <w:lang w:eastAsia="pt-BR"/>
-              </w:rPr>
-              <w:t>10</w:t>
-            </w:r>
-          </w:p>
-        </w:tc>
-        <w:tc>
-          <w:tcPr>
-            <w:tcW w:w="4819" w:type="dxa"/>
-            <w:tcBorders>
-              <w:top w:val="nil"/>
-              <w:left w:val="nil"/>
-              <w:bottom w:val="single" w:sz="4" w:space="0" w:color="auto"/>
-              <w:right w:val="single" w:sz="4" w:space="0" w:color="auto"/>
-            </w:tcBorders>
-            <w:shd w:val="clear" w:color="auto" w:fill="auto"/>
-            <w:noWrap/>
-            <w:vAlign w:val="center"/>
-            <w:hideMark/>
-          </w:tcPr>
-          <w:p>
-            <w:pPr>
-              <w:spacing w:line="360" w:lineRule="auto"/>
-              <w:rPr>
-                <w:rFonts w:ascii="Arial" w:hAnsi="Arial" w:cs="Arial"/>
-                <w:color w:val="000000"/>
-                <w:lang w:eastAsia="pt-BR"/>
-              </w:rPr>
-            </w:pPr>
-            <w:r>
-              <w:rPr>
-                <w:rFonts w:ascii="Arial" w:hAnsi="Arial" w:cs="Arial"/>
-                <w:color w:val="000000"/>
-                <w:lang w:eastAsia="pt-BR"/>
-              </w:rPr>
-              <w:t xml:space="preserve">Incentivar a boa alimentação, exercícios físicos e vacinação. </w:t>
-            </w:r>
-          </w:p>
-        </w:tc>
-      </w:tr>
-      <w:tr>
-        <w:trPr>
-          <w:trHeight w:val="309"/>
-        </w:trPr>
-        <w:tc>
-          <w:tcPr>
-            <w:tcW w:w="2769" w:type="dxa"/>
-            <w:tcBorders>
-              <w:top w:val="nil"/>
-              <w:left w:val="single" w:sz="4" w:space="0" w:color="auto"/>
-              <w:bottom w:val="single" w:sz="4" w:space="0" w:color="auto"/>
-              <w:right w:val="single" w:sz="4" w:space="0" w:color="auto"/>
-            </w:tcBorders>
-            <w:shd w:val="clear" w:color="auto" w:fill="auto"/>
-            <w:noWrap/>
-            <w:vAlign w:val="center"/>
-            <w:hideMark/>
-          </w:tcPr>
-          <w:p>
-            <w:pPr>
-              <w:spacing w:line="360" w:lineRule="auto"/>
-              <w:rPr>
-                <w:rFonts w:ascii="Arial" w:hAnsi="Arial" w:cs="Arial"/>
-                <w:color w:val="000000"/>
-                <w:lang w:eastAsia="pt-BR"/>
-              </w:rPr>
-            </w:pPr>
-            <w:r>
-              <w:rPr>
-                <w:rFonts w:ascii="Arial" w:hAnsi="Arial" w:cs="Arial"/>
-                <w:color w:val="000000"/>
-                <w:lang w:eastAsia="pt-BR"/>
-              </w:rPr>
               <w:t>Problemas de Integração</w:t>
             </w:r>
           </w:p>
@@ -12847,6 +12816,13 @@
       <w:r>
         <w:rPr>
           <w:rFonts w:cs="Arial"/>
+          <w:color w:val="FF0000"/>
+        </w:rPr>
+        <w:t>textinho</w:t>
+      </w:r>
+      <w:r>
+        <w:rPr>
+          <w:rFonts w:cs="Arial"/>
         </w:rPr>
         <w:br w:type="page"/>
       </w:r>
@@ -12856,7 +12832,7 @@
         <w:pStyle w:val="Ttulo1"/>
         <w:spacing w:line="360" w:lineRule="auto"/>
       </w:pPr>
-      <w:bookmarkStart w:id="27" w:name="_Toc536119734"/>
+      <w:bookmarkStart w:id="26" w:name="_Toc536119734"/>
       <w:r>
         <w:lastRenderedPageBreak/>
         <w:t xml:space="preserve">4.  </w:t>
@@ -12867,7 +12843,7 @@
         </w:rPr>
         <w:t>Análise de Requisitos</w:t>
       </w:r>
-      <w:bookmarkEnd w:id="27"/>
+      <w:bookmarkEnd w:id="26"/>
     </w:p>
     <w:p>
       <w:pPr>
@@ -12880,7 +12856,7 @@
         <w:pStyle w:val="Ttulo2"/>
         <w:spacing w:line="360" w:lineRule="auto"/>
       </w:pPr>
-      <w:bookmarkStart w:id="28" w:name="_Toc536119735"/>
+      <w:bookmarkStart w:id="27" w:name="_Toc536119735"/>
       <w:r>
         <w:t>4</w:t>
       </w:r>
@@ -12893,7 +12869,7 @@
       <w:r>
         <w:t>écnica utilizada para levantamento dos requisitos</w:t>
       </w:r>
-      <w:bookmarkEnd w:id="28"/>
+      <w:bookmarkEnd w:id="27"/>
     </w:p>
     <w:p>
       <w:pPr>
@@ -12911,6 +12887,7 @@
       <w:pPr>
         <w:spacing w:line="360" w:lineRule="auto"/>
         <w:ind w:firstLine="709"/>
+        <w:jc w:val="both"/>
         <w:rPr>
           <w:rFonts w:ascii="Arial" w:hAnsi="Arial" w:cs="Arial"/>
           <w:color w:val="000000" w:themeColor="text1"/>
@@ -12925,7 +12902,7 @@
           <w:sz w:val="24"/>
           <w:szCs w:val="24"/>
         </w:rPr>
-        <w:t xml:space="preserve">Para o levantamento de requisitos, foram utilizadas as técnicas de entrevista, onde o usuário principal do sistema foi submetido </w:t>
+        <w:t>Para o levantamento de requisitos, foram utilizadas as técnicas de entrevista,</w:t>
       </w:r>
       <w:r>
         <w:rPr>
@@ -12934,6 +12911,24 @@
           <w:sz w:val="24"/>
           <w:szCs w:val="24"/>
         </w:rPr>
+        <w:t xml:space="preserve"> em que</w:t>
+      </w:r>
+      <w:r>
+        <w:rPr>
+          <w:rFonts w:ascii="Arial" w:hAnsi="Arial" w:cs="Arial"/>
+          <w:color w:val="000000" w:themeColor="text1"/>
+          <w:sz w:val="24"/>
+          <w:szCs w:val="24"/>
+        </w:rPr>
+        <w:t xml:space="preserve"> o usuário principal do sistema foi submetido </w:t>
+      </w:r>
+      <w:r>
+        <w:rPr>
+          <w:rFonts w:ascii="Arial" w:hAnsi="Arial" w:cs="Arial"/>
+          <w:color w:val="000000" w:themeColor="text1"/>
+          <w:sz w:val="24"/>
+          <w:szCs w:val="24"/>
+        </w:rPr>
         <w:t>a</w:t>
       </w:r>
       <w:r>
@@ -12970,12 +12965,31 @@
           <w:sz w:val="24"/>
           <w:szCs w:val="24"/>
         </w:rPr>
-        <w:t>e uma planilha, onde havia todos os dados do sistema.</w:t>
+        <w:t xml:space="preserve">e uma planilha, </w:t>
+      </w:r>
+      <w:r>
+        <w:rPr>
+          <w:rFonts w:ascii="Arial" w:hAnsi="Arial" w:cs="Arial"/>
+          <w:color w:val="000000" w:themeColor="text1"/>
+          <w:sz w:val="24"/>
+          <w:szCs w:val="24"/>
+        </w:rPr>
+        <w:t>em que</w:t>
+      </w:r>
+      <w:r>
+        <w:rPr>
+          <w:rFonts w:ascii="Arial" w:hAnsi="Arial" w:cs="Arial"/>
+          <w:color w:val="000000" w:themeColor="text1"/>
+          <w:sz w:val="24"/>
+          <w:szCs w:val="24"/>
+        </w:rPr>
+        <w:t xml:space="preserve"> havia todos os dados do sistema.</w:t>
       </w:r>
     </w:p>
     <w:p>
       <w:pPr>
         <w:spacing w:line="360" w:lineRule="auto"/>
+        <w:jc w:val="both"/>
         <w:rPr>
           <w:rFonts w:ascii="Arial" w:hAnsi="Arial" w:cs="Arial"/>
           <w:color w:val="2F5496" w:themeColor="accent5" w:themeShade="BF"/>
@@ -12994,7 +13008,7 @@
         <w:pStyle w:val="Ttulo2"/>
         <w:spacing w:line="360" w:lineRule="auto"/>
       </w:pPr>
-      <w:bookmarkStart w:id="29" w:name="_Toc536119736"/>
+      <w:bookmarkStart w:id="28" w:name="_Toc536119736"/>
       <w:r>
         <w:t>4</w:t>
       </w:r>
@@ -13010,7 +13024,7 @@
       <w:r>
         <w:t>roposta</w:t>
       </w:r>
-      <w:bookmarkEnd w:id="29"/>
+      <w:bookmarkEnd w:id="28"/>
     </w:p>
     <w:p>
       <w:pPr>
@@ -13058,7 +13072,47 @@
           <w:sz w:val="24"/>
           <w:szCs w:val="24"/>
         </w:rPr>
-        <w:t>Está sendo proposto um novo sistema (desktop/web) onde será possível diminuir a quantidade de ações repetitivas que o usuário teria que fazer manualmente, como por exemplo, escrever o mesmo método de aquisição várias vezes, escrever uma mesma localização para o patrimônio várias vezes, além de fazer a separação dos patrimônios ativos com os patrimônios em baixa e possibilitar que os patrimônios tenham uma foto de identificação.</w:t>
+        <w:t xml:space="preserve">Está sendo proposto um novo sistema (desktop/web) </w:t>
+      </w:r>
+      <w:r>
+        <w:rPr>
+          <w:rFonts w:cs="Arial"/>
+          <w:b w:val="0"/>
+          <w:color w:val="000000" w:themeColor="text1"/>
+          <w:sz w:val="24"/>
+          <w:szCs w:val="24"/>
+        </w:rPr>
+        <w:t>no qual</w:t>
+      </w:r>
+      <w:r>
+        <w:rPr>
+          <w:rFonts w:cs="Arial"/>
+          <w:b w:val="0"/>
+          <w:color w:val="000000" w:themeColor="text1"/>
+          <w:sz w:val="24"/>
+          <w:szCs w:val="24"/>
+        </w:rPr>
+        <w:t xml:space="preserve"> será possível diminuir a quantidade de ações repetitivas que o usuário teria que fazer manualmente, como por exemplo, escrever o mesmo método de aquisição várias vezes, escrever uma mesma localização para o patrimônio várias vezes, além de fazer a separação dos patrimônios ativos </w:t>
+      </w:r>
+      <w:r>
+        <w:rPr>
+          <w:rFonts w:cs="Arial"/>
+          <w:b w:val="0"/>
+          <w:color w:val="000000" w:themeColor="text1"/>
+          <w:sz w:val="24"/>
+          <w:szCs w:val="24"/>
+        </w:rPr>
+        <w:t>dos</w:t>
+      </w:r>
+      <w:r>
+        <w:rPr>
+          <w:rFonts w:cs="Arial"/>
+          <w:b w:val="0"/>
+          <w:color w:val="000000" w:themeColor="text1"/>
+          <w:sz w:val="24"/>
+          <w:szCs w:val="24"/>
+        </w:rPr>
+        <w:t xml:space="preserve"> os patrimônios em baixa e possibilitar que os patrimônios tenham uma foto de identificação.</w:t>
       </w:r>
     </w:p>
     <w:p>
@@ -13087,7 +13141,7 @@
         <w:pStyle w:val="Ttulo2"/>
         <w:spacing w:line="360" w:lineRule="auto"/>
       </w:pPr>
-      <w:bookmarkStart w:id="30" w:name="_Toc536119737"/>
+      <w:bookmarkStart w:id="29" w:name="_Toc536119737"/>
       <w:r>
         <w:lastRenderedPageBreak/>
         <w:t>4.3</w:t>
@@ -13098,7 +13152,7 @@
       <w:r>
         <w:t>Requisitos Funcionais</w:t>
       </w:r>
-      <w:bookmarkEnd w:id="30"/>
+      <w:bookmarkEnd w:id="29"/>
     </w:p>
     <w:p>
       <w:pPr>
@@ -13228,7 +13282,7 @@
           <w:szCs w:val="24"/>
         </w:rPr>
       </w:pPr>
-      <w:bookmarkStart w:id="31" w:name="_Hlk536121266"/>
+      <w:bookmarkStart w:id="30" w:name="_Hlk536121266"/>
       <w:r>
         <w:rPr>
           <w:rFonts w:ascii="Arial" w:hAnsi="Arial" w:cs="Arial"/>
@@ -13238,7 +13292,7 @@
         </w:rPr>
         <w:t>Este requisito refere-se a alterações das localizações já cadastradas.</w:t>
       </w:r>
-      <w:bookmarkEnd w:id="31"/>
+      <w:bookmarkEnd w:id="30"/>
     </w:p>
     <w:p>
       <w:pPr>
@@ -14342,12 +14396,12 @@
       <w:pPr>
         <w:pStyle w:val="Ttulo3"/>
       </w:pPr>
-      <w:bookmarkStart w:id="32" w:name="_Toc536119738"/>
+      <w:bookmarkStart w:id="31" w:name="_Toc536119738"/>
       <w:r>
         <w:lastRenderedPageBreak/>
         <w:t>4.3.1   Diagrama de Casos de Uso e Descrição dos Casos de Uso</w:t>
       </w:r>
-      <w:bookmarkEnd w:id="32"/>
+      <w:bookmarkEnd w:id="31"/>
     </w:p>
     <w:p>
       <w:pPr>
@@ -14357,7 +14411,16 @@
     <w:p>
       <w:pPr>
         <w:spacing w:line="360" w:lineRule="auto"/>
-      </w:pPr>
+        <w:rPr>
+          <w:noProof/>
+        </w:rPr>
+      </w:pPr>
+      <w:r>
+        <w:rPr>
+          <w:noProof/>
+        </w:rPr>
+        <w:t>t</w:t>
+      </w:r>
       <w:r>
         <w:rPr>
           <w:noProof/>
@@ -14411,6 +14474,26 @@
           </wp:inline>
         </w:drawing>
       </w:r>
+    </w:p>
+    <w:p>
+      <w:pPr>
+        <w:spacing w:line="360" w:lineRule="auto"/>
+        <w:rPr>
+          <w:noProof/>
+        </w:rPr>
+      </w:pPr>
+    </w:p>
+    <w:p>
+      <w:pPr>
+        <w:spacing w:line="360" w:lineRule="auto"/>
+      </w:pPr>
+      <w:r>
+        <w:rPr>
+          <w:noProof/>
+          <w:color w:val="FF0000"/>
+        </w:rPr>
+        <w:t>textinho</w:t>
+      </w:r>
       <w:r>
         <w:br w:type="page"/>
       </w:r>
@@ -18210,7 +18293,23 @@
                 <w:color w:val="000000" w:themeColor="text1"/>
                 <w:lang w:eastAsia="pt-BR"/>
               </w:rPr>
-              <w:t>Patrimônio estar cadastrada no sistema</w:t>
+              <w:t>Patrimônio estar cadastrad</w:t>
+            </w:r>
+            <w:r>
+              <w:rPr>
+                <w:rFonts w:ascii="Arial" w:hAnsi="Arial" w:cs="Arial"/>
+                <w:color w:val="000000" w:themeColor="text1"/>
+                <w:lang w:eastAsia="pt-BR"/>
+              </w:rPr>
+              <w:t xml:space="preserve">o </w:t>
+            </w:r>
+            <w:r>
+              <w:rPr>
+                <w:rFonts w:ascii="Arial" w:hAnsi="Arial" w:cs="Arial"/>
+                <w:color w:val="000000" w:themeColor="text1"/>
+                <w:lang w:eastAsia="pt-BR"/>
+              </w:rPr>
+              <w:t>no sistema</w:t>
             </w:r>
           </w:p>
         </w:tc>
@@ -19842,7 +19941,31 @@
                 <w:color w:val="000000" w:themeColor="text1"/>
                 <w:lang w:eastAsia="pt-BR"/>
               </w:rPr>
-              <w:t>8– Realiza a leitura em cada linha individualmente, pega cada número de patrimônio busca no banco de dados e efetua a baixa em cada patrimônio individualmente, colocando-os em estado de baixa</w:t>
+              <w:t>8– Realiza a leitura em cada linha individualmente, busca</w:t>
+            </w:r>
+            <w:r>
+              <w:rPr>
+                <w:rFonts w:ascii="Arial" w:hAnsi="Arial" w:cs="Arial"/>
+                <w:color w:val="000000" w:themeColor="text1"/>
+                <w:lang w:eastAsia="pt-BR"/>
+              </w:rPr>
+              <w:t xml:space="preserve"> c</w:t>
+            </w:r>
+            <w:r>
+              <w:rPr>
+                <w:rFonts w:ascii="Arial" w:hAnsi="Arial" w:cs="Arial"/>
+                <w:color w:val="000000" w:themeColor="text1"/>
+                <w:lang w:eastAsia="pt-BR"/>
+              </w:rPr>
+              <w:t>ada número de patrimônio</w:t>
+            </w:r>
+            <w:r>
+              <w:rPr>
+                <w:rFonts w:ascii="Arial" w:hAnsi="Arial" w:cs="Arial"/>
+                <w:color w:val="000000" w:themeColor="text1"/>
+                <w:lang w:eastAsia="pt-BR"/>
+              </w:rPr>
+              <w:t xml:space="preserve"> no banco de dados e efetua a baixa em cada patrimônio individualmente, colocando-os em estado de baixa</w:t>
             </w:r>
           </w:p>
           <w:p>
@@ -26477,7 +26600,7 @@
         <w:pStyle w:val="Ttulo2"/>
         <w:spacing w:line="360" w:lineRule="auto"/>
       </w:pPr>
-      <w:bookmarkStart w:id="33" w:name="_Toc536119739"/>
+      <w:bookmarkStart w:id="32" w:name="_Toc536119739"/>
       <w:r>
         <w:lastRenderedPageBreak/>
         <w:t>4.4</w:t>
@@ -26494,7 +26617,7 @@
       <w:r>
         <w:t>uncionais</w:t>
       </w:r>
-      <w:bookmarkEnd w:id="33"/>
+      <w:bookmarkEnd w:id="32"/>
     </w:p>
     <w:p>
       <w:pPr>
@@ -26858,7 +26981,16 @@
           <w:rFonts w:ascii="Arial" w:eastAsiaTheme="minorHAnsi" w:hAnsi="Arial" w:cs="Arial"/>
           <w:color w:val="538135" w:themeColor="accent6" w:themeShade="BF"/>
         </w:rPr>
-        <w:t xml:space="preserve"> o SO)</w:t>
+        <w:t xml:space="preserve"> o SO</w:t>
+      </w:r>
+      <w:bookmarkStart w:id="33" w:name="_GoBack"/>
+      <w:bookmarkEnd w:id="33"/>
+      <w:r>
+        <w:rPr>
+          <w:rFonts w:ascii="Arial" w:eastAsiaTheme="minorHAnsi" w:hAnsi="Arial" w:cs="Arial"/>
+          <w:color w:val="538135" w:themeColor="accent6" w:themeShade="BF"/>
+        </w:rPr>
+        <w:t>)</w:t>
       </w:r>
     </w:p>
     <w:p>
@@ -39879,7 +40011,7 @@
 </file>
 
 <file path=customXml/itemProps1.xml><?xml version="1.0" encoding="utf-8"?>
-<ds:datastoreItem xmlns:ds="http://schemas.openxmlformats.org/officeDocument/2006/customXml" ds:itemID="{38FDC404-ECD3-47AE-A7DB-964CB0F9ADF5}">
+<ds:datastoreItem xmlns:ds="http://schemas.openxmlformats.org/officeDocument/2006/customXml" ds:itemID="{51892143-7746-49A6-A851-84EDFA682DDE}">
   <ds:schemaRefs>
     <ds:schemaRef ds:uri="http://schemas.openxmlformats.org/officeDocument/2006/bibliography"/>
   </ds:schemaRefs>

</xml_diff>

<commit_message>
140419 - Algumas correções levantadas em aula foram aplicadas.
</commit_message>
<xml_diff>
--- a/Documentação.docx
+++ b/Documentação.docx
@@ -3,11 +3,6 @@
 <w:document xmlns:wpc="http://schemas.microsoft.com/office/word/2010/wordprocessingCanvas" xmlns:cx="http://schemas.microsoft.com/office/drawing/2014/chartex" xmlns:cx1="http://schemas.microsoft.com/office/drawing/2015/9/8/chartex" xmlns:cx2="http://schemas.microsoft.com/office/drawing/2015/10/21/chartex" xmlns:cx3="http://schemas.microsoft.com/office/drawing/2016/5/9/chartex" xmlns:cx4="http://schemas.microsoft.com/office/drawing/2016/5/10/chartex" xmlns:cx5="http://schemas.microsoft.com/office/drawing/2016/5/11/chartex" xmlns:cx6="http://schemas.microsoft.com/office/drawing/2016/5/12/chartex" xmlns:cx7="http://schemas.microsoft.com/office/drawing/2016/5/13/chartex" xmlns:cx8="http://schemas.microsoft.com/office/drawing/2016/5/14/chartex" xmlns:mc="http://schemas.openxmlformats.org/markup-compatibility/2006" xmlns:aink="http://schemas.microsoft.com/office/drawing/2016/ink" xmlns:am3d="http://schemas.microsoft.com/office/drawing/2017/model3d" xmlns:o="urn:schemas-microsoft-com:office:office" xmlns:r="http://schemas.openxmlformats.org/officeDocument/2006/relationships" xmlns:m="http://schemas.openxmlformats.org/officeDocument/2006/math" xmlns:v="urn:schemas-microsoft-com:vml" xmlns:wp14="http://schemas.microsoft.com/office/word/2010/wordprocessingDrawing" xmlns:wp="http://schemas.openxmlformats.org/drawingml/2006/wordprocessingDrawing" xmlns:w10="urn:schemas-microsoft-com:office:word" xmlns:w="http://schemas.openxmlformats.org/wordprocessingml/2006/main" xmlns:w14="http://schemas.microsoft.com/office/word/2010/wordml" xmlns:w15="http://schemas.microsoft.com/office/word/2012/wordml" xmlns:w16cid="http://schemas.microsoft.com/office/word/2016/wordml/cid" xmlns:w16se="http://schemas.microsoft.com/office/word/2015/wordml/symex" xmlns:wpg="http://schemas.microsoft.com/office/word/2010/wordprocessingGroup" xmlns:wpi="http://schemas.microsoft.com/office/word/2010/wordprocessingInk" xmlns:wne="http://schemas.microsoft.com/office/word/2006/wordml" xmlns:wps="http://schemas.microsoft.com/office/word/2010/wordprocessingShape" mc:Ignorable="w14 w15 w16se w16cid wp14">
   <w:body>
     <w:p>
-      <w:pPr>
-        <w:pStyle w:val="Cabealho"/>
-        <w:spacing w:line="360" w:lineRule="auto"/>
-        <w:jc w:val="center"/>
-      </w:pPr>
       <w:bookmarkStart w:id="0" w:name="_Hlk5286689"/>
       <w:bookmarkEnd w:id="0"/>
       <w:r>
@@ -179,18 +174,8 @@
           <w:sz w:val="28"/>
           <w:szCs w:val="32"/>
         </w:rPr>
-        <w:t xml:space="preserve">Giovanni Garcia </w:t>
-      </w:r>
-      <w:proofErr w:type="spellStart"/>
-      <w:r>
-        <w:rPr>
-          <w:rFonts w:ascii="Arial" w:hAnsi="Arial" w:cs="Arial"/>
-          <w:sz w:val="28"/>
-          <w:szCs w:val="32"/>
-        </w:rPr>
-        <w:t>Hessel</w:t>
-      </w:r>
-      <w:proofErr w:type="spellEnd"/>
+        <w:t>Giovanni Garcia Hessel</w:t>
+      </w:r>
     </w:p>
     <w:p>
       <w:pPr>
@@ -533,18 +518,8 @@
           <w:sz w:val="28"/>
           <w:szCs w:val="36"/>
         </w:rPr>
-        <w:t xml:space="preserve">Giovanni Garcia </w:t>
-      </w:r>
-      <w:proofErr w:type="spellStart"/>
-      <w:r>
-        <w:rPr>
-          <w:rFonts w:ascii="Arial" w:hAnsi="Arial" w:cs="Arial"/>
-          <w:sz w:val="28"/>
-          <w:szCs w:val="36"/>
-        </w:rPr>
-        <w:t>Hessel</w:t>
-      </w:r>
-      <w:proofErr w:type="spellEnd"/>
+        <w:t>Giovanni Garcia Hessel</w:t>
+      </w:r>
     </w:p>
     <w:p>
       <w:pPr>
@@ -6011,7 +5986,25 @@
           <w:sz w:val="24"/>
           <w:szCs w:val="24"/>
         </w:rPr>
-        <w:t xml:space="preserve"> da linguagem JavaScript, </w:t>
+        <w:t xml:space="preserve"> da linguagem </w:t>
+      </w:r>
+      <w:proofErr w:type="spellStart"/>
+      <w:r>
+        <w:rPr>
+          <w:rFonts w:ascii="Arial" w:hAnsi="Arial" w:cs="Arial"/>
+          <w:sz w:val="24"/>
+          <w:szCs w:val="24"/>
+        </w:rPr>
+        <w:t>JavaScript</w:t>
+      </w:r>
+      <w:proofErr w:type="spellEnd"/>
+      <w:r>
+        <w:rPr>
+          <w:rFonts w:ascii="Arial" w:hAnsi="Arial" w:cs="Arial"/>
+          <w:sz w:val="24"/>
+          <w:szCs w:val="24"/>
+        </w:rPr>
+        <w:t xml:space="preserve">, </w:t>
       </w:r>
       <w:r>
         <w:rPr>
@@ -7230,17 +7223,13 @@
         <w:jc w:val="both"/>
         <w:rPr>
           <w:rFonts w:ascii="Arial" w:hAnsi="Arial" w:cs="Arial"/>
-          <w:b/>
-          <w:color w:val="538135" w:themeColor="accent6" w:themeShade="BF"/>
-          <w:sz w:val="24"/>
-          <w:szCs w:val="24"/>
-        </w:rPr>
-      </w:pPr>
-      <w:r>
-        <w:rPr>
-          <w:rFonts w:ascii="Arial" w:hAnsi="Arial" w:cs="Arial"/>
-          <w:b/>
-          <w:color w:val="538135" w:themeColor="accent6" w:themeShade="BF"/>
+          <w:sz w:val="24"/>
+          <w:szCs w:val="24"/>
+        </w:rPr>
+      </w:pPr>
+      <w:r>
+        <w:rPr>
+          <w:rFonts w:ascii="Arial" w:hAnsi="Arial" w:cs="Arial"/>
           <w:sz w:val="24"/>
           <w:szCs w:val="24"/>
         </w:rPr>
@@ -7249,8 +7238,6 @@
       <w:r>
         <w:rPr>
           <w:rFonts w:ascii="Arial" w:hAnsi="Arial" w:cs="Arial"/>
-          <w:b/>
-          <w:color w:val="538135" w:themeColor="accent6" w:themeShade="BF"/>
           <w:sz w:val="24"/>
           <w:szCs w:val="24"/>
         </w:rPr>
@@ -7259,8 +7246,6 @@
       <w:r>
         <w:rPr>
           <w:rFonts w:ascii="Arial" w:hAnsi="Arial" w:cs="Arial"/>
-          <w:b/>
-          <w:color w:val="538135" w:themeColor="accent6" w:themeShade="BF"/>
           <w:sz w:val="24"/>
           <w:szCs w:val="24"/>
         </w:rPr>
@@ -7269,8 +7254,6 @@
       <w:r>
         <w:rPr>
           <w:rFonts w:ascii="Arial" w:hAnsi="Arial" w:cs="Arial"/>
-          <w:b/>
-          <w:color w:val="538135" w:themeColor="accent6" w:themeShade="BF"/>
           <w:sz w:val="24"/>
           <w:szCs w:val="24"/>
         </w:rPr>
@@ -7279,8 +7262,6 @@
       <w:r>
         <w:rPr>
           <w:rFonts w:ascii="Arial" w:hAnsi="Arial" w:cs="Arial"/>
-          <w:b/>
-          <w:color w:val="538135" w:themeColor="accent6" w:themeShade="BF"/>
           <w:sz w:val="24"/>
           <w:szCs w:val="24"/>
         </w:rPr>
@@ -7289,8 +7270,6 @@
       <w:r>
         <w:rPr>
           <w:rFonts w:ascii="Arial" w:hAnsi="Arial" w:cs="Arial"/>
-          <w:b/>
-          <w:color w:val="538135" w:themeColor="accent6" w:themeShade="BF"/>
           <w:sz w:val="24"/>
           <w:szCs w:val="24"/>
         </w:rPr>
@@ -7299,8 +7278,6 @@
       <w:r>
         <w:rPr>
           <w:rFonts w:ascii="Arial" w:hAnsi="Arial" w:cs="Arial"/>
-          <w:b/>
-          <w:color w:val="538135" w:themeColor="accent6" w:themeShade="BF"/>
           <w:sz w:val="24"/>
           <w:szCs w:val="24"/>
         </w:rPr>
@@ -7309,8 +7286,6 @@
       <w:r>
         <w:rPr>
           <w:rFonts w:ascii="Arial" w:hAnsi="Arial" w:cs="Arial"/>
-          <w:b/>
-          <w:color w:val="538135" w:themeColor="accent6" w:themeShade="BF"/>
           <w:sz w:val="24"/>
           <w:szCs w:val="24"/>
         </w:rPr>
@@ -7319,8 +7294,6 @@
       <w:r>
         <w:rPr>
           <w:rFonts w:ascii="Arial" w:hAnsi="Arial" w:cs="Arial"/>
-          <w:b/>
-          <w:color w:val="538135" w:themeColor="accent6" w:themeShade="BF"/>
           <w:sz w:val="24"/>
           <w:szCs w:val="24"/>
         </w:rPr>
@@ -7329,8 +7302,6 @@
       <w:r>
         <w:rPr>
           <w:rFonts w:ascii="Arial" w:hAnsi="Arial" w:cs="Arial"/>
-          <w:b/>
-          <w:color w:val="538135" w:themeColor="accent6" w:themeShade="BF"/>
           <w:sz w:val="24"/>
           <w:szCs w:val="24"/>
         </w:rPr>
@@ -7339,8 +7310,6 @@
       <w:r>
         <w:rPr>
           <w:rFonts w:ascii="Arial" w:hAnsi="Arial" w:cs="Arial"/>
-          <w:b/>
-          <w:color w:val="538135" w:themeColor="accent6" w:themeShade="BF"/>
           <w:sz w:val="24"/>
           <w:szCs w:val="24"/>
         </w:rPr>
@@ -7349,8 +7318,6 @@
       <w:r>
         <w:rPr>
           <w:rFonts w:ascii="Arial" w:hAnsi="Arial" w:cs="Arial"/>
-          <w:b/>
-          <w:color w:val="538135" w:themeColor="accent6" w:themeShade="BF"/>
           <w:sz w:val="24"/>
           <w:szCs w:val="24"/>
         </w:rPr>
@@ -7359,8 +7326,6 @@
       <w:r>
         <w:rPr>
           <w:rFonts w:ascii="Arial" w:hAnsi="Arial" w:cs="Arial"/>
-          <w:b/>
-          <w:color w:val="538135" w:themeColor="accent6" w:themeShade="BF"/>
           <w:sz w:val="24"/>
           <w:szCs w:val="24"/>
         </w:rPr>
@@ -7369,8 +7334,6 @@
       <w:r>
         <w:rPr>
           <w:rFonts w:ascii="Arial" w:hAnsi="Arial" w:cs="Arial"/>
-          <w:b/>
-          <w:color w:val="538135" w:themeColor="accent6" w:themeShade="BF"/>
           <w:sz w:val="24"/>
           <w:szCs w:val="24"/>
         </w:rPr>
@@ -7379,8 +7342,6 @@
       <w:r>
         <w:rPr>
           <w:rFonts w:ascii="Arial" w:hAnsi="Arial" w:cs="Arial"/>
-          <w:b/>
-          <w:color w:val="538135" w:themeColor="accent6" w:themeShade="BF"/>
           <w:sz w:val="24"/>
           <w:szCs w:val="24"/>
         </w:rPr>
@@ -7389,8 +7350,6 @@
       <w:r>
         <w:rPr>
           <w:rFonts w:ascii="Arial" w:hAnsi="Arial" w:cs="Arial"/>
-          <w:b/>
-          <w:color w:val="538135" w:themeColor="accent6" w:themeShade="BF"/>
           <w:sz w:val="24"/>
           <w:szCs w:val="24"/>
         </w:rPr>
@@ -8508,15 +8467,13 @@
         <w:jc w:val="both"/>
         <w:rPr>
           <w:rFonts w:ascii="Arial" w:hAnsi="Arial" w:cs="Arial"/>
-          <w:color w:val="538135" w:themeColor="accent6" w:themeShade="BF"/>
-          <w:sz w:val="24"/>
-          <w:szCs w:val="24"/>
-        </w:rPr>
-      </w:pPr>
-      <w:r>
-        <w:rPr>
-          <w:rFonts w:ascii="Arial" w:hAnsi="Arial" w:cs="Arial"/>
-          <w:color w:val="538135" w:themeColor="accent6" w:themeShade="BF"/>
+          <w:sz w:val="24"/>
+          <w:szCs w:val="24"/>
+        </w:rPr>
+      </w:pPr>
+      <w:r>
+        <w:rPr>
+          <w:rFonts w:ascii="Arial" w:hAnsi="Arial" w:cs="Arial"/>
           <w:sz w:val="24"/>
           <w:szCs w:val="24"/>
         </w:rPr>
@@ -8525,7 +8482,6 @@
       <w:r>
         <w:rPr>
           <w:rFonts w:ascii="Arial" w:hAnsi="Arial" w:cs="Arial"/>
-          <w:color w:val="538135" w:themeColor="accent6" w:themeShade="BF"/>
           <w:sz w:val="24"/>
           <w:szCs w:val="24"/>
         </w:rPr>
@@ -8534,7 +8490,6 @@
       <w:r>
         <w:rPr>
           <w:rFonts w:ascii="Arial" w:hAnsi="Arial" w:cs="Arial"/>
-          <w:color w:val="538135" w:themeColor="accent6" w:themeShade="BF"/>
           <w:sz w:val="24"/>
           <w:szCs w:val="24"/>
         </w:rPr>
@@ -8543,7 +8498,6 @@
       <w:r>
         <w:rPr>
           <w:rFonts w:ascii="Arial" w:hAnsi="Arial" w:cs="Arial"/>
-          <w:color w:val="538135" w:themeColor="accent6" w:themeShade="BF"/>
           <w:sz w:val="24"/>
           <w:szCs w:val="24"/>
         </w:rPr>
@@ -8552,7 +8506,6 @@
       <w:r>
         <w:rPr>
           <w:rFonts w:ascii="Arial" w:hAnsi="Arial" w:cs="Arial"/>
-          <w:color w:val="538135" w:themeColor="accent6" w:themeShade="BF"/>
           <w:sz w:val="24"/>
           <w:szCs w:val="24"/>
         </w:rPr>
@@ -8561,7 +8514,6 @@
       <w:r>
         <w:rPr>
           <w:rFonts w:ascii="Arial" w:hAnsi="Arial" w:cs="Arial"/>
-          <w:color w:val="538135" w:themeColor="accent6" w:themeShade="BF"/>
           <w:sz w:val="24"/>
           <w:szCs w:val="24"/>
         </w:rPr>
@@ -8570,7 +8522,6 @@
       <w:r>
         <w:rPr>
           <w:rFonts w:ascii="Arial" w:hAnsi="Arial" w:cs="Arial"/>
-          <w:color w:val="538135" w:themeColor="accent6" w:themeShade="BF"/>
           <w:sz w:val="24"/>
           <w:szCs w:val="24"/>
         </w:rPr>
@@ -8579,7 +8530,6 @@
       <w:r>
         <w:rPr>
           <w:rFonts w:ascii="Arial" w:hAnsi="Arial" w:cs="Arial"/>
-          <w:color w:val="538135" w:themeColor="accent6" w:themeShade="BF"/>
           <w:sz w:val="24"/>
           <w:szCs w:val="24"/>
         </w:rPr>
@@ -8588,7 +8538,6 @@
       <w:r>
         <w:rPr>
           <w:rFonts w:ascii="Arial" w:hAnsi="Arial" w:cs="Arial"/>
-          <w:color w:val="538135" w:themeColor="accent6" w:themeShade="BF"/>
           <w:sz w:val="24"/>
           <w:szCs w:val="24"/>
         </w:rPr>
@@ -8597,7 +8546,6 @@
       <w:r>
         <w:rPr>
           <w:rFonts w:ascii="Arial" w:hAnsi="Arial" w:cs="Arial"/>
-          <w:color w:val="538135" w:themeColor="accent6" w:themeShade="BF"/>
           <w:sz w:val="24"/>
           <w:szCs w:val="24"/>
         </w:rPr>
@@ -8606,7 +8554,6 @@
       <w:r>
         <w:rPr>
           <w:rFonts w:ascii="Arial" w:hAnsi="Arial" w:cs="Arial"/>
-          <w:color w:val="538135" w:themeColor="accent6" w:themeShade="BF"/>
           <w:sz w:val="24"/>
           <w:szCs w:val="24"/>
         </w:rPr>
@@ -8615,7 +8562,6 @@
       <w:r>
         <w:rPr>
           <w:rFonts w:ascii="Arial" w:hAnsi="Arial" w:cs="Arial"/>
-          <w:color w:val="538135" w:themeColor="accent6" w:themeShade="BF"/>
           <w:sz w:val="24"/>
           <w:szCs w:val="24"/>
         </w:rPr>
@@ -8625,7 +8571,6 @@
       <w:r>
         <w:rPr>
           <w:rFonts w:ascii="Arial" w:hAnsi="Arial" w:cs="Arial"/>
-          <w:color w:val="538135" w:themeColor="accent6" w:themeShade="BF"/>
           <w:sz w:val="24"/>
           <w:szCs w:val="24"/>
         </w:rPr>
@@ -8634,7 +8579,6 @@
       <w:r>
         <w:rPr>
           <w:rFonts w:ascii="Arial" w:hAnsi="Arial" w:cs="Arial"/>
-          <w:color w:val="538135" w:themeColor="accent6" w:themeShade="BF"/>
           <w:sz w:val="24"/>
           <w:szCs w:val="24"/>
         </w:rPr>
@@ -8644,7 +8588,6 @@
       <w:r>
         <w:rPr>
           <w:rFonts w:ascii="Arial" w:hAnsi="Arial" w:cs="Arial"/>
-          <w:color w:val="538135" w:themeColor="accent6" w:themeShade="BF"/>
           <w:sz w:val="24"/>
           <w:szCs w:val="24"/>
         </w:rPr>
@@ -8653,7 +8596,6 @@
       <w:r>
         <w:rPr>
           <w:rFonts w:ascii="Arial" w:hAnsi="Arial" w:cs="Arial"/>
-          <w:color w:val="538135" w:themeColor="accent6" w:themeShade="BF"/>
           <w:sz w:val="24"/>
           <w:szCs w:val="24"/>
         </w:rPr>
@@ -8662,7 +8604,6 @@
       <w:r>
         <w:rPr>
           <w:rFonts w:ascii="Arial" w:hAnsi="Arial" w:cs="Arial"/>
-          <w:color w:val="538135" w:themeColor="accent6" w:themeShade="BF"/>
           <w:sz w:val="24"/>
           <w:szCs w:val="24"/>
         </w:rPr>
@@ -8671,7 +8612,6 @@
       <w:r>
         <w:rPr>
           <w:rFonts w:ascii="Arial" w:hAnsi="Arial" w:cs="Arial"/>
-          <w:color w:val="538135" w:themeColor="accent6" w:themeShade="BF"/>
           <w:sz w:val="24"/>
           <w:szCs w:val="24"/>
         </w:rPr>
@@ -8680,7 +8620,6 @@
       <w:r>
         <w:rPr>
           <w:rFonts w:ascii="Arial" w:hAnsi="Arial" w:cs="Arial"/>
-          <w:color w:val="538135" w:themeColor="accent6" w:themeShade="BF"/>
           <w:sz w:val="24"/>
           <w:szCs w:val="24"/>
         </w:rPr>
@@ -8689,7 +8628,6 @@
       <w:r>
         <w:rPr>
           <w:rFonts w:ascii="Arial" w:hAnsi="Arial" w:cs="Arial"/>
-          <w:color w:val="538135" w:themeColor="accent6" w:themeShade="BF"/>
           <w:sz w:val="24"/>
           <w:szCs w:val="24"/>
         </w:rPr>
@@ -8698,7 +8636,6 @@
       <w:r>
         <w:rPr>
           <w:rFonts w:ascii="Arial" w:hAnsi="Arial" w:cs="Arial"/>
-          <w:color w:val="538135" w:themeColor="accent6" w:themeShade="BF"/>
           <w:sz w:val="24"/>
           <w:szCs w:val="24"/>
         </w:rPr>
@@ -8707,7 +8644,6 @@
       <w:r>
         <w:rPr>
           <w:rFonts w:ascii="Arial" w:hAnsi="Arial" w:cs="Arial"/>
-          <w:color w:val="538135" w:themeColor="accent6" w:themeShade="BF"/>
           <w:sz w:val="24"/>
           <w:szCs w:val="24"/>
         </w:rPr>
@@ -8716,61 +8652,14 @@
       <w:r>
         <w:rPr>
           <w:rFonts w:ascii="Arial" w:hAnsi="Arial" w:cs="Arial"/>
-          <w:color w:val="538135" w:themeColor="accent6" w:themeShade="BF"/>
-          <w:sz w:val="24"/>
-          <w:szCs w:val="24"/>
-        </w:rPr>
-        <w:t>, r</w:t>
-      </w:r>
-      <w:r>
-        <w:rPr>
-          <w:rFonts w:ascii="Arial" w:hAnsi="Arial" w:cs="Arial"/>
-          <w:color w:val="538135" w:themeColor="accent6" w:themeShade="BF"/>
-          <w:sz w:val="24"/>
-          <w:szCs w:val="24"/>
-        </w:rPr>
-        <w:t xml:space="preserve">ecomendamos que </w:t>
-      </w:r>
-      <w:r>
-        <w:rPr>
-          <w:rFonts w:ascii="Arial" w:hAnsi="Arial" w:cs="Arial"/>
-          <w:color w:val="538135" w:themeColor="accent6" w:themeShade="BF"/>
-          <w:sz w:val="24"/>
-          <w:szCs w:val="24"/>
-        </w:rPr>
-        <w:t>a configuração seja de</w:t>
-      </w:r>
-      <w:r>
-        <w:rPr>
-          <w:rFonts w:ascii="Arial" w:hAnsi="Arial" w:cs="Arial"/>
-          <w:color w:val="538135" w:themeColor="accent6" w:themeShade="BF"/>
-          <w:sz w:val="24"/>
-          <w:szCs w:val="24"/>
-        </w:rPr>
-        <w:t xml:space="preserve"> pelo menos 8 GB de RAM e um processador i3 ou superior</w:t>
-      </w:r>
-      <w:r>
-        <w:rPr>
-          <w:rFonts w:ascii="Arial" w:hAnsi="Arial" w:cs="Arial"/>
-          <w:color w:val="538135" w:themeColor="accent6" w:themeShade="BF"/>
-          <w:sz w:val="24"/>
-          <w:szCs w:val="24"/>
-        </w:rPr>
-        <w:t xml:space="preserve"> para uma utilização em conjunto com outros softwares instalados na máquina</w:t>
-      </w:r>
-      <w:r>
-        <w:rPr>
-          <w:rFonts w:ascii="Arial" w:hAnsi="Arial" w:cs="Arial"/>
-          <w:color w:val="538135" w:themeColor="accent6" w:themeShade="BF"/>
-          <w:sz w:val="24"/>
-          <w:szCs w:val="24"/>
-        </w:rPr>
-        <w:t>.</w:t>
-      </w:r>
-      <w:r>
-        <w:rPr>
-          <w:rFonts w:ascii="Arial" w:hAnsi="Arial" w:cs="Arial"/>
-          <w:color w:val="538135" w:themeColor="accent6" w:themeShade="BF"/>
+          <w:sz w:val="24"/>
+          <w:szCs w:val="24"/>
+        </w:rPr>
+        <w:t>, recomendamos que a configuração seja de pelo menos 8 GB de RAM e um processador i3 ou superior para uma utilização em conjunto com outros softwares instalados na máquina.</w:t>
+      </w:r>
+      <w:r>
+        <w:rPr>
+          <w:rFonts w:ascii="Arial" w:hAnsi="Arial" w:cs="Arial"/>
           <w:sz w:val="24"/>
           <w:szCs w:val="24"/>
         </w:rPr>
@@ -8779,7 +8668,6 @@
       <w:r>
         <w:rPr>
           <w:rFonts w:ascii="Arial" w:hAnsi="Arial" w:cs="Arial"/>
-          <w:color w:val="538135" w:themeColor="accent6" w:themeShade="BF"/>
           <w:sz w:val="24"/>
           <w:szCs w:val="24"/>
         </w:rPr>
@@ -8788,7 +8676,6 @@
       <w:r>
         <w:rPr>
           <w:rFonts w:ascii="Arial" w:hAnsi="Arial" w:cs="Arial"/>
-          <w:color w:val="538135" w:themeColor="accent6" w:themeShade="BF"/>
           <w:sz w:val="24"/>
           <w:szCs w:val="24"/>
         </w:rPr>
@@ -8797,7 +8684,6 @@
       <w:r>
         <w:rPr>
           <w:rFonts w:ascii="Arial" w:hAnsi="Arial" w:cs="Arial"/>
-          <w:color w:val="538135" w:themeColor="accent6" w:themeShade="BF"/>
           <w:sz w:val="24"/>
           <w:szCs w:val="24"/>
         </w:rPr>
@@ -8806,7 +8692,6 @@
       <w:r>
         <w:rPr>
           <w:rFonts w:ascii="Arial" w:hAnsi="Arial" w:cs="Arial"/>
-          <w:color w:val="538135" w:themeColor="accent6" w:themeShade="BF"/>
           <w:sz w:val="24"/>
           <w:szCs w:val="24"/>
         </w:rPr>
@@ -8815,7 +8700,6 @@
       <w:r>
         <w:rPr>
           <w:rFonts w:ascii="Arial" w:hAnsi="Arial" w:cs="Arial"/>
-          <w:color w:val="538135" w:themeColor="accent6" w:themeShade="BF"/>
           <w:sz w:val="24"/>
           <w:szCs w:val="24"/>
         </w:rPr>
@@ -8824,7 +8708,6 @@
       <w:r>
         <w:rPr>
           <w:rFonts w:ascii="Arial" w:hAnsi="Arial" w:cs="Arial"/>
-          <w:color w:val="538135" w:themeColor="accent6" w:themeShade="BF"/>
           <w:sz w:val="24"/>
           <w:szCs w:val="24"/>
         </w:rPr>
@@ -8833,7 +8716,6 @@
       <w:r>
         <w:rPr>
           <w:rFonts w:ascii="Arial" w:hAnsi="Arial" w:cs="Arial"/>
-          <w:color w:val="538135" w:themeColor="accent6" w:themeShade="BF"/>
           <w:sz w:val="24"/>
           <w:szCs w:val="24"/>
         </w:rPr>
@@ -8842,7 +8724,6 @@
       <w:r>
         <w:rPr>
           <w:rFonts w:ascii="Arial" w:hAnsi="Arial" w:cs="Arial"/>
-          <w:color w:val="538135" w:themeColor="accent6" w:themeShade="BF"/>
           <w:sz w:val="24"/>
           <w:szCs w:val="24"/>
         </w:rPr>
@@ -8851,7 +8732,6 @@
       <w:r>
         <w:rPr>
           <w:rFonts w:ascii="Arial" w:hAnsi="Arial" w:cs="Arial"/>
-          <w:color w:val="538135" w:themeColor="accent6" w:themeShade="BF"/>
           <w:sz w:val="24"/>
           <w:szCs w:val="24"/>
         </w:rPr>
@@ -8860,7 +8740,6 @@
       <w:r>
         <w:rPr>
           <w:rFonts w:ascii="Arial" w:hAnsi="Arial" w:cs="Arial"/>
-          <w:color w:val="538135" w:themeColor="accent6" w:themeShade="BF"/>
           <w:sz w:val="24"/>
           <w:szCs w:val="24"/>
         </w:rPr>
@@ -8869,7 +8748,6 @@
       <w:r>
         <w:rPr>
           <w:rFonts w:ascii="Arial" w:hAnsi="Arial" w:cs="Arial"/>
-          <w:color w:val="538135" w:themeColor="accent6" w:themeShade="BF"/>
           <w:sz w:val="24"/>
           <w:szCs w:val="24"/>
         </w:rPr>
@@ -8878,7 +8756,6 @@
       <w:r>
         <w:rPr>
           <w:rFonts w:ascii="Arial" w:hAnsi="Arial" w:cs="Arial"/>
-          <w:color w:val="538135" w:themeColor="accent6" w:themeShade="BF"/>
           <w:sz w:val="24"/>
           <w:szCs w:val="24"/>
         </w:rPr>
@@ -8887,7 +8764,6 @@
       <w:r>
         <w:rPr>
           <w:rFonts w:ascii="Arial" w:hAnsi="Arial" w:cs="Arial"/>
-          <w:color w:val="538135" w:themeColor="accent6" w:themeShade="BF"/>
           <w:sz w:val="24"/>
           <w:szCs w:val="24"/>
         </w:rPr>
@@ -8896,7 +8772,6 @@
       <w:r>
         <w:rPr>
           <w:rFonts w:ascii="Arial" w:hAnsi="Arial" w:cs="Arial"/>
-          <w:color w:val="538135" w:themeColor="accent6" w:themeShade="BF"/>
           <w:sz w:val="24"/>
           <w:szCs w:val="24"/>
         </w:rPr>
@@ -8905,7 +8780,6 @@
       <w:r>
         <w:rPr>
           <w:rFonts w:ascii="Arial" w:hAnsi="Arial" w:cs="Arial"/>
-          <w:color w:val="538135" w:themeColor="accent6" w:themeShade="BF"/>
           <w:sz w:val="24"/>
           <w:szCs w:val="24"/>
         </w:rPr>
@@ -8914,7 +8788,6 @@
       <w:r>
         <w:rPr>
           <w:rFonts w:ascii="Arial" w:hAnsi="Arial" w:cs="Arial"/>
-          <w:color w:val="538135" w:themeColor="accent6" w:themeShade="BF"/>
           <w:sz w:val="24"/>
           <w:szCs w:val="24"/>
         </w:rPr>
@@ -8923,7 +8796,6 @@
       <w:r>
         <w:rPr>
           <w:rFonts w:ascii="Arial" w:hAnsi="Arial" w:cs="Arial"/>
-          <w:color w:val="538135" w:themeColor="accent6" w:themeShade="BF"/>
           <w:sz w:val="24"/>
           <w:szCs w:val="24"/>
         </w:rPr>
@@ -8932,7 +8804,6 @@
       <w:r>
         <w:rPr>
           <w:rFonts w:ascii="Arial" w:hAnsi="Arial" w:cs="Arial"/>
-          <w:color w:val="538135" w:themeColor="accent6" w:themeShade="BF"/>
           <w:sz w:val="24"/>
           <w:szCs w:val="24"/>
         </w:rPr>
@@ -8941,7 +8812,6 @@
       <w:r>
         <w:rPr>
           <w:rFonts w:ascii="Arial" w:hAnsi="Arial" w:cs="Arial"/>
-          <w:color w:val="538135" w:themeColor="accent6" w:themeShade="BF"/>
           <w:sz w:val="24"/>
           <w:szCs w:val="24"/>
         </w:rPr>
@@ -8950,7 +8820,6 @@
       <w:r>
         <w:rPr>
           <w:rFonts w:ascii="Arial" w:hAnsi="Arial" w:cs="Arial"/>
-          <w:color w:val="538135" w:themeColor="accent6" w:themeShade="BF"/>
           <w:sz w:val="24"/>
           <w:szCs w:val="24"/>
         </w:rPr>
@@ -8960,7 +8829,6 @@
         <w:rPr>
           <w:rFonts w:ascii="Arial" w:hAnsi="Arial" w:cs="Arial"/>
           <w:i/>
-          <w:color w:val="538135" w:themeColor="accent6" w:themeShade="BF"/>
           <w:sz w:val="24"/>
           <w:szCs w:val="24"/>
         </w:rPr>
@@ -8969,7 +8837,6 @@
       <w:r>
         <w:rPr>
           <w:rFonts w:ascii="Arial" w:hAnsi="Arial" w:cs="Arial"/>
-          <w:color w:val="538135" w:themeColor="accent6" w:themeShade="BF"/>
           <w:sz w:val="24"/>
           <w:szCs w:val="24"/>
         </w:rPr>
@@ -8978,7 +8845,6 @@
       <w:r>
         <w:rPr>
           <w:rFonts w:ascii="Arial" w:hAnsi="Arial" w:cs="Arial"/>
-          <w:color w:val="538135" w:themeColor="accent6" w:themeShade="BF"/>
           <w:sz w:val="24"/>
           <w:szCs w:val="24"/>
         </w:rPr>
@@ -8987,7 +8853,6 @@
       <w:r>
         <w:rPr>
           <w:rFonts w:ascii="Arial" w:hAnsi="Arial" w:cs="Arial"/>
-          <w:color w:val="538135" w:themeColor="accent6" w:themeShade="BF"/>
           <w:sz w:val="24"/>
           <w:szCs w:val="24"/>
         </w:rPr>
@@ -8996,7 +8861,6 @@
       <w:r>
         <w:rPr>
           <w:rFonts w:ascii="Arial" w:hAnsi="Arial" w:cs="Arial"/>
-          <w:color w:val="538135" w:themeColor="accent6" w:themeShade="BF"/>
           <w:sz w:val="24"/>
           <w:szCs w:val="24"/>
         </w:rPr>
@@ -9005,7 +8869,6 @@
       <w:r>
         <w:rPr>
           <w:rFonts w:ascii="Arial" w:hAnsi="Arial" w:cs="Arial"/>
-          <w:color w:val="538135" w:themeColor="accent6" w:themeShade="BF"/>
           <w:sz w:val="24"/>
           <w:szCs w:val="24"/>
         </w:rPr>
@@ -9014,7 +8877,6 @@
       <w:r>
         <w:rPr>
           <w:rFonts w:ascii="Arial" w:hAnsi="Arial" w:cs="Arial"/>
-          <w:color w:val="538135" w:themeColor="accent6" w:themeShade="BF"/>
           <w:sz w:val="24"/>
           <w:szCs w:val="24"/>
         </w:rPr>
@@ -9023,7 +8885,6 @@
       <w:r>
         <w:rPr>
           <w:rFonts w:ascii="Arial" w:hAnsi="Arial" w:cs="Arial"/>
-          <w:color w:val="538135" w:themeColor="accent6" w:themeShade="BF"/>
           <w:sz w:val="24"/>
           <w:szCs w:val="24"/>
         </w:rPr>
@@ -9033,7 +8894,6 @@
       <w:r>
         <w:rPr>
           <w:rFonts w:ascii="Arial" w:hAnsi="Arial" w:cs="Arial"/>
-          <w:color w:val="538135" w:themeColor="accent6" w:themeShade="BF"/>
           <w:sz w:val="24"/>
           <w:szCs w:val="24"/>
         </w:rPr>
@@ -9042,7 +8902,6 @@
       <w:r>
         <w:rPr>
           <w:rFonts w:ascii="Arial" w:hAnsi="Arial" w:cs="Arial"/>
-          <w:color w:val="538135" w:themeColor="accent6" w:themeShade="BF"/>
           <w:sz w:val="24"/>
           <w:szCs w:val="24"/>
         </w:rPr>
@@ -9051,7 +8910,6 @@
       <w:r>
         <w:rPr>
           <w:rFonts w:ascii="Arial" w:hAnsi="Arial" w:cs="Arial"/>
-          <w:color w:val="538135" w:themeColor="accent6" w:themeShade="BF"/>
           <w:sz w:val="24"/>
           <w:szCs w:val="24"/>
         </w:rPr>
@@ -9061,7 +8919,6 @@
       <w:r>
         <w:rPr>
           <w:rFonts w:ascii="Arial" w:hAnsi="Arial" w:cs="Arial"/>
-          <w:color w:val="538135" w:themeColor="accent6" w:themeShade="BF"/>
           <w:sz w:val="24"/>
           <w:szCs w:val="24"/>
         </w:rPr>
@@ -9070,7 +8927,6 @@
       <w:r>
         <w:rPr>
           <w:rFonts w:ascii="Arial" w:hAnsi="Arial" w:cs="Arial"/>
-          <w:color w:val="538135" w:themeColor="accent6" w:themeShade="BF"/>
           <w:sz w:val="24"/>
           <w:szCs w:val="24"/>
         </w:rPr>
@@ -9113,15 +8969,13 @@
         <w:jc w:val="both"/>
         <w:rPr>
           <w:rFonts w:ascii="Arial" w:hAnsi="Arial" w:cs="Arial"/>
-          <w:color w:val="538135" w:themeColor="accent6" w:themeShade="BF"/>
-          <w:sz w:val="24"/>
-          <w:szCs w:val="24"/>
-        </w:rPr>
-      </w:pPr>
-      <w:r>
-        <w:rPr>
-          <w:rFonts w:ascii="Arial" w:hAnsi="Arial" w:cs="Arial"/>
-          <w:color w:val="538135" w:themeColor="accent6" w:themeShade="BF"/>
+          <w:sz w:val="24"/>
+          <w:szCs w:val="24"/>
+        </w:rPr>
+      </w:pPr>
+      <w:r>
+        <w:rPr>
+          <w:rFonts w:ascii="Arial" w:hAnsi="Arial" w:cs="Arial"/>
           <w:sz w:val="24"/>
           <w:szCs w:val="24"/>
         </w:rPr>
@@ -9130,7 +8984,6 @@
       <w:r>
         <w:rPr>
           <w:rFonts w:ascii="Arial" w:hAnsi="Arial" w:cs="Arial"/>
-          <w:color w:val="538135" w:themeColor="accent6" w:themeShade="BF"/>
           <w:sz w:val="24"/>
           <w:szCs w:val="24"/>
         </w:rPr>
@@ -9139,7 +8992,6 @@
       <w:r>
         <w:rPr>
           <w:rFonts w:ascii="Arial" w:hAnsi="Arial" w:cs="Arial"/>
-          <w:color w:val="538135" w:themeColor="accent6" w:themeShade="BF"/>
           <w:sz w:val="24"/>
           <w:szCs w:val="24"/>
         </w:rPr>
@@ -9148,7 +9000,6 @@
       <w:r>
         <w:rPr>
           <w:rFonts w:ascii="Arial" w:hAnsi="Arial" w:cs="Arial"/>
-          <w:color w:val="538135" w:themeColor="accent6" w:themeShade="BF"/>
           <w:sz w:val="24"/>
           <w:szCs w:val="24"/>
         </w:rPr>
@@ -9157,7 +9008,6 @@
       <w:r>
         <w:rPr>
           <w:rFonts w:ascii="Arial" w:hAnsi="Arial" w:cs="Arial"/>
-          <w:color w:val="538135" w:themeColor="accent6" w:themeShade="BF"/>
           <w:sz w:val="24"/>
           <w:szCs w:val="24"/>
         </w:rPr>
@@ -9166,7 +9016,6 @@
       <w:r>
         <w:rPr>
           <w:rFonts w:ascii="Arial" w:hAnsi="Arial" w:cs="Arial"/>
-          <w:color w:val="538135" w:themeColor="accent6" w:themeShade="BF"/>
           <w:sz w:val="24"/>
           <w:szCs w:val="24"/>
         </w:rPr>
@@ -9175,7 +9024,6 @@
       <w:r>
         <w:rPr>
           <w:rFonts w:ascii="Arial" w:hAnsi="Arial" w:cs="Arial"/>
-          <w:color w:val="538135" w:themeColor="accent6" w:themeShade="BF"/>
           <w:sz w:val="24"/>
           <w:szCs w:val="24"/>
         </w:rPr>
@@ -9184,7 +9032,6 @@
       <w:r>
         <w:rPr>
           <w:rFonts w:ascii="Arial" w:hAnsi="Arial" w:cs="Arial"/>
-          <w:color w:val="538135" w:themeColor="accent6" w:themeShade="BF"/>
           <w:sz w:val="24"/>
           <w:szCs w:val="24"/>
         </w:rPr>
@@ -9193,7 +9040,6 @@
       <w:r>
         <w:rPr>
           <w:rFonts w:ascii="Arial" w:hAnsi="Arial" w:cs="Arial"/>
-          <w:color w:val="538135" w:themeColor="accent6" w:themeShade="BF"/>
           <w:sz w:val="24"/>
           <w:szCs w:val="24"/>
         </w:rPr>
@@ -9202,7 +9048,6 @@
       <w:r>
         <w:rPr>
           <w:rFonts w:ascii="Arial" w:hAnsi="Arial" w:cs="Arial"/>
-          <w:color w:val="538135" w:themeColor="accent6" w:themeShade="BF"/>
           <w:sz w:val="24"/>
           <w:szCs w:val="24"/>
         </w:rPr>
@@ -9211,7 +9056,6 @@
       <w:r>
         <w:rPr>
           <w:rFonts w:ascii="Arial" w:hAnsi="Arial" w:cs="Arial"/>
-          <w:color w:val="538135" w:themeColor="accent6" w:themeShade="BF"/>
           <w:sz w:val="24"/>
           <w:szCs w:val="24"/>
         </w:rPr>
@@ -9220,7 +9064,6 @@
       <w:r>
         <w:rPr>
           <w:rFonts w:ascii="Arial" w:hAnsi="Arial" w:cs="Arial"/>
-          <w:color w:val="538135" w:themeColor="accent6" w:themeShade="BF"/>
           <w:sz w:val="24"/>
           <w:szCs w:val="24"/>
         </w:rPr>
@@ -9229,7 +9072,6 @@
       <w:r>
         <w:rPr>
           <w:rFonts w:ascii="Arial" w:hAnsi="Arial" w:cs="Arial"/>
-          <w:color w:val="538135" w:themeColor="accent6" w:themeShade="BF"/>
           <w:sz w:val="24"/>
           <w:szCs w:val="24"/>
         </w:rPr>
@@ -9238,7 +9080,6 @@
       <w:r>
         <w:rPr>
           <w:rFonts w:ascii="Arial" w:hAnsi="Arial" w:cs="Arial"/>
-          <w:color w:val="538135" w:themeColor="accent6" w:themeShade="BF"/>
           <w:sz w:val="24"/>
           <w:szCs w:val="24"/>
         </w:rPr>
@@ -9247,7 +9088,6 @@
       <w:r>
         <w:rPr>
           <w:rFonts w:ascii="Arial" w:hAnsi="Arial" w:cs="Arial"/>
-          <w:color w:val="538135" w:themeColor="accent6" w:themeShade="BF"/>
           <w:sz w:val="24"/>
           <w:szCs w:val="24"/>
         </w:rPr>
@@ -9256,7 +9096,6 @@
       <w:r>
         <w:rPr>
           <w:rFonts w:ascii="Arial" w:hAnsi="Arial" w:cs="Arial"/>
-          <w:color w:val="538135" w:themeColor="accent6" w:themeShade="BF"/>
           <w:sz w:val="24"/>
           <w:szCs w:val="24"/>
         </w:rPr>
@@ -9265,7 +9104,6 @@
       <w:r>
         <w:rPr>
           <w:rFonts w:ascii="Arial" w:hAnsi="Arial" w:cs="Arial"/>
-          <w:color w:val="538135" w:themeColor="accent6" w:themeShade="BF"/>
           <w:sz w:val="24"/>
           <w:szCs w:val="24"/>
         </w:rPr>
@@ -9274,7 +9112,6 @@
       <w:r>
         <w:rPr>
           <w:rFonts w:ascii="Arial" w:hAnsi="Arial" w:cs="Arial"/>
-          <w:color w:val="538135" w:themeColor="accent6" w:themeShade="BF"/>
           <w:sz w:val="24"/>
           <w:szCs w:val="24"/>
         </w:rPr>
@@ -9283,7 +9120,6 @@
       <w:r>
         <w:rPr>
           <w:rFonts w:ascii="Arial" w:hAnsi="Arial" w:cs="Arial"/>
-          <w:color w:val="538135" w:themeColor="accent6" w:themeShade="BF"/>
           <w:sz w:val="24"/>
           <w:szCs w:val="24"/>
         </w:rPr>
@@ -9292,7 +9128,6 @@
       <w:r>
         <w:rPr>
           <w:rFonts w:ascii="Arial" w:hAnsi="Arial" w:cs="Arial"/>
-          <w:color w:val="538135" w:themeColor="accent6" w:themeShade="BF"/>
           <w:sz w:val="24"/>
           <w:szCs w:val="24"/>
         </w:rPr>
@@ -9301,7 +9136,6 @@
       <w:r>
         <w:rPr>
           <w:rFonts w:ascii="Arial" w:hAnsi="Arial" w:cs="Arial"/>
-          <w:color w:val="538135" w:themeColor="accent6" w:themeShade="BF"/>
           <w:sz w:val="24"/>
           <w:szCs w:val="24"/>
         </w:rPr>
@@ -9310,7 +9144,6 @@
       <w:r>
         <w:rPr>
           <w:rFonts w:ascii="Arial" w:hAnsi="Arial" w:cs="Arial"/>
-          <w:color w:val="538135" w:themeColor="accent6" w:themeShade="BF"/>
           <w:sz w:val="24"/>
           <w:szCs w:val="24"/>
         </w:rPr>
@@ -9319,7 +9152,6 @@
       <w:r>
         <w:rPr>
           <w:rFonts w:ascii="Arial" w:hAnsi="Arial" w:cs="Arial"/>
-          <w:color w:val="538135" w:themeColor="accent6" w:themeShade="BF"/>
           <w:sz w:val="24"/>
           <w:szCs w:val="24"/>
         </w:rPr>
@@ -9328,7 +9160,6 @@
       <w:r>
         <w:rPr>
           <w:rFonts w:ascii="Arial" w:hAnsi="Arial" w:cs="Arial"/>
-          <w:color w:val="538135" w:themeColor="accent6" w:themeShade="BF"/>
           <w:sz w:val="24"/>
           <w:szCs w:val="24"/>
         </w:rPr>
@@ -9337,7 +9168,6 @@
       <w:r>
         <w:rPr>
           <w:rFonts w:ascii="Arial" w:hAnsi="Arial" w:cs="Arial"/>
-          <w:color w:val="538135" w:themeColor="accent6" w:themeShade="BF"/>
           <w:sz w:val="24"/>
           <w:szCs w:val="24"/>
         </w:rPr>
@@ -9346,7 +9176,6 @@
       <w:r>
         <w:rPr>
           <w:rFonts w:ascii="Arial" w:hAnsi="Arial" w:cs="Arial"/>
-          <w:color w:val="538135" w:themeColor="accent6" w:themeShade="BF"/>
           <w:sz w:val="24"/>
           <w:szCs w:val="24"/>
         </w:rPr>
@@ -9415,15 +9244,13 @@
         <w:jc w:val="both"/>
         <w:rPr>
           <w:rFonts w:ascii="Arial" w:hAnsi="Arial" w:cs="Arial"/>
-          <w:color w:val="538135" w:themeColor="accent6" w:themeShade="BF"/>
-          <w:sz w:val="24"/>
-          <w:szCs w:val="24"/>
-        </w:rPr>
-      </w:pPr>
-      <w:r>
-        <w:rPr>
-          <w:rFonts w:ascii="Arial" w:hAnsi="Arial" w:cs="Arial"/>
-          <w:color w:val="538135" w:themeColor="accent6" w:themeShade="BF"/>
+          <w:sz w:val="24"/>
+          <w:szCs w:val="24"/>
+        </w:rPr>
+      </w:pPr>
+      <w:r>
+        <w:rPr>
+          <w:rFonts w:ascii="Arial" w:hAnsi="Arial" w:cs="Arial"/>
           <w:sz w:val="24"/>
           <w:szCs w:val="24"/>
         </w:rPr>
@@ -9432,7 +9259,6 @@
       <w:r>
         <w:rPr>
           <w:rFonts w:ascii="Arial" w:hAnsi="Arial" w:cs="Arial"/>
-          <w:color w:val="538135" w:themeColor="accent6" w:themeShade="BF"/>
           <w:sz w:val="24"/>
           <w:szCs w:val="24"/>
         </w:rPr>
@@ -9441,7 +9267,6 @@
       <w:r>
         <w:rPr>
           <w:rFonts w:ascii="Arial" w:hAnsi="Arial" w:cs="Arial"/>
-          <w:color w:val="538135" w:themeColor="accent6" w:themeShade="BF"/>
           <w:sz w:val="24"/>
           <w:szCs w:val="24"/>
         </w:rPr>
@@ -9451,7 +9276,6 @@
       <w:r>
         <w:rPr>
           <w:rFonts w:ascii="Arial" w:hAnsi="Arial" w:cs="Arial"/>
-          <w:color w:val="538135" w:themeColor="accent6" w:themeShade="BF"/>
           <w:sz w:val="24"/>
           <w:szCs w:val="24"/>
         </w:rPr>
@@ -9461,7 +9285,6 @@
       <w:r>
         <w:rPr>
           <w:rFonts w:ascii="Arial" w:hAnsi="Arial" w:cs="Arial"/>
-          <w:color w:val="538135" w:themeColor="accent6" w:themeShade="BF"/>
           <w:sz w:val="24"/>
           <w:szCs w:val="24"/>
         </w:rPr>
@@ -9470,7 +9293,6 @@
       <w:r>
         <w:rPr>
           <w:rFonts w:ascii="Arial" w:hAnsi="Arial" w:cs="Arial"/>
-          <w:color w:val="538135" w:themeColor="accent6" w:themeShade="BF"/>
           <w:sz w:val="24"/>
           <w:szCs w:val="24"/>
         </w:rPr>
@@ -9479,7 +9301,6 @@
       <w:r>
         <w:rPr>
           <w:rFonts w:ascii="Arial" w:hAnsi="Arial" w:cs="Arial"/>
-          <w:color w:val="538135" w:themeColor="accent6" w:themeShade="BF"/>
           <w:sz w:val="24"/>
           <w:szCs w:val="24"/>
         </w:rPr>
@@ -9488,7 +9309,6 @@
       <w:r>
         <w:rPr>
           <w:rFonts w:ascii="Arial" w:hAnsi="Arial" w:cs="Arial"/>
-          <w:color w:val="538135" w:themeColor="accent6" w:themeShade="BF"/>
           <w:sz w:val="24"/>
           <w:szCs w:val="24"/>
         </w:rPr>
@@ -9497,7 +9317,6 @@
       <w:r>
         <w:rPr>
           <w:rFonts w:ascii="Arial" w:hAnsi="Arial" w:cs="Arial"/>
-          <w:color w:val="538135" w:themeColor="accent6" w:themeShade="BF"/>
           <w:sz w:val="24"/>
           <w:szCs w:val="24"/>
         </w:rPr>
@@ -9506,7 +9325,6 @@
       <w:r>
         <w:rPr>
           <w:rFonts w:ascii="Arial" w:hAnsi="Arial" w:cs="Arial"/>
-          <w:color w:val="538135" w:themeColor="accent6" w:themeShade="BF"/>
           <w:sz w:val="24"/>
           <w:szCs w:val="24"/>
         </w:rPr>
@@ -9515,7 +9333,6 @@
       <w:r>
         <w:rPr>
           <w:rFonts w:ascii="Arial" w:hAnsi="Arial" w:cs="Arial"/>
-          <w:color w:val="538135" w:themeColor="accent6" w:themeShade="BF"/>
           <w:sz w:val="24"/>
           <w:szCs w:val="24"/>
         </w:rPr>
@@ -9524,7 +9341,6 @@
       <w:r>
         <w:rPr>
           <w:rFonts w:ascii="Arial" w:hAnsi="Arial" w:cs="Arial"/>
-          <w:color w:val="538135" w:themeColor="accent6" w:themeShade="BF"/>
           <w:sz w:val="24"/>
           <w:szCs w:val="24"/>
         </w:rPr>
@@ -9533,7 +9349,6 @@
       <w:r>
         <w:rPr>
           <w:rFonts w:ascii="Arial" w:hAnsi="Arial" w:cs="Arial"/>
-          <w:color w:val="538135" w:themeColor="accent6" w:themeShade="BF"/>
           <w:sz w:val="24"/>
           <w:szCs w:val="24"/>
         </w:rPr>
@@ -9542,7 +9357,6 @@
       <w:r>
         <w:rPr>
           <w:rFonts w:ascii="Arial" w:hAnsi="Arial" w:cs="Arial"/>
-          <w:color w:val="538135" w:themeColor="accent6" w:themeShade="BF"/>
           <w:sz w:val="24"/>
           <w:szCs w:val="24"/>
         </w:rPr>
@@ -9551,7 +9365,6 @@
       <w:r>
         <w:rPr>
           <w:rFonts w:ascii="Arial" w:hAnsi="Arial" w:cs="Arial"/>
-          <w:color w:val="538135" w:themeColor="accent6" w:themeShade="BF"/>
           <w:sz w:val="24"/>
           <w:szCs w:val="24"/>
         </w:rPr>
@@ -9560,7 +9373,6 @@
       <w:r>
         <w:rPr>
           <w:rFonts w:ascii="Arial" w:hAnsi="Arial" w:cs="Arial"/>
-          <w:color w:val="538135" w:themeColor="accent6" w:themeShade="BF"/>
           <w:sz w:val="24"/>
           <w:szCs w:val="24"/>
         </w:rPr>
@@ -9569,7 +9381,6 @@
       <w:r>
         <w:rPr>
           <w:rFonts w:ascii="Arial" w:hAnsi="Arial" w:cs="Arial"/>
-          <w:color w:val="538135" w:themeColor="accent6" w:themeShade="BF"/>
           <w:sz w:val="24"/>
           <w:szCs w:val="24"/>
         </w:rPr>
@@ -9578,7 +9389,6 @@
       <w:r>
         <w:rPr>
           <w:rFonts w:ascii="Arial" w:hAnsi="Arial" w:cs="Arial"/>
-          <w:color w:val="538135" w:themeColor="accent6" w:themeShade="BF"/>
           <w:sz w:val="24"/>
           <w:szCs w:val="24"/>
         </w:rPr>
@@ -9587,7 +9397,6 @@
       <w:r>
         <w:rPr>
           <w:rFonts w:ascii="Arial" w:hAnsi="Arial" w:cs="Arial"/>
-          <w:color w:val="538135" w:themeColor="accent6" w:themeShade="BF"/>
           <w:sz w:val="24"/>
           <w:szCs w:val="24"/>
         </w:rPr>
@@ -9597,7 +9406,6 @@
       <w:r>
         <w:rPr>
           <w:rFonts w:ascii="Arial" w:hAnsi="Arial" w:cs="Arial"/>
-          <w:color w:val="538135" w:themeColor="accent6" w:themeShade="BF"/>
           <w:sz w:val="24"/>
           <w:szCs w:val="24"/>
         </w:rPr>
@@ -9607,7 +9415,6 @@
       <w:r>
         <w:rPr>
           <w:rFonts w:ascii="Arial" w:hAnsi="Arial" w:cs="Arial"/>
-          <w:color w:val="538135" w:themeColor="accent6" w:themeShade="BF"/>
           <w:sz w:val="24"/>
           <w:szCs w:val="24"/>
         </w:rPr>
@@ -9616,7 +9423,6 @@
       <w:r>
         <w:rPr>
           <w:rFonts w:ascii="Arial" w:hAnsi="Arial" w:cs="Arial"/>
-          <w:color w:val="538135" w:themeColor="accent6" w:themeShade="BF"/>
           <w:sz w:val="24"/>
           <w:szCs w:val="24"/>
         </w:rPr>
@@ -9625,7 +9431,6 @@
       <w:r>
         <w:rPr>
           <w:rFonts w:ascii="Arial" w:hAnsi="Arial" w:cs="Arial"/>
-          <w:color w:val="538135" w:themeColor="accent6" w:themeShade="BF"/>
           <w:sz w:val="24"/>
           <w:szCs w:val="24"/>
         </w:rPr>
@@ -9634,7 +9439,6 @@
       <w:r>
         <w:rPr>
           <w:rFonts w:ascii="Arial" w:hAnsi="Arial" w:cs="Arial"/>
-          <w:color w:val="538135" w:themeColor="accent6" w:themeShade="BF"/>
           <w:sz w:val="24"/>
           <w:szCs w:val="24"/>
         </w:rPr>
@@ -9643,7 +9447,6 @@
       <w:r>
         <w:rPr>
           <w:rFonts w:ascii="Arial" w:hAnsi="Arial" w:cs="Arial"/>
-          <w:color w:val="538135" w:themeColor="accent6" w:themeShade="BF"/>
           <w:sz w:val="24"/>
           <w:szCs w:val="24"/>
         </w:rPr>
@@ -9652,7 +9455,6 @@
       <w:r>
         <w:rPr>
           <w:rFonts w:ascii="Arial" w:hAnsi="Arial" w:cs="Arial"/>
-          <w:color w:val="538135" w:themeColor="accent6" w:themeShade="BF"/>
           <w:sz w:val="24"/>
           <w:szCs w:val="24"/>
         </w:rPr>
@@ -9661,7 +9463,6 @@
       <w:r>
         <w:rPr>
           <w:rFonts w:ascii="Arial" w:hAnsi="Arial" w:cs="Arial"/>
-          <w:color w:val="538135" w:themeColor="accent6" w:themeShade="BF"/>
           <w:sz w:val="24"/>
           <w:szCs w:val="24"/>
         </w:rPr>
@@ -9670,7 +9471,6 @@
       <w:r>
         <w:rPr>
           <w:rFonts w:ascii="Arial" w:hAnsi="Arial" w:cs="Arial"/>
-          <w:color w:val="538135" w:themeColor="accent6" w:themeShade="BF"/>
           <w:sz w:val="24"/>
           <w:szCs w:val="24"/>
         </w:rPr>
@@ -9679,7 +9479,7 @@
       <w:r>
         <w:rPr>
           <w:rFonts w:ascii="Arial" w:hAnsi="Arial" w:cs="Arial"/>
-          <w:color w:val="538135" w:themeColor="accent6" w:themeShade="BF"/>
+          <w:i/>
           <w:sz w:val="24"/>
           <w:szCs w:val="24"/>
         </w:rPr>
@@ -9688,16 +9488,24 @@
       <w:r>
         <w:rPr>
           <w:rFonts w:ascii="Arial" w:hAnsi="Arial" w:cs="Arial"/>
-          <w:color w:val="538135" w:themeColor="accent6" w:themeShade="BF"/>
-          <w:sz w:val="24"/>
-          <w:szCs w:val="24"/>
-        </w:rPr>
-        <w:t xml:space="preserve">otebooks, </w:t>
-      </w:r>
-      <w:r>
-        <w:rPr>
-          <w:rFonts w:ascii="Arial" w:hAnsi="Arial" w:cs="Arial"/>
-          <w:color w:val="538135" w:themeColor="accent6" w:themeShade="BF"/>
+          <w:i/>
+          <w:sz w:val="24"/>
+          <w:szCs w:val="24"/>
+        </w:rPr>
+        <w:t>otebooks</w:t>
+      </w:r>
+      <w:r>
+        <w:rPr>
+          <w:rFonts w:ascii="Arial" w:hAnsi="Arial" w:cs="Arial"/>
+          <w:sz w:val="24"/>
+          <w:szCs w:val="24"/>
+        </w:rPr>
+        <w:t xml:space="preserve">, </w:t>
+      </w:r>
+      <w:r>
+        <w:rPr>
+          <w:rFonts w:ascii="Arial" w:hAnsi="Arial" w:cs="Arial"/>
+          <w:i/>
           <w:sz w:val="24"/>
           <w:szCs w:val="24"/>
         </w:rPr>
@@ -9706,7 +9514,7 @@
       <w:r>
         <w:rPr>
           <w:rFonts w:ascii="Arial" w:hAnsi="Arial" w:cs="Arial"/>
-          <w:color w:val="538135" w:themeColor="accent6" w:themeShade="BF"/>
+          <w:i/>
           <w:sz w:val="24"/>
           <w:szCs w:val="24"/>
         </w:rPr>
@@ -9715,16 +9523,40 @@
       <w:r>
         <w:rPr>
           <w:rFonts w:ascii="Arial" w:hAnsi="Arial" w:cs="Arial"/>
-          <w:color w:val="538135" w:themeColor="accent6" w:themeShade="BF"/>
-          <w:sz w:val="24"/>
-          <w:szCs w:val="24"/>
-        </w:rPr>
-        <w:t>s ou tablets com desempenho</w:t>
-      </w:r>
-      <w:r>
-        <w:rPr>
-          <w:rFonts w:ascii="Arial" w:hAnsi="Arial" w:cs="Arial"/>
-          <w:color w:val="538135" w:themeColor="accent6" w:themeShade="BF"/>
+          <w:i/>
+          <w:sz w:val="24"/>
+          <w:szCs w:val="24"/>
+        </w:rPr>
+        <w:t>s</w:t>
+      </w:r>
+      <w:r>
+        <w:rPr>
+          <w:rFonts w:ascii="Arial" w:hAnsi="Arial" w:cs="Arial"/>
+          <w:sz w:val="24"/>
+          <w:szCs w:val="24"/>
+        </w:rPr>
+        <w:t xml:space="preserve"> ou </w:t>
+      </w:r>
+      <w:r>
+        <w:rPr>
+          <w:rFonts w:ascii="Arial" w:hAnsi="Arial" w:cs="Arial"/>
+          <w:i/>
+          <w:sz w:val="24"/>
+          <w:szCs w:val="24"/>
+        </w:rPr>
+        <w:t>tablets</w:t>
+      </w:r>
+      <w:r>
+        <w:rPr>
+          <w:rFonts w:ascii="Arial" w:hAnsi="Arial" w:cs="Arial"/>
+          <w:sz w:val="24"/>
+          <w:szCs w:val="24"/>
+        </w:rPr>
+        <w:t xml:space="preserve"> com desempenho</w:t>
+      </w:r>
+      <w:r>
+        <w:rPr>
+          <w:rFonts w:ascii="Arial" w:hAnsi="Arial" w:cs="Arial"/>
           <w:sz w:val="24"/>
           <w:szCs w:val="24"/>
         </w:rPr>
@@ -9733,7 +9565,6 @@
       <w:r>
         <w:rPr>
           <w:rFonts w:ascii="Arial" w:hAnsi="Arial" w:cs="Arial"/>
-          <w:color w:val="538135" w:themeColor="accent6" w:themeShade="BF"/>
           <w:sz w:val="24"/>
           <w:szCs w:val="24"/>
         </w:rPr>
@@ -9742,7 +9573,6 @@
       <w:r>
         <w:rPr>
           <w:rFonts w:ascii="Arial" w:hAnsi="Arial" w:cs="Arial"/>
-          <w:color w:val="538135" w:themeColor="accent6" w:themeShade="BF"/>
           <w:sz w:val="24"/>
           <w:szCs w:val="24"/>
         </w:rPr>
@@ -9751,7 +9581,6 @@
       <w:r>
         <w:rPr>
           <w:rFonts w:ascii="Arial" w:hAnsi="Arial" w:cs="Arial"/>
-          <w:color w:val="538135" w:themeColor="accent6" w:themeShade="BF"/>
           <w:sz w:val="24"/>
           <w:szCs w:val="24"/>
         </w:rPr>
@@ -9760,7 +9589,6 @@
       <w:r>
         <w:rPr>
           <w:rFonts w:ascii="Arial" w:hAnsi="Arial" w:cs="Arial"/>
-          <w:color w:val="538135" w:themeColor="accent6" w:themeShade="BF"/>
           <w:sz w:val="24"/>
           <w:szCs w:val="24"/>
         </w:rPr>
@@ -9769,7 +9597,6 @@
       <w:r>
         <w:rPr>
           <w:rFonts w:ascii="Arial" w:hAnsi="Arial" w:cs="Arial"/>
-          <w:color w:val="538135" w:themeColor="accent6" w:themeShade="BF"/>
           <w:sz w:val="24"/>
           <w:szCs w:val="24"/>
         </w:rPr>
@@ -9778,7 +9605,6 @@
       <w:r>
         <w:rPr>
           <w:rFonts w:ascii="Arial" w:hAnsi="Arial" w:cs="Arial"/>
-          <w:color w:val="538135" w:themeColor="accent6" w:themeShade="BF"/>
           <w:sz w:val="24"/>
           <w:szCs w:val="24"/>
         </w:rPr>
@@ -9787,7 +9613,6 @@
       <w:r>
         <w:rPr>
           <w:rFonts w:ascii="Arial" w:hAnsi="Arial" w:cs="Arial"/>
-          <w:color w:val="538135" w:themeColor="accent6" w:themeShade="BF"/>
           <w:sz w:val="24"/>
           <w:szCs w:val="24"/>
         </w:rPr>
@@ -9797,7 +9622,6 @@
         <w:rPr>
           <w:rFonts w:ascii="Arial" w:hAnsi="Arial" w:cs="Arial"/>
           <w:i/>
-          <w:color w:val="538135" w:themeColor="accent6" w:themeShade="BF"/>
           <w:sz w:val="24"/>
           <w:szCs w:val="24"/>
         </w:rPr>
@@ -9806,7 +9630,6 @@
       <w:r>
         <w:rPr>
           <w:rFonts w:ascii="Arial" w:hAnsi="Arial" w:cs="Arial"/>
-          <w:color w:val="538135" w:themeColor="accent6" w:themeShade="BF"/>
           <w:sz w:val="24"/>
           <w:szCs w:val="24"/>
         </w:rPr>
@@ -9856,15 +9679,13 @@
         <w:jc w:val="both"/>
         <w:rPr>
           <w:rFonts w:ascii="Arial" w:hAnsi="Arial" w:cs="Arial"/>
-          <w:color w:val="2F5496" w:themeColor="accent5" w:themeShade="BF"/>
-          <w:sz w:val="24"/>
-          <w:szCs w:val="24"/>
-        </w:rPr>
-      </w:pPr>
-      <w:r>
-        <w:rPr>
-          <w:rFonts w:ascii="Arial" w:hAnsi="Arial" w:cs="Arial"/>
-          <w:color w:val="538135" w:themeColor="accent6" w:themeShade="BF"/>
+          <w:sz w:val="24"/>
+          <w:szCs w:val="24"/>
+        </w:rPr>
+      </w:pPr>
+      <w:r>
+        <w:rPr>
+          <w:rFonts w:ascii="Arial" w:hAnsi="Arial" w:cs="Arial"/>
           <w:sz w:val="24"/>
           <w:szCs w:val="24"/>
         </w:rPr>
@@ -9873,7 +9694,6 @@
       <w:r>
         <w:rPr>
           <w:rFonts w:ascii="Arial" w:hAnsi="Arial" w:cs="Arial"/>
-          <w:color w:val="538135" w:themeColor="accent6" w:themeShade="BF"/>
           <w:sz w:val="24"/>
           <w:szCs w:val="24"/>
         </w:rPr>
@@ -9882,7 +9702,6 @@
       <w:r>
         <w:rPr>
           <w:rFonts w:ascii="Arial" w:hAnsi="Arial" w:cs="Arial"/>
-          <w:color w:val="538135" w:themeColor="accent6" w:themeShade="BF"/>
           <w:sz w:val="24"/>
           <w:szCs w:val="24"/>
         </w:rPr>
@@ -9892,7 +9711,6 @@
         <w:rPr>
           <w:rFonts w:ascii="Arial" w:hAnsi="Arial" w:cs="Arial"/>
           <w:i/>
-          <w:color w:val="538135" w:themeColor="accent6" w:themeShade="BF"/>
           <w:sz w:val="24"/>
           <w:szCs w:val="24"/>
         </w:rPr>
@@ -9901,7 +9719,6 @@
       <w:r>
         <w:rPr>
           <w:rFonts w:ascii="Arial" w:hAnsi="Arial" w:cs="Arial"/>
-          <w:color w:val="538135" w:themeColor="accent6" w:themeShade="BF"/>
           <w:sz w:val="24"/>
           <w:szCs w:val="24"/>
         </w:rPr>
@@ -9910,7 +9727,6 @@
       <w:r>
         <w:rPr>
           <w:rFonts w:ascii="Arial" w:hAnsi="Arial" w:cs="Arial"/>
-          <w:color w:val="538135" w:themeColor="accent6" w:themeShade="BF"/>
           <w:sz w:val="24"/>
           <w:szCs w:val="24"/>
         </w:rPr>
@@ -9919,7 +9735,6 @@
       <w:r>
         <w:rPr>
           <w:rFonts w:ascii="Arial" w:hAnsi="Arial" w:cs="Arial"/>
-          <w:color w:val="538135" w:themeColor="accent6" w:themeShade="BF"/>
           <w:sz w:val="24"/>
           <w:szCs w:val="24"/>
         </w:rPr>
@@ -9928,7 +9743,6 @@
       <w:r>
         <w:rPr>
           <w:rFonts w:ascii="Arial" w:hAnsi="Arial" w:cs="Arial"/>
-          <w:color w:val="538135" w:themeColor="accent6" w:themeShade="BF"/>
           <w:sz w:val="24"/>
           <w:szCs w:val="24"/>
         </w:rPr>
@@ -9938,7 +9752,6 @@
         <w:rPr>
           <w:rFonts w:ascii="Arial" w:hAnsi="Arial" w:cs="Arial"/>
           <w:i/>
-          <w:color w:val="538135" w:themeColor="accent6" w:themeShade="BF"/>
           <w:sz w:val="24"/>
           <w:szCs w:val="24"/>
         </w:rPr>
@@ -9947,7 +9760,6 @@
       <w:r>
         <w:rPr>
           <w:rFonts w:ascii="Arial" w:hAnsi="Arial" w:cs="Arial"/>
-          <w:color w:val="538135" w:themeColor="accent6" w:themeShade="BF"/>
           <w:sz w:val="24"/>
           <w:szCs w:val="24"/>
         </w:rPr>
@@ -9956,7 +9768,6 @@
       <w:r>
         <w:rPr>
           <w:rFonts w:ascii="Arial" w:hAnsi="Arial" w:cs="Arial"/>
-          <w:color w:val="538135" w:themeColor="accent6" w:themeShade="BF"/>
           <w:sz w:val="24"/>
           <w:szCs w:val="24"/>
         </w:rPr>
@@ -9965,7 +9776,6 @@
       <w:r>
         <w:rPr>
           <w:rFonts w:ascii="Arial" w:hAnsi="Arial" w:cs="Arial"/>
-          <w:color w:val="538135" w:themeColor="accent6" w:themeShade="BF"/>
           <w:sz w:val="24"/>
           <w:szCs w:val="24"/>
         </w:rPr>
@@ -9974,7 +9784,6 @@
       <w:r>
         <w:rPr>
           <w:rFonts w:ascii="Arial" w:hAnsi="Arial" w:cs="Arial"/>
-          <w:color w:val="538135" w:themeColor="accent6" w:themeShade="BF"/>
           <w:sz w:val="24"/>
           <w:szCs w:val="24"/>
         </w:rPr>
@@ -9983,7 +9792,6 @@
       <w:r>
         <w:rPr>
           <w:rFonts w:ascii="Arial" w:hAnsi="Arial" w:cs="Arial"/>
-          <w:color w:val="538135" w:themeColor="accent6" w:themeShade="BF"/>
           <w:sz w:val="24"/>
           <w:szCs w:val="24"/>
         </w:rPr>
@@ -9992,16 +9800,31 @@
       <w:r>
         <w:rPr>
           <w:rFonts w:ascii="Arial" w:hAnsi="Arial" w:cs="Arial"/>
-          <w:color w:val="538135" w:themeColor="accent6" w:themeShade="BF"/>
-          <w:sz w:val="24"/>
-          <w:szCs w:val="24"/>
-        </w:rPr>
-        <w:t xml:space="preserve"> estejam protegidos com antivírus e firewall sempre atualizados e configura</w:t>
-      </w:r>
-      <w:r>
-        <w:rPr>
-          <w:rFonts w:ascii="Arial" w:hAnsi="Arial" w:cs="Arial"/>
-          <w:color w:val="538135" w:themeColor="accent6" w:themeShade="BF"/>
+          <w:sz w:val="24"/>
+          <w:szCs w:val="24"/>
+        </w:rPr>
+        <w:t xml:space="preserve"> estejam protegidos com antivírus e </w:t>
+      </w:r>
+      <w:r>
+        <w:rPr>
+          <w:rFonts w:ascii="Arial" w:hAnsi="Arial" w:cs="Arial"/>
+          <w:i/>
+          <w:sz w:val="24"/>
+          <w:szCs w:val="24"/>
+        </w:rPr>
+        <w:t xml:space="preserve">firewall </w:t>
+      </w:r>
+      <w:r>
+        <w:rPr>
+          <w:rFonts w:ascii="Arial" w:hAnsi="Arial" w:cs="Arial"/>
+          <w:sz w:val="24"/>
+          <w:szCs w:val="24"/>
+        </w:rPr>
+        <w:t>sempre atualizados e configura</w:t>
+      </w:r>
+      <w:r>
+        <w:rPr>
+          <w:rFonts w:ascii="Arial" w:hAnsi="Arial" w:cs="Arial"/>
           <w:sz w:val="24"/>
           <w:szCs w:val="24"/>
         </w:rPr>
@@ -13047,7 +12870,7 @@
     <w:p>
       <w:pPr>
         <w:pStyle w:val="Ttulo"/>
-        <w:jc w:val="left"/>
+        <w:jc w:val="both"/>
         <w:rPr>
           <w:rFonts w:cs="Arial"/>
           <w:b w:val="0"/>
@@ -14419,16 +14242,18 @@
         <w:rPr>
           <w:noProof/>
         </w:rPr>
-        <w:t>t</w:t>
-      </w:r>
-      <w:r>
-        <w:rPr>
-          <w:noProof/>
-        </w:rPr>
         <w:drawing>
-          <wp:inline distT="0" distB="0" distL="0" distR="0" wp14:anchorId="66D043DF" wp14:editId="1FAACC1A">
+          <wp:anchor distT="0" distB="0" distL="114300" distR="114300" simplePos="0" relativeHeight="251659273" behindDoc="0" locked="0" layoutInCell="1" allowOverlap="1" wp14:anchorId="66D043DF" wp14:editId="245E2078">
+            <wp:simplePos x="0" y="0"/>
+            <wp:positionH relativeFrom="page">
+              <wp:align>center</wp:align>
+            </wp:positionH>
+            <wp:positionV relativeFrom="paragraph">
+              <wp:posOffset>378727</wp:posOffset>
+            </wp:positionV>
             <wp:extent cx="5972175" cy="3909695"/>
             <wp:effectExtent l="0" t="0" r="9525" b="0"/>
+            <wp:wrapTopAndBottom/>
             <wp:docPr id="7" name="Imagem 7"/>
             <wp:cNvGraphicFramePr>
               <a:graphicFrameLocks xmlns:a="http://schemas.openxmlformats.org/drawingml/2006/main" noChangeAspect="1"/>
@@ -14471,29 +14296,18 @@
                 </pic:pic>
               </a:graphicData>
             </a:graphic>
-          </wp:inline>
+          </wp:anchor>
         </w:drawing>
       </w:r>
-    </w:p>
-    <w:p>
-      <w:pPr>
-        <w:spacing w:line="360" w:lineRule="auto"/>
-        <w:rPr>
-          <w:noProof/>
-        </w:rPr>
-      </w:pPr>
-    </w:p>
-    <w:p>
-      <w:pPr>
-        <w:spacing w:line="360" w:lineRule="auto"/>
-      </w:pPr>
       <w:r>
         <w:rPr>
           <w:noProof/>
           <w:color w:val="FF0000"/>
         </w:rPr>
-        <w:t>textinho</w:t>
-      </w:r>
+        <w:t>ADICIONAR TEXTO</w:t>
+      </w:r>
+      <w:bookmarkStart w:id="32" w:name="_GoBack"/>
+      <w:bookmarkEnd w:id="32"/>
       <w:r>
         <w:br w:type="page"/>
       </w:r>
@@ -26600,7 +26414,7 @@
         <w:pStyle w:val="Ttulo2"/>
         <w:spacing w:line="360" w:lineRule="auto"/>
       </w:pPr>
-      <w:bookmarkStart w:id="32" w:name="_Toc536119739"/>
+      <w:bookmarkStart w:id="33" w:name="_Toc536119739"/>
       <w:r>
         <w:lastRenderedPageBreak/>
         <w:t>4.4</w:t>
@@ -26617,7 +26431,7 @@
       <w:r>
         <w:t>uncionais</w:t>
       </w:r>
-      <w:bookmarkEnd w:id="32"/>
+      <w:bookmarkEnd w:id="33"/>
     </w:p>
     <w:p>
       <w:pPr>
@@ -26981,16 +26795,7 @@
           <w:rFonts w:ascii="Arial" w:eastAsiaTheme="minorHAnsi" w:hAnsi="Arial" w:cs="Arial"/>
           <w:color w:val="538135" w:themeColor="accent6" w:themeShade="BF"/>
         </w:rPr>
-        <w:t xml:space="preserve"> o SO</w:t>
-      </w:r>
-      <w:bookmarkStart w:id="33" w:name="_GoBack"/>
-      <w:bookmarkEnd w:id="33"/>
-      <w:r>
-        <w:rPr>
-          <w:rFonts w:ascii="Arial" w:eastAsiaTheme="minorHAnsi" w:hAnsi="Arial" w:cs="Arial"/>
-          <w:color w:val="538135" w:themeColor="accent6" w:themeShade="BF"/>
-        </w:rPr>
-        <w:t>)</w:t>
+        <w:t xml:space="preserve"> o SO)</w:t>
       </w:r>
     </w:p>
     <w:p>
@@ -27478,7 +27283,52 @@
           <w:rFonts w:ascii="Arial" w:hAnsi="Arial" w:cs="Arial"/>
           <w:color w:val="538135" w:themeColor="accent6" w:themeShade="BF"/>
         </w:rPr>
-        <w:t xml:space="preserve"> notebook, tablet, smartphone de </w:t>
+        <w:t xml:space="preserve"> </w:t>
+      </w:r>
+      <w:r>
+        <w:rPr>
+          <w:rFonts w:ascii="Arial" w:hAnsi="Arial" w:cs="Arial"/>
+          <w:i/>
+          <w:color w:val="538135" w:themeColor="accent6" w:themeShade="BF"/>
+        </w:rPr>
+        <w:t>notebook</w:t>
+      </w:r>
+      <w:r>
+        <w:rPr>
+          <w:rFonts w:ascii="Arial" w:hAnsi="Arial" w:cs="Arial"/>
+          <w:color w:val="538135" w:themeColor="accent6" w:themeShade="BF"/>
+        </w:rPr>
+        <w:t xml:space="preserve">, </w:t>
+      </w:r>
+      <w:r>
+        <w:rPr>
+          <w:rFonts w:ascii="Arial" w:hAnsi="Arial" w:cs="Arial"/>
+          <w:i/>
+          <w:color w:val="538135" w:themeColor="accent6" w:themeShade="BF"/>
+        </w:rPr>
+        <w:t>tablet</w:t>
+      </w:r>
+      <w:r>
+        <w:rPr>
+          <w:rFonts w:ascii="Arial" w:hAnsi="Arial" w:cs="Arial"/>
+          <w:color w:val="538135" w:themeColor="accent6" w:themeShade="BF"/>
+        </w:rPr>
+        <w:t xml:space="preserve">, </w:t>
+      </w:r>
+      <w:r>
+        <w:rPr>
+          <w:rFonts w:ascii="Arial" w:hAnsi="Arial" w:cs="Arial"/>
+          <w:i/>
+          <w:color w:val="538135" w:themeColor="accent6" w:themeShade="BF"/>
+        </w:rPr>
+        <w:t>smartphone</w:t>
+      </w:r>
+      <w:r>
+        <w:rPr>
+          <w:rFonts w:ascii="Arial" w:hAnsi="Arial" w:cs="Arial"/>
+          <w:color w:val="538135" w:themeColor="accent6" w:themeShade="BF"/>
+        </w:rPr>
+        <w:t xml:space="preserve"> de </w:t>
       </w:r>
       <w:proofErr w:type="spellStart"/>
       <w:r>
@@ -28263,29 +28113,7 @@
           <w:sz w:val="24"/>
           <w:szCs w:val="24"/>
         </w:rPr>
-        <w:t>One</w:t>
-      </w:r>
-      <w:proofErr w:type="spellEnd"/>
-      <w:r>
-        <w:rPr>
-          <w:rFonts w:ascii="Arial" w:hAnsi="Arial" w:cs="Arial"/>
-          <w:bCs/>
-          <w:color w:val="538135" w:themeColor="accent6" w:themeShade="BF"/>
-          <w:sz w:val="24"/>
-          <w:szCs w:val="24"/>
-        </w:rPr>
-        <w:t>-on-</w:t>
-      </w:r>
-      <w:proofErr w:type="spellStart"/>
-      <w:r>
-        <w:rPr>
-          <w:rFonts w:ascii="Arial" w:hAnsi="Arial" w:cs="Arial"/>
-          <w:bCs/>
-          <w:color w:val="538135" w:themeColor="accent6" w:themeShade="BF"/>
-          <w:sz w:val="24"/>
-          <w:szCs w:val="24"/>
-        </w:rPr>
-        <w:t>One</w:t>
+        <w:t>One-on-One</w:t>
       </w:r>
       <w:proofErr w:type="spellEnd"/>
       <w:r>
@@ -30489,6 +30317,7 @@
         </w:rPr>
         <w:t xml:space="preserve"> </w:t>
       </w:r>
+      <w:proofErr w:type="gramStart"/>
       <w:r>
         <w:rPr>
           <w:rFonts w:ascii="Arial" w:hAnsi="Arial" w:cs="Arial"/>
@@ -30505,8 +30334,9 @@
           <w:sz w:val="24"/>
           <w:szCs w:val="24"/>
         </w:rPr>
-        <w:t xml:space="preserve"> do mó</w:t>
-      </w:r>
+        <w:t xml:space="preserve"> do</w:t>
+      </w:r>
+      <w:proofErr w:type="gramEnd"/>
       <w:r>
         <w:rPr>
           <w:rFonts w:ascii="Arial" w:hAnsi="Arial" w:cs="Arial"/>
@@ -30514,6 +30344,15 @@
           <w:sz w:val="24"/>
           <w:szCs w:val="24"/>
         </w:rPr>
+        <w:t xml:space="preserve"> mó</w:t>
+      </w:r>
+      <w:r>
+        <w:rPr>
+          <w:rFonts w:ascii="Arial" w:hAnsi="Arial" w:cs="Arial"/>
+          <w:color w:val="2F5496" w:themeColor="accent5" w:themeShade="BF"/>
+          <w:sz w:val="24"/>
+          <w:szCs w:val="24"/>
+        </w:rPr>
         <w:t>dulo principal</w:t>
       </w:r>
       <w:r>
@@ -30523,27 +30362,7 @@
           <w:sz w:val="24"/>
           <w:szCs w:val="24"/>
         </w:rPr>
-        <w:t xml:space="preserve"> conforme definido </w:t>
-      </w:r>
-      <w:proofErr w:type="gramStart"/>
-      <w:r>
-        <w:rPr>
-          <w:rFonts w:ascii="Arial" w:hAnsi="Arial" w:cs="Arial"/>
-          <w:color w:val="2F5496" w:themeColor="accent5" w:themeShade="BF"/>
-          <w:sz w:val="24"/>
-          <w:szCs w:val="24"/>
-        </w:rPr>
-        <w:t>na disciplinas</w:t>
-      </w:r>
-      <w:proofErr w:type="gramEnd"/>
-      <w:r>
-        <w:rPr>
-          <w:rFonts w:ascii="Arial" w:hAnsi="Arial" w:cs="Arial"/>
-          <w:color w:val="2F5496" w:themeColor="accent5" w:themeShade="BF"/>
-          <w:sz w:val="24"/>
-          <w:szCs w:val="24"/>
-        </w:rPr>
-        <w:t xml:space="preserve"> de Engenharia de SW 3</w:t>
+        <w:t xml:space="preserve"> conforme definido na disciplinas de Engenharia de SW 3</w:t>
       </w:r>
       <w:r>
         <w:rPr>
@@ -40011,7 +39830,7 @@
 </file>
 
 <file path=customXml/itemProps1.xml><?xml version="1.0" encoding="utf-8"?>
-<ds:datastoreItem xmlns:ds="http://schemas.openxmlformats.org/officeDocument/2006/customXml" ds:itemID="{51892143-7746-49A6-A851-84EDFA682DDE}">
+<ds:datastoreItem xmlns:ds="http://schemas.openxmlformats.org/officeDocument/2006/customXml" ds:itemID="{4189D148-116D-4305-B7F7-C4F174F51577}">
   <ds:schemaRefs>
     <ds:schemaRef ds:uri="http://schemas.openxmlformats.org/officeDocument/2006/bibliography"/>
   </ds:schemaRefs>

</xml_diff>

<commit_message>
Adição de ToDo da documentação
</commit_message>
<xml_diff>
--- a/Documentação.docx
+++ b/Documentação.docx
@@ -13776,22 +13776,6 @@
     </w:p>
     <w:p>
       <w:pPr>
-        <w:rPr>
-          <w:rFonts w:ascii="Arial" w:hAnsi="Arial" w:cs="Arial"/>
-          <w:sz w:val="24"/>
-        </w:rPr>
-      </w:pPr>
-      <w:r>
-        <w:rPr>
-          <w:rFonts w:ascii="Arial" w:hAnsi="Arial" w:cs="Arial"/>
-          <w:sz w:val="24"/>
-        </w:rPr>
-        <w:lastRenderedPageBreak/>
-        <w:br w:type="page"/>
-      </w:r>
-    </w:p>
-    <w:p>
-      <w:pPr>
         <w:pStyle w:val="Ttulo1"/>
         <w:spacing w:line="360" w:lineRule="auto"/>
       </w:pPr>
@@ -15141,8 +15125,6 @@
           <w:szCs w:val="24"/>
         </w:rPr>
       </w:pPr>
-      <w:bookmarkStart w:id="31" w:name="_GoBack"/>
-      <w:bookmarkEnd w:id="31"/>
     </w:p>
     <w:p>
       <w:pPr>
@@ -15387,12 +15369,12 @@
       <w:pPr>
         <w:pStyle w:val="Ttulo3"/>
       </w:pPr>
-      <w:bookmarkStart w:id="32" w:name="_Toc536119738"/>
+      <w:bookmarkStart w:id="31" w:name="_Toc536119738"/>
       <w:r>
         <w:lastRenderedPageBreak/>
         <w:t>4.3.1 Diagrama de Casos de Uso e Descrição dos Casos de Uso</w:t>
       </w:r>
-      <w:bookmarkEnd w:id="32"/>
+      <w:bookmarkEnd w:id="31"/>
     </w:p>
     <w:p>
       <w:pPr>
@@ -15552,15 +15534,7 @@
           <w:color w:val="70AD47" w:themeColor="accent6"/>
           <w:sz w:val="24"/>
         </w:rPr>
-        <w:t xml:space="preserve"> e</w:t>
-      </w:r>
-      <w:r>
-        <w:rPr>
-          <w:rFonts w:ascii="Arial" w:hAnsi="Arial" w:cs="Arial"/>
-          <w:color w:val="70AD47" w:themeColor="accent6"/>
-          <w:sz w:val="24"/>
-        </w:rPr>
-        <w:t xml:space="preserve"> as devidas descrições a seguir.</w:t>
+        <w:t xml:space="preserve"> e as devidas descrições a seguir.</w:t>
       </w:r>
     </w:p>
     <w:p>
@@ -15584,7 +15558,7 @@
           <w:sz w:val="24"/>
         </w:rPr>
       </w:pPr>
-      <w:bookmarkStart w:id="33" w:name="_Toc7547352"/>
+      <w:bookmarkStart w:id="32" w:name="_Toc7547352"/>
       <w:r>
         <w:rPr>
           <w:i w:val="0"/>
@@ -15670,7 +15644,7 @@
         </w:rPr>
         <w:t>.</w:t>
       </w:r>
-      <w:bookmarkEnd w:id="33"/>
+      <w:bookmarkEnd w:id="32"/>
     </w:p>
     <w:p>
       <w:pPr>
@@ -27849,7 +27823,7 @@
           <w:szCs w:val="32"/>
         </w:rPr>
       </w:pPr>
-      <w:bookmarkStart w:id="34" w:name="_Toc536119739"/>
+      <w:bookmarkStart w:id="33" w:name="_Toc536119739"/>
       <w:r>
         <w:rPr>
           <w:rFonts w:cs="Arial"/>
@@ -27886,7 +27860,7 @@
         </w:rPr>
         <w:t>uncionais</w:t>
       </w:r>
-      <w:bookmarkEnd w:id="34"/>
+      <w:bookmarkEnd w:id="33"/>
     </w:p>
     <w:p>
       <w:pPr>
@@ -28947,7 +28921,27 @@
           <w:sz w:val="24"/>
           <w:szCs w:val="24"/>
         </w:rPr>
-        <w:t>, Backend, banco de dados e a máquina do usuário.</w:t>
+        <w:t xml:space="preserve">, </w:t>
+      </w:r>
+      <w:proofErr w:type="spellStart"/>
+      <w:r>
+        <w:rPr>
+          <w:rFonts w:ascii="Arial" w:hAnsi="Arial" w:cs="Arial"/>
+          <w:color w:val="538135" w:themeColor="accent6" w:themeShade="BF"/>
+          <w:sz w:val="24"/>
+          <w:szCs w:val="24"/>
+        </w:rPr>
+        <w:t>Backend</w:t>
+      </w:r>
+      <w:proofErr w:type="spellEnd"/>
+      <w:r>
+        <w:rPr>
+          <w:rFonts w:ascii="Arial" w:hAnsi="Arial" w:cs="Arial"/>
+          <w:color w:val="538135" w:themeColor="accent6" w:themeShade="BF"/>
+          <w:sz w:val="24"/>
+          <w:szCs w:val="24"/>
+        </w:rPr>
+        <w:t>, banco de dados e a máquina do usuário.</w:t>
       </w:r>
     </w:p>
     <w:p>
@@ -28974,7 +28968,7 @@
         <w:pStyle w:val="Ttulo1"/>
         <w:spacing w:line="360" w:lineRule="auto"/>
       </w:pPr>
-      <w:bookmarkStart w:id="35" w:name="_Toc536119740"/>
+      <w:bookmarkStart w:id="34" w:name="_Toc536119740"/>
       <w:r>
         <w:lastRenderedPageBreak/>
         <w:t xml:space="preserve">5. </w:t>
@@ -28997,7 +28991,7 @@
       <w:r>
         <w:t>ware</w:t>
       </w:r>
-      <w:bookmarkEnd w:id="35"/>
+      <w:bookmarkEnd w:id="34"/>
     </w:p>
     <w:p>
       <w:pPr>
@@ -29145,7 +29139,7 @@
         <w:pStyle w:val="Ttulo2"/>
         <w:spacing w:line="360" w:lineRule="auto"/>
       </w:pPr>
-      <w:bookmarkStart w:id="36" w:name="_Toc536119741"/>
+      <w:bookmarkStart w:id="35" w:name="_Toc536119741"/>
       <w:r>
         <w:t>5</w:t>
       </w:r>
@@ -29158,7 +29152,7 @@
       <w:r>
         <w:t xml:space="preserve"> Atual</w:t>
       </w:r>
-      <w:bookmarkEnd w:id="36"/>
+      <w:bookmarkEnd w:id="35"/>
     </w:p>
     <w:p>
       <w:pPr>
@@ -29233,7 +29227,7 @@
           <w:sz w:val="24"/>
         </w:rPr>
       </w:pPr>
-      <w:bookmarkStart w:id="37" w:name="_Toc7547353"/>
+      <w:bookmarkStart w:id="36" w:name="_Toc7547353"/>
       <w:r>
         <w:rPr>
           <w:i w:val="0"/>
@@ -29318,7 +29312,7 @@
         </w:rPr>
         <w:t>.</w:t>
       </w:r>
-      <w:bookmarkEnd w:id="37"/>
+      <w:bookmarkEnd w:id="36"/>
     </w:p>
     <w:p>
       <w:pPr>
@@ -29404,7 +29398,7 @@
         <w:pStyle w:val="Ttulo2"/>
         <w:spacing w:after="240" w:line="360" w:lineRule="auto"/>
       </w:pPr>
-      <w:bookmarkStart w:id="38" w:name="_Toc536119742"/>
+      <w:bookmarkStart w:id="37" w:name="_Toc536119742"/>
       <w:r>
         <w:lastRenderedPageBreak/>
         <w:t>5</w:t>
@@ -29418,26 +29412,26 @@
       <w:r>
         <w:t xml:space="preserve"> e  APIs</w:t>
       </w:r>
+      <w:bookmarkEnd w:id="37"/>
+      <w:r>
+        <w:t xml:space="preserve"> </w:t>
+      </w:r>
+    </w:p>
+    <w:p>
+      <w:pPr>
+        <w:pStyle w:val="Ttulo3"/>
+        <w:rPr>
+          <w:b w:val="0"/>
+        </w:rPr>
+      </w:pPr>
+      <w:r>
+        <w:tab/>
+      </w:r>
+      <w:bookmarkStart w:id="38" w:name="_Toc536119743"/>
+      <w:r>
+        <w:t>5.2.1 Tecnologias</w:t>
+      </w:r>
       <w:bookmarkEnd w:id="38"/>
-      <w:r>
-        <w:t xml:space="preserve"> </w:t>
-      </w:r>
-    </w:p>
-    <w:p>
-      <w:pPr>
-        <w:pStyle w:val="Ttulo3"/>
-        <w:rPr>
-          <w:b w:val="0"/>
-        </w:rPr>
-      </w:pPr>
-      <w:r>
-        <w:tab/>
-      </w:r>
-      <w:bookmarkStart w:id="39" w:name="_Toc536119743"/>
-      <w:r>
-        <w:t>5.2.1 Tecnologias</w:t>
-      </w:r>
-      <w:bookmarkEnd w:id="39"/>
     </w:p>
     <w:p>
       <w:pPr>
@@ -29472,7 +29466,7 @@
         </w:rPr>
         <w:t xml:space="preserve">o desenvolvimento do aplicativo serão relacionadas a seguir. </w:t>
       </w:r>
-      <w:bookmarkStart w:id="40" w:name="_Toc504810532"/>
+      <w:bookmarkStart w:id="39" w:name="_Toc504810532"/>
     </w:p>
     <w:p>
       <w:pPr>
@@ -29577,9 +29571,12 @@
         <w:pStyle w:val="Subttulo"/>
         <w:spacing w:line="360" w:lineRule="auto"/>
       </w:pPr>
+      <w:r>
+        <w:t>Back-</w:t>
+      </w:r>
       <w:proofErr w:type="spellStart"/>
       <w:r>
-        <w:t>Back-End</w:t>
+        <w:t>End</w:t>
       </w:r>
       <w:proofErr w:type="spellEnd"/>
       <w:r>
@@ -29806,7 +29803,7 @@
         </w:rPr>
         <w:t>O Microsoft SQL Server é um sistema gerenciador de Banco de dados relacional (SGBD) desenvolvido pela Microsoft. Como um Banco de dados, é um produto de software cuja principal função é a de armazenar e recuperar dados solicitados por outras aplicações de software, seja aqueles no mesmo computador ou aqueles em execução em outro computador através de uma rede (incluindo a Internet).</w:t>
       </w:r>
-      <w:bookmarkEnd w:id="40"/>
+      <w:bookmarkEnd w:id="39"/>
       <w:r>
         <w:rPr>
           <w:rFonts w:ascii="Arial" w:hAnsi="Arial" w:cs="Arial"/>
@@ -29821,12 +29818,12 @@
       <w:pPr>
         <w:pStyle w:val="Ttulo3"/>
       </w:pPr>
-      <w:bookmarkStart w:id="41" w:name="_Toc536119744"/>
+      <w:bookmarkStart w:id="40" w:name="_Toc536119744"/>
       <w:r>
         <w:lastRenderedPageBreak/>
         <w:t>5.2.2 APIs Utilizadas</w:t>
       </w:r>
-      <w:bookmarkEnd w:id="41"/>
+      <w:bookmarkEnd w:id="40"/>
     </w:p>
     <w:p>
       <w:pPr>
@@ -30095,14 +30092,14 @@
         <w:pStyle w:val="Ttulo2"/>
         <w:spacing w:line="360" w:lineRule="auto"/>
       </w:pPr>
-      <w:bookmarkStart w:id="42" w:name="_Toc536119745"/>
+      <w:bookmarkStart w:id="41" w:name="_Toc536119745"/>
       <w:r>
         <w:t xml:space="preserve">5.3 </w:t>
       </w:r>
       <w:r>
         <w:t>Componentes do SW</w:t>
       </w:r>
-      <w:bookmarkEnd w:id="42"/>
+      <w:bookmarkEnd w:id="41"/>
       <w:r>
         <w:t xml:space="preserve"> </w:t>
       </w:r>
@@ -30174,7 +30171,7 @@
         <w:pStyle w:val="Ttulo2"/>
         <w:spacing w:line="360" w:lineRule="auto"/>
       </w:pPr>
-      <w:bookmarkStart w:id="43" w:name="_Toc536119746"/>
+      <w:bookmarkStart w:id="42" w:name="_Toc536119746"/>
       <w:r>
         <w:lastRenderedPageBreak/>
         <w:t>5.4 Diagrama</w:t>
@@ -30185,7 +30182,7 @@
       <w:r>
         <w:t>s</w:t>
       </w:r>
-      <w:bookmarkEnd w:id="43"/>
+      <w:bookmarkEnd w:id="42"/>
       <w:r>
         <w:t xml:space="preserve"> </w:t>
       </w:r>
@@ -30201,7 +30198,7 @@
           <w:sz w:val="24"/>
         </w:rPr>
       </w:pPr>
-      <w:bookmarkStart w:id="44" w:name="_Toc7547354"/>
+      <w:bookmarkStart w:id="43" w:name="_Toc7547354"/>
       <w:r>
         <w:rPr>
           <w:i w:val="0"/>
@@ -30277,7 +30274,7 @@
         </w:rPr>
         <w:t>.</w:t>
       </w:r>
-      <w:bookmarkEnd w:id="44"/>
+      <w:bookmarkEnd w:id="43"/>
     </w:p>
     <w:p>
       <w:pPr>
@@ -30350,7 +30347,7 @@
         <w:pStyle w:val="Ttulo2"/>
         <w:spacing w:after="240" w:line="360" w:lineRule="auto"/>
       </w:pPr>
-      <w:bookmarkStart w:id="45" w:name="_Toc536119747"/>
+      <w:bookmarkStart w:id="44" w:name="_Toc536119747"/>
       <w:r>
         <w:lastRenderedPageBreak/>
         <w:t>5.5</w:t>
@@ -30361,7 +30358,7 @@
       <w:r>
         <w:t>Dados</w:t>
       </w:r>
-      <w:bookmarkEnd w:id="45"/>
+      <w:bookmarkEnd w:id="44"/>
     </w:p>
     <w:p>
       <w:pPr>
@@ -30438,11 +30435,11 @@
       <w:pPr>
         <w:pStyle w:val="Ttulo3"/>
       </w:pPr>
-      <w:bookmarkStart w:id="46" w:name="_Toc536119748"/>
+      <w:bookmarkStart w:id="45" w:name="_Toc536119748"/>
       <w:r>
         <w:t>5.5.1 Modelo Conceitual</w:t>
       </w:r>
-      <w:bookmarkEnd w:id="46"/>
+      <w:bookmarkEnd w:id="45"/>
     </w:p>
     <w:p>
       <w:pPr>
@@ -30463,7 +30460,7 @@
           <w:sz w:val="24"/>
         </w:rPr>
       </w:pPr>
-      <w:bookmarkStart w:id="47" w:name="_Toc7547355"/>
+      <w:bookmarkStart w:id="46" w:name="_Toc7547355"/>
       <w:r>
         <w:rPr>
           <w:i w:val="0"/>
@@ -30530,7 +30527,7 @@
         </w:rPr>
         <w:t>Modelo conceitual do Banco de Dados.</w:t>
       </w:r>
-      <w:bookmarkEnd w:id="47"/>
+      <w:bookmarkEnd w:id="46"/>
     </w:p>
     <w:p>
       <w:pPr>
@@ -30613,12 +30610,12 @@
       <w:pPr>
         <w:pStyle w:val="Ttulo3"/>
       </w:pPr>
-      <w:bookmarkStart w:id="48" w:name="_Toc536119749"/>
+      <w:bookmarkStart w:id="47" w:name="_Toc536119749"/>
       <w:r>
         <w:lastRenderedPageBreak/>
         <w:t>5.5.2 Modelo Lógico</w:t>
       </w:r>
-      <w:bookmarkEnd w:id="48"/>
+      <w:bookmarkEnd w:id="47"/>
     </w:p>
     <w:p>
       <w:pPr>
@@ -30639,7 +30636,7 @@
           <w:sz w:val="24"/>
         </w:rPr>
       </w:pPr>
-      <w:bookmarkStart w:id="49" w:name="_Toc7547356"/>
+      <w:bookmarkStart w:id="48" w:name="_Toc7547356"/>
       <w:r>
         <w:rPr>
           <w:i w:val="0"/>
@@ -30706,7 +30703,7 @@
         </w:rPr>
         <w:t xml:space="preserve"> Modelo lógico do Banco de Dados.</w:t>
       </w:r>
-      <w:bookmarkEnd w:id="49"/>
+      <w:bookmarkEnd w:id="48"/>
     </w:p>
     <w:p>
       <w:r>
@@ -30781,7 +30778,7 @@
         <w:pStyle w:val="Ttulo2"/>
         <w:spacing w:line="360" w:lineRule="auto"/>
       </w:pPr>
-      <w:bookmarkStart w:id="50" w:name="_Toc536119750"/>
+      <w:bookmarkStart w:id="49" w:name="_Toc536119750"/>
       <w:r>
         <w:lastRenderedPageBreak/>
         <w:t xml:space="preserve">5.6 </w:t>
@@ -30789,7 +30786,7 @@
       <w:r>
         <w:t>Diagrama de Sequência</w:t>
       </w:r>
-      <w:bookmarkEnd w:id="50"/>
+      <w:bookmarkEnd w:id="49"/>
     </w:p>
     <w:p>
       <w:pPr>
@@ -30832,7 +30829,7 @@
           <w:sz w:val="24"/>
         </w:rPr>
       </w:pPr>
-      <w:bookmarkStart w:id="51" w:name="_Toc7547357"/>
+      <w:bookmarkStart w:id="50" w:name="_Toc7547357"/>
       <w:r>
         <w:rPr>
           <w:i w:val="0"/>
@@ -30899,7 +30896,7 @@
         </w:rPr>
         <w:t xml:space="preserve"> Sequência para Cadastrar Patrimônio</w:t>
       </w:r>
-      <w:bookmarkEnd w:id="51"/>
+      <w:bookmarkEnd w:id="50"/>
     </w:p>
     <w:p>
       <w:pPr>
@@ -30989,7 +30986,7 @@
           <w:sz w:val="24"/>
         </w:rPr>
       </w:pPr>
-      <w:bookmarkStart w:id="52" w:name="_Toc7547358"/>
+      <w:bookmarkStart w:id="51" w:name="_Toc7547358"/>
       <w:r>
         <w:rPr>
           <w:i w:val="0"/>
@@ -31056,7 +31053,7 @@
         </w:rPr>
         <w:t xml:space="preserve"> Sequência para Alterar Patrimônio</w:t>
       </w:r>
-      <w:bookmarkEnd w:id="52"/>
+      <w:bookmarkEnd w:id="51"/>
     </w:p>
     <w:p>
       <w:pPr>
@@ -31142,7 +31139,7 @@
           <w:sz w:val="24"/>
         </w:rPr>
       </w:pPr>
-      <w:bookmarkStart w:id="53" w:name="_Toc7547359"/>
+      <w:bookmarkStart w:id="52" w:name="_Toc7547359"/>
       <w:r>
         <w:rPr>
           <w:i w:val="0"/>
@@ -31227,7 +31224,7 @@
         </w:rPr>
         <w:t>aixa de Patrimônio</w:t>
       </w:r>
-      <w:bookmarkEnd w:id="53"/>
+      <w:bookmarkEnd w:id="52"/>
     </w:p>
     <w:p>
       <w:pPr>
@@ -31315,7 +31312,7 @@
           <w:sz w:val="24"/>
         </w:rPr>
       </w:pPr>
-      <w:bookmarkStart w:id="54" w:name="_Toc7547360"/>
+      <w:bookmarkStart w:id="53" w:name="_Toc7547360"/>
       <w:r>
         <w:rPr>
           <w:i w:val="0"/>
@@ -31382,7 +31379,7 @@
         </w:rPr>
         <w:t xml:space="preserve"> Sequência para Exportar Excel</w:t>
       </w:r>
-      <w:bookmarkEnd w:id="54"/>
+      <w:bookmarkEnd w:id="53"/>
     </w:p>
     <w:p>
       <w:pPr>
@@ -31473,7 +31470,7 @@
           <w:sz w:val="24"/>
         </w:rPr>
       </w:pPr>
-      <w:bookmarkStart w:id="55" w:name="_Toc7547361"/>
+      <w:bookmarkStart w:id="54" w:name="_Toc7547361"/>
       <w:r>
         <w:rPr>
           <w:i w:val="0"/>
@@ -31540,7 +31537,7 @@
         </w:rPr>
         <w:t xml:space="preserve"> Sequência para Cadastrar Localização</w:t>
       </w:r>
-      <w:bookmarkEnd w:id="55"/>
+      <w:bookmarkEnd w:id="54"/>
     </w:p>
     <w:p>
       <w:pPr>
@@ -31630,7 +31627,7 @@
           <w:sz w:val="24"/>
         </w:rPr>
       </w:pPr>
-      <w:bookmarkStart w:id="56" w:name="_Toc7547362"/>
+      <w:bookmarkStart w:id="55" w:name="_Toc7547362"/>
       <w:r>
         <w:rPr>
           <w:i w:val="0"/>
@@ -31697,7 +31694,7 @@
         </w:rPr>
         <w:t xml:space="preserve"> Sequência para Alterar Localização</w:t>
       </w:r>
-      <w:bookmarkEnd w:id="56"/>
+      <w:bookmarkEnd w:id="55"/>
     </w:p>
     <w:p>
       <w:pPr>
@@ -31797,7 +31794,7 @@
           <w:sz w:val="24"/>
         </w:rPr>
       </w:pPr>
-      <w:bookmarkStart w:id="57" w:name="_Toc7547363"/>
+      <w:bookmarkStart w:id="56" w:name="_Toc7547363"/>
       <w:r>
         <w:rPr>
           <w:i w:val="0"/>
@@ -31882,7 +31879,7 @@
         </w:rPr>
         <w:t xml:space="preserve"> Localização</w:t>
       </w:r>
-      <w:bookmarkEnd w:id="57"/>
+      <w:bookmarkEnd w:id="56"/>
     </w:p>
     <w:p>
       <w:pPr>
@@ -31955,7 +31952,7 @@
           <w:i w:val="0"/>
         </w:rPr>
       </w:pPr>
-      <w:bookmarkStart w:id="58" w:name="_Toc7547364"/>
+      <w:bookmarkStart w:id="57" w:name="_Toc7547364"/>
       <w:r>
         <w:rPr>
           <w:i w:val="0"/>
@@ -32022,7 +32019,7 @@
         </w:rPr>
         <w:t xml:space="preserve"> Sequência para Cadastrar Aquisição</w:t>
       </w:r>
-      <w:bookmarkEnd w:id="58"/>
+      <w:bookmarkEnd w:id="57"/>
     </w:p>
     <w:p>
       <w:pPr>
@@ -32108,7 +32105,7 @@
           <w:sz w:val="24"/>
         </w:rPr>
       </w:pPr>
-      <w:bookmarkStart w:id="59" w:name="_Toc7547365"/>
+      <w:bookmarkStart w:id="58" w:name="_Toc7547365"/>
       <w:r>
         <w:rPr>
           <w:i w:val="0"/>
@@ -32175,7 +32172,7 @@
         </w:rPr>
         <w:t xml:space="preserve"> Sequência para Alterar Aquisição</w:t>
       </w:r>
-      <w:bookmarkEnd w:id="59"/>
+      <w:bookmarkEnd w:id="58"/>
     </w:p>
     <w:p>
       <w:pPr>
@@ -32258,7 +32255,7 @@
           <w:sz w:val="24"/>
         </w:rPr>
       </w:pPr>
-      <w:bookmarkStart w:id="60" w:name="_Toc7547366"/>
+      <w:bookmarkStart w:id="59" w:name="_Toc7547366"/>
       <w:r>
         <w:rPr>
           <w:i w:val="0"/>
@@ -32343,7 +32340,7 @@
         </w:rPr>
         <w:t xml:space="preserve"> Aquisição</w:t>
       </w:r>
-      <w:bookmarkEnd w:id="60"/>
+      <w:bookmarkEnd w:id="59"/>
     </w:p>
     <w:p>
       <w:pPr>
@@ -32423,7 +32420,7 @@
           <w:i w:val="0"/>
         </w:rPr>
       </w:pPr>
-      <w:bookmarkStart w:id="61" w:name="_Toc7547367"/>
+      <w:bookmarkStart w:id="60" w:name="_Toc7547367"/>
       <w:r>
         <w:rPr>
           <w:i w:val="0"/>
@@ -32490,7 +32487,7 @@
         </w:rPr>
         <w:t xml:space="preserve"> Sequência para Cadastrar Usuário</w:t>
       </w:r>
-      <w:bookmarkEnd w:id="61"/>
+      <w:bookmarkEnd w:id="60"/>
     </w:p>
     <w:p>
       <w:pPr>
@@ -32572,7 +32569,7 @@
           <w:sz w:val="24"/>
         </w:rPr>
       </w:pPr>
-      <w:bookmarkStart w:id="62" w:name="_Toc7547368"/>
+      <w:bookmarkStart w:id="61" w:name="_Toc7547368"/>
       <w:r>
         <w:rPr>
           <w:i w:val="0"/>
@@ -32639,7 +32636,7 @@
         </w:rPr>
         <w:t xml:space="preserve"> Sequência para Alterar Usuário</w:t>
       </w:r>
-      <w:bookmarkEnd w:id="62"/>
+      <w:bookmarkEnd w:id="61"/>
     </w:p>
     <w:p>
       <w:pPr>
@@ -32722,7 +32719,7 @@
           <w:sz w:val="24"/>
         </w:rPr>
       </w:pPr>
-      <w:bookmarkStart w:id="63" w:name="_Toc7547369"/>
+      <w:bookmarkStart w:id="62" w:name="_Toc7547369"/>
       <w:r>
         <w:rPr>
           <w:i w:val="0"/>
@@ -32825,7 +32822,7 @@
         </w:rPr>
         <w:t xml:space="preserve"> Usuário</w:t>
       </w:r>
-      <w:bookmarkEnd w:id="63"/>
+      <w:bookmarkEnd w:id="62"/>
     </w:p>
     <w:p>
       <w:pPr>
@@ -32883,7 +32880,7 @@
         <w:pStyle w:val="Ttulo2"/>
         <w:spacing w:line="360" w:lineRule="auto"/>
       </w:pPr>
-      <w:bookmarkStart w:id="64" w:name="_Toc536119751"/>
+      <w:bookmarkStart w:id="63" w:name="_Toc536119751"/>
       <w:r>
         <w:lastRenderedPageBreak/>
         <w:t xml:space="preserve">5.7 </w:t>
@@ -32891,7 +32888,7 @@
       <w:r>
         <w:t>Diagrama Pacotes</w:t>
       </w:r>
-      <w:bookmarkEnd w:id="64"/>
+      <w:bookmarkEnd w:id="63"/>
     </w:p>
     <w:p>
       <w:pPr>
@@ -32956,7 +32953,7 @@
           <w:sz w:val="24"/>
         </w:rPr>
       </w:pPr>
-      <w:bookmarkStart w:id="65" w:name="_Toc7547370"/>
+      <w:bookmarkStart w:id="64" w:name="_Toc7547370"/>
       <w:r>
         <w:rPr>
           <w:i w:val="0"/>
@@ -33015,7 +33012,7 @@
         </w:rPr>
         <w:t>: Diagrama de Pacotes</w:t>
       </w:r>
-      <w:bookmarkEnd w:id="65"/>
+      <w:bookmarkEnd w:id="64"/>
     </w:p>
     <w:p>
       <w:pPr>
@@ -33110,12 +33107,12 @@
         <w:pStyle w:val="Ttulo2"/>
         <w:spacing w:line="360" w:lineRule="auto"/>
       </w:pPr>
-      <w:bookmarkStart w:id="66" w:name="_Toc536119752"/>
+      <w:bookmarkStart w:id="65" w:name="_Toc536119752"/>
       <w:r>
         <w:lastRenderedPageBreak/>
         <w:t>5.8 Diagrama Estado</w:t>
       </w:r>
-      <w:bookmarkEnd w:id="66"/>
+      <w:bookmarkEnd w:id="65"/>
     </w:p>
     <w:p>
       <w:pPr>
@@ -33373,9 +33370,15 @@
         <w:pStyle w:val="Ttulo2"/>
         <w:spacing w:line="360" w:lineRule="auto"/>
       </w:pPr>
-      <w:bookmarkStart w:id="67" w:name="_Toc536119753"/>
-      <w:r>
-        <w:t>5.7 Interfaces</w:t>
+      <w:bookmarkStart w:id="66" w:name="_Toc536119753"/>
+      <w:r>
+        <w:t>5.</w:t>
+      </w:r>
+      <w:r>
+        <w:t>9</w:t>
+      </w:r>
+      <w:r>
+        <w:t xml:space="preserve"> Interfaces</w:t>
       </w:r>
       <w:r>
         <w:t xml:space="preserve"> com o </w:t>
@@ -33383,7 +33386,7 @@
       <w:r>
         <w:t>usuário</w:t>
       </w:r>
-      <w:bookmarkEnd w:id="67"/>
+      <w:bookmarkEnd w:id="66"/>
       <w:r>
         <w:t xml:space="preserve"> </w:t>
       </w:r>
@@ -33518,14 +33521,22 @@
         <w:pStyle w:val="Ttulo2"/>
         <w:spacing w:line="360" w:lineRule="auto"/>
       </w:pPr>
-      <w:bookmarkStart w:id="68" w:name="_Toc536119754"/>
-      <w:r>
-        <w:t xml:space="preserve">5.8  </w:t>
+      <w:bookmarkStart w:id="67" w:name="_Toc536119754"/>
+      <w:r>
+        <w:t>5.</w:t>
+      </w:r>
+      <w:r>
+        <w:t>10</w:t>
+      </w:r>
+      <w:bookmarkStart w:id="68" w:name="_GoBack"/>
+      <w:bookmarkEnd w:id="68"/>
+      <w:r>
+        <w:t xml:space="preserve">  </w:t>
       </w:r>
       <w:r>
         <w:t>Relatórios</w:t>
       </w:r>
-      <w:bookmarkEnd w:id="68"/>
+      <w:bookmarkEnd w:id="67"/>
     </w:p>
     <w:p>
       <w:pPr>
@@ -40975,7 +40986,7 @@
 </file>
 
 <file path=customXml/itemProps1.xml><?xml version="1.0" encoding="utf-8"?>
-<ds:datastoreItem xmlns:ds="http://schemas.openxmlformats.org/officeDocument/2006/customXml" ds:itemID="{8AE33B2A-A7CB-4C0E-8E25-AAF1755E4AD9}">
+<ds:datastoreItem xmlns:ds="http://schemas.openxmlformats.org/officeDocument/2006/customXml" ds:itemID="{51A52358-CCC0-4E1E-8F02-452782F73EB7}">
   <ds:schemaRefs>
     <ds:schemaRef ds:uri="http://schemas.openxmlformats.org/officeDocument/2006/bibliography"/>
   </ds:schemaRefs>

</xml_diff>

<commit_message>
110519 - Refatoração do documento
</commit_message>
<xml_diff>
--- a/Documentação.docx
+++ b/Documentação.docx
@@ -16394,15 +16394,13 @@
         <w:tab/>
         <w:t xml:space="preserve">O diagrama de alto nível é utilizado para expor as funcionalidades do sistema de forma simples, de forma que ao </w:t>
       </w:r>
-      <w:proofErr w:type="gramStart"/>
-      <w:r>
-        <w:rPr>
-          <w:rFonts w:ascii="Arial" w:hAnsi="Arial" w:cs="Arial"/>
-          <w:sz w:val="24"/>
-        </w:rPr>
-        <w:t>visualiza-lo</w:t>
-      </w:r>
-      <w:proofErr w:type="gramEnd"/>
+      <w:r>
+        <w:rPr>
+          <w:rFonts w:ascii="Arial" w:hAnsi="Arial" w:cs="Arial"/>
+          <w:sz w:val="24"/>
+        </w:rPr>
+        <w:t>visualizá-lo</w:t>
+      </w:r>
       <w:r>
         <w:rPr>
           <w:rFonts w:ascii="Arial" w:hAnsi="Arial" w:cs="Arial"/>
@@ -28946,7 +28944,25 @@
           <w:sz w:val="24"/>
           <w:szCs w:val="24"/>
         </w:rPr>
-        <w:t>, Backend, banco de dados e a máquina do usuário.</w:t>
+        <w:t xml:space="preserve">, </w:t>
+      </w:r>
+      <w:proofErr w:type="spellStart"/>
+      <w:r>
+        <w:rPr>
+          <w:rFonts w:ascii="Arial" w:hAnsi="Arial" w:cs="Arial"/>
+          <w:sz w:val="24"/>
+          <w:szCs w:val="24"/>
+        </w:rPr>
+        <w:t>Backend</w:t>
+      </w:r>
+      <w:proofErr w:type="spellEnd"/>
+      <w:r>
+        <w:rPr>
+          <w:rFonts w:ascii="Arial" w:hAnsi="Arial" w:cs="Arial"/>
+          <w:sz w:val="24"/>
+          <w:szCs w:val="24"/>
+        </w:rPr>
+        <w:t>, banco de dados e a máquina do usuário.</w:t>
       </w:r>
     </w:p>
     <w:p>
@@ -29015,103 +29031,15 @@
           <w:sz w:val="24"/>
           <w:szCs w:val="24"/>
         </w:rPr>
-        <w:t xml:space="preserve">Para o desenvolvimento do projeto foi utilizada a metodologia ágil Scrum, segundo o </w:t>
-      </w:r>
-      <w:proofErr w:type="spellStart"/>
-      <w:r>
-        <w:rPr>
-          <w:rFonts w:ascii="Arial" w:hAnsi="Arial" w:cs="Arial"/>
-          <w:sz w:val="24"/>
-          <w:szCs w:val="24"/>
-        </w:rPr>
-        <w:t>SCRUMstudy</w:t>
-      </w:r>
-      <w:proofErr w:type="spellEnd"/>
-      <w:r>
-        <w:rPr>
-          <w:rFonts w:ascii="Arial" w:hAnsi="Arial" w:cs="Arial"/>
-          <w:sz w:val="24"/>
-          <w:szCs w:val="24"/>
-        </w:rPr>
-        <w:t xml:space="preserve"> (2016) “</w:t>
-      </w:r>
-      <w:r>
-        <w:rPr>
-          <w:rFonts w:ascii="Arial" w:hAnsi="Arial" w:cs="Arial"/>
-          <w:sz w:val="24"/>
-          <w:szCs w:val="24"/>
-        </w:rPr>
-        <w:t>Um projeto Scrum envolve um esforço de colaboração para criar um novo produto, serviço ou qualquer</w:t>
-      </w:r>
-      <w:r>
-        <w:rPr>
-          <w:rFonts w:ascii="Arial" w:hAnsi="Arial" w:cs="Arial"/>
-          <w:sz w:val="24"/>
-          <w:szCs w:val="24"/>
-        </w:rPr>
-        <w:t xml:space="preserve"> </w:t>
-      </w:r>
-      <w:r>
-        <w:rPr>
-          <w:rFonts w:ascii="Arial" w:hAnsi="Arial" w:cs="Arial"/>
-          <w:sz w:val="24"/>
-          <w:szCs w:val="24"/>
-        </w:rPr>
-        <w:t>outro resultado, conforme definido no Declaração da Visão do Projeto.</w:t>
-      </w:r>
-      <w:r>
-        <w:rPr>
-          <w:rFonts w:ascii="Arial" w:hAnsi="Arial" w:cs="Arial"/>
-          <w:sz w:val="24"/>
-          <w:szCs w:val="24"/>
-        </w:rPr>
-        <w:t>”</w:t>
-      </w:r>
-      <w:r>
-        <w:rPr>
-          <w:rFonts w:ascii="Arial" w:hAnsi="Arial" w:cs="Arial"/>
-          <w:sz w:val="24"/>
-          <w:szCs w:val="24"/>
-        </w:rPr>
-        <w:t>, assim é visto que para o inicio do projeto é preciso que haja um esforço da equipe para atingir o objetivo, que no caso é a criação de um sistema de controle patrimonial.</w:t>
-      </w:r>
-    </w:p>
-    <w:p>
-      <w:pPr>
-        <w:spacing w:line="360" w:lineRule="auto"/>
-        <w:ind w:firstLine="709"/>
-        <w:jc w:val="both"/>
-        <w:rPr>
-          <w:rFonts w:ascii="Arial" w:hAnsi="Arial" w:cs="Arial"/>
-          <w:sz w:val="24"/>
-          <w:szCs w:val="24"/>
-        </w:rPr>
-      </w:pPr>
-      <w:r>
-        <w:rPr>
-          <w:rFonts w:ascii="Arial" w:hAnsi="Arial" w:cs="Arial"/>
-          <w:sz w:val="24"/>
-          <w:szCs w:val="24"/>
-        </w:rPr>
-        <w:t>De mesma forma é visto que como qualquer projeto é possível haver alguma mudança no decorrer do seu desenvolvimento, portanto a utilização das práticas do Scrum é essencial para garantir ao projeto a flexibilidade necessária para se adaptar as mudanças (</w:t>
-      </w:r>
-      <w:proofErr w:type="spellStart"/>
-      <w:r>
-        <w:rPr>
-          <w:rFonts w:ascii="Arial" w:hAnsi="Arial" w:cs="Arial"/>
-          <w:sz w:val="24"/>
-          <w:szCs w:val="24"/>
-        </w:rPr>
-        <w:t>SCRUMstudy</w:t>
-      </w:r>
-      <w:proofErr w:type="spellEnd"/>
-      <w:r>
-        <w:rPr>
-          <w:rFonts w:ascii="Arial" w:hAnsi="Arial" w:cs="Arial"/>
-          <w:sz w:val="24"/>
-          <w:szCs w:val="24"/>
-        </w:rPr>
-        <w:t>, 2016).</w:t>
+        <w:t>Para o desenvolvimento do projeto foi utilizada a metodologia ágil Scrum</w:t>
+      </w:r>
+      <w:r>
+        <w:rPr>
+          <w:rFonts w:ascii="Arial" w:hAnsi="Arial" w:cs="Arial"/>
+          <w:sz w:val="24"/>
+          <w:szCs w:val="24"/>
+        </w:rPr>
+        <w:t xml:space="preserve"> tomando como base para geração de documentação os principais Diagramas da UML.</w:t>
       </w:r>
     </w:p>
     <w:p>
@@ -29421,7 +29349,6 @@
         <w:rPr>
           <w:rFonts w:ascii="Arial" w:hAnsi="Arial" w:cs="Arial"/>
           <w:bCs/>
-          <w:color w:val="538135" w:themeColor="accent6" w:themeShade="BF"/>
           <w:sz w:val="24"/>
           <w:szCs w:val="24"/>
         </w:rPr>
@@ -29430,7 +29357,6 @@
         <w:rPr>
           <w:rFonts w:ascii="Arial" w:hAnsi="Arial" w:cs="Arial"/>
           <w:bCs/>
-          <w:color w:val="538135" w:themeColor="accent6" w:themeShade="BF"/>
           <w:sz w:val="24"/>
           <w:szCs w:val="24"/>
         </w:rPr>
@@ -29440,7 +29366,6 @@
         <w:rPr>
           <w:rFonts w:ascii="Arial" w:hAnsi="Arial" w:cs="Arial"/>
           <w:bCs/>
-          <w:color w:val="538135" w:themeColor="accent6" w:themeShade="BF"/>
           <w:sz w:val="24"/>
           <w:szCs w:val="24"/>
         </w:rPr>
@@ -29475,17 +29400,19 @@
         <w:jc w:val="both"/>
         <w:rPr>
           <w:rFonts w:ascii="Arial" w:hAnsi="Arial" w:cs="Arial"/>
+          <w:b/>
           <w:bCs/>
-          <w:color w:val="538135" w:themeColor="accent6" w:themeShade="BF"/>
-          <w:sz w:val="24"/>
-          <w:szCs w:val="24"/>
-        </w:rPr>
-      </w:pPr>
-      <w:r>
-        <w:rPr>
-          <w:rFonts w:ascii="Arial" w:hAnsi="Arial" w:cs="Arial"/>
+          <w:color w:val="FF0000"/>
+          <w:sz w:val="24"/>
+          <w:szCs w:val="24"/>
+        </w:rPr>
+      </w:pPr>
+      <w:r>
+        <w:rPr>
+          <w:rFonts w:ascii="Arial" w:hAnsi="Arial" w:cs="Arial"/>
+          <w:b/>
           <w:bCs/>
-          <w:color w:val="538135" w:themeColor="accent6" w:themeShade="BF"/>
+          <w:color w:val="FF0000"/>
           <w:sz w:val="24"/>
           <w:szCs w:val="24"/>
         </w:rPr>
@@ -29497,9 +29424,12 @@
         <w:pStyle w:val="Subttulo"/>
         <w:spacing w:line="360" w:lineRule="auto"/>
       </w:pPr>
+      <w:r>
+        <w:t>Back-</w:t>
+      </w:r>
       <w:proofErr w:type="spellStart"/>
       <w:r>
-        <w:t>Back-End</w:t>
+        <w:t>End</w:t>
       </w:r>
       <w:proofErr w:type="spellEnd"/>
       <w:r>
@@ -30000,7 +29930,6 @@
           <w:szCs w:val="28"/>
         </w:rPr>
       </w:pPr>
-      <w:bookmarkStart w:id="42" w:name="_GoBack"/>
       <w:r>
         <w:rPr>
           <w:noProof/>
@@ -30047,7 +29976,6 @@
           </wp:inline>
         </w:drawing>
       </w:r>
-      <w:bookmarkEnd w:id="42"/>
       <w:r>
         <w:rPr>
           <w:rFonts w:ascii="Arial" w:hAnsi="Arial" w:cs="Arial"/>
@@ -30063,7 +29991,7 @@
         <w:pStyle w:val="Ttulo2"/>
         <w:spacing w:after="240" w:line="360" w:lineRule="auto"/>
       </w:pPr>
-      <w:bookmarkStart w:id="43" w:name="_Toc7956033"/>
+      <w:bookmarkStart w:id="42" w:name="_Toc7956033"/>
       <w:r>
         <w:lastRenderedPageBreak/>
         <w:t>5.5</w:t>
@@ -30074,7 +30002,7 @@
       <w:r>
         <w:t>Dados</w:t>
       </w:r>
-      <w:bookmarkEnd w:id="43"/>
+      <w:bookmarkEnd w:id="42"/>
     </w:p>
     <w:p>
       <w:pPr>
@@ -30151,11 +30079,11 @@
       <w:pPr>
         <w:pStyle w:val="Ttulo3"/>
       </w:pPr>
-      <w:bookmarkStart w:id="44" w:name="_Toc7956034"/>
+      <w:bookmarkStart w:id="43" w:name="_Toc7956034"/>
       <w:r>
         <w:t>5.5.1 Modelo Conceitual</w:t>
       </w:r>
-      <w:bookmarkEnd w:id="44"/>
+      <w:bookmarkEnd w:id="43"/>
     </w:p>
     <w:p>
       <w:pPr>
@@ -30176,7 +30104,7 @@
           <w:sz w:val="24"/>
         </w:rPr>
       </w:pPr>
-      <w:bookmarkStart w:id="45" w:name="_Toc7547355"/>
+      <w:bookmarkStart w:id="44" w:name="_Toc7547355"/>
       <w:r>
         <w:rPr>
           <w:i w:val="0"/>
@@ -30243,7 +30171,7 @@
         </w:rPr>
         <w:t>Modelo conceitual do Banco de Dados.</w:t>
       </w:r>
-      <w:bookmarkEnd w:id="45"/>
+      <w:bookmarkEnd w:id="44"/>
     </w:p>
     <w:p>
       <w:pPr>
@@ -30326,12 +30254,12 @@
       <w:pPr>
         <w:pStyle w:val="Ttulo3"/>
       </w:pPr>
-      <w:bookmarkStart w:id="46" w:name="_Toc7956035"/>
+      <w:bookmarkStart w:id="45" w:name="_Toc7956035"/>
       <w:r>
         <w:lastRenderedPageBreak/>
         <w:t>5.5.2 Modelo Lógico</w:t>
       </w:r>
-      <w:bookmarkEnd w:id="46"/>
+      <w:bookmarkEnd w:id="45"/>
     </w:p>
     <w:p>
       <w:pPr>
@@ -30352,7 +30280,7 @@
           <w:sz w:val="24"/>
         </w:rPr>
       </w:pPr>
-      <w:bookmarkStart w:id="47" w:name="_Toc7547356"/>
+      <w:bookmarkStart w:id="46" w:name="_Toc7547356"/>
       <w:r>
         <w:rPr>
           <w:i w:val="0"/>
@@ -30419,7 +30347,7 @@
         </w:rPr>
         <w:t xml:space="preserve"> Modelo lógico do Banco de Dados.</w:t>
       </w:r>
-      <w:bookmarkEnd w:id="47"/>
+      <w:bookmarkEnd w:id="46"/>
     </w:p>
     <w:p>
       <w:r>
@@ -30494,7 +30422,7 @@
         <w:pStyle w:val="Ttulo2"/>
         <w:spacing w:line="360" w:lineRule="auto"/>
       </w:pPr>
-      <w:bookmarkStart w:id="48" w:name="_Toc7956036"/>
+      <w:bookmarkStart w:id="47" w:name="_Toc7956036"/>
       <w:r>
         <w:lastRenderedPageBreak/>
         <w:t xml:space="preserve">5.6 </w:t>
@@ -30502,38 +30430,38 @@
       <w:r>
         <w:t>Diagrama de Sequência</w:t>
       </w:r>
+      <w:bookmarkEnd w:id="47"/>
+    </w:p>
+    <w:p>
+      <w:pPr>
+        <w:pStyle w:val="Ttulo3"/>
+        <w:rPr>
+          <w:rFonts w:cs="Arial"/>
+        </w:rPr>
+      </w:pPr>
+      <w:bookmarkStart w:id="48" w:name="_Toc7956037"/>
+      <w:r>
+        <w:t>5.6</w:t>
+      </w:r>
+      <w:r>
+        <w:t>.1.</w:t>
+      </w:r>
+      <w:r>
+        <w:t xml:space="preserve"> </w:t>
+      </w:r>
+      <w:r>
+        <w:rPr>
+          <w:rFonts w:ascii="Times New Roman" w:hAnsi="Times New Roman"/>
+        </w:rPr>
+        <w:tab/>
+      </w:r>
+      <w:r>
+        <w:rPr>
+          <w:rFonts w:cs="Arial"/>
+        </w:rPr>
+        <w:t>Cadastro Patrimônio</w:t>
+      </w:r>
       <w:bookmarkEnd w:id="48"/>
-    </w:p>
-    <w:p>
-      <w:pPr>
-        <w:pStyle w:val="Ttulo3"/>
-        <w:rPr>
-          <w:rFonts w:cs="Arial"/>
-        </w:rPr>
-      </w:pPr>
-      <w:bookmarkStart w:id="49" w:name="_Toc7956037"/>
-      <w:r>
-        <w:t>5.6</w:t>
-      </w:r>
-      <w:r>
-        <w:t>.1.</w:t>
-      </w:r>
-      <w:r>
-        <w:t xml:space="preserve"> </w:t>
-      </w:r>
-      <w:r>
-        <w:rPr>
-          <w:rFonts w:ascii="Times New Roman" w:hAnsi="Times New Roman"/>
-        </w:rPr>
-        <w:tab/>
-      </w:r>
-      <w:r>
-        <w:rPr>
-          <w:rFonts w:cs="Arial"/>
-        </w:rPr>
-        <w:t>Cadastro Patrimônio</w:t>
-      </w:r>
-      <w:bookmarkEnd w:id="49"/>
     </w:p>
     <w:p/>
     <w:p>
@@ -30547,7 +30475,7 @@
           <w:sz w:val="24"/>
         </w:rPr>
       </w:pPr>
-      <w:bookmarkStart w:id="50" w:name="_Toc7547357"/>
+      <w:bookmarkStart w:id="49" w:name="_Toc7547357"/>
       <w:r>
         <w:rPr>
           <w:i w:val="0"/>
@@ -30614,7 +30542,7 @@
         </w:rPr>
         <w:t xml:space="preserve"> Sequência para Cadastrar Patrimônio</w:t>
       </w:r>
-      <w:bookmarkEnd w:id="50"/>
+      <w:bookmarkEnd w:id="49"/>
     </w:p>
     <w:p>
       <w:pPr>
@@ -30678,7 +30606,7 @@
       <w:pPr>
         <w:pStyle w:val="Ttulo3"/>
       </w:pPr>
-      <w:bookmarkStart w:id="51" w:name="_Toc7956038"/>
+      <w:bookmarkStart w:id="50" w:name="_Toc7956038"/>
       <w:r>
         <w:lastRenderedPageBreak/>
         <w:t>5.6.2.</w:t>
@@ -30692,7 +30620,7 @@
       <w:r>
         <w:t>Alteração Patrimônio</w:t>
       </w:r>
-      <w:bookmarkEnd w:id="51"/>
+      <w:bookmarkEnd w:id="50"/>
     </w:p>
     <w:p/>
     <w:p>
@@ -30706,7 +30634,7 @@
           <w:sz w:val="24"/>
         </w:rPr>
       </w:pPr>
-      <w:bookmarkStart w:id="52" w:name="_Toc7547358"/>
+      <w:bookmarkStart w:id="51" w:name="_Toc7547358"/>
       <w:r>
         <w:rPr>
           <w:i w:val="0"/>
@@ -30773,7 +30701,7 @@
         </w:rPr>
         <w:t xml:space="preserve"> Sequência para Alterar Patrimônio</w:t>
       </w:r>
-      <w:bookmarkEnd w:id="52"/>
+      <w:bookmarkEnd w:id="51"/>
     </w:p>
     <w:p>
       <w:pPr>
@@ -30829,7 +30757,7 @@
       <w:pPr>
         <w:pStyle w:val="Ttulo3"/>
       </w:pPr>
-      <w:bookmarkStart w:id="53" w:name="_Toc7956039"/>
+      <w:bookmarkStart w:id="52" w:name="_Toc7956039"/>
       <w:r>
         <w:lastRenderedPageBreak/>
         <w:t>5.6.</w:t>
@@ -30847,7 +30775,7 @@
       <w:r>
         <w:t xml:space="preserve"> Patrimônio</w:t>
       </w:r>
-      <w:bookmarkEnd w:id="53"/>
+      <w:bookmarkEnd w:id="52"/>
     </w:p>
     <w:p/>
     <w:p>
@@ -30861,7 +30789,7 @@
           <w:sz w:val="24"/>
         </w:rPr>
       </w:pPr>
-      <w:bookmarkStart w:id="54" w:name="_Toc7547359"/>
+      <w:bookmarkStart w:id="53" w:name="_Toc7547359"/>
       <w:r>
         <w:rPr>
           <w:i w:val="0"/>
@@ -30946,7 +30874,7 @@
         </w:rPr>
         <w:t>aixa de Patrimônio</w:t>
       </w:r>
-      <w:bookmarkEnd w:id="54"/>
+      <w:bookmarkEnd w:id="53"/>
     </w:p>
     <w:p>
       <w:pPr>
@@ -31010,7 +30938,7 @@
       <w:pPr>
         <w:pStyle w:val="Ttulo3"/>
       </w:pPr>
-      <w:bookmarkStart w:id="55" w:name="_Toc7956040"/>
+      <w:bookmarkStart w:id="54" w:name="_Toc7956040"/>
       <w:r>
         <w:lastRenderedPageBreak/>
         <w:t>5.6.</w:t>
@@ -31022,7 +30950,7 @@
         <w:tab/>
         <w:t>Exportar Excel</w:t>
       </w:r>
-      <w:bookmarkEnd w:id="55"/>
+      <w:bookmarkEnd w:id="54"/>
     </w:p>
     <w:p/>
     <w:p>
@@ -31036,7 +30964,7 @@
           <w:sz w:val="24"/>
         </w:rPr>
       </w:pPr>
-      <w:bookmarkStart w:id="56" w:name="_Toc7547360"/>
+      <w:bookmarkStart w:id="55" w:name="_Toc7547360"/>
       <w:r>
         <w:rPr>
           <w:i w:val="0"/>
@@ -31103,7 +31031,7 @@
         </w:rPr>
         <w:t xml:space="preserve"> Sequência para Exportar Excel</w:t>
       </w:r>
-      <w:bookmarkEnd w:id="56"/>
+      <w:bookmarkEnd w:id="55"/>
     </w:p>
     <w:p>
       <w:pPr>
@@ -31164,7 +31092,7 @@
       <w:pPr>
         <w:pStyle w:val="Ttulo3"/>
       </w:pPr>
-      <w:bookmarkStart w:id="57" w:name="_Toc7956041"/>
+      <w:bookmarkStart w:id="56" w:name="_Toc7956041"/>
       <w:r>
         <w:lastRenderedPageBreak/>
         <w:t>5.6.</w:t>
@@ -31182,7 +31110,7 @@
       <w:r>
         <w:t xml:space="preserve"> Localização</w:t>
       </w:r>
-      <w:bookmarkEnd w:id="57"/>
+      <w:bookmarkEnd w:id="56"/>
     </w:p>
     <w:p/>
     <w:p>
@@ -31196,7 +31124,7 @@
           <w:sz w:val="24"/>
         </w:rPr>
       </w:pPr>
-      <w:bookmarkStart w:id="58" w:name="_Toc7547361"/>
+      <w:bookmarkStart w:id="57" w:name="_Toc7547361"/>
       <w:r>
         <w:rPr>
           <w:i w:val="0"/>
@@ -31263,7 +31191,7 @@
         </w:rPr>
         <w:t xml:space="preserve"> Sequência para Cadastrar Localização</w:t>
       </w:r>
-      <w:bookmarkEnd w:id="58"/>
+      <w:bookmarkEnd w:id="57"/>
     </w:p>
     <w:p>
       <w:pPr>
@@ -31324,7 +31252,7 @@
       <w:pPr>
         <w:pStyle w:val="Ttulo3"/>
       </w:pPr>
-      <w:bookmarkStart w:id="59" w:name="_Toc7956042"/>
+      <w:bookmarkStart w:id="58" w:name="_Toc7956042"/>
       <w:r>
         <w:t>5.6.</w:t>
       </w:r>
@@ -31341,7 +31269,7 @@
       <w:r>
         <w:t>Localização</w:t>
       </w:r>
-      <w:bookmarkEnd w:id="59"/>
+      <w:bookmarkEnd w:id="58"/>
     </w:p>
     <w:p/>
     <w:p>
@@ -31355,7 +31283,7 @@
           <w:sz w:val="24"/>
         </w:rPr>
       </w:pPr>
-      <w:bookmarkStart w:id="60" w:name="_Toc7547362"/>
+      <w:bookmarkStart w:id="59" w:name="_Toc7547362"/>
       <w:r>
         <w:rPr>
           <w:i w:val="0"/>
@@ -31422,7 +31350,7 @@
         </w:rPr>
         <w:t xml:space="preserve"> Sequência para Alterar Localização</w:t>
       </w:r>
-      <w:bookmarkEnd w:id="60"/>
+      <w:bookmarkEnd w:id="59"/>
     </w:p>
     <w:p>
       <w:pPr>
@@ -31493,7 +31421,7 @@
       <w:pPr>
         <w:pStyle w:val="Ttulo3"/>
       </w:pPr>
-      <w:bookmarkStart w:id="61" w:name="_Toc7956043"/>
+      <w:bookmarkStart w:id="60" w:name="_Toc7956043"/>
       <w:r>
         <w:lastRenderedPageBreak/>
         <w:t>5.6.</w:t>
@@ -31510,7 +31438,7 @@
       <w:r>
         <w:t>Localização</w:t>
       </w:r>
-      <w:bookmarkEnd w:id="61"/>
+      <w:bookmarkEnd w:id="60"/>
     </w:p>
     <w:p/>
     <w:p>
@@ -31524,7 +31452,7 @@
           <w:sz w:val="24"/>
         </w:rPr>
       </w:pPr>
-      <w:bookmarkStart w:id="62" w:name="_Toc7547363"/>
+      <w:bookmarkStart w:id="61" w:name="_Toc7547363"/>
       <w:r>
         <w:rPr>
           <w:i w:val="0"/>
@@ -31609,7 +31537,7 @@
         </w:rPr>
         <w:t xml:space="preserve"> Localização</w:t>
       </w:r>
-      <w:bookmarkEnd w:id="62"/>
+      <w:bookmarkEnd w:id="61"/>
     </w:p>
     <w:p>
       <w:pPr>
@@ -31661,7 +31589,7 @@
       <w:pPr>
         <w:pStyle w:val="Ttulo3"/>
       </w:pPr>
-      <w:bookmarkStart w:id="63" w:name="_Toc7956044"/>
+      <w:bookmarkStart w:id="62" w:name="_Toc7956044"/>
       <w:r>
         <w:t>5.6.</w:t>
       </w:r>
@@ -31672,7 +31600,7 @@
         <w:tab/>
         <w:t>Cadastro Método de Aquisição</w:t>
       </w:r>
-      <w:bookmarkEnd w:id="63"/>
+      <w:bookmarkEnd w:id="62"/>
     </w:p>
     <w:p/>
     <w:p>
@@ -31684,7 +31612,7 @@
           <w:i w:val="0"/>
         </w:rPr>
       </w:pPr>
-      <w:bookmarkStart w:id="64" w:name="_Toc7547364"/>
+      <w:bookmarkStart w:id="63" w:name="_Toc7547364"/>
       <w:r>
         <w:rPr>
           <w:i w:val="0"/>
@@ -31751,7 +31679,7 @@
         </w:rPr>
         <w:t xml:space="preserve"> Sequência para Cadastrar Aquisição</w:t>
       </w:r>
-      <w:bookmarkEnd w:id="64"/>
+      <w:bookmarkEnd w:id="63"/>
     </w:p>
     <w:p>
       <w:pPr>
@@ -31813,7 +31741,7 @@
       <w:pPr>
         <w:pStyle w:val="Ttulo3"/>
       </w:pPr>
-      <w:bookmarkStart w:id="65" w:name="_Toc7956045"/>
+      <w:bookmarkStart w:id="64" w:name="_Toc7956045"/>
       <w:r>
         <w:lastRenderedPageBreak/>
         <w:t>5.6.</w:t>
@@ -31825,7 +31753,7 @@
         <w:tab/>
         <w:t>Alteração Método de Aquisição</w:t>
       </w:r>
-      <w:bookmarkEnd w:id="65"/>
+      <w:bookmarkEnd w:id="64"/>
     </w:p>
     <w:p/>
     <w:p>
@@ -31839,7 +31767,7 @@
           <w:sz w:val="24"/>
         </w:rPr>
       </w:pPr>
-      <w:bookmarkStart w:id="66" w:name="_Toc7547365"/>
+      <w:bookmarkStart w:id="65" w:name="_Toc7547365"/>
       <w:r>
         <w:rPr>
           <w:i w:val="0"/>
@@ -31906,7 +31834,7 @@
         </w:rPr>
         <w:t xml:space="preserve"> Sequência para Alterar Aquisição</w:t>
       </w:r>
-      <w:bookmarkEnd w:id="66"/>
+      <w:bookmarkEnd w:id="65"/>
     </w:p>
     <w:p>
       <w:pPr>
@@ -31964,7 +31892,7 @@
       <w:pPr>
         <w:pStyle w:val="Ttulo3"/>
       </w:pPr>
-      <w:bookmarkStart w:id="67" w:name="_Toc7956046"/>
+      <w:bookmarkStart w:id="66" w:name="_Toc7956046"/>
       <w:r>
         <w:t>5.6.</w:t>
       </w:r>
@@ -31977,7 +31905,7 @@
       <w:r>
         <w:t xml:space="preserve"> Método de Aquisição</w:t>
       </w:r>
-      <w:bookmarkEnd w:id="67"/>
+      <w:bookmarkEnd w:id="66"/>
     </w:p>
     <w:p/>
     <w:p>
@@ -31991,7 +31919,7 @@
           <w:sz w:val="24"/>
         </w:rPr>
       </w:pPr>
-      <w:bookmarkStart w:id="68" w:name="_Toc7547366"/>
+      <w:bookmarkStart w:id="67" w:name="_Toc7547366"/>
       <w:r>
         <w:rPr>
           <w:i w:val="0"/>
@@ -32076,7 +32004,7 @@
         </w:rPr>
         <w:t xml:space="preserve"> Aquisição</w:t>
       </w:r>
-      <w:bookmarkEnd w:id="68"/>
+      <w:bookmarkEnd w:id="67"/>
     </w:p>
     <w:p>
       <w:pPr>
@@ -32138,7 +32066,7 @@
       <w:pPr>
         <w:pStyle w:val="Ttulo3"/>
       </w:pPr>
-      <w:bookmarkStart w:id="69" w:name="_Toc7956047"/>
+      <w:bookmarkStart w:id="68" w:name="_Toc7956047"/>
       <w:r>
         <w:lastRenderedPageBreak/>
         <w:t>5.6.</w:t>
@@ -32146,7 +32074,7 @@
       <w:r>
         <w:t>11. Cadastro Usuário</w:t>
       </w:r>
-      <w:bookmarkEnd w:id="69"/>
+      <w:bookmarkEnd w:id="68"/>
     </w:p>
     <w:p/>
     <w:p>
@@ -32158,7 +32086,7 @@
           <w:i w:val="0"/>
         </w:rPr>
       </w:pPr>
-      <w:bookmarkStart w:id="70" w:name="_Toc7547367"/>
+      <w:bookmarkStart w:id="69" w:name="_Toc7547367"/>
       <w:r>
         <w:rPr>
           <w:i w:val="0"/>
@@ -32225,7 +32153,7 @@
         </w:rPr>
         <w:t xml:space="preserve"> Sequência para Cadastrar Usuário</w:t>
       </w:r>
-      <w:bookmarkEnd w:id="70"/>
+      <w:bookmarkEnd w:id="69"/>
     </w:p>
     <w:p>
       <w:pPr>
@@ -32287,7 +32215,7 @@
       <w:pPr>
         <w:pStyle w:val="Ttulo3"/>
       </w:pPr>
-      <w:bookmarkStart w:id="71" w:name="_Toc7956048"/>
+      <w:bookmarkStart w:id="70" w:name="_Toc7956048"/>
       <w:r>
         <w:lastRenderedPageBreak/>
         <w:t>5.6.</w:t>
@@ -32295,7 +32223,7 @@
       <w:r>
         <w:t>12. Alteração Usuário</w:t>
       </w:r>
-      <w:bookmarkEnd w:id="71"/>
+      <w:bookmarkEnd w:id="70"/>
     </w:p>
     <w:p/>
     <w:p>
@@ -32309,7 +32237,7 @@
           <w:sz w:val="24"/>
         </w:rPr>
       </w:pPr>
-      <w:bookmarkStart w:id="72" w:name="_Toc7547368"/>
+      <w:bookmarkStart w:id="71" w:name="_Toc7547368"/>
       <w:r>
         <w:rPr>
           <w:i w:val="0"/>
@@ -32376,7 +32304,7 @@
         </w:rPr>
         <w:t xml:space="preserve"> Sequência para Alterar Usuário</w:t>
       </w:r>
-      <w:bookmarkEnd w:id="72"/>
+      <w:bookmarkEnd w:id="71"/>
     </w:p>
     <w:p>
       <w:pPr>
@@ -32434,7 +32362,7 @@
       <w:pPr>
         <w:pStyle w:val="Ttulo3"/>
       </w:pPr>
-      <w:bookmarkStart w:id="73" w:name="_Toc7956049"/>
+      <w:bookmarkStart w:id="72" w:name="_Toc7956049"/>
       <w:r>
         <w:t>5.6.</w:t>
       </w:r>
@@ -32447,7 +32375,7 @@
       <w:r>
         <w:t xml:space="preserve"> Usuário</w:t>
       </w:r>
-      <w:bookmarkEnd w:id="73"/>
+      <w:bookmarkEnd w:id="72"/>
     </w:p>
     <w:p/>
     <w:p>
@@ -32461,7 +32389,7 @@
           <w:sz w:val="24"/>
         </w:rPr>
       </w:pPr>
-      <w:bookmarkStart w:id="74" w:name="_Toc7547369"/>
+      <w:bookmarkStart w:id="73" w:name="_Toc7547369"/>
       <w:r>
         <w:rPr>
           <w:i w:val="0"/>
@@ -32564,7 +32492,7 @@
         </w:rPr>
         <w:t xml:space="preserve"> Usuário</w:t>
       </w:r>
-      <w:bookmarkEnd w:id="74"/>
+      <w:bookmarkEnd w:id="73"/>
     </w:p>
     <w:p>
       <w:pPr>
@@ -32622,7 +32550,7 @@
         <w:pStyle w:val="Ttulo2"/>
         <w:spacing w:line="360" w:lineRule="auto"/>
       </w:pPr>
-      <w:bookmarkStart w:id="75" w:name="_Toc7956050"/>
+      <w:bookmarkStart w:id="74" w:name="_Toc7956050"/>
       <w:r>
         <w:lastRenderedPageBreak/>
         <w:t xml:space="preserve">5.7 </w:t>
@@ -32630,7 +32558,7 @@
       <w:r>
         <w:t>Diagrama Pacotes</w:t>
       </w:r>
-      <w:bookmarkEnd w:id="75"/>
+      <w:bookmarkEnd w:id="74"/>
     </w:p>
     <w:p>
       <w:pPr>
@@ -32743,7 +32671,7 @@
           <w:sz w:val="24"/>
         </w:rPr>
       </w:pPr>
-      <w:bookmarkStart w:id="76" w:name="_Toc7547370"/>
+      <w:bookmarkStart w:id="75" w:name="_Toc7547370"/>
       <w:r>
         <w:rPr>
           <w:i w:val="0"/>
@@ -32802,7 +32730,7 @@
         </w:rPr>
         <w:t>: Diagrama de Pacotes</w:t>
       </w:r>
-      <w:bookmarkEnd w:id="76"/>
+      <w:bookmarkEnd w:id="75"/>
     </w:p>
     <w:p>
       <w:pPr>
@@ -32897,12 +32825,12 @@
         <w:pStyle w:val="Ttulo2"/>
         <w:spacing w:line="360" w:lineRule="auto"/>
       </w:pPr>
-      <w:bookmarkStart w:id="77" w:name="_Toc7956051"/>
+      <w:bookmarkStart w:id="76" w:name="_Toc7956051"/>
       <w:r>
         <w:lastRenderedPageBreak/>
         <w:t>5.8 Diagrama Estado</w:t>
       </w:r>
-      <w:bookmarkEnd w:id="77"/>
+      <w:bookmarkEnd w:id="76"/>
     </w:p>
     <w:p>
       <w:pPr>
@@ -33010,7 +32938,7 @@
         <w:pStyle w:val="Ttulo2"/>
         <w:spacing w:line="360" w:lineRule="auto"/>
       </w:pPr>
-      <w:bookmarkStart w:id="78" w:name="_Toc7956052"/>
+      <w:bookmarkStart w:id="77" w:name="_Toc7956052"/>
       <w:r>
         <w:t>5.</w:t>
       </w:r>
@@ -33026,7 +32954,7 @@
       <w:r>
         <w:t>usuário</w:t>
       </w:r>
-      <w:bookmarkEnd w:id="78"/>
+      <w:bookmarkEnd w:id="77"/>
       <w:r>
         <w:t xml:space="preserve"> </w:t>
       </w:r>
@@ -33161,7 +33089,7 @@
         <w:pStyle w:val="Ttulo2"/>
         <w:spacing w:line="360" w:lineRule="auto"/>
       </w:pPr>
-      <w:bookmarkStart w:id="79" w:name="_Toc7956053"/>
+      <w:bookmarkStart w:id="78" w:name="_Toc7956053"/>
       <w:r>
         <w:t>5.</w:t>
       </w:r>
@@ -33174,7 +33102,7 @@
       <w:r>
         <w:t>Relatórios</w:t>
       </w:r>
-      <w:bookmarkEnd w:id="79"/>
+      <w:bookmarkEnd w:id="78"/>
     </w:p>
     <w:p>
       <w:pPr>
@@ -33272,7 +33200,7 @@
         <w:pStyle w:val="Ttulo1"/>
         <w:spacing w:line="360" w:lineRule="auto"/>
       </w:pPr>
-      <w:bookmarkStart w:id="80" w:name="_Toc7956054"/>
+      <w:bookmarkStart w:id="79" w:name="_Toc7956054"/>
       <w:r>
         <w:lastRenderedPageBreak/>
         <w:t>6</w:t>
@@ -33283,7 +33211,7 @@
       <w:r>
         <w:t>Implementação</w:t>
       </w:r>
-      <w:bookmarkEnd w:id="80"/>
+      <w:bookmarkEnd w:id="79"/>
     </w:p>
     <w:p>
       <w:pPr>
@@ -33304,7 +33232,7 @@
           <w:sz w:val="24"/>
           <w:szCs w:val="24"/>
         </w:rPr>
-        <w:t xml:space="preserve">O código fonte pode ser encontrado no repositório do projeto no GitHub, no link: </w:t>
+        <w:t>O código fonte pode ser encontrado no repositório do projeto no GitHub, no</w:t>
       </w:r>
       <w:r>
         <w:rPr>
@@ -33313,6 +33241,111 @@
           <w:sz w:val="24"/>
           <w:szCs w:val="24"/>
         </w:rPr>
+        <w:t>s</w:t>
+      </w:r>
+      <w:r>
+        <w:rPr>
+          <w:rFonts w:cs="Arial"/>
+          <w:b w:val="0"/>
+          <w:sz w:val="24"/>
+          <w:szCs w:val="24"/>
+        </w:rPr>
+        <w:t xml:space="preserve"> link</w:t>
+      </w:r>
+      <w:r>
+        <w:rPr>
+          <w:rFonts w:cs="Arial"/>
+          <w:b w:val="0"/>
+          <w:sz w:val="24"/>
+          <w:szCs w:val="24"/>
+        </w:rPr>
+        <w:t>s</w:t>
+      </w:r>
+      <w:r>
+        <w:rPr>
+          <w:rFonts w:cs="Arial"/>
+          <w:b w:val="0"/>
+          <w:sz w:val="24"/>
+          <w:szCs w:val="24"/>
+        </w:rPr>
+        <w:t>:</w:t>
+      </w:r>
+    </w:p>
+    <w:p>
+      <w:pPr>
+        <w:pStyle w:val="Ttulo"/>
+        <w:jc w:val="left"/>
+        <w:rPr>
+          <w:rFonts w:cs="Arial"/>
+          <w:b w:val="0"/>
+          <w:sz w:val="24"/>
+          <w:szCs w:val="24"/>
+        </w:rPr>
+      </w:pPr>
+      <w:hyperlink r:id="rId28" w:history="1">
+        <w:r>
+          <w:rPr>
+            <w:rStyle w:val="Hyperlink"/>
+            <w:rFonts w:cs="Arial"/>
+            <w:b w:val="0"/>
+            <w:sz w:val="24"/>
+            <w:szCs w:val="24"/>
+          </w:rPr>
+          <w:t>https://github.com/gabrielfelicidade/patrimonio-back-end</w:t>
+        </w:r>
+      </w:hyperlink>
+    </w:p>
+    <w:p>
+      <w:pPr>
+        <w:pStyle w:val="Ttulo"/>
+        <w:jc w:val="left"/>
+        <w:rPr>
+          <w:rFonts w:cs="Arial"/>
+          <w:b w:val="0"/>
+          <w:sz w:val="24"/>
+          <w:szCs w:val="24"/>
+        </w:rPr>
+      </w:pPr>
+      <w:hyperlink r:id="rId29" w:history="1">
+        <w:r>
+          <w:rPr>
+            <w:rStyle w:val="Hyperlink"/>
+            <w:rFonts w:cs="Arial"/>
+            <w:b w:val="0"/>
+            <w:sz w:val="24"/>
+            <w:szCs w:val="24"/>
+          </w:rPr>
+          <w:t>https://github.com/gabrielfelicidade/patrimonio-front-end</w:t>
+        </w:r>
+      </w:hyperlink>
+    </w:p>
+    <w:p>
+      <w:pPr>
+        <w:pStyle w:val="Ttulo"/>
+        <w:jc w:val="left"/>
+        <w:rPr>
+          <w:rFonts w:cs="Arial"/>
+          <w:b w:val="0"/>
+          <w:sz w:val="24"/>
+          <w:szCs w:val="24"/>
+        </w:rPr>
+      </w:pPr>
+      <w:r>
+        <w:rPr>
+          <w:rFonts w:cs="Arial"/>
+          <w:b w:val="0"/>
+          <w:sz w:val="24"/>
+          <w:szCs w:val="24"/>
+        </w:rPr>
+        <w:t xml:space="preserve"> </w:t>
+      </w:r>
+      <w:r>
+        <w:rPr>
+          <w:rFonts w:cs="Arial"/>
+          <w:b w:val="0"/>
+          <w:sz w:val="24"/>
+          <w:szCs w:val="24"/>
+        </w:rPr>
         <w:t xml:space="preserve"> </w:t>
       </w:r>
     </w:p>
@@ -33327,7 +33360,7 @@
       <w:r>
         <w:br w:type="page"/>
       </w:r>
-      <w:bookmarkStart w:id="81" w:name="_Toc7956055"/>
+      <w:bookmarkStart w:id="80" w:name="_Toc7956055"/>
       <w:r>
         <w:lastRenderedPageBreak/>
         <w:t xml:space="preserve">7.  </w:t>
@@ -33335,7 +33368,7 @@
       <w:r>
         <w:t>Projeto de Teste</w:t>
       </w:r>
-      <w:bookmarkEnd w:id="81"/>
+      <w:bookmarkEnd w:id="80"/>
     </w:p>
     <w:p>
       <w:pPr>
@@ -33439,7 +33472,7 @@
         <w:pStyle w:val="Ttulo1"/>
         <w:spacing w:line="360" w:lineRule="auto"/>
       </w:pPr>
-      <w:bookmarkStart w:id="82" w:name="_Toc7956056"/>
+      <w:bookmarkStart w:id="81" w:name="_Toc7956056"/>
       <w:r>
         <w:lastRenderedPageBreak/>
         <w:t xml:space="preserve">8. </w:t>
@@ -33447,7 +33480,7 @@
       <w:r>
         <w:t>Instalação do software</w:t>
       </w:r>
-      <w:bookmarkEnd w:id="82"/>
+      <w:bookmarkEnd w:id="81"/>
     </w:p>
     <w:p>
       <w:pPr>
@@ -33529,101 +33562,10 @@
       <w:r>
         <w:rPr>
           <w:rFonts w:ascii="Arial" w:hAnsi="Arial" w:cs="Arial"/>
-          <w:color w:val="4F81BD"/>
-          <w:sz w:val="24"/>
-          <w:szCs w:val="24"/>
-        </w:rPr>
-        <w:br w:type="page"/>
-      </w:r>
-    </w:p>
-    <w:p>
-      <w:pPr>
-        <w:pStyle w:val="Ttulo1"/>
-        <w:spacing w:line="360" w:lineRule="auto"/>
-      </w:pPr>
-      <w:bookmarkStart w:id="83" w:name="_Toc7956057"/>
-      <w:r>
-        <w:lastRenderedPageBreak/>
-        <w:t>9</w:t>
-      </w:r>
-      <w:r>
-        <w:t xml:space="preserve">. </w:t>
-      </w:r>
-      <w:r>
-        <w:t>Análise dos Resultados</w:t>
-      </w:r>
-      <w:bookmarkEnd w:id="83"/>
-    </w:p>
-    <w:p>
-      <w:pPr>
-        <w:spacing w:line="360" w:lineRule="auto"/>
-        <w:rPr>
-          <w:rFonts w:ascii="Arial" w:hAnsi="Arial" w:cs="Arial"/>
-          <w:color w:val="4F81BD"/>
-          <w:sz w:val="24"/>
-          <w:szCs w:val="24"/>
-        </w:rPr>
-      </w:pPr>
-    </w:p>
-    <w:p>
-      <w:pPr>
-        <w:spacing w:line="360" w:lineRule="auto"/>
-        <w:rPr>
-          <w:rFonts w:ascii="Arial" w:hAnsi="Arial" w:cs="Arial"/>
-          <w:b/>
-          <w:sz w:val="32"/>
-          <w:szCs w:val="32"/>
-        </w:rPr>
-      </w:pPr>
-      <w:r>
-        <w:rPr>
-          <w:rFonts w:ascii="Arial" w:hAnsi="Arial" w:cs="Arial"/>
-          <w:color w:val="4F81BD"/>
-          <w:sz w:val="24"/>
-          <w:szCs w:val="24"/>
-        </w:rPr>
-        <w:t xml:space="preserve">Caso o software já esteja em uso poderá ser incluída uma análise dos </w:t>
-      </w:r>
-      <w:proofErr w:type="gramStart"/>
-      <w:r>
-        <w:rPr>
-          <w:rFonts w:ascii="Arial" w:hAnsi="Arial" w:cs="Arial"/>
-          <w:color w:val="4F81BD"/>
-          <w:sz w:val="24"/>
-          <w:szCs w:val="24"/>
-        </w:rPr>
-        <w:t>resultados .</w:t>
-      </w:r>
-      <w:proofErr w:type="gramEnd"/>
-    </w:p>
-    <w:p>
-      <w:pPr>
-        <w:spacing w:line="360" w:lineRule="auto"/>
-        <w:rPr>
-          <w:rFonts w:ascii="Arial" w:hAnsi="Arial" w:cs="Arial"/>
           <w:b/>
           <w:sz w:val="28"/>
           <w:szCs w:val="28"/>
         </w:rPr>
-      </w:pPr>
-    </w:p>
-    <w:p>
-      <w:pPr>
-        <w:spacing w:line="360" w:lineRule="auto"/>
-        <w:rPr>
-          <w:rFonts w:ascii="Arial" w:hAnsi="Arial" w:cs="Arial"/>
-          <w:b/>
-          <w:sz w:val="28"/>
-          <w:szCs w:val="28"/>
-        </w:rPr>
-      </w:pPr>
-      <w:r>
-        <w:rPr>
-          <w:rFonts w:ascii="Arial" w:hAnsi="Arial" w:cs="Arial"/>
-          <w:b/>
-          <w:sz w:val="28"/>
-          <w:szCs w:val="28"/>
-        </w:rPr>
         <w:br w:type="page"/>
       </w:r>
     </w:p>
@@ -33635,21 +33577,23 @@
           <w:szCs w:val="32"/>
         </w:rPr>
       </w:pPr>
-      <w:bookmarkStart w:id="84" w:name="_Toc7956058"/>
+      <w:bookmarkStart w:id="82" w:name="_Toc7956058"/>
       <w:r>
         <w:rPr>
           <w:szCs w:val="32"/>
         </w:rPr>
         <w:lastRenderedPageBreak/>
-        <w:t>10</w:t>
-      </w:r>
+        <w:t>9</w:t>
+      </w:r>
+      <w:bookmarkStart w:id="83" w:name="_GoBack"/>
+      <w:bookmarkEnd w:id="83"/>
       <w:r>
         <w:rPr>
           <w:szCs w:val="32"/>
         </w:rPr>
         <w:t>. Conclusão</w:t>
       </w:r>
-      <w:bookmarkEnd w:id="84"/>
+      <w:bookmarkEnd w:id="82"/>
     </w:p>
     <w:p>
       <w:pPr>
@@ -34806,7 +34750,7 @@
         </w:rPr>
         <w:t xml:space="preserve"> : </w:t>
       </w:r>
-      <w:hyperlink r:id="rId28" w:history="1">
+      <w:hyperlink r:id="rId30" w:history="1">
         <w:r>
           <w:rPr>
             <w:rStyle w:val="Hyperlink"/>
@@ -35068,7 +35012,7 @@
         </w:rPr>
         <w:t xml:space="preserve">Disponível em </w:t>
       </w:r>
-      <w:hyperlink r:id="rId29" w:history="1">
+      <w:hyperlink r:id="rId31" w:history="1">
         <w:r>
           <w:rPr>
             <w:rStyle w:val="Hyperlink"/>
@@ -35236,7 +35180,7 @@
       </w:pPr>
     </w:p>
     <w:sectPr>
-      <w:footerReference w:type="default" r:id="rId30"/>
+      <w:footerReference w:type="default" r:id="rId32"/>
       <w:pgSz w:w="12240" w:h="15840"/>
       <w:pgMar w:top="1701" w:right="1134" w:bottom="1134" w:left="1701" w:header="720" w:footer="720" w:gutter="0"/>
       <w:pgNumType w:start="1"/>
@@ -40390,6 +40334,18 @@
     <w:unhideWhenUsed/>
     <w:rsid w:val="00196BCB"/>
   </w:style>
+  <w:style w:type="character" w:styleId="MenoPendente">
+    <w:name w:val="Unresolved Mention"/>
+    <w:basedOn w:val="Fontepargpadro"/>
+    <w:uiPriority w:val="99"/>
+    <w:semiHidden/>
+    <w:unhideWhenUsed/>
+    <w:rsid w:val="00412505"/>
+    <w:rPr>
+      <w:color w:val="605E5C"/>
+      <w:shd w:val="clear" w:color="auto" w:fill="E1DFDD"/>
+    </w:rPr>
+  </w:style>
 </w:styles>
 </file>
 
@@ -40659,7 +40615,7 @@
 </file>
 
 <file path=customXml/itemProps1.xml><?xml version="1.0" encoding="utf-8"?>
-<ds:datastoreItem xmlns:ds="http://schemas.openxmlformats.org/officeDocument/2006/customXml" ds:itemID="{F646CEA5-4AFD-4451-A788-CA31BC21D6D9}">
+<ds:datastoreItem xmlns:ds="http://schemas.openxmlformats.org/officeDocument/2006/customXml" ds:itemID="{FA35F85F-9EC6-40DD-B731-039BBDF4200F}">
   <ds:schemaRefs>
     <ds:schemaRef ds:uri="http://schemas.openxmlformats.org/officeDocument/2006/bibliography"/>
   </ds:schemaRefs>

</xml_diff>